<commit_message>
add chrome debugger extension chapter.
</commit_message>
<xml_diff>
--- a/output/ng2-intro.docx
+++ b/output/ng2-intro.docx
@@ -5728,6 +5728,379 @@
         <w:t xml:space="preserve">error TS2420: Class 'Car' incorrectly implements interface 'ICarProps'. Property 'distance' is missing in type 'Car'.</w:t>
       </w:r>
     </w:p>
+    <w:p>
+      <w:pPr>
+        <w:pStyle w:val="Heading1"/>
+      </w:pPr>
+      <w:bookmarkStart w:id="41" w:name="debugging-app-from-vscode"/>
+      <w:bookmarkEnd w:id="41"/>
+      <w:r>
+        <w:t xml:space="preserve">Debugging App from VSCode</w:t>
+      </w:r>
+    </w:p>
+    <w:p>
+      <w:pPr>
+        <w:pStyle w:val="FirstParagraph"/>
+      </w:pPr>
+      <w:r>
+        <w:t xml:space="preserve">The "vscode-chrome-debug" extension allows you to attach VSCode to a running instance of chrome. This makes it very convenient because you can put breakpoints in your TypeScript code and run the debugger to debug your app. Let's get started.</w:t>
+      </w:r>
+    </w:p>
+    <w:p>
+      <w:pPr>
+        <w:numPr>
+          <w:numId w:val="1019"/>
+          <w:ilvl w:val="0"/>
+        </w:numPr>
+      </w:pPr>
+      <w:r>
+        <w:t xml:space="preserve">In order to install the</w:t>
+      </w:r>
+      <w:r>
+        <w:t xml:space="preserve"> </w:t>
+      </w:r>
+      <w:hyperlink r:id="rId42">
+        <w:r>
+          <w:rPr>
+            <w:rStyle w:val="Hyperlink"/>
+          </w:rPr>
+          <w:t xml:space="preserve">extension</w:t>
+        </w:r>
+      </w:hyperlink>
+      <w:r>
+        <w:t xml:space="preserve"> </w:t>
+      </w:r>
+      <w:r>
+        <w:t xml:space="preserve">open the prompt in VSCode with</w:t>
+      </w:r>
+      <w:r>
+        <w:t xml:space="preserve"> </w:t>
+      </w:r>
+      <w:r>
+        <w:rPr>
+          <w:rStyle w:val="VerbatimChar"/>
+        </w:rPr>
+        <w:t xml:space="preserve">command + shift + p</w:t>
+      </w:r>
+      <w:r>
+        <w:t xml:space="preserve"> </w:t>
+      </w:r>
+      <w:r>
+        <w:t xml:space="preserve">and type:</w:t>
+      </w:r>
+    </w:p>
+    <w:p>
+      <w:pPr>
+        <w:pStyle w:val="SourceCode"/>
+        <w:numPr>
+          <w:numId w:val="1000"/>
+          <w:ilvl w:val="0"/>
+        </w:numPr>
+      </w:pPr>
+      <w:r>
+        <w:rPr>
+          <w:rStyle w:val="VerbatimChar"/>
+        </w:rPr>
+        <w:t xml:space="preserve">&gt; install extension</w:t>
+      </w:r>
+    </w:p>
+    <w:p>
+      <w:pPr>
+        <w:numPr>
+          <w:numId w:val="1000"/>
+          <w:ilvl w:val="0"/>
+        </w:numPr>
+      </w:pPr>
+      <w:r>
+        <w:t xml:space="preserve">hit enter and then type:</w:t>
+      </w:r>
+    </w:p>
+    <w:p>
+      <w:pPr>
+        <w:pStyle w:val="SourceCode"/>
+        <w:numPr>
+          <w:numId w:val="1000"/>
+          <w:ilvl w:val="0"/>
+        </w:numPr>
+      </w:pPr>
+      <w:r>
+        <w:rPr>
+          <w:rStyle w:val="VerbatimChar"/>
+        </w:rPr>
+        <w:t xml:space="preserve">debugger for chrome</w:t>
+      </w:r>
+    </w:p>
+    <w:p>
+      <w:pPr>
+        <w:numPr>
+          <w:numId w:val="1000"/>
+          <w:ilvl w:val="0"/>
+        </w:numPr>
+      </w:pPr>
+      <w:r>
+        <w:t xml:space="preserve">Then just click on the result to install the extension. Restart VSCode when you are prompted.</w:t>
+      </w:r>
+    </w:p>
+    <w:p>
+      <w:pPr>
+        <w:numPr>
+          <w:numId w:val="1019"/>
+          <w:ilvl w:val="0"/>
+        </w:numPr>
+      </w:pPr>
+      <w:r>
+        <w:t xml:space="preserve">After installing the extension, we need to update or create a</w:t>
+      </w:r>
+      <w:r>
+        <w:t xml:space="preserve"> </w:t>
+      </w:r>
+      <w:r>
+        <w:rPr>
+          <w:rStyle w:val="VerbatimChar"/>
+        </w:rPr>
+        <w:t xml:space="preserve">launch.json</w:t>
+      </w:r>
+      <w:r>
+        <w:t xml:space="preserve"> </w:t>
+      </w:r>
+      <w:r>
+        <w:t xml:space="preserve">file for debugging. You can create one in the</w:t>
+      </w:r>
+      <w:r>
+        <w:t xml:space="preserve"> </w:t>
+      </w:r>
+      <w:r>
+        <w:rPr>
+          <w:rStyle w:val="VerbatimChar"/>
+        </w:rPr>
+        <w:t xml:space="preserve">.vscode</w:t>
+      </w:r>
+      <w:r>
+        <w:t xml:space="preserve"> </w:t>
+      </w:r>
+      <w:r>
+        <w:t xml:space="preserve">folder. After you created the file, put in the following:</w:t>
+      </w:r>
+    </w:p>
+    <w:p>
+      <w:pPr>
+        <w:pStyle w:val="SourceCode"/>
+        <w:numPr>
+          <w:numId w:val="1000"/>
+          <w:ilvl w:val="0"/>
+        </w:numPr>
+      </w:pPr>
+      <w:r>
+        <w:rPr>
+          <w:rStyle w:val="VerbatimChar"/>
+        </w:rPr>
+        <w:t xml:space="preserve">{</w:t>
+      </w:r>
+      <w:r>
+        <w:br w:type="textWrapping"/>
+      </w:r>
+      <w:r>
+        <w:rPr>
+          <w:rStyle w:val="VerbatimChar"/>
+        </w:rPr>
+        <w:t xml:space="preserve">  "version": "0.1.0",</w:t>
+      </w:r>
+      <w:r>
+        <w:br w:type="textWrapping"/>
+      </w:r>
+      <w:r>
+        <w:rPr>
+          <w:rStyle w:val="VerbatimChar"/>
+        </w:rPr>
+        <w:t xml:space="preserve">  "configurations": [</w:t>
+      </w:r>
+      <w:r>
+        <w:br w:type="textWrapping"/>
+      </w:r>
+      <w:r>
+        <w:rPr>
+          <w:rStyle w:val="VerbatimChar"/>
+        </w:rPr>
+        <w:t xml:space="preserve">    {</w:t>
+      </w:r>
+      <w:r>
+        <w:br w:type="textWrapping"/>
+      </w:r>
+      <w:r>
+        <w:rPr>
+          <w:rStyle w:val="VerbatimChar"/>
+        </w:rPr>
+        <w:t xml:space="preserve">      "name": "Launch Chrome Debugger",</w:t>
+      </w:r>
+      <w:r>
+        <w:br w:type="textWrapping"/>
+      </w:r>
+      <w:r>
+        <w:rPr>
+          <w:rStyle w:val="VerbatimChar"/>
+        </w:rPr>
+        <w:t xml:space="preserve">      "type": "chrome",</w:t>
+      </w:r>
+      <w:r>
+        <w:br w:type="textWrapping"/>
+      </w:r>
+      <w:r>
+        <w:rPr>
+          <w:rStyle w:val="VerbatimChar"/>
+        </w:rPr>
+        <w:t xml:space="preserve">      "request": "launch",</w:t>
+      </w:r>
+      <w:r>
+        <w:br w:type="textWrapping"/>
+      </w:r>
+      <w:r>
+        <w:rPr>
+          <w:rStyle w:val="VerbatimChar"/>
+        </w:rPr>
+        <w:t xml:space="preserve">      "url": "http://localhost:8080",</w:t>
+      </w:r>
+      <w:r>
+        <w:br w:type="textWrapping"/>
+      </w:r>
+      <w:r>
+        <w:rPr>
+          <w:rStyle w:val="VerbatimChar"/>
+        </w:rPr>
+        <w:t xml:space="preserve">      "sourceMaps": true,</w:t>
+      </w:r>
+      <w:r>
+        <w:br w:type="textWrapping"/>
+      </w:r>
+      <w:r>
+        <w:rPr>
+          <w:rStyle w:val="VerbatimChar"/>
+        </w:rPr>
+        <w:t xml:space="preserve">      "webRoot": ".",</w:t>
+      </w:r>
+      <w:r>
+        <w:br w:type="textWrapping"/>
+      </w:r>
+      <w:r>
+        <w:rPr>
+          <w:rStyle w:val="VerbatimChar"/>
+        </w:rPr>
+        <w:t xml:space="preserve">      "runtimeExecutable": "/Applications/Google Chrome.app/Contents/MacOS/Google Chrome",</w:t>
+      </w:r>
+      <w:r>
+        <w:br w:type="textWrapping"/>
+      </w:r>
+      <w:r>
+        <w:rPr>
+          <w:rStyle w:val="VerbatimChar"/>
+        </w:rPr>
+        <w:t xml:space="preserve">      "runtimeArgs": ["--remote-debugging-port=9222", "--incognito"]</w:t>
+      </w:r>
+      <w:r>
+        <w:br w:type="textWrapping"/>
+      </w:r>
+      <w:r>
+        <w:rPr>
+          <w:rStyle w:val="VerbatimChar"/>
+        </w:rPr>
+        <w:t xml:space="preserve">    }</w:t>
+      </w:r>
+      <w:r>
+        <w:br w:type="textWrapping"/>
+      </w:r>
+      <w:r>
+        <w:rPr>
+          <w:rStyle w:val="VerbatimChar"/>
+        </w:rPr>
+        <w:t xml:space="preserve">  ]</w:t>
+      </w:r>
+      <w:r>
+        <w:br w:type="textWrapping"/>
+      </w:r>
+      <w:r>
+        <w:rPr>
+          <w:rStyle w:val="VerbatimChar"/>
+        </w:rPr>
+        <w:t xml:space="preserve">}</w:t>
+      </w:r>
+    </w:p>
+    <w:p>
+      <w:pPr>
+        <w:numPr>
+          <w:numId w:val="1000"/>
+          <w:ilvl w:val="0"/>
+        </w:numPr>
+      </w:pPr>
+      <w:r>
+        <w:t xml:space="preserve">Depending on your platform you need to change the</w:t>
+      </w:r>
+      <w:r>
+        <w:t xml:space="preserve"> </w:t>
+      </w:r>
+      <w:r>
+        <w:rPr>
+          <w:rStyle w:val="VerbatimChar"/>
+        </w:rPr>
+        <w:t xml:space="preserve">runtimeExecutable</w:t>
+      </w:r>
+      <w:r>
+        <w:t xml:space="preserve"> </w:t>
+      </w:r>
+      <w:r>
+        <w:t xml:space="preserve">path to Chrome's executable path. After configuring the debugger you need to have a server running serving the app. You can change the</w:t>
+      </w:r>
+      <w:r>
+        <w:t xml:space="preserve"> </w:t>
+      </w:r>
+      <w:r>
+        <w:rPr>
+          <w:rStyle w:val="VerbatimChar"/>
+        </w:rPr>
+        <w:t xml:space="preserve">url</w:t>
+      </w:r>
+      <w:r>
+        <w:t xml:space="preserve"> </w:t>
+      </w:r>
+      <w:r>
+        <w:t xml:space="preserve">value accordingly. Also make sure that the</w:t>
+      </w:r>
+      <w:r>
+        <w:t xml:space="preserve"> </w:t>
+      </w:r>
+      <w:r>
+        <w:rPr>
+          <w:rStyle w:val="VerbatimChar"/>
+        </w:rPr>
+        <w:t xml:space="preserve">webRoot</w:t>
+      </w:r>
+      <w:r>
+        <w:t xml:space="preserve"> </w:t>
+      </w:r>
+      <w:r>
+        <w:t xml:space="preserve">path is set to the root of your web server.</w:t>
+      </w:r>
+    </w:p>
+    <w:p>
+      <w:pPr>
+        <w:numPr>
+          <w:numId w:val="1019"/>
+          <w:ilvl w:val="0"/>
+        </w:numPr>
+      </w:pPr>
+      <w:r>
+        <w:t xml:space="preserve">After that it is a good idea to close all the instances of chrome. Then, put a breakpoint in your code and run the debugger. If everything is set up correctly, you should see an instance of chrome running in incognito mode. To trigger the breakpoint, just reload the page and you should be able to see the debugger paused at the breakpoint.</w:t>
+      </w:r>
+    </w:p>
+    <w:p>
+      <w:pPr>
+        <w:numPr>
+          <w:numId w:val="1019"/>
+          <w:ilvl w:val="0"/>
+        </w:numPr>
+      </w:pPr>
+      <w:r>
+        <w:t xml:space="preserve">Also make sure that you have the compiler running so that you can use the JavaScript output and the sourcemaps to use the debugger. See the TypeScript and VSCode set up for more details.</w:t>
+      </w:r>
+    </w:p>
     <w:sectPr>
       <w:pgSz w:w="12240" w:h="15840"/>
       <w:pgMar w:top="1008" w:right="1008" w:bottom="1008" w:left="1008" w:header="720" w:footer="720" w:gutter="0"/>
@@ -6035,7 +6408,7 @@
     </w:lvl>
   </w:abstractNum>
   <w:abstractNum w:abstractNumId="990">
-    <w:nsid w:val="ab09f955"/>
+    <w:nsid w:val="6df472a7"/>
     <w:multiLevelType w:val="multilevel"/>
     <w:lvl w:ilvl="0">
       <w:numFmt w:val="bullet"/>
@@ -6116,7 +6489,7 @@
     </w:lvl>
   </w:abstractNum>
   <w:abstractNum w:abstractNumId="991">
-    <w:nsid w:val="d3925b0d"/>
+    <w:nsid w:val="4d40b8ab"/>
     <w:multiLevelType w:val="multilevel"/>
     <w:lvl w:ilvl="0">
       <w:numFmt w:val="bullet"/>
@@ -6197,7 +6570,7 @@
     </w:lvl>
   </w:abstractNum>
   <w:abstractNum w:abstractNumId="99411">
-    <w:nsid w:val="82432ac8"/>
+    <w:nsid w:val="52714743"/>
     <w:multiLevelType w:val="multilevel"/>
     <w:lvl w:ilvl="0">
       <w:start w:val="1"/>
@@ -6387,6 +6760,9 @@
     <w:abstractNumId w:val="991"/>
   </w:num>
   <w:num w:numId="1018">
+    <w:abstractNumId w:val="991"/>
+  </w:num>
+  <w:num w:numId="1019">
     <w:abstractNumId w:val="991"/>
   </w:num>
 </w:numbering>

</xml_diff>

<commit_message>
format typescript vscode chapter.
</commit_message>
<xml_diff>
--- a/output/ng2-intro.docx
+++ b/output/ng2-intro.docx
@@ -1517,6 +1517,29 @@
         </w:numPr>
       </w:pPr>
       <w:r>
+        <w:t xml:space="preserve">You can download and instal Visual Studio Code from the VSCode</w:t>
+      </w:r>
+      <w:r>
+        <w:t xml:space="preserve"> </w:t>
+      </w:r>
+      <w:hyperlink r:id="rId26">
+        <w:r>
+          <w:rPr>
+            <w:rStyle w:val="Hyperlink"/>
+          </w:rPr>
+          <w:t xml:space="preserve">Website</w:t>
+        </w:r>
+      </w:hyperlink>
+    </w:p>
+    <w:p>
+      <w:pPr>
+        <w:pStyle w:val="Compact"/>
+        <w:numPr>
+          <w:numId w:val="1010"/>
+          <w:ilvl w:val="0"/>
+        </w:numPr>
+      </w:pPr>
+      <w:r>
         <w:t xml:space="preserve">First, open Visual Studio Code</w:t>
       </w:r>
     </w:p>
@@ -2406,9 +2429,115 @@
       <w:pPr>
         <w:pStyle w:val="Heading2"/>
       </w:pPr>
-      <w:bookmarkStart w:id="30" w:name="types-and-the-basics"/>
+      <w:bookmarkStart w:id="30" w:name="running-vscode-from-the-terminal"/>
       <w:bookmarkEnd w:id="30"/>
       <w:r>
+        <w:t xml:space="preserve">Running VSCode from the Terminal</w:t>
+      </w:r>
+    </w:p>
+    <w:p>
+      <w:pPr>
+        <w:pStyle w:val="FirstParagraph"/>
+      </w:pPr>
+      <w:r>
+        <w:t xml:space="preserve">If you want to run VSCode from the terminal, you can follow the</w:t>
+      </w:r>
+      <w:r>
+        <w:t xml:space="preserve"> </w:t>
+      </w:r>
+      <w:hyperlink r:id="rId31">
+        <w:r>
+          <w:rPr>
+            <w:rStyle w:val="Hyperlink"/>
+          </w:rPr>
+          <w:t xml:space="preserve">guide</w:t>
+        </w:r>
+      </w:hyperlink>
+      <w:r>
+        <w:t xml:space="preserve"> </w:t>
+      </w:r>
+      <w:r>
+        <w:t xml:space="preserve">on VSCode's website. Below is the summary of the guide:</w:t>
+      </w:r>
+    </w:p>
+    <w:p>
+      <w:pPr>
+        <w:pStyle w:val="BodyText"/>
+      </w:pPr>
+      <w:r>
+        <w:rPr>
+          <w:b/>
+        </w:rPr>
+        <w:t xml:space="preserve">MAC</w:t>
+      </w:r>
+    </w:p>
+    <w:p>
+      <w:pPr>
+        <w:pStyle w:val="BodyText"/>
+      </w:pPr>
+      <w:r>
+        <w:t xml:space="preserve">Add the following to your "bash" file:</w:t>
+      </w:r>
+    </w:p>
+    <w:p>
+      <w:pPr>
+        <w:pStyle w:val="SourceCode"/>
+      </w:pPr>
+      <w:r>
+        <w:rPr>
+          <w:rStyle w:val="VerbatimChar"/>
+        </w:rPr>
+        <w:t xml:space="preserve">function code () { VSCODE_CWD="$PWD" open -n -b "com.microsoft.VSCode" --args $*; }</w:t>
+      </w:r>
+    </w:p>
+    <w:p>
+      <w:pPr>
+        <w:pStyle w:val="FirstParagraph"/>
+      </w:pPr>
+      <w:r>
+        <w:rPr>
+          <w:b/>
+        </w:rPr>
+        <w:t xml:space="preserve">Linux</w:t>
+      </w:r>
+    </w:p>
+    <w:p>
+      <w:pPr>
+        <w:pStyle w:val="SourceCode"/>
+      </w:pPr>
+      <w:r>
+        <w:rPr>
+          <w:rStyle w:val="VerbatimChar"/>
+        </w:rPr>
+        <w:t xml:space="preserve">sudo ln -s /path/to/vscode/Code /usr/local/bin/code</w:t>
+      </w:r>
+    </w:p>
+    <w:p>
+      <w:pPr>
+        <w:pStyle w:val="FirstParagraph"/>
+      </w:pPr>
+      <w:r>
+        <w:rPr>
+          <w:b/>
+        </w:rPr>
+        <w:t xml:space="preserve">Windows</w:t>
+      </w:r>
+    </w:p>
+    <w:p>
+      <w:pPr>
+        <w:pStyle w:val="BodyText"/>
+      </w:pPr>
+      <w:r>
+        <w:t xml:space="preserve">You might need to log off after the installation for the change to the PATH environmental variable to take effect.</w:t>
+      </w:r>
+    </w:p>
+    <w:p>
+      <w:pPr>
+        <w:pStyle w:val="Heading2"/>
+      </w:pPr>
+      <w:bookmarkStart w:id="32" w:name="types-and-the-basics"/>
+      <w:bookmarkEnd w:id="32"/>
+      <w:r>
         <w:t xml:space="preserve">Types and the Basics</w:t>
       </w:r>
     </w:p>
@@ -2586,8 +2715,8 @@
       <w:pPr>
         <w:pStyle w:val="Heading2"/>
       </w:pPr>
-      <w:bookmarkStart w:id="31" w:name="interface"/>
-      <w:bookmarkEnd w:id="31"/>
+      <w:bookmarkStart w:id="33" w:name="interface"/>
+      <w:bookmarkEnd w:id="33"/>
       <w:r>
         <w:t xml:space="preserve">Interface</w:t>
       </w:r>
@@ -2752,8 +2881,8 @@
       <w:pPr>
         <w:pStyle w:val="Heading3"/>
       </w:pPr>
-      <w:bookmarkStart w:id="32" w:name="basic-interface"/>
-      <w:bookmarkEnd w:id="32"/>
+      <w:bookmarkStart w:id="34" w:name="basic-interface"/>
+      <w:bookmarkEnd w:id="34"/>
       <w:r>
         <w:t xml:space="preserve">Basic Interface</w:t>
       </w:r>
@@ -3421,8 +3550,8 @@
       <w:pPr>
         <w:pStyle w:val="Heading2"/>
       </w:pPr>
-      <w:bookmarkStart w:id="33" w:name="classes"/>
-      <w:bookmarkEnd w:id="33"/>
+      <w:bookmarkStart w:id="35" w:name="classes"/>
+      <w:bookmarkEnd w:id="35"/>
       <w:r>
         <w:t xml:space="preserve">Classes</w:t>
       </w:r>
@@ -3618,7 +3747,7 @@
       <w:r>
         <w:t xml:space="preserve"> </w:t>
       </w:r>
-      <w:hyperlink r:id="rId34">
+      <w:hyperlink r:id="rId36">
         <w:r>
           <w:rPr>
             <w:rStyle w:val="Hyperlink"/>
@@ -3635,7 +3764,7 @@
       <w:r>
         <w:t xml:space="preserve"> </w:t>
       </w:r>
-      <w:hyperlink r:id="rId35">
+      <w:hyperlink r:id="rId37">
         <w:r>
           <w:rPr>
             <w:rStyle w:val="Hyperlink"/>
@@ -3668,8 +3797,8 @@
       <w:pPr>
         <w:pStyle w:val="Heading3"/>
       </w:pPr>
-      <w:bookmarkStart w:id="36" w:name="adding-an-instance-variable"/>
-      <w:bookmarkEnd w:id="36"/>
+      <w:bookmarkStart w:id="38" w:name="adding-an-instance-variable"/>
+      <w:bookmarkEnd w:id="38"/>
       <w:r>
         <w:t xml:space="preserve">Adding an Instance Variable</w:t>
       </w:r>
@@ -4055,8 +4184,8 @@
       <w:pPr>
         <w:pStyle w:val="Heading3"/>
       </w:pPr>
-      <w:bookmarkStart w:id="37" w:name="adding-a-method"/>
-      <w:bookmarkEnd w:id="37"/>
+      <w:bookmarkStart w:id="39" w:name="adding-a-method"/>
+      <w:bookmarkEnd w:id="39"/>
       <w:r>
         <w:t xml:space="preserve">Adding a Method</w:t>
       </w:r>
@@ -4500,8 +4629,8 @@
       <w:pPr>
         <w:pStyle w:val="Heading3"/>
       </w:pPr>
-      <w:bookmarkStart w:id="38" w:name="adding-a-constructor"/>
-      <w:bookmarkEnd w:id="38"/>
+      <w:bookmarkStart w:id="40" w:name="adding-a-constructor"/>
+      <w:bookmarkEnd w:id="40"/>
       <w:r>
         <w:t xml:space="preserve">Adding a constructor</w:t>
       </w:r>
@@ -4954,8 +5083,8 @@
       <w:pPr>
         <w:pStyle w:val="Heading3"/>
       </w:pPr>
-      <w:bookmarkStart w:id="39" w:name="using-access-modifiers"/>
-      <w:bookmarkEnd w:id="39"/>
+      <w:bookmarkStart w:id="41" w:name="using-access-modifiers"/>
+      <w:bookmarkEnd w:id="41"/>
       <w:r>
         <w:t xml:space="preserve">Using Access Modifiers</w:t>
       </w:r>
@@ -5183,8 +5312,8 @@
       <w:pPr>
         <w:pStyle w:val="Heading3"/>
       </w:pPr>
-      <w:bookmarkStart w:id="40" w:name="implementing-an-interface"/>
-      <w:bookmarkEnd w:id="40"/>
+      <w:bookmarkStart w:id="42" w:name="implementing-an-interface"/>
+      <w:bookmarkEnd w:id="42"/>
       <w:r>
         <w:t xml:space="preserve">Implementing an Interface</w:t>
       </w:r>
@@ -5732,8 +5861,8 @@
       <w:pPr>
         <w:pStyle w:val="Heading1"/>
       </w:pPr>
-      <w:bookmarkStart w:id="41" w:name="debugging-app-from-vscode"/>
-      <w:bookmarkEnd w:id="41"/>
+      <w:bookmarkStart w:id="43" w:name="debugging-app-from-vscode"/>
+      <w:bookmarkEnd w:id="43"/>
       <w:r>
         <w:t xml:space="preserve">Debugging App from VSCode</w:t>
       </w:r>
@@ -5759,7 +5888,7 @@
       <w:r>
         <w:t xml:space="preserve"> </w:t>
       </w:r>
-      <w:hyperlink r:id="rId42">
+      <w:hyperlink r:id="rId44">
         <w:r>
           <w:rPr>
             <w:rStyle w:val="Hyperlink"/>
@@ -6408,7 +6537,7 @@
     </w:lvl>
   </w:abstractNum>
   <w:abstractNum w:abstractNumId="990">
-    <w:nsid w:val="6df472a7"/>
+    <w:nsid w:val="c2226f9e"/>
     <w:multiLevelType w:val="multilevel"/>
     <w:lvl w:ilvl="0">
       <w:numFmt w:val="bullet"/>
@@ -6489,7 +6618,7 @@
     </w:lvl>
   </w:abstractNum>
   <w:abstractNum w:abstractNumId="991">
-    <w:nsid w:val="4d40b8ab"/>
+    <w:nsid w:val="734a4d17"/>
     <w:multiLevelType w:val="multilevel"/>
     <w:lvl w:ilvl="0">
       <w:numFmt w:val="bullet"/>
@@ -6570,7 +6699,7 @@
     </w:lvl>
   </w:abstractNum>
   <w:abstractNum w:abstractNumId="99411">
-    <w:nsid w:val="52714743"/>
+    <w:nsid w:val="21756c8c"/>
     <w:multiLevelType w:val="multilevel"/>
     <w:lvl w:ilvl="0">
       <w:start w:val="1"/>

</xml_diff>

<commit_message>
reorganize vscode chapter. add hello angular basic
</commit_message>
<xml_diff>
--- a/output/ng2-intro.docx
+++ b/output/ng2-intro.docx
@@ -500,10 +500,19 @@
       <w:pPr>
         <w:pStyle w:val="Heading2"/>
       </w:pPr>
-      <w:bookmarkStart w:id="24" w:name="install-a-package"/>
+      <w:bookmarkStart w:id="24" w:name="installing-live-server"/>
       <w:bookmarkEnd w:id="24"/>
       <w:r>
-        <w:t xml:space="preserve">Install a Package</w:t>
+        <w:t xml:space="preserve">Installing</w:t>
+      </w:r>
+      <w:r>
+        <w:t xml:space="preserve"> </w:t>
+      </w:r>
+      <w:r>
+        <w:rPr>
+          <w:rStyle w:val="VerbatimChar"/>
+        </w:rPr>
+        <w:t xml:space="preserve">live-server</w:t>
       </w:r>
     </w:p>
     <w:p>
@@ -675,6 +684,24 @@
     </w:p>
     <w:p>
       <w:pPr>
+        <w:pStyle w:val="FirstParagraph"/>
+      </w:pPr>
+      <w:r>
+        <w:t xml:space="preserve">Visual Studio Code is a good IDE for developing web apps. In this chapter we will look at installing and configuring VSCode.</w:t>
+      </w:r>
+    </w:p>
+    <w:p>
+      <w:pPr>
+        <w:pStyle w:val="Heading2"/>
+      </w:pPr>
+      <w:bookmarkStart w:id="26" w:name="visual-studio-code-basics"/>
+      <w:bookmarkEnd w:id="26"/>
+      <w:r>
+        <w:t xml:space="preserve">Visual Studio Code Basics</w:t>
+      </w:r>
+    </w:p>
+    <w:p>
+      <w:pPr>
         <w:numPr>
           <w:numId w:val="1006"/>
           <w:ilvl w:val="0"/>
@@ -686,7 +713,7 @@
       <w:r>
         <w:t xml:space="preserve"> </w:t>
       </w:r>
-      <w:hyperlink r:id="rId26">
+      <w:hyperlink r:id="rId27">
         <w:r>
           <w:rPr>
             <w:rStyle w:val="Hyperlink"/>
@@ -948,22 +975,12 @@
     </w:p>
     <w:p>
       <w:pPr>
-        <w:pStyle w:val="Heading1"/>
-      </w:pPr>
-      <w:bookmarkStart w:id="27" w:name="typescript-crash-course"/>
-      <w:bookmarkEnd w:id="27"/>
-      <w:r>
-        <w:t xml:space="preserve">TypeScript Crash-course</w:t>
-      </w:r>
-    </w:p>
-    <w:p>
-      <w:pPr>
         <w:pStyle w:val="Heading2"/>
       </w:pPr>
-      <w:bookmarkStart w:id="28" w:name="installing-typescript"/>
+      <w:bookmarkStart w:id="28" w:name="setting-up-typescript-for-vscode"/>
       <w:bookmarkEnd w:id="28"/>
       <w:r>
-        <w:t xml:space="preserve">Installing TypeScript</w:t>
+        <w:t xml:space="preserve">Setting up TypeScript for VSCode</w:t>
       </w:r>
     </w:p>
     <w:p>
@@ -971,558 +988,24 @@
         <w:pStyle w:val="FirstParagraph"/>
       </w:pPr>
       <w:r>
-        <w:t xml:space="preserve">You can install the TypeScript compiler with node:</w:t>
-      </w:r>
-    </w:p>
-    <w:p>
-      <w:pPr>
-        <w:pStyle w:val="SourceCode"/>
-      </w:pPr>
-      <w:r>
-        <w:rPr>
-          <w:rStyle w:val="KeywordTok"/>
-        </w:rPr>
-        <w:t xml:space="preserve">npm</w:t>
-      </w:r>
-      <w:r>
-        <w:rPr>
-          <w:rStyle w:val="NormalTok"/>
-        </w:rPr>
-        <w:t xml:space="preserve"> </w:t>
-      </w:r>
-      <w:r>
-        <w:rPr>
-          <w:rStyle w:val="NormalTok"/>
-        </w:rPr>
-        <w:t xml:space="preserve">i typescript -g</w:t>
-      </w:r>
-    </w:p>
-    <w:p>
-      <w:pPr>
-        <w:pStyle w:val="FirstParagraph"/>
-      </w:pPr>
-      <w:r>
-        <w:t xml:space="preserve">Then to verify that it is installed, run</w:t>
-      </w:r>
-      <w:r>
-        <w:t xml:space="preserve"> </w:t>
-      </w:r>
-      <w:r>
-        <w:rPr>
-          <w:rStyle w:val="VerbatimChar"/>
-        </w:rPr>
-        <w:t xml:space="preserve">tsc -v</w:t>
-      </w:r>
-      <w:r>
-        <w:t xml:space="preserve"> </w:t>
-      </w:r>
-      <w:r>
-        <w:t xml:space="preserve">to see the version of the compiler. You will get an output like this:</w:t>
-      </w:r>
-    </w:p>
-    <w:p>
-      <w:pPr>
-        <w:pStyle w:val="SourceCode"/>
-      </w:pPr>
-      <w:r>
-        <w:rPr>
-          <w:rStyle w:val="VerbatimChar"/>
-        </w:rPr>
-        <w:t xml:space="preserve">message TS6029: Version 1.7.5</w:t>
-      </w:r>
-    </w:p>
-    <w:p>
-      <w:pPr>
-        <w:pStyle w:val="FirstParagraph"/>
-      </w:pPr>
-      <w:r>
-        <w:t xml:space="preserve">In addition to the compiler, we also need to install the TypeScript Definition manager for DefinitelyTyped (tsd). You can install tsd with:</w:t>
-      </w:r>
-    </w:p>
-    <w:p>
-      <w:pPr>
-        <w:pStyle w:val="SourceCode"/>
-      </w:pPr>
-      <w:r>
-        <w:rPr>
-          <w:rStyle w:val="KeywordTok"/>
-        </w:rPr>
-        <w:t xml:space="preserve">npm</w:t>
-      </w:r>
-      <w:r>
-        <w:rPr>
-          <w:rStyle w:val="NormalTok"/>
-        </w:rPr>
-        <w:t xml:space="preserve"> </w:t>
-      </w:r>
-      <w:r>
-        <w:rPr>
-          <w:rStyle w:val="NormalTok"/>
-        </w:rPr>
-        <w:t xml:space="preserve">i tsd -g</w:t>
-      </w:r>
-    </w:p>
-    <w:p>
-      <w:pPr>
-        <w:pStyle w:val="FirstParagraph"/>
-      </w:pPr>
-      <w:r>
-        <w:t xml:space="preserve">Using TSD, you can search and install TypeScript definition files directly from the community driven DefinitelyTyped repository. To verify that tsd is installed, run tsd with the</w:t>
-      </w:r>
-      <w:r>
-        <w:t xml:space="preserve"> </w:t>
-      </w:r>
-      <w:r>
-        <w:rPr>
-          <w:rStyle w:val="VerbatimChar"/>
-        </w:rPr>
-        <w:t xml:space="preserve">version</w:t>
-      </w:r>
-      <w:r>
-        <w:t xml:space="preserve"> </w:t>
-      </w:r>
-      <w:r>
-        <w:t xml:space="preserve">flag:</w:t>
-      </w:r>
-    </w:p>
-    <w:p>
-      <w:pPr>
-        <w:pStyle w:val="SourceCode"/>
-      </w:pPr>
-      <w:r>
-        <w:rPr>
-          <w:rStyle w:val="KeywordTok"/>
-        </w:rPr>
-        <w:t xml:space="preserve">tsd</w:t>
-      </w:r>
-      <w:r>
-        <w:rPr>
-          <w:rStyle w:val="NormalTok"/>
-        </w:rPr>
-        <w:t xml:space="preserve"> </w:t>
-      </w:r>
-      <w:r>
-        <w:rPr>
-          <w:rStyle w:val="NormalTok"/>
-        </w:rPr>
-        <w:t xml:space="preserve">--version</w:t>
-      </w:r>
-    </w:p>
-    <w:p>
-      <w:pPr>
-        <w:pStyle w:val="FirstParagraph"/>
-      </w:pPr>
-      <w:r>
-        <w:t xml:space="preserve">You should get an output like this:</w:t>
-      </w:r>
-    </w:p>
-    <w:p>
-      <w:pPr>
-        <w:pStyle w:val="SourceCode"/>
-      </w:pPr>
-      <w:r>
-        <w:rPr>
-          <w:rStyle w:val="VerbatimChar"/>
-        </w:rPr>
-        <w:t xml:space="preserve">&gt;&gt; tsd 0.6.5</w:t>
-      </w:r>
-    </w:p>
-    <w:p>
-      <w:pPr>
-        <w:pStyle w:val="FirstParagraph"/>
-      </w:pPr>
-      <w:r>
-        <w:t xml:space="preserve">After</w:t>
-      </w:r>
-      <w:r>
-        <w:t xml:space="preserve"> </w:t>
-      </w:r>
-      <w:r>
-        <w:rPr>
-          <w:rStyle w:val="VerbatimChar"/>
-        </w:rPr>
-        <w:t xml:space="preserve">tsd</w:t>
-      </w:r>
-      <w:r>
-        <w:t xml:space="preserve"> </w:t>
-      </w:r>
-      <w:r>
-        <w:t xml:space="preserve">and</w:t>
-      </w:r>
-      <w:r>
-        <w:t xml:space="preserve"> </w:t>
-      </w:r>
-      <w:r>
-        <w:rPr>
-          <w:rStyle w:val="VerbatimChar"/>
-        </w:rPr>
-        <w:t xml:space="preserve">tsc</w:t>
-      </w:r>
-      <w:r>
-        <w:t xml:space="preserve"> </w:t>
-      </w:r>
-      <w:r>
-        <w:t xml:space="preserve">are installed, we can compile a hello world program:</w:t>
-      </w:r>
-    </w:p>
-    <w:p>
-      <w:pPr>
+        <w:t xml:space="preserve">You can set up Visual Studio Code to compile your TypeScript code as your work.</w:t>
+      </w:r>
+    </w:p>
+    <w:p>
+      <w:pPr>
+        <w:pStyle w:val="Compact"/>
         <w:numPr>
           <w:numId w:val="1009"/>
           <w:ilvl w:val="0"/>
         </w:numPr>
       </w:pPr>
       <w:r>
-        <w:t xml:space="preserve">make a file called</w:t>
-      </w:r>
-      <w:r>
-        <w:t xml:space="preserve"> </w:t>
-      </w:r>
-      <w:r>
-        <w:rPr>
-          <w:rStyle w:val="VerbatimChar"/>
-        </w:rPr>
-        <w:t xml:space="preserve">hello.ts</w:t>
-      </w:r>
-      <w:r>
-        <w:t xml:space="preserve"> </w:t>
-      </w:r>
-      <w:r>
-        <w:t xml:space="preserve">on your desktop:</w:t>
-      </w:r>
-    </w:p>
-    <w:p>
-      <w:pPr>
-        <w:pStyle w:val="SourceCode"/>
-        <w:numPr>
-          <w:numId w:val="1000"/>
-          <w:ilvl w:val="0"/>
-        </w:numPr>
-      </w:pPr>
-      <w:r>
-        <w:rPr>
-          <w:rStyle w:val="KeywordTok"/>
-        </w:rPr>
-        <w:t xml:space="preserve">touch</w:t>
-      </w:r>
-      <w:r>
-        <w:rPr>
-          <w:rStyle w:val="NormalTok"/>
-        </w:rPr>
-        <w:t xml:space="preserve"> </w:t>
-      </w:r>
-      <w:r>
-        <w:rPr>
-          <w:rStyle w:val="NormalTok"/>
-        </w:rPr>
-        <w:t xml:space="preserve">~/Desktop/hello.ts</w:t>
-      </w:r>
-    </w:p>
-    <w:p>
-      <w:pPr>
-        <w:numPr>
-          <w:numId w:val="1009"/>
-          <w:ilvl w:val="0"/>
-        </w:numPr>
-      </w:pPr>
-      <w:r>
-        <w:t xml:space="preserve">Then, put some TypeScript code in the file:</w:t>
-      </w:r>
-    </w:p>
-    <w:p>
-      <w:pPr>
-        <w:pStyle w:val="SourceCode"/>
-        <w:numPr>
-          <w:numId w:val="1000"/>
-          <w:ilvl w:val="0"/>
-        </w:numPr>
-      </w:pPr>
-      <w:r>
-        <w:rPr>
-          <w:rStyle w:val="KeywordTok"/>
-        </w:rPr>
-        <w:t xml:space="preserve">echo</w:t>
-      </w:r>
-      <w:r>
-        <w:rPr>
-          <w:rStyle w:val="NormalTok"/>
-        </w:rPr>
-        <w:t xml:space="preserve"> </w:t>
-      </w:r>
-      <w:r>
-        <w:rPr>
-          <w:rStyle w:val="StringTok"/>
-        </w:rPr>
-        <w:t xml:space="preserve">"const adder = (a: number, b: number): number =&gt; a + b;"</w:t>
-      </w:r>
-      <w:r>
-        <w:rPr>
-          <w:rStyle w:val="NormalTok"/>
-        </w:rPr>
-        <w:t xml:space="preserve"> </w:t>
-      </w:r>
-      <w:r>
-        <w:rPr>
-          <w:rStyle w:val="KeywordTok"/>
-        </w:rPr>
-        <w:t xml:space="preserve">&gt;</w:t>
-      </w:r>
-      <w:r>
-        <w:rPr>
-          <w:rStyle w:val="NormalTok"/>
-        </w:rPr>
-        <w:t xml:space="preserve"> </w:t>
-      </w:r>
-      <w:r>
-        <w:rPr>
-          <w:rStyle w:val="NormalTok"/>
-        </w:rPr>
-        <w:t xml:space="preserve">~/Desktop/hello.ts</w:t>
-      </w:r>
-    </w:p>
-    <w:p>
-      <w:pPr>
-        <w:numPr>
-          <w:numId w:val="1009"/>
-          <w:ilvl w:val="0"/>
-        </w:numPr>
-      </w:pPr>
-      <w:r>
-        <w:t xml:space="preserve">Then you can compile the file to JavaScript:</w:t>
-      </w:r>
-    </w:p>
-    <w:p>
-      <w:pPr>
-        <w:pStyle w:val="SourceCode"/>
-        <w:numPr>
-          <w:numId w:val="1000"/>
-          <w:ilvl w:val="0"/>
-        </w:numPr>
-      </w:pPr>
-      <w:r>
-        <w:rPr>
-          <w:rStyle w:val="KeywordTok"/>
-        </w:rPr>
-        <w:t xml:space="preserve">tsc</w:t>
-      </w:r>
-      <w:r>
-        <w:rPr>
-          <w:rStyle w:val="NormalTok"/>
-        </w:rPr>
-        <w:t xml:space="preserve"> </w:t>
-      </w:r>
-      <w:r>
-        <w:rPr>
-          <w:rStyle w:val="NormalTok"/>
-        </w:rPr>
-        <w:t xml:space="preserve">~/Desktop/hello.ts</w:t>
-      </w:r>
-    </w:p>
-    <w:p>
-      <w:pPr>
-        <w:numPr>
-          <w:numId w:val="1009"/>
-          <w:ilvl w:val="0"/>
-        </w:numPr>
-      </w:pPr>
-      <w:r>
-        <w:t xml:space="preserve">It should output a file in</w:t>
-      </w:r>
-      <w:r>
-        <w:t xml:space="preserve"> </w:t>
-      </w:r>
-      <w:r>
-        <w:rPr>
-          <w:rStyle w:val="VerbatimChar"/>
-        </w:rPr>
-        <w:t xml:space="preserve">Desktop/hello.js</w:t>
-      </w:r>
-      <w:r>
-        <w:t xml:space="preserve">:</w:t>
-      </w:r>
-    </w:p>
-    <w:p>
-      <w:pPr>
-        <w:pStyle w:val="SourceCode"/>
-        <w:numPr>
-          <w:numId w:val="1000"/>
-          <w:ilvl w:val="0"/>
-        </w:numPr>
-      </w:pPr>
-      <w:r>
-        <w:rPr>
-          <w:rStyle w:val="KeywordTok"/>
-        </w:rPr>
-        <w:t xml:space="preserve">var</w:t>
-      </w:r>
-      <w:r>
-        <w:rPr>
-          <w:rStyle w:val="NormalTok"/>
-        </w:rPr>
-        <w:t xml:space="preserve"> </w:t>
-      </w:r>
-      <w:r>
-        <w:rPr>
-          <w:rStyle w:val="NormalTok"/>
-        </w:rPr>
-        <w:t xml:space="preserve">adder </w:t>
-      </w:r>
-      <w:r>
-        <w:rPr>
-          <w:rStyle w:val="OperatorTok"/>
-        </w:rPr>
-        <w:t xml:space="preserve">=</w:t>
-      </w:r>
-      <w:r>
-        <w:rPr>
-          <w:rStyle w:val="NormalTok"/>
-        </w:rPr>
-        <w:t xml:space="preserve"> </w:t>
-      </w:r>
-      <w:r>
-        <w:rPr>
-          <w:rStyle w:val="KeywordTok"/>
-        </w:rPr>
-        <w:t xml:space="preserve">function</w:t>
-      </w:r>
-      <w:r>
-        <w:rPr>
-          <w:rStyle w:val="NormalTok"/>
-        </w:rPr>
-        <w:t xml:space="preserve"> </w:t>
-      </w:r>
-      <w:r>
-        <w:rPr>
-          <w:rStyle w:val="NormalTok"/>
-        </w:rPr>
-        <w:t xml:space="preserve">(a</w:t>
-      </w:r>
-      <w:r>
-        <w:rPr>
-          <w:rStyle w:val="OperatorTok"/>
-        </w:rPr>
-        <w:t xml:space="preserve">,</w:t>
-      </w:r>
-      <w:r>
-        <w:rPr>
-          <w:rStyle w:val="NormalTok"/>
-        </w:rPr>
-        <w:t xml:space="preserve"> </w:t>
-      </w:r>
-      <w:r>
-        <w:rPr>
-          <w:rStyle w:val="NormalTok"/>
-        </w:rPr>
-        <w:t xml:space="preserve">b) </w:t>
-      </w:r>
-      <w:r>
-        <w:rPr>
-          <w:rStyle w:val="OperatorTok"/>
-        </w:rPr>
-        <w:t xml:space="preserve">{</w:t>
-      </w:r>
-      <w:r>
-        <w:rPr>
-          <w:rStyle w:val="NormalTok"/>
-        </w:rPr>
-        <w:t xml:space="preserve"> </w:t>
-      </w:r>
-      <w:r>
-        <w:rPr>
-          <w:rStyle w:val="ControlFlowTok"/>
-        </w:rPr>
-        <w:t xml:space="preserve">return</w:t>
-      </w:r>
-      <w:r>
-        <w:rPr>
-          <w:rStyle w:val="NormalTok"/>
-        </w:rPr>
-        <w:t xml:space="preserve"> </w:t>
-      </w:r>
-      <w:r>
-        <w:rPr>
-          <w:rStyle w:val="NormalTok"/>
-        </w:rPr>
-        <w:t xml:space="preserve">a </w:t>
-      </w:r>
-      <w:r>
-        <w:rPr>
-          <w:rStyle w:val="OperatorTok"/>
-        </w:rPr>
-        <w:t xml:space="preserve">+</w:t>
-      </w:r>
-      <w:r>
-        <w:rPr>
-          <w:rStyle w:val="NormalTok"/>
-        </w:rPr>
-        <w:t xml:space="preserve"> </w:t>
-      </w:r>
-      <w:r>
-        <w:rPr>
-          <w:rStyle w:val="NormalTok"/>
-        </w:rPr>
-        <w:t xml:space="preserve">b</w:t>
-      </w:r>
-      <w:r>
-        <w:rPr>
-          <w:rStyle w:val="OperatorTok"/>
-        </w:rPr>
-        <w:t xml:space="preserve">;</w:t>
-      </w:r>
-      <w:r>
-        <w:rPr>
-          <w:rStyle w:val="NormalTok"/>
-        </w:rPr>
-        <w:t xml:space="preserve"> </w:t>
-      </w:r>
-      <w:r>
-        <w:rPr>
-          <w:rStyle w:val="OperatorTok"/>
-        </w:rPr>
-        <w:t xml:space="preserve">};</w:t>
-      </w:r>
-    </w:p>
-    <w:p>
-      <w:pPr>
-        <w:pStyle w:val="FirstParagraph"/>
-      </w:pPr>
-      <w:r>
-        <w:t xml:space="preserve">Now that your TypeScript compiler setup, we can move on to configuring Visual Studio Code.</w:t>
-      </w:r>
-    </w:p>
-    <w:p>
-      <w:pPr>
-        <w:pStyle w:val="Heading2"/>
-      </w:pPr>
-      <w:bookmarkStart w:id="29" w:name="setting-up-typescript-for-vscode"/>
-      <w:bookmarkEnd w:id="29"/>
-      <w:r>
-        <w:t xml:space="preserve">Setting up TypeScript for VSCode</w:t>
-      </w:r>
-    </w:p>
-    <w:p>
-      <w:pPr>
-        <w:pStyle w:val="FirstParagraph"/>
-      </w:pPr>
-      <w:r>
-        <w:t xml:space="preserve">You can set up Visual Studio Code to compile your TypeScript code as your work.</w:t>
-      </w:r>
-    </w:p>
-    <w:p>
-      <w:pPr>
-        <w:pStyle w:val="Compact"/>
-        <w:numPr>
-          <w:numId w:val="1010"/>
-          <w:ilvl w:val="0"/>
-        </w:numPr>
-      </w:pPr>
-      <w:r>
         <w:t xml:space="preserve">You can download and instal Visual Studio Code from the VSCode</w:t>
       </w:r>
       <w:r>
         <w:t xml:space="preserve"> </w:t>
       </w:r>
-      <w:hyperlink r:id="rId26">
+      <w:hyperlink r:id="rId27">
         <w:r>
           <w:rPr>
             <w:rStyle w:val="Hyperlink"/>
@@ -1535,12 +1018,125 @@
       <w:pPr>
         <w:pStyle w:val="Compact"/>
         <w:numPr>
+          <w:numId w:val="1009"/>
+          <w:ilvl w:val="0"/>
+        </w:numPr>
+      </w:pPr>
+      <w:r>
+        <w:t xml:space="preserve">First, open Visual Studio Code</w:t>
+      </w:r>
+    </w:p>
+    <w:p>
+      <w:pPr>
+        <w:pStyle w:val="Compact"/>
+        <w:numPr>
+          <w:numId w:val="1009"/>
+          <w:ilvl w:val="0"/>
+        </w:numPr>
+      </w:pPr>
+      <w:r>
+        <w:t xml:space="preserve">Make a new window:</w:t>
+      </w:r>
+      <w:r>
+        <w:t xml:space="preserve"> </w:t>
+      </w:r>
+      <w:r>
+        <w:rPr>
+          <w:rStyle w:val="VerbatimChar"/>
+        </w:rPr>
+        <w:t xml:space="preserve">File &gt; New Window</w:t>
+      </w:r>
+    </w:p>
+    <w:p>
+      <w:pPr>
+        <w:pStyle w:val="Compact"/>
+        <w:numPr>
+          <w:numId w:val="1009"/>
+          <w:ilvl w:val="0"/>
+        </w:numPr>
+      </w:pPr>
+      <w:r>
+        <w:t xml:space="preserve">Then, make a folder on your desktop for a new project:</w:t>
+      </w:r>
+      <w:r>
+        <w:t xml:space="preserve"> </w:t>
+      </w:r>
+      <w:r>
+        <w:rPr>
+          <w:rStyle w:val="VerbatimChar"/>
+        </w:rPr>
+        <w:t xml:space="preserve">mkdir ~/Desktop/vscode-demo</w:t>
+      </w:r>
+    </w:p>
+    <w:p>
+      <w:pPr>
+        <w:pStyle w:val="Compact"/>
+        <w:numPr>
+          <w:numId w:val="1009"/>
+          <w:ilvl w:val="0"/>
+        </w:numPr>
+      </w:pPr>
+      <w:r>
+        <w:t xml:space="preserve">The, open the folder in VSCode:</w:t>
+      </w:r>
+      <w:r>
+        <w:t xml:space="preserve"> </w:t>
+      </w:r>
+      <w:r>
+        <w:rPr>
+          <w:rStyle w:val="VerbatimChar"/>
+        </w:rPr>
+        <w:t xml:space="preserve">File &gt; open</w:t>
+      </w:r>
+      <w:r>
+        <w:t xml:space="preserve"> </w:t>
+      </w:r>
+      <w:r>
+        <w:t xml:space="preserve">and select the</w:t>
+      </w:r>
+      <w:r>
+        <w:t xml:space="preserve"> </w:t>
+      </w:r>
+      <w:r>
+        <w:rPr>
+          <w:rStyle w:val="VerbatimChar"/>
+        </w:rPr>
+        <w:t xml:space="preserve">vscode-demo</w:t>
+      </w:r>
+      <w:r>
+        <w:t xml:space="preserve"> </w:t>
+      </w:r>
+      <w:r>
+        <w:t xml:space="preserve">folder on your desktop.</w:t>
+      </w:r>
+    </w:p>
+    <w:p>
+      <w:pPr>
+        <w:numPr>
+          <w:numId w:val="1009"/>
+          <w:ilvl w:val="0"/>
+        </w:numPr>
+      </w:pPr>
+      <w:r>
+        <w:t xml:space="preserve">Now we need to make three configuration files:</w:t>
+      </w:r>
+    </w:p>
+    <w:p>
+      <w:pPr>
+        <w:pStyle w:val="Compact"/>
+        <w:numPr>
           <w:numId w:val="1010"/>
-          <w:ilvl w:val="0"/>
-        </w:numPr>
-      </w:pPr>
-      <w:r>
-        <w:t xml:space="preserve">First, open Visual Studio Code</w:t>
+          <w:ilvl w:val="1"/>
+        </w:numPr>
+      </w:pPr>
+      <w:r>
+        <w:rPr>
+          <w:rStyle w:val="VerbatimChar"/>
+        </w:rPr>
+        <w:t xml:space="preserve">tsconfig.json</w:t>
+      </w:r>
+      <w:r>
+        <w:t xml:space="preserve">: configuration for the TypeScript compiler</w:t>
       </w:r>
     </w:p>
     <w:p>
@@ -1548,20 +1144,17 @@
         <w:pStyle w:val="Compact"/>
         <w:numPr>
           <w:numId w:val="1010"/>
-          <w:ilvl w:val="0"/>
-        </w:numPr>
-      </w:pPr>
-      <w:r>
-        <w:t xml:space="preserve">Make a new window:</w:t>
-      </w:r>
-      <w:r>
-        <w:t xml:space="preserve"> </w:t>
-      </w:r>
-      <w:r>
-        <w:rPr>
-          <w:rStyle w:val="VerbatimChar"/>
-        </w:rPr>
-        <w:t xml:space="preserve">File &gt; New Window</w:t>
+          <w:ilvl w:val="1"/>
+        </w:numPr>
+      </w:pPr>
+      <w:r>
+        <w:rPr>
+          <w:rStyle w:val="VerbatimChar"/>
+        </w:rPr>
+        <w:t xml:space="preserve">tasks.json</w:t>
+      </w:r>
+      <w:r>
+        <w:t xml:space="preserve">: Task configuration for VSCode to watch and compile files</w:t>
       </w:r>
     </w:p>
     <w:p>
@@ -1569,80 +1162,6 @@
         <w:pStyle w:val="Compact"/>
         <w:numPr>
           <w:numId w:val="1010"/>
-          <w:ilvl w:val="0"/>
-        </w:numPr>
-      </w:pPr>
-      <w:r>
-        <w:t xml:space="preserve">Then, make a folder on your desktop for a new project:</w:t>
-      </w:r>
-      <w:r>
-        <w:t xml:space="preserve"> </w:t>
-      </w:r>
-      <w:r>
-        <w:rPr>
-          <w:rStyle w:val="VerbatimChar"/>
-        </w:rPr>
-        <w:t xml:space="preserve">mkdir ~/Desktop/vscode-demo</w:t>
-      </w:r>
-    </w:p>
-    <w:p>
-      <w:pPr>
-        <w:pStyle w:val="Compact"/>
-        <w:numPr>
-          <w:numId w:val="1010"/>
-          <w:ilvl w:val="0"/>
-        </w:numPr>
-      </w:pPr>
-      <w:r>
-        <w:t xml:space="preserve">The, open the folder in VSCode:</w:t>
-      </w:r>
-      <w:r>
-        <w:t xml:space="preserve"> </w:t>
-      </w:r>
-      <w:r>
-        <w:rPr>
-          <w:rStyle w:val="VerbatimChar"/>
-        </w:rPr>
-        <w:t xml:space="preserve">File &gt; open</w:t>
-      </w:r>
-      <w:r>
-        <w:t xml:space="preserve"> </w:t>
-      </w:r>
-      <w:r>
-        <w:t xml:space="preserve">and select the</w:t>
-      </w:r>
-      <w:r>
-        <w:t xml:space="preserve"> </w:t>
-      </w:r>
-      <w:r>
-        <w:rPr>
-          <w:rStyle w:val="VerbatimChar"/>
-        </w:rPr>
-        <w:t xml:space="preserve">vscode-demo</w:t>
-      </w:r>
-      <w:r>
-        <w:t xml:space="preserve"> </w:t>
-      </w:r>
-      <w:r>
-        <w:t xml:space="preserve">folder on your desktop.</w:t>
-      </w:r>
-    </w:p>
-    <w:p>
-      <w:pPr>
-        <w:numPr>
-          <w:numId w:val="1010"/>
-          <w:ilvl w:val="0"/>
-        </w:numPr>
-      </w:pPr>
-      <w:r>
-        <w:t xml:space="preserve">Now we need to make three configuration files:</w:t>
-      </w:r>
-    </w:p>
-    <w:p>
-      <w:pPr>
-        <w:pStyle w:val="Compact"/>
-        <w:numPr>
-          <w:numId w:val="1011"/>
           <w:ilvl w:val="1"/>
         </w:numPr>
       </w:pPr>
@@ -1650,20 +1169,156 @@
         <w:rPr>
           <w:rStyle w:val="VerbatimChar"/>
         </w:rPr>
+        <w:t xml:space="preserve">launch.json</w:t>
+      </w:r>
+      <w:r>
+        <w:t xml:space="preserve">: Configuration for the debugger</w:t>
+      </w:r>
+    </w:p>
+    <w:p>
+      <w:pPr>
+        <w:numPr>
+          <w:numId w:val="1009"/>
+          <w:ilvl w:val="0"/>
+        </w:numPr>
+      </w:pPr>
+      <w:r>
+        <w:t xml:space="preserve">The</w:t>
+      </w:r>
+      <w:r>
+        <w:t xml:space="preserve"> </w:t>
+      </w:r>
+      <w:r>
+        <w:rPr>
+          <w:rStyle w:val="VerbatimChar"/>
+        </w:rPr>
         <w:t xml:space="preserve">tsconfig.json</w:t>
       </w:r>
       <w:r>
-        <w:t xml:space="preserve">: configuration for the TypeScript compiler</w:t>
-      </w:r>
-    </w:p>
-    <w:p>
-      <w:pPr>
-        <w:pStyle w:val="Compact"/>
-        <w:numPr>
-          <w:numId w:val="1011"/>
-          <w:ilvl w:val="1"/>
-        </w:numPr>
-      </w:pPr>
+        <w:t xml:space="preserve"> </w:t>
+      </w:r>
+      <w:r>
+        <w:t xml:space="preserve">file should be in the root of the project. Let's make the file and put the following in it:</w:t>
+      </w:r>
+    </w:p>
+    <w:p>
+      <w:pPr>
+        <w:pStyle w:val="SourceCode"/>
+        <w:numPr>
+          <w:numId w:val="1000"/>
+          <w:ilvl w:val="0"/>
+        </w:numPr>
+      </w:pPr>
+      <w:r>
+        <w:rPr>
+          <w:rStyle w:val="VerbatimChar"/>
+        </w:rPr>
+        <w:t xml:space="preserve">{</w:t>
+      </w:r>
+      <w:r>
+        <w:br w:type="textWrapping"/>
+      </w:r>
+      <w:r>
+        <w:rPr>
+          <w:rStyle w:val="VerbatimChar"/>
+        </w:rPr>
+        <w:t xml:space="preserve">  "compilerOptions": {</w:t>
+      </w:r>
+      <w:r>
+        <w:br w:type="textWrapping"/>
+      </w:r>
+      <w:r>
+        <w:rPr>
+          <w:rStyle w:val="VerbatimChar"/>
+        </w:rPr>
+        <w:t xml:space="preserve">    "experimentalDecorators": true,</w:t>
+      </w:r>
+      <w:r>
+        <w:br w:type="textWrapping"/>
+      </w:r>
+      <w:r>
+        <w:rPr>
+          <w:rStyle w:val="VerbatimChar"/>
+        </w:rPr>
+        <w:t xml:space="preserve">    "emitDecoratorMetadata": true,</w:t>
+      </w:r>
+      <w:r>
+        <w:br w:type="textWrapping"/>
+      </w:r>
+      <w:r>
+        <w:rPr>
+          <w:rStyle w:val="VerbatimChar"/>
+        </w:rPr>
+        <w:t xml:space="preserve">    "module": "commonjs",</w:t>
+      </w:r>
+      <w:r>
+        <w:br w:type="textWrapping"/>
+      </w:r>
+      <w:r>
+        <w:rPr>
+          <w:rStyle w:val="VerbatimChar"/>
+        </w:rPr>
+        <w:t xml:space="preserve">    "target": "es5",</w:t>
+      </w:r>
+      <w:r>
+        <w:br w:type="textWrapping"/>
+      </w:r>
+      <w:r>
+        <w:rPr>
+          <w:rStyle w:val="VerbatimChar"/>
+        </w:rPr>
+        <w:t xml:space="preserve">    "sourceMap": true,</w:t>
+      </w:r>
+      <w:r>
+        <w:br w:type="textWrapping"/>
+      </w:r>
+      <w:r>
+        <w:rPr>
+          <w:rStyle w:val="VerbatimChar"/>
+        </w:rPr>
+        <w:t xml:space="preserve">    "outDir": "output",</w:t>
+      </w:r>
+      <w:r>
+        <w:br w:type="textWrapping"/>
+      </w:r>
+      <w:r>
+        <w:rPr>
+          <w:rStyle w:val="VerbatimChar"/>
+        </w:rPr>
+        <w:t xml:space="preserve">    "watch": true</w:t>
+      </w:r>
+      <w:r>
+        <w:br w:type="textWrapping"/>
+      </w:r>
+      <w:r>
+        <w:rPr>
+          <w:rStyle w:val="VerbatimChar"/>
+        </w:rPr>
+        <w:t xml:space="preserve">  }</w:t>
+      </w:r>
+      <w:r>
+        <w:br w:type="textWrapping"/>
+      </w:r>
+      <w:r>
+        <w:rPr>
+          <w:rStyle w:val="VerbatimChar"/>
+        </w:rPr>
+        <w:t xml:space="preserve">}</w:t>
+      </w:r>
+    </w:p>
+    <w:p>
+      <w:pPr>
+        <w:numPr>
+          <w:numId w:val="1009"/>
+          <w:ilvl w:val="0"/>
+        </w:numPr>
+      </w:pPr>
+      <w:r>
+        <w:t xml:space="preserve">Now to make the</w:t>
+      </w:r>
+      <w:r>
+        <w:t xml:space="preserve"> </w:t>
+      </w:r>
       <w:r>
         <w:rPr>
           <w:rStyle w:val="VerbatimChar"/>
@@ -1671,17 +1326,132 @@
         <w:t xml:space="preserve">tasks.json</w:t>
       </w:r>
       <w:r>
-        <w:t xml:space="preserve">: Task configuration for VSCode to watch and compile files</w:t>
-      </w:r>
-    </w:p>
-    <w:p>
-      <w:pPr>
-        <w:pStyle w:val="Compact"/>
-        <w:numPr>
-          <w:numId w:val="1011"/>
-          <w:ilvl w:val="1"/>
-        </w:numPr>
-      </w:pPr>
+        <w:t xml:space="preserve"> </w:t>
+      </w:r>
+      <w:r>
+        <w:t xml:space="preserve">file, open the prompt with</w:t>
+      </w:r>
+      <w:r>
+        <w:t xml:space="preserve"> </w:t>
+      </w:r>
+      <w:r>
+        <w:rPr>
+          <w:rStyle w:val="VerbatimChar"/>
+        </w:rPr>
+        <w:t xml:space="preserve">command + shift + p</w:t>
+      </w:r>
+      <w:r>
+        <w:t xml:space="preserve"> </w:t>
+      </w:r>
+      <w:r>
+        <w:t xml:space="preserve">and type:</w:t>
+      </w:r>
+    </w:p>
+    <w:p>
+      <w:pPr>
+        <w:pStyle w:val="SourceCode"/>
+        <w:numPr>
+          <w:numId w:val="1000"/>
+          <w:ilvl w:val="0"/>
+        </w:numPr>
+      </w:pPr>
+      <w:r>
+        <w:rPr>
+          <w:rStyle w:val="VerbatimChar"/>
+        </w:rPr>
+        <w:t xml:space="preserve">&gt; configure task runner</w:t>
+      </w:r>
+    </w:p>
+    <w:p>
+      <w:pPr>
+        <w:numPr>
+          <w:numId w:val="1009"/>
+          <w:ilvl w:val="0"/>
+        </w:numPr>
+      </w:pPr>
+      <w:r>
+        <w:t xml:space="preserve">Then put the following in the file and save the file:</w:t>
+      </w:r>
+    </w:p>
+    <w:p>
+      <w:pPr>
+        <w:pStyle w:val="SourceCode"/>
+        <w:numPr>
+          <w:numId w:val="1000"/>
+          <w:ilvl w:val="0"/>
+        </w:numPr>
+      </w:pPr>
+      <w:r>
+        <w:rPr>
+          <w:rStyle w:val="VerbatimChar"/>
+        </w:rPr>
+        <w:t xml:space="preserve">{</w:t>
+      </w:r>
+      <w:r>
+        <w:br w:type="textWrapping"/>
+      </w:r>
+      <w:r>
+        <w:rPr>
+          <w:rStyle w:val="VerbatimChar"/>
+        </w:rPr>
+        <w:t xml:space="preserve">  "version": "0.1.0",</w:t>
+      </w:r>
+      <w:r>
+        <w:br w:type="textWrapping"/>
+      </w:r>
+      <w:r>
+        <w:rPr>
+          <w:rStyle w:val="VerbatimChar"/>
+        </w:rPr>
+        <w:t xml:space="preserve">  "command": "tsc",</w:t>
+      </w:r>
+      <w:r>
+        <w:br w:type="textWrapping"/>
+      </w:r>
+      <w:r>
+        <w:rPr>
+          <w:rStyle w:val="VerbatimChar"/>
+        </w:rPr>
+        <w:t xml:space="preserve">  "showOutput": "silent",</w:t>
+      </w:r>
+      <w:r>
+        <w:br w:type="textWrapping"/>
+      </w:r>
+      <w:r>
+        <w:rPr>
+          <w:rStyle w:val="VerbatimChar"/>
+        </w:rPr>
+        <w:t xml:space="preserve">  "isShellCommand": true,</w:t>
+      </w:r>
+      <w:r>
+        <w:br w:type="textWrapping"/>
+      </w:r>
+      <w:r>
+        <w:rPr>
+          <w:rStyle w:val="VerbatimChar"/>
+        </w:rPr>
+        <w:t xml:space="preserve">  "problemMatcher": "$tsc"</w:t>
+      </w:r>
+      <w:r>
+        <w:br w:type="textWrapping"/>
+      </w:r>
+      <w:r>
+        <w:rPr>
+          <w:rStyle w:val="VerbatimChar"/>
+        </w:rPr>
+        <w:t xml:space="preserve">}</w:t>
+      </w:r>
+    </w:p>
+    <w:p>
+      <w:pPr>
+        <w:numPr>
+          <w:numId w:val="1009"/>
+          <w:ilvl w:val="0"/>
+        </w:numPr>
+      </w:pPr>
+      <w:r>
+        <w:t xml:space="preserve">The last thing that we need to set up is the debugger, i.e.</w:t>
+      </w:r>
       <w:r>
         <w:rPr>
           <w:rStyle w:val="VerbatimChar"/>
@@ -1689,33 +1459,40 @@
         <w:t xml:space="preserve">launch.json</w:t>
       </w:r>
       <w:r>
-        <w:t xml:space="preserve">: Configuration for the debugger</w:t>
-      </w:r>
-    </w:p>
-    <w:p>
-      <w:pPr>
-        <w:numPr>
-          <w:numId w:val="1010"/>
-          <w:ilvl w:val="0"/>
-        </w:numPr>
-      </w:pPr>
-      <w:r>
-        <w:t xml:space="preserve">The</w:t>
-      </w:r>
-      <w:r>
-        <w:t xml:space="preserve"> </w:t>
-      </w:r>
-      <w:r>
-        <w:rPr>
-          <w:rStyle w:val="VerbatimChar"/>
-        </w:rPr>
-        <w:t xml:space="preserve">tsconfig.json</w:t>
-      </w:r>
-      <w:r>
-        <w:t xml:space="preserve"> </w:t>
-      </w:r>
-      <w:r>
-        <w:t xml:space="preserve">file should be in the root of the project. Let's make the file and put the following in it:</w:t>
+        <w:t xml:space="preserve"> </w:t>
+      </w:r>
+      <w:r>
+        <w:t xml:space="preserve">file. Right click on the</w:t>
+      </w:r>
+      <w:r>
+        <w:t xml:space="preserve"> </w:t>
+      </w:r>
+      <w:r>
+        <w:rPr>
+          <w:rStyle w:val="VerbatimChar"/>
+        </w:rPr>
+        <w:t xml:space="preserve">.vscode</w:t>
+      </w:r>
+      <w:r>
+        <w:t xml:space="preserve"> </w:t>
+      </w:r>
+      <w:r>
+        <w:t xml:space="preserve">folder in the file navigator and make a new file called</w:t>
+      </w:r>
+      <w:r>
+        <w:t xml:space="preserve"> </w:t>
+      </w:r>
+      <w:r>
+        <w:rPr>
+          <w:rStyle w:val="VerbatimChar"/>
+        </w:rPr>
+        <w:t xml:space="preserve">launch.json</w:t>
+      </w:r>
+      <w:r>
+        <w:t xml:space="preserve"> </w:t>
+      </w:r>
+      <w:r>
+        <w:t xml:space="preserve">and put in the following:</w:t>
       </w:r>
     </w:p>
     <w:p>
@@ -1739,79 +1516,97 @@
         <w:rPr>
           <w:rStyle w:val="VerbatimChar"/>
         </w:rPr>
-        <w:t xml:space="preserve">  "compilerOptions": {</w:t>
-      </w:r>
-      <w:r>
-        <w:br w:type="textWrapping"/>
-      </w:r>
-      <w:r>
-        <w:rPr>
-          <w:rStyle w:val="VerbatimChar"/>
-        </w:rPr>
-        <w:t xml:space="preserve">    "experimentalDecorators": true,</w:t>
-      </w:r>
-      <w:r>
-        <w:br w:type="textWrapping"/>
-      </w:r>
-      <w:r>
-        <w:rPr>
-          <w:rStyle w:val="VerbatimChar"/>
-        </w:rPr>
-        <w:t xml:space="preserve">    "emitDecoratorMetadata": true,</w:t>
-      </w:r>
-      <w:r>
-        <w:br w:type="textWrapping"/>
-      </w:r>
-      <w:r>
-        <w:rPr>
-          <w:rStyle w:val="VerbatimChar"/>
-        </w:rPr>
-        <w:t xml:space="preserve">    "module": "commonjs",</w:t>
-      </w:r>
-      <w:r>
-        <w:br w:type="textWrapping"/>
-      </w:r>
-      <w:r>
-        <w:rPr>
-          <w:rStyle w:val="VerbatimChar"/>
-        </w:rPr>
-        <w:t xml:space="preserve">    "target": "es5",</w:t>
-      </w:r>
-      <w:r>
-        <w:br w:type="textWrapping"/>
-      </w:r>
-      <w:r>
-        <w:rPr>
-          <w:rStyle w:val="VerbatimChar"/>
-        </w:rPr>
-        <w:t xml:space="preserve">    "sourceMap": true,</w:t>
-      </w:r>
-      <w:r>
-        <w:br w:type="textWrapping"/>
-      </w:r>
-      <w:r>
-        <w:rPr>
-          <w:rStyle w:val="VerbatimChar"/>
-        </w:rPr>
-        <w:t xml:space="preserve">    "outDir": "output",</w:t>
-      </w:r>
-      <w:r>
-        <w:br w:type="textWrapping"/>
-      </w:r>
-      <w:r>
-        <w:rPr>
-          <w:rStyle w:val="VerbatimChar"/>
-        </w:rPr>
-        <w:t xml:space="preserve">    "watch": true</w:t>
-      </w:r>
-      <w:r>
-        <w:br w:type="textWrapping"/>
-      </w:r>
-      <w:r>
-        <w:rPr>
-          <w:rStyle w:val="VerbatimChar"/>
-        </w:rPr>
-        <w:t xml:space="preserve">  }</w:t>
+        <w:t xml:space="preserve">  "version": "0.1.0",</w:t>
+      </w:r>
+      <w:r>
+        <w:br w:type="textWrapping"/>
+      </w:r>
+      <w:r>
+        <w:rPr>
+          <w:rStyle w:val="VerbatimChar"/>
+        </w:rPr>
+        <w:t xml:space="preserve">  "configurations": [</w:t>
+      </w:r>
+      <w:r>
+        <w:br w:type="textWrapping"/>
+      </w:r>
+      <w:r>
+        <w:rPr>
+          <w:rStyle w:val="VerbatimChar"/>
+        </w:rPr>
+        <w:t xml:space="preserve">    {</w:t>
+      </w:r>
+      <w:r>
+        <w:br w:type="textWrapping"/>
+      </w:r>
+      <w:r>
+        <w:rPr>
+          <w:rStyle w:val="VerbatimChar"/>
+        </w:rPr>
+        <w:t xml:space="preserve">      "name": "TS Debugger",</w:t>
+      </w:r>
+      <w:r>
+        <w:br w:type="textWrapping"/>
+      </w:r>
+      <w:r>
+        <w:rPr>
+          <w:rStyle w:val="VerbatimChar"/>
+        </w:rPr>
+        <w:t xml:space="preserve">      "type": "node",</w:t>
+      </w:r>
+      <w:r>
+        <w:br w:type="textWrapping"/>
+      </w:r>
+      <w:r>
+        <w:rPr>
+          <w:rStyle w:val="VerbatimChar"/>
+        </w:rPr>
+        <w:t xml:space="preserve">      "program": "main.ts",</w:t>
+      </w:r>
+      <w:r>
+        <w:br w:type="textWrapping"/>
+      </w:r>
+      <w:r>
+        <w:rPr>
+          <w:rStyle w:val="VerbatimChar"/>
+        </w:rPr>
+        <w:t xml:space="preserve">      "stopOnEntry": false,</w:t>
+      </w:r>
+      <w:r>
+        <w:br w:type="textWrapping"/>
+      </w:r>
+      <w:r>
+        <w:rPr>
+          <w:rStyle w:val="VerbatimChar"/>
+        </w:rPr>
+        <w:t xml:space="preserve">      "sourceMaps": true,</w:t>
+      </w:r>
+      <w:r>
+        <w:br w:type="textWrapping"/>
+      </w:r>
+      <w:r>
+        <w:rPr>
+          <w:rStyle w:val="VerbatimChar"/>
+        </w:rPr>
+        <w:t xml:space="preserve">      "outDir": "output"</w:t>
+      </w:r>
+      <w:r>
+        <w:br w:type="textWrapping"/>
+      </w:r>
+      <w:r>
+        <w:rPr>
+          <w:rStyle w:val="VerbatimChar"/>
+        </w:rPr>
+        <w:t xml:space="preserve">    }</w:t>
+      </w:r>
+      <w:r>
+        <w:br w:type="textWrapping"/>
+      </w:r>
+      <w:r>
+        <w:rPr>
+          <w:rStyle w:val="VerbatimChar"/>
+        </w:rPr>
+        <w:t xml:space="preserve">  ]</w:t>
       </w:r>
       <w:r>
         <w:br w:type="textWrapping"/>
@@ -1826,27 +1621,91 @@
     <w:p>
       <w:pPr>
         <w:numPr>
-          <w:numId w:val="1010"/>
-          <w:ilvl w:val="0"/>
-        </w:numPr>
-      </w:pPr>
-      <w:r>
-        <w:t xml:space="preserve">Now to make the</w:t>
-      </w:r>
-      <w:r>
-        <w:t xml:space="preserve"> </w:t>
-      </w:r>
-      <w:r>
-        <w:rPr>
-          <w:rStyle w:val="VerbatimChar"/>
-        </w:rPr>
-        <w:t xml:space="preserve">tasks.json</w:t>
-      </w:r>
-      <w:r>
-        <w:t xml:space="preserve"> </w:t>
-      </w:r>
-      <w:r>
-        <w:t xml:space="preserve">file, open the prompt with</w:t>
+          <w:numId w:val="1009"/>
+          <w:ilvl w:val="0"/>
+        </w:numPr>
+      </w:pPr>
+      <w:r>
+        <w:t xml:space="preserve">After you save the file, you should be able to see the debugger in the debugger dropdown options.</w:t>
+      </w:r>
+    </w:p>
+    <w:p>
+      <w:pPr>
+        <w:numPr>
+          <w:numId w:val="1009"/>
+          <w:ilvl w:val="0"/>
+        </w:numPr>
+      </w:pPr>
+      <w:r>
+        <w:t xml:space="preserve">Now, we are ready to make the</w:t>
+      </w:r>
+      <w:r>
+        <w:t xml:space="preserve"> </w:t>
+      </w:r>
+      <w:r>
+        <w:rPr>
+          <w:rStyle w:val="VerbatimChar"/>
+        </w:rPr>
+        <w:t xml:space="preserve">main.ts</w:t>
+      </w:r>
+      <w:r>
+        <w:t xml:space="preserve"> </w:t>
+      </w:r>
+      <w:r>
+        <w:t xml:space="preserve">file in the root of the project:</w:t>
+      </w:r>
+    </w:p>
+    <w:p>
+      <w:pPr>
+        <w:numPr>
+          <w:numId w:val="1000"/>
+          <w:ilvl w:val="0"/>
+        </w:numPr>
+      </w:pPr>
+      <w:r>
+        <w:rPr>
+          <w:rStyle w:val="VerbatimChar"/>
+          <w:b/>
+        </w:rPr>
+        <w:t xml:space="preserve">main.ts</w:t>
+      </w:r>
+    </w:p>
+    <w:p>
+      <w:pPr>
+        <w:pStyle w:val="SourceCode"/>
+        <w:numPr>
+          <w:numId w:val="1000"/>
+          <w:ilvl w:val="0"/>
+        </w:numPr>
+      </w:pPr>
+      <w:r>
+        <w:rPr>
+          <w:rStyle w:val="NormalTok"/>
+        </w:rPr>
+        <w:t xml:space="preserve">console.</w:t>
+      </w:r>
+      <w:r>
+        <w:rPr>
+          <w:rStyle w:val="FunctionTok"/>
+        </w:rPr>
+        <w:t xml:space="preserve">log</w:t>
+      </w:r>
+      <w:r>
+        <w:rPr>
+          <w:rStyle w:val="NormalTok"/>
+        </w:rPr>
+        <w:t xml:space="preserve">('hello');</w:t>
+      </w:r>
+    </w:p>
+    <w:p>
+      <w:pPr>
+        <w:numPr>
+          <w:numId w:val="1009"/>
+          <w:ilvl w:val="0"/>
+        </w:numPr>
+      </w:pPr>
+      <w:r>
+        <w:t xml:space="preserve">Now you can start the task to watch the files and compile as you work. Open the prompt with</w:t>
       </w:r>
       <w:r>
         <w:t xml:space="preserve"> </w:t>
@@ -1876,18 +1735,71 @@
         <w:rPr>
           <w:rStyle w:val="VerbatimChar"/>
         </w:rPr>
-        <w:t xml:space="preserve">&gt; configure task runner</w:t>
-      </w:r>
-    </w:p>
-    <w:p>
-      <w:pPr>
-        <w:numPr>
-          <w:numId w:val="1010"/>
-          <w:ilvl w:val="0"/>
-        </w:numPr>
-      </w:pPr>
-      <w:r>
-        <w:t xml:space="preserve">Then put the following in the file and save the file:</w:t>
+        <w:t xml:space="preserve">&gt; run build tasks</w:t>
+      </w:r>
+    </w:p>
+    <w:p>
+      <w:pPr>
+        <w:numPr>
+          <w:numId w:val="1000"/>
+          <w:ilvl w:val="0"/>
+        </w:numPr>
+      </w:pPr>
+      <w:r>
+        <w:t xml:space="preserve">you can also use the</w:t>
+      </w:r>
+      <w:r>
+        <w:t xml:space="preserve"> </w:t>
+      </w:r>
+      <w:r>
+        <w:rPr>
+          <w:rStyle w:val="VerbatimChar"/>
+        </w:rPr>
+        <w:t xml:space="preserve">command + shift + b</w:t>
+      </w:r>
+      <w:r>
+        <w:t xml:space="preserve"> </w:t>
+      </w:r>
+      <w:r>
+        <w:t xml:space="preserve">keyboard shortcut instead. This will start the debugger and watch the files. After making a change to</w:t>
+      </w:r>
+      <w:r>
+        <w:t xml:space="preserve"> </w:t>
+      </w:r>
+      <w:r>
+        <w:rPr>
+          <w:rStyle w:val="VerbatimChar"/>
+        </w:rPr>
+        <w:t xml:space="preserve">main.ts</w:t>
+      </w:r>
+      <w:r>
+        <w:t xml:space="preserve">, you should be able to see the output in the</w:t>
+      </w:r>
+      <w:r>
+        <w:t xml:space="preserve"> </w:t>
+      </w:r>
+      <w:r>
+        <w:rPr>
+          <w:rStyle w:val="VerbatimChar"/>
+        </w:rPr>
+        <w:t xml:space="preserve">output</w:t>
+      </w:r>
+      <w:r>
+        <w:t xml:space="preserve"> </w:t>
+      </w:r>
+      <w:r>
+        <w:t xml:space="preserve">folder.</w:t>
+      </w:r>
+    </w:p>
+    <w:p>
+      <w:pPr>
+        <w:numPr>
+          <w:numId w:val="1009"/>
+          <w:ilvl w:val="0"/>
+        </w:numPr>
+      </w:pPr>
+      <w:r>
+        <w:t xml:space="preserve">Now that the build task is running, we can put a breakpoint anywhere in our typescript code. Lets add some more code to the main file and use the debugger:</w:t>
       </w:r>
     </w:p>
     <w:p>
@@ -1900,116 +1812,85 @@
       </w:pPr>
       <w:r>
         <w:rPr>
-          <w:rStyle w:val="VerbatimChar"/>
-        </w:rPr>
-        <w:t xml:space="preserve">{</w:t>
-      </w:r>
-      <w:r>
-        <w:br w:type="textWrapping"/>
-      </w:r>
-      <w:r>
-        <w:rPr>
-          <w:rStyle w:val="VerbatimChar"/>
-        </w:rPr>
-        <w:t xml:space="preserve">  "version": "0.1.0",</w:t>
-      </w:r>
-      <w:r>
-        <w:br w:type="textWrapping"/>
-      </w:r>
-      <w:r>
-        <w:rPr>
-          <w:rStyle w:val="VerbatimChar"/>
-        </w:rPr>
-        <w:t xml:space="preserve">  "command": "tsc",</w:t>
-      </w:r>
-      <w:r>
-        <w:br w:type="textWrapping"/>
-      </w:r>
-      <w:r>
-        <w:rPr>
-          <w:rStyle w:val="VerbatimChar"/>
-        </w:rPr>
-        <w:t xml:space="preserve">  "showOutput": "silent",</w:t>
-      </w:r>
-      <w:r>
-        <w:br w:type="textWrapping"/>
-      </w:r>
-      <w:r>
-        <w:rPr>
-          <w:rStyle w:val="VerbatimChar"/>
-        </w:rPr>
-        <w:t xml:space="preserve">  "isShellCommand": true,</w:t>
-      </w:r>
-      <w:r>
-        <w:br w:type="textWrapping"/>
-      </w:r>
-      <w:r>
-        <w:rPr>
-          <w:rStyle w:val="VerbatimChar"/>
-        </w:rPr>
-        <w:t xml:space="preserve">  "problemMatcher": "$tsc"</w:t>
-      </w:r>
-      <w:r>
-        <w:br w:type="textWrapping"/>
-      </w:r>
-      <w:r>
-        <w:rPr>
-          <w:rStyle w:val="VerbatimChar"/>
-        </w:rPr>
-        <w:t xml:space="preserve">}</w:t>
-      </w:r>
-    </w:p>
-    <w:p>
-      <w:pPr>
-        <w:numPr>
-          <w:numId w:val="1010"/>
-          <w:ilvl w:val="0"/>
-        </w:numPr>
-      </w:pPr>
-      <w:r>
-        <w:t xml:space="preserve">The last thing that we need to set up is the debugger, i.e.</w:t>
-      </w:r>
-      <w:r>
-        <w:rPr>
-          <w:rStyle w:val="VerbatimChar"/>
-        </w:rPr>
-        <w:t xml:space="preserve">launch.json</w:t>
-      </w:r>
-      <w:r>
-        <w:t xml:space="preserve"> </w:t>
-      </w:r>
-      <w:r>
-        <w:t xml:space="preserve">file. Right click on the</w:t>
-      </w:r>
-      <w:r>
-        <w:t xml:space="preserve"> </w:t>
-      </w:r>
-      <w:r>
-        <w:rPr>
-          <w:rStyle w:val="VerbatimChar"/>
-        </w:rPr>
-        <w:t xml:space="preserve">.vscode</w:t>
-      </w:r>
-      <w:r>
-        <w:t xml:space="preserve"> </w:t>
-      </w:r>
-      <w:r>
-        <w:t xml:space="preserve">folder in the file navigator and make a new file called</w:t>
-      </w:r>
-      <w:r>
-        <w:t xml:space="preserve"> </w:t>
-      </w:r>
-      <w:r>
-        <w:rPr>
-          <w:rStyle w:val="VerbatimChar"/>
-        </w:rPr>
-        <w:t xml:space="preserve">launch.json</w:t>
-      </w:r>
-      <w:r>
-        <w:t xml:space="preserve"> </w:t>
-      </w:r>
-      <w:r>
-        <w:t xml:space="preserve">and put in the following:</w:t>
+          <w:rStyle w:val="NormalTok"/>
+        </w:rPr>
+        <w:t xml:space="preserve">let a = </w:t>
+      </w:r>
+      <w:r>
+        <w:rPr>
+          <w:rStyle w:val="DecValTok"/>
+        </w:rPr>
+        <w:t xml:space="preserve">2</w:t>
+      </w:r>
+      <w:r>
+        <w:rPr>
+          <w:rStyle w:val="NormalTok"/>
+        </w:rPr>
+        <w:t xml:space="preserve">;</w:t>
+      </w:r>
+      <w:r>
+        <w:br w:type="textWrapping"/>
+      </w:r>
+      <w:r>
+        <w:rPr>
+          <w:rStyle w:val="NormalTok"/>
+        </w:rPr>
+        <w:t xml:space="preserve">let b = </w:t>
+      </w:r>
+      <w:r>
+        <w:rPr>
+          <w:rStyle w:val="DecValTok"/>
+        </w:rPr>
+        <w:t xml:space="preserve">3</w:t>
+      </w:r>
+      <w:r>
+        <w:rPr>
+          <w:rStyle w:val="NormalTok"/>
+        </w:rPr>
+        <w:t xml:space="preserve">;</w:t>
+      </w:r>
+      <w:r>
+        <w:br w:type="textWrapping"/>
+      </w:r>
+      <w:r>
+        <w:rPr>
+          <w:rStyle w:val="NormalTok"/>
+        </w:rPr>
+        <w:t xml:space="preserve">let c = </w:t>
+      </w:r>
+      <w:r>
+        <w:rPr>
+          <w:rStyle w:val="DecValTok"/>
+        </w:rPr>
+        <w:t xml:space="preserve">4</w:t>
+      </w:r>
+      <w:r>
+        <w:rPr>
+          <w:rStyle w:val="NormalTok"/>
+        </w:rPr>
+        <w:t xml:space="preserve">;</w:t>
+      </w:r>
+    </w:p>
+    <w:p>
+      <w:pPr>
+        <w:numPr>
+          <w:numId w:val="1009"/>
+          <w:ilvl w:val="0"/>
+        </w:numPr>
+      </w:pPr>
+      <w:r>
+        <w:t xml:space="preserve">Then click on the margin of line two for example to add a breakpoint. Then open the debugger tab to run the debugger and you should see that the program will stop at the breakpoint and you can step over or into the line.</w:t>
+      </w:r>
+    </w:p>
+    <w:p>
+      <w:pPr>
+        <w:numPr>
+          <w:numId w:val="1009"/>
+          <w:ilvl w:val="0"/>
+        </w:numPr>
+      </w:pPr>
+      <w:r>
+        <w:t xml:space="preserve">To stop the task you can terminate it. Open the prompt and type:</w:t>
       </w:r>
     </w:p>
     <w:p>
@@ -2024,404 +1905,6 @@
         <w:rPr>
           <w:rStyle w:val="VerbatimChar"/>
         </w:rPr>
-        <w:t xml:space="preserve">{</w:t>
-      </w:r>
-      <w:r>
-        <w:br w:type="textWrapping"/>
-      </w:r>
-      <w:r>
-        <w:rPr>
-          <w:rStyle w:val="VerbatimChar"/>
-        </w:rPr>
-        <w:t xml:space="preserve">  "version": "0.1.0",</w:t>
-      </w:r>
-      <w:r>
-        <w:br w:type="textWrapping"/>
-      </w:r>
-      <w:r>
-        <w:rPr>
-          <w:rStyle w:val="VerbatimChar"/>
-        </w:rPr>
-        <w:t xml:space="preserve">  "configurations": [</w:t>
-      </w:r>
-      <w:r>
-        <w:br w:type="textWrapping"/>
-      </w:r>
-      <w:r>
-        <w:rPr>
-          <w:rStyle w:val="VerbatimChar"/>
-        </w:rPr>
-        <w:t xml:space="preserve">    {</w:t>
-      </w:r>
-      <w:r>
-        <w:br w:type="textWrapping"/>
-      </w:r>
-      <w:r>
-        <w:rPr>
-          <w:rStyle w:val="VerbatimChar"/>
-        </w:rPr>
-        <w:t xml:space="preserve">      "name": "TS Debugger",</w:t>
-      </w:r>
-      <w:r>
-        <w:br w:type="textWrapping"/>
-      </w:r>
-      <w:r>
-        <w:rPr>
-          <w:rStyle w:val="VerbatimChar"/>
-        </w:rPr>
-        <w:t xml:space="preserve">      "type": "node",</w:t>
-      </w:r>
-      <w:r>
-        <w:br w:type="textWrapping"/>
-      </w:r>
-      <w:r>
-        <w:rPr>
-          <w:rStyle w:val="VerbatimChar"/>
-        </w:rPr>
-        <w:t xml:space="preserve">      "program": "main.ts",</w:t>
-      </w:r>
-      <w:r>
-        <w:br w:type="textWrapping"/>
-      </w:r>
-      <w:r>
-        <w:rPr>
-          <w:rStyle w:val="VerbatimChar"/>
-        </w:rPr>
-        <w:t xml:space="preserve">      "stopOnEntry": false,</w:t>
-      </w:r>
-      <w:r>
-        <w:br w:type="textWrapping"/>
-      </w:r>
-      <w:r>
-        <w:rPr>
-          <w:rStyle w:val="VerbatimChar"/>
-        </w:rPr>
-        <w:t xml:space="preserve">      "sourceMaps": true,</w:t>
-      </w:r>
-      <w:r>
-        <w:br w:type="textWrapping"/>
-      </w:r>
-      <w:r>
-        <w:rPr>
-          <w:rStyle w:val="VerbatimChar"/>
-        </w:rPr>
-        <w:t xml:space="preserve">      "outDir": "output"</w:t>
-      </w:r>
-      <w:r>
-        <w:br w:type="textWrapping"/>
-      </w:r>
-      <w:r>
-        <w:rPr>
-          <w:rStyle w:val="VerbatimChar"/>
-        </w:rPr>
-        <w:t xml:space="preserve">    }</w:t>
-      </w:r>
-      <w:r>
-        <w:br w:type="textWrapping"/>
-      </w:r>
-      <w:r>
-        <w:rPr>
-          <w:rStyle w:val="VerbatimChar"/>
-        </w:rPr>
-        <w:t xml:space="preserve">  ]</w:t>
-      </w:r>
-      <w:r>
-        <w:br w:type="textWrapping"/>
-      </w:r>
-      <w:r>
-        <w:rPr>
-          <w:rStyle w:val="VerbatimChar"/>
-        </w:rPr>
-        <w:t xml:space="preserve">}</w:t>
-      </w:r>
-    </w:p>
-    <w:p>
-      <w:pPr>
-        <w:numPr>
-          <w:numId w:val="1010"/>
-          <w:ilvl w:val="0"/>
-        </w:numPr>
-      </w:pPr>
-      <w:r>
-        <w:t xml:space="preserve">After you save the file, you should be able to see the debugger in the debugger dropdown options.</w:t>
-      </w:r>
-    </w:p>
-    <w:p>
-      <w:pPr>
-        <w:numPr>
-          <w:numId w:val="1010"/>
-          <w:ilvl w:val="0"/>
-        </w:numPr>
-      </w:pPr>
-      <w:r>
-        <w:t xml:space="preserve">Now, we are ready to make the</w:t>
-      </w:r>
-      <w:r>
-        <w:t xml:space="preserve"> </w:t>
-      </w:r>
-      <w:r>
-        <w:rPr>
-          <w:rStyle w:val="VerbatimChar"/>
-        </w:rPr>
-        <w:t xml:space="preserve">main.ts</w:t>
-      </w:r>
-      <w:r>
-        <w:t xml:space="preserve"> </w:t>
-      </w:r>
-      <w:r>
-        <w:t xml:space="preserve">file in the root of the project:</w:t>
-      </w:r>
-    </w:p>
-    <w:p>
-      <w:pPr>
-        <w:numPr>
-          <w:numId w:val="1000"/>
-          <w:ilvl w:val="0"/>
-        </w:numPr>
-      </w:pPr>
-      <w:r>
-        <w:rPr>
-          <w:rStyle w:val="VerbatimChar"/>
-          <w:b/>
-        </w:rPr>
-        <w:t xml:space="preserve">main.ts</w:t>
-      </w:r>
-    </w:p>
-    <w:p>
-      <w:pPr>
-        <w:pStyle w:val="SourceCode"/>
-        <w:numPr>
-          <w:numId w:val="1000"/>
-          <w:ilvl w:val="0"/>
-        </w:numPr>
-      </w:pPr>
-      <w:r>
-        <w:rPr>
-          <w:rStyle w:val="NormalTok"/>
-        </w:rPr>
-        <w:t xml:space="preserve">console.</w:t>
-      </w:r>
-      <w:r>
-        <w:rPr>
-          <w:rStyle w:val="FunctionTok"/>
-        </w:rPr>
-        <w:t xml:space="preserve">log</w:t>
-      </w:r>
-      <w:r>
-        <w:rPr>
-          <w:rStyle w:val="NormalTok"/>
-        </w:rPr>
-        <w:t xml:space="preserve">('hello');</w:t>
-      </w:r>
-    </w:p>
-    <w:p>
-      <w:pPr>
-        <w:numPr>
-          <w:numId w:val="1010"/>
-          <w:ilvl w:val="0"/>
-        </w:numPr>
-      </w:pPr>
-      <w:r>
-        <w:t xml:space="preserve">Now you can start the task to watch the files and compile as you work. Open the prompt with</w:t>
-      </w:r>
-      <w:r>
-        <w:t xml:space="preserve"> </w:t>
-      </w:r>
-      <w:r>
-        <w:rPr>
-          <w:rStyle w:val="VerbatimChar"/>
-        </w:rPr>
-        <w:t xml:space="preserve">command + shift + p</w:t>
-      </w:r>
-      <w:r>
-        <w:t xml:space="preserve"> </w:t>
-      </w:r>
-      <w:r>
-        <w:t xml:space="preserve">and type:</w:t>
-      </w:r>
-    </w:p>
-    <w:p>
-      <w:pPr>
-        <w:pStyle w:val="SourceCode"/>
-        <w:numPr>
-          <w:numId w:val="1000"/>
-          <w:ilvl w:val="0"/>
-        </w:numPr>
-      </w:pPr>
-      <w:r>
-        <w:rPr>
-          <w:rStyle w:val="VerbatimChar"/>
-        </w:rPr>
-        <w:t xml:space="preserve">&gt; run build tasks</w:t>
-      </w:r>
-    </w:p>
-    <w:p>
-      <w:pPr>
-        <w:numPr>
-          <w:numId w:val="1000"/>
-          <w:ilvl w:val="0"/>
-        </w:numPr>
-      </w:pPr>
-      <w:r>
-        <w:t xml:space="preserve">you can also use the</w:t>
-      </w:r>
-      <w:r>
-        <w:t xml:space="preserve"> </w:t>
-      </w:r>
-      <w:r>
-        <w:rPr>
-          <w:rStyle w:val="VerbatimChar"/>
-        </w:rPr>
-        <w:t xml:space="preserve">command + shift + b</w:t>
-      </w:r>
-      <w:r>
-        <w:t xml:space="preserve"> </w:t>
-      </w:r>
-      <w:r>
-        <w:t xml:space="preserve">keyboard shortcut instead. This will start the debugger and watch the files. After making a change to</w:t>
-      </w:r>
-      <w:r>
-        <w:t xml:space="preserve"> </w:t>
-      </w:r>
-      <w:r>
-        <w:rPr>
-          <w:rStyle w:val="VerbatimChar"/>
-        </w:rPr>
-        <w:t xml:space="preserve">main.ts</w:t>
-      </w:r>
-      <w:r>
-        <w:t xml:space="preserve">, you should be able to see the output in the</w:t>
-      </w:r>
-      <w:r>
-        <w:t xml:space="preserve"> </w:t>
-      </w:r>
-      <w:r>
-        <w:rPr>
-          <w:rStyle w:val="VerbatimChar"/>
-        </w:rPr>
-        <w:t xml:space="preserve">output</w:t>
-      </w:r>
-      <w:r>
-        <w:t xml:space="preserve"> </w:t>
-      </w:r>
-      <w:r>
-        <w:t xml:space="preserve">folder.</w:t>
-      </w:r>
-    </w:p>
-    <w:p>
-      <w:pPr>
-        <w:numPr>
-          <w:numId w:val="1010"/>
-          <w:ilvl w:val="0"/>
-        </w:numPr>
-      </w:pPr>
-      <w:r>
-        <w:t xml:space="preserve">Now that the build task is running, we can put a breakpoint anywhere in our typescript code. Lets add some more code to the main file and use the debugger:</w:t>
-      </w:r>
-    </w:p>
-    <w:p>
-      <w:pPr>
-        <w:pStyle w:val="SourceCode"/>
-        <w:numPr>
-          <w:numId w:val="1000"/>
-          <w:ilvl w:val="0"/>
-        </w:numPr>
-      </w:pPr>
-      <w:r>
-        <w:rPr>
-          <w:rStyle w:val="NormalTok"/>
-        </w:rPr>
-        <w:t xml:space="preserve">let a = </w:t>
-      </w:r>
-      <w:r>
-        <w:rPr>
-          <w:rStyle w:val="DecValTok"/>
-        </w:rPr>
-        <w:t xml:space="preserve">2</w:t>
-      </w:r>
-      <w:r>
-        <w:rPr>
-          <w:rStyle w:val="NormalTok"/>
-        </w:rPr>
-        <w:t xml:space="preserve">;</w:t>
-      </w:r>
-      <w:r>
-        <w:br w:type="textWrapping"/>
-      </w:r>
-      <w:r>
-        <w:rPr>
-          <w:rStyle w:val="NormalTok"/>
-        </w:rPr>
-        <w:t xml:space="preserve">let b = </w:t>
-      </w:r>
-      <w:r>
-        <w:rPr>
-          <w:rStyle w:val="DecValTok"/>
-        </w:rPr>
-        <w:t xml:space="preserve">3</w:t>
-      </w:r>
-      <w:r>
-        <w:rPr>
-          <w:rStyle w:val="NormalTok"/>
-        </w:rPr>
-        <w:t xml:space="preserve">;</w:t>
-      </w:r>
-      <w:r>
-        <w:br w:type="textWrapping"/>
-      </w:r>
-      <w:r>
-        <w:rPr>
-          <w:rStyle w:val="NormalTok"/>
-        </w:rPr>
-        <w:t xml:space="preserve">let c = </w:t>
-      </w:r>
-      <w:r>
-        <w:rPr>
-          <w:rStyle w:val="DecValTok"/>
-        </w:rPr>
-        <w:t xml:space="preserve">4</w:t>
-      </w:r>
-      <w:r>
-        <w:rPr>
-          <w:rStyle w:val="NormalTok"/>
-        </w:rPr>
-        <w:t xml:space="preserve">;</w:t>
-      </w:r>
-    </w:p>
-    <w:p>
-      <w:pPr>
-        <w:numPr>
-          <w:numId w:val="1010"/>
-          <w:ilvl w:val="0"/>
-        </w:numPr>
-      </w:pPr>
-      <w:r>
-        <w:t xml:space="preserve">Then click on the margin of line two for example to add a breakpoint. Then open the debugger tab to run the debugger and you should see that the program will stop at the breakpoint and you can step over or into the line.</w:t>
-      </w:r>
-    </w:p>
-    <w:p>
-      <w:pPr>
-        <w:numPr>
-          <w:numId w:val="1010"/>
-          <w:ilvl w:val="0"/>
-        </w:numPr>
-      </w:pPr>
-      <w:r>
-        <w:t xml:space="preserve">To stop the task you can terminate it. Open the prompt and type:</w:t>
-      </w:r>
-    </w:p>
-    <w:p>
-      <w:pPr>
-        <w:pStyle w:val="SourceCode"/>
-        <w:numPr>
-          <w:numId w:val="1000"/>
-          <w:ilvl w:val="0"/>
-        </w:numPr>
-      </w:pPr>
-      <w:r>
-        <w:rPr>
-          <w:rStyle w:val="VerbatimChar"/>
-        </w:rPr>
         <w:t xml:space="preserve">&gt; terminate running task</w:t>
       </w:r>
     </w:p>
@@ -2429,8 +1912,8 @@
       <w:pPr>
         <w:pStyle w:val="Heading2"/>
       </w:pPr>
-      <w:bookmarkStart w:id="30" w:name="running-vscode-from-the-terminal"/>
-      <w:bookmarkEnd w:id="30"/>
+      <w:bookmarkStart w:id="29" w:name="running-vscode-from-the-terminal"/>
+      <w:bookmarkEnd w:id="29"/>
       <w:r>
         <w:t xml:space="preserve">Running VSCode from the Terminal</w:t>
       </w:r>
@@ -2445,7 +1928,7 @@
       <w:r>
         <w:t xml:space="preserve"> </w:t>
       </w:r>
-      <w:hyperlink r:id="rId31">
+      <w:hyperlink r:id="rId30">
         <w:r>
           <w:rPr>
             <w:rStyle w:val="Hyperlink"/>
@@ -2535,8 +2018,925 @@
       <w:pPr>
         <w:pStyle w:val="Heading2"/>
       </w:pPr>
-      <w:bookmarkStart w:id="32" w:name="types-and-the-basics"/>
-      <w:bookmarkEnd w:id="32"/>
+      <w:bookmarkStart w:id="31" w:name="debugging-app-from-vscode"/>
+      <w:bookmarkEnd w:id="31"/>
+      <w:r>
+        <w:t xml:space="preserve">Debugging App from VSCode</w:t>
+      </w:r>
+    </w:p>
+    <w:p>
+      <w:pPr>
+        <w:pStyle w:val="FirstParagraph"/>
+      </w:pPr>
+      <w:r>
+        <w:t xml:space="preserve">The "vscode-chrome-debug" extension allows you to attach VSCode to a running instance of chrome. This makes it very convenient because you can put breakpoints in your TypeScript code and run the debugger to debug your app. Let's get started.</w:t>
+      </w:r>
+    </w:p>
+    <w:p>
+      <w:pPr>
+        <w:numPr>
+          <w:numId w:val="1011"/>
+          <w:ilvl w:val="0"/>
+        </w:numPr>
+      </w:pPr>
+      <w:r>
+        <w:t xml:space="preserve">In order to install the</w:t>
+      </w:r>
+      <w:r>
+        <w:t xml:space="preserve"> </w:t>
+      </w:r>
+      <w:hyperlink r:id="rId32">
+        <w:r>
+          <w:rPr>
+            <w:rStyle w:val="Hyperlink"/>
+          </w:rPr>
+          <w:t xml:space="preserve">extension</w:t>
+        </w:r>
+      </w:hyperlink>
+      <w:r>
+        <w:t xml:space="preserve"> </w:t>
+      </w:r>
+      <w:r>
+        <w:t xml:space="preserve">open the prompt in VSCode with</w:t>
+      </w:r>
+      <w:r>
+        <w:t xml:space="preserve"> </w:t>
+      </w:r>
+      <w:r>
+        <w:rPr>
+          <w:rStyle w:val="VerbatimChar"/>
+        </w:rPr>
+        <w:t xml:space="preserve">command + shift + p</w:t>
+      </w:r>
+      <w:r>
+        <w:t xml:space="preserve"> </w:t>
+      </w:r>
+      <w:r>
+        <w:t xml:space="preserve">and type:</w:t>
+      </w:r>
+    </w:p>
+    <w:p>
+      <w:pPr>
+        <w:pStyle w:val="SourceCode"/>
+        <w:numPr>
+          <w:numId w:val="1000"/>
+          <w:ilvl w:val="0"/>
+        </w:numPr>
+      </w:pPr>
+      <w:r>
+        <w:rPr>
+          <w:rStyle w:val="VerbatimChar"/>
+        </w:rPr>
+        <w:t xml:space="preserve">&gt; install extension</w:t>
+      </w:r>
+    </w:p>
+    <w:p>
+      <w:pPr>
+        <w:numPr>
+          <w:numId w:val="1000"/>
+          <w:ilvl w:val="0"/>
+        </w:numPr>
+      </w:pPr>
+      <w:r>
+        <w:t xml:space="preserve">hit enter and then type:</w:t>
+      </w:r>
+    </w:p>
+    <w:p>
+      <w:pPr>
+        <w:pStyle w:val="SourceCode"/>
+        <w:numPr>
+          <w:numId w:val="1000"/>
+          <w:ilvl w:val="0"/>
+        </w:numPr>
+      </w:pPr>
+      <w:r>
+        <w:rPr>
+          <w:rStyle w:val="VerbatimChar"/>
+        </w:rPr>
+        <w:t xml:space="preserve">debugger for chrome</w:t>
+      </w:r>
+    </w:p>
+    <w:p>
+      <w:pPr>
+        <w:numPr>
+          <w:numId w:val="1000"/>
+          <w:ilvl w:val="0"/>
+        </w:numPr>
+      </w:pPr>
+      <w:r>
+        <w:t xml:space="preserve">Then just click on the result to install the extension. Restart VSCode when you are prompted.</w:t>
+      </w:r>
+    </w:p>
+    <w:p>
+      <w:pPr>
+        <w:numPr>
+          <w:numId w:val="1011"/>
+          <w:ilvl w:val="0"/>
+        </w:numPr>
+      </w:pPr>
+      <w:r>
+        <w:t xml:space="preserve">After installing the extension, we need to update or create a</w:t>
+      </w:r>
+      <w:r>
+        <w:t xml:space="preserve"> </w:t>
+      </w:r>
+      <w:r>
+        <w:rPr>
+          <w:rStyle w:val="VerbatimChar"/>
+        </w:rPr>
+        <w:t xml:space="preserve">launch.json</w:t>
+      </w:r>
+      <w:r>
+        <w:t xml:space="preserve"> </w:t>
+      </w:r>
+      <w:r>
+        <w:t xml:space="preserve">file for debugging. You can create one in the</w:t>
+      </w:r>
+      <w:r>
+        <w:t xml:space="preserve"> </w:t>
+      </w:r>
+      <w:r>
+        <w:rPr>
+          <w:rStyle w:val="VerbatimChar"/>
+        </w:rPr>
+        <w:t xml:space="preserve">.vscode</w:t>
+      </w:r>
+      <w:r>
+        <w:t xml:space="preserve"> </w:t>
+      </w:r>
+      <w:r>
+        <w:t xml:space="preserve">folder. After you created the file, put in the following:</w:t>
+      </w:r>
+    </w:p>
+    <w:p>
+      <w:pPr>
+        <w:pStyle w:val="SourceCode"/>
+        <w:numPr>
+          <w:numId w:val="1000"/>
+          <w:ilvl w:val="0"/>
+        </w:numPr>
+      </w:pPr>
+      <w:r>
+        <w:rPr>
+          <w:rStyle w:val="VerbatimChar"/>
+        </w:rPr>
+        <w:t xml:space="preserve">{</w:t>
+      </w:r>
+      <w:r>
+        <w:br w:type="textWrapping"/>
+      </w:r>
+      <w:r>
+        <w:rPr>
+          <w:rStyle w:val="VerbatimChar"/>
+        </w:rPr>
+        <w:t xml:space="preserve">  "version": "0.1.0",</w:t>
+      </w:r>
+      <w:r>
+        <w:br w:type="textWrapping"/>
+      </w:r>
+      <w:r>
+        <w:rPr>
+          <w:rStyle w:val="VerbatimChar"/>
+        </w:rPr>
+        <w:t xml:space="preserve">  "configurations": [</w:t>
+      </w:r>
+      <w:r>
+        <w:br w:type="textWrapping"/>
+      </w:r>
+      <w:r>
+        <w:rPr>
+          <w:rStyle w:val="VerbatimChar"/>
+        </w:rPr>
+        <w:t xml:space="preserve">    {</w:t>
+      </w:r>
+      <w:r>
+        <w:br w:type="textWrapping"/>
+      </w:r>
+      <w:r>
+        <w:rPr>
+          <w:rStyle w:val="VerbatimChar"/>
+        </w:rPr>
+        <w:t xml:space="preserve">      "name": "Launch Chrome Debugger",</w:t>
+      </w:r>
+      <w:r>
+        <w:br w:type="textWrapping"/>
+      </w:r>
+      <w:r>
+        <w:rPr>
+          <w:rStyle w:val="VerbatimChar"/>
+        </w:rPr>
+        <w:t xml:space="preserve">      "type": "chrome",</w:t>
+      </w:r>
+      <w:r>
+        <w:br w:type="textWrapping"/>
+      </w:r>
+      <w:r>
+        <w:rPr>
+          <w:rStyle w:val="VerbatimChar"/>
+        </w:rPr>
+        <w:t xml:space="preserve">      "request": "launch",</w:t>
+      </w:r>
+      <w:r>
+        <w:br w:type="textWrapping"/>
+      </w:r>
+      <w:r>
+        <w:rPr>
+          <w:rStyle w:val="VerbatimChar"/>
+        </w:rPr>
+        <w:t xml:space="preserve">      "url": "http://localhost:8080",</w:t>
+      </w:r>
+      <w:r>
+        <w:br w:type="textWrapping"/>
+      </w:r>
+      <w:r>
+        <w:rPr>
+          <w:rStyle w:val="VerbatimChar"/>
+        </w:rPr>
+        <w:t xml:space="preserve">      "sourceMaps": true,</w:t>
+      </w:r>
+      <w:r>
+        <w:br w:type="textWrapping"/>
+      </w:r>
+      <w:r>
+        <w:rPr>
+          <w:rStyle w:val="VerbatimChar"/>
+        </w:rPr>
+        <w:t xml:space="preserve">      "webRoot": ".",</w:t>
+      </w:r>
+      <w:r>
+        <w:br w:type="textWrapping"/>
+      </w:r>
+      <w:r>
+        <w:rPr>
+          <w:rStyle w:val="VerbatimChar"/>
+        </w:rPr>
+        <w:t xml:space="preserve">      "runtimeExecutable": "/Applications/Google Chrome.app/Contents/MacOS/Google Chrome",</w:t>
+      </w:r>
+      <w:r>
+        <w:br w:type="textWrapping"/>
+      </w:r>
+      <w:r>
+        <w:rPr>
+          <w:rStyle w:val="VerbatimChar"/>
+        </w:rPr>
+        <w:t xml:space="preserve">      "runtimeArgs": ["--remote-debugging-port=9222", "--incognito"]</w:t>
+      </w:r>
+      <w:r>
+        <w:br w:type="textWrapping"/>
+      </w:r>
+      <w:r>
+        <w:rPr>
+          <w:rStyle w:val="VerbatimChar"/>
+        </w:rPr>
+        <w:t xml:space="preserve">    }</w:t>
+      </w:r>
+      <w:r>
+        <w:br w:type="textWrapping"/>
+      </w:r>
+      <w:r>
+        <w:rPr>
+          <w:rStyle w:val="VerbatimChar"/>
+        </w:rPr>
+        <w:t xml:space="preserve">  ]</w:t>
+      </w:r>
+      <w:r>
+        <w:br w:type="textWrapping"/>
+      </w:r>
+      <w:r>
+        <w:rPr>
+          <w:rStyle w:val="VerbatimChar"/>
+        </w:rPr>
+        <w:t xml:space="preserve">}</w:t>
+      </w:r>
+    </w:p>
+    <w:p>
+      <w:pPr>
+        <w:numPr>
+          <w:numId w:val="1000"/>
+          <w:ilvl w:val="0"/>
+        </w:numPr>
+      </w:pPr>
+      <w:r>
+        <w:t xml:space="preserve">Depending on your platform you need to change the</w:t>
+      </w:r>
+      <w:r>
+        <w:t xml:space="preserve"> </w:t>
+      </w:r>
+      <w:r>
+        <w:rPr>
+          <w:rStyle w:val="VerbatimChar"/>
+        </w:rPr>
+        <w:t xml:space="preserve">runtimeExecutable</w:t>
+      </w:r>
+      <w:r>
+        <w:t xml:space="preserve"> </w:t>
+      </w:r>
+      <w:r>
+        <w:t xml:space="preserve">path to Chrome's executable path. After configuring the debugger you need to have a server running serving the app. You can change the</w:t>
+      </w:r>
+      <w:r>
+        <w:t xml:space="preserve"> </w:t>
+      </w:r>
+      <w:r>
+        <w:rPr>
+          <w:rStyle w:val="VerbatimChar"/>
+        </w:rPr>
+        <w:t xml:space="preserve">url</w:t>
+      </w:r>
+      <w:r>
+        <w:t xml:space="preserve"> </w:t>
+      </w:r>
+      <w:r>
+        <w:t xml:space="preserve">value accordingly. Also make sure that the</w:t>
+      </w:r>
+      <w:r>
+        <w:t xml:space="preserve"> </w:t>
+      </w:r>
+      <w:r>
+        <w:rPr>
+          <w:rStyle w:val="VerbatimChar"/>
+        </w:rPr>
+        <w:t xml:space="preserve">webRoot</w:t>
+      </w:r>
+      <w:r>
+        <w:t xml:space="preserve"> </w:t>
+      </w:r>
+      <w:r>
+        <w:t xml:space="preserve">path is set to the root of your web server.</w:t>
+      </w:r>
+    </w:p>
+    <w:p>
+      <w:pPr>
+        <w:numPr>
+          <w:numId w:val="1011"/>
+          <w:ilvl w:val="0"/>
+        </w:numPr>
+      </w:pPr>
+      <w:r>
+        <w:t xml:space="preserve">After that it is a good idea to close all the instances of chrome. Then, put a breakpoint in your code and run the debugger. If everything is set up correctly, you should see an instance of chrome running in incognito mode. To trigger the breakpoint, just reload the page and you should be able to see the debugger paused at the breakpoint.</w:t>
+      </w:r>
+    </w:p>
+    <w:p>
+      <w:pPr>
+        <w:numPr>
+          <w:numId w:val="1011"/>
+          <w:ilvl w:val="0"/>
+        </w:numPr>
+      </w:pPr>
+      <w:r>
+        <w:t xml:space="preserve">Also make sure that you have the compiler running so that you can use the JavaScript output and the sourcemaps to use the debugger. See the TypeScript and VSCode set up for more details.</w:t>
+      </w:r>
+    </w:p>
+    <w:p>
+      <w:pPr>
+        <w:pStyle w:val="Heading1"/>
+      </w:pPr>
+      <w:bookmarkStart w:id="33" w:name="typescript-crash-course"/>
+      <w:bookmarkEnd w:id="33"/>
+      <w:r>
+        <w:t xml:space="preserve">TypeScript Crash-course</w:t>
+      </w:r>
+    </w:p>
+    <w:p>
+      <w:pPr>
+        <w:pStyle w:val="Heading2"/>
+      </w:pPr>
+      <w:bookmarkStart w:id="34" w:name="installing-typescript"/>
+      <w:bookmarkEnd w:id="34"/>
+      <w:r>
+        <w:t xml:space="preserve">Installing TypeScript</w:t>
+      </w:r>
+    </w:p>
+    <w:p>
+      <w:pPr>
+        <w:pStyle w:val="FirstParagraph"/>
+      </w:pPr>
+      <w:r>
+        <w:t xml:space="preserve">You can install the TypeScript compiler with node:</w:t>
+      </w:r>
+    </w:p>
+    <w:p>
+      <w:pPr>
+        <w:pStyle w:val="SourceCode"/>
+      </w:pPr>
+      <w:r>
+        <w:rPr>
+          <w:rStyle w:val="KeywordTok"/>
+        </w:rPr>
+        <w:t xml:space="preserve">npm</w:t>
+      </w:r>
+      <w:r>
+        <w:rPr>
+          <w:rStyle w:val="NormalTok"/>
+        </w:rPr>
+        <w:t xml:space="preserve"> </w:t>
+      </w:r>
+      <w:r>
+        <w:rPr>
+          <w:rStyle w:val="NormalTok"/>
+        </w:rPr>
+        <w:t xml:space="preserve">i typescript -g</w:t>
+      </w:r>
+    </w:p>
+    <w:p>
+      <w:pPr>
+        <w:pStyle w:val="FirstParagraph"/>
+      </w:pPr>
+      <w:r>
+        <w:t xml:space="preserve">Then to verify that it is installed, run</w:t>
+      </w:r>
+      <w:r>
+        <w:t xml:space="preserve"> </w:t>
+      </w:r>
+      <w:r>
+        <w:rPr>
+          <w:rStyle w:val="VerbatimChar"/>
+        </w:rPr>
+        <w:t xml:space="preserve">tsc -v</w:t>
+      </w:r>
+      <w:r>
+        <w:t xml:space="preserve"> </w:t>
+      </w:r>
+      <w:r>
+        <w:t xml:space="preserve">to see the version of the compiler. You will get an output like this:</w:t>
+      </w:r>
+    </w:p>
+    <w:p>
+      <w:pPr>
+        <w:pStyle w:val="SourceCode"/>
+      </w:pPr>
+      <w:r>
+        <w:rPr>
+          <w:rStyle w:val="VerbatimChar"/>
+        </w:rPr>
+        <w:t xml:space="preserve">message TS6029: Version 1.7.5</w:t>
+      </w:r>
+    </w:p>
+    <w:p>
+      <w:pPr>
+        <w:pStyle w:val="FirstParagraph"/>
+      </w:pPr>
+      <w:r>
+        <w:t xml:space="preserve">In addition to the compiler, we also need to install the TypeScript Definition manager for DefinitelyTyped (tsd). You can install tsd with:</w:t>
+      </w:r>
+    </w:p>
+    <w:p>
+      <w:pPr>
+        <w:pStyle w:val="SourceCode"/>
+      </w:pPr>
+      <w:r>
+        <w:rPr>
+          <w:rStyle w:val="KeywordTok"/>
+        </w:rPr>
+        <w:t xml:space="preserve">npm</w:t>
+      </w:r>
+      <w:r>
+        <w:rPr>
+          <w:rStyle w:val="NormalTok"/>
+        </w:rPr>
+        <w:t xml:space="preserve"> </w:t>
+      </w:r>
+      <w:r>
+        <w:rPr>
+          <w:rStyle w:val="NormalTok"/>
+        </w:rPr>
+        <w:t xml:space="preserve">i tsd -g</w:t>
+      </w:r>
+    </w:p>
+    <w:p>
+      <w:pPr>
+        <w:pStyle w:val="FirstParagraph"/>
+      </w:pPr>
+      <w:r>
+        <w:t xml:space="preserve">Using TSD, you can search and install TypeScript definition files directly from the community driven DefinitelyTyped repository. To verify that tsd is installed, run tsd with the</w:t>
+      </w:r>
+      <w:r>
+        <w:t xml:space="preserve"> </w:t>
+      </w:r>
+      <w:r>
+        <w:rPr>
+          <w:rStyle w:val="VerbatimChar"/>
+        </w:rPr>
+        <w:t xml:space="preserve">version</w:t>
+      </w:r>
+      <w:r>
+        <w:t xml:space="preserve"> </w:t>
+      </w:r>
+      <w:r>
+        <w:t xml:space="preserve">flag:</w:t>
+      </w:r>
+    </w:p>
+    <w:p>
+      <w:pPr>
+        <w:pStyle w:val="SourceCode"/>
+      </w:pPr>
+      <w:r>
+        <w:rPr>
+          <w:rStyle w:val="KeywordTok"/>
+        </w:rPr>
+        <w:t xml:space="preserve">tsd</w:t>
+      </w:r>
+      <w:r>
+        <w:rPr>
+          <w:rStyle w:val="NormalTok"/>
+        </w:rPr>
+        <w:t xml:space="preserve"> </w:t>
+      </w:r>
+      <w:r>
+        <w:rPr>
+          <w:rStyle w:val="NormalTok"/>
+        </w:rPr>
+        <w:t xml:space="preserve">--version</w:t>
+      </w:r>
+    </w:p>
+    <w:p>
+      <w:pPr>
+        <w:pStyle w:val="FirstParagraph"/>
+      </w:pPr>
+      <w:r>
+        <w:t xml:space="preserve">You should get an output like this:</w:t>
+      </w:r>
+    </w:p>
+    <w:p>
+      <w:pPr>
+        <w:pStyle w:val="SourceCode"/>
+      </w:pPr>
+      <w:r>
+        <w:rPr>
+          <w:rStyle w:val="VerbatimChar"/>
+        </w:rPr>
+        <w:t xml:space="preserve">&gt;&gt; tsd 0.6.5</w:t>
+      </w:r>
+    </w:p>
+    <w:p>
+      <w:pPr>
+        <w:pStyle w:val="FirstParagraph"/>
+      </w:pPr>
+      <w:r>
+        <w:t xml:space="preserve">After</w:t>
+      </w:r>
+      <w:r>
+        <w:t xml:space="preserve"> </w:t>
+      </w:r>
+      <w:r>
+        <w:rPr>
+          <w:rStyle w:val="VerbatimChar"/>
+        </w:rPr>
+        <w:t xml:space="preserve">tsd</w:t>
+      </w:r>
+      <w:r>
+        <w:t xml:space="preserve"> </w:t>
+      </w:r>
+      <w:r>
+        <w:t xml:space="preserve">and</w:t>
+      </w:r>
+      <w:r>
+        <w:t xml:space="preserve"> </w:t>
+      </w:r>
+      <w:r>
+        <w:rPr>
+          <w:rStyle w:val="VerbatimChar"/>
+        </w:rPr>
+        <w:t xml:space="preserve">tsc</w:t>
+      </w:r>
+      <w:r>
+        <w:t xml:space="preserve"> </w:t>
+      </w:r>
+      <w:r>
+        <w:t xml:space="preserve">are installed, we can compile a hello world program:</w:t>
+      </w:r>
+    </w:p>
+    <w:p>
+      <w:pPr>
+        <w:numPr>
+          <w:numId w:val="1012"/>
+          <w:ilvl w:val="0"/>
+        </w:numPr>
+      </w:pPr>
+      <w:r>
+        <w:t xml:space="preserve">make a file called</w:t>
+      </w:r>
+      <w:r>
+        <w:t xml:space="preserve"> </w:t>
+      </w:r>
+      <w:r>
+        <w:rPr>
+          <w:rStyle w:val="VerbatimChar"/>
+        </w:rPr>
+        <w:t xml:space="preserve">hello.ts</w:t>
+      </w:r>
+      <w:r>
+        <w:t xml:space="preserve"> </w:t>
+      </w:r>
+      <w:r>
+        <w:t xml:space="preserve">on your desktop:</w:t>
+      </w:r>
+    </w:p>
+    <w:p>
+      <w:pPr>
+        <w:pStyle w:val="SourceCode"/>
+        <w:numPr>
+          <w:numId w:val="1000"/>
+          <w:ilvl w:val="0"/>
+        </w:numPr>
+      </w:pPr>
+      <w:r>
+        <w:rPr>
+          <w:rStyle w:val="KeywordTok"/>
+        </w:rPr>
+        <w:t xml:space="preserve">touch</w:t>
+      </w:r>
+      <w:r>
+        <w:rPr>
+          <w:rStyle w:val="NormalTok"/>
+        </w:rPr>
+        <w:t xml:space="preserve"> </w:t>
+      </w:r>
+      <w:r>
+        <w:rPr>
+          <w:rStyle w:val="NormalTok"/>
+        </w:rPr>
+        <w:t xml:space="preserve">~/Desktop/hello.ts</w:t>
+      </w:r>
+    </w:p>
+    <w:p>
+      <w:pPr>
+        <w:numPr>
+          <w:numId w:val="1012"/>
+          <w:ilvl w:val="0"/>
+        </w:numPr>
+      </w:pPr>
+      <w:r>
+        <w:t xml:space="preserve">Then, put some TypeScript code in the file:</w:t>
+      </w:r>
+    </w:p>
+    <w:p>
+      <w:pPr>
+        <w:pStyle w:val="SourceCode"/>
+        <w:numPr>
+          <w:numId w:val="1000"/>
+          <w:ilvl w:val="0"/>
+        </w:numPr>
+      </w:pPr>
+      <w:r>
+        <w:rPr>
+          <w:rStyle w:val="KeywordTok"/>
+        </w:rPr>
+        <w:t xml:space="preserve">echo</w:t>
+      </w:r>
+      <w:r>
+        <w:rPr>
+          <w:rStyle w:val="NormalTok"/>
+        </w:rPr>
+        <w:t xml:space="preserve"> </w:t>
+      </w:r>
+      <w:r>
+        <w:rPr>
+          <w:rStyle w:val="StringTok"/>
+        </w:rPr>
+        <w:t xml:space="preserve">"const adder = (a: number, b: number): number =&gt; a + b;"</w:t>
+      </w:r>
+      <w:r>
+        <w:rPr>
+          <w:rStyle w:val="NormalTok"/>
+        </w:rPr>
+        <w:t xml:space="preserve"> </w:t>
+      </w:r>
+      <w:r>
+        <w:rPr>
+          <w:rStyle w:val="KeywordTok"/>
+        </w:rPr>
+        <w:t xml:space="preserve">&gt;</w:t>
+      </w:r>
+      <w:r>
+        <w:rPr>
+          <w:rStyle w:val="NormalTok"/>
+        </w:rPr>
+        <w:t xml:space="preserve"> </w:t>
+      </w:r>
+      <w:r>
+        <w:rPr>
+          <w:rStyle w:val="NormalTok"/>
+        </w:rPr>
+        <w:t xml:space="preserve">~/Desktop/hello.ts</w:t>
+      </w:r>
+    </w:p>
+    <w:p>
+      <w:pPr>
+        <w:numPr>
+          <w:numId w:val="1012"/>
+          <w:ilvl w:val="0"/>
+        </w:numPr>
+      </w:pPr>
+      <w:r>
+        <w:t xml:space="preserve">Then you can compile the file to JavaScript:</w:t>
+      </w:r>
+    </w:p>
+    <w:p>
+      <w:pPr>
+        <w:pStyle w:val="SourceCode"/>
+        <w:numPr>
+          <w:numId w:val="1000"/>
+          <w:ilvl w:val="0"/>
+        </w:numPr>
+      </w:pPr>
+      <w:r>
+        <w:rPr>
+          <w:rStyle w:val="KeywordTok"/>
+        </w:rPr>
+        <w:t xml:space="preserve">tsc</w:t>
+      </w:r>
+      <w:r>
+        <w:rPr>
+          <w:rStyle w:val="NormalTok"/>
+        </w:rPr>
+        <w:t xml:space="preserve"> </w:t>
+      </w:r>
+      <w:r>
+        <w:rPr>
+          <w:rStyle w:val="NormalTok"/>
+        </w:rPr>
+        <w:t xml:space="preserve">~/Desktop/hello.ts</w:t>
+      </w:r>
+    </w:p>
+    <w:p>
+      <w:pPr>
+        <w:numPr>
+          <w:numId w:val="1012"/>
+          <w:ilvl w:val="0"/>
+        </w:numPr>
+      </w:pPr>
+      <w:r>
+        <w:t xml:space="preserve">It should output a file in</w:t>
+      </w:r>
+      <w:r>
+        <w:t xml:space="preserve"> </w:t>
+      </w:r>
+      <w:r>
+        <w:rPr>
+          <w:rStyle w:val="VerbatimChar"/>
+        </w:rPr>
+        <w:t xml:space="preserve">Desktop/hello.js</w:t>
+      </w:r>
+      <w:r>
+        <w:t xml:space="preserve">:</w:t>
+      </w:r>
+    </w:p>
+    <w:p>
+      <w:pPr>
+        <w:pStyle w:val="SourceCode"/>
+        <w:numPr>
+          <w:numId w:val="1000"/>
+          <w:ilvl w:val="0"/>
+        </w:numPr>
+      </w:pPr>
+      <w:r>
+        <w:rPr>
+          <w:rStyle w:val="KeywordTok"/>
+        </w:rPr>
+        <w:t xml:space="preserve">var</w:t>
+      </w:r>
+      <w:r>
+        <w:rPr>
+          <w:rStyle w:val="NormalTok"/>
+        </w:rPr>
+        <w:t xml:space="preserve"> </w:t>
+      </w:r>
+      <w:r>
+        <w:rPr>
+          <w:rStyle w:val="NormalTok"/>
+        </w:rPr>
+        <w:t xml:space="preserve">adder </w:t>
+      </w:r>
+      <w:r>
+        <w:rPr>
+          <w:rStyle w:val="OperatorTok"/>
+        </w:rPr>
+        <w:t xml:space="preserve">=</w:t>
+      </w:r>
+      <w:r>
+        <w:rPr>
+          <w:rStyle w:val="NormalTok"/>
+        </w:rPr>
+        <w:t xml:space="preserve"> </w:t>
+      </w:r>
+      <w:r>
+        <w:rPr>
+          <w:rStyle w:val="KeywordTok"/>
+        </w:rPr>
+        <w:t xml:space="preserve">function</w:t>
+      </w:r>
+      <w:r>
+        <w:rPr>
+          <w:rStyle w:val="NormalTok"/>
+        </w:rPr>
+        <w:t xml:space="preserve"> </w:t>
+      </w:r>
+      <w:r>
+        <w:rPr>
+          <w:rStyle w:val="NormalTok"/>
+        </w:rPr>
+        <w:t xml:space="preserve">(a</w:t>
+      </w:r>
+      <w:r>
+        <w:rPr>
+          <w:rStyle w:val="OperatorTok"/>
+        </w:rPr>
+        <w:t xml:space="preserve">,</w:t>
+      </w:r>
+      <w:r>
+        <w:rPr>
+          <w:rStyle w:val="NormalTok"/>
+        </w:rPr>
+        <w:t xml:space="preserve"> </w:t>
+      </w:r>
+      <w:r>
+        <w:rPr>
+          <w:rStyle w:val="NormalTok"/>
+        </w:rPr>
+        <w:t xml:space="preserve">b) </w:t>
+      </w:r>
+      <w:r>
+        <w:rPr>
+          <w:rStyle w:val="OperatorTok"/>
+        </w:rPr>
+        <w:t xml:space="preserve">{</w:t>
+      </w:r>
+      <w:r>
+        <w:rPr>
+          <w:rStyle w:val="NormalTok"/>
+        </w:rPr>
+        <w:t xml:space="preserve"> </w:t>
+      </w:r>
+      <w:r>
+        <w:rPr>
+          <w:rStyle w:val="ControlFlowTok"/>
+        </w:rPr>
+        <w:t xml:space="preserve">return</w:t>
+      </w:r>
+      <w:r>
+        <w:rPr>
+          <w:rStyle w:val="NormalTok"/>
+        </w:rPr>
+        <w:t xml:space="preserve"> </w:t>
+      </w:r>
+      <w:r>
+        <w:rPr>
+          <w:rStyle w:val="NormalTok"/>
+        </w:rPr>
+        <w:t xml:space="preserve">a </w:t>
+      </w:r>
+      <w:r>
+        <w:rPr>
+          <w:rStyle w:val="OperatorTok"/>
+        </w:rPr>
+        <w:t xml:space="preserve">+</w:t>
+      </w:r>
+      <w:r>
+        <w:rPr>
+          <w:rStyle w:val="NormalTok"/>
+        </w:rPr>
+        <w:t xml:space="preserve"> </w:t>
+      </w:r>
+      <w:r>
+        <w:rPr>
+          <w:rStyle w:val="NormalTok"/>
+        </w:rPr>
+        <w:t xml:space="preserve">b</w:t>
+      </w:r>
+      <w:r>
+        <w:rPr>
+          <w:rStyle w:val="OperatorTok"/>
+        </w:rPr>
+        <w:t xml:space="preserve">;</w:t>
+      </w:r>
+      <w:r>
+        <w:rPr>
+          <w:rStyle w:val="NormalTok"/>
+        </w:rPr>
+        <w:t xml:space="preserve"> </w:t>
+      </w:r>
+      <w:r>
+        <w:rPr>
+          <w:rStyle w:val="OperatorTok"/>
+        </w:rPr>
+        <w:t xml:space="preserve">};</w:t>
+      </w:r>
+    </w:p>
+    <w:p>
+      <w:pPr>
+        <w:pStyle w:val="FirstParagraph"/>
+      </w:pPr>
+      <w:r>
+        <w:t xml:space="preserve">Now that your TypeScript compiler setup, we can move on to configuring Visual Studio Code.</w:t>
+      </w:r>
+    </w:p>
+    <w:p>
+      <w:pPr>
+        <w:pStyle w:val="Heading2"/>
+      </w:pPr>
+      <w:bookmarkStart w:id="35" w:name="types-and-the-basics"/>
+      <w:bookmarkEnd w:id="35"/>
       <w:r>
         <w:t xml:space="preserve">Types and the Basics</w:t>
       </w:r>
@@ -2553,7 +2953,7 @@
       <w:pPr>
         <w:pStyle w:val="Compact"/>
         <w:numPr>
-          <w:numId w:val="1012"/>
+          <w:numId w:val="1013"/>
           <w:ilvl w:val="0"/>
         </w:numPr>
       </w:pPr>
@@ -2574,7 +2974,7 @@
       <w:pPr>
         <w:pStyle w:val="Compact"/>
         <w:numPr>
-          <w:numId w:val="1012"/>
+          <w:numId w:val="1013"/>
           <w:ilvl w:val="0"/>
         </w:numPr>
       </w:pPr>
@@ -2595,7 +2995,7 @@
       <w:pPr>
         <w:pStyle w:val="Compact"/>
         <w:numPr>
-          <w:numId w:val="1012"/>
+          <w:numId w:val="1013"/>
           <w:ilvl w:val="0"/>
         </w:numPr>
       </w:pPr>
@@ -2616,7 +3016,7 @@
       <w:pPr>
         <w:pStyle w:val="Compact"/>
         <w:numPr>
-          <w:numId w:val="1012"/>
+          <w:numId w:val="1013"/>
           <w:ilvl w:val="0"/>
         </w:numPr>
       </w:pPr>
@@ -2652,7 +3052,7 @@
       <w:pPr>
         <w:pStyle w:val="Compact"/>
         <w:numPr>
-          <w:numId w:val="1012"/>
+          <w:numId w:val="1013"/>
           <w:ilvl w:val="0"/>
         </w:numPr>
       </w:pPr>
@@ -2673,7 +3073,7 @@
       <w:pPr>
         <w:pStyle w:val="Compact"/>
         <w:numPr>
-          <w:numId w:val="1012"/>
+          <w:numId w:val="1013"/>
           <w:ilvl w:val="0"/>
         </w:numPr>
       </w:pPr>
@@ -2694,7 +3094,7 @@
       <w:pPr>
         <w:pStyle w:val="Compact"/>
         <w:numPr>
-          <w:numId w:val="1012"/>
+          <w:numId w:val="1013"/>
           <w:ilvl w:val="0"/>
         </w:numPr>
       </w:pPr>
@@ -2715,8 +3115,8 @@
       <w:pPr>
         <w:pStyle w:val="Heading2"/>
       </w:pPr>
-      <w:bookmarkStart w:id="33" w:name="interface"/>
-      <w:bookmarkEnd w:id="33"/>
+      <w:bookmarkStart w:id="36" w:name="interface"/>
+      <w:bookmarkEnd w:id="36"/>
       <w:r>
         <w:t xml:space="preserve">Interface</w:t>
       </w:r>
@@ -2725,7 +3125,7 @@
       <w:pPr>
         <w:pStyle w:val="Compact"/>
         <w:numPr>
-          <w:numId w:val="1013"/>
+          <w:numId w:val="1014"/>
           <w:ilvl w:val="0"/>
         </w:numPr>
       </w:pPr>
@@ -2752,7 +3152,7 @@
       <w:pPr>
         <w:pStyle w:val="Compact"/>
         <w:numPr>
-          <w:numId w:val="1013"/>
+          <w:numId w:val="1014"/>
           <w:ilvl w:val="0"/>
         </w:numPr>
       </w:pPr>
@@ -2764,7 +3164,7 @@
       <w:pPr>
         <w:pStyle w:val="Compact"/>
         <w:numPr>
-          <w:numId w:val="1013"/>
+          <w:numId w:val="1014"/>
           <w:ilvl w:val="0"/>
         </w:numPr>
       </w:pPr>
@@ -2797,7 +3197,7 @@
       <w:pPr>
         <w:pStyle w:val="Compact"/>
         <w:numPr>
-          <w:numId w:val="1013"/>
+          <w:numId w:val="1014"/>
           <w:ilvl w:val="0"/>
         </w:numPr>
       </w:pPr>
@@ -2809,7 +3209,7 @@
       <w:pPr>
         <w:pStyle w:val="Compact"/>
         <w:numPr>
-          <w:numId w:val="1013"/>
+          <w:numId w:val="1014"/>
           <w:ilvl w:val="0"/>
         </w:numPr>
       </w:pPr>
@@ -2821,7 +3221,7 @@
       <w:pPr>
         <w:pStyle w:val="Compact"/>
         <w:numPr>
-          <w:numId w:val="1013"/>
+          <w:numId w:val="1014"/>
           <w:ilvl w:val="0"/>
         </w:numPr>
       </w:pPr>
@@ -2833,7 +3233,7 @@
       <w:pPr>
         <w:pStyle w:val="Compact"/>
         <w:numPr>
-          <w:numId w:val="1013"/>
+          <w:numId w:val="1014"/>
           <w:ilvl w:val="0"/>
         </w:numPr>
       </w:pPr>
@@ -2845,7 +3245,7 @@
       <w:pPr>
         <w:pStyle w:val="Compact"/>
         <w:numPr>
-          <w:numId w:val="1013"/>
+          <w:numId w:val="1014"/>
           <w:ilvl w:val="0"/>
         </w:numPr>
       </w:pPr>
@@ -2857,7 +3257,7 @@
       <w:pPr>
         <w:pStyle w:val="Compact"/>
         <w:numPr>
-          <w:numId w:val="1013"/>
+          <w:numId w:val="1014"/>
           <w:ilvl w:val="0"/>
         </w:numPr>
       </w:pPr>
@@ -2869,7 +3269,7 @@
       <w:pPr>
         <w:pStyle w:val="Compact"/>
         <w:numPr>
-          <w:numId w:val="1013"/>
+          <w:numId w:val="1014"/>
           <w:ilvl w:val="0"/>
         </w:numPr>
       </w:pPr>
@@ -2881,8 +3281,8 @@
       <w:pPr>
         <w:pStyle w:val="Heading3"/>
       </w:pPr>
-      <w:bookmarkStart w:id="34" w:name="basic-interface"/>
-      <w:bookmarkEnd w:id="34"/>
+      <w:bookmarkStart w:id="37" w:name="basic-interface"/>
+      <w:bookmarkEnd w:id="37"/>
       <w:r>
         <w:t xml:space="preserve">Basic Interface</w:t>
       </w:r>
@@ -3550,8 +3950,8 @@
       <w:pPr>
         <w:pStyle w:val="Heading2"/>
       </w:pPr>
-      <w:bookmarkStart w:id="35" w:name="classes"/>
-      <w:bookmarkEnd w:id="35"/>
+      <w:bookmarkStart w:id="38" w:name="classes"/>
+      <w:bookmarkEnd w:id="38"/>
       <w:r>
         <w:t xml:space="preserve">Classes</w:t>
       </w:r>
@@ -3560,7 +3960,7 @@
       <w:pPr>
         <w:pStyle w:val="Compact"/>
         <w:numPr>
-          <w:numId w:val="1014"/>
+          <w:numId w:val="1015"/>
           <w:ilvl w:val="0"/>
         </w:numPr>
       </w:pPr>
@@ -3572,7 +3972,7 @@
       <w:pPr>
         <w:pStyle w:val="Compact"/>
         <w:numPr>
-          <w:numId w:val="1014"/>
+          <w:numId w:val="1015"/>
           <w:ilvl w:val="0"/>
         </w:numPr>
       </w:pPr>
@@ -3584,7 +3984,7 @@
       <w:pPr>
         <w:pStyle w:val="Compact"/>
         <w:numPr>
-          <w:numId w:val="1014"/>
+          <w:numId w:val="1015"/>
           <w:ilvl w:val="0"/>
         </w:numPr>
       </w:pPr>
@@ -3611,7 +4011,7 @@
       <w:pPr>
         <w:pStyle w:val="Compact"/>
         <w:numPr>
-          <w:numId w:val="1014"/>
+          <w:numId w:val="1015"/>
           <w:ilvl w:val="0"/>
         </w:numPr>
       </w:pPr>
@@ -3623,7 +4023,7 @@
       <w:pPr>
         <w:pStyle w:val="Compact"/>
         <w:numPr>
-          <w:numId w:val="1014"/>
+          <w:numId w:val="1015"/>
           <w:ilvl w:val="0"/>
         </w:numPr>
       </w:pPr>
@@ -3635,7 +4035,7 @@
       <w:pPr>
         <w:pStyle w:val="Compact"/>
         <w:numPr>
-          <w:numId w:val="1014"/>
+          <w:numId w:val="1015"/>
           <w:ilvl w:val="0"/>
         </w:numPr>
       </w:pPr>
@@ -3662,7 +4062,7 @@
       <w:pPr>
         <w:pStyle w:val="Compact"/>
         <w:numPr>
-          <w:numId w:val="1014"/>
+          <w:numId w:val="1015"/>
           <w:ilvl w:val="0"/>
         </w:numPr>
       </w:pPr>
@@ -3689,7 +4089,7 @@
       <w:pPr>
         <w:pStyle w:val="Compact"/>
         <w:numPr>
-          <w:numId w:val="1014"/>
+          <w:numId w:val="1015"/>
           <w:ilvl w:val="0"/>
         </w:numPr>
       </w:pPr>
@@ -3701,7 +4101,7 @@
       <w:pPr>
         <w:pStyle w:val="Compact"/>
         <w:numPr>
-          <w:numId w:val="1014"/>
+          <w:numId w:val="1015"/>
           <w:ilvl w:val="0"/>
         </w:numPr>
       </w:pPr>
@@ -3713,7 +4113,7 @@
       <w:pPr>
         <w:pStyle w:val="Compact"/>
         <w:numPr>
-          <w:numId w:val="1014"/>
+          <w:numId w:val="1015"/>
           <w:ilvl w:val="0"/>
         </w:numPr>
       </w:pPr>
@@ -3725,7 +4125,7 @@
       <w:pPr>
         <w:pStyle w:val="Compact"/>
         <w:numPr>
-          <w:numId w:val="1014"/>
+          <w:numId w:val="1015"/>
           <w:ilvl w:val="0"/>
         </w:numPr>
       </w:pPr>
@@ -3737,7 +4137,7 @@
       <w:pPr>
         <w:pStyle w:val="Compact"/>
         <w:numPr>
-          <w:numId w:val="1014"/>
+          <w:numId w:val="1015"/>
           <w:ilvl w:val="0"/>
         </w:numPr>
       </w:pPr>
@@ -3747,7 +4147,7 @@
       <w:r>
         <w:t xml:space="preserve"> </w:t>
       </w:r>
-      <w:hyperlink r:id="rId36">
+      <w:hyperlink r:id="rId39">
         <w:r>
           <w:rPr>
             <w:rStyle w:val="Hyperlink"/>
@@ -3764,7 +4164,7 @@
       <w:r>
         <w:t xml:space="preserve"> </w:t>
       </w:r>
-      <w:hyperlink r:id="rId37">
+      <w:hyperlink r:id="rId40">
         <w:r>
           <w:rPr>
             <w:rStyle w:val="Hyperlink"/>
@@ -3777,7 +4177,7 @@
       <w:pPr>
         <w:pStyle w:val="Compact"/>
         <w:numPr>
-          <w:numId w:val="1014"/>
+          <w:numId w:val="1015"/>
           <w:ilvl w:val="0"/>
         </w:numPr>
       </w:pPr>
@@ -3797,8 +4197,8 @@
       <w:pPr>
         <w:pStyle w:val="Heading3"/>
       </w:pPr>
-      <w:bookmarkStart w:id="38" w:name="adding-an-instance-variable"/>
-      <w:bookmarkEnd w:id="38"/>
+      <w:bookmarkStart w:id="41" w:name="adding-an-instance-variable"/>
+      <w:bookmarkEnd w:id="41"/>
       <w:r>
         <w:t xml:space="preserve">Adding an Instance Variable</w:t>
       </w:r>
@@ -3883,7 +4283,7 @@
       <w:pPr>
         <w:pStyle w:val="Compact"/>
         <w:numPr>
-          <w:numId w:val="1015"/>
+          <w:numId w:val="1016"/>
           <w:ilvl w:val="0"/>
         </w:numPr>
       </w:pPr>
@@ -3913,7 +4313,7 @@
       <w:pPr>
         <w:pStyle w:val="Compact"/>
         <w:numPr>
-          <w:numId w:val="1015"/>
+          <w:numId w:val="1016"/>
           <w:ilvl w:val="0"/>
         </w:numPr>
       </w:pPr>
@@ -3934,7 +4334,7 @@
       <w:pPr>
         <w:pStyle w:val="Compact"/>
         <w:numPr>
-          <w:numId w:val="1015"/>
+          <w:numId w:val="1016"/>
           <w:ilvl w:val="0"/>
         </w:numPr>
       </w:pPr>
@@ -4058,7 +4458,7 @@
       <w:pPr>
         <w:pStyle w:val="Compact"/>
         <w:numPr>
-          <w:numId w:val="1016"/>
+          <w:numId w:val="1017"/>
           <w:ilvl w:val="0"/>
         </w:numPr>
       </w:pPr>
@@ -4103,7 +4503,7 @@
       <w:pPr>
         <w:pStyle w:val="Compact"/>
         <w:numPr>
-          <w:numId w:val="1016"/>
+          <w:numId w:val="1017"/>
           <w:ilvl w:val="0"/>
         </w:numPr>
       </w:pPr>
@@ -4139,7 +4539,7 @@
       <w:pPr>
         <w:pStyle w:val="Compact"/>
         <w:numPr>
-          <w:numId w:val="1016"/>
+          <w:numId w:val="1017"/>
           <w:ilvl w:val="0"/>
         </w:numPr>
       </w:pPr>
@@ -4184,8 +4584,8 @@
       <w:pPr>
         <w:pStyle w:val="Heading3"/>
       </w:pPr>
-      <w:bookmarkStart w:id="39" w:name="adding-a-method"/>
-      <w:bookmarkEnd w:id="39"/>
+      <w:bookmarkStart w:id="42" w:name="adding-a-method"/>
+      <w:bookmarkEnd w:id="42"/>
       <w:r>
         <w:t xml:space="preserve">Adding a Method</w:t>
       </w:r>
@@ -4405,7 +4805,7 @@
       <w:pPr>
         <w:pStyle w:val="Compact"/>
         <w:numPr>
-          <w:numId w:val="1017"/>
+          <w:numId w:val="1018"/>
           <w:ilvl w:val="0"/>
         </w:numPr>
       </w:pPr>
@@ -4453,7 +4853,7 @@
       <w:pPr>
         <w:pStyle w:val="Compact"/>
         <w:numPr>
-          <w:numId w:val="1017"/>
+          <w:numId w:val="1018"/>
           <w:ilvl w:val="0"/>
         </w:numPr>
       </w:pPr>
@@ -4474,7 +4874,7 @@
       <w:pPr>
         <w:pStyle w:val="Compact"/>
         <w:numPr>
-          <w:numId w:val="1017"/>
+          <w:numId w:val="1018"/>
           <w:ilvl w:val="0"/>
         </w:numPr>
       </w:pPr>
@@ -4525,7 +4925,7 @@
       <w:pPr>
         <w:pStyle w:val="Compact"/>
         <w:numPr>
-          <w:numId w:val="1017"/>
+          <w:numId w:val="1018"/>
           <w:ilvl w:val="0"/>
         </w:numPr>
       </w:pPr>
@@ -4629,8 +5029,8 @@
       <w:pPr>
         <w:pStyle w:val="Heading3"/>
       </w:pPr>
-      <w:bookmarkStart w:id="40" w:name="adding-a-constructor"/>
-      <w:bookmarkEnd w:id="40"/>
+      <w:bookmarkStart w:id="43" w:name="adding-a-constructor"/>
+      <w:bookmarkEnd w:id="43"/>
       <w:r>
         <w:t xml:space="preserve">Adding a constructor</w:t>
       </w:r>
@@ -5018,7 +5418,7 @@
       <w:pPr>
         <w:pStyle w:val="Compact"/>
         <w:numPr>
-          <w:numId w:val="1018"/>
+          <w:numId w:val="1019"/>
           <w:ilvl w:val="0"/>
         </w:numPr>
       </w:pPr>
@@ -5039,7 +5439,7 @@
       <w:pPr>
         <w:pStyle w:val="Compact"/>
         <w:numPr>
-          <w:numId w:val="1018"/>
+          <w:numId w:val="1019"/>
           <w:ilvl w:val="0"/>
         </w:numPr>
       </w:pPr>
@@ -5083,8 +5483,8 @@
       <w:pPr>
         <w:pStyle w:val="Heading3"/>
       </w:pPr>
-      <w:bookmarkStart w:id="41" w:name="using-access-modifiers"/>
-      <w:bookmarkEnd w:id="41"/>
+      <w:bookmarkStart w:id="44" w:name="using-access-modifiers"/>
+      <w:bookmarkEnd w:id="44"/>
       <w:r>
         <w:t xml:space="preserve">Using Access Modifiers</w:t>
       </w:r>
@@ -5312,8 +5712,8 @@
       <w:pPr>
         <w:pStyle w:val="Heading3"/>
       </w:pPr>
-      <w:bookmarkStart w:id="42" w:name="implementing-an-interface"/>
-      <w:bookmarkEnd w:id="42"/>
+      <w:bookmarkStart w:id="45" w:name="implementing-an-interface"/>
+      <w:bookmarkEnd w:id="45"/>
       <w:r>
         <w:t xml:space="preserve">Implementing an Interface</w:t>
       </w:r>
@@ -5861,10 +6261,10 @@
       <w:pPr>
         <w:pStyle w:val="Heading1"/>
       </w:pPr>
-      <w:bookmarkStart w:id="43" w:name="debugging-app-from-vscode"/>
-      <w:bookmarkEnd w:id="43"/>
-      <w:r>
-        <w:t xml:space="preserve">Debugging App from VSCode</w:t>
+      <w:bookmarkStart w:id="46" w:name="hello-angular"/>
+      <w:bookmarkEnd w:id="46"/>
+      <w:r>
+        <w:t xml:space="preserve">Hello Angular</w:t>
       </w:r>
     </w:p>
     <w:p>
@@ -5872,362 +6272,7 @@
         <w:pStyle w:val="FirstParagraph"/>
       </w:pPr>
       <w:r>
-        <w:t xml:space="preserve">The "vscode-chrome-debug" extension allows you to attach VSCode to a running instance of chrome. This makes it very convenient because you can put breakpoints in your TypeScript code and run the debugger to debug your app. Let's get started.</w:t>
-      </w:r>
-    </w:p>
-    <w:p>
-      <w:pPr>
-        <w:numPr>
-          <w:numId w:val="1019"/>
-          <w:ilvl w:val="0"/>
-        </w:numPr>
-      </w:pPr>
-      <w:r>
-        <w:t xml:space="preserve">In order to install the</w:t>
-      </w:r>
-      <w:r>
-        <w:t xml:space="preserve"> </w:t>
-      </w:r>
-      <w:hyperlink r:id="rId44">
-        <w:r>
-          <w:rPr>
-            <w:rStyle w:val="Hyperlink"/>
-          </w:rPr>
-          <w:t xml:space="preserve">extension</w:t>
-        </w:r>
-      </w:hyperlink>
-      <w:r>
-        <w:t xml:space="preserve"> </w:t>
-      </w:r>
-      <w:r>
-        <w:t xml:space="preserve">open the prompt in VSCode with</w:t>
-      </w:r>
-      <w:r>
-        <w:t xml:space="preserve"> </w:t>
-      </w:r>
-      <w:r>
-        <w:rPr>
-          <w:rStyle w:val="VerbatimChar"/>
-        </w:rPr>
-        <w:t xml:space="preserve">command + shift + p</w:t>
-      </w:r>
-      <w:r>
-        <w:t xml:space="preserve"> </w:t>
-      </w:r>
-      <w:r>
-        <w:t xml:space="preserve">and type:</w:t>
-      </w:r>
-    </w:p>
-    <w:p>
-      <w:pPr>
-        <w:pStyle w:val="SourceCode"/>
-        <w:numPr>
-          <w:numId w:val="1000"/>
-          <w:ilvl w:val="0"/>
-        </w:numPr>
-      </w:pPr>
-      <w:r>
-        <w:rPr>
-          <w:rStyle w:val="VerbatimChar"/>
-        </w:rPr>
-        <w:t xml:space="preserve">&gt; install extension</w:t>
-      </w:r>
-    </w:p>
-    <w:p>
-      <w:pPr>
-        <w:numPr>
-          <w:numId w:val="1000"/>
-          <w:ilvl w:val="0"/>
-        </w:numPr>
-      </w:pPr>
-      <w:r>
-        <w:t xml:space="preserve">hit enter and then type:</w:t>
-      </w:r>
-    </w:p>
-    <w:p>
-      <w:pPr>
-        <w:pStyle w:val="SourceCode"/>
-        <w:numPr>
-          <w:numId w:val="1000"/>
-          <w:ilvl w:val="0"/>
-        </w:numPr>
-      </w:pPr>
-      <w:r>
-        <w:rPr>
-          <w:rStyle w:val="VerbatimChar"/>
-        </w:rPr>
-        <w:t xml:space="preserve">debugger for chrome</w:t>
-      </w:r>
-    </w:p>
-    <w:p>
-      <w:pPr>
-        <w:numPr>
-          <w:numId w:val="1000"/>
-          <w:ilvl w:val="0"/>
-        </w:numPr>
-      </w:pPr>
-      <w:r>
-        <w:t xml:space="preserve">Then just click on the result to install the extension. Restart VSCode when you are prompted.</w:t>
-      </w:r>
-    </w:p>
-    <w:p>
-      <w:pPr>
-        <w:numPr>
-          <w:numId w:val="1019"/>
-          <w:ilvl w:val="0"/>
-        </w:numPr>
-      </w:pPr>
-      <w:r>
-        <w:t xml:space="preserve">After installing the extension, we need to update or create a</w:t>
-      </w:r>
-      <w:r>
-        <w:t xml:space="preserve"> </w:t>
-      </w:r>
-      <w:r>
-        <w:rPr>
-          <w:rStyle w:val="VerbatimChar"/>
-        </w:rPr>
-        <w:t xml:space="preserve">launch.json</w:t>
-      </w:r>
-      <w:r>
-        <w:t xml:space="preserve"> </w:t>
-      </w:r>
-      <w:r>
-        <w:t xml:space="preserve">file for debugging. You can create one in the</w:t>
-      </w:r>
-      <w:r>
-        <w:t xml:space="preserve"> </w:t>
-      </w:r>
-      <w:r>
-        <w:rPr>
-          <w:rStyle w:val="VerbatimChar"/>
-        </w:rPr>
-        <w:t xml:space="preserve">.vscode</w:t>
-      </w:r>
-      <w:r>
-        <w:t xml:space="preserve"> </w:t>
-      </w:r>
-      <w:r>
-        <w:t xml:space="preserve">folder. After you created the file, put in the following:</w:t>
-      </w:r>
-    </w:p>
-    <w:p>
-      <w:pPr>
-        <w:pStyle w:val="SourceCode"/>
-        <w:numPr>
-          <w:numId w:val="1000"/>
-          <w:ilvl w:val="0"/>
-        </w:numPr>
-      </w:pPr>
-      <w:r>
-        <w:rPr>
-          <w:rStyle w:val="VerbatimChar"/>
-        </w:rPr>
-        <w:t xml:space="preserve">{</w:t>
-      </w:r>
-      <w:r>
-        <w:br w:type="textWrapping"/>
-      </w:r>
-      <w:r>
-        <w:rPr>
-          <w:rStyle w:val="VerbatimChar"/>
-        </w:rPr>
-        <w:t xml:space="preserve">  "version": "0.1.0",</w:t>
-      </w:r>
-      <w:r>
-        <w:br w:type="textWrapping"/>
-      </w:r>
-      <w:r>
-        <w:rPr>
-          <w:rStyle w:val="VerbatimChar"/>
-        </w:rPr>
-        <w:t xml:space="preserve">  "configurations": [</w:t>
-      </w:r>
-      <w:r>
-        <w:br w:type="textWrapping"/>
-      </w:r>
-      <w:r>
-        <w:rPr>
-          <w:rStyle w:val="VerbatimChar"/>
-        </w:rPr>
-        <w:t xml:space="preserve">    {</w:t>
-      </w:r>
-      <w:r>
-        <w:br w:type="textWrapping"/>
-      </w:r>
-      <w:r>
-        <w:rPr>
-          <w:rStyle w:val="VerbatimChar"/>
-        </w:rPr>
-        <w:t xml:space="preserve">      "name": "Launch Chrome Debugger",</w:t>
-      </w:r>
-      <w:r>
-        <w:br w:type="textWrapping"/>
-      </w:r>
-      <w:r>
-        <w:rPr>
-          <w:rStyle w:val="VerbatimChar"/>
-        </w:rPr>
-        <w:t xml:space="preserve">      "type": "chrome",</w:t>
-      </w:r>
-      <w:r>
-        <w:br w:type="textWrapping"/>
-      </w:r>
-      <w:r>
-        <w:rPr>
-          <w:rStyle w:val="VerbatimChar"/>
-        </w:rPr>
-        <w:t xml:space="preserve">      "request": "launch",</w:t>
-      </w:r>
-      <w:r>
-        <w:br w:type="textWrapping"/>
-      </w:r>
-      <w:r>
-        <w:rPr>
-          <w:rStyle w:val="VerbatimChar"/>
-        </w:rPr>
-        <w:t xml:space="preserve">      "url": "http://localhost:8080",</w:t>
-      </w:r>
-      <w:r>
-        <w:br w:type="textWrapping"/>
-      </w:r>
-      <w:r>
-        <w:rPr>
-          <w:rStyle w:val="VerbatimChar"/>
-        </w:rPr>
-        <w:t xml:space="preserve">      "sourceMaps": true,</w:t>
-      </w:r>
-      <w:r>
-        <w:br w:type="textWrapping"/>
-      </w:r>
-      <w:r>
-        <w:rPr>
-          <w:rStyle w:val="VerbatimChar"/>
-        </w:rPr>
-        <w:t xml:space="preserve">      "webRoot": ".",</w:t>
-      </w:r>
-      <w:r>
-        <w:br w:type="textWrapping"/>
-      </w:r>
-      <w:r>
-        <w:rPr>
-          <w:rStyle w:val="VerbatimChar"/>
-        </w:rPr>
-        <w:t xml:space="preserve">      "runtimeExecutable": "/Applications/Google Chrome.app/Contents/MacOS/Google Chrome",</w:t>
-      </w:r>
-      <w:r>
-        <w:br w:type="textWrapping"/>
-      </w:r>
-      <w:r>
-        <w:rPr>
-          <w:rStyle w:val="VerbatimChar"/>
-        </w:rPr>
-        <w:t xml:space="preserve">      "runtimeArgs": ["--remote-debugging-port=9222", "--incognito"]</w:t>
-      </w:r>
-      <w:r>
-        <w:br w:type="textWrapping"/>
-      </w:r>
-      <w:r>
-        <w:rPr>
-          <w:rStyle w:val="VerbatimChar"/>
-        </w:rPr>
-        <w:t xml:space="preserve">    }</w:t>
-      </w:r>
-      <w:r>
-        <w:br w:type="textWrapping"/>
-      </w:r>
-      <w:r>
-        <w:rPr>
-          <w:rStyle w:val="VerbatimChar"/>
-        </w:rPr>
-        <w:t xml:space="preserve">  ]</w:t>
-      </w:r>
-      <w:r>
-        <w:br w:type="textWrapping"/>
-      </w:r>
-      <w:r>
-        <w:rPr>
-          <w:rStyle w:val="VerbatimChar"/>
-        </w:rPr>
-        <w:t xml:space="preserve">}</w:t>
-      </w:r>
-    </w:p>
-    <w:p>
-      <w:pPr>
-        <w:numPr>
-          <w:numId w:val="1000"/>
-          <w:ilvl w:val="0"/>
-        </w:numPr>
-      </w:pPr>
-      <w:r>
-        <w:t xml:space="preserve">Depending on your platform you need to change the</w:t>
-      </w:r>
-      <w:r>
-        <w:t xml:space="preserve"> </w:t>
-      </w:r>
-      <w:r>
-        <w:rPr>
-          <w:rStyle w:val="VerbatimChar"/>
-        </w:rPr>
-        <w:t xml:space="preserve">runtimeExecutable</w:t>
-      </w:r>
-      <w:r>
-        <w:t xml:space="preserve"> </w:t>
-      </w:r>
-      <w:r>
-        <w:t xml:space="preserve">path to Chrome's executable path. After configuring the debugger you need to have a server running serving the app. You can change the</w:t>
-      </w:r>
-      <w:r>
-        <w:t xml:space="preserve"> </w:t>
-      </w:r>
-      <w:r>
-        <w:rPr>
-          <w:rStyle w:val="VerbatimChar"/>
-        </w:rPr>
-        <w:t xml:space="preserve">url</w:t>
-      </w:r>
-      <w:r>
-        <w:t xml:space="preserve"> </w:t>
-      </w:r>
-      <w:r>
-        <w:t xml:space="preserve">value accordingly. Also make sure that the</w:t>
-      </w:r>
-      <w:r>
-        <w:t xml:space="preserve"> </w:t>
-      </w:r>
-      <w:r>
-        <w:rPr>
-          <w:rStyle w:val="VerbatimChar"/>
-        </w:rPr>
-        <w:t xml:space="preserve">webRoot</w:t>
-      </w:r>
-      <w:r>
-        <w:t xml:space="preserve"> </w:t>
-      </w:r>
-      <w:r>
-        <w:t xml:space="preserve">path is set to the root of your web server.</w:t>
-      </w:r>
-    </w:p>
-    <w:p>
-      <w:pPr>
-        <w:numPr>
-          <w:numId w:val="1019"/>
-          <w:ilvl w:val="0"/>
-        </w:numPr>
-      </w:pPr>
-      <w:r>
-        <w:t xml:space="preserve">After that it is a good idea to close all the instances of chrome. Then, put a breakpoint in your code and run the debugger. If everything is set up correctly, you should see an instance of chrome running in incognito mode. To trigger the breakpoint, just reload the page and you should be able to see the debugger paused at the breakpoint.</w:t>
-      </w:r>
-    </w:p>
-    <w:p>
-      <w:pPr>
-        <w:numPr>
-          <w:numId w:val="1019"/>
-          <w:ilvl w:val="0"/>
-        </w:numPr>
-      </w:pPr>
-      <w:r>
-        <w:t xml:space="preserve">Also make sure that you have the compiler running so that you can use the JavaScript output and the sourcemaps to use the debugger. See the TypeScript and VSCode set up for more details.</w:t>
+        <w:t xml:space="preserve">In this section we are going to build a simple component. In addition, we will configure VSCode as well to build TypeScript files for us.</w:t>
       </w:r>
     </w:p>
     <w:sectPr>
@@ -6537,7 +6582,7 @@
     </w:lvl>
   </w:abstractNum>
   <w:abstractNum w:abstractNumId="990">
-    <w:nsid w:val="c2226f9e"/>
+    <w:nsid w:val="faad8597"/>
     <w:multiLevelType w:val="multilevel"/>
     <w:lvl w:ilvl="0">
       <w:numFmt w:val="bullet"/>
@@ -6618,7 +6663,7 @@
     </w:lvl>
   </w:abstractNum>
   <w:abstractNum w:abstractNumId="991">
-    <w:nsid w:val="734a4d17"/>
+    <w:nsid w:val="ef3ef7d4"/>
     <w:multiLevelType w:val="multilevel"/>
     <w:lvl w:ilvl="0">
       <w:numFmt w:val="bullet"/>
@@ -6699,7 +6744,7 @@
     </w:lvl>
   </w:abstractNum>
   <w:abstractNum w:abstractNumId="99411">
-    <w:nsid w:val="21756c8c"/>
+    <w:nsid w:val="2081a979"/>
     <w:multiLevelType w:val="multilevel"/>
     <w:lvl w:ilvl="0">
       <w:start w:val="1"/>
@@ -6844,9 +6889,6 @@
     <w:abstractNumId w:val="991"/>
   </w:num>
   <w:num w:numId="1010">
-    <w:abstractNumId w:val="991"/>
-  </w:num>
-  <w:num w:numId="1011">
     <w:abstractNumId w:val="99411"/>
     <w:lvlOverride w:ilvl="0">
       <w:startOverride w:val="1"/>
@@ -6869,6 +6911,9 @@
     <w:lvlOverride w:ilvl="6">
       <w:startOverride w:val="1"/>
     </w:lvlOverride>
+  </w:num>
+  <w:num w:numId="1011">
+    <w:abstractNumId w:val="991"/>
   </w:num>
   <w:num w:numId="1012">
     <w:abstractNumId w:val="991"/>

</xml_diff>

<commit_message>
reorganize the angular chapter.
</commit_message>
<xml_diff>
--- a/output/ng2-intro.docx
+++ b/output/ng2-intro.docx
@@ -7045,61 +7045,654 @@
       <w:pPr>
         <w:pStyle w:val="Heading1"/>
       </w:pPr>
-      <w:bookmarkStart w:id="50" w:name="hello-angular"/>
+      <w:bookmarkStart w:id="50" w:name="angular-basics"/>
       <w:bookmarkEnd w:id="50"/>
       <w:r>
+        <w:t xml:space="preserve">Angular Basics</w:t>
+      </w:r>
+    </w:p>
+    <w:p>
+      <w:pPr>
+        <w:pStyle w:val="FirstParagraph"/>
+      </w:pPr>
+      <w:r>
+        <w:t xml:space="preserve">This chapter will walk you through the basics of Angular2. We will start by looking at the basics of components, and then we move onto pipes, events and other concepts. By the end of the chapter you should have a basic understanding of the new concepts in Angular2.</w:t>
+      </w:r>
+    </w:p>
+    <w:p>
+      <w:pPr>
+        <w:pStyle w:val="BodyText"/>
+      </w:pPr>
+      <w:r>
+        <w:t xml:space="preserve">The goal of this chapter is to get your feet wet without scaring you with a lot of details. Don't worry, there will be a lot coming in the later chapters.</w:t>
+      </w:r>
+    </w:p>
+    <w:p>
+      <w:pPr>
+        <w:pStyle w:val="Heading2"/>
+      </w:pPr>
+      <w:bookmarkStart w:id="51" w:name="components"/>
+      <w:bookmarkEnd w:id="51"/>
+      <w:r>
+        <w:t xml:space="preserve">Components</w:t>
+      </w:r>
+    </w:p>
+    <w:p>
+      <w:pPr>
+        <w:pStyle w:val="FirstParagraph"/>
+      </w:pPr>
+      <w:r>
+        <w:t xml:space="preserve">Components are at the heart of Angular. The idea is that you break down your application into different logical components and let the components handle the rest. Every component has a controller defined by a class and a template defined by html.</w:t>
+      </w:r>
+    </w:p>
+    <w:p>
+      <w:pPr>
+        <w:pStyle w:val="BodyText"/>
+      </w:pPr>
+      <w:r>
+        <w:t xml:space="preserve">In this section we are going to write a simple</w:t>
+      </w:r>
+      <w:r>
+        <w:t xml:space="preserve"> </w:t>
+      </w:r>
+      <w:r>
+        <w:rPr>
+          <w:rStyle w:val="VerbatimChar"/>
+        </w:rPr>
+        <w:t xml:space="preserve">HelloAngular</w:t>
+      </w:r>
+      <w:r>
+        <w:t xml:space="preserve"> </w:t>
+      </w:r>
+      <w:r>
+        <w:t xml:space="preserve">component, compile it and run it in the browser. In addition, we will configure VSCode to build the TypeScript files as we go.</w:t>
+      </w:r>
+    </w:p>
+    <w:p>
+      <w:pPr>
+        <w:pStyle w:val="BodyText"/>
+      </w:pPr>
+      <w:r>
+        <w:t xml:space="preserve">Note that there is a lot to talk about components. We are going dive into components a lot more in later chapters, but for now let's just keep things simple.</w:t>
+      </w:r>
+    </w:p>
+    <w:p>
+      <w:pPr>
+        <w:pStyle w:val="Heading3"/>
+      </w:pPr>
+      <w:bookmarkStart w:id="52" w:name="project-files"/>
+      <w:bookmarkEnd w:id="52"/>
+      <w:r>
+        <w:t xml:space="preserve">Project Files</w:t>
+      </w:r>
+    </w:p>
+    <w:p>
+      <w:pPr>
+        <w:pStyle w:val="FirstParagraph"/>
+      </w:pPr>
+      <w:r>
+        <w:t xml:space="preserve">The project files for this chapter are in</w:t>
+      </w:r>
+      <w:r>
+        <w:t xml:space="preserve"> </w:t>
+      </w:r>
+      <w:r>
+        <w:rPr>
+          <w:rStyle w:val="VerbatimChar"/>
+          <w:b/>
+        </w:rPr>
+        <w:t xml:space="preserve">angular2-intro/project-files/basic-component</w:t>
+      </w:r>
+    </w:p>
+    <w:p>
+      <w:pPr>
+        <w:pStyle w:val="BodyText"/>
+      </w:pPr>
+      <w:r>
+        <w:t xml:space="preserve">You can either follow along or just look at the final result. As always, the</w:t>
+      </w:r>
+      <w:r>
+        <w:t xml:space="preserve"> </w:t>
+      </w:r>
+      <w:r>
+        <w:rPr>
+          <w:rStyle w:val="VerbatimChar"/>
+        </w:rPr>
+        <w:t xml:space="preserve">node_modules</w:t>
+      </w:r>
+      <w:r>
+        <w:t xml:space="preserve"> </w:t>
+      </w:r>
+      <w:r>
+        <w:t xml:space="preserve">folder is not included. You would have to install it with</w:t>
+      </w:r>
+      <w:r>
+        <w:t xml:space="preserve"> </w:t>
+      </w:r>
+      <w:r>
+        <w:rPr>
+          <w:rStyle w:val="VerbatimChar"/>
+        </w:rPr>
+        <w:t xml:space="preserve">npm i</w:t>
+      </w:r>
+      <w:r>
+        <w:t xml:space="preserve"> </w:t>
+      </w:r>
+      <w:r>
+        <w:t xml:space="preserve">in the project folder:</w:t>
+      </w:r>
+    </w:p>
+    <w:p>
+      <w:pPr>
+        <w:pStyle w:val="SourceCode"/>
+      </w:pPr>
+      <w:r>
+        <w:rPr>
+          <w:rStyle w:val="VerbatimChar"/>
+        </w:rPr>
+        <w:t xml:space="preserve">cd angular2-intro/project-files/basic-component &amp;&amp; npm i</w:t>
+      </w:r>
+    </w:p>
+    <w:p>
+      <w:pPr>
+        <w:pStyle w:val="Heading3"/>
+      </w:pPr>
+      <w:bookmarkStart w:id="53" w:name="getting-started"/>
+      <w:bookmarkEnd w:id="53"/>
+      <w:r>
+        <w:t xml:space="preserve">Getting Started</w:t>
+      </w:r>
+    </w:p>
+    <w:p>
+      <w:pPr>
+        <w:pStyle w:val="FirstParagraph"/>
+      </w:pPr>
+      <w:r>
+        <w:t xml:space="preserve">Make a folder on your desktop called</w:t>
+      </w:r>
+      <w:r>
+        <w:t xml:space="preserve"> </w:t>
+      </w:r>
+      <w:r>
+        <w:rPr>
+          <w:rStyle w:val="VerbatimChar"/>
+        </w:rPr>
+        <w:t xml:space="preserve">hello-angular</w:t>
+      </w:r>
+      <w:r>
+        <w:t xml:space="preserve"> </w:t>
+      </w:r>
+      <w:r>
+        <w:t xml:space="preserve">and navigate to it:</w:t>
+      </w:r>
+    </w:p>
+    <w:p>
+      <w:pPr>
+        <w:pStyle w:val="SourceCode"/>
+      </w:pPr>
+      <w:r>
+        <w:rPr>
+          <w:rStyle w:val="KeywordTok"/>
+        </w:rPr>
+        <w:t xml:space="preserve">mkdir</w:t>
+      </w:r>
+      <w:r>
+        <w:rPr>
+          <w:rStyle w:val="NormalTok"/>
+        </w:rPr>
+        <w:t xml:space="preserve"> </w:t>
+      </w:r>
+      <w:r>
+        <w:rPr>
+          <w:rStyle w:val="NormalTok"/>
+        </w:rPr>
+        <w:t xml:space="preserve">~/Desktop/hello-angular </w:t>
+      </w:r>
+      <w:r>
+        <w:rPr>
+          <w:rStyle w:val="KeywordTok"/>
+        </w:rPr>
+        <w:t xml:space="preserve">&amp;&amp;</w:t>
+      </w:r>
+      <w:r>
+        <w:rPr>
+          <w:rStyle w:val="NormalTok"/>
+        </w:rPr>
+        <w:t xml:space="preserve"> </w:t>
+      </w:r>
+      <w:r>
+        <w:rPr>
+          <w:rStyle w:val="KeywordTok"/>
+        </w:rPr>
+        <w:t xml:space="preserve">cd</w:t>
+      </w:r>
+      <w:r>
+        <w:rPr>
+          <w:rStyle w:val="NormalTok"/>
+        </w:rPr>
+        <w:t xml:space="preserve"> </w:t>
+      </w:r>
+      <w:r>
+        <w:rPr>
+          <w:rStyle w:val="OtherTok"/>
+        </w:rPr>
+        <w:t xml:space="preserve">$_</w:t>
+      </w:r>
+    </w:p>
+    <w:p>
+      <w:pPr>
+        <w:pStyle w:val="FirstParagraph"/>
+      </w:pPr>
+      <w:r>
+        <w:t xml:space="preserve">Start npm in this folder with</w:t>
+      </w:r>
+      <w:r>
+        <w:t xml:space="preserve"> </w:t>
+      </w:r>
+      <w:r>
+        <w:rPr>
+          <w:rStyle w:val="VerbatimChar"/>
+        </w:rPr>
+        <w:t xml:space="preserve">npm init</w:t>
+      </w:r>
+      <w:r>
+        <w:t xml:space="preserve"> </w:t>
+      </w:r>
+      <w:r>
+        <w:t xml:space="preserve">and accept all the defaults.</w:t>
+      </w:r>
+    </w:p>
+    <w:p>
+      <w:pPr>
+        <w:pStyle w:val="BodyText"/>
+      </w:pPr>
+      <w:r>
+        <w:t xml:space="preserve">After that, install the dependencies with:</w:t>
+      </w:r>
+    </w:p>
+    <w:p>
+      <w:pPr>
+        <w:pStyle w:val="SourceCode"/>
+      </w:pPr>
+      <w:r>
+        <w:rPr>
+          <w:rStyle w:val="KeywordTok"/>
+        </w:rPr>
+        <w:t xml:space="preserve">npm</w:t>
+      </w:r>
+      <w:r>
+        <w:rPr>
+          <w:rStyle w:val="NormalTok"/>
+        </w:rPr>
+        <w:t xml:space="preserve"> </w:t>
+      </w:r>
+      <w:r>
+        <w:rPr>
+          <w:rStyle w:val="NormalTok"/>
+        </w:rPr>
+        <w:t xml:space="preserve">i angular2 rxjs -S</w:t>
+      </w:r>
+    </w:p>
+    <w:p>
+      <w:pPr>
+        <w:pStyle w:val="FirstParagraph"/>
+      </w:pPr>
+      <w:r>
+        <w:t xml:space="preserve">Then install the "devDependencies":</w:t>
+      </w:r>
+    </w:p>
+    <w:p>
+      <w:pPr>
+        <w:pStyle w:val="SourceCode"/>
+      </w:pPr>
+      <w:r>
+        <w:rPr>
+          <w:rStyle w:val="KeywordTok"/>
+        </w:rPr>
+        <w:t xml:space="preserve">npm</w:t>
+      </w:r>
+      <w:r>
+        <w:rPr>
+          <w:rStyle w:val="NormalTok"/>
+        </w:rPr>
+        <w:t xml:space="preserve"> </w:t>
+      </w:r>
+      <w:r>
+        <w:rPr>
+          <w:rStyle w:val="NormalTok"/>
+        </w:rPr>
+        <w:t xml:space="preserve">i systemjs -D</w:t>
+      </w:r>
+    </w:p>
+    <w:p>
+      <w:pPr>
+        <w:pStyle w:val="FirstParagraph"/>
+      </w:pPr>
+      <w:r>
+        <w:t xml:space="preserve">After all the dependencies are installed, start VSCode in this folder with</w:t>
+      </w:r>
+      <w:r>
+        <w:t xml:space="preserve"> </w:t>
+      </w:r>
+      <w:r>
+        <w:rPr>
+          <w:rStyle w:val="VerbatimChar"/>
+        </w:rPr>
+        <w:t xml:space="preserve">code .</w:t>
+      </w:r>
+    </w:p>
+    <w:p>
+      <w:pPr>
+        <w:pStyle w:val="BodyText"/>
+      </w:pPr>
+      <w:r>
+        <w:t xml:space="preserve">Then create a</w:t>
+      </w:r>
+      <w:r>
+        <w:t xml:space="preserve"> </w:t>
+      </w:r>
+      <w:r>
+        <w:rPr>
+          <w:rStyle w:val="VerbatimChar"/>
+        </w:rPr>
+        <w:t xml:space="preserve">index.html</w:t>
+      </w:r>
+      <w:r>
+        <w:t xml:space="preserve"> </w:t>
+      </w:r>
+      <w:r>
+        <w:t xml:space="preserve">file in the root of the project and put in the following:</w:t>
+      </w:r>
+    </w:p>
+    <w:p>
+      <w:pPr>
+        <w:pStyle w:val="BodyText"/>
+      </w:pPr>
+      <w:r>
+        <w:rPr>
+          <w:rStyle w:val="VerbatimChar"/>
+          <w:b/>
+        </w:rPr>
+        <w:t xml:space="preserve">index.html</w:t>
+      </w:r>
+    </w:p>
+    <w:p>
+      <w:pPr>
+        <w:pStyle w:val="SourceCode"/>
+      </w:pPr>
+      <w:r>
+        <w:rPr>
+          <w:rStyle w:val="KeywordTok"/>
+        </w:rPr>
+        <w:t xml:space="preserve">&lt;html&gt;</w:t>
+      </w:r>
+      <w:r>
+        <w:br w:type="textWrapping"/>
+      </w:r>
+      <w:r>
+        <w:rPr>
+          <w:rStyle w:val="KeywordTok"/>
+        </w:rPr>
+        <w:t xml:space="preserve">&lt;head&gt;</w:t>
+      </w:r>
+      <w:r>
+        <w:br w:type="textWrapping"/>
+      </w:r>
+      <w:r>
+        <w:rPr>
+          <w:rStyle w:val="NormalTok"/>
+        </w:rPr>
+        <w:t xml:space="preserve">  </w:t>
+      </w:r>
+      <w:r>
+        <w:rPr>
+          <w:rStyle w:val="KeywordTok"/>
+        </w:rPr>
+        <w:t xml:space="preserve">&lt;title&gt;</w:t>
+      </w:r>
+      <w:r>
+        <w:rPr>
+          <w:rStyle w:val="NormalTok"/>
+        </w:rPr>
         <w:t xml:space="preserve">Hello Angular</w:t>
       </w:r>
+      <w:r>
+        <w:rPr>
+          <w:rStyle w:val="KeywordTok"/>
+        </w:rPr>
+        <w:t xml:space="preserve">&lt;/title&gt;</w:t>
+      </w:r>
+      <w:r>
+        <w:br w:type="textWrapping"/>
+      </w:r>
+      <w:r>
+        <w:br w:type="textWrapping"/>
+      </w:r>
+      <w:r>
+        <w:rPr>
+          <w:rStyle w:val="NormalTok"/>
+        </w:rPr>
+        <w:t xml:space="preserve">  </w:t>
+      </w:r>
+      <w:r>
+        <w:rPr>
+          <w:rStyle w:val="KeywordTok"/>
+        </w:rPr>
+        <w:t xml:space="preserve">&lt;script</w:t>
+      </w:r>
+      <w:r>
+        <w:rPr>
+          <w:rStyle w:val="OtherTok"/>
+        </w:rPr>
+        <w:t xml:space="preserve"> src=</w:t>
+      </w:r>
+      <w:r>
+        <w:rPr>
+          <w:rStyle w:val="StringTok"/>
+        </w:rPr>
+        <w:t xml:space="preserve">"node_modules/angular2/bundles/angular2-polyfills.js"</w:t>
+      </w:r>
+      <w:r>
+        <w:rPr>
+          <w:rStyle w:val="KeywordTok"/>
+        </w:rPr>
+        <w:t xml:space="preserve">&gt;&lt;/script&gt;</w:t>
+      </w:r>
+      <w:r>
+        <w:br w:type="textWrapping"/>
+      </w:r>
+      <w:r>
+        <w:rPr>
+          <w:rStyle w:val="NormalTok"/>
+        </w:rPr>
+        <w:t xml:space="preserve">  </w:t>
+      </w:r>
+      <w:r>
+        <w:rPr>
+          <w:rStyle w:val="KeywordTok"/>
+        </w:rPr>
+        <w:t xml:space="preserve">&lt;script</w:t>
+      </w:r>
+      <w:r>
+        <w:rPr>
+          <w:rStyle w:val="OtherTok"/>
+        </w:rPr>
+        <w:t xml:space="preserve"> src=</w:t>
+      </w:r>
+      <w:r>
+        <w:rPr>
+          <w:rStyle w:val="StringTok"/>
+        </w:rPr>
+        <w:t xml:space="preserve">"node_modules/systemjs/dist/system.src.js"</w:t>
+      </w:r>
+      <w:r>
+        <w:rPr>
+          <w:rStyle w:val="KeywordTok"/>
+        </w:rPr>
+        <w:t xml:space="preserve">&gt;&lt;/script&gt;</w:t>
+      </w:r>
+      <w:r>
+        <w:br w:type="textWrapping"/>
+      </w:r>
+      <w:r>
+        <w:rPr>
+          <w:rStyle w:val="NormalTok"/>
+        </w:rPr>
+        <w:t xml:space="preserve">  </w:t>
+      </w:r>
+      <w:r>
+        <w:rPr>
+          <w:rStyle w:val="KeywordTok"/>
+        </w:rPr>
+        <w:t xml:space="preserve">&lt;script</w:t>
+      </w:r>
+      <w:r>
+        <w:rPr>
+          <w:rStyle w:val="OtherTok"/>
+        </w:rPr>
+        <w:t xml:space="preserve"> src=</w:t>
+      </w:r>
+      <w:r>
+        <w:rPr>
+          <w:rStyle w:val="StringTok"/>
+        </w:rPr>
+        <w:t xml:space="preserve">"node_modules/rxjs/bundles/Rx.js"</w:t>
+      </w:r>
+      <w:r>
+        <w:rPr>
+          <w:rStyle w:val="KeywordTok"/>
+        </w:rPr>
+        <w:t xml:space="preserve">&gt;&lt;/script&gt;</w:t>
+      </w:r>
+      <w:r>
+        <w:br w:type="textWrapping"/>
+      </w:r>
+      <w:r>
+        <w:rPr>
+          <w:rStyle w:val="NormalTok"/>
+        </w:rPr>
+        <w:t xml:space="preserve">  </w:t>
+      </w:r>
+      <w:r>
+        <w:rPr>
+          <w:rStyle w:val="KeywordTok"/>
+        </w:rPr>
+        <w:t xml:space="preserve">&lt;script</w:t>
+      </w:r>
+      <w:r>
+        <w:rPr>
+          <w:rStyle w:val="OtherTok"/>
+        </w:rPr>
+        <w:t xml:space="preserve"> src=</w:t>
+      </w:r>
+      <w:r>
+        <w:rPr>
+          <w:rStyle w:val="StringTok"/>
+        </w:rPr>
+        <w:t xml:space="preserve">"node_modules/angular2/bundles/angular2.dev.js"</w:t>
+      </w:r>
+      <w:r>
+        <w:rPr>
+          <w:rStyle w:val="KeywordTok"/>
+        </w:rPr>
+        <w:t xml:space="preserve">&gt;&lt;/script&gt;</w:t>
+      </w:r>
+      <w:r>
+        <w:br w:type="textWrapping"/>
+      </w:r>
+      <w:r>
+        <w:br w:type="textWrapping"/>
+      </w:r>
+      <w:r>
+        <w:rPr>
+          <w:rStyle w:val="NormalTok"/>
+        </w:rPr>
+        <w:t xml:space="preserve">  </w:t>
+      </w:r>
+      <w:r>
+        <w:rPr>
+          <w:rStyle w:val="CommentTok"/>
+        </w:rPr>
+        <w:t xml:space="preserve">&lt;!-- add systemjs settings later --&gt;</w:t>
+      </w:r>
+      <w:r>
+        <w:br w:type="textWrapping"/>
+      </w:r>
+      <w:r>
+        <w:br w:type="textWrapping"/>
+      </w:r>
+      <w:r>
+        <w:rPr>
+          <w:rStyle w:val="KeywordTok"/>
+        </w:rPr>
+        <w:t xml:space="preserve">&lt;/head&gt;</w:t>
+      </w:r>
+      <w:r>
+        <w:br w:type="textWrapping"/>
+      </w:r>
+      <w:r>
+        <w:br w:type="textWrapping"/>
+      </w:r>
+      <w:r>
+        <w:rPr>
+          <w:rStyle w:val="KeywordTok"/>
+        </w:rPr>
+        <w:t xml:space="preserve">&lt;body&gt;</w:t>
+      </w:r>
+      <w:r>
+        <w:br w:type="textWrapping"/>
+      </w:r>
+      <w:r>
+        <w:rPr>
+          <w:rStyle w:val="NormalTok"/>
+        </w:rPr>
+        <w:t xml:space="preserve">  </w:t>
+      </w:r>
+      <w:r>
+        <w:rPr>
+          <w:rStyle w:val="CommentTok"/>
+        </w:rPr>
+        <w:t xml:space="preserve">&lt;!-- add app stuff later --&gt;</w:t>
+      </w:r>
+      <w:r>
+        <w:br w:type="textWrapping"/>
+      </w:r>
+      <w:r>
+        <w:rPr>
+          <w:rStyle w:val="KeywordTok"/>
+        </w:rPr>
+        <w:t xml:space="preserve">&lt;/body&gt;</w:t>
+      </w:r>
+      <w:r>
+        <w:br w:type="textWrapping"/>
+      </w:r>
+      <w:r>
+        <w:br w:type="textWrapping"/>
+      </w:r>
+      <w:r>
+        <w:rPr>
+          <w:rStyle w:val="KeywordTok"/>
+        </w:rPr>
+        <w:t xml:space="preserve">&lt;/html&gt;</w:t>
+      </w:r>
     </w:p>
     <w:p>
       <w:pPr>
         <w:pStyle w:val="FirstParagraph"/>
       </w:pPr>
       <w:r>
-        <w:t xml:space="preserve">In this section we are going to write a simple</w:t>
-      </w:r>
-      <w:r>
-        <w:t xml:space="preserve"> </w:t>
-      </w:r>
-      <w:r>
-        <w:rPr>
-          <w:rStyle w:val="VerbatimChar"/>
-        </w:rPr>
-        <w:t xml:space="preserve">HelloAngular</w:t>
-      </w:r>
-      <w:r>
-        <w:t xml:space="preserve"> </w:t>
-      </w:r>
-      <w:r>
-        <w:t xml:space="preserve">component, compile it and run it in the browser. In addition, we will configure VSCode to build the TypeScript files as we go.</w:t>
-      </w:r>
-    </w:p>
-    <w:p>
-      <w:pPr>
-        <w:pStyle w:val="Heading2"/>
-      </w:pPr>
-      <w:bookmarkStart w:id="51" w:name="project-files"/>
-      <w:bookmarkEnd w:id="51"/>
-      <w:r>
-        <w:t xml:space="preserve">Project Files</w:t>
-      </w:r>
-    </w:p>
-    <w:p>
-      <w:pPr>
-        <w:pStyle w:val="FirstParagraph"/>
-      </w:pPr>
-      <w:r>
-        <w:t xml:space="preserve">The project files for this chapter are in</w:t>
-      </w:r>
-      <w:r>
-        <w:t xml:space="preserve"> </w:t>
-      </w:r>
-      <w:r>
-        <w:rPr>
-          <w:rStyle w:val="VerbatimChar"/>
+        <w:t xml:space="preserve">This loads all the necessary scripts that we need to run Angular in the browser.</w:t>
+      </w:r>
+    </w:p>
+    <w:p>
+      <w:pPr>
+        <w:pStyle w:val="BodyText"/>
+      </w:pPr>
+      <w:r>
+        <w:rPr>
           <w:b/>
         </w:rPr>
-        <w:t xml:space="preserve">angular2-intro/project-files/hello-angular</w:t>
+        <w:t xml:space="preserve">Note</w:t>
       </w:r>
     </w:p>
     <w:p>
@@ -7107,37 +7700,22 @@
         <w:pStyle w:val="BodyText"/>
       </w:pPr>
       <w:r>
-        <w:t xml:space="preserve">You can either follow along or just look at the final result. As always, the</w:t>
-      </w:r>
-      <w:r>
-        <w:t xml:space="preserve"> </w:t>
-      </w:r>
-      <w:r>
-        <w:rPr>
-          <w:rStyle w:val="VerbatimChar"/>
-        </w:rPr>
-        <w:t xml:space="preserve">node_modules</w:t>
-      </w:r>
-      <w:r>
-        <w:t xml:space="preserve"> </w:t>
-      </w:r>
-      <w:r>
-        <w:t xml:space="preserve">folder is not included. You would have to install it with</w:t>
-      </w:r>
-      <w:r>
-        <w:t xml:space="preserve"> </w:t>
-      </w:r>
-      <w:r>
-        <w:rPr>
-          <w:rStyle w:val="VerbatimChar"/>
-        </w:rPr>
-        <w:t xml:space="preserve">npm i</w:t>
-      </w:r>
-      <w:r>
-        <w:t xml:space="preserve"> </w:t>
-      </w:r>
-      <w:r>
-        <w:t xml:space="preserve">in the project folder:</w:t>
+        <w:t xml:space="preserve">If you need to support older browsers, you need to include the</w:t>
+      </w:r>
+      <w:r>
+        <w:t xml:space="preserve"> </w:t>
+      </w:r>
+      <w:r>
+        <w:rPr>
+          <w:rStyle w:val="VerbatimChar"/>
+        </w:rPr>
+        <w:t xml:space="preserve">es6-shims</w:t>
+      </w:r>
+      <w:r>
+        <w:t xml:space="preserve"> </w:t>
+      </w:r>
+      <w:r>
+        <w:t xml:space="preserve">before everything else:</w:t>
       </w:r>
     </w:p>
     <w:p>
@@ -7146,571 +7724,35 @@
       </w:pPr>
       <w:r>
         <w:rPr>
-          <w:rStyle w:val="VerbatimChar"/>
-        </w:rPr>
-        <w:t xml:space="preserve">cd angular2-intro/project-files/hello-angular &amp;&amp; npm i</w:t>
-      </w:r>
-    </w:p>
-    <w:p>
-      <w:pPr>
-        <w:pStyle w:val="Heading2"/>
-      </w:pPr>
-      <w:bookmarkStart w:id="52" w:name="getting-started"/>
-      <w:bookmarkEnd w:id="52"/>
-      <w:r>
-        <w:t xml:space="preserve">Getting Started</w:t>
-      </w:r>
-    </w:p>
-    <w:p>
-      <w:pPr>
-        <w:pStyle w:val="FirstParagraph"/>
-      </w:pPr>
-      <w:r>
-        <w:t xml:space="preserve">Make a folder on your desktop called</w:t>
-      </w:r>
-      <w:r>
-        <w:t xml:space="preserve"> </w:t>
-      </w:r>
-      <w:r>
-        <w:rPr>
-          <w:rStyle w:val="VerbatimChar"/>
-        </w:rPr>
-        <w:t xml:space="preserve">hello-angular</w:t>
-      </w:r>
-      <w:r>
-        <w:t xml:space="preserve"> </w:t>
-      </w:r>
-      <w:r>
-        <w:t xml:space="preserve">and navigate to it:</w:t>
-      </w:r>
-    </w:p>
-    <w:p>
-      <w:pPr>
-        <w:pStyle w:val="SourceCode"/>
-      </w:pPr>
-      <w:r>
-        <w:rPr>
           <w:rStyle w:val="KeywordTok"/>
         </w:rPr>
-        <w:t xml:space="preserve">mkdir</w:t>
-      </w:r>
-      <w:r>
-        <w:rPr>
-          <w:rStyle w:val="NormalTok"/>
-        </w:rPr>
-        <w:t xml:space="preserve"> </w:t>
-      </w:r>
-      <w:r>
-        <w:rPr>
-          <w:rStyle w:val="NormalTok"/>
-        </w:rPr>
-        <w:t xml:space="preserve">~/Desktop/hello-angular </w:t>
+        <w:t xml:space="preserve">&lt;script</w:t>
+      </w:r>
+      <w:r>
+        <w:rPr>
+          <w:rStyle w:val="OtherTok"/>
+        </w:rPr>
+        <w:t xml:space="preserve"> src=</w:t>
+      </w:r>
+      <w:r>
+        <w:rPr>
+          <w:rStyle w:val="StringTok"/>
+        </w:rPr>
+        <w:t xml:space="preserve">"node_modules/es6-shim/es6-shim.js"</w:t>
       </w:r>
       <w:r>
         <w:rPr>
           <w:rStyle w:val="KeywordTok"/>
         </w:rPr>
-        <w:t xml:space="preserve">&amp;&amp;</w:t>
-      </w:r>
-      <w:r>
-        <w:rPr>
-          <w:rStyle w:val="NormalTok"/>
-        </w:rPr>
-        <w:t xml:space="preserve"> </w:t>
-      </w:r>
-      <w:r>
-        <w:rPr>
-          <w:rStyle w:val="KeywordTok"/>
-        </w:rPr>
-        <w:t xml:space="preserve">cd</w:t>
-      </w:r>
-      <w:r>
-        <w:rPr>
-          <w:rStyle w:val="NormalTok"/>
-        </w:rPr>
-        <w:t xml:space="preserve"> </w:t>
-      </w:r>
-      <w:r>
-        <w:rPr>
-          <w:rStyle w:val="OtherTok"/>
-        </w:rPr>
-        <w:t xml:space="preserve">$_</w:t>
-      </w:r>
-    </w:p>
-    <w:p>
-      <w:pPr>
-        <w:pStyle w:val="FirstParagraph"/>
-      </w:pPr>
-      <w:r>
-        <w:t xml:space="preserve">Start npm in this folder with</w:t>
-      </w:r>
-      <w:r>
-        <w:t xml:space="preserve"> </w:t>
-      </w:r>
-      <w:r>
-        <w:rPr>
-          <w:rStyle w:val="VerbatimChar"/>
-        </w:rPr>
-        <w:t xml:space="preserve">npm init</w:t>
-      </w:r>
-      <w:r>
-        <w:t xml:space="preserve"> </w:t>
-      </w:r>
-      <w:r>
-        <w:t xml:space="preserve">and accept all the defaults.</w:t>
-      </w:r>
-    </w:p>
-    <w:p>
-      <w:pPr>
-        <w:pStyle w:val="BodyText"/>
-      </w:pPr>
-      <w:r>
-        <w:t xml:space="preserve">After that, install the dependencies with:</w:t>
-      </w:r>
-    </w:p>
-    <w:p>
-      <w:pPr>
-        <w:pStyle w:val="SourceCode"/>
-      </w:pPr>
-      <w:r>
-        <w:rPr>
-          <w:rStyle w:val="KeywordTok"/>
-        </w:rPr>
-        <w:t xml:space="preserve">npm</w:t>
-      </w:r>
-      <w:r>
-        <w:rPr>
-          <w:rStyle w:val="NormalTok"/>
-        </w:rPr>
-        <w:t xml:space="preserve"> </w:t>
-      </w:r>
-      <w:r>
-        <w:rPr>
-          <w:rStyle w:val="NormalTok"/>
-        </w:rPr>
-        <w:t xml:space="preserve">i angular2 rxjs -S</w:t>
-      </w:r>
-    </w:p>
-    <w:p>
-      <w:pPr>
-        <w:pStyle w:val="FirstParagraph"/>
-      </w:pPr>
-      <w:r>
-        <w:t xml:space="preserve">Then install the "devDependencies":</w:t>
-      </w:r>
-    </w:p>
-    <w:p>
-      <w:pPr>
-        <w:pStyle w:val="SourceCode"/>
-      </w:pPr>
-      <w:r>
-        <w:rPr>
-          <w:rStyle w:val="KeywordTok"/>
-        </w:rPr>
-        <w:t xml:space="preserve">npm</w:t>
-      </w:r>
-      <w:r>
-        <w:rPr>
-          <w:rStyle w:val="NormalTok"/>
-        </w:rPr>
-        <w:t xml:space="preserve"> </w:t>
-      </w:r>
-      <w:r>
-        <w:rPr>
-          <w:rStyle w:val="NormalTok"/>
-        </w:rPr>
-        <w:t xml:space="preserve">i systemjs -D</w:t>
-      </w:r>
-    </w:p>
-    <w:p>
-      <w:pPr>
-        <w:pStyle w:val="FirstParagraph"/>
-      </w:pPr>
-      <w:r>
-        <w:t xml:space="preserve">After all the dependencies are installed, start VSCode in this folder with</w:t>
-      </w:r>
-      <w:r>
-        <w:t xml:space="preserve"> </w:t>
-      </w:r>
-      <w:r>
-        <w:rPr>
-          <w:rStyle w:val="VerbatimChar"/>
-        </w:rPr>
-        <w:t xml:space="preserve">code .</w:t>
-      </w:r>
-    </w:p>
-    <w:p>
-      <w:pPr>
-        <w:pStyle w:val="BodyText"/>
-      </w:pPr>
-      <w:r>
-        <w:t xml:space="preserve">Then create a</w:t>
-      </w:r>
-      <w:r>
-        <w:t xml:space="preserve"> </w:t>
-      </w:r>
-      <w:r>
-        <w:rPr>
-          <w:rStyle w:val="VerbatimChar"/>
-        </w:rPr>
-        <w:t xml:space="preserve">index.html</w:t>
-      </w:r>
-      <w:r>
-        <w:t xml:space="preserve"> </w:t>
-      </w:r>
-      <w:r>
-        <w:t xml:space="preserve">file in the root of the project and put in the following:</w:t>
-      </w:r>
-    </w:p>
-    <w:p>
-      <w:pPr>
-        <w:pStyle w:val="BodyText"/>
-      </w:pPr>
-      <w:r>
-        <w:rPr>
-          <w:rStyle w:val="VerbatimChar"/>
-          <w:b/>
-        </w:rPr>
-        <w:t xml:space="preserve">index.html</w:t>
-      </w:r>
-    </w:p>
-    <w:p>
-      <w:pPr>
-        <w:pStyle w:val="SourceCode"/>
-      </w:pPr>
-      <w:r>
-        <w:rPr>
-          <w:rStyle w:val="KeywordTok"/>
-        </w:rPr>
-        <w:t xml:space="preserve">&lt;html&gt;</w:t>
-      </w:r>
-      <w:r>
-        <w:br w:type="textWrapping"/>
-      </w:r>
-      <w:r>
-        <w:rPr>
-          <w:rStyle w:val="KeywordTok"/>
-        </w:rPr>
-        <w:t xml:space="preserve">&lt;head&gt;</w:t>
-      </w:r>
-      <w:r>
-        <w:br w:type="textWrapping"/>
-      </w:r>
-      <w:r>
-        <w:rPr>
-          <w:rStyle w:val="NormalTok"/>
-        </w:rPr>
-        <w:t xml:space="preserve">  </w:t>
-      </w:r>
-      <w:r>
-        <w:rPr>
-          <w:rStyle w:val="KeywordTok"/>
-        </w:rPr>
-        <w:t xml:space="preserve">&lt;title&gt;</w:t>
-      </w:r>
-      <w:r>
-        <w:rPr>
-          <w:rStyle w:val="NormalTok"/>
-        </w:rPr>
-        <w:t xml:space="preserve">Hello Angular</w:t>
-      </w:r>
-      <w:r>
-        <w:rPr>
-          <w:rStyle w:val="KeywordTok"/>
-        </w:rPr>
-        <w:t xml:space="preserve">&lt;/title&gt;</w:t>
-      </w:r>
-      <w:r>
-        <w:br w:type="textWrapping"/>
-      </w:r>
-      <w:r>
-        <w:br w:type="textWrapping"/>
-      </w:r>
-      <w:r>
-        <w:rPr>
-          <w:rStyle w:val="NormalTok"/>
-        </w:rPr>
-        <w:t xml:space="preserve">  </w:t>
-      </w:r>
-      <w:r>
-        <w:rPr>
-          <w:rStyle w:val="KeywordTok"/>
-        </w:rPr>
-        <w:t xml:space="preserve">&lt;script</w:t>
-      </w:r>
-      <w:r>
-        <w:rPr>
-          <w:rStyle w:val="OtherTok"/>
-        </w:rPr>
-        <w:t xml:space="preserve"> src=</w:t>
-      </w:r>
-      <w:r>
-        <w:rPr>
-          <w:rStyle w:val="StringTok"/>
-        </w:rPr>
-        <w:t xml:space="preserve">"node_modules/angular2/bundles/angular2-polyfills.js"</w:t>
-      </w:r>
-      <w:r>
-        <w:rPr>
-          <w:rStyle w:val="KeywordTok"/>
-        </w:rPr>
         <w:t xml:space="preserve">&gt;&lt;/script&gt;</w:t>
       </w:r>
-      <w:r>
-        <w:br w:type="textWrapping"/>
-      </w:r>
-      <w:r>
-        <w:rPr>
-          <w:rStyle w:val="NormalTok"/>
-        </w:rPr>
-        <w:t xml:space="preserve">  </w:t>
-      </w:r>
-      <w:r>
-        <w:rPr>
-          <w:rStyle w:val="KeywordTok"/>
-        </w:rPr>
-        <w:t xml:space="preserve">&lt;script</w:t>
-      </w:r>
-      <w:r>
-        <w:rPr>
-          <w:rStyle w:val="OtherTok"/>
-        </w:rPr>
-        <w:t xml:space="preserve"> src=</w:t>
-      </w:r>
-      <w:r>
-        <w:rPr>
-          <w:rStyle w:val="StringTok"/>
-        </w:rPr>
-        <w:t xml:space="preserve">"node_modules/systemjs/dist/system.src.js"</w:t>
-      </w:r>
-      <w:r>
-        <w:rPr>
-          <w:rStyle w:val="KeywordTok"/>
-        </w:rPr>
-        <w:t xml:space="preserve">&gt;&lt;/script&gt;</w:t>
-      </w:r>
-      <w:r>
-        <w:br w:type="textWrapping"/>
-      </w:r>
-      <w:r>
-        <w:rPr>
-          <w:rStyle w:val="NormalTok"/>
-        </w:rPr>
-        <w:t xml:space="preserve">  </w:t>
-      </w:r>
-      <w:r>
-        <w:rPr>
-          <w:rStyle w:val="KeywordTok"/>
-        </w:rPr>
-        <w:t xml:space="preserve">&lt;script</w:t>
-      </w:r>
-      <w:r>
-        <w:rPr>
-          <w:rStyle w:val="OtherTok"/>
-        </w:rPr>
-        <w:t xml:space="preserve"> src=</w:t>
-      </w:r>
-      <w:r>
-        <w:rPr>
-          <w:rStyle w:val="StringTok"/>
-        </w:rPr>
-        <w:t xml:space="preserve">"node_modules/rxjs/bundles/Rx.js"</w:t>
-      </w:r>
-      <w:r>
-        <w:rPr>
-          <w:rStyle w:val="KeywordTok"/>
-        </w:rPr>
-        <w:t xml:space="preserve">&gt;&lt;/script&gt;</w:t>
-      </w:r>
-      <w:r>
-        <w:br w:type="textWrapping"/>
-      </w:r>
-      <w:r>
-        <w:rPr>
-          <w:rStyle w:val="NormalTok"/>
-        </w:rPr>
-        <w:t xml:space="preserve">  </w:t>
-      </w:r>
-      <w:r>
-        <w:rPr>
-          <w:rStyle w:val="KeywordTok"/>
-        </w:rPr>
-        <w:t xml:space="preserve">&lt;script</w:t>
-      </w:r>
-      <w:r>
-        <w:rPr>
-          <w:rStyle w:val="OtherTok"/>
-        </w:rPr>
-        <w:t xml:space="preserve"> src=</w:t>
-      </w:r>
-      <w:r>
-        <w:rPr>
-          <w:rStyle w:val="StringTok"/>
-        </w:rPr>
-        <w:t xml:space="preserve">"node_modules/angular2/bundles/angular2.dev.js"</w:t>
-      </w:r>
-      <w:r>
-        <w:rPr>
-          <w:rStyle w:val="KeywordTok"/>
-        </w:rPr>
-        <w:t xml:space="preserve">&gt;&lt;/script&gt;</w:t>
-      </w:r>
-      <w:r>
-        <w:br w:type="textWrapping"/>
-      </w:r>
-      <w:r>
-        <w:br w:type="textWrapping"/>
-      </w:r>
-      <w:r>
-        <w:rPr>
-          <w:rStyle w:val="NormalTok"/>
-        </w:rPr>
-        <w:t xml:space="preserve">  </w:t>
-      </w:r>
-      <w:r>
-        <w:rPr>
-          <w:rStyle w:val="CommentTok"/>
-        </w:rPr>
-        <w:t xml:space="preserve">&lt;!-- add systemjs settings later --&gt;</w:t>
-      </w:r>
-      <w:r>
-        <w:br w:type="textWrapping"/>
-      </w:r>
-      <w:r>
-        <w:br w:type="textWrapping"/>
-      </w:r>
-      <w:r>
-        <w:rPr>
-          <w:rStyle w:val="KeywordTok"/>
-        </w:rPr>
-        <w:t xml:space="preserve">&lt;/head&gt;</w:t>
-      </w:r>
-      <w:r>
-        <w:br w:type="textWrapping"/>
-      </w:r>
-      <w:r>
-        <w:br w:type="textWrapping"/>
-      </w:r>
-      <w:r>
-        <w:rPr>
-          <w:rStyle w:val="KeywordTok"/>
-        </w:rPr>
-        <w:t xml:space="preserve">&lt;body&gt;</w:t>
-      </w:r>
-      <w:r>
-        <w:br w:type="textWrapping"/>
-      </w:r>
-      <w:r>
-        <w:rPr>
-          <w:rStyle w:val="NormalTok"/>
-        </w:rPr>
-        <w:t xml:space="preserve">  </w:t>
-      </w:r>
-      <w:r>
-        <w:rPr>
-          <w:rStyle w:val="CommentTok"/>
-        </w:rPr>
-        <w:t xml:space="preserve">&lt;!-- add app stuff later --&gt;</w:t>
-      </w:r>
-      <w:r>
-        <w:br w:type="textWrapping"/>
-      </w:r>
-      <w:r>
-        <w:rPr>
-          <w:rStyle w:val="KeywordTok"/>
-        </w:rPr>
-        <w:t xml:space="preserve">&lt;/body&gt;</w:t>
-      </w:r>
-      <w:r>
-        <w:br w:type="textWrapping"/>
-      </w:r>
-      <w:r>
-        <w:br w:type="textWrapping"/>
-      </w:r>
-      <w:r>
-        <w:rPr>
-          <w:rStyle w:val="KeywordTok"/>
-        </w:rPr>
-        <w:t xml:space="preserve">&lt;/html&gt;</w:t>
-      </w:r>
-    </w:p>
-    <w:p>
-      <w:pPr>
-        <w:pStyle w:val="FirstParagraph"/>
-      </w:pPr>
-      <w:r>
-        <w:t xml:space="preserve">This loads all the necessary scripts that we need to run Angular in the browser.</w:t>
-      </w:r>
-    </w:p>
-    <w:p>
-      <w:pPr>
-        <w:pStyle w:val="BodyText"/>
-      </w:pPr>
-      <w:r>
-        <w:rPr>
-          <w:b/>
-        </w:rPr>
-        <w:t xml:space="preserve">Note</w:t>
-      </w:r>
-    </w:p>
-    <w:p>
-      <w:pPr>
-        <w:pStyle w:val="BodyText"/>
-      </w:pPr>
-      <w:r>
-        <w:t xml:space="preserve">If you need to support older browsers, you need to include the</w:t>
-      </w:r>
-      <w:r>
-        <w:t xml:space="preserve"> </w:t>
-      </w:r>
-      <w:r>
-        <w:rPr>
-          <w:rStyle w:val="VerbatimChar"/>
-        </w:rPr>
-        <w:t xml:space="preserve">es6-shims</w:t>
-      </w:r>
-      <w:r>
-        <w:t xml:space="preserve"> </w:t>
-      </w:r>
-      <w:r>
-        <w:t xml:space="preserve">before everything else:</w:t>
-      </w:r>
-    </w:p>
-    <w:p>
-      <w:pPr>
-        <w:pStyle w:val="SourceCode"/>
-      </w:pPr>
-      <w:r>
-        <w:rPr>
-          <w:rStyle w:val="KeywordTok"/>
-        </w:rPr>
-        <w:t xml:space="preserve">&lt;script</w:t>
-      </w:r>
-      <w:r>
-        <w:rPr>
-          <w:rStyle w:val="OtherTok"/>
-        </w:rPr>
-        <w:t xml:space="preserve"> src=</w:t>
-      </w:r>
-      <w:r>
-        <w:rPr>
-          <w:rStyle w:val="StringTok"/>
-        </w:rPr>
-        <w:t xml:space="preserve">"node_modules/es6-shim/es6-shim.js"</w:t>
-      </w:r>
-      <w:r>
-        <w:rPr>
-          <w:rStyle w:val="KeywordTok"/>
-        </w:rPr>
-        <w:t xml:space="preserve">&gt;&lt;/script&gt;</w:t>
-      </w:r>
-    </w:p>
-    <w:p>
-      <w:pPr>
-        <w:pStyle w:val="Heading2"/>
-      </w:pPr>
-      <w:bookmarkStart w:id="53" w:name="making-the-component"/>
-      <w:bookmarkEnd w:id="53"/>
+    </w:p>
+    <w:p>
+      <w:pPr>
+        <w:pStyle w:val="Heading3"/>
+      </w:pPr>
+      <w:bookmarkStart w:id="54" w:name="making-the-component"/>
+      <w:bookmarkEnd w:id="54"/>
       <w:r>
         <w:t xml:space="preserve">Making the Component</w:t>
       </w:r>
@@ -8270,10 +8312,10 @@
     </w:p>
     <w:p>
       <w:pPr>
-        <w:pStyle w:val="Heading2"/>
-      </w:pPr>
-      <w:bookmarkStart w:id="54" w:name="compiling-the-component"/>
-      <w:bookmarkEnd w:id="54"/>
+        <w:pStyle w:val="Heading3"/>
+      </w:pPr>
+      <w:bookmarkStart w:id="55" w:name="compiling-the-component"/>
+      <w:bookmarkEnd w:id="55"/>
       <w:r>
         <w:t xml:space="preserve">Compiling the Component</w:t>
       </w:r>
@@ -9297,10 +9339,10 @@
     </w:p>
     <w:p>
       <w:pPr>
-        <w:pStyle w:val="Heading2"/>
-      </w:pPr>
-      <w:bookmarkStart w:id="55" w:name="loading-the-component"/>
-      <w:bookmarkEnd w:id="55"/>
+        <w:pStyle w:val="Heading3"/>
+      </w:pPr>
+      <w:bookmarkStart w:id="56" w:name="loading-the-component"/>
+      <w:bookmarkEnd w:id="56"/>
       <w:r>
         <w:t xml:space="preserve">Loading the Component</w:t>
       </w:r>
@@ -9888,7 +9930,7 @@
                     </pic:cNvPicPr>
                   </pic:nvPicPr>
                   <pic:blipFill>
-                    <a:blip r:embed="rId56"/>
+                    <a:blip r:embed="rId57"/>
                     <a:stretch>
                       <a:fillRect/>
                     </a:stretch>
@@ -10230,7 +10272,7 @@
     </w:lvl>
   </w:abstractNum>
   <w:abstractNum w:abstractNumId="990">
-    <w:nsid w:val="15f3c94c"/>
+    <w:nsid w:val="345d1f07"/>
     <w:multiLevelType w:val="multilevel"/>
     <w:lvl w:ilvl="0">
       <w:numFmt w:val="bullet"/>
@@ -10311,7 +10353,7 @@
     </w:lvl>
   </w:abstractNum>
   <w:abstractNum w:abstractNumId="991">
-    <w:nsid w:val="89091d89"/>
+    <w:nsid w:val="b024263c"/>
     <w:multiLevelType w:val="multilevel"/>
     <w:lvl w:ilvl="0">
       <w:numFmt w:val="bullet"/>
@@ -10392,7 +10434,7 @@
     </w:lvl>
   </w:abstractNum>
   <w:abstractNum w:abstractNumId="99411">
-    <w:nsid w:val="f4bb5a41"/>
+    <w:nsid w:val="8941acd2"/>
     <w:multiLevelType w:val="multilevel"/>
     <w:lvl w:ilvl="0">
       <w:start w:val="1"/>

</xml_diff>

<commit_message>
fix concat for lean.
</commit_message>
<xml_diff>
--- a/output/ng2-intro.docx
+++ b/output/ng2-intro.docx
@@ -10272,7 +10272,7 @@
     </w:lvl>
   </w:abstractNum>
   <w:abstractNum w:abstractNumId="990">
-    <w:nsid w:val="345d1f07"/>
+    <w:nsid w:val="59f220d7"/>
     <w:multiLevelType w:val="multilevel"/>
     <w:lvl w:ilvl="0">
       <w:numFmt w:val="bullet"/>
@@ -10353,7 +10353,7 @@
     </w:lvl>
   </w:abstractNum>
   <w:abstractNum w:abstractNumId="991">
-    <w:nsid w:val="b024263c"/>
+    <w:nsid w:val="7e9752f2"/>
     <w:multiLevelType w:val="multilevel"/>
     <w:lvl w:ilvl="0">
       <w:numFmt w:val="bullet"/>
@@ -10434,7 +10434,7 @@
     </w:lvl>
   </w:abstractNum>
   <w:abstractNum w:abstractNumId="99411">
-    <w:nsid w:val="8941acd2"/>
+    <w:nsid w:val="a043945e"/>
     <w:multiLevelType w:val="multilevel"/>
     <w:lvl w:ilvl="0">
       <w:start w:val="1"/>

</xml_diff>

<commit_message>
set image for lean.
</commit_message>
<xml_diff>
--- a/output/ng2-intro.docx
+++ b/output/ng2-intro.docx
@@ -9924,7 +9924,7 @@
               <a:graphicData uri="http://schemas.openxmlformats.org/drawingml/2006/picture">
                 <pic:pic>
                   <pic:nvPicPr>
-                    <pic:cNvPr descr="./images/hello-angular.png" id="0" name="Picture"/>
+                    <pic:cNvPr descr="images/hello-angular.png" id="0" name="Picture"/>
                     <pic:cNvPicPr>
                       <a:picLocks noChangeArrowheads="1" noChangeAspect="1"/>
                     </pic:cNvPicPr>
@@ -9962,7 +9962,7 @@
         <w:pStyle w:val="ImageCaption"/>
       </w:pPr>
       <w:r>
-        <w:t xml:space="preserve">Hello Angular</w:t>
+        <w:t xml:space="preserve">Running a basic component in the browser</w:t>
       </w:r>
     </w:p>
     <w:sectPr>
@@ -10272,7 +10272,7 @@
     </w:lvl>
   </w:abstractNum>
   <w:abstractNum w:abstractNumId="990">
-    <w:nsid w:val="59f220d7"/>
+    <w:nsid w:val="c641ef39"/>
     <w:multiLevelType w:val="multilevel"/>
     <w:lvl w:ilvl="0">
       <w:numFmt w:val="bullet"/>
@@ -10353,7 +10353,7 @@
     </w:lvl>
   </w:abstractNum>
   <w:abstractNum w:abstractNumId="991">
-    <w:nsid w:val="7e9752f2"/>
+    <w:nsid w:val="aa4c5547"/>
     <w:multiLevelType w:val="multilevel"/>
     <w:lvl w:ilvl="0">
       <w:numFmt w:val="bullet"/>
@@ -10434,7 +10434,7 @@
     </w:lvl>
   </w:abstractNum>
   <w:abstractNum w:abstractNumId="99411">
-    <w:nsid w:val="a043945e"/>
+    <w:nsid w:val="ffa76d1a"/>
     <w:multiLevelType w:val="multilevel"/>
     <w:lvl w:ilvl="0">
       <w:start w:val="1"/>

</xml_diff>

<commit_message>
add links to project files.
</commit_message>
<xml_diff>
--- a/output/ng2-intro.docx
+++ b/output/ng2-intro.docx
@@ -1242,13 +1242,16 @@
       <w:r>
         <w:t xml:space="preserve"> </w:t>
       </w:r>
-      <w:r>
-        <w:rPr>
-          <w:rStyle w:val="VerbatimChar"/>
-          <w:b/>
-        </w:rPr>
-        <w:t xml:space="preserve">angular2-intro/project-files/vscode-demo</w:t>
-      </w:r>
+      <w:hyperlink r:id="rId32">
+        <w:r>
+          <w:rPr>
+            <w:rStyle w:val="VerbatimChar"/>
+            <w:rStyle w:val="Hyperlink"/>
+            <w:b/>
+          </w:rPr>
+          <w:t xml:space="preserve">angular2-intro/project-files/vscode-demo</w:t>
+        </w:r>
+      </w:hyperlink>
       <w:r>
         <w:t xml:space="preserve">. You can either follow along or check out the folder to see the final result.</w:t>
       </w:r>
@@ -1379,7 +1382,7 @@
           <w:ilvl w:val="1"/>
         </w:numPr>
       </w:pPr>
-      <w:hyperlink r:id="rId32">
+      <w:hyperlink r:id="rId33">
         <w:r>
           <w:rPr>
             <w:rStyle w:val="VerbatimChar"/>
@@ -2737,8 +2740,8 @@
       <w:pPr>
         <w:pStyle w:val="Heading2"/>
       </w:pPr>
-      <w:bookmarkStart w:id="33" w:name="running-vscode-from-the-terminal"/>
-      <w:bookmarkEnd w:id="33"/>
+      <w:bookmarkStart w:id="34" w:name="running-vscode-from-the-terminal"/>
+      <w:bookmarkEnd w:id="34"/>
       <w:r>
         <w:t xml:space="preserve">Running VSCode from the Terminal</w:t>
       </w:r>
@@ -2753,7 +2756,7 @@
       <w:r>
         <w:t xml:space="preserve"> </w:t>
       </w:r>
-      <w:hyperlink r:id="rId34">
+      <w:hyperlink r:id="rId35">
         <w:r>
           <w:rPr>
             <w:rStyle w:val="Hyperlink"/>
@@ -2843,8 +2846,8 @@
       <w:pPr>
         <w:pStyle w:val="Heading2"/>
       </w:pPr>
-      <w:bookmarkStart w:id="35" w:name="debugging-app-from-vscode"/>
-      <w:bookmarkEnd w:id="35"/>
+      <w:bookmarkStart w:id="36" w:name="debugging-app-from-vscode"/>
+      <w:bookmarkEnd w:id="36"/>
       <w:r>
         <w:t xml:space="preserve">Debugging App from VSCode</w:t>
       </w:r>
@@ -2867,7 +2870,7 @@
       <w:r>
         <w:t xml:space="preserve"> </w:t>
       </w:r>
-      <w:hyperlink r:id="rId36">
+      <w:hyperlink r:id="rId37">
         <w:r>
           <w:rPr>
             <w:rStyle w:val="Hyperlink"/>
@@ -3203,8 +3206,8 @@
       <w:pPr>
         <w:pStyle w:val="Heading1"/>
       </w:pPr>
-      <w:bookmarkStart w:id="37" w:name="typescript-crash-course"/>
-      <w:bookmarkEnd w:id="37"/>
+      <w:bookmarkStart w:id="38" w:name="typescript-crash-course"/>
+      <w:bookmarkEnd w:id="38"/>
       <w:r>
         <w:t xml:space="preserve">TypeScript Crash-course</w:t>
       </w:r>
@@ -3213,8 +3216,8 @@
       <w:pPr>
         <w:pStyle w:val="Heading2"/>
       </w:pPr>
-      <w:bookmarkStart w:id="38" w:name="installing-typescript"/>
-      <w:bookmarkEnd w:id="38"/>
+      <w:bookmarkStart w:id="39" w:name="installing-typescript"/>
+      <w:bookmarkEnd w:id="39"/>
       <w:r>
         <w:t xml:space="preserve">Installing TypeScript</w:t>
       </w:r>
@@ -3719,8 +3722,8 @@
       <w:pPr>
         <w:pStyle w:val="Heading2"/>
       </w:pPr>
-      <w:bookmarkStart w:id="39" w:name="types-and-the-basics"/>
-      <w:bookmarkEnd w:id="39"/>
+      <w:bookmarkStart w:id="40" w:name="types-and-the-basics"/>
+      <w:bookmarkEnd w:id="40"/>
       <w:r>
         <w:t xml:space="preserve">Types and the Basics</w:t>
       </w:r>
@@ -3899,8 +3902,8 @@
       <w:pPr>
         <w:pStyle w:val="Heading2"/>
       </w:pPr>
-      <w:bookmarkStart w:id="40" w:name="interface"/>
-      <w:bookmarkEnd w:id="40"/>
+      <w:bookmarkStart w:id="41" w:name="interface"/>
+      <w:bookmarkEnd w:id="41"/>
       <w:r>
         <w:t xml:space="preserve">Interface</w:t>
       </w:r>
@@ -4065,8 +4068,8 @@
       <w:pPr>
         <w:pStyle w:val="Heading3"/>
       </w:pPr>
-      <w:bookmarkStart w:id="41" w:name="basic-interface"/>
-      <w:bookmarkEnd w:id="41"/>
+      <w:bookmarkStart w:id="42" w:name="basic-interface"/>
+      <w:bookmarkEnd w:id="42"/>
       <w:r>
         <w:t xml:space="preserve">Basic Interface</w:t>
       </w:r>
@@ -4734,8 +4737,8 @@
       <w:pPr>
         <w:pStyle w:val="Heading2"/>
       </w:pPr>
-      <w:bookmarkStart w:id="42" w:name="classes"/>
-      <w:bookmarkEnd w:id="42"/>
+      <w:bookmarkStart w:id="43" w:name="classes"/>
+      <w:bookmarkEnd w:id="43"/>
       <w:r>
         <w:t xml:space="preserve">Classes</w:t>
       </w:r>
@@ -4931,7 +4934,7 @@
       <w:r>
         <w:t xml:space="preserve"> </w:t>
       </w:r>
-      <w:hyperlink r:id="rId43">
+      <w:hyperlink r:id="rId44">
         <w:r>
           <w:rPr>
             <w:rStyle w:val="Hyperlink"/>
@@ -4948,7 +4951,7 @@
       <w:r>
         <w:t xml:space="preserve"> </w:t>
       </w:r>
-      <w:hyperlink r:id="rId44">
+      <w:hyperlink r:id="rId45">
         <w:r>
           <w:rPr>
             <w:rStyle w:val="Hyperlink"/>
@@ -4981,8 +4984,8 @@
       <w:pPr>
         <w:pStyle w:val="Heading3"/>
       </w:pPr>
-      <w:bookmarkStart w:id="45" w:name="adding-an-instance-variable"/>
-      <w:bookmarkEnd w:id="45"/>
+      <w:bookmarkStart w:id="46" w:name="adding-an-instance-variable"/>
+      <w:bookmarkEnd w:id="46"/>
       <w:r>
         <w:t xml:space="preserve">Adding an Instance Variable</w:t>
       </w:r>
@@ -5368,8 +5371,8 @@
       <w:pPr>
         <w:pStyle w:val="Heading3"/>
       </w:pPr>
-      <w:bookmarkStart w:id="46" w:name="adding-a-method"/>
-      <w:bookmarkEnd w:id="46"/>
+      <w:bookmarkStart w:id="47" w:name="adding-a-method"/>
+      <w:bookmarkEnd w:id="47"/>
       <w:r>
         <w:t xml:space="preserve">Adding a Method</w:t>
       </w:r>
@@ -5813,8 +5816,8 @@
       <w:pPr>
         <w:pStyle w:val="Heading3"/>
       </w:pPr>
-      <w:bookmarkStart w:id="47" w:name="adding-a-constructor"/>
-      <w:bookmarkEnd w:id="47"/>
+      <w:bookmarkStart w:id="48" w:name="adding-a-constructor"/>
+      <w:bookmarkEnd w:id="48"/>
       <w:r>
         <w:t xml:space="preserve">Adding a constructor</w:t>
       </w:r>
@@ -6267,8 +6270,8 @@
       <w:pPr>
         <w:pStyle w:val="Heading3"/>
       </w:pPr>
-      <w:bookmarkStart w:id="48" w:name="using-access-modifiers"/>
-      <w:bookmarkEnd w:id="48"/>
+      <w:bookmarkStart w:id="49" w:name="using-access-modifiers"/>
+      <w:bookmarkEnd w:id="49"/>
       <w:r>
         <w:t xml:space="preserve">Using Access Modifiers</w:t>
       </w:r>
@@ -6496,8 +6499,8 @@
       <w:pPr>
         <w:pStyle w:val="Heading3"/>
       </w:pPr>
-      <w:bookmarkStart w:id="49" w:name="implementing-an-interface"/>
-      <w:bookmarkEnd w:id="49"/>
+      <w:bookmarkStart w:id="50" w:name="implementing-an-interface"/>
+      <w:bookmarkEnd w:id="50"/>
       <w:r>
         <w:t xml:space="preserve">Implementing an Interface</w:t>
       </w:r>
@@ -7045,8 +7048,8 @@
       <w:pPr>
         <w:pStyle w:val="Heading1"/>
       </w:pPr>
-      <w:bookmarkStart w:id="50" w:name="angular-basics"/>
-      <w:bookmarkEnd w:id="50"/>
+      <w:bookmarkStart w:id="51" w:name="angular-basics"/>
+      <w:bookmarkEnd w:id="51"/>
       <w:r>
         <w:t xml:space="preserve">Angular Basics</w:t>
       </w:r>
@@ -7071,8 +7074,8 @@
       <w:pPr>
         <w:pStyle w:val="Heading2"/>
       </w:pPr>
-      <w:bookmarkStart w:id="51" w:name="components"/>
-      <w:bookmarkEnd w:id="51"/>
+      <w:bookmarkStart w:id="52" w:name="components"/>
+      <w:bookmarkEnd w:id="52"/>
       <w:r>
         <w:t xml:space="preserve">Components</w:t>
       </w:r>
@@ -7120,8 +7123,8 @@
       <w:pPr>
         <w:pStyle w:val="Heading3"/>
       </w:pPr>
-      <w:bookmarkStart w:id="52" w:name="project-files"/>
-      <w:bookmarkEnd w:id="52"/>
+      <w:bookmarkStart w:id="53" w:name="project-files"/>
+      <w:bookmarkEnd w:id="53"/>
       <w:r>
         <w:t xml:space="preserve">Project Files</w:t>
       </w:r>
@@ -7136,12 +7139,555 @@
       <w:r>
         <w:t xml:space="preserve"> </w:t>
       </w:r>
+      <w:hyperlink r:id="rId54">
+        <w:r>
+          <w:rPr>
+            <w:rStyle w:val="VerbatimChar"/>
+            <w:rStyle w:val="Hyperlink"/>
+            <w:b/>
+          </w:rPr>
+          <w:t xml:space="preserve">angular2-intro/project-files/basic-component</w:t>
+        </w:r>
+      </w:hyperlink>
+    </w:p>
+    <w:p>
+      <w:pPr>
+        <w:pStyle w:val="BodyText"/>
+      </w:pPr>
+      <w:r>
+        <w:t xml:space="preserve">You can either follow along or just look at the final result. As always, the</w:t>
+      </w:r>
+      <w:r>
+        <w:t xml:space="preserve"> </w:t>
+      </w:r>
+      <w:r>
+        <w:rPr>
+          <w:rStyle w:val="VerbatimChar"/>
+        </w:rPr>
+        <w:t xml:space="preserve">node_modules</w:t>
+      </w:r>
+      <w:r>
+        <w:t xml:space="preserve"> </w:t>
+      </w:r>
+      <w:r>
+        <w:t xml:space="preserve">folder is not included. You would have to install it with</w:t>
+      </w:r>
+      <w:r>
+        <w:t xml:space="preserve"> </w:t>
+      </w:r>
+      <w:r>
+        <w:rPr>
+          <w:rStyle w:val="VerbatimChar"/>
+        </w:rPr>
+        <w:t xml:space="preserve">npm i</w:t>
+      </w:r>
+      <w:r>
+        <w:t xml:space="preserve"> </w:t>
+      </w:r>
+      <w:r>
+        <w:t xml:space="preserve">in the project folder:</w:t>
+      </w:r>
+    </w:p>
+    <w:p>
+      <w:pPr>
+        <w:pStyle w:val="SourceCode"/>
+      </w:pPr>
+      <w:r>
+        <w:rPr>
+          <w:rStyle w:val="VerbatimChar"/>
+        </w:rPr>
+        <w:t xml:space="preserve">cd angular2-intro/project-files/basic-component &amp;&amp; npm i</w:t>
+      </w:r>
+    </w:p>
+    <w:p>
+      <w:pPr>
+        <w:pStyle w:val="Heading3"/>
+      </w:pPr>
+      <w:bookmarkStart w:id="55" w:name="getting-started"/>
+      <w:bookmarkEnd w:id="55"/>
+      <w:r>
+        <w:t xml:space="preserve">Getting Started</w:t>
+      </w:r>
+    </w:p>
+    <w:p>
+      <w:pPr>
+        <w:pStyle w:val="FirstParagraph"/>
+      </w:pPr>
+      <w:r>
+        <w:t xml:space="preserve">Make a folder on your desktop called</w:t>
+      </w:r>
+      <w:r>
+        <w:t xml:space="preserve"> </w:t>
+      </w:r>
+      <w:r>
+        <w:rPr>
+          <w:rStyle w:val="VerbatimChar"/>
+        </w:rPr>
+        <w:t xml:space="preserve">hello-angular</w:t>
+      </w:r>
+      <w:r>
+        <w:t xml:space="preserve"> </w:t>
+      </w:r>
+      <w:r>
+        <w:t xml:space="preserve">and navigate to it:</w:t>
+      </w:r>
+    </w:p>
+    <w:p>
+      <w:pPr>
+        <w:pStyle w:val="SourceCode"/>
+      </w:pPr>
+      <w:r>
+        <w:rPr>
+          <w:rStyle w:val="KeywordTok"/>
+        </w:rPr>
+        <w:t xml:space="preserve">mkdir</w:t>
+      </w:r>
+      <w:r>
+        <w:rPr>
+          <w:rStyle w:val="NormalTok"/>
+        </w:rPr>
+        <w:t xml:space="preserve"> </w:t>
+      </w:r>
+      <w:r>
+        <w:rPr>
+          <w:rStyle w:val="NormalTok"/>
+        </w:rPr>
+        <w:t xml:space="preserve">~/Desktop/hello-angular </w:t>
+      </w:r>
+      <w:r>
+        <w:rPr>
+          <w:rStyle w:val="KeywordTok"/>
+        </w:rPr>
+        <w:t xml:space="preserve">&amp;&amp;</w:t>
+      </w:r>
+      <w:r>
+        <w:rPr>
+          <w:rStyle w:val="NormalTok"/>
+        </w:rPr>
+        <w:t xml:space="preserve"> </w:t>
+      </w:r>
+      <w:r>
+        <w:rPr>
+          <w:rStyle w:val="KeywordTok"/>
+        </w:rPr>
+        <w:t xml:space="preserve">cd</w:t>
+      </w:r>
+      <w:r>
+        <w:rPr>
+          <w:rStyle w:val="NormalTok"/>
+        </w:rPr>
+        <w:t xml:space="preserve"> </w:t>
+      </w:r>
+      <w:r>
+        <w:rPr>
+          <w:rStyle w:val="OtherTok"/>
+        </w:rPr>
+        <w:t xml:space="preserve">$_</w:t>
+      </w:r>
+    </w:p>
+    <w:p>
+      <w:pPr>
+        <w:pStyle w:val="FirstParagraph"/>
+      </w:pPr>
+      <w:r>
+        <w:t xml:space="preserve">Start npm in this folder with</w:t>
+      </w:r>
+      <w:r>
+        <w:t xml:space="preserve"> </w:t>
+      </w:r>
+      <w:r>
+        <w:rPr>
+          <w:rStyle w:val="VerbatimChar"/>
+        </w:rPr>
+        <w:t xml:space="preserve">npm init</w:t>
+      </w:r>
+      <w:r>
+        <w:t xml:space="preserve"> </w:t>
+      </w:r>
+      <w:r>
+        <w:t xml:space="preserve">and accept all the defaults.</w:t>
+      </w:r>
+    </w:p>
+    <w:p>
+      <w:pPr>
+        <w:pStyle w:val="BodyText"/>
+      </w:pPr>
+      <w:r>
+        <w:t xml:space="preserve">After that, install the dependencies with:</w:t>
+      </w:r>
+    </w:p>
+    <w:p>
+      <w:pPr>
+        <w:pStyle w:val="SourceCode"/>
+      </w:pPr>
+      <w:r>
+        <w:rPr>
+          <w:rStyle w:val="KeywordTok"/>
+        </w:rPr>
+        <w:t xml:space="preserve">npm</w:t>
+      </w:r>
+      <w:r>
+        <w:rPr>
+          <w:rStyle w:val="NormalTok"/>
+        </w:rPr>
+        <w:t xml:space="preserve"> </w:t>
+      </w:r>
+      <w:r>
+        <w:rPr>
+          <w:rStyle w:val="NormalTok"/>
+        </w:rPr>
+        <w:t xml:space="preserve">i angular2 rxjs -S</w:t>
+      </w:r>
+    </w:p>
+    <w:p>
+      <w:pPr>
+        <w:pStyle w:val="FirstParagraph"/>
+      </w:pPr>
+      <w:r>
+        <w:t xml:space="preserve">Then install the "devDependencies":</w:t>
+      </w:r>
+    </w:p>
+    <w:p>
+      <w:pPr>
+        <w:pStyle w:val="SourceCode"/>
+      </w:pPr>
+      <w:r>
+        <w:rPr>
+          <w:rStyle w:val="KeywordTok"/>
+        </w:rPr>
+        <w:t xml:space="preserve">npm</w:t>
+      </w:r>
+      <w:r>
+        <w:rPr>
+          <w:rStyle w:val="NormalTok"/>
+        </w:rPr>
+        <w:t xml:space="preserve"> </w:t>
+      </w:r>
+      <w:r>
+        <w:rPr>
+          <w:rStyle w:val="NormalTok"/>
+        </w:rPr>
+        <w:t xml:space="preserve">i systemjs -D</w:t>
+      </w:r>
+    </w:p>
+    <w:p>
+      <w:pPr>
+        <w:pStyle w:val="FirstParagraph"/>
+      </w:pPr>
+      <w:r>
+        <w:t xml:space="preserve">After all the dependencies are installed, start VSCode in this folder with</w:t>
+      </w:r>
+      <w:r>
+        <w:t xml:space="preserve"> </w:t>
+      </w:r>
+      <w:r>
+        <w:rPr>
+          <w:rStyle w:val="VerbatimChar"/>
+        </w:rPr>
+        <w:t xml:space="preserve">code .</w:t>
+      </w:r>
+    </w:p>
+    <w:p>
+      <w:pPr>
+        <w:pStyle w:val="BodyText"/>
+      </w:pPr>
+      <w:r>
+        <w:t xml:space="preserve">Then create a</w:t>
+      </w:r>
+      <w:r>
+        <w:t xml:space="preserve"> </w:t>
+      </w:r>
+      <w:r>
+        <w:rPr>
+          <w:rStyle w:val="VerbatimChar"/>
+        </w:rPr>
+        <w:t xml:space="preserve">index.html</w:t>
+      </w:r>
+      <w:r>
+        <w:t xml:space="preserve"> </w:t>
+      </w:r>
+      <w:r>
+        <w:t xml:space="preserve">file in the root of the project and put in the following:</w:t>
+      </w:r>
+    </w:p>
+    <w:p>
+      <w:pPr>
+        <w:pStyle w:val="BodyText"/>
+      </w:pPr>
       <w:r>
         <w:rPr>
           <w:rStyle w:val="VerbatimChar"/>
           <w:b/>
         </w:rPr>
-        <w:t xml:space="preserve">angular2-intro/project-files/basic-component</w:t>
+        <w:t xml:space="preserve">index.html</w:t>
+      </w:r>
+    </w:p>
+    <w:p>
+      <w:pPr>
+        <w:pStyle w:val="SourceCode"/>
+      </w:pPr>
+      <w:r>
+        <w:rPr>
+          <w:rStyle w:val="KeywordTok"/>
+        </w:rPr>
+        <w:t xml:space="preserve">&lt;html&gt;</w:t>
+      </w:r>
+      <w:r>
+        <w:br w:type="textWrapping"/>
+      </w:r>
+      <w:r>
+        <w:rPr>
+          <w:rStyle w:val="KeywordTok"/>
+        </w:rPr>
+        <w:t xml:space="preserve">&lt;head&gt;</w:t>
+      </w:r>
+      <w:r>
+        <w:br w:type="textWrapping"/>
+      </w:r>
+      <w:r>
+        <w:rPr>
+          <w:rStyle w:val="NormalTok"/>
+        </w:rPr>
+        <w:t xml:space="preserve">  </w:t>
+      </w:r>
+      <w:r>
+        <w:rPr>
+          <w:rStyle w:val="KeywordTok"/>
+        </w:rPr>
+        <w:t xml:space="preserve">&lt;title&gt;</w:t>
+      </w:r>
+      <w:r>
+        <w:rPr>
+          <w:rStyle w:val="NormalTok"/>
+        </w:rPr>
+        <w:t xml:space="preserve">Hello Angular</w:t>
+      </w:r>
+      <w:r>
+        <w:rPr>
+          <w:rStyle w:val="KeywordTok"/>
+        </w:rPr>
+        <w:t xml:space="preserve">&lt;/title&gt;</w:t>
+      </w:r>
+      <w:r>
+        <w:br w:type="textWrapping"/>
+      </w:r>
+      <w:r>
+        <w:br w:type="textWrapping"/>
+      </w:r>
+      <w:r>
+        <w:rPr>
+          <w:rStyle w:val="NormalTok"/>
+        </w:rPr>
+        <w:t xml:space="preserve">  </w:t>
+      </w:r>
+      <w:r>
+        <w:rPr>
+          <w:rStyle w:val="KeywordTok"/>
+        </w:rPr>
+        <w:t xml:space="preserve">&lt;script</w:t>
+      </w:r>
+      <w:r>
+        <w:rPr>
+          <w:rStyle w:val="OtherTok"/>
+        </w:rPr>
+        <w:t xml:space="preserve"> src=</w:t>
+      </w:r>
+      <w:r>
+        <w:rPr>
+          <w:rStyle w:val="StringTok"/>
+        </w:rPr>
+        <w:t xml:space="preserve">"node_modules/angular2/bundles/angular2-polyfills.js"</w:t>
+      </w:r>
+      <w:r>
+        <w:rPr>
+          <w:rStyle w:val="KeywordTok"/>
+        </w:rPr>
+        <w:t xml:space="preserve">&gt;&lt;/script&gt;</w:t>
+      </w:r>
+      <w:r>
+        <w:br w:type="textWrapping"/>
+      </w:r>
+      <w:r>
+        <w:rPr>
+          <w:rStyle w:val="NormalTok"/>
+        </w:rPr>
+        <w:t xml:space="preserve">  </w:t>
+      </w:r>
+      <w:r>
+        <w:rPr>
+          <w:rStyle w:val="KeywordTok"/>
+        </w:rPr>
+        <w:t xml:space="preserve">&lt;script</w:t>
+      </w:r>
+      <w:r>
+        <w:rPr>
+          <w:rStyle w:val="OtherTok"/>
+        </w:rPr>
+        <w:t xml:space="preserve"> src=</w:t>
+      </w:r>
+      <w:r>
+        <w:rPr>
+          <w:rStyle w:val="StringTok"/>
+        </w:rPr>
+        <w:t xml:space="preserve">"node_modules/systemjs/dist/system.src.js"</w:t>
+      </w:r>
+      <w:r>
+        <w:rPr>
+          <w:rStyle w:val="KeywordTok"/>
+        </w:rPr>
+        <w:t xml:space="preserve">&gt;&lt;/script&gt;</w:t>
+      </w:r>
+      <w:r>
+        <w:br w:type="textWrapping"/>
+      </w:r>
+      <w:r>
+        <w:rPr>
+          <w:rStyle w:val="NormalTok"/>
+        </w:rPr>
+        <w:t xml:space="preserve">  </w:t>
+      </w:r>
+      <w:r>
+        <w:rPr>
+          <w:rStyle w:val="KeywordTok"/>
+        </w:rPr>
+        <w:t xml:space="preserve">&lt;script</w:t>
+      </w:r>
+      <w:r>
+        <w:rPr>
+          <w:rStyle w:val="OtherTok"/>
+        </w:rPr>
+        <w:t xml:space="preserve"> src=</w:t>
+      </w:r>
+      <w:r>
+        <w:rPr>
+          <w:rStyle w:val="StringTok"/>
+        </w:rPr>
+        <w:t xml:space="preserve">"node_modules/rxjs/bundles/Rx.js"</w:t>
+      </w:r>
+      <w:r>
+        <w:rPr>
+          <w:rStyle w:val="KeywordTok"/>
+        </w:rPr>
+        <w:t xml:space="preserve">&gt;&lt;/script&gt;</w:t>
+      </w:r>
+      <w:r>
+        <w:br w:type="textWrapping"/>
+      </w:r>
+      <w:r>
+        <w:rPr>
+          <w:rStyle w:val="NormalTok"/>
+        </w:rPr>
+        <w:t xml:space="preserve">  </w:t>
+      </w:r>
+      <w:r>
+        <w:rPr>
+          <w:rStyle w:val="KeywordTok"/>
+        </w:rPr>
+        <w:t xml:space="preserve">&lt;script</w:t>
+      </w:r>
+      <w:r>
+        <w:rPr>
+          <w:rStyle w:val="OtherTok"/>
+        </w:rPr>
+        <w:t xml:space="preserve"> src=</w:t>
+      </w:r>
+      <w:r>
+        <w:rPr>
+          <w:rStyle w:val="StringTok"/>
+        </w:rPr>
+        <w:t xml:space="preserve">"node_modules/angular2/bundles/angular2.dev.js"</w:t>
+      </w:r>
+      <w:r>
+        <w:rPr>
+          <w:rStyle w:val="KeywordTok"/>
+        </w:rPr>
+        <w:t xml:space="preserve">&gt;&lt;/script&gt;</w:t>
+      </w:r>
+      <w:r>
+        <w:br w:type="textWrapping"/>
+      </w:r>
+      <w:r>
+        <w:br w:type="textWrapping"/>
+      </w:r>
+      <w:r>
+        <w:rPr>
+          <w:rStyle w:val="NormalTok"/>
+        </w:rPr>
+        <w:t xml:space="preserve">  </w:t>
+      </w:r>
+      <w:r>
+        <w:rPr>
+          <w:rStyle w:val="CommentTok"/>
+        </w:rPr>
+        <w:t xml:space="preserve">&lt;!-- add systemjs settings later --&gt;</w:t>
+      </w:r>
+      <w:r>
+        <w:br w:type="textWrapping"/>
+      </w:r>
+      <w:r>
+        <w:br w:type="textWrapping"/>
+      </w:r>
+      <w:r>
+        <w:rPr>
+          <w:rStyle w:val="KeywordTok"/>
+        </w:rPr>
+        <w:t xml:space="preserve">&lt;/head&gt;</w:t>
+      </w:r>
+      <w:r>
+        <w:br w:type="textWrapping"/>
+      </w:r>
+      <w:r>
+        <w:br w:type="textWrapping"/>
+      </w:r>
+      <w:r>
+        <w:rPr>
+          <w:rStyle w:val="KeywordTok"/>
+        </w:rPr>
+        <w:t xml:space="preserve">&lt;body&gt;</w:t>
+      </w:r>
+      <w:r>
+        <w:br w:type="textWrapping"/>
+      </w:r>
+      <w:r>
+        <w:rPr>
+          <w:rStyle w:val="NormalTok"/>
+        </w:rPr>
+        <w:t xml:space="preserve">  </w:t>
+      </w:r>
+      <w:r>
+        <w:rPr>
+          <w:rStyle w:val="CommentTok"/>
+        </w:rPr>
+        <w:t xml:space="preserve">&lt;!-- add app stuff later --&gt;</w:t>
+      </w:r>
+      <w:r>
+        <w:br w:type="textWrapping"/>
+      </w:r>
+      <w:r>
+        <w:rPr>
+          <w:rStyle w:val="KeywordTok"/>
+        </w:rPr>
+        <w:t xml:space="preserve">&lt;/body&gt;</w:t>
+      </w:r>
+      <w:r>
+        <w:br w:type="textWrapping"/>
+      </w:r>
+      <w:r>
+        <w:br w:type="textWrapping"/>
+      </w:r>
+      <w:r>
+        <w:rPr>
+          <w:rStyle w:val="KeywordTok"/>
+        </w:rPr>
+        <w:t xml:space="preserve">&lt;/html&gt;</w:t>
+      </w:r>
+    </w:p>
+    <w:p>
+      <w:pPr>
+        <w:pStyle w:val="FirstParagraph"/>
+      </w:pPr>
+      <w:r>
+        <w:t xml:space="preserve">This loads all the necessary scripts that we need to run Angular in the browser.</w:t>
       </w:r>
     </w:p>
     <w:p>
@@ -7149,37 +7695,33 @@
         <w:pStyle w:val="BodyText"/>
       </w:pPr>
       <w:r>
-        <w:t xml:space="preserve">You can either follow along or just look at the final result. As always, the</w:t>
-      </w:r>
-      <w:r>
-        <w:t xml:space="preserve"> </w:t>
-      </w:r>
-      <w:r>
-        <w:rPr>
-          <w:rStyle w:val="VerbatimChar"/>
-        </w:rPr>
-        <w:t xml:space="preserve">node_modules</w:t>
-      </w:r>
-      <w:r>
-        <w:t xml:space="preserve"> </w:t>
-      </w:r>
-      <w:r>
-        <w:t xml:space="preserve">folder is not included. You would have to install it with</w:t>
-      </w:r>
-      <w:r>
-        <w:t xml:space="preserve"> </w:t>
-      </w:r>
-      <w:r>
-        <w:rPr>
-          <w:rStyle w:val="VerbatimChar"/>
-        </w:rPr>
-        <w:t xml:space="preserve">npm i</w:t>
-      </w:r>
-      <w:r>
-        <w:t xml:space="preserve"> </w:t>
-      </w:r>
-      <w:r>
-        <w:t xml:space="preserve">in the project folder:</w:t>
+        <w:rPr>
+          <w:b/>
+        </w:rPr>
+        <w:t xml:space="preserve">Note</w:t>
+      </w:r>
+    </w:p>
+    <w:p>
+      <w:pPr>
+        <w:pStyle w:val="BodyText"/>
+      </w:pPr>
+      <w:r>
+        <w:t xml:space="preserve">If you need to support older browsers, you need to include the</w:t>
+      </w:r>
+      <w:r>
+        <w:t xml:space="preserve"> </w:t>
+      </w:r>
+      <w:r>
+        <w:rPr>
+          <w:rStyle w:val="VerbatimChar"/>
+        </w:rPr>
+        <w:t xml:space="preserve">es6-shims</w:t>
+      </w:r>
+      <w:r>
+        <w:t xml:space="preserve"> </w:t>
+      </w:r>
+      <w:r>
+        <w:t xml:space="preserve">before everything else:</w:t>
       </w:r>
     </w:p>
     <w:p>
@@ -7188,571 +7730,35 @@
       </w:pPr>
       <w:r>
         <w:rPr>
-          <w:rStyle w:val="VerbatimChar"/>
-        </w:rPr>
-        <w:t xml:space="preserve">cd angular2-intro/project-files/basic-component &amp;&amp; npm i</w:t>
+          <w:rStyle w:val="KeywordTok"/>
+        </w:rPr>
+        <w:t xml:space="preserve">&lt;script</w:t>
+      </w:r>
+      <w:r>
+        <w:rPr>
+          <w:rStyle w:val="OtherTok"/>
+        </w:rPr>
+        <w:t xml:space="preserve"> src=</w:t>
+      </w:r>
+      <w:r>
+        <w:rPr>
+          <w:rStyle w:val="StringTok"/>
+        </w:rPr>
+        <w:t xml:space="preserve">"node_modules/es6-shim/es6-shim.js"</w:t>
+      </w:r>
+      <w:r>
+        <w:rPr>
+          <w:rStyle w:val="KeywordTok"/>
+        </w:rPr>
+        <w:t xml:space="preserve">&gt;&lt;/script&gt;</w:t>
       </w:r>
     </w:p>
     <w:p>
       <w:pPr>
         <w:pStyle w:val="Heading3"/>
       </w:pPr>
-      <w:bookmarkStart w:id="53" w:name="getting-started"/>
-      <w:bookmarkEnd w:id="53"/>
-      <w:r>
-        <w:t xml:space="preserve">Getting Started</w:t>
-      </w:r>
-    </w:p>
-    <w:p>
-      <w:pPr>
-        <w:pStyle w:val="FirstParagraph"/>
-      </w:pPr>
-      <w:r>
-        <w:t xml:space="preserve">Make a folder on your desktop called</w:t>
-      </w:r>
-      <w:r>
-        <w:t xml:space="preserve"> </w:t>
-      </w:r>
-      <w:r>
-        <w:rPr>
-          <w:rStyle w:val="VerbatimChar"/>
-        </w:rPr>
-        <w:t xml:space="preserve">hello-angular</w:t>
-      </w:r>
-      <w:r>
-        <w:t xml:space="preserve"> </w:t>
-      </w:r>
-      <w:r>
-        <w:t xml:space="preserve">and navigate to it:</w:t>
-      </w:r>
-    </w:p>
-    <w:p>
-      <w:pPr>
-        <w:pStyle w:val="SourceCode"/>
-      </w:pPr>
-      <w:r>
-        <w:rPr>
-          <w:rStyle w:val="KeywordTok"/>
-        </w:rPr>
-        <w:t xml:space="preserve">mkdir</w:t>
-      </w:r>
-      <w:r>
-        <w:rPr>
-          <w:rStyle w:val="NormalTok"/>
-        </w:rPr>
-        <w:t xml:space="preserve"> </w:t>
-      </w:r>
-      <w:r>
-        <w:rPr>
-          <w:rStyle w:val="NormalTok"/>
-        </w:rPr>
-        <w:t xml:space="preserve">~/Desktop/hello-angular </w:t>
-      </w:r>
-      <w:r>
-        <w:rPr>
-          <w:rStyle w:val="KeywordTok"/>
-        </w:rPr>
-        <w:t xml:space="preserve">&amp;&amp;</w:t>
-      </w:r>
-      <w:r>
-        <w:rPr>
-          <w:rStyle w:val="NormalTok"/>
-        </w:rPr>
-        <w:t xml:space="preserve"> </w:t>
-      </w:r>
-      <w:r>
-        <w:rPr>
-          <w:rStyle w:val="KeywordTok"/>
-        </w:rPr>
-        <w:t xml:space="preserve">cd</w:t>
-      </w:r>
-      <w:r>
-        <w:rPr>
-          <w:rStyle w:val="NormalTok"/>
-        </w:rPr>
-        <w:t xml:space="preserve"> </w:t>
-      </w:r>
-      <w:r>
-        <w:rPr>
-          <w:rStyle w:val="OtherTok"/>
-        </w:rPr>
-        <w:t xml:space="preserve">$_</w:t>
-      </w:r>
-    </w:p>
-    <w:p>
-      <w:pPr>
-        <w:pStyle w:val="FirstParagraph"/>
-      </w:pPr>
-      <w:r>
-        <w:t xml:space="preserve">Start npm in this folder with</w:t>
-      </w:r>
-      <w:r>
-        <w:t xml:space="preserve"> </w:t>
-      </w:r>
-      <w:r>
-        <w:rPr>
-          <w:rStyle w:val="VerbatimChar"/>
-        </w:rPr>
-        <w:t xml:space="preserve">npm init</w:t>
-      </w:r>
-      <w:r>
-        <w:t xml:space="preserve"> </w:t>
-      </w:r>
-      <w:r>
-        <w:t xml:space="preserve">and accept all the defaults.</w:t>
-      </w:r>
-    </w:p>
-    <w:p>
-      <w:pPr>
-        <w:pStyle w:val="BodyText"/>
-      </w:pPr>
-      <w:r>
-        <w:t xml:space="preserve">After that, install the dependencies with:</w:t>
-      </w:r>
-    </w:p>
-    <w:p>
-      <w:pPr>
-        <w:pStyle w:val="SourceCode"/>
-      </w:pPr>
-      <w:r>
-        <w:rPr>
-          <w:rStyle w:val="KeywordTok"/>
-        </w:rPr>
-        <w:t xml:space="preserve">npm</w:t>
-      </w:r>
-      <w:r>
-        <w:rPr>
-          <w:rStyle w:val="NormalTok"/>
-        </w:rPr>
-        <w:t xml:space="preserve"> </w:t>
-      </w:r>
-      <w:r>
-        <w:rPr>
-          <w:rStyle w:val="NormalTok"/>
-        </w:rPr>
-        <w:t xml:space="preserve">i angular2 rxjs -S</w:t>
-      </w:r>
-    </w:p>
-    <w:p>
-      <w:pPr>
-        <w:pStyle w:val="FirstParagraph"/>
-      </w:pPr>
-      <w:r>
-        <w:t xml:space="preserve">Then install the "devDependencies":</w:t>
-      </w:r>
-    </w:p>
-    <w:p>
-      <w:pPr>
-        <w:pStyle w:val="SourceCode"/>
-      </w:pPr>
-      <w:r>
-        <w:rPr>
-          <w:rStyle w:val="KeywordTok"/>
-        </w:rPr>
-        <w:t xml:space="preserve">npm</w:t>
-      </w:r>
-      <w:r>
-        <w:rPr>
-          <w:rStyle w:val="NormalTok"/>
-        </w:rPr>
-        <w:t xml:space="preserve"> </w:t>
-      </w:r>
-      <w:r>
-        <w:rPr>
-          <w:rStyle w:val="NormalTok"/>
-        </w:rPr>
-        <w:t xml:space="preserve">i systemjs -D</w:t>
-      </w:r>
-    </w:p>
-    <w:p>
-      <w:pPr>
-        <w:pStyle w:val="FirstParagraph"/>
-      </w:pPr>
-      <w:r>
-        <w:t xml:space="preserve">After all the dependencies are installed, start VSCode in this folder with</w:t>
-      </w:r>
-      <w:r>
-        <w:t xml:space="preserve"> </w:t>
-      </w:r>
-      <w:r>
-        <w:rPr>
-          <w:rStyle w:val="VerbatimChar"/>
-        </w:rPr>
-        <w:t xml:space="preserve">code .</w:t>
-      </w:r>
-    </w:p>
-    <w:p>
-      <w:pPr>
-        <w:pStyle w:val="BodyText"/>
-      </w:pPr>
-      <w:r>
-        <w:t xml:space="preserve">Then create a</w:t>
-      </w:r>
-      <w:r>
-        <w:t xml:space="preserve"> </w:t>
-      </w:r>
-      <w:r>
-        <w:rPr>
-          <w:rStyle w:val="VerbatimChar"/>
-        </w:rPr>
-        <w:t xml:space="preserve">index.html</w:t>
-      </w:r>
-      <w:r>
-        <w:t xml:space="preserve"> </w:t>
-      </w:r>
-      <w:r>
-        <w:t xml:space="preserve">file in the root of the project and put in the following:</w:t>
-      </w:r>
-    </w:p>
-    <w:p>
-      <w:pPr>
-        <w:pStyle w:val="BodyText"/>
-      </w:pPr>
-      <w:r>
-        <w:rPr>
-          <w:rStyle w:val="VerbatimChar"/>
-          <w:b/>
-        </w:rPr>
-        <w:t xml:space="preserve">index.html</w:t>
-      </w:r>
-    </w:p>
-    <w:p>
-      <w:pPr>
-        <w:pStyle w:val="SourceCode"/>
-      </w:pPr>
-      <w:r>
-        <w:rPr>
-          <w:rStyle w:val="KeywordTok"/>
-        </w:rPr>
-        <w:t xml:space="preserve">&lt;html&gt;</w:t>
-      </w:r>
-      <w:r>
-        <w:br w:type="textWrapping"/>
-      </w:r>
-      <w:r>
-        <w:rPr>
-          <w:rStyle w:val="KeywordTok"/>
-        </w:rPr>
-        <w:t xml:space="preserve">&lt;head&gt;</w:t>
-      </w:r>
-      <w:r>
-        <w:br w:type="textWrapping"/>
-      </w:r>
-      <w:r>
-        <w:rPr>
-          <w:rStyle w:val="NormalTok"/>
-        </w:rPr>
-        <w:t xml:space="preserve">  </w:t>
-      </w:r>
-      <w:r>
-        <w:rPr>
-          <w:rStyle w:val="KeywordTok"/>
-        </w:rPr>
-        <w:t xml:space="preserve">&lt;title&gt;</w:t>
-      </w:r>
-      <w:r>
-        <w:rPr>
-          <w:rStyle w:val="NormalTok"/>
-        </w:rPr>
-        <w:t xml:space="preserve">Hello Angular</w:t>
-      </w:r>
-      <w:r>
-        <w:rPr>
-          <w:rStyle w:val="KeywordTok"/>
-        </w:rPr>
-        <w:t xml:space="preserve">&lt;/title&gt;</w:t>
-      </w:r>
-      <w:r>
-        <w:br w:type="textWrapping"/>
-      </w:r>
-      <w:r>
-        <w:br w:type="textWrapping"/>
-      </w:r>
-      <w:r>
-        <w:rPr>
-          <w:rStyle w:val="NormalTok"/>
-        </w:rPr>
-        <w:t xml:space="preserve">  </w:t>
-      </w:r>
-      <w:r>
-        <w:rPr>
-          <w:rStyle w:val="KeywordTok"/>
-        </w:rPr>
-        <w:t xml:space="preserve">&lt;script</w:t>
-      </w:r>
-      <w:r>
-        <w:rPr>
-          <w:rStyle w:val="OtherTok"/>
-        </w:rPr>
-        <w:t xml:space="preserve"> src=</w:t>
-      </w:r>
-      <w:r>
-        <w:rPr>
-          <w:rStyle w:val="StringTok"/>
-        </w:rPr>
-        <w:t xml:space="preserve">"node_modules/angular2/bundles/angular2-polyfills.js"</w:t>
-      </w:r>
-      <w:r>
-        <w:rPr>
-          <w:rStyle w:val="KeywordTok"/>
-        </w:rPr>
-        <w:t xml:space="preserve">&gt;&lt;/script&gt;</w:t>
-      </w:r>
-      <w:r>
-        <w:br w:type="textWrapping"/>
-      </w:r>
-      <w:r>
-        <w:rPr>
-          <w:rStyle w:val="NormalTok"/>
-        </w:rPr>
-        <w:t xml:space="preserve">  </w:t>
-      </w:r>
-      <w:r>
-        <w:rPr>
-          <w:rStyle w:val="KeywordTok"/>
-        </w:rPr>
-        <w:t xml:space="preserve">&lt;script</w:t>
-      </w:r>
-      <w:r>
-        <w:rPr>
-          <w:rStyle w:val="OtherTok"/>
-        </w:rPr>
-        <w:t xml:space="preserve"> src=</w:t>
-      </w:r>
-      <w:r>
-        <w:rPr>
-          <w:rStyle w:val="StringTok"/>
-        </w:rPr>
-        <w:t xml:space="preserve">"node_modules/systemjs/dist/system.src.js"</w:t>
-      </w:r>
-      <w:r>
-        <w:rPr>
-          <w:rStyle w:val="KeywordTok"/>
-        </w:rPr>
-        <w:t xml:space="preserve">&gt;&lt;/script&gt;</w:t>
-      </w:r>
-      <w:r>
-        <w:br w:type="textWrapping"/>
-      </w:r>
-      <w:r>
-        <w:rPr>
-          <w:rStyle w:val="NormalTok"/>
-        </w:rPr>
-        <w:t xml:space="preserve">  </w:t>
-      </w:r>
-      <w:r>
-        <w:rPr>
-          <w:rStyle w:val="KeywordTok"/>
-        </w:rPr>
-        <w:t xml:space="preserve">&lt;script</w:t>
-      </w:r>
-      <w:r>
-        <w:rPr>
-          <w:rStyle w:val="OtherTok"/>
-        </w:rPr>
-        <w:t xml:space="preserve"> src=</w:t>
-      </w:r>
-      <w:r>
-        <w:rPr>
-          <w:rStyle w:val="StringTok"/>
-        </w:rPr>
-        <w:t xml:space="preserve">"node_modules/rxjs/bundles/Rx.js"</w:t>
-      </w:r>
-      <w:r>
-        <w:rPr>
-          <w:rStyle w:val="KeywordTok"/>
-        </w:rPr>
-        <w:t xml:space="preserve">&gt;&lt;/script&gt;</w:t>
-      </w:r>
-      <w:r>
-        <w:br w:type="textWrapping"/>
-      </w:r>
-      <w:r>
-        <w:rPr>
-          <w:rStyle w:val="NormalTok"/>
-        </w:rPr>
-        <w:t xml:space="preserve">  </w:t>
-      </w:r>
-      <w:r>
-        <w:rPr>
-          <w:rStyle w:val="KeywordTok"/>
-        </w:rPr>
-        <w:t xml:space="preserve">&lt;script</w:t>
-      </w:r>
-      <w:r>
-        <w:rPr>
-          <w:rStyle w:val="OtherTok"/>
-        </w:rPr>
-        <w:t xml:space="preserve"> src=</w:t>
-      </w:r>
-      <w:r>
-        <w:rPr>
-          <w:rStyle w:val="StringTok"/>
-        </w:rPr>
-        <w:t xml:space="preserve">"node_modules/angular2/bundles/angular2.dev.js"</w:t>
-      </w:r>
-      <w:r>
-        <w:rPr>
-          <w:rStyle w:val="KeywordTok"/>
-        </w:rPr>
-        <w:t xml:space="preserve">&gt;&lt;/script&gt;</w:t>
-      </w:r>
-      <w:r>
-        <w:br w:type="textWrapping"/>
-      </w:r>
-      <w:r>
-        <w:br w:type="textWrapping"/>
-      </w:r>
-      <w:r>
-        <w:rPr>
-          <w:rStyle w:val="NormalTok"/>
-        </w:rPr>
-        <w:t xml:space="preserve">  </w:t>
-      </w:r>
-      <w:r>
-        <w:rPr>
-          <w:rStyle w:val="CommentTok"/>
-        </w:rPr>
-        <w:t xml:space="preserve">&lt;!-- add systemjs settings later --&gt;</w:t>
-      </w:r>
-      <w:r>
-        <w:br w:type="textWrapping"/>
-      </w:r>
-      <w:r>
-        <w:br w:type="textWrapping"/>
-      </w:r>
-      <w:r>
-        <w:rPr>
-          <w:rStyle w:val="KeywordTok"/>
-        </w:rPr>
-        <w:t xml:space="preserve">&lt;/head&gt;</w:t>
-      </w:r>
-      <w:r>
-        <w:br w:type="textWrapping"/>
-      </w:r>
-      <w:r>
-        <w:br w:type="textWrapping"/>
-      </w:r>
-      <w:r>
-        <w:rPr>
-          <w:rStyle w:val="KeywordTok"/>
-        </w:rPr>
-        <w:t xml:space="preserve">&lt;body&gt;</w:t>
-      </w:r>
-      <w:r>
-        <w:br w:type="textWrapping"/>
-      </w:r>
-      <w:r>
-        <w:rPr>
-          <w:rStyle w:val="NormalTok"/>
-        </w:rPr>
-        <w:t xml:space="preserve">  </w:t>
-      </w:r>
-      <w:r>
-        <w:rPr>
-          <w:rStyle w:val="CommentTok"/>
-        </w:rPr>
-        <w:t xml:space="preserve">&lt;!-- add app stuff later --&gt;</w:t>
-      </w:r>
-      <w:r>
-        <w:br w:type="textWrapping"/>
-      </w:r>
-      <w:r>
-        <w:rPr>
-          <w:rStyle w:val="KeywordTok"/>
-        </w:rPr>
-        <w:t xml:space="preserve">&lt;/body&gt;</w:t>
-      </w:r>
-      <w:r>
-        <w:br w:type="textWrapping"/>
-      </w:r>
-      <w:r>
-        <w:br w:type="textWrapping"/>
-      </w:r>
-      <w:r>
-        <w:rPr>
-          <w:rStyle w:val="KeywordTok"/>
-        </w:rPr>
-        <w:t xml:space="preserve">&lt;/html&gt;</w:t>
-      </w:r>
-    </w:p>
-    <w:p>
-      <w:pPr>
-        <w:pStyle w:val="FirstParagraph"/>
-      </w:pPr>
-      <w:r>
-        <w:t xml:space="preserve">This loads all the necessary scripts that we need to run Angular in the browser.</w:t>
-      </w:r>
-    </w:p>
-    <w:p>
-      <w:pPr>
-        <w:pStyle w:val="BodyText"/>
-      </w:pPr>
-      <w:r>
-        <w:rPr>
-          <w:b/>
-        </w:rPr>
-        <w:t xml:space="preserve">Note</w:t>
-      </w:r>
-    </w:p>
-    <w:p>
-      <w:pPr>
-        <w:pStyle w:val="BodyText"/>
-      </w:pPr>
-      <w:r>
-        <w:t xml:space="preserve">If you need to support older browsers, you need to include the</w:t>
-      </w:r>
-      <w:r>
-        <w:t xml:space="preserve"> </w:t>
-      </w:r>
-      <w:r>
-        <w:rPr>
-          <w:rStyle w:val="VerbatimChar"/>
-        </w:rPr>
-        <w:t xml:space="preserve">es6-shims</w:t>
-      </w:r>
-      <w:r>
-        <w:t xml:space="preserve"> </w:t>
-      </w:r>
-      <w:r>
-        <w:t xml:space="preserve">before everything else:</w:t>
-      </w:r>
-    </w:p>
-    <w:p>
-      <w:pPr>
-        <w:pStyle w:val="SourceCode"/>
-      </w:pPr>
-      <w:r>
-        <w:rPr>
-          <w:rStyle w:val="KeywordTok"/>
-        </w:rPr>
-        <w:t xml:space="preserve">&lt;script</w:t>
-      </w:r>
-      <w:r>
-        <w:rPr>
-          <w:rStyle w:val="OtherTok"/>
-        </w:rPr>
-        <w:t xml:space="preserve"> src=</w:t>
-      </w:r>
-      <w:r>
-        <w:rPr>
-          <w:rStyle w:val="StringTok"/>
-        </w:rPr>
-        <w:t xml:space="preserve">"node_modules/es6-shim/es6-shim.js"</w:t>
-      </w:r>
-      <w:r>
-        <w:rPr>
-          <w:rStyle w:val="KeywordTok"/>
-        </w:rPr>
-        <w:t xml:space="preserve">&gt;&lt;/script&gt;</w:t>
-      </w:r>
-    </w:p>
-    <w:p>
-      <w:pPr>
-        <w:pStyle w:val="Heading3"/>
-      </w:pPr>
-      <w:bookmarkStart w:id="54" w:name="making-the-component"/>
-      <w:bookmarkEnd w:id="54"/>
+      <w:bookmarkStart w:id="56" w:name="making-the-component"/>
+      <w:bookmarkEnd w:id="56"/>
       <w:r>
         <w:t xml:space="preserve">Making the Component</w:t>
       </w:r>
@@ -8314,8 +8320,8 @@
       <w:pPr>
         <w:pStyle w:val="Heading3"/>
       </w:pPr>
-      <w:bookmarkStart w:id="55" w:name="compiling-the-component"/>
-      <w:bookmarkEnd w:id="55"/>
+      <w:bookmarkStart w:id="57" w:name="compiling-the-component"/>
+      <w:bookmarkEnd w:id="57"/>
       <w:r>
         <w:t xml:space="preserve">Compiling the Component</w:t>
       </w:r>
@@ -8341,7 +8347,7 @@
       <w:r>
         <w:t xml:space="preserve"> </w:t>
       </w:r>
-      <w:hyperlink r:id="rId32">
+      <w:hyperlink r:id="rId33">
         <w:r>
           <w:rPr>
             <w:rStyle w:val="VerbatimChar"/>
@@ -9341,8 +9347,8 @@
       <w:pPr>
         <w:pStyle w:val="Heading3"/>
       </w:pPr>
-      <w:bookmarkStart w:id="56" w:name="loading-the-component"/>
-      <w:bookmarkEnd w:id="56"/>
+      <w:bookmarkStart w:id="58" w:name="loading-the-component"/>
+      <w:bookmarkEnd w:id="58"/>
       <w:r>
         <w:t xml:space="preserve">Loading the Component</w:t>
       </w:r>
@@ -9930,7 +9936,7 @@
                     </pic:cNvPicPr>
                   </pic:nvPicPr>
                   <pic:blipFill>
-                    <a:blip r:embed="rId57"/>
+                    <a:blip r:embed="rId59"/>
                     <a:stretch>
                       <a:fillRect/>
                     </a:stretch>
@@ -10272,7 +10278,7 @@
     </w:lvl>
   </w:abstractNum>
   <w:abstractNum w:abstractNumId="990">
-    <w:nsid w:val="c641ef39"/>
+    <w:nsid w:val="3367e410"/>
     <w:multiLevelType w:val="multilevel"/>
     <w:lvl w:ilvl="0">
       <w:numFmt w:val="bullet"/>
@@ -10353,7 +10359,7 @@
     </w:lvl>
   </w:abstractNum>
   <w:abstractNum w:abstractNumId="991">
-    <w:nsid w:val="aa4c5547"/>
+    <w:nsid w:val="8c347c43"/>
     <w:multiLevelType w:val="multilevel"/>
     <w:lvl w:ilvl="0">
       <w:numFmt w:val="bullet"/>
@@ -10434,7 +10440,7 @@
     </w:lvl>
   </w:abstractNum>
   <w:abstractNum w:abstractNumId="99411">
-    <w:nsid w:val="ffa76d1a"/>
+    <w:nsid w:val="b36c03c6"/>
     <w:multiLevelType w:val="multilevel"/>
     <w:lvl w:ilvl="0">
       <w:start w:val="1"/>

</xml_diff>

<commit_message>
move ts installation to setup section.
</commit_message>
<xml_diff>
--- a/output/ng2-intro.docx
+++ b/output/ng2-intro.docx
@@ -1258,6 +1258,512 @@
     </w:p>
     <w:p>
       <w:pPr>
+        <w:pStyle w:val="Heading2"/>
+      </w:pPr>
+      <w:bookmarkStart w:id="33" w:name="installing-typescript"/>
+      <w:bookmarkEnd w:id="33"/>
+      <w:r>
+        <w:t xml:space="preserve">Installing TypeScript</w:t>
+      </w:r>
+    </w:p>
+    <w:p>
+      <w:pPr>
+        <w:pStyle w:val="FirstParagraph"/>
+      </w:pPr>
+      <w:r>
+        <w:t xml:space="preserve">Before anything, we need to install the TypeScript compiler. You can install the TypeScript compiler with npm:</w:t>
+      </w:r>
+    </w:p>
+    <w:p>
+      <w:pPr>
+        <w:pStyle w:val="SourceCode"/>
+      </w:pPr>
+      <w:r>
+        <w:rPr>
+          <w:rStyle w:val="KeywordTok"/>
+        </w:rPr>
+        <w:t xml:space="preserve">npm</w:t>
+      </w:r>
+      <w:r>
+        <w:rPr>
+          <w:rStyle w:val="NormalTok"/>
+        </w:rPr>
+        <w:t xml:space="preserve"> </w:t>
+      </w:r>
+      <w:r>
+        <w:rPr>
+          <w:rStyle w:val="NormalTok"/>
+        </w:rPr>
+        <w:t xml:space="preserve">i typescript -g</w:t>
+      </w:r>
+    </w:p>
+    <w:p>
+      <w:pPr>
+        <w:pStyle w:val="FirstParagraph"/>
+      </w:pPr>
+      <w:r>
+        <w:t xml:space="preserve">Then to verify that it is installed, run</w:t>
+      </w:r>
+      <w:r>
+        <w:t xml:space="preserve"> </w:t>
+      </w:r>
+      <w:r>
+        <w:rPr>
+          <w:rStyle w:val="VerbatimChar"/>
+        </w:rPr>
+        <w:t xml:space="preserve">tsc -v</w:t>
+      </w:r>
+      <w:r>
+        <w:t xml:space="preserve"> </w:t>
+      </w:r>
+      <w:r>
+        <w:t xml:space="preserve">to see the version of the compiler. You will get an output like this:</w:t>
+      </w:r>
+    </w:p>
+    <w:p>
+      <w:pPr>
+        <w:pStyle w:val="SourceCode"/>
+      </w:pPr>
+      <w:r>
+        <w:rPr>
+          <w:rStyle w:val="VerbatimChar"/>
+        </w:rPr>
+        <w:t xml:space="preserve">message TS6029: Version 1.7.5</w:t>
+      </w:r>
+    </w:p>
+    <w:p>
+      <w:pPr>
+        <w:pStyle w:val="FirstParagraph"/>
+      </w:pPr>
+      <w:r>
+        <w:t xml:space="preserve">In addition to the compiler, we also need to install the TypeScript Definition manager for DefinitelyTyped (tsd). You can install tsd with:</w:t>
+      </w:r>
+    </w:p>
+    <w:p>
+      <w:pPr>
+        <w:pStyle w:val="SourceCode"/>
+      </w:pPr>
+      <w:r>
+        <w:rPr>
+          <w:rStyle w:val="KeywordTok"/>
+        </w:rPr>
+        <w:t xml:space="preserve">npm</w:t>
+      </w:r>
+      <w:r>
+        <w:rPr>
+          <w:rStyle w:val="NormalTok"/>
+        </w:rPr>
+        <w:t xml:space="preserve"> </w:t>
+      </w:r>
+      <w:r>
+        <w:rPr>
+          <w:rStyle w:val="NormalTok"/>
+        </w:rPr>
+        <w:t xml:space="preserve">i tsd -g</w:t>
+      </w:r>
+    </w:p>
+    <w:p>
+      <w:pPr>
+        <w:pStyle w:val="FirstParagraph"/>
+      </w:pPr>
+      <w:r>
+        <w:t xml:space="preserve">Using TSD, you can search and install TypeScript definition files directly from the community driven DefinitelyTyped repository. To verify that tsd is installed, run tsd with the</w:t>
+      </w:r>
+      <w:r>
+        <w:t xml:space="preserve"> </w:t>
+      </w:r>
+      <w:r>
+        <w:rPr>
+          <w:rStyle w:val="VerbatimChar"/>
+        </w:rPr>
+        <w:t xml:space="preserve">version</w:t>
+      </w:r>
+      <w:r>
+        <w:t xml:space="preserve"> </w:t>
+      </w:r>
+      <w:r>
+        <w:t xml:space="preserve">flag:</w:t>
+      </w:r>
+    </w:p>
+    <w:p>
+      <w:pPr>
+        <w:pStyle w:val="SourceCode"/>
+      </w:pPr>
+      <w:r>
+        <w:rPr>
+          <w:rStyle w:val="KeywordTok"/>
+        </w:rPr>
+        <w:t xml:space="preserve">tsd</w:t>
+      </w:r>
+      <w:r>
+        <w:rPr>
+          <w:rStyle w:val="NormalTok"/>
+        </w:rPr>
+        <w:t xml:space="preserve"> </w:t>
+      </w:r>
+      <w:r>
+        <w:rPr>
+          <w:rStyle w:val="NormalTok"/>
+        </w:rPr>
+        <w:t xml:space="preserve">--version</w:t>
+      </w:r>
+    </w:p>
+    <w:p>
+      <w:pPr>
+        <w:pStyle w:val="FirstParagraph"/>
+      </w:pPr>
+      <w:r>
+        <w:t xml:space="preserve">You should get an output like this:</w:t>
+      </w:r>
+    </w:p>
+    <w:p>
+      <w:pPr>
+        <w:pStyle w:val="SourceCode"/>
+      </w:pPr>
+      <w:r>
+        <w:rPr>
+          <w:rStyle w:val="VerbatimChar"/>
+        </w:rPr>
+        <w:t xml:space="preserve">&gt;&gt; tsd 0.6.5</w:t>
+      </w:r>
+    </w:p>
+    <w:p>
+      <w:pPr>
+        <w:pStyle w:val="FirstParagraph"/>
+      </w:pPr>
+      <w:r>
+        <w:t xml:space="preserve">After</w:t>
+      </w:r>
+      <w:r>
+        <w:t xml:space="preserve"> </w:t>
+      </w:r>
+      <w:r>
+        <w:rPr>
+          <w:rStyle w:val="VerbatimChar"/>
+        </w:rPr>
+        <w:t xml:space="preserve">tsd</w:t>
+      </w:r>
+      <w:r>
+        <w:t xml:space="preserve"> </w:t>
+      </w:r>
+      <w:r>
+        <w:t xml:space="preserve">and</w:t>
+      </w:r>
+      <w:r>
+        <w:t xml:space="preserve"> </w:t>
+      </w:r>
+      <w:r>
+        <w:rPr>
+          <w:rStyle w:val="VerbatimChar"/>
+        </w:rPr>
+        <w:t xml:space="preserve">tsc</w:t>
+      </w:r>
+      <w:r>
+        <w:t xml:space="preserve"> </w:t>
+      </w:r>
+      <w:r>
+        <w:t xml:space="preserve">are installed, we can compile a hello world program:</w:t>
+      </w:r>
+    </w:p>
+    <w:p>
+      <w:pPr>
+        <w:pStyle w:val="BodyText"/>
+      </w:pPr>
+      <w:r>
+        <w:t xml:space="preserve">make a file called</w:t>
+      </w:r>
+      <w:r>
+        <w:t xml:space="preserve"> </w:t>
+      </w:r>
+      <w:r>
+        <w:rPr>
+          <w:rStyle w:val="VerbatimChar"/>
+        </w:rPr>
+        <w:t xml:space="preserve">hello.ts</w:t>
+      </w:r>
+      <w:r>
+        <w:t xml:space="preserve"> </w:t>
+      </w:r>
+      <w:r>
+        <w:t xml:space="preserve">on your desktop:</w:t>
+      </w:r>
+    </w:p>
+    <w:p>
+      <w:pPr>
+        <w:pStyle w:val="SourceCode"/>
+      </w:pPr>
+      <w:r>
+        <w:rPr>
+          <w:rStyle w:val="KeywordTok"/>
+        </w:rPr>
+        <w:t xml:space="preserve">touch</w:t>
+      </w:r>
+      <w:r>
+        <w:rPr>
+          <w:rStyle w:val="NormalTok"/>
+        </w:rPr>
+        <w:t xml:space="preserve"> </w:t>
+      </w:r>
+      <w:r>
+        <w:rPr>
+          <w:rStyle w:val="NormalTok"/>
+        </w:rPr>
+        <w:t xml:space="preserve">~/Desktop/hello.ts</w:t>
+      </w:r>
+    </w:p>
+    <w:p>
+      <w:pPr>
+        <w:pStyle w:val="FirstParagraph"/>
+      </w:pPr>
+      <w:r>
+        <w:t xml:space="preserve">Then, put some TypeScript code in the file:</w:t>
+      </w:r>
+    </w:p>
+    <w:p>
+      <w:pPr>
+        <w:pStyle w:val="SourceCode"/>
+      </w:pPr>
+      <w:r>
+        <w:rPr>
+          <w:rStyle w:val="KeywordTok"/>
+        </w:rPr>
+        <w:t xml:space="preserve">echo</w:t>
+      </w:r>
+      <w:r>
+        <w:rPr>
+          <w:rStyle w:val="NormalTok"/>
+        </w:rPr>
+        <w:t xml:space="preserve"> </w:t>
+      </w:r>
+      <w:r>
+        <w:rPr>
+          <w:rStyle w:val="StringTok"/>
+        </w:rPr>
+        <w:t xml:space="preserve">"const adder = (a: number, b: number): number =&gt; a + b;"</w:t>
+      </w:r>
+      <w:r>
+        <w:rPr>
+          <w:rStyle w:val="NormalTok"/>
+        </w:rPr>
+        <w:t xml:space="preserve"> </w:t>
+      </w:r>
+      <w:r>
+        <w:rPr>
+          <w:rStyle w:val="KeywordTok"/>
+        </w:rPr>
+        <w:t xml:space="preserve">&gt;</w:t>
+      </w:r>
+      <w:r>
+        <w:rPr>
+          <w:rStyle w:val="NormalTok"/>
+        </w:rPr>
+        <w:t xml:space="preserve"> </w:t>
+      </w:r>
+      <w:r>
+        <w:rPr>
+          <w:rStyle w:val="NormalTok"/>
+        </w:rPr>
+        <w:t xml:space="preserve">~/Desktop/hello.ts</w:t>
+      </w:r>
+    </w:p>
+    <w:p>
+      <w:pPr>
+        <w:pStyle w:val="FirstParagraph"/>
+      </w:pPr>
+      <w:r>
+        <w:t xml:space="preserve">Then you can compile the file to JavaScript:</w:t>
+      </w:r>
+    </w:p>
+    <w:p>
+      <w:pPr>
+        <w:pStyle w:val="SourceCode"/>
+      </w:pPr>
+      <w:r>
+        <w:rPr>
+          <w:rStyle w:val="KeywordTok"/>
+        </w:rPr>
+        <w:t xml:space="preserve">tsc</w:t>
+      </w:r>
+      <w:r>
+        <w:rPr>
+          <w:rStyle w:val="NormalTok"/>
+        </w:rPr>
+        <w:t xml:space="preserve"> </w:t>
+      </w:r>
+      <w:r>
+        <w:rPr>
+          <w:rStyle w:val="NormalTok"/>
+        </w:rPr>
+        <w:t xml:space="preserve">~/Desktop/hello.ts</w:t>
+      </w:r>
+    </w:p>
+    <w:p>
+      <w:pPr>
+        <w:pStyle w:val="FirstParagraph"/>
+      </w:pPr>
+      <w:r>
+        <w:t xml:space="preserve">It should output a file in</w:t>
+      </w:r>
+      <w:r>
+        <w:t xml:space="preserve"> </w:t>
+      </w:r>
+      <w:r>
+        <w:rPr>
+          <w:rStyle w:val="VerbatimChar"/>
+        </w:rPr>
+        <w:t xml:space="preserve">Desktop/hello.js</w:t>
+      </w:r>
+      <w:r>
+        <w:t xml:space="preserve">:</w:t>
+      </w:r>
+    </w:p>
+    <w:p>
+      <w:pPr>
+        <w:pStyle w:val="SourceCode"/>
+      </w:pPr>
+      <w:r>
+        <w:rPr>
+          <w:rStyle w:val="KeywordTok"/>
+        </w:rPr>
+        <w:t xml:space="preserve">var</w:t>
+      </w:r>
+      <w:r>
+        <w:rPr>
+          <w:rStyle w:val="NormalTok"/>
+        </w:rPr>
+        <w:t xml:space="preserve"> </w:t>
+      </w:r>
+      <w:r>
+        <w:rPr>
+          <w:rStyle w:val="NormalTok"/>
+        </w:rPr>
+        <w:t xml:space="preserve">adder </w:t>
+      </w:r>
+      <w:r>
+        <w:rPr>
+          <w:rStyle w:val="OperatorTok"/>
+        </w:rPr>
+        <w:t xml:space="preserve">=</w:t>
+      </w:r>
+      <w:r>
+        <w:rPr>
+          <w:rStyle w:val="NormalTok"/>
+        </w:rPr>
+        <w:t xml:space="preserve"> </w:t>
+      </w:r>
+      <w:r>
+        <w:rPr>
+          <w:rStyle w:val="KeywordTok"/>
+        </w:rPr>
+        <w:t xml:space="preserve">function</w:t>
+      </w:r>
+      <w:r>
+        <w:rPr>
+          <w:rStyle w:val="NormalTok"/>
+        </w:rPr>
+        <w:t xml:space="preserve"> </w:t>
+      </w:r>
+      <w:r>
+        <w:rPr>
+          <w:rStyle w:val="NormalTok"/>
+        </w:rPr>
+        <w:t xml:space="preserve">(a</w:t>
+      </w:r>
+      <w:r>
+        <w:rPr>
+          <w:rStyle w:val="OperatorTok"/>
+        </w:rPr>
+        <w:t xml:space="preserve">,</w:t>
+      </w:r>
+      <w:r>
+        <w:rPr>
+          <w:rStyle w:val="NormalTok"/>
+        </w:rPr>
+        <w:t xml:space="preserve"> </w:t>
+      </w:r>
+      <w:r>
+        <w:rPr>
+          <w:rStyle w:val="NormalTok"/>
+        </w:rPr>
+        <w:t xml:space="preserve">b) </w:t>
+      </w:r>
+      <w:r>
+        <w:rPr>
+          <w:rStyle w:val="OperatorTok"/>
+        </w:rPr>
+        <w:t xml:space="preserve">{</w:t>
+      </w:r>
+      <w:r>
+        <w:rPr>
+          <w:rStyle w:val="NormalTok"/>
+        </w:rPr>
+        <w:t xml:space="preserve"> </w:t>
+      </w:r>
+      <w:r>
+        <w:rPr>
+          <w:rStyle w:val="ControlFlowTok"/>
+        </w:rPr>
+        <w:t xml:space="preserve">return</w:t>
+      </w:r>
+      <w:r>
+        <w:rPr>
+          <w:rStyle w:val="NormalTok"/>
+        </w:rPr>
+        <w:t xml:space="preserve"> </w:t>
+      </w:r>
+      <w:r>
+        <w:rPr>
+          <w:rStyle w:val="NormalTok"/>
+        </w:rPr>
+        <w:t xml:space="preserve">a </w:t>
+      </w:r>
+      <w:r>
+        <w:rPr>
+          <w:rStyle w:val="OperatorTok"/>
+        </w:rPr>
+        <w:t xml:space="preserve">+</w:t>
+      </w:r>
+      <w:r>
+        <w:rPr>
+          <w:rStyle w:val="NormalTok"/>
+        </w:rPr>
+        <w:t xml:space="preserve"> </w:t>
+      </w:r>
+      <w:r>
+        <w:rPr>
+          <w:rStyle w:val="NormalTok"/>
+        </w:rPr>
+        <w:t xml:space="preserve">b</w:t>
+      </w:r>
+      <w:r>
+        <w:rPr>
+          <w:rStyle w:val="OperatorTok"/>
+        </w:rPr>
+        <w:t xml:space="preserve">;</w:t>
+      </w:r>
+      <w:r>
+        <w:rPr>
+          <w:rStyle w:val="NormalTok"/>
+        </w:rPr>
+        <w:t xml:space="preserve"> </w:t>
+      </w:r>
+      <w:r>
+        <w:rPr>
+          <w:rStyle w:val="OperatorTok"/>
+        </w:rPr>
+        <w:t xml:space="preserve">};</w:t>
+      </w:r>
+    </w:p>
+    <w:p>
+      <w:pPr>
+        <w:pStyle w:val="FirstParagraph"/>
+      </w:pPr>
+      <w:r>
+        <w:t xml:space="preserve">Now that your TypeScript compiler setup, we can move on to configuring Visual Studio Code.</w:t>
+      </w:r>
+    </w:p>
+    <w:p>
+      <w:pPr>
         <w:pStyle w:val="Compact"/>
         <w:numPr>
           <w:numId w:val="1004"/>
@@ -1382,7 +1888,7 @@
           <w:ilvl w:val="1"/>
         </w:numPr>
       </w:pPr>
-      <w:hyperlink r:id="rId33">
+      <w:hyperlink r:id="rId34">
         <w:r>
           <w:rPr>
             <w:rStyle w:val="VerbatimChar"/>
@@ -2740,8 +3246,8 @@
       <w:pPr>
         <w:pStyle w:val="Heading2"/>
       </w:pPr>
-      <w:bookmarkStart w:id="34" w:name="running-vscode-from-the-terminal"/>
-      <w:bookmarkEnd w:id="34"/>
+      <w:bookmarkStart w:id="35" w:name="running-vscode-from-the-terminal"/>
+      <w:bookmarkEnd w:id="35"/>
       <w:r>
         <w:t xml:space="preserve">Running VSCode from the Terminal</w:t>
       </w:r>
@@ -2756,7 +3262,7 @@
       <w:r>
         <w:t xml:space="preserve"> </w:t>
       </w:r>
-      <w:hyperlink r:id="rId35">
+      <w:hyperlink r:id="rId36">
         <w:r>
           <w:rPr>
             <w:rStyle w:val="Hyperlink"/>
@@ -2846,8 +3352,8 @@
       <w:pPr>
         <w:pStyle w:val="Heading2"/>
       </w:pPr>
-      <w:bookmarkStart w:id="36" w:name="debugging-app-from-vscode"/>
-      <w:bookmarkEnd w:id="36"/>
+      <w:bookmarkStart w:id="37" w:name="debugging-app-from-vscode"/>
+      <w:bookmarkEnd w:id="37"/>
       <w:r>
         <w:t xml:space="preserve">Debugging App from VSCode</w:t>
       </w:r>
@@ -2870,7 +3376,7 @@
       <w:r>
         <w:t xml:space="preserve"> </w:t>
       </w:r>
-      <w:hyperlink r:id="rId37">
+      <w:hyperlink r:id="rId38">
         <w:r>
           <w:rPr>
             <w:rStyle w:val="Hyperlink"/>
@@ -3206,516 +3712,10 @@
       <w:pPr>
         <w:pStyle w:val="Heading1"/>
       </w:pPr>
-      <w:bookmarkStart w:id="38" w:name="typescript-crash-course"/>
-      <w:bookmarkEnd w:id="38"/>
+      <w:bookmarkStart w:id="39" w:name="typescript-crash-course"/>
+      <w:bookmarkEnd w:id="39"/>
       <w:r>
         <w:t xml:space="preserve">TypeScript Crash-course</w:t>
-      </w:r>
-    </w:p>
-    <w:p>
-      <w:pPr>
-        <w:pStyle w:val="Heading2"/>
-      </w:pPr>
-      <w:bookmarkStart w:id="39" w:name="installing-typescript"/>
-      <w:bookmarkEnd w:id="39"/>
-      <w:r>
-        <w:t xml:space="preserve">Installing TypeScript</w:t>
-      </w:r>
-    </w:p>
-    <w:p>
-      <w:pPr>
-        <w:pStyle w:val="FirstParagraph"/>
-      </w:pPr>
-      <w:r>
-        <w:t xml:space="preserve">You can install the TypeScript compiler with node:</w:t>
-      </w:r>
-    </w:p>
-    <w:p>
-      <w:pPr>
-        <w:pStyle w:val="SourceCode"/>
-      </w:pPr>
-      <w:r>
-        <w:rPr>
-          <w:rStyle w:val="KeywordTok"/>
-        </w:rPr>
-        <w:t xml:space="preserve">npm</w:t>
-      </w:r>
-      <w:r>
-        <w:rPr>
-          <w:rStyle w:val="NormalTok"/>
-        </w:rPr>
-        <w:t xml:space="preserve"> </w:t>
-      </w:r>
-      <w:r>
-        <w:rPr>
-          <w:rStyle w:val="NormalTok"/>
-        </w:rPr>
-        <w:t xml:space="preserve">i typescript -g</w:t>
-      </w:r>
-    </w:p>
-    <w:p>
-      <w:pPr>
-        <w:pStyle w:val="FirstParagraph"/>
-      </w:pPr>
-      <w:r>
-        <w:t xml:space="preserve">Then to verify that it is installed, run</w:t>
-      </w:r>
-      <w:r>
-        <w:t xml:space="preserve"> </w:t>
-      </w:r>
-      <w:r>
-        <w:rPr>
-          <w:rStyle w:val="VerbatimChar"/>
-        </w:rPr>
-        <w:t xml:space="preserve">tsc -v</w:t>
-      </w:r>
-      <w:r>
-        <w:t xml:space="preserve"> </w:t>
-      </w:r>
-      <w:r>
-        <w:t xml:space="preserve">to see the version of the compiler. You will get an output like this:</w:t>
-      </w:r>
-    </w:p>
-    <w:p>
-      <w:pPr>
-        <w:pStyle w:val="SourceCode"/>
-      </w:pPr>
-      <w:r>
-        <w:rPr>
-          <w:rStyle w:val="VerbatimChar"/>
-        </w:rPr>
-        <w:t xml:space="preserve">message TS6029: Version 1.7.5</w:t>
-      </w:r>
-    </w:p>
-    <w:p>
-      <w:pPr>
-        <w:pStyle w:val="FirstParagraph"/>
-      </w:pPr>
-      <w:r>
-        <w:t xml:space="preserve">In addition to the compiler, we also need to install the TypeScript Definition manager for DefinitelyTyped (tsd). You can install tsd with:</w:t>
-      </w:r>
-    </w:p>
-    <w:p>
-      <w:pPr>
-        <w:pStyle w:val="SourceCode"/>
-      </w:pPr>
-      <w:r>
-        <w:rPr>
-          <w:rStyle w:val="KeywordTok"/>
-        </w:rPr>
-        <w:t xml:space="preserve">npm</w:t>
-      </w:r>
-      <w:r>
-        <w:rPr>
-          <w:rStyle w:val="NormalTok"/>
-        </w:rPr>
-        <w:t xml:space="preserve"> </w:t>
-      </w:r>
-      <w:r>
-        <w:rPr>
-          <w:rStyle w:val="NormalTok"/>
-        </w:rPr>
-        <w:t xml:space="preserve">i tsd -g</w:t>
-      </w:r>
-    </w:p>
-    <w:p>
-      <w:pPr>
-        <w:pStyle w:val="FirstParagraph"/>
-      </w:pPr>
-      <w:r>
-        <w:t xml:space="preserve">Using TSD, you can search and install TypeScript definition files directly from the community driven DefinitelyTyped repository. To verify that tsd is installed, run tsd with the</w:t>
-      </w:r>
-      <w:r>
-        <w:t xml:space="preserve"> </w:t>
-      </w:r>
-      <w:r>
-        <w:rPr>
-          <w:rStyle w:val="VerbatimChar"/>
-        </w:rPr>
-        <w:t xml:space="preserve">version</w:t>
-      </w:r>
-      <w:r>
-        <w:t xml:space="preserve"> </w:t>
-      </w:r>
-      <w:r>
-        <w:t xml:space="preserve">flag:</w:t>
-      </w:r>
-    </w:p>
-    <w:p>
-      <w:pPr>
-        <w:pStyle w:val="SourceCode"/>
-      </w:pPr>
-      <w:r>
-        <w:rPr>
-          <w:rStyle w:val="KeywordTok"/>
-        </w:rPr>
-        <w:t xml:space="preserve">tsd</w:t>
-      </w:r>
-      <w:r>
-        <w:rPr>
-          <w:rStyle w:val="NormalTok"/>
-        </w:rPr>
-        <w:t xml:space="preserve"> </w:t>
-      </w:r>
-      <w:r>
-        <w:rPr>
-          <w:rStyle w:val="NormalTok"/>
-        </w:rPr>
-        <w:t xml:space="preserve">--version</w:t>
-      </w:r>
-    </w:p>
-    <w:p>
-      <w:pPr>
-        <w:pStyle w:val="FirstParagraph"/>
-      </w:pPr>
-      <w:r>
-        <w:t xml:space="preserve">You should get an output like this:</w:t>
-      </w:r>
-    </w:p>
-    <w:p>
-      <w:pPr>
-        <w:pStyle w:val="SourceCode"/>
-      </w:pPr>
-      <w:r>
-        <w:rPr>
-          <w:rStyle w:val="VerbatimChar"/>
-        </w:rPr>
-        <w:t xml:space="preserve">&gt;&gt; tsd 0.6.5</w:t>
-      </w:r>
-    </w:p>
-    <w:p>
-      <w:pPr>
-        <w:pStyle w:val="FirstParagraph"/>
-      </w:pPr>
-      <w:r>
-        <w:t xml:space="preserve">After</w:t>
-      </w:r>
-      <w:r>
-        <w:t xml:space="preserve"> </w:t>
-      </w:r>
-      <w:r>
-        <w:rPr>
-          <w:rStyle w:val="VerbatimChar"/>
-        </w:rPr>
-        <w:t xml:space="preserve">tsd</w:t>
-      </w:r>
-      <w:r>
-        <w:t xml:space="preserve"> </w:t>
-      </w:r>
-      <w:r>
-        <w:t xml:space="preserve">and</w:t>
-      </w:r>
-      <w:r>
-        <w:t xml:space="preserve"> </w:t>
-      </w:r>
-      <w:r>
-        <w:rPr>
-          <w:rStyle w:val="VerbatimChar"/>
-        </w:rPr>
-        <w:t xml:space="preserve">tsc</w:t>
-      </w:r>
-      <w:r>
-        <w:t xml:space="preserve"> </w:t>
-      </w:r>
-      <w:r>
-        <w:t xml:space="preserve">are installed, we can compile a hello world program:</w:t>
-      </w:r>
-    </w:p>
-    <w:p>
-      <w:pPr>
-        <w:pStyle w:val="BodyText"/>
-      </w:pPr>
-      <w:r>
-        <w:t xml:space="preserve">make a file called</w:t>
-      </w:r>
-      <w:r>
-        <w:t xml:space="preserve"> </w:t>
-      </w:r>
-      <w:r>
-        <w:rPr>
-          <w:rStyle w:val="VerbatimChar"/>
-        </w:rPr>
-        <w:t xml:space="preserve">hello.ts</w:t>
-      </w:r>
-      <w:r>
-        <w:t xml:space="preserve"> </w:t>
-      </w:r>
-      <w:r>
-        <w:t xml:space="preserve">on your desktop:</w:t>
-      </w:r>
-    </w:p>
-    <w:p>
-      <w:pPr>
-        <w:pStyle w:val="SourceCode"/>
-      </w:pPr>
-      <w:r>
-        <w:rPr>
-          <w:rStyle w:val="KeywordTok"/>
-        </w:rPr>
-        <w:t xml:space="preserve">touch</w:t>
-      </w:r>
-      <w:r>
-        <w:rPr>
-          <w:rStyle w:val="NormalTok"/>
-        </w:rPr>
-        <w:t xml:space="preserve"> </w:t>
-      </w:r>
-      <w:r>
-        <w:rPr>
-          <w:rStyle w:val="NormalTok"/>
-        </w:rPr>
-        <w:t xml:space="preserve">~/Desktop/hello.ts</w:t>
-      </w:r>
-    </w:p>
-    <w:p>
-      <w:pPr>
-        <w:pStyle w:val="FirstParagraph"/>
-      </w:pPr>
-      <w:r>
-        <w:t xml:space="preserve">Then, put some TypeScript code in the file:</w:t>
-      </w:r>
-    </w:p>
-    <w:p>
-      <w:pPr>
-        <w:pStyle w:val="SourceCode"/>
-      </w:pPr>
-      <w:r>
-        <w:rPr>
-          <w:rStyle w:val="KeywordTok"/>
-        </w:rPr>
-        <w:t xml:space="preserve">echo</w:t>
-      </w:r>
-      <w:r>
-        <w:rPr>
-          <w:rStyle w:val="NormalTok"/>
-        </w:rPr>
-        <w:t xml:space="preserve"> </w:t>
-      </w:r>
-      <w:r>
-        <w:rPr>
-          <w:rStyle w:val="StringTok"/>
-        </w:rPr>
-        <w:t xml:space="preserve">"const adder = (a: number, b: number): number =&gt; a + b;"</w:t>
-      </w:r>
-      <w:r>
-        <w:rPr>
-          <w:rStyle w:val="NormalTok"/>
-        </w:rPr>
-        <w:t xml:space="preserve"> </w:t>
-      </w:r>
-      <w:r>
-        <w:rPr>
-          <w:rStyle w:val="KeywordTok"/>
-        </w:rPr>
-        <w:t xml:space="preserve">&gt;</w:t>
-      </w:r>
-      <w:r>
-        <w:rPr>
-          <w:rStyle w:val="NormalTok"/>
-        </w:rPr>
-        <w:t xml:space="preserve"> </w:t>
-      </w:r>
-      <w:r>
-        <w:rPr>
-          <w:rStyle w:val="NormalTok"/>
-        </w:rPr>
-        <w:t xml:space="preserve">~/Desktop/hello.ts</w:t>
-      </w:r>
-    </w:p>
-    <w:p>
-      <w:pPr>
-        <w:pStyle w:val="FirstParagraph"/>
-      </w:pPr>
-      <w:r>
-        <w:t xml:space="preserve">Then you can compile the file to JavaScript:</w:t>
-      </w:r>
-    </w:p>
-    <w:p>
-      <w:pPr>
-        <w:pStyle w:val="SourceCode"/>
-      </w:pPr>
-      <w:r>
-        <w:rPr>
-          <w:rStyle w:val="KeywordTok"/>
-        </w:rPr>
-        <w:t xml:space="preserve">tsc</w:t>
-      </w:r>
-      <w:r>
-        <w:rPr>
-          <w:rStyle w:val="NormalTok"/>
-        </w:rPr>
-        <w:t xml:space="preserve"> </w:t>
-      </w:r>
-      <w:r>
-        <w:rPr>
-          <w:rStyle w:val="NormalTok"/>
-        </w:rPr>
-        <w:t xml:space="preserve">~/Desktop/hello.ts</w:t>
-      </w:r>
-    </w:p>
-    <w:p>
-      <w:pPr>
-        <w:pStyle w:val="FirstParagraph"/>
-      </w:pPr>
-      <w:r>
-        <w:t xml:space="preserve">It should output a file in</w:t>
-      </w:r>
-      <w:r>
-        <w:t xml:space="preserve"> </w:t>
-      </w:r>
-      <w:r>
-        <w:rPr>
-          <w:rStyle w:val="VerbatimChar"/>
-        </w:rPr>
-        <w:t xml:space="preserve">Desktop/hello.js</w:t>
-      </w:r>
-      <w:r>
-        <w:t xml:space="preserve">:</w:t>
-      </w:r>
-    </w:p>
-    <w:p>
-      <w:pPr>
-        <w:pStyle w:val="SourceCode"/>
-      </w:pPr>
-      <w:r>
-        <w:rPr>
-          <w:rStyle w:val="KeywordTok"/>
-        </w:rPr>
-        <w:t xml:space="preserve">var</w:t>
-      </w:r>
-      <w:r>
-        <w:rPr>
-          <w:rStyle w:val="NormalTok"/>
-        </w:rPr>
-        <w:t xml:space="preserve"> </w:t>
-      </w:r>
-      <w:r>
-        <w:rPr>
-          <w:rStyle w:val="NormalTok"/>
-        </w:rPr>
-        <w:t xml:space="preserve">adder </w:t>
-      </w:r>
-      <w:r>
-        <w:rPr>
-          <w:rStyle w:val="OperatorTok"/>
-        </w:rPr>
-        <w:t xml:space="preserve">=</w:t>
-      </w:r>
-      <w:r>
-        <w:rPr>
-          <w:rStyle w:val="NormalTok"/>
-        </w:rPr>
-        <w:t xml:space="preserve"> </w:t>
-      </w:r>
-      <w:r>
-        <w:rPr>
-          <w:rStyle w:val="KeywordTok"/>
-        </w:rPr>
-        <w:t xml:space="preserve">function</w:t>
-      </w:r>
-      <w:r>
-        <w:rPr>
-          <w:rStyle w:val="NormalTok"/>
-        </w:rPr>
-        <w:t xml:space="preserve"> </w:t>
-      </w:r>
-      <w:r>
-        <w:rPr>
-          <w:rStyle w:val="NormalTok"/>
-        </w:rPr>
-        <w:t xml:space="preserve">(a</w:t>
-      </w:r>
-      <w:r>
-        <w:rPr>
-          <w:rStyle w:val="OperatorTok"/>
-        </w:rPr>
-        <w:t xml:space="preserve">,</w:t>
-      </w:r>
-      <w:r>
-        <w:rPr>
-          <w:rStyle w:val="NormalTok"/>
-        </w:rPr>
-        <w:t xml:space="preserve"> </w:t>
-      </w:r>
-      <w:r>
-        <w:rPr>
-          <w:rStyle w:val="NormalTok"/>
-        </w:rPr>
-        <w:t xml:space="preserve">b) </w:t>
-      </w:r>
-      <w:r>
-        <w:rPr>
-          <w:rStyle w:val="OperatorTok"/>
-        </w:rPr>
-        <w:t xml:space="preserve">{</w:t>
-      </w:r>
-      <w:r>
-        <w:rPr>
-          <w:rStyle w:val="NormalTok"/>
-        </w:rPr>
-        <w:t xml:space="preserve"> </w:t>
-      </w:r>
-      <w:r>
-        <w:rPr>
-          <w:rStyle w:val="ControlFlowTok"/>
-        </w:rPr>
-        <w:t xml:space="preserve">return</w:t>
-      </w:r>
-      <w:r>
-        <w:rPr>
-          <w:rStyle w:val="NormalTok"/>
-        </w:rPr>
-        <w:t xml:space="preserve"> </w:t>
-      </w:r>
-      <w:r>
-        <w:rPr>
-          <w:rStyle w:val="NormalTok"/>
-        </w:rPr>
-        <w:t xml:space="preserve">a </w:t>
-      </w:r>
-      <w:r>
-        <w:rPr>
-          <w:rStyle w:val="OperatorTok"/>
-        </w:rPr>
-        <w:t xml:space="preserve">+</w:t>
-      </w:r>
-      <w:r>
-        <w:rPr>
-          <w:rStyle w:val="NormalTok"/>
-        </w:rPr>
-        <w:t xml:space="preserve"> </w:t>
-      </w:r>
-      <w:r>
-        <w:rPr>
-          <w:rStyle w:val="NormalTok"/>
-        </w:rPr>
-        <w:t xml:space="preserve">b</w:t>
-      </w:r>
-      <w:r>
-        <w:rPr>
-          <w:rStyle w:val="OperatorTok"/>
-        </w:rPr>
-        <w:t xml:space="preserve">;</w:t>
-      </w:r>
-      <w:r>
-        <w:rPr>
-          <w:rStyle w:val="NormalTok"/>
-        </w:rPr>
-        <w:t xml:space="preserve"> </w:t>
-      </w:r>
-      <w:r>
-        <w:rPr>
-          <w:rStyle w:val="OperatorTok"/>
-        </w:rPr>
-        <w:t xml:space="preserve">};</w:t>
-      </w:r>
-    </w:p>
-    <w:p>
-      <w:pPr>
-        <w:pStyle w:val="FirstParagraph"/>
-      </w:pPr>
-      <w:r>
-        <w:t xml:space="preserve">Now that your TypeScript compiler setup, we can move on to configuring Visual Studio Code.</w:t>
       </w:r>
     </w:p>
     <w:p>
@@ -8347,7 +8347,7 @@
       <w:r>
         <w:t xml:space="preserve"> </w:t>
       </w:r>
-      <w:hyperlink r:id="rId33">
+      <w:hyperlink r:id="rId34">
         <w:r>
           <w:rPr>
             <w:rStyle w:val="VerbatimChar"/>
@@ -10278,7 +10278,7 @@
     </w:lvl>
   </w:abstractNum>
   <w:abstractNum w:abstractNumId="990">
-    <w:nsid w:val="3367e410"/>
+    <w:nsid w:val="dc518988"/>
     <w:multiLevelType w:val="multilevel"/>
     <w:lvl w:ilvl="0">
       <w:numFmt w:val="bullet"/>
@@ -10359,7 +10359,7 @@
     </w:lvl>
   </w:abstractNum>
   <w:abstractNum w:abstractNumId="991">
-    <w:nsid w:val="8c347c43"/>
+    <w:nsid w:val="a7d616bf"/>
     <w:multiLevelType w:val="multilevel"/>
     <w:lvl w:ilvl="0">
       <w:numFmt w:val="bullet"/>
@@ -10440,7 +10440,7 @@
     </w:lvl>
   </w:abstractNum>
   <w:abstractNum w:abstractNumId="99411">
-    <w:nsid w:val="b36c03c6"/>
+    <w:nsid w:val="57f07644"/>
     <w:multiLevelType w:val="multilevel"/>
     <w:lvl w:ilvl="0">
       <w:start w:val="1"/>

</xml_diff>

<commit_message>
add intro for ts.
</commit_message>
<xml_diff>
--- a/output/ng2-intro.docx
+++ b/output/ng2-intro.docx
@@ -3716,6 +3716,14 @@
       <w:bookmarkEnd w:id="39"/>
       <w:r>
         <w:t xml:space="preserve">TypeScript Crash-course</w:t>
+      </w:r>
+    </w:p>
+    <w:p>
+      <w:pPr>
+        <w:pStyle w:val="FirstParagraph"/>
+      </w:pPr>
+      <w:r>
+        <w:t xml:space="preserve">In this chapter we will quickly go through the most important concepts in TypeScript so that you can have a better understanding of Angular code that you will write. Knowing TypeScript definitely helps to understand Angular, but again it is not a requirement.</w:t>
       </w:r>
     </w:p>
     <w:p>
@@ -10278,7 +10286,7 @@
     </w:lvl>
   </w:abstractNum>
   <w:abstractNum w:abstractNumId="990">
-    <w:nsid w:val="dc518988"/>
+    <w:nsid w:val="7cbc9400"/>
     <w:multiLevelType w:val="multilevel"/>
     <w:lvl w:ilvl="0">
       <w:numFmt w:val="bullet"/>
@@ -10359,7 +10367,7 @@
     </w:lvl>
   </w:abstractNum>
   <w:abstractNum w:abstractNumId="991">
-    <w:nsid w:val="a7d616bf"/>
+    <w:nsid w:val="7d3213bf"/>
     <w:multiLevelType w:val="multilevel"/>
     <w:lvl w:ilvl="0">
       <w:numFmt w:val="bullet"/>
@@ -10440,7 +10448,7 @@
     </w:lvl>
   </w:abstractNum>
   <w:abstractNum w:abstractNumId="99411">
-    <w:nsid w:val="57f07644"/>
+    <w:nsid w:val="86793b24"/>
     <w:multiLevelType w:val="multilevel"/>
     <w:lvl w:ilvl="0">
       <w:start w:val="1"/>

</xml_diff>

<commit_message>
reorganize vscode setup chapter
</commit_message>
<xml_diff>
--- a/output/ng2-intro.docx
+++ b/output/ng2-intro.docx
@@ -1226,10 +1226,10 @@
       <w:pPr>
         <w:pStyle w:val="Heading2"/>
       </w:pPr>
-      <w:bookmarkStart w:id="31" w:name="setting-up-typescript-for-vscode"/>
+      <w:bookmarkStart w:id="31" w:name="setting-up-vscode-for-typescript"/>
       <w:bookmarkEnd w:id="31"/>
       <w:r>
-        <w:t xml:space="preserve">Setting up TypeScript for VSCode</w:t>
+        <w:t xml:space="preserve">Setting up VSCode for TypeScript</w:t>
       </w:r>
     </w:p>
     <w:p>
@@ -1258,7 +1258,7 @@
     </w:p>
     <w:p>
       <w:pPr>
-        <w:pStyle w:val="Heading2"/>
+        <w:pStyle w:val="Heading3"/>
       </w:pPr>
       <w:bookmarkStart w:id="33" w:name="installing-typescript"/>
       <w:bookmarkEnd w:id="33"/>
@@ -1760,6 +1760,16 @@
       </w:pPr>
       <w:r>
         <w:t xml:space="preserve">Now that your TypeScript compiler setup, we can move on to configuring Visual Studio Code.</w:t>
+      </w:r>
+    </w:p>
+    <w:p>
+      <w:pPr>
+        <w:pStyle w:val="Heading3"/>
+      </w:pPr>
+      <w:bookmarkStart w:id="34" w:name="add-vscode-configurations"/>
+      <w:bookmarkEnd w:id="34"/>
+      <w:r>
+        <w:t xml:space="preserve">Add VSCode Configurations</w:t>
       </w:r>
     </w:p>
     <w:p>
@@ -1888,7 +1898,7 @@
           <w:ilvl w:val="1"/>
         </w:numPr>
       </w:pPr>
-      <w:hyperlink r:id="rId34">
+      <w:hyperlink r:id="rId35">
         <w:r>
           <w:rPr>
             <w:rStyle w:val="VerbatimChar"/>
@@ -3246,8 +3256,8 @@
       <w:pPr>
         <w:pStyle w:val="Heading2"/>
       </w:pPr>
-      <w:bookmarkStart w:id="35" w:name="running-vscode-from-the-terminal"/>
-      <w:bookmarkEnd w:id="35"/>
+      <w:bookmarkStart w:id="36" w:name="running-vscode-from-the-terminal"/>
+      <w:bookmarkEnd w:id="36"/>
       <w:r>
         <w:t xml:space="preserve">Running VSCode from the Terminal</w:t>
       </w:r>
@@ -3262,7 +3272,7 @@
       <w:r>
         <w:t xml:space="preserve"> </w:t>
       </w:r>
-      <w:hyperlink r:id="rId36">
+      <w:hyperlink r:id="rId37">
         <w:r>
           <w:rPr>
             <w:rStyle w:val="Hyperlink"/>
@@ -3352,8 +3362,8 @@
       <w:pPr>
         <w:pStyle w:val="Heading2"/>
       </w:pPr>
-      <w:bookmarkStart w:id="37" w:name="debugging-app-from-vscode"/>
-      <w:bookmarkEnd w:id="37"/>
+      <w:bookmarkStart w:id="38" w:name="debugging-app-from-vscode"/>
+      <w:bookmarkEnd w:id="38"/>
       <w:r>
         <w:t xml:space="preserve">Debugging App from VSCode</w:t>
       </w:r>
@@ -3376,7 +3386,7 @@
       <w:r>
         <w:t xml:space="preserve"> </w:t>
       </w:r>
-      <w:hyperlink r:id="rId38">
+      <w:hyperlink r:id="rId39">
         <w:r>
           <w:rPr>
             <w:rStyle w:val="Hyperlink"/>
@@ -3712,8 +3722,8 @@
       <w:pPr>
         <w:pStyle w:val="Heading1"/>
       </w:pPr>
-      <w:bookmarkStart w:id="39" w:name="typescript-crash-course"/>
-      <w:bookmarkEnd w:id="39"/>
+      <w:bookmarkStart w:id="40" w:name="typescript-crash-course"/>
+      <w:bookmarkEnd w:id="40"/>
       <w:r>
         <w:t xml:space="preserve">TypeScript Crash-course</w:t>
       </w:r>
@@ -3730,8 +3740,8 @@
       <w:pPr>
         <w:pStyle w:val="Heading2"/>
       </w:pPr>
-      <w:bookmarkStart w:id="40" w:name="types-and-the-basics"/>
-      <w:bookmarkEnd w:id="40"/>
+      <w:bookmarkStart w:id="41" w:name="types-and-the-basics"/>
+      <w:bookmarkEnd w:id="41"/>
       <w:r>
         <w:t xml:space="preserve">Types and the Basics</w:t>
       </w:r>
@@ -3910,8 +3920,8 @@
       <w:pPr>
         <w:pStyle w:val="Heading2"/>
       </w:pPr>
-      <w:bookmarkStart w:id="41" w:name="interface"/>
-      <w:bookmarkEnd w:id="41"/>
+      <w:bookmarkStart w:id="42" w:name="interface"/>
+      <w:bookmarkEnd w:id="42"/>
       <w:r>
         <w:t xml:space="preserve">Interface</w:t>
       </w:r>
@@ -4076,8 +4086,8 @@
       <w:pPr>
         <w:pStyle w:val="Heading3"/>
       </w:pPr>
-      <w:bookmarkStart w:id="42" w:name="basic-interface"/>
-      <w:bookmarkEnd w:id="42"/>
+      <w:bookmarkStart w:id="43" w:name="basic-interface"/>
+      <w:bookmarkEnd w:id="43"/>
       <w:r>
         <w:t xml:space="preserve">Basic Interface</w:t>
       </w:r>
@@ -4745,8 +4755,8 @@
       <w:pPr>
         <w:pStyle w:val="Heading2"/>
       </w:pPr>
-      <w:bookmarkStart w:id="43" w:name="classes"/>
-      <w:bookmarkEnd w:id="43"/>
+      <w:bookmarkStart w:id="44" w:name="classes"/>
+      <w:bookmarkEnd w:id="44"/>
       <w:r>
         <w:t xml:space="preserve">Classes</w:t>
       </w:r>
@@ -4942,7 +4952,7 @@
       <w:r>
         <w:t xml:space="preserve"> </w:t>
       </w:r>
-      <w:hyperlink r:id="rId44">
+      <w:hyperlink r:id="rId45">
         <w:r>
           <w:rPr>
             <w:rStyle w:val="Hyperlink"/>
@@ -4959,7 +4969,7 @@
       <w:r>
         <w:t xml:space="preserve"> </w:t>
       </w:r>
-      <w:hyperlink r:id="rId45">
+      <w:hyperlink r:id="rId46">
         <w:r>
           <w:rPr>
             <w:rStyle w:val="Hyperlink"/>
@@ -4992,8 +5002,8 @@
       <w:pPr>
         <w:pStyle w:val="Heading3"/>
       </w:pPr>
-      <w:bookmarkStart w:id="46" w:name="adding-an-instance-variable"/>
-      <w:bookmarkEnd w:id="46"/>
+      <w:bookmarkStart w:id="47" w:name="adding-an-instance-variable"/>
+      <w:bookmarkEnd w:id="47"/>
       <w:r>
         <w:t xml:space="preserve">Adding an Instance Variable</w:t>
       </w:r>
@@ -5379,8 +5389,8 @@
       <w:pPr>
         <w:pStyle w:val="Heading3"/>
       </w:pPr>
-      <w:bookmarkStart w:id="47" w:name="adding-a-method"/>
-      <w:bookmarkEnd w:id="47"/>
+      <w:bookmarkStart w:id="48" w:name="adding-a-method"/>
+      <w:bookmarkEnd w:id="48"/>
       <w:r>
         <w:t xml:space="preserve">Adding a Method</w:t>
       </w:r>
@@ -5824,8 +5834,8 @@
       <w:pPr>
         <w:pStyle w:val="Heading3"/>
       </w:pPr>
-      <w:bookmarkStart w:id="48" w:name="adding-a-constructor"/>
-      <w:bookmarkEnd w:id="48"/>
+      <w:bookmarkStart w:id="49" w:name="adding-a-constructor"/>
+      <w:bookmarkEnd w:id="49"/>
       <w:r>
         <w:t xml:space="preserve">Adding a constructor</w:t>
       </w:r>
@@ -6278,8 +6288,8 @@
       <w:pPr>
         <w:pStyle w:val="Heading3"/>
       </w:pPr>
-      <w:bookmarkStart w:id="49" w:name="using-access-modifiers"/>
-      <w:bookmarkEnd w:id="49"/>
+      <w:bookmarkStart w:id="50" w:name="using-access-modifiers"/>
+      <w:bookmarkEnd w:id="50"/>
       <w:r>
         <w:t xml:space="preserve">Using Access Modifiers</w:t>
       </w:r>
@@ -6507,8 +6517,8 @@
       <w:pPr>
         <w:pStyle w:val="Heading3"/>
       </w:pPr>
-      <w:bookmarkStart w:id="50" w:name="implementing-an-interface"/>
-      <w:bookmarkEnd w:id="50"/>
+      <w:bookmarkStart w:id="51" w:name="implementing-an-interface"/>
+      <w:bookmarkEnd w:id="51"/>
       <w:r>
         <w:t xml:space="preserve">Implementing an Interface</w:t>
       </w:r>
@@ -7056,8 +7066,8 @@
       <w:pPr>
         <w:pStyle w:val="Heading1"/>
       </w:pPr>
-      <w:bookmarkStart w:id="51" w:name="angular-basics"/>
-      <w:bookmarkEnd w:id="51"/>
+      <w:bookmarkStart w:id="52" w:name="angular-basics"/>
+      <w:bookmarkEnd w:id="52"/>
       <w:r>
         <w:t xml:space="preserve">Angular Basics</w:t>
       </w:r>
@@ -7082,8 +7092,8 @@
       <w:pPr>
         <w:pStyle w:val="Heading2"/>
       </w:pPr>
-      <w:bookmarkStart w:id="52" w:name="components"/>
-      <w:bookmarkEnd w:id="52"/>
+      <w:bookmarkStart w:id="53" w:name="components"/>
+      <w:bookmarkEnd w:id="53"/>
       <w:r>
         <w:t xml:space="preserve">Components</w:t>
       </w:r>
@@ -7131,8 +7141,8 @@
       <w:pPr>
         <w:pStyle w:val="Heading3"/>
       </w:pPr>
-      <w:bookmarkStart w:id="53" w:name="project-files"/>
-      <w:bookmarkEnd w:id="53"/>
+      <w:bookmarkStart w:id="54" w:name="project-files"/>
+      <w:bookmarkEnd w:id="54"/>
       <w:r>
         <w:t xml:space="preserve">Project Files</w:t>
       </w:r>
@@ -7147,7 +7157,7 @@
       <w:r>
         <w:t xml:space="preserve"> </w:t>
       </w:r>
-      <w:hyperlink r:id="rId54">
+      <w:hyperlink r:id="rId55">
         <w:r>
           <w:rPr>
             <w:rStyle w:val="VerbatimChar"/>
@@ -7211,8 +7221,8 @@
       <w:pPr>
         <w:pStyle w:val="Heading3"/>
       </w:pPr>
-      <w:bookmarkStart w:id="55" w:name="getting-started"/>
-      <w:bookmarkEnd w:id="55"/>
+      <w:bookmarkStart w:id="56" w:name="getting-started"/>
+      <w:bookmarkEnd w:id="56"/>
       <w:r>
         <w:t xml:space="preserve">Getting Started</w:t>
       </w:r>
@@ -7765,8 +7775,8 @@
       <w:pPr>
         <w:pStyle w:val="Heading3"/>
       </w:pPr>
-      <w:bookmarkStart w:id="56" w:name="making-the-component"/>
-      <w:bookmarkEnd w:id="56"/>
+      <w:bookmarkStart w:id="57" w:name="making-the-component"/>
+      <w:bookmarkEnd w:id="57"/>
       <w:r>
         <w:t xml:space="preserve">Making the Component</w:t>
       </w:r>
@@ -8328,8 +8338,8 @@
       <w:pPr>
         <w:pStyle w:val="Heading3"/>
       </w:pPr>
-      <w:bookmarkStart w:id="57" w:name="compiling-the-component"/>
-      <w:bookmarkEnd w:id="57"/>
+      <w:bookmarkStart w:id="58" w:name="compiling-the-component"/>
+      <w:bookmarkEnd w:id="58"/>
       <w:r>
         <w:t xml:space="preserve">Compiling the Component</w:t>
       </w:r>
@@ -8355,7 +8365,7 @@
       <w:r>
         <w:t xml:space="preserve"> </w:t>
       </w:r>
-      <w:hyperlink r:id="rId34">
+      <w:hyperlink r:id="rId35">
         <w:r>
           <w:rPr>
             <w:rStyle w:val="VerbatimChar"/>
@@ -9355,8 +9365,8 @@
       <w:pPr>
         <w:pStyle w:val="Heading3"/>
       </w:pPr>
-      <w:bookmarkStart w:id="58" w:name="loading-the-component"/>
-      <w:bookmarkEnd w:id="58"/>
+      <w:bookmarkStart w:id="59" w:name="loading-the-component"/>
+      <w:bookmarkEnd w:id="59"/>
       <w:r>
         <w:t xml:space="preserve">Loading the Component</w:t>
       </w:r>
@@ -9944,7 +9954,7 @@
                     </pic:cNvPicPr>
                   </pic:nvPicPr>
                   <pic:blipFill>
-                    <a:blip r:embed="rId59"/>
+                    <a:blip r:embed="rId60"/>
                     <a:stretch>
                       <a:fillRect/>
                     </a:stretch>
@@ -10286,7 +10296,7 @@
     </w:lvl>
   </w:abstractNum>
   <w:abstractNum w:abstractNumId="990">
-    <w:nsid w:val="7cbc9400"/>
+    <w:nsid w:val="ded8fed5"/>
     <w:multiLevelType w:val="multilevel"/>
     <w:lvl w:ilvl="0">
       <w:numFmt w:val="bullet"/>
@@ -10367,7 +10377,7 @@
     </w:lvl>
   </w:abstractNum>
   <w:abstractNum w:abstractNumId="991">
-    <w:nsid w:val="7d3213bf"/>
+    <w:nsid w:val="94c3dfe2"/>
     <w:multiLevelType w:val="multilevel"/>
     <w:lvl w:ilvl="0">
       <w:numFmt w:val="bullet"/>
@@ -10448,7 +10458,7 @@
     </w:lvl>
   </w:abstractNum>
   <w:abstractNum w:abstractNumId="99411">
-    <w:nsid w:val="86793b24"/>
+    <w:nsid w:val="b8d9237c"/>
     <w:multiLevelType w:val="multilevel"/>
     <w:lvl w:ilvl="0">
       <w:start w:val="1"/>

</xml_diff>

<commit_message>
test build for services and providers.
</commit_message>
<xml_diff>
--- a/output/ng2-intro.docx
+++ b/output/ng2-intro.docx
@@ -7103,7 +7103,7 @@
         <w:pStyle w:val="FirstParagraph"/>
       </w:pPr>
       <w:r>
-        <w:t xml:space="preserve">Components are at the heart of Angular. The idea is that you break down your application into different logical components and let the components handle the rest. Every component has a controller defined by a class and a template defined by html.</w:t>
+        <w:t xml:space="preserve">Components are at the heart of Angular. The main idea is that you break down your application into different cohesive components and let the components handle the rest. Every component has a controller defined by a class and a template defined by html. In addition, a component's job is to enable the user experience and delegate everything non-trivial to services.</w:t>
       </w:r>
     </w:p>
     <w:p>
@@ -9989,6 +9989,713 @@
         <w:t xml:space="preserve">Running a basic component in the browser</w:t>
       </w:r>
     </w:p>
+    <w:p>
+      <w:pPr>
+        <w:pStyle w:val="Heading2"/>
+      </w:pPr>
+      <w:bookmarkStart w:id="61" w:name="dependency-injection"/>
+      <w:bookmarkEnd w:id="61"/>
+      <w:r>
+        <w:t xml:space="preserve">Dependency Injection</w:t>
+      </w:r>
+    </w:p>
+    <w:p>
+      <w:pPr>
+        <w:pStyle w:val="FirstParagraph"/>
+      </w:pPr>
+      <w:r>
+        <w:t xml:space="preserve">Dependency Injection is a coding pattern in which a class receives its dependencies from external sources rather than creating them itself. In order to achieve Dependency Injection we need a Dependency InjectionFramework to handle the dependencies for us. Using a DI framework, you simply ask for a class from the injector instead of worrying about the dependencies inside the class itself.</w:t>
+      </w:r>
+    </w:p>
+    <w:p>
+      <w:pPr>
+        <w:pStyle w:val="BodyText"/>
+      </w:pPr>
+      <w:r>
+        <w:t xml:space="preserve">Angular has a standalone module that handles Dependency Injection. This framework can also be used in non-Angular applications to handle Dependency Injection.</w:t>
+      </w:r>
+    </w:p>
+    <w:p>
+      <w:pPr>
+        <w:pStyle w:val="Heading2"/>
+      </w:pPr>
+      <w:bookmarkStart w:id="62" w:name="services-and-providers"/>
+      <w:bookmarkEnd w:id="62"/>
+      <w:r>
+        <w:t xml:space="preserve">Services and Providers</w:t>
+      </w:r>
+    </w:p>
+    <w:p>
+      <w:pPr>
+        <w:pStyle w:val="Compact"/>
+        <w:numPr>
+          <w:numId w:val="1018"/>
+          <w:ilvl w:val="0"/>
+        </w:numPr>
+      </w:pPr>
+      <w:r>
+        <w:t xml:space="preserve">A service is nothing more than a class in Angular 2. It remains nothing more than a class until we register it with the Angular injector.</w:t>
+      </w:r>
+    </w:p>
+    <w:p>
+      <w:pPr>
+        <w:pStyle w:val="Compact"/>
+        <w:numPr>
+          <w:numId w:val="1018"/>
+          <w:ilvl w:val="0"/>
+        </w:numPr>
+      </w:pPr>
+      <w:r>
+        <w:t xml:space="preserve">When you bootstrap your app, Angular creates an injector on the fly that can inject services and other dependencies throughout the app.</w:t>
+      </w:r>
+    </w:p>
+    <w:p>
+      <w:pPr>
+        <w:pStyle w:val="Compact"/>
+        <w:numPr>
+          <w:numId w:val="1018"/>
+          <w:ilvl w:val="0"/>
+        </w:numPr>
+      </w:pPr>
+      <w:r>
+        <w:t xml:space="preserve">You can register the service or the dependencies during when bootstrapping the app or when defining a component.</w:t>
+      </w:r>
+    </w:p>
+    <w:p>
+      <w:pPr>
+        <w:numPr>
+          <w:numId w:val="1018"/>
+          <w:ilvl w:val="0"/>
+        </w:numPr>
+      </w:pPr>
+      <w:r>
+        <w:t xml:space="preserve">If you have a class called</w:t>
+      </w:r>
+      <w:r>
+        <w:t xml:space="preserve"> </w:t>
+      </w:r>
+      <w:r>
+        <w:rPr>
+          <w:rStyle w:val="VerbatimChar"/>
+        </w:rPr>
+        <w:t xml:space="preserve">MyService</w:t>
+      </w:r>
+      <w:r>
+        <w:t xml:space="preserve">, you can register it with the Injector and then you can inject it everywhere:</w:t>
+      </w:r>
+    </w:p>
+    <w:p>
+      <w:pPr>
+        <w:pStyle w:val="SourceCode"/>
+        <w:numPr>
+          <w:numId w:val="1000"/>
+          <w:ilvl w:val="0"/>
+        </w:numPr>
+      </w:pPr>
+      <w:r>
+        <w:rPr>
+          <w:rStyle w:val="FunctionTok"/>
+        </w:rPr>
+        <w:t xml:space="preserve">bootstrap</w:t>
+      </w:r>
+      <w:r>
+        <w:rPr>
+          <w:rStyle w:val="NormalTok"/>
+        </w:rPr>
+        <w:t xml:space="preserve">(App, [MyService]); </w:t>
+      </w:r>
+      <w:r>
+        <w:rPr>
+          <w:rStyle w:val="CommentTok"/>
+        </w:rPr>
+        <w:t xml:space="preserve">// second param is an array of providers</w:t>
+      </w:r>
+    </w:p>
+    <w:p>
+      <w:pPr>
+        <w:pStyle w:val="Compact"/>
+        <w:numPr>
+          <w:numId w:val="1018"/>
+          <w:ilvl w:val="0"/>
+        </w:numPr>
+      </w:pPr>
+      <w:r>
+        <w:t xml:space="preserve">Providers is a way to specify what services are available inside the component in a hierarchical fashion.</w:t>
+      </w:r>
+    </w:p>
+    <w:p>
+      <w:pPr>
+        <w:pStyle w:val="Compact"/>
+        <w:numPr>
+          <w:numId w:val="1018"/>
+          <w:ilvl w:val="0"/>
+        </w:numPr>
+      </w:pPr>
+      <w:r>
+        <w:t xml:space="preserve">A provider can be a class, a value or a factory.</w:t>
+      </w:r>
+    </w:p>
+    <w:p>
+      <w:pPr>
+        <w:pStyle w:val="Compact"/>
+        <w:numPr>
+          <w:numId w:val="1018"/>
+          <w:ilvl w:val="0"/>
+        </w:numPr>
+      </w:pPr>
+      <w:r>
+        <w:t xml:space="preserve">Providers create the instances of the things that we ask the injector to inject.</w:t>
+      </w:r>
+    </w:p>
+    <w:p>
+      <w:pPr>
+        <w:pStyle w:val="Compact"/>
+        <w:numPr>
+          <w:numId w:val="1018"/>
+          <w:ilvl w:val="0"/>
+        </w:numPr>
+      </w:pPr>
+      <w:r>
+        <w:rPr>
+          <w:rStyle w:val="VerbatimChar"/>
+        </w:rPr>
+        <w:t xml:space="preserve">[SomeService];</w:t>
+      </w:r>
+      <w:r>
+        <w:t xml:space="preserve"> </w:t>
+      </w:r>
+      <w:r>
+        <w:t xml:space="preserve">is short for</w:t>
+      </w:r>
+      <w:r>
+        <w:t xml:space="preserve"> </w:t>
+      </w:r>
+      <w:r>
+        <w:rPr>
+          <w:rStyle w:val="VerbatimChar"/>
+        </w:rPr>
+        <w:t xml:space="preserve">[provide(SomeService, {useClass:SomeService})];</w:t>
+      </w:r>
+      <w:r>
+        <w:t xml:space="preserve"> </w:t>
+      </w:r>
+      <w:r>
+        <w:t xml:space="preserve">where the first param is the token, and the second is the definition object.</w:t>
+      </w:r>
+    </w:p>
+    <w:p>
+      <w:pPr>
+        <w:numPr>
+          <w:numId w:val="1018"/>
+          <w:ilvl w:val="0"/>
+        </w:numPr>
+      </w:pPr>
+      <w:r>
+        <w:t xml:space="preserve">A simple object can be passed to the Injector to create a Value Provider:</w:t>
+      </w:r>
+    </w:p>
+    <w:p>
+      <w:pPr>
+        <w:pStyle w:val="SourceCode"/>
+        <w:numPr>
+          <w:numId w:val="1000"/>
+          <w:ilvl w:val="0"/>
+        </w:numPr>
+      </w:pPr>
+      <w:r>
+        <w:rPr>
+          <w:rStyle w:val="FunctionTok"/>
+        </w:rPr>
+        <w:t xml:space="preserve">beforeEachProviders</w:t>
+      </w:r>
+      <w:r>
+        <w:rPr>
+          <w:rStyle w:val="NormalTok"/>
+        </w:rPr>
+        <w:t xml:space="preserve">(() =&gt; {</w:t>
+      </w:r>
+      <w:r>
+        <w:br w:type="textWrapping"/>
+      </w:r>
+      <w:r>
+        <w:rPr>
+          <w:rStyle w:val="NormalTok"/>
+        </w:rPr>
+        <w:t xml:space="preserve"> </w:t>
+      </w:r>
+      <w:r>
+        <w:rPr>
+          <w:rStyle w:val="NormalTok"/>
+        </w:rPr>
+        <w:t xml:space="preserve"> </w:t>
+      </w:r>
+      <w:r>
+        <w:rPr>
+          <w:rStyle w:val="NormalTok"/>
+        </w:rPr>
+        <w:t xml:space="preserve">let someService = { getData: () =&gt; [] };</w:t>
+      </w:r>
+      <w:r>
+        <w:br w:type="textWrapping"/>
+      </w:r>
+      <w:r>
+        <w:rPr>
+          <w:rStyle w:val="NormalTok"/>
+        </w:rPr>
+        <w:t xml:space="preserve"> </w:t>
+      </w:r>
+      <w:r>
+        <w:rPr>
+          <w:rStyle w:val="NormalTok"/>
+        </w:rPr>
+        <w:t xml:space="preserve"> </w:t>
+      </w:r>
+      <w:r>
+        <w:rPr>
+          <w:rStyle w:val="KeywordTok"/>
+        </w:rPr>
+        <w:t xml:space="preserve">return</w:t>
+      </w:r>
+      <w:r>
+        <w:rPr>
+          <w:rStyle w:val="NormalTok"/>
+        </w:rPr>
+        <w:t xml:space="preserve"> </w:t>
+      </w:r>
+      <w:r>
+        <w:rPr>
+          <w:rStyle w:val="NormalTok"/>
+        </w:rPr>
+        <w:t xml:space="preserve">[ </w:t>
+      </w:r>
+      <w:r>
+        <w:rPr>
+          <w:rStyle w:val="FunctionTok"/>
+        </w:rPr>
+        <w:t xml:space="preserve">provide</w:t>
+      </w:r>
+      <w:r>
+        <w:rPr>
+          <w:rStyle w:val="NormalTok"/>
+        </w:rPr>
+        <w:t xml:space="preserve">(SomeSvc, {useValue: someService}) ]; </w:t>
+      </w:r>
+      <w:r>
+        <w:rPr>
+          <w:rStyle w:val="CommentTok"/>
+        </w:rPr>
+        <w:t xml:space="preserve">// using `useValue` instead of `useClass`</w:t>
+      </w:r>
+      <w:r>
+        <w:br w:type="textWrapping"/>
+      </w:r>
+      <w:r>
+        <w:rPr>
+          <w:rStyle w:val="NormalTok"/>
+        </w:rPr>
+        <w:t xml:space="preserve">});</w:t>
+      </w:r>
+    </w:p>
+    <w:p>
+      <w:pPr>
+        <w:pStyle w:val="Compact"/>
+        <w:numPr>
+          <w:numId w:val="1018"/>
+          <w:ilvl w:val="0"/>
+        </w:numPr>
+      </w:pPr>
+      <w:r>
+        <w:t xml:space="preserve">You can also use a factory as a provider.</w:t>
+      </w:r>
+    </w:p>
+    <w:p>
+      <w:pPr>
+        <w:numPr>
+          <w:numId w:val="1018"/>
+          <w:ilvl w:val="0"/>
+        </w:numPr>
+      </w:pPr>
+      <w:r>
+        <w:t xml:space="preserve">You can use a factory function that creates a properly configured Service:</w:t>
+      </w:r>
+    </w:p>
+    <w:p>
+      <w:pPr>
+        <w:pStyle w:val="SourceCode"/>
+        <w:numPr>
+          <w:numId w:val="1000"/>
+          <w:ilvl w:val="0"/>
+        </w:numPr>
+      </w:pPr>
+      <w:r>
+        <w:rPr>
+          <w:rStyle w:val="NormalTok"/>
+        </w:rPr>
+        <w:t xml:space="preserve">let myServiceFactory = (dx: DepX, dy: DepY) =&gt; {</w:t>
+      </w:r>
+      <w:r>
+        <w:br w:type="textWrapping"/>
+      </w:r>
+      <w:r>
+        <w:rPr>
+          <w:rStyle w:val="NormalTok"/>
+        </w:rPr>
+        <w:t xml:space="preserve"> </w:t>
+      </w:r>
+      <w:r>
+        <w:rPr>
+          <w:rStyle w:val="NormalTok"/>
+        </w:rPr>
+        <w:t xml:space="preserve"> </w:t>
+      </w:r>
+      <w:r>
+        <w:rPr>
+          <w:rStyle w:val="KeywordTok"/>
+        </w:rPr>
+        <w:t xml:space="preserve">return</w:t>
+      </w:r>
+      <w:r>
+        <w:rPr>
+          <w:rStyle w:val="NormalTok"/>
+        </w:rPr>
+        <w:t xml:space="preserve"> </w:t>
+      </w:r>
+      <w:r>
+        <w:rPr>
+          <w:rStyle w:val="KeywordTok"/>
+        </w:rPr>
+        <w:t xml:space="preserve">new</w:t>
+      </w:r>
+      <w:r>
+        <w:rPr>
+          <w:rStyle w:val="NormalTok"/>
+        </w:rPr>
+        <w:t xml:space="preserve"> </w:t>
+      </w:r>
+      <w:r>
+        <w:rPr>
+          <w:rStyle w:val="FunctionTok"/>
+        </w:rPr>
+        <w:t xml:space="preserve">MyService</w:t>
+      </w:r>
+      <w:r>
+        <w:rPr>
+          <w:rStyle w:val="NormalTok"/>
+        </w:rPr>
+        <w:t xml:space="preserve">(dx, dy.</w:t>
+      </w:r>
+      <w:r>
+        <w:rPr>
+          <w:rStyle w:val="FunctionTok"/>
+        </w:rPr>
+        <w:t xml:space="preserve">value</w:t>
+      </w:r>
+      <w:r>
+        <w:rPr>
+          <w:rStyle w:val="NormalTok"/>
+        </w:rPr>
+        <w:t xml:space="preserve">);</w:t>
+      </w:r>
+      <w:r>
+        <w:br w:type="textWrapping"/>
+      </w:r>
+      <w:r>
+        <w:rPr>
+          <w:rStyle w:val="NormalTok"/>
+        </w:rPr>
+        <w:t xml:space="preserve">}</w:t>
+      </w:r>
+      <w:r>
+        <w:br w:type="textWrapping"/>
+      </w:r>
+      <w:r>
+        <w:br w:type="textWrapping"/>
+      </w:r>
+      <w:r>
+        <w:rPr>
+          <w:rStyle w:val="CommentTok"/>
+        </w:rPr>
+        <w:t xml:space="preserve">// provider definition object.</w:t>
+      </w:r>
+      <w:r>
+        <w:br w:type="textWrapping"/>
+      </w:r>
+      <w:r>
+        <w:rPr>
+          <w:rStyle w:val="NormalTok"/>
+        </w:rPr>
+        <w:t xml:space="preserve">let myServiceDefinition = {</w:t>
+      </w:r>
+      <w:r>
+        <w:br w:type="textWrapping"/>
+      </w:r>
+      <w:r>
+        <w:rPr>
+          <w:rStyle w:val="NormalTok"/>
+        </w:rPr>
+        <w:t xml:space="preserve"> </w:t>
+      </w:r>
+      <w:r>
+        <w:rPr>
+          <w:rStyle w:val="NormalTok"/>
+        </w:rPr>
+        <w:t xml:space="preserve"> </w:t>
+      </w:r>
+      <w:r>
+        <w:rPr>
+          <w:rStyle w:val="NormalTok"/>
+        </w:rPr>
+        <w:t xml:space="preserve"> </w:t>
+      </w:r>
+      <w:r>
+        <w:rPr>
+          <w:rStyle w:val="NormalTok"/>
+        </w:rPr>
+        <w:t xml:space="preserve">useFactory: myServiceFactory,</w:t>
+      </w:r>
+      <w:r>
+        <w:br w:type="textWrapping"/>
+      </w:r>
+      <w:r>
+        <w:rPr>
+          <w:rStyle w:val="NormalTok"/>
+        </w:rPr>
+        <w:t xml:space="preserve"> </w:t>
+      </w:r>
+      <w:r>
+        <w:rPr>
+          <w:rStyle w:val="NormalTok"/>
+        </w:rPr>
+        <w:t xml:space="preserve"> </w:t>
+      </w:r>
+      <w:r>
+        <w:rPr>
+          <w:rStyle w:val="NormalTok"/>
+        </w:rPr>
+        <w:t xml:space="preserve"> </w:t>
+      </w:r>
+      <w:r>
+        <w:rPr>
+          <w:rStyle w:val="NormalTok"/>
+        </w:rPr>
+        <w:t xml:space="preserve">deps: [DepX, DepY]</w:t>
+      </w:r>
+      <w:r>
+        <w:br w:type="textWrapping"/>
+      </w:r>
+      <w:r>
+        <w:rPr>
+          <w:rStyle w:val="NormalTok"/>
+        </w:rPr>
+        <w:t xml:space="preserve">};</w:t>
+      </w:r>
+      <w:r>
+        <w:br w:type="textWrapping"/>
+      </w:r>
+      <w:r>
+        <w:br w:type="textWrapping"/>
+      </w:r>
+      <w:r>
+        <w:rPr>
+          <w:rStyle w:val="CommentTok"/>
+        </w:rPr>
+        <w:t xml:space="preserve">// create provider and bootstrap</w:t>
+      </w:r>
+      <w:r>
+        <w:br w:type="textWrapping"/>
+      </w:r>
+      <w:r>
+        <w:rPr>
+          <w:rStyle w:val="NormalTok"/>
+        </w:rPr>
+        <w:t xml:space="preserve">let myServiceProvider = </w:t>
+      </w:r>
+      <w:r>
+        <w:rPr>
+          <w:rStyle w:val="FunctionTok"/>
+        </w:rPr>
+        <w:t xml:space="preserve">provide</w:t>
+      </w:r>
+      <w:r>
+        <w:rPr>
+          <w:rStyle w:val="NormalTok"/>
+        </w:rPr>
+        <w:t xml:space="preserve">(MyService, myServiceDefinition);</w:t>
+      </w:r>
+      <w:r>
+        <w:br w:type="textWrapping"/>
+      </w:r>
+      <w:r>
+        <w:rPr>
+          <w:rStyle w:val="FunctionTok"/>
+        </w:rPr>
+        <w:t xml:space="preserve">bootstrap</w:t>
+      </w:r>
+      <w:r>
+        <w:rPr>
+          <w:rStyle w:val="NormalTok"/>
+        </w:rPr>
+        <w:t xml:space="preserve">(AppComponent, [myServiceProvider, DepX, DepY]);</w:t>
+      </w:r>
+    </w:p>
+    <w:p>
+      <w:pPr>
+        <w:numPr>
+          <w:numId w:val="1018"/>
+          <w:ilvl w:val="0"/>
+        </w:numPr>
+      </w:pPr>
+      <w:r>
+        <w:t xml:space="preserve">Defining object dependencies is simple. You can make a plain JavaScript object available for injection using a string-based token and the</w:t>
+      </w:r>
+      <w:r>
+        <w:t xml:space="preserve"> </w:t>
+      </w:r>
+      <w:r>
+        <w:rPr>
+          <w:rStyle w:val="VerbatimChar"/>
+        </w:rPr>
+        <w:t xml:space="preserve">@Inject</w:t>
+      </w:r>
+      <w:r>
+        <w:t xml:space="preserve"> </w:t>
+      </w:r>
+      <w:r>
+        <w:t xml:space="preserve">decorator:</w:t>
+      </w:r>
+    </w:p>
+    <w:p>
+      <w:pPr>
+        <w:pStyle w:val="SourceCode"/>
+        <w:numPr>
+          <w:numId w:val="1000"/>
+          <w:ilvl w:val="0"/>
+        </w:numPr>
+      </w:pPr>
+      <w:r>
+        <w:rPr>
+          <w:rStyle w:val="NormalTok"/>
+        </w:rPr>
+        <w:t xml:space="preserve">var myObj = {};</w:t>
+      </w:r>
+      <w:r>
+        <w:br w:type="textWrapping"/>
+      </w:r>
+      <w:r>
+        <w:br w:type="textWrapping"/>
+      </w:r>
+      <w:r>
+        <w:rPr>
+          <w:rStyle w:val="FunctionTok"/>
+        </w:rPr>
+        <w:t xml:space="preserve">bootstrap</w:t>
+      </w:r>
+      <w:r>
+        <w:rPr>
+          <w:rStyle w:val="NormalTok"/>
+        </w:rPr>
+        <w:t xml:space="preserve">(AppComponent, [</w:t>
+      </w:r>
+      <w:r>
+        <w:br w:type="textWrapping"/>
+      </w:r>
+      <w:r>
+        <w:rPr>
+          <w:rStyle w:val="NormalTok"/>
+        </w:rPr>
+        <w:t xml:space="preserve"> </w:t>
+      </w:r>
+      <w:r>
+        <w:rPr>
+          <w:rStyle w:val="NormalTok"/>
+        </w:rPr>
+        <w:t xml:space="preserve"> </w:t>
+      </w:r>
+      <w:r>
+        <w:rPr>
+          <w:rStyle w:val="FunctionTok"/>
+        </w:rPr>
+        <w:t xml:space="preserve">provide</w:t>
+      </w:r>
+      <w:r>
+        <w:rPr>
+          <w:rStyle w:val="NormalTok"/>
+        </w:rPr>
+        <w:t xml:space="preserve">('coolObjToken', {useValue: myObj})</w:t>
+      </w:r>
+      <w:r>
+        <w:br w:type="textWrapping"/>
+      </w:r>
+      <w:r>
+        <w:rPr>
+          <w:rStyle w:val="NormalTok"/>
+        </w:rPr>
+        <w:t xml:space="preserve">]);</w:t>
+      </w:r>
+      <w:r>
+        <w:br w:type="textWrapping"/>
+      </w:r>
+      <w:r>
+        <w:br w:type="textWrapping"/>
+      </w:r>
+      <w:r>
+        <w:rPr>
+          <w:rStyle w:val="CommentTok"/>
+        </w:rPr>
+        <w:t xml:space="preserve">// and you can inject it to a component</w:t>
+      </w:r>
+      <w:r>
+        <w:br w:type="textWrapping"/>
+      </w:r>
+      <w:r>
+        <w:br w:type="textWrapping"/>
+      </w:r>
+      <w:r>
+        <w:rPr>
+          <w:rStyle w:val="KeywordTok"/>
+        </w:rPr>
+        <w:t xml:space="preserve">import</w:t>
+      </w:r>
+      <w:r>
+        <w:rPr>
+          <w:rStyle w:val="NormalTok"/>
+        </w:rPr>
+        <w:t xml:space="preserve"> </w:t>
+      </w:r>
+      <w:r>
+        <w:rPr>
+          <w:rStyle w:val="NormalTok"/>
+        </w:rPr>
+        <w:t xml:space="preserve">{Inject} from 'angular2/core'</w:t>
+      </w:r>
+      <w:r>
+        <w:br w:type="textWrapping"/>
+      </w:r>
+      <w:r>
+        <w:rPr>
+          <w:rStyle w:val="FunctionTok"/>
+        </w:rPr>
+        <w:t xml:space="preserve">constructor</w:t>
+      </w:r>
+      <w:r>
+        <w:rPr>
+          <w:rStyle w:val="NormalTok"/>
+        </w:rPr>
+        <w:t xml:space="preserve">(dx: DepX, </w:t>
+      </w:r>
+      <w:r>
+        <w:rPr>
+          <w:rStyle w:val="FunctionTok"/>
+        </w:rPr>
+        <w:t xml:space="preserve">@Inject</w:t>
+      </w:r>
+      <w:r>
+        <w:rPr>
+          <w:rStyle w:val="NormalTok"/>
+        </w:rPr>
+        <w:t xml:space="preserve">('coolObjToken') config)</w:t>
+      </w:r>
+    </w:p>
     <w:sectPr>
       <w:pgSz w:w="12240" w:h="15840"/>
       <w:pgMar w:top="1008" w:right="1008" w:bottom="1008" w:left="1008" w:header="720" w:footer="720" w:gutter="0"/>
@@ -10296,7 +11003,7 @@
     </w:lvl>
   </w:abstractNum>
   <w:abstractNum w:abstractNumId="990">
-    <w:nsid w:val="ded8fed5"/>
+    <w:nsid w:val="a455ede7"/>
     <w:multiLevelType w:val="multilevel"/>
     <w:lvl w:ilvl="0">
       <w:numFmt w:val="bullet"/>
@@ -10377,7 +11084,7 @@
     </w:lvl>
   </w:abstractNum>
   <w:abstractNum w:abstractNumId="991">
-    <w:nsid w:val="94c3dfe2"/>
+    <w:nsid w:val="a69f5064"/>
     <w:multiLevelType w:val="multilevel"/>
     <w:lvl w:ilvl="0">
       <w:numFmt w:val="bullet"/>
@@ -10458,7 +11165,7 @@
     </w:lvl>
   </w:abstractNum>
   <w:abstractNum w:abstractNumId="99411">
-    <w:nsid w:val="b8d9237c"/>
+    <w:nsid w:val="a5f4d8fa"/>
     <w:multiLevelType w:val="multilevel"/>
     <w:lvl w:ilvl="0">
       <w:start w:val="1"/>
@@ -10666,6 +11373,9 @@
     <w:abstractNumId w:val="991"/>
   </w:num>
   <w:num w:numId="1017">
+    <w:abstractNumId w:val="991"/>
+  </w:num>
+  <w:num w:numId="1018">
     <w:abstractNumId w:val="991"/>
   </w:num>
 </w:numbering>

</xml_diff>

<commit_message>
adjust pdf margin, add style to template.html
</commit_message>
<xml_diff>
--- a/output/ng2-intro.docx
+++ b/output/ng2-intro.docx
@@ -7514,7 +7514,7 @@
         <w:rPr>
           <w:rStyle w:val="StringTok"/>
         </w:rPr>
-        <w:t xml:space="preserve">"node_modules/angular2/bundles/angular2-polyfills.js"</w:t>
+        <w:t xml:space="preserve">"/node_modules/angular2/bundles/angular2-polyfills.js"</w:t>
       </w:r>
       <w:r>
         <w:rPr>
@@ -7547,7 +7547,7 @@
         <w:rPr>
           <w:rStyle w:val="StringTok"/>
         </w:rPr>
-        <w:t xml:space="preserve">"node_modules/systemjs/dist/system.src.js"</w:t>
+        <w:t xml:space="preserve">"/node_modules/systemjs/dist/system.src.js"</w:t>
       </w:r>
       <w:r>
         <w:rPr>
@@ -7580,7 +7580,7 @@
         <w:rPr>
           <w:rStyle w:val="StringTok"/>
         </w:rPr>
-        <w:t xml:space="preserve">"node_modules/rxjs/bundles/Rx.js"</w:t>
+        <w:t xml:space="preserve">"/node_modules/rxjs/bundles/Rx.js"</w:t>
       </w:r>
       <w:r>
         <w:rPr>
@@ -7613,7 +7613,7 @@
         <w:rPr>
           <w:rStyle w:val="StringTok"/>
         </w:rPr>
-        <w:t xml:space="preserve">"node_modules/angular2/bundles/angular2.dev.js"</w:t>
+        <w:t xml:space="preserve">"/node_modules/angular2/bundles/angular2.dev.js"</w:t>
       </w:r>
       <w:r>
         <w:rPr>
@@ -7762,7 +7762,7 @@
         <w:rPr>
           <w:rStyle w:val="StringTok"/>
         </w:rPr>
-        <w:t xml:space="preserve">"node_modules/es6-shim/es6-shim.js"</w:t>
+        <w:t xml:space="preserve">"/node_modules/es6-shim/es6-shim.js"</w:t>
       </w:r>
       <w:r>
         <w:rPr>
@@ -10252,6 +10252,27 @@
       </w:r>
       <w:r>
         <w:rPr>
+          <w:rStyle w:val="CommentTok"/>
+        </w:rPr>
+        <w:t xml:space="preserve">// using `useValue` instead of `useClass`</w:t>
+      </w:r>
+      <w:r>
+        <w:br w:type="textWrapping"/>
+      </w:r>
+      <w:r>
+        <w:rPr>
+          <w:rStyle w:val="NormalTok"/>
+        </w:rPr>
+        <w:t xml:space="preserve"> </w:t>
+      </w:r>
+      <w:r>
+        <w:rPr>
+          <w:rStyle w:val="NormalTok"/>
+        </w:rPr>
+        <w:t xml:space="preserve"> </w:t>
+      </w:r>
+      <w:r>
+        <w:rPr>
           <w:rStyle w:val="KeywordTok"/>
         </w:rPr>
         <w:t xml:space="preserve">return</w:t>
@@ -10278,13 +10299,7 @@
         <w:rPr>
           <w:rStyle w:val="NormalTok"/>
         </w:rPr>
-        <w:t xml:space="preserve">(SomeSvc, {useValue: someService}) ]; </w:t>
-      </w:r>
-      <w:r>
-        <w:rPr>
-          <w:rStyle w:val="CommentTok"/>
-        </w:rPr>
-        <w:t xml:space="preserve">// using `useValue` instead of `useClass`</w:t>
+        <w:t xml:space="preserve">(SomeSvc, {useValue: someService}) ];</w:t>
       </w:r>
       <w:r>
         <w:br w:type="textWrapping"/>
@@ -11003,7 +11018,7 @@
     </w:lvl>
   </w:abstractNum>
   <w:abstractNum w:abstractNumId="990">
-    <w:nsid w:val="a455ede7"/>
+    <w:nsid w:val="7bc434cc"/>
     <w:multiLevelType w:val="multilevel"/>
     <w:lvl w:ilvl="0">
       <w:numFmt w:val="bullet"/>
@@ -11084,7 +11099,7 @@
     </w:lvl>
   </w:abstractNum>
   <w:abstractNum w:abstractNumId="991">
-    <w:nsid w:val="a69f5064"/>
+    <w:nsid w:val="d7732300"/>
     <w:multiLevelType w:val="multilevel"/>
     <w:lvl w:ilvl="0">
       <w:numFmt w:val="bullet"/>
@@ -11165,7 +11180,7 @@
     </w:lvl>
   </w:abstractNum>
   <w:abstractNum w:abstractNumId="99411">
-    <w:nsid w:val="a5f4d8fa"/>
+    <w:nsid w:val="93a4d864"/>
     <w:multiLevelType w:val="multilevel"/>
     <w:lvl w:ilvl="0">
       <w:start w:val="1"/>

</xml_diff>

<commit_message>
add data arc notes.
</commit_message>
<xml_diff>
--- a/output/ng2-intro.docx
+++ b/output/ng2-intro.docx
@@ -9993,36 +9993,10 @@
       <w:pPr>
         <w:pStyle w:val="Heading2"/>
       </w:pPr>
-      <w:bookmarkStart w:id="61" w:name="dependency-injection"/>
+      <w:bookmarkStart w:id="61" w:name="data-architecture"/>
       <w:bookmarkEnd w:id="61"/>
       <w:r>
-        <w:t xml:space="preserve">Dependency Injection</w:t>
-      </w:r>
-    </w:p>
-    <w:p>
-      <w:pPr>
-        <w:pStyle w:val="FirstParagraph"/>
-      </w:pPr>
-      <w:r>
-        <w:t xml:space="preserve">Dependency Injection is a coding pattern in which a class receives its dependencies from external sources rather than creating them itself. In order to achieve Dependency Injection we need a Dependency InjectionFramework to handle the dependencies for us. Using a DI framework, you simply ask for a class from the injector instead of worrying about the dependencies inside the class itself.</w:t>
-      </w:r>
-    </w:p>
-    <w:p>
-      <w:pPr>
-        <w:pStyle w:val="BodyText"/>
-      </w:pPr>
-      <w:r>
-        <w:t xml:space="preserve">Angular has a standalone module that handles Dependency Injection. This framework can also be used in non-Angular applications to handle Dependency Injection.</w:t>
-      </w:r>
-    </w:p>
-    <w:p>
-      <w:pPr>
-        <w:pStyle w:val="Heading2"/>
-      </w:pPr>
-      <w:bookmarkStart w:id="62" w:name="services-and-providers"/>
-      <w:bookmarkEnd w:id="62"/>
-      <w:r>
-        <w:t xml:space="preserve">Services and Providers</w:t>
+        <w:t xml:space="preserve">Data Architecture</w:t>
       </w:r>
     </w:p>
     <w:p>
@@ -10034,7 +10008,7 @@
         </w:numPr>
       </w:pPr>
       <w:r>
-        <w:t xml:space="preserve">A service is nothing more than a class in Angular 2. It remains nothing more than a class until we register it with the Angular injector.</w:t>
+        <w:t xml:space="preserve">Angular is flexible and doesn't prescribe a recipe for managing data in your apps</w:t>
       </w:r>
     </w:p>
     <w:p>
@@ -10046,7 +10020,7 @@
         </w:numPr>
       </w:pPr>
       <w:r>
-        <w:t xml:space="preserve">When you bootstrap your app, Angular creates an injector on the fly that can inject services and other dependencies throughout the app.</w:t>
+        <w:t xml:space="preserve">Since observables are integrated into Angular, you can take advantage of observables to manage data and state</w:t>
       </w:r>
     </w:p>
     <w:p>
@@ -10058,30 +10032,683 @@
         </w:numPr>
       </w:pPr>
       <w:r>
-        <w:t xml:space="preserve">You can register the service or the dependencies during when bootstrapping the app or when defining a component.</w:t>
-      </w:r>
-    </w:p>
-    <w:p>
-      <w:pPr>
+        <w:t xml:space="preserve">You ca use services to manage streams that emit models</w:t>
+      </w:r>
+    </w:p>
+    <w:p>
+      <w:pPr>
+        <w:pStyle w:val="Compact"/>
         <w:numPr>
           <w:numId w:val="1018"/>
           <w:ilvl w:val="0"/>
         </w:numPr>
       </w:pPr>
       <w:r>
-        <w:t xml:space="preserve">If you have a class called</w:t>
-      </w:r>
-      <w:r>
-        <w:t xml:space="preserve"> </w:t>
-      </w:r>
-      <w:r>
-        <w:rPr>
-          <w:rStyle w:val="VerbatimChar"/>
-        </w:rPr>
-        <w:t xml:space="preserve">MyService</w:t>
-      </w:r>
-      <w:r>
-        <w:t xml:space="preserve">, you can register it with the Injector and then you can inject it everywhere:</w:t>
+        <w:t xml:space="preserve">Components can subscribe to the streams maintained by services and render accordingly.</w:t>
+      </w:r>
+    </w:p>
+    <w:p>
+      <w:pPr>
+        <w:pStyle w:val="Compact"/>
+        <w:numPr>
+          <w:numId w:val="1019"/>
+          <w:ilvl w:val="1"/>
+        </w:numPr>
+      </w:pPr>
+      <w:r>
+        <w:t xml:space="preserve">For example, you can have a service for a Todo app that contains a stream of todos and a</w:t>
+      </w:r>
+      <w:r>
+        <w:t xml:space="preserve"> </w:t>
+      </w:r>
+      <w:r>
+        <w:rPr>
+          <w:rStyle w:val="VerbatimChar"/>
+        </w:rPr>
+        <w:t xml:space="preserve">ListComponent</w:t>
+      </w:r>
+      <w:r>
+        <w:t xml:space="preserve"> </w:t>
+      </w:r>
+      <w:r>
+        <w:t xml:space="preserve">can listen for todos and render when a new task is added.</w:t>
+      </w:r>
+    </w:p>
+    <w:p>
+      <w:pPr>
+        <w:pStyle w:val="Compact"/>
+        <w:numPr>
+          <w:numId w:val="1019"/>
+          <w:ilvl w:val="1"/>
+        </w:numPr>
+      </w:pPr>
+      <w:r>
+        <w:t xml:space="preserve">You may have another component that listens for the user that has been assigned to a task provided by a service.</w:t>
+      </w:r>
+    </w:p>
+    <w:p>
+      <w:pPr>
+        <w:pStyle w:val="Compact"/>
+        <w:numPr>
+          <w:numId w:val="1018"/>
+          <w:ilvl w:val="0"/>
+        </w:numPr>
+      </w:pPr>
+      <w:r>
+        <w:t xml:space="preserve">The steps for creating different parts of an app can be summarized in three steps:</w:t>
+      </w:r>
+    </w:p>
+    <w:p>
+      <w:pPr>
+        <w:pStyle w:val="Compact"/>
+        <w:numPr>
+          <w:numId w:val="1020"/>
+          <w:ilvl w:val="1"/>
+        </w:numPr>
+      </w:pPr>
+      <w:r>
+        <w:t xml:space="preserve">Defining a Model using a class</w:t>
+      </w:r>
+    </w:p>
+    <w:p>
+      <w:pPr>
+        <w:pStyle w:val="Compact"/>
+        <w:numPr>
+          <w:numId w:val="1020"/>
+          <w:ilvl w:val="1"/>
+        </w:numPr>
+      </w:pPr>
+      <w:r>
+        <w:t xml:space="preserve">Defining the service</w:t>
+      </w:r>
+    </w:p>
+    <w:p>
+      <w:pPr>
+        <w:pStyle w:val="Compact"/>
+        <w:numPr>
+          <w:numId w:val="1020"/>
+          <w:ilvl w:val="1"/>
+        </w:numPr>
+      </w:pPr>
+      <w:r>
+        <w:t xml:space="preserve">Defining the component</w:t>
+      </w:r>
+    </w:p>
+    <w:p>
+      <w:pPr>
+        <w:pStyle w:val="Heading2"/>
+      </w:pPr>
+      <w:bookmarkStart w:id="62" w:name="dependency-injection"/>
+      <w:bookmarkEnd w:id="62"/>
+      <w:r>
+        <w:t xml:space="preserve">Dependency Injection</w:t>
+      </w:r>
+    </w:p>
+    <w:p>
+      <w:pPr>
+        <w:pStyle w:val="FirstParagraph"/>
+      </w:pPr>
+      <w:r>
+        <w:t xml:space="preserve">Dependency Injection is a coding pattern in which a class receives its dependencies from external sources rather than creating them itself. In order to achieve Dependency Injection we need a Dependency InjectionFramework to handle the dependencies for us. Using a DI framework, you simply ask for a class from the injector instead of worrying about the dependencies inside the class itself.</w:t>
+      </w:r>
+    </w:p>
+    <w:p>
+      <w:pPr>
+        <w:pStyle w:val="BodyText"/>
+      </w:pPr>
+      <w:r>
+        <w:t xml:space="preserve">Angular has a standalone module that handles Dependency Injection. This framework can also be used in non-Angular applications to handle Dependency Injection.</w:t>
+      </w:r>
+    </w:p>
+    <w:p>
+      <w:pPr>
+        <w:pStyle w:val="Heading1"/>
+      </w:pPr>
+      <w:bookmarkStart w:id="63" w:name="meta-data"/>
+      <w:bookmarkEnd w:id="63"/>
+      <w:r>
+        <w:t xml:space="preserve">Meta Data</w:t>
+      </w:r>
+    </w:p>
+    <w:p>
+      <w:pPr>
+        <w:pStyle w:val="Compact"/>
+        <w:numPr>
+          <w:numId w:val="1021"/>
+          <w:ilvl w:val="0"/>
+        </w:numPr>
+      </w:pPr>
+      <w:r>
+        <w:t xml:space="preserve">Angular uses Meta Data or annotations in a lot of places.</w:t>
+      </w:r>
+    </w:p>
+    <w:p>
+      <w:pPr>
+        <w:pStyle w:val="Compact"/>
+        <w:numPr>
+          <w:numId w:val="1021"/>
+          <w:ilvl w:val="0"/>
+        </w:numPr>
+      </w:pPr>
+      <w:r>
+        <w:t xml:space="preserve">The most notable Meta Data is the</w:t>
+      </w:r>
+      <w:r>
+        <w:t xml:space="preserve"> </w:t>
+      </w:r>
+      <w:r>
+        <w:rPr>
+          <w:rStyle w:val="VerbatimChar"/>
+        </w:rPr>
+        <w:t xml:space="preserve">@component</w:t>
+      </w:r>
+      <w:r>
+        <w:t xml:space="preserve"> </w:t>
+      </w:r>
+      <w:r>
+        <w:t xml:space="preserve">meta data.</w:t>
+      </w:r>
+    </w:p>
+    <w:p>
+      <w:pPr>
+        <w:numPr>
+          <w:numId w:val="1021"/>
+          <w:ilvl w:val="0"/>
+        </w:numPr>
+      </w:pPr>
+      <w:r>
+        <w:t xml:space="preserve">Below is a list of Angular's core meta data classes:</w:t>
+      </w:r>
+    </w:p>
+    <w:p>
+      <w:pPr>
+        <w:pStyle w:val="Compact"/>
+        <w:numPr>
+          <w:numId w:val="1022"/>
+          <w:ilvl w:val="1"/>
+        </w:numPr>
+      </w:pPr>
+      <w:hyperlink r:id="rId64">
+        <w:r>
+          <w:rPr>
+            <w:rStyle w:val="Hyperlink"/>
+          </w:rPr>
+          <w:t xml:space="preserve">Attribute</w:t>
+        </w:r>
+      </w:hyperlink>
+    </w:p>
+    <w:p>
+      <w:pPr>
+        <w:pStyle w:val="Compact"/>
+        <w:numPr>
+          <w:numId w:val="1022"/>
+          <w:ilvl w:val="1"/>
+        </w:numPr>
+      </w:pPr>
+      <w:hyperlink r:id="rId65">
+        <w:r>
+          <w:rPr>
+            <w:rStyle w:val="Hyperlink"/>
+          </w:rPr>
+          <w:t xml:space="preserve">Component</w:t>
+        </w:r>
+      </w:hyperlink>
+    </w:p>
+    <w:p>
+      <w:pPr>
+        <w:pStyle w:val="Compact"/>
+        <w:numPr>
+          <w:numId w:val="1022"/>
+          <w:ilvl w:val="1"/>
+        </w:numPr>
+      </w:pPr>
+      <w:hyperlink r:id="rId66">
+        <w:r>
+          <w:rPr>
+            <w:rStyle w:val="Hyperlink"/>
+          </w:rPr>
+          <w:t xml:space="preserve">ContentChild</w:t>
+        </w:r>
+      </w:hyperlink>
+    </w:p>
+    <w:p>
+      <w:pPr>
+        <w:pStyle w:val="Compact"/>
+        <w:numPr>
+          <w:numId w:val="1022"/>
+          <w:ilvl w:val="1"/>
+        </w:numPr>
+      </w:pPr>
+      <w:hyperlink r:id="rId67">
+        <w:r>
+          <w:rPr>
+            <w:rStyle w:val="Hyperlink"/>
+          </w:rPr>
+          <w:t xml:space="preserve">ContentChildren</w:t>
+        </w:r>
+      </w:hyperlink>
+    </w:p>
+    <w:p>
+      <w:pPr>
+        <w:pStyle w:val="Compact"/>
+        <w:numPr>
+          <w:numId w:val="1022"/>
+          <w:ilvl w:val="1"/>
+        </w:numPr>
+      </w:pPr>
+      <w:hyperlink r:id="rId68">
+        <w:r>
+          <w:rPr>
+            <w:rStyle w:val="Hyperlink"/>
+          </w:rPr>
+          <w:t xml:space="preserve">Dependency</w:t>
+        </w:r>
+      </w:hyperlink>
+    </w:p>
+    <w:p>
+      <w:pPr>
+        <w:pStyle w:val="Compact"/>
+        <w:numPr>
+          <w:numId w:val="1022"/>
+          <w:ilvl w:val="1"/>
+        </w:numPr>
+      </w:pPr>
+      <w:hyperlink r:id="rId69">
+        <w:r>
+          <w:rPr>
+            <w:rStyle w:val="Hyperlink"/>
+          </w:rPr>
+          <w:t xml:space="preserve">Directive</w:t>
+        </w:r>
+      </w:hyperlink>
+    </w:p>
+    <w:p>
+      <w:pPr>
+        <w:pStyle w:val="Compact"/>
+        <w:numPr>
+          <w:numId w:val="1022"/>
+          <w:ilvl w:val="1"/>
+        </w:numPr>
+      </w:pPr>
+      <w:hyperlink r:id="rId70">
+        <w:r>
+          <w:rPr>
+            <w:rStyle w:val="Hyperlink"/>
+          </w:rPr>
+          <w:t xml:space="preserve">HostBinding</w:t>
+        </w:r>
+      </w:hyperlink>
+    </w:p>
+    <w:p>
+      <w:pPr>
+        <w:pStyle w:val="Compact"/>
+        <w:numPr>
+          <w:numId w:val="1022"/>
+          <w:ilvl w:val="1"/>
+        </w:numPr>
+      </w:pPr>
+      <w:hyperlink r:id="rId71">
+        <w:r>
+          <w:rPr>
+            <w:rStyle w:val="Hyperlink"/>
+          </w:rPr>
+          <w:t xml:space="preserve">HostListener</w:t>
+        </w:r>
+      </w:hyperlink>
+    </w:p>
+    <w:p>
+      <w:pPr>
+        <w:pStyle w:val="Compact"/>
+        <w:numPr>
+          <w:numId w:val="1022"/>
+          <w:ilvl w:val="1"/>
+        </w:numPr>
+      </w:pPr>
+      <w:hyperlink r:id="rId72">
+        <w:r>
+          <w:rPr>
+            <w:rStyle w:val="Hyperlink"/>
+          </w:rPr>
+          <w:t xml:space="preserve">Host</w:t>
+        </w:r>
+      </w:hyperlink>
+    </w:p>
+    <w:p>
+      <w:pPr>
+        <w:pStyle w:val="Compact"/>
+        <w:numPr>
+          <w:numId w:val="1022"/>
+          <w:ilvl w:val="1"/>
+        </w:numPr>
+      </w:pPr>
+      <w:hyperlink r:id="rId73">
+        <w:r>
+          <w:rPr>
+            <w:rStyle w:val="Hyperlink"/>
+          </w:rPr>
+          <w:t xml:space="preserve">Inject</w:t>
+        </w:r>
+      </w:hyperlink>
+    </w:p>
+    <w:p>
+      <w:pPr>
+        <w:pStyle w:val="Compact"/>
+        <w:numPr>
+          <w:numId w:val="1022"/>
+          <w:ilvl w:val="1"/>
+        </w:numPr>
+      </w:pPr>
+      <w:hyperlink r:id="rId74">
+        <w:r>
+          <w:rPr>
+            <w:rStyle w:val="Hyperlink"/>
+          </w:rPr>
+          <w:t xml:space="preserve">Injectable</w:t>
+        </w:r>
+      </w:hyperlink>
+    </w:p>
+    <w:p>
+      <w:pPr>
+        <w:pStyle w:val="Compact"/>
+        <w:numPr>
+          <w:numId w:val="1022"/>
+          <w:ilvl w:val="1"/>
+        </w:numPr>
+      </w:pPr>
+      <w:hyperlink r:id="rId75">
+        <w:r>
+          <w:rPr>
+            <w:rStyle w:val="Hyperlink"/>
+          </w:rPr>
+          <w:t xml:space="preserve">Input</w:t>
+        </w:r>
+      </w:hyperlink>
+    </w:p>
+    <w:p>
+      <w:pPr>
+        <w:pStyle w:val="Compact"/>
+        <w:numPr>
+          <w:numId w:val="1022"/>
+          <w:ilvl w:val="1"/>
+        </w:numPr>
+      </w:pPr>
+      <w:hyperlink r:id="rId76">
+        <w:r>
+          <w:rPr>
+            <w:rStyle w:val="Hyperlink"/>
+          </w:rPr>
+          <w:t xml:space="preserve">Optional</w:t>
+        </w:r>
+      </w:hyperlink>
+    </w:p>
+    <w:p>
+      <w:pPr>
+        <w:pStyle w:val="Compact"/>
+        <w:numPr>
+          <w:numId w:val="1022"/>
+          <w:ilvl w:val="1"/>
+        </w:numPr>
+      </w:pPr>
+      <w:hyperlink r:id="rId77">
+        <w:r>
+          <w:rPr>
+            <w:rStyle w:val="Hyperlink"/>
+          </w:rPr>
+          <w:t xml:space="preserve">Output</w:t>
+        </w:r>
+      </w:hyperlink>
+    </w:p>
+    <w:p>
+      <w:pPr>
+        <w:pStyle w:val="Compact"/>
+        <w:numPr>
+          <w:numId w:val="1022"/>
+          <w:ilvl w:val="1"/>
+        </w:numPr>
+      </w:pPr>
+      <w:hyperlink r:id="rId78">
+        <w:r>
+          <w:rPr>
+            <w:rStyle w:val="Hyperlink"/>
+          </w:rPr>
+          <w:t xml:space="preserve">Pipe</w:t>
+        </w:r>
+      </w:hyperlink>
+    </w:p>
+    <w:p>
+      <w:pPr>
+        <w:pStyle w:val="Compact"/>
+        <w:numPr>
+          <w:numId w:val="1022"/>
+          <w:ilvl w:val="1"/>
+        </w:numPr>
+      </w:pPr>
+      <w:hyperlink r:id="rId79">
+        <w:r>
+          <w:rPr>
+            <w:rStyle w:val="Hyperlink"/>
+          </w:rPr>
+          <w:t xml:space="preserve">Query</w:t>
+        </w:r>
+      </w:hyperlink>
+    </w:p>
+    <w:p>
+      <w:pPr>
+        <w:pStyle w:val="Compact"/>
+        <w:numPr>
+          <w:numId w:val="1022"/>
+          <w:ilvl w:val="1"/>
+        </w:numPr>
+      </w:pPr>
+      <w:hyperlink r:id="rId80">
+        <w:r>
+          <w:rPr>
+            <w:rStyle w:val="Hyperlink"/>
+          </w:rPr>
+          <w:t xml:space="preserve">Self</w:t>
+        </w:r>
+      </w:hyperlink>
+    </w:p>
+    <w:p>
+      <w:pPr>
+        <w:pStyle w:val="Compact"/>
+        <w:numPr>
+          <w:numId w:val="1022"/>
+          <w:ilvl w:val="1"/>
+        </w:numPr>
+      </w:pPr>
+      <w:hyperlink r:id="rId81">
+        <w:r>
+          <w:rPr>
+            <w:rStyle w:val="Hyperlink"/>
+          </w:rPr>
+          <w:t xml:space="preserve">SkipSelf</w:t>
+        </w:r>
+      </w:hyperlink>
+    </w:p>
+    <w:p>
+      <w:pPr>
+        <w:pStyle w:val="Compact"/>
+        <w:numPr>
+          <w:numId w:val="1022"/>
+          <w:ilvl w:val="1"/>
+        </w:numPr>
+      </w:pPr>
+      <w:hyperlink r:id="rId82">
+        <w:r>
+          <w:rPr>
+            <w:rStyle w:val="Hyperlink"/>
+          </w:rPr>
+          <w:t xml:space="preserve">ViewChild</w:t>
+        </w:r>
+      </w:hyperlink>
+    </w:p>
+    <w:p>
+      <w:pPr>
+        <w:pStyle w:val="Compact"/>
+        <w:numPr>
+          <w:numId w:val="1022"/>
+          <w:ilvl w:val="1"/>
+        </w:numPr>
+      </w:pPr>
+      <w:hyperlink r:id="rId83">
+        <w:r>
+          <w:rPr>
+            <w:rStyle w:val="Hyperlink"/>
+          </w:rPr>
+          <w:t xml:space="preserve">ViewChildren</w:t>
+        </w:r>
+      </w:hyperlink>
+    </w:p>
+    <w:p>
+      <w:pPr>
+        <w:pStyle w:val="Compact"/>
+        <w:numPr>
+          <w:numId w:val="1022"/>
+          <w:ilvl w:val="1"/>
+        </w:numPr>
+      </w:pPr>
+      <w:hyperlink r:id="rId84">
+        <w:r>
+          <w:rPr>
+            <w:rStyle w:val="Hyperlink"/>
+          </w:rPr>
+          <w:t xml:space="preserve">View</w:t>
+        </w:r>
+      </w:hyperlink>
+    </w:p>
+    <w:p>
+      <w:pPr>
+        <w:pStyle w:val="Compact"/>
+        <w:numPr>
+          <w:numId w:val="1022"/>
+          <w:ilvl w:val="1"/>
+        </w:numPr>
+      </w:pPr>
+      <w:hyperlink r:id="rId85">
+        <w:r>
+          <w:rPr>
+            <w:rStyle w:val="Hyperlink"/>
+          </w:rPr>
+          <w:t xml:space="preserve">ViewQuery</w:t>
+        </w:r>
+      </w:hyperlink>
+    </w:p>
+    <w:p>
+      <w:pPr>
+        <w:pStyle w:val="Heading2"/>
+      </w:pPr>
+      <w:bookmarkStart w:id="86" w:name="observables"/>
+      <w:bookmarkEnd w:id="86"/>
+      <w:r>
+        <w:t xml:space="preserve">Observables</w:t>
+      </w:r>
+    </w:p>
+    <w:p>
+      <w:pPr>
+        <w:pStyle w:val="Compact"/>
+        <w:numPr>
+          <w:numId w:val="1023"/>
+          <w:ilvl w:val="0"/>
+        </w:numPr>
+      </w:pPr>
+      <w:r>
+        <w:t xml:space="preserve">Angular embraces observables using the RxJS library.</w:t>
+      </w:r>
+    </w:p>
+    <w:p>
+      <w:pPr>
+        <w:pStyle w:val="Compact"/>
+        <w:numPr>
+          <w:numId w:val="1023"/>
+          <w:ilvl w:val="0"/>
+        </w:numPr>
+      </w:pPr>
+      <w:r>
+        <w:t xml:space="preserve">Observables emit events and observers observe observables.</w:t>
+      </w:r>
+    </w:p>
+    <w:p>
+      <w:pPr>
+        <w:pStyle w:val="Compact"/>
+        <w:numPr>
+          <w:numId w:val="1023"/>
+          <w:ilvl w:val="0"/>
+        </w:numPr>
+      </w:pPr>
+      <w:r>
+        <w:t xml:space="preserve">An observer</w:t>
+      </w:r>
+      <w:r>
+        <w:t xml:space="preserve"> </w:t>
+      </w:r>
+      <w:r>
+        <w:rPr>
+          <w:i/>
+        </w:rPr>
+        <w:t xml:space="preserve">subscribes</w:t>
+      </w:r>
+      <w:r>
+        <w:t xml:space="preserve"> </w:t>
+      </w:r>
+      <w:r>
+        <w:t xml:space="preserve">to events emitted from an observable.</w:t>
+      </w:r>
+    </w:p>
+    <w:p>
+      <w:pPr>
+        <w:numPr>
+          <w:numId w:val="1023"/>
+          <w:ilvl w:val="0"/>
+        </w:numPr>
+      </w:pPr>
+      <w:r>
+        <w:t xml:space="preserve">RxJS has an object called</w:t>
+      </w:r>
+      <w:r>
+        <w:t xml:space="preserve"> </w:t>
+      </w:r>
+      <w:r>
+        <w:rPr>
+          <w:i/>
+        </w:rPr>
+        <w:t xml:space="preserve">subject</w:t>
+      </w:r>
+      <w:r>
+        <w:t xml:space="preserve"> </w:t>
+      </w:r>
+      <w:r>
+        <w:t xml:space="preserve">that can be used both as an observer or an observable.</w:t>
+      </w:r>
+      <w:r>
+        <w:t xml:space="preserve"> </w:t>
+      </w:r>
+      <w:r>
+        <w:rPr>
+          <w:i/>
+        </w:rPr>
+        <w:t xml:space="preserve">Subject</w:t>
+      </w:r>
+      <w:r>
+        <w:t xml:space="preserve"> </w:t>
+      </w:r>
+      <w:r>
+        <w:t xml:space="preserve">can be imported from</w:t>
+      </w:r>
+      <w:r>
+        <w:t xml:space="preserve"> </w:t>
+      </w:r>
+      <w:r>
+        <w:rPr>
+          <w:rStyle w:val="VerbatimChar"/>
+        </w:rPr>
+        <w:t xml:space="preserve">RxJS</w:t>
+      </w:r>
+      <w:r>
+        <w:t xml:space="preserve"> </w:t>
+      </w:r>
+      <w:r>
+        <w:t xml:space="preserve">very easily:</w:t>
       </w:r>
     </w:p>
     <w:p>
@@ -10094,104 +10721,104 @@
       </w:pPr>
       <w:r>
         <w:rPr>
-          <w:rStyle w:val="FunctionTok"/>
-        </w:rPr>
-        <w:t xml:space="preserve">bootstrap</w:t>
-      </w:r>
-      <w:r>
-        <w:rPr>
-          <w:rStyle w:val="NormalTok"/>
-        </w:rPr>
-        <w:t xml:space="preserve">(App, [MyService]); </w:t>
-      </w:r>
-      <w:r>
-        <w:rPr>
-          <w:rStyle w:val="CommentTok"/>
-        </w:rPr>
-        <w:t xml:space="preserve">// second param is an array of providers</w:t>
+          <w:rStyle w:val="KeywordTok"/>
+        </w:rPr>
+        <w:t xml:space="preserve">import {Subject} from 'rxjs/Subject';</w:t>
+      </w:r>
+    </w:p>
+    <w:p>
+      <w:pPr>
+        <w:numPr>
+          <w:numId w:val="1023"/>
+          <w:ilvl w:val="0"/>
+        </w:numPr>
+      </w:pPr>
+      <w:r>
+        <w:t xml:space="preserve">A subscription can be canceled by calling the</w:t>
+      </w:r>
+      <w:r>
+        <w:t xml:space="preserve"> </w:t>
+      </w:r>
+      <w:r>
+        <w:rPr>
+          <w:rStyle w:val="VerbatimChar"/>
+        </w:rPr>
+        <w:t xml:space="preserve">unsubscribe</w:t>
+      </w:r>
+      <w:r>
+        <w:t xml:space="preserve"> </w:t>
+      </w:r>
+      <w:r>
+        <w:t xml:space="preserve">method.</w:t>
+      </w:r>
+    </w:p>
+    <w:p>
+      <w:pPr>
+        <w:pStyle w:val="Heading2"/>
+      </w:pPr>
+      <w:bookmarkStart w:id="87" w:name="services-and-providers"/>
+      <w:bookmarkEnd w:id="87"/>
+      <w:r>
+        <w:t xml:space="preserve">Services and Providers</w:t>
       </w:r>
     </w:p>
     <w:p>
       <w:pPr>
         <w:pStyle w:val="Compact"/>
         <w:numPr>
-          <w:numId w:val="1018"/>
+          <w:numId w:val="1024"/>
           <w:ilvl w:val="0"/>
         </w:numPr>
       </w:pPr>
       <w:r>
-        <w:t xml:space="preserve">Providers is a way to specify what services are available inside the component in a hierarchical fashion.</w:t>
+        <w:t xml:space="preserve">A service is nothing more than a class in Angular 2. It remains nothing more than a class until we register it with the Angular injector.</w:t>
       </w:r>
     </w:p>
     <w:p>
       <w:pPr>
         <w:pStyle w:val="Compact"/>
         <w:numPr>
-          <w:numId w:val="1018"/>
+          <w:numId w:val="1024"/>
           <w:ilvl w:val="0"/>
         </w:numPr>
       </w:pPr>
       <w:r>
-        <w:t xml:space="preserve">A provider can be a class, a value or a factory.</w:t>
+        <w:t xml:space="preserve">When you bootstrap your app, Angular creates an injector on the fly that can inject services and other dependencies throughout the app.</w:t>
       </w:r>
     </w:p>
     <w:p>
       <w:pPr>
         <w:pStyle w:val="Compact"/>
         <w:numPr>
-          <w:numId w:val="1018"/>
+          <w:numId w:val="1024"/>
           <w:ilvl w:val="0"/>
         </w:numPr>
       </w:pPr>
       <w:r>
-        <w:t xml:space="preserve">Providers create the instances of the things that we ask the injector to inject.</w:t>
-      </w:r>
-    </w:p>
-    <w:p>
-      <w:pPr>
-        <w:pStyle w:val="Compact"/>
-        <w:numPr>
-          <w:numId w:val="1018"/>
+        <w:t xml:space="preserve">You can register the service or the dependencies during when bootstrapping the app or when defining a component.</w:t>
+      </w:r>
+    </w:p>
+    <w:p>
+      <w:pPr>
+        <w:numPr>
+          <w:numId w:val="1024"/>
           <w:ilvl w:val="0"/>
         </w:numPr>
       </w:pPr>
       <w:r>
-        <w:rPr>
-          <w:rStyle w:val="VerbatimChar"/>
-        </w:rPr>
-        <w:t xml:space="preserve">[SomeService];</w:t>
-      </w:r>
-      <w:r>
-        <w:t xml:space="preserve"> </w:t>
-      </w:r>
-      <w:r>
-        <w:t xml:space="preserve">is short for</w:t>
-      </w:r>
-      <w:r>
-        <w:t xml:space="preserve"> </w:t>
-      </w:r>
-      <w:r>
-        <w:rPr>
-          <w:rStyle w:val="VerbatimChar"/>
-        </w:rPr>
-        <w:t xml:space="preserve">[provide(SomeService, {useClass:SomeService})];</w:t>
-      </w:r>
-      <w:r>
-        <w:t xml:space="preserve"> </w:t>
-      </w:r>
-      <w:r>
-        <w:t xml:space="preserve">where the first param is the token, and the second is the definition object.</w:t>
-      </w:r>
-    </w:p>
-    <w:p>
-      <w:pPr>
-        <w:numPr>
-          <w:numId w:val="1018"/>
-          <w:ilvl w:val="0"/>
-        </w:numPr>
-      </w:pPr>
-      <w:r>
-        <w:t xml:space="preserve">A simple object can be passed to the Injector to create a Value Provider:</w:t>
+        <w:t xml:space="preserve">If you have a class called</w:t>
+      </w:r>
+      <w:r>
+        <w:t xml:space="preserve"> </w:t>
+      </w:r>
+      <w:r>
+        <w:rPr>
+          <w:rStyle w:val="VerbatimChar"/>
+        </w:rPr>
+        <w:t xml:space="preserve">MyService</w:t>
+      </w:r>
+      <w:r>
+        <w:t xml:space="preserve">, you can register it with the Injector and then you can inject it everywhere:</w:t>
       </w:r>
     </w:p>
     <w:p>
@@ -10206,132 +10833,102 @@
         <w:rPr>
           <w:rStyle w:val="FunctionTok"/>
         </w:rPr>
-        <w:t xml:space="preserve">beforeEachProviders</w:t>
-      </w:r>
-      <w:r>
-        <w:rPr>
-          <w:rStyle w:val="NormalTok"/>
-        </w:rPr>
-        <w:t xml:space="preserve">(() =&gt; {</w:t>
-      </w:r>
-      <w:r>
-        <w:br w:type="textWrapping"/>
-      </w:r>
-      <w:r>
-        <w:rPr>
-          <w:rStyle w:val="NormalTok"/>
-        </w:rPr>
-        <w:t xml:space="preserve"> </w:t>
-      </w:r>
-      <w:r>
-        <w:rPr>
-          <w:rStyle w:val="NormalTok"/>
-        </w:rPr>
-        <w:t xml:space="preserve"> </w:t>
-      </w:r>
-      <w:r>
-        <w:rPr>
-          <w:rStyle w:val="NormalTok"/>
-        </w:rPr>
-        <w:t xml:space="preserve">let someService = { getData: () =&gt; [] };</w:t>
-      </w:r>
-      <w:r>
-        <w:br w:type="textWrapping"/>
-      </w:r>
-      <w:r>
-        <w:rPr>
-          <w:rStyle w:val="NormalTok"/>
-        </w:rPr>
-        <w:t xml:space="preserve"> </w:t>
-      </w:r>
-      <w:r>
-        <w:rPr>
-          <w:rStyle w:val="NormalTok"/>
-        </w:rPr>
-        <w:t xml:space="preserve"> </w:t>
+        <w:t xml:space="preserve">bootstrap</w:t>
+      </w:r>
+      <w:r>
+        <w:rPr>
+          <w:rStyle w:val="NormalTok"/>
+        </w:rPr>
+        <w:t xml:space="preserve">(App, [MyService]); </w:t>
       </w:r>
       <w:r>
         <w:rPr>
           <w:rStyle w:val="CommentTok"/>
         </w:rPr>
-        <w:t xml:space="preserve">// using `useValue` instead of `useClass`</w:t>
-      </w:r>
-      <w:r>
-        <w:br w:type="textWrapping"/>
-      </w:r>
-      <w:r>
-        <w:rPr>
-          <w:rStyle w:val="NormalTok"/>
-        </w:rPr>
-        <w:t xml:space="preserve"> </w:t>
-      </w:r>
-      <w:r>
-        <w:rPr>
-          <w:rStyle w:val="NormalTok"/>
-        </w:rPr>
-        <w:t xml:space="preserve"> </w:t>
-      </w:r>
-      <w:r>
-        <w:rPr>
-          <w:rStyle w:val="KeywordTok"/>
-        </w:rPr>
-        <w:t xml:space="preserve">return</w:t>
-      </w:r>
-      <w:r>
-        <w:rPr>
-          <w:rStyle w:val="NormalTok"/>
-        </w:rPr>
-        <w:t xml:space="preserve"> </w:t>
-      </w:r>
-      <w:r>
-        <w:rPr>
-          <w:rStyle w:val="NormalTok"/>
-        </w:rPr>
-        <w:t xml:space="preserve">[ </w:t>
-      </w:r>
-      <w:r>
-        <w:rPr>
-          <w:rStyle w:val="FunctionTok"/>
-        </w:rPr>
-        <w:t xml:space="preserve">provide</w:t>
-      </w:r>
-      <w:r>
-        <w:rPr>
-          <w:rStyle w:val="NormalTok"/>
-        </w:rPr>
-        <w:t xml:space="preserve">(SomeSvc, {useValue: someService}) ];</w:t>
-      </w:r>
-      <w:r>
-        <w:br w:type="textWrapping"/>
-      </w:r>
-      <w:r>
-        <w:rPr>
-          <w:rStyle w:val="NormalTok"/>
-        </w:rPr>
-        <w:t xml:space="preserve">});</w:t>
+        <w:t xml:space="preserve">// second param is an array of providers</w:t>
       </w:r>
     </w:p>
     <w:p>
       <w:pPr>
         <w:pStyle w:val="Compact"/>
         <w:numPr>
-          <w:numId w:val="1018"/>
+          <w:numId w:val="1024"/>
           <w:ilvl w:val="0"/>
         </w:numPr>
       </w:pPr>
       <w:r>
-        <w:t xml:space="preserve">You can also use a factory as a provider.</w:t>
-      </w:r>
-    </w:p>
-    <w:p>
-      <w:pPr>
-        <w:numPr>
-          <w:numId w:val="1018"/>
+        <w:t xml:space="preserve">Providers is a way to specify what services are available inside the component in a hierarchical fashion.</w:t>
+      </w:r>
+    </w:p>
+    <w:p>
+      <w:pPr>
+        <w:pStyle w:val="Compact"/>
+        <w:numPr>
+          <w:numId w:val="1024"/>
           <w:ilvl w:val="0"/>
         </w:numPr>
       </w:pPr>
       <w:r>
-        <w:t xml:space="preserve">You can use a factory function that creates a properly configured Service:</w:t>
+        <w:t xml:space="preserve">A provider can be a class, a value or a factory.</w:t>
+      </w:r>
+    </w:p>
+    <w:p>
+      <w:pPr>
+        <w:pStyle w:val="Compact"/>
+        <w:numPr>
+          <w:numId w:val="1024"/>
+          <w:ilvl w:val="0"/>
+        </w:numPr>
+      </w:pPr>
+      <w:r>
+        <w:t xml:space="preserve">Providers create the instances of the things that we ask the injector to inject.</w:t>
+      </w:r>
+    </w:p>
+    <w:p>
+      <w:pPr>
+        <w:pStyle w:val="Compact"/>
+        <w:numPr>
+          <w:numId w:val="1024"/>
+          <w:ilvl w:val="0"/>
+        </w:numPr>
+      </w:pPr>
+      <w:r>
+        <w:rPr>
+          <w:rStyle w:val="VerbatimChar"/>
+        </w:rPr>
+        <w:t xml:space="preserve">[SomeService];</w:t>
+      </w:r>
+      <w:r>
+        <w:t xml:space="preserve"> </w:t>
+      </w:r>
+      <w:r>
+        <w:t xml:space="preserve">is short for</w:t>
+      </w:r>
+      <w:r>
+        <w:t xml:space="preserve"> </w:t>
+      </w:r>
+      <w:r>
+        <w:rPr>
+          <w:rStyle w:val="VerbatimChar"/>
+        </w:rPr>
+        <w:t xml:space="preserve">[provide(SomeService, {useClass:SomeService})];</w:t>
+      </w:r>
+      <w:r>
+        <w:t xml:space="preserve"> </w:t>
+      </w:r>
+      <w:r>
+        <w:t xml:space="preserve">where the first param is the token, and the second is the definition object.</w:t>
+      </w:r>
+    </w:p>
+    <w:p>
+      <w:pPr>
+        <w:numPr>
+          <w:numId w:val="1024"/>
+          <w:ilvl w:val="0"/>
+        </w:numPr>
+      </w:pPr>
+      <w:r>
+        <w:t xml:space="preserve">A simple object can be passed to the Injector to create a Value Provider:</w:t>
       </w:r>
     </w:p>
     <w:p>
@@ -10344,6 +10941,146 @@
       </w:pPr>
       <w:r>
         <w:rPr>
+          <w:rStyle w:val="FunctionTok"/>
+        </w:rPr>
+        <w:t xml:space="preserve">beforeEachProviders</w:t>
+      </w:r>
+      <w:r>
+        <w:rPr>
+          <w:rStyle w:val="NormalTok"/>
+        </w:rPr>
+        <w:t xml:space="preserve">(() =&gt; {</w:t>
+      </w:r>
+      <w:r>
+        <w:br w:type="textWrapping"/>
+      </w:r>
+      <w:r>
+        <w:rPr>
+          <w:rStyle w:val="NormalTok"/>
+        </w:rPr>
+        <w:t xml:space="preserve"> </w:t>
+      </w:r>
+      <w:r>
+        <w:rPr>
+          <w:rStyle w:val="NormalTok"/>
+        </w:rPr>
+        <w:t xml:space="preserve"> </w:t>
+      </w:r>
+      <w:r>
+        <w:rPr>
+          <w:rStyle w:val="NormalTok"/>
+        </w:rPr>
+        <w:t xml:space="preserve">let someService = { getData: () =&gt; [] };</w:t>
+      </w:r>
+      <w:r>
+        <w:br w:type="textWrapping"/>
+      </w:r>
+      <w:r>
+        <w:rPr>
+          <w:rStyle w:val="NormalTok"/>
+        </w:rPr>
+        <w:t xml:space="preserve"> </w:t>
+      </w:r>
+      <w:r>
+        <w:rPr>
+          <w:rStyle w:val="NormalTok"/>
+        </w:rPr>
+        <w:t xml:space="preserve"> </w:t>
+      </w:r>
+      <w:r>
+        <w:rPr>
+          <w:rStyle w:val="CommentTok"/>
+        </w:rPr>
+        <w:t xml:space="preserve">// using `useValue` instead of `useClass`</w:t>
+      </w:r>
+      <w:r>
+        <w:br w:type="textWrapping"/>
+      </w:r>
+      <w:r>
+        <w:rPr>
+          <w:rStyle w:val="NormalTok"/>
+        </w:rPr>
+        <w:t xml:space="preserve"> </w:t>
+      </w:r>
+      <w:r>
+        <w:rPr>
+          <w:rStyle w:val="NormalTok"/>
+        </w:rPr>
+        <w:t xml:space="preserve"> </w:t>
+      </w:r>
+      <w:r>
+        <w:rPr>
+          <w:rStyle w:val="KeywordTok"/>
+        </w:rPr>
+        <w:t xml:space="preserve">return</w:t>
+      </w:r>
+      <w:r>
+        <w:rPr>
+          <w:rStyle w:val="NormalTok"/>
+        </w:rPr>
+        <w:t xml:space="preserve"> </w:t>
+      </w:r>
+      <w:r>
+        <w:rPr>
+          <w:rStyle w:val="NormalTok"/>
+        </w:rPr>
+        <w:t xml:space="preserve">[ </w:t>
+      </w:r>
+      <w:r>
+        <w:rPr>
+          <w:rStyle w:val="FunctionTok"/>
+        </w:rPr>
+        <w:t xml:space="preserve">provide</w:t>
+      </w:r>
+      <w:r>
+        <w:rPr>
+          <w:rStyle w:val="NormalTok"/>
+        </w:rPr>
+        <w:t xml:space="preserve">(SomeSvc, {useValue: someService}) ];</w:t>
+      </w:r>
+      <w:r>
+        <w:br w:type="textWrapping"/>
+      </w:r>
+      <w:r>
+        <w:rPr>
+          <w:rStyle w:val="NormalTok"/>
+        </w:rPr>
+        <w:t xml:space="preserve">});</w:t>
+      </w:r>
+    </w:p>
+    <w:p>
+      <w:pPr>
+        <w:pStyle w:val="Compact"/>
+        <w:numPr>
+          <w:numId w:val="1024"/>
+          <w:ilvl w:val="0"/>
+        </w:numPr>
+      </w:pPr>
+      <w:r>
+        <w:t xml:space="preserve">You can also use a factory as a provider.</w:t>
+      </w:r>
+    </w:p>
+    <w:p>
+      <w:pPr>
+        <w:numPr>
+          <w:numId w:val="1024"/>
+          <w:ilvl w:val="0"/>
+        </w:numPr>
+      </w:pPr>
+      <w:r>
+        <w:t xml:space="preserve">You can use a factory function that creates a properly configured Service:</w:t>
+      </w:r>
+    </w:p>
+    <w:p>
+      <w:pPr>
+        <w:pStyle w:val="SourceCode"/>
+        <w:numPr>
+          <w:numId w:val="1000"/>
+          <w:ilvl w:val="0"/>
+        </w:numPr>
+      </w:pPr>
+      <w:r>
+        <w:rPr>
           <w:rStyle w:val="NormalTok"/>
         </w:rPr>
         <w:t xml:space="preserve">let myServiceFactory = (dx: DepX, dy: DepY) =&gt; {</w:t>
@@ -10556,7 +11293,7 @@
     <w:p>
       <w:pPr>
         <w:numPr>
-          <w:numId w:val="1018"/>
+          <w:numId w:val="1024"/>
           <w:ilvl w:val="0"/>
         </w:numPr>
       </w:pPr>
@@ -11018,7 +11755,7 @@
     </w:lvl>
   </w:abstractNum>
   <w:abstractNum w:abstractNumId="990">
-    <w:nsid w:val="7bc434cc"/>
+    <w:nsid w:val="661ecc54"/>
     <w:multiLevelType w:val="multilevel"/>
     <w:lvl w:ilvl="0">
       <w:numFmt w:val="bullet"/>
@@ -11099,7 +11836,7 @@
     </w:lvl>
   </w:abstractNum>
   <w:abstractNum w:abstractNumId="991">
-    <w:nsid w:val="d7732300"/>
+    <w:nsid w:val="948e7225"/>
     <w:multiLevelType w:val="multilevel"/>
     <w:lvl w:ilvl="0">
       <w:numFmt w:val="bullet"/>
@@ -11180,7 +11917,7 @@
     </w:lvl>
   </w:abstractNum>
   <w:abstractNum w:abstractNumId="99411">
-    <w:nsid w:val="93a4d864"/>
+    <w:nsid w:val="bb377898"/>
     <w:multiLevelType w:val="multilevel"/>
     <w:lvl w:ilvl="0">
       <w:start w:val="1"/>
@@ -11391,6 +12128,24 @@
     <w:abstractNumId w:val="991"/>
   </w:num>
   <w:num w:numId="1018">
+    <w:abstractNumId w:val="991"/>
+  </w:num>
+  <w:num w:numId="1019">
+    <w:abstractNumId w:val="991"/>
+  </w:num>
+  <w:num w:numId="1020">
+    <w:abstractNumId w:val="991"/>
+  </w:num>
+  <w:num w:numId="1021">
+    <w:abstractNumId w:val="991"/>
+  </w:num>
+  <w:num w:numId="1022">
+    <w:abstractNumId w:val="991"/>
+  </w:num>
+  <w:num w:numId="1023">
+    <w:abstractNumId w:val="991"/>
+  </w:num>
+  <w:num w:numId="1024">
     <w:abstractNumId w:val="991"/>
   </w:num>
 </w:numbering>

</xml_diff>

<commit_message>
add build for modules.
</commit_message>
<xml_diff>
--- a/output/ng2-intro.docx
+++ b/output/ng2-intro.docx
@@ -10897,7 +10897,7 @@
         </w:numPr>
       </w:pPr>
       <w:r>
-        <w:t xml:space="preserve">In TypeScript you can use modules to organize your code, and expose functionalities for others to use.</w:t>
+        <w:t xml:space="preserve">In TypeScript you can use modules to organize your code, avoid polluting the global space, and expose functionalities for others to use.</w:t>
       </w:r>
     </w:p>
     <w:p>
@@ -10909,7 +10909,7 @@
         </w:numPr>
       </w:pPr>
       <w:r>
-        <w:t xml:space="preserve">Modules can be internal and external</w:t>
+        <w:t xml:space="preserve">Multiple modules can be defined in the same file. However, it makes more sense to keep on module per file</w:t>
       </w:r>
     </w:p>
     <w:p>
@@ -10921,7 +10921,7 @@
         </w:numPr>
       </w:pPr>
       <w:r>
-        <w:t xml:space="preserve">They can be split into different files and references from other files.</w:t>
+        <w:t xml:space="preserve">If you want, you can split a single module across multiple files</w:t>
       </w:r>
     </w:p>
     <w:p>
@@ -10933,7 +10933,214 @@
         </w:numPr>
       </w:pPr>
       <w:r>
-        <w:t xml:space="preserve">A module is define using the</w:t>
+        <w:t xml:space="preserve">If you decide to split a module across different files, this is how you would do it:</w:t>
+      </w:r>
+    </w:p>
+    <w:p>
+      <w:pPr>
+        <w:pStyle w:val="Compact"/>
+        <w:numPr>
+          <w:numId w:val="1020"/>
+          <w:ilvl w:val="1"/>
+        </w:numPr>
+      </w:pPr>
+      <w:r>
+        <w:t xml:space="preserve">Create the module file:</w:t>
+      </w:r>
+      <w:r>
+        <w:t xml:space="preserve"> </w:t>
+      </w:r>
+      <w:r>
+        <w:rPr>
+          <w:rStyle w:val="VerbatimChar"/>
+        </w:rPr>
+        <w:t xml:space="preserve">mymodule.ts</w:t>
+      </w:r>
+      <w:r>
+        <w:t xml:space="preserve"> </w:t>
+      </w:r>
+      <w:r>
+        <w:t xml:space="preserve">and declare your module there:</w:t>
+      </w:r>
+      <w:r>
+        <w:t xml:space="preserve"> </w:t>
+      </w:r>
+      <w:r>
+        <w:rPr>
+          <w:rStyle w:val="VerbatimChar"/>
+        </w:rPr>
+        <w:t xml:space="preserve">module MyModule {}</w:t>
+      </w:r>
+    </w:p>
+    <w:p>
+      <w:pPr>
+        <w:pStyle w:val="Compact"/>
+        <w:numPr>
+          <w:numId w:val="1020"/>
+          <w:ilvl w:val="1"/>
+        </w:numPr>
+      </w:pPr>
+      <w:r>
+        <w:t xml:space="preserve">Create another file:</w:t>
+      </w:r>
+      <w:r>
+        <w:t xml:space="preserve"> </w:t>
+      </w:r>
+      <w:r>
+        <w:rPr>
+          <w:rStyle w:val="VerbatimChar"/>
+        </w:rPr>
+        <w:t xml:space="preserve">mymodule.ext1.ts</w:t>
+      </w:r>
+      <w:r>
+        <w:t xml:space="preserve"> </w:t>
+      </w:r>
+      <w:r>
+        <w:t xml:space="preserve">and on top of the file add:</w:t>
+      </w:r>
+      <w:r>
+        <w:t xml:space="preserve"> </w:t>
+      </w:r>
+      <w:r>
+        <w:rPr>
+          <w:rStyle w:val="VerbatimChar"/>
+        </w:rPr>
+        <w:t xml:space="preserve">/// &lt;reference path="mymodule.ts" /&gt;</w:t>
+      </w:r>
+      <w:r>
+        <w:t xml:space="preserve">. Then in the file, you can use the same name of the module and add more stuff to it:</w:t>
+      </w:r>
+      <w:r>
+        <w:t xml:space="preserve"> </w:t>
+      </w:r>
+      <w:r>
+        <w:rPr>
+          <w:rStyle w:val="VerbatimChar"/>
+        </w:rPr>
+        <w:t xml:space="preserve">module MyModule { // other stuff... }</w:t>
+      </w:r>
+    </w:p>
+    <w:p>
+      <w:pPr>
+        <w:pStyle w:val="Compact"/>
+        <w:numPr>
+          <w:numId w:val="1020"/>
+          <w:ilvl w:val="1"/>
+        </w:numPr>
+      </w:pPr>
+      <w:r>
+        <w:t xml:space="preserve">Then in your main file, you need two things on top of the file:</w:t>
+      </w:r>
+    </w:p>
+    <w:p>
+      <w:pPr>
+        <w:pStyle w:val="Compact"/>
+        <w:numPr>
+          <w:numId w:val="1021"/>
+          <w:ilvl w:val="2"/>
+        </w:numPr>
+      </w:pPr>
+      <w:r>
+        <w:rPr>
+          <w:rStyle w:val="VerbatimChar"/>
+        </w:rPr>
+        <w:t xml:space="preserve">/// &lt;reference path="mymodule.ts" /&gt;</w:t>
+      </w:r>
+    </w:p>
+    <w:p>
+      <w:pPr>
+        <w:pStyle w:val="Compact"/>
+        <w:numPr>
+          <w:numId w:val="1021"/>
+          <w:ilvl w:val="2"/>
+        </w:numPr>
+      </w:pPr>
+      <w:r>
+        <w:rPr>
+          <w:rStyle w:val="VerbatimChar"/>
+        </w:rPr>
+        <w:t xml:space="preserve">/// &lt;reference path="mymodule.ext1.ts" /&gt;</w:t>
+      </w:r>
+    </w:p>
+    <w:p>
+      <w:pPr>
+        <w:pStyle w:val="Compact"/>
+        <w:numPr>
+          <w:numId w:val="1020"/>
+          <w:ilvl w:val="1"/>
+        </w:numPr>
+      </w:pPr>
+      <w:r>
+        <w:t xml:space="preserve">Then, you can use the name of your module to refer to the symbols defined:</w:t>
+      </w:r>
+      <w:r>
+        <w:t xml:space="preserve"> </w:t>
+      </w:r>
+      <w:r>
+        <w:rPr>
+          <w:rStyle w:val="VerbatimChar"/>
+        </w:rPr>
+        <w:t xml:space="preserve">MyModule.something</w:t>
+      </w:r>
+      <w:r>
+        <w:t xml:space="preserve">,</w:t>
+      </w:r>
+      <w:r>
+        <w:t xml:space="preserve"> </w:t>
+      </w:r>
+      <w:r>
+        <w:rPr>
+          <w:rStyle w:val="VerbatimChar"/>
+        </w:rPr>
+        <w:t xml:space="preserve">MyModule.somethingElse</w:t>
+      </w:r>
+    </w:p>
+    <w:p>
+      <w:pPr>
+        <w:pStyle w:val="Compact"/>
+        <w:numPr>
+          <w:numId w:val="1019"/>
+          <w:ilvl w:val="0"/>
+        </w:numPr>
+      </w:pPr>
+      <w:r>
+        <w:t xml:space="preserve">TypeScript has two system: one used internally and the other used externally</w:t>
+      </w:r>
+    </w:p>
+    <w:p>
+      <w:pPr>
+        <w:pStyle w:val="Compact"/>
+        <w:numPr>
+          <w:numId w:val="1019"/>
+          <w:ilvl w:val="0"/>
+        </w:numPr>
+      </w:pPr>
+      <w:r>
+        <w:t xml:space="preserve">External modules are used if your app uses CommonJS or AMD modules. Otherwise, you can use TypeScript's internal module system</w:t>
+      </w:r>
+    </w:p>
+    <w:p>
+      <w:pPr>
+        <w:pStyle w:val="Compact"/>
+        <w:numPr>
+          <w:numId w:val="1019"/>
+          <w:ilvl w:val="0"/>
+        </w:numPr>
+      </w:pPr>
+      <w:r>
+        <w:t xml:space="preserve">Using TypeScript's internal module system, you can:</w:t>
+      </w:r>
+    </w:p>
+    <w:p>
+      <w:pPr>
+        <w:pStyle w:val="Compact"/>
+        <w:numPr>
+          <w:numId w:val="1022"/>
+          <w:ilvl w:val="1"/>
+        </w:numPr>
+      </w:pPr>
+      <w:r>
+        <w:t xml:space="preserve">use the</w:t>
       </w:r>
       <w:r>
         <w:t xml:space="preserve"> </w:t>
@@ -10948,7 +11155,7 @@
         <w:t xml:space="preserve"> </w:t>
       </w:r>
       <w:r>
-        <w:t xml:space="preserve">keyword. The module definition goes inside curly braces:</w:t>
+        <w:t xml:space="preserve">keyword to define a module:</w:t>
       </w:r>
       <w:r>
         <w:t xml:space="preserve"> </w:t>
@@ -10958,6 +11165,162 @@
           <w:rStyle w:val="VerbatimChar"/>
         </w:rPr>
         <w:t xml:space="preserve">module MyModule { ... }</w:t>
+      </w:r>
+    </w:p>
+    <w:p>
+      <w:pPr>
+        <w:pStyle w:val="Compact"/>
+        <w:numPr>
+          <w:numId w:val="1022"/>
+          <w:ilvl w:val="1"/>
+        </w:numPr>
+      </w:pPr>
+      <w:r>
+        <w:t xml:space="preserve">split modules into different files that contribute to a single module</w:t>
+      </w:r>
+    </w:p>
+    <w:p>
+      <w:pPr>
+        <w:pStyle w:val="Compact"/>
+        <w:numPr>
+          <w:numId w:val="1022"/>
+          <w:ilvl w:val="1"/>
+        </w:numPr>
+      </w:pPr>
+      <w:r>
+        <w:t xml:space="preserve">use the</w:t>
+      </w:r>
+      <w:r>
+        <w:t xml:space="preserve"> </w:t>
+      </w:r>
+      <w:r>
+        <w:rPr>
+          <w:rStyle w:val="VerbatimChar"/>
+        </w:rPr>
+        <w:t xml:space="preserve">/// &lt;reference path="File.ts" /&gt;</w:t>
+      </w:r>
+      <w:r>
+        <w:t xml:space="preserve"> </w:t>
+      </w:r>
+      <w:r>
+        <w:t xml:space="preserve">tag to tell the compiler how files are related to each other when modules are split across files</w:t>
+      </w:r>
+    </w:p>
+    <w:p>
+      <w:pPr>
+        <w:pStyle w:val="Compact"/>
+        <w:numPr>
+          <w:numId w:val="1019"/>
+          <w:ilvl w:val="0"/>
+        </w:numPr>
+      </w:pPr>
+      <w:r>
+        <w:t xml:space="preserve">Using TypeScript's external module system:</w:t>
+      </w:r>
+    </w:p>
+    <w:p>
+      <w:pPr>
+        <w:pStyle w:val="Compact"/>
+        <w:numPr>
+          <w:numId w:val="1023"/>
+          <w:ilvl w:val="1"/>
+        </w:numPr>
+      </w:pPr>
+      <w:r>
+        <w:t xml:space="preserve">you cannot use the</w:t>
+      </w:r>
+      <w:r>
+        <w:t xml:space="preserve"> </w:t>
+      </w:r>
+      <w:r>
+        <w:rPr>
+          <w:rStyle w:val="VerbatimChar"/>
+        </w:rPr>
+        <w:t xml:space="preserve">module</w:t>
+      </w:r>
+      <w:r>
+        <w:t xml:space="preserve"> </w:t>
+      </w:r>
+      <w:r>
+        <w:t xml:space="preserve">keyword. The</w:t>
+      </w:r>
+      <w:r>
+        <w:t xml:space="preserve"> </w:t>
+      </w:r>
+      <w:r>
+        <w:rPr>
+          <w:rStyle w:val="VerbatimChar"/>
+        </w:rPr>
+        <w:t xml:space="preserve">module</w:t>
+      </w:r>
+      <w:r>
+        <w:t xml:space="preserve"> </w:t>
+      </w:r>
+      <w:r>
+        <w:t xml:space="preserve">keyword is used only by the internal module system.</w:t>
+      </w:r>
+    </w:p>
+    <w:p>
+      <w:pPr>
+        <w:pStyle w:val="Compact"/>
+        <w:numPr>
+          <w:numId w:val="1023"/>
+          <w:ilvl w:val="1"/>
+        </w:numPr>
+      </w:pPr>
+      <w:r>
+        <w:t xml:space="preserve">instead of the</w:t>
+      </w:r>
+      <w:r>
+        <w:t xml:space="preserve"> </w:t>
+      </w:r>
+      <w:r>
+        <w:rPr>
+          <w:rStyle w:val="VerbatimChar"/>
+        </w:rPr>
+        <w:t xml:space="preserve">reference</w:t>
+      </w:r>
+      <w:r>
+        <w:t xml:space="preserve"> </w:t>
+      </w:r>
+      <w:r>
+        <w:t xml:space="preserve">tag, you can use the</w:t>
+      </w:r>
+      <w:r>
+        <w:t xml:space="preserve"> </w:t>
+      </w:r>
+      <w:r>
+        <w:rPr>
+          <w:rStyle w:val="VerbatimChar"/>
+        </w:rPr>
+        <w:t xml:space="preserve">import</w:t>
+      </w:r>
+      <w:r>
+        <w:t xml:space="preserve"> </w:t>
+      </w:r>
+      <w:r>
+        <w:t xml:space="preserve">keyword to define the relationship between modules</w:t>
+      </w:r>
+    </w:p>
+    <w:p>
+      <w:pPr>
+        <w:pStyle w:val="Compact"/>
+        <w:numPr>
+          <w:numId w:val="1023"/>
+          <w:ilvl w:val="1"/>
+        </w:numPr>
+      </w:pPr>
+      <w:r>
+        <w:t xml:space="preserve">you can import symbols using the file name:</w:t>
+      </w:r>
+      <w:r>
+        <w:t xml:space="preserve"> </w:t>
+      </w:r>
+      <w:r>
+        <w:rPr>
+          <w:rStyle w:val="VerbatimChar"/>
+        </w:rPr>
+        <w:t xml:space="preserve">import mymodule = require('mymodule')</w:t>
       </w:r>
     </w:p>
     <w:p>
@@ -11969,7 +12332,7 @@
       <w:pPr>
         <w:pStyle w:val="Compact"/>
         <w:numPr>
-          <w:numId w:val="1020"/>
+          <w:numId w:val="1024"/>
           <w:ilvl w:val="0"/>
         </w:numPr>
       </w:pPr>
@@ -12011,7 +12374,7 @@
       <w:pPr>
         <w:pStyle w:val="Compact"/>
         <w:numPr>
-          <w:numId w:val="1020"/>
+          <w:numId w:val="1024"/>
           <w:ilvl w:val="0"/>
         </w:numPr>
       </w:pPr>
@@ -12038,7 +12401,7 @@
       <w:pPr>
         <w:pStyle w:val="Compact"/>
         <w:numPr>
-          <w:numId w:val="1020"/>
+          <w:numId w:val="1024"/>
           <w:ilvl w:val="0"/>
         </w:numPr>
       </w:pPr>
@@ -12095,7 +12458,7 @@
       <w:pPr>
         <w:pStyle w:val="Compact"/>
         <w:numPr>
-          <w:numId w:val="1020"/>
+          <w:numId w:val="1024"/>
           <w:ilvl w:val="0"/>
         </w:numPr>
       </w:pPr>
@@ -12137,7 +12500,7 @@
       <w:pPr>
         <w:pStyle w:val="Compact"/>
         <w:numPr>
-          <w:numId w:val="1020"/>
+          <w:numId w:val="1024"/>
           <w:ilvl w:val="0"/>
         </w:numPr>
       </w:pPr>
@@ -12179,7 +12542,7 @@
       <w:pPr>
         <w:pStyle w:val="Compact"/>
         <w:numPr>
-          <w:numId w:val="1020"/>
+          <w:numId w:val="1024"/>
           <w:ilvl w:val="0"/>
         </w:numPr>
       </w:pPr>
@@ -12253,7 +12616,7 @@
     <w:p>
       <w:pPr>
         <w:numPr>
-          <w:numId w:val="1021"/>
+          <w:numId w:val="1025"/>
           <w:ilvl w:val="0"/>
         </w:numPr>
       </w:pPr>
@@ -12282,7 +12645,7 @@
     <w:p>
       <w:pPr>
         <w:numPr>
-          <w:numId w:val="1021"/>
+          <w:numId w:val="1025"/>
           <w:ilvl w:val="0"/>
         </w:numPr>
       </w:pPr>
@@ -13117,7 +13480,7 @@
     <w:p>
       <w:pPr>
         <w:numPr>
-          <w:numId w:val="1022"/>
+          <w:numId w:val="1026"/>
           <w:ilvl w:val="0"/>
         </w:numPr>
       </w:pPr>
@@ -13143,7 +13506,7 @@
     <w:p>
       <w:pPr>
         <w:numPr>
-          <w:numId w:val="1023"/>
+          <w:numId w:val="1027"/>
           <w:ilvl w:val="1"/>
         </w:numPr>
       </w:pPr>
@@ -13169,7 +13532,7 @@
     <w:p>
       <w:pPr>
         <w:numPr>
-          <w:numId w:val="1023"/>
+          <w:numId w:val="1027"/>
           <w:ilvl w:val="1"/>
         </w:numPr>
       </w:pPr>
@@ -13195,7 +13558,7 @@
     <w:p>
       <w:pPr>
         <w:numPr>
-          <w:numId w:val="1022"/>
+          <w:numId w:val="1026"/>
           <w:ilvl w:val="0"/>
         </w:numPr>
       </w:pPr>
@@ -13236,7 +13599,7 @@
     <w:p>
       <w:pPr>
         <w:numPr>
-          <w:numId w:val="1022"/>
+          <w:numId w:val="1026"/>
           <w:ilvl w:val="0"/>
         </w:numPr>
       </w:pPr>
@@ -13901,221 +14264,12 @@
       <w:pPr>
         <w:pStyle w:val="Compact"/>
         <w:numPr>
-          <w:numId w:val="1024"/>
+          <w:numId w:val="1028"/>
           <w:ilvl w:val="0"/>
         </w:numPr>
       </w:pPr>
       <w:r>
         <w:t xml:space="preserve">Angular is flexible and doesn't prescribe a recipe for managing data in your apps</w:t>
-      </w:r>
-    </w:p>
-    <w:p>
-      <w:pPr>
-        <w:pStyle w:val="Compact"/>
-        <w:numPr>
-          <w:numId w:val="1024"/>
-          <w:ilvl w:val="0"/>
-        </w:numPr>
-      </w:pPr>
-      <w:r>
-        <w:t xml:space="preserve">Since observables are integrated into Angular, you can take advantage of observables to manage data and state</w:t>
-      </w:r>
-    </w:p>
-    <w:p>
-      <w:pPr>
-        <w:pStyle w:val="Compact"/>
-        <w:numPr>
-          <w:numId w:val="1024"/>
-          <w:ilvl w:val="0"/>
-        </w:numPr>
-      </w:pPr>
-      <w:r>
-        <w:t xml:space="preserve">You ca use services to manage streams that emit models</w:t>
-      </w:r>
-    </w:p>
-    <w:p>
-      <w:pPr>
-        <w:pStyle w:val="Compact"/>
-        <w:numPr>
-          <w:numId w:val="1024"/>
-          <w:ilvl w:val="0"/>
-        </w:numPr>
-      </w:pPr>
-      <w:r>
-        <w:t xml:space="preserve">Components can subscribe to the streams maintained by services and render accordingly.</w:t>
-      </w:r>
-    </w:p>
-    <w:p>
-      <w:pPr>
-        <w:pStyle w:val="Compact"/>
-        <w:numPr>
-          <w:numId w:val="1025"/>
-          <w:ilvl w:val="1"/>
-        </w:numPr>
-      </w:pPr>
-      <w:r>
-        <w:t xml:space="preserve">For example, you can have a service for a Todo app that contains a stream of todos and a</w:t>
-      </w:r>
-      <w:r>
-        <w:t xml:space="preserve"> </w:t>
-      </w:r>
-      <w:r>
-        <w:rPr>
-          <w:rStyle w:val="VerbatimChar"/>
-        </w:rPr>
-        <w:t xml:space="preserve">ListComponent</w:t>
-      </w:r>
-      <w:r>
-        <w:t xml:space="preserve"> </w:t>
-      </w:r>
-      <w:r>
-        <w:t xml:space="preserve">can listen for todos and render when a new task is added.</w:t>
-      </w:r>
-    </w:p>
-    <w:p>
-      <w:pPr>
-        <w:pStyle w:val="Compact"/>
-        <w:numPr>
-          <w:numId w:val="1025"/>
-          <w:ilvl w:val="1"/>
-        </w:numPr>
-      </w:pPr>
-      <w:r>
-        <w:t xml:space="preserve">You may have another component that listens for the user that has been assigned to a task provided by a service.</w:t>
-      </w:r>
-    </w:p>
-    <w:p>
-      <w:pPr>
-        <w:pStyle w:val="Compact"/>
-        <w:numPr>
-          <w:numId w:val="1024"/>
-          <w:ilvl w:val="0"/>
-        </w:numPr>
-      </w:pPr>
-      <w:r>
-        <w:t xml:space="preserve">The steps for creating different parts of an app can be summarized in three steps:</w:t>
-      </w:r>
-    </w:p>
-    <w:p>
-      <w:pPr>
-        <w:pStyle w:val="Compact"/>
-        <w:numPr>
-          <w:numId w:val="1026"/>
-          <w:ilvl w:val="1"/>
-        </w:numPr>
-      </w:pPr>
-      <w:r>
-        <w:t xml:space="preserve">Defining a Model using a class</w:t>
-      </w:r>
-    </w:p>
-    <w:p>
-      <w:pPr>
-        <w:pStyle w:val="Compact"/>
-        <w:numPr>
-          <w:numId w:val="1026"/>
-          <w:ilvl w:val="1"/>
-        </w:numPr>
-      </w:pPr>
-      <w:r>
-        <w:t xml:space="preserve">Defining the service</w:t>
-      </w:r>
-    </w:p>
-    <w:p>
-      <w:pPr>
-        <w:pStyle w:val="Compact"/>
-        <w:numPr>
-          <w:numId w:val="1026"/>
-          <w:ilvl w:val="1"/>
-        </w:numPr>
-      </w:pPr>
-      <w:r>
-        <w:t xml:space="preserve">Defining the component</w:t>
-      </w:r>
-    </w:p>
-    <w:p>
-      <w:pPr>
-        <w:pStyle w:val="Heading2"/>
-      </w:pPr>
-      <w:bookmarkStart w:id="68" w:name="dependency-injection"/>
-      <w:bookmarkEnd w:id="68"/>
-      <w:r>
-        <w:t xml:space="preserve">Dependency Injection</w:t>
-      </w:r>
-    </w:p>
-    <w:p>
-      <w:pPr>
-        <w:pStyle w:val="FirstParagraph"/>
-      </w:pPr>
-      <w:r>
-        <w:t xml:space="preserve">Dependency Injection is a coding pattern in which a class receives its dependencies from external sources rather than creating them itself. In order to achieve Dependency Injection we need a Dependency InjectionFramework to handle the dependencies for us. Using a DI framework, you simply ask for a class from the injector instead of worrying about the dependencies inside the class itself.</w:t>
-      </w:r>
-    </w:p>
-    <w:p>
-      <w:pPr>
-        <w:pStyle w:val="BodyText"/>
-      </w:pPr>
-      <w:r>
-        <w:t xml:space="preserve">Angular has a standalone module that handles Dependency Injection. This framework can also be used in non-Angular applications to handle Dependency Injection.</w:t>
-      </w:r>
-    </w:p>
-    <w:p>
-      <w:pPr>
-        <w:pStyle w:val="Heading1"/>
-      </w:pPr>
-      <w:bookmarkStart w:id="69" w:name="meta-data"/>
-      <w:bookmarkEnd w:id="69"/>
-      <w:r>
-        <w:t xml:space="preserve">Meta Data</w:t>
-      </w:r>
-    </w:p>
-    <w:p>
-      <w:pPr>
-        <w:pStyle w:val="Compact"/>
-        <w:numPr>
-          <w:numId w:val="1027"/>
-          <w:ilvl w:val="0"/>
-        </w:numPr>
-      </w:pPr>
-      <w:r>
-        <w:t xml:space="preserve">Angular uses Meta Data or annotations in a lot of places.</w:t>
-      </w:r>
-    </w:p>
-    <w:p>
-      <w:pPr>
-        <w:pStyle w:val="Compact"/>
-        <w:numPr>
-          <w:numId w:val="1027"/>
-          <w:ilvl w:val="0"/>
-        </w:numPr>
-      </w:pPr>
-      <w:r>
-        <w:t xml:space="preserve">The most notable Meta Data is the</w:t>
-      </w:r>
-      <w:r>
-        <w:t xml:space="preserve"> </w:t>
-      </w:r>
-      <w:r>
-        <w:rPr>
-          <w:rStyle w:val="VerbatimChar"/>
-        </w:rPr>
-        <w:t xml:space="preserve">@component</w:t>
-      </w:r>
-      <w:r>
-        <w:t xml:space="preserve"> </w:t>
-      </w:r>
-      <w:r>
-        <w:t xml:space="preserve">meta data.</w:t>
-      </w:r>
-    </w:p>
-    <w:p>
-      <w:pPr>
-        <w:numPr>
-          <w:numId w:val="1027"/>
-          <w:ilvl w:val="0"/>
-        </w:numPr>
-      </w:pPr>
-      <w:r>
-        <w:t xml:space="preserve">Below is a list of Angular's core meta data classes:</w:t>
       </w:r>
     </w:p>
     <w:p>
@@ -14123,6 +14277,215 @@
         <w:pStyle w:val="Compact"/>
         <w:numPr>
           <w:numId w:val="1028"/>
+          <w:ilvl w:val="0"/>
+        </w:numPr>
+      </w:pPr>
+      <w:r>
+        <w:t xml:space="preserve">Since observables are integrated into Angular, you can take advantage of observables to manage data and state</w:t>
+      </w:r>
+    </w:p>
+    <w:p>
+      <w:pPr>
+        <w:pStyle w:val="Compact"/>
+        <w:numPr>
+          <w:numId w:val="1028"/>
+          <w:ilvl w:val="0"/>
+        </w:numPr>
+      </w:pPr>
+      <w:r>
+        <w:t xml:space="preserve">You ca use services to manage streams that emit models</w:t>
+      </w:r>
+    </w:p>
+    <w:p>
+      <w:pPr>
+        <w:pStyle w:val="Compact"/>
+        <w:numPr>
+          <w:numId w:val="1028"/>
+          <w:ilvl w:val="0"/>
+        </w:numPr>
+      </w:pPr>
+      <w:r>
+        <w:t xml:space="preserve">Components can subscribe to the streams maintained by services and render accordingly.</w:t>
+      </w:r>
+    </w:p>
+    <w:p>
+      <w:pPr>
+        <w:pStyle w:val="Compact"/>
+        <w:numPr>
+          <w:numId w:val="1029"/>
+          <w:ilvl w:val="1"/>
+        </w:numPr>
+      </w:pPr>
+      <w:r>
+        <w:t xml:space="preserve">For example, you can have a service for a Todo app that contains a stream of todos and a</w:t>
+      </w:r>
+      <w:r>
+        <w:t xml:space="preserve"> </w:t>
+      </w:r>
+      <w:r>
+        <w:rPr>
+          <w:rStyle w:val="VerbatimChar"/>
+        </w:rPr>
+        <w:t xml:space="preserve">ListComponent</w:t>
+      </w:r>
+      <w:r>
+        <w:t xml:space="preserve"> </w:t>
+      </w:r>
+      <w:r>
+        <w:t xml:space="preserve">can listen for todos and render when a new task is added.</w:t>
+      </w:r>
+    </w:p>
+    <w:p>
+      <w:pPr>
+        <w:pStyle w:val="Compact"/>
+        <w:numPr>
+          <w:numId w:val="1029"/>
+          <w:ilvl w:val="1"/>
+        </w:numPr>
+      </w:pPr>
+      <w:r>
+        <w:t xml:space="preserve">You may have another component that listens for the user that has been assigned to a task provided by a service.</w:t>
+      </w:r>
+    </w:p>
+    <w:p>
+      <w:pPr>
+        <w:pStyle w:val="Compact"/>
+        <w:numPr>
+          <w:numId w:val="1028"/>
+          <w:ilvl w:val="0"/>
+        </w:numPr>
+      </w:pPr>
+      <w:r>
+        <w:t xml:space="preserve">The steps for creating different parts of an app can be summarized in three steps:</w:t>
+      </w:r>
+    </w:p>
+    <w:p>
+      <w:pPr>
+        <w:pStyle w:val="Compact"/>
+        <w:numPr>
+          <w:numId w:val="1030"/>
+          <w:ilvl w:val="1"/>
+        </w:numPr>
+      </w:pPr>
+      <w:r>
+        <w:t xml:space="preserve">Defining a Model using a class</w:t>
+      </w:r>
+    </w:p>
+    <w:p>
+      <w:pPr>
+        <w:pStyle w:val="Compact"/>
+        <w:numPr>
+          <w:numId w:val="1030"/>
+          <w:ilvl w:val="1"/>
+        </w:numPr>
+      </w:pPr>
+      <w:r>
+        <w:t xml:space="preserve">Defining the service</w:t>
+      </w:r>
+    </w:p>
+    <w:p>
+      <w:pPr>
+        <w:pStyle w:val="Compact"/>
+        <w:numPr>
+          <w:numId w:val="1030"/>
+          <w:ilvl w:val="1"/>
+        </w:numPr>
+      </w:pPr>
+      <w:r>
+        <w:t xml:space="preserve">Defining the component</w:t>
+      </w:r>
+    </w:p>
+    <w:p>
+      <w:pPr>
+        <w:pStyle w:val="Heading2"/>
+      </w:pPr>
+      <w:bookmarkStart w:id="68" w:name="dependency-injection"/>
+      <w:bookmarkEnd w:id="68"/>
+      <w:r>
+        <w:t xml:space="preserve">Dependency Injection</w:t>
+      </w:r>
+    </w:p>
+    <w:p>
+      <w:pPr>
+        <w:pStyle w:val="FirstParagraph"/>
+      </w:pPr>
+      <w:r>
+        <w:t xml:space="preserve">Dependency Injection is a coding pattern in which a class receives its dependencies from external sources rather than creating them itself. In order to achieve Dependency Injection we need a Dependency InjectionFramework to handle the dependencies for us. Using a DI framework, you simply ask for a class from the injector instead of worrying about the dependencies inside the class itself.</w:t>
+      </w:r>
+    </w:p>
+    <w:p>
+      <w:pPr>
+        <w:pStyle w:val="BodyText"/>
+      </w:pPr>
+      <w:r>
+        <w:t xml:space="preserve">Angular has a standalone module that handles Dependency Injection. This framework can also be used in non-Angular applications to handle Dependency Injection.</w:t>
+      </w:r>
+    </w:p>
+    <w:p>
+      <w:pPr>
+        <w:pStyle w:val="Heading1"/>
+      </w:pPr>
+      <w:bookmarkStart w:id="69" w:name="meta-data"/>
+      <w:bookmarkEnd w:id="69"/>
+      <w:r>
+        <w:t xml:space="preserve">Meta Data</w:t>
+      </w:r>
+    </w:p>
+    <w:p>
+      <w:pPr>
+        <w:pStyle w:val="Compact"/>
+        <w:numPr>
+          <w:numId w:val="1031"/>
+          <w:ilvl w:val="0"/>
+        </w:numPr>
+      </w:pPr>
+      <w:r>
+        <w:t xml:space="preserve">Angular uses Meta Data or annotations in a lot of places.</w:t>
+      </w:r>
+    </w:p>
+    <w:p>
+      <w:pPr>
+        <w:pStyle w:val="Compact"/>
+        <w:numPr>
+          <w:numId w:val="1031"/>
+          <w:ilvl w:val="0"/>
+        </w:numPr>
+      </w:pPr>
+      <w:r>
+        <w:t xml:space="preserve">The most notable Meta Data is the</w:t>
+      </w:r>
+      <w:r>
+        <w:t xml:space="preserve"> </w:t>
+      </w:r>
+      <w:r>
+        <w:rPr>
+          <w:rStyle w:val="VerbatimChar"/>
+        </w:rPr>
+        <w:t xml:space="preserve">@component</w:t>
+      </w:r>
+      <w:r>
+        <w:t xml:space="preserve"> </w:t>
+      </w:r>
+      <w:r>
+        <w:t xml:space="preserve">meta data.</w:t>
+      </w:r>
+    </w:p>
+    <w:p>
+      <w:pPr>
+        <w:numPr>
+          <w:numId w:val="1031"/>
+          <w:ilvl w:val="0"/>
+        </w:numPr>
+      </w:pPr>
+      <w:r>
+        <w:t xml:space="preserve">Below is a list of Angular's core meta data classes:</w:t>
+      </w:r>
+    </w:p>
+    <w:p>
+      <w:pPr>
+        <w:pStyle w:val="Compact"/>
+        <w:numPr>
+          <w:numId w:val="1032"/>
           <w:ilvl w:val="1"/>
         </w:numPr>
       </w:pPr>
@@ -14139,7 +14502,7 @@
       <w:pPr>
         <w:pStyle w:val="Compact"/>
         <w:numPr>
-          <w:numId w:val="1028"/>
+          <w:numId w:val="1032"/>
           <w:ilvl w:val="1"/>
         </w:numPr>
       </w:pPr>
@@ -14156,7 +14519,7 @@
       <w:pPr>
         <w:pStyle w:val="Compact"/>
         <w:numPr>
-          <w:numId w:val="1028"/>
+          <w:numId w:val="1032"/>
           <w:ilvl w:val="1"/>
         </w:numPr>
       </w:pPr>
@@ -14173,7 +14536,7 @@
       <w:pPr>
         <w:pStyle w:val="Compact"/>
         <w:numPr>
-          <w:numId w:val="1028"/>
+          <w:numId w:val="1032"/>
           <w:ilvl w:val="1"/>
         </w:numPr>
       </w:pPr>
@@ -14190,7 +14553,7 @@
       <w:pPr>
         <w:pStyle w:val="Compact"/>
         <w:numPr>
-          <w:numId w:val="1028"/>
+          <w:numId w:val="1032"/>
           <w:ilvl w:val="1"/>
         </w:numPr>
       </w:pPr>
@@ -14207,7 +14570,7 @@
       <w:pPr>
         <w:pStyle w:val="Compact"/>
         <w:numPr>
-          <w:numId w:val="1028"/>
+          <w:numId w:val="1032"/>
           <w:ilvl w:val="1"/>
         </w:numPr>
       </w:pPr>
@@ -14224,7 +14587,7 @@
       <w:pPr>
         <w:pStyle w:val="Compact"/>
         <w:numPr>
-          <w:numId w:val="1028"/>
+          <w:numId w:val="1032"/>
           <w:ilvl w:val="1"/>
         </w:numPr>
       </w:pPr>
@@ -14241,7 +14604,7 @@
       <w:pPr>
         <w:pStyle w:val="Compact"/>
         <w:numPr>
-          <w:numId w:val="1028"/>
+          <w:numId w:val="1032"/>
           <w:ilvl w:val="1"/>
         </w:numPr>
       </w:pPr>
@@ -14258,7 +14621,7 @@
       <w:pPr>
         <w:pStyle w:val="Compact"/>
         <w:numPr>
-          <w:numId w:val="1028"/>
+          <w:numId w:val="1032"/>
           <w:ilvl w:val="1"/>
         </w:numPr>
       </w:pPr>
@@ -14275,7 +14638,7 @@
       <w:pPr>
         <w:pStyle w:val="Compact"/>
         <w:numPr>
-          <w:numId w:val="1028"/>
+          <w:numId w:val="1032"/>
           <w:ilvl w:val="1"/>
         </w:numPr>
       </w:pPr>
@@ -14292,7 +14655,7 @@
       <w:pPr>
         <w:pStyle w:val="Compact"/>
         <w:numPr>
-          <w:numId w:val="1028"/>
+          <w:numId w:val="1032"/>
           <w:ilvl w:val="1"/>
         </w:numPr>
       </w:pPr>
@@ -14309,7 +14672,7 @@
       <w:pPr>
         <w:pStyle w:val="Compact"/>
         <w:numPr>
-          <w:numId w:val="1028"/>
+          <w:numId w:val="1032"/>
           <w:ilvl w:val="1"/>
         </w:numPr>
       </w:pPr>
@@ -14326,7 +14689,7 @@
       <w:pPr>
         <w:pStyle w:val="Compact"/>
         <w:numPr>
-          <w:numId w:val="1028"/>
+          <w:numId w:val="1032"/>
           <w:ilvl w:val="1"/>
         </w:numPr>
       </w:pPr>
@@ -14343,7 +14706,7 @@
       <w:pPr>
         <w:pStyle w:val="Compact"/>
         <w:numPr>
-          <w:numId w:val="1028"/>
+          <w:numId w:val="1032"/>
           <w:ilvl w:val="1"/>
         </w:numPr>
       </w:pPr>
@@ -14360,7 +14723,7 @@
       <w:pPr>
         <w:pStyle w:val="Compact"/>
         <w:numPr>
-          <w:numId w:val="1028"/>
+          <w:numId w:val="1032"/>
           <w:ilvl w:val="1"/>
         </w:numPr>
       </w:pPr>
@@ -14377,7 +14740,7 @@
       <w:pPr>
         <w:pStyle w:val="Compact"/>
         <w:numPr>
-          <w:numId w:val="1028"/>
+          <w:numId w:val="1032"/>
           <w:ilvl w:val="1"/>
         </w:numPr>
       </w:pPr>
@@ -14394,7 +14757,7 @@
       <w:pPr>
         <w:pStyle w:val="Compact"/>
         <w:numPr>
-          <w:numId w:val="1028"/>
+          <w:numId w:val="1032"/>
           <w:ilvl w:val="1"/>
         </w:numPr>
       </w:pPr>
@@ -14411,7 +14774,7 @@
       <w:pPr>
         <w:pStyle w:val="Compact"/>
         <w:numPr>
-          <w:numId w:val="1028"/>
+          <w:numId w:val="1032"/>
           <w:ilvl w:val="1"/>
         </w:numPr>
       </w:pPr>
@@ -14428,7 +14791,7 @@
       <w:pPr>
         <w:pStyle w:val="Compact"/>
         <w:numPr>
-          <w:numId w:val="1028"/>
+          <w:numId w:val="1032"/>
           <w:ilvl w:val="1"/>
         </w:numPr>
       </w:pPr>
@@ -14445,7 +14808,7 @@
       <w:pPr>
         <w:pStyle w:val="Compact"/>
         <w:numPr>
-          <w:numId w:val="1028"/>
+          <w:numId w:val="1032"/>
           <w:ilvl w:val="1"/>
         </w:numPr>
       </w:pPr>
@@ -14462,7 +14825,7 @@
       <w:pPr>
         <w:pStyle w:val="Compact"/>
         <w:numPr>
-          <w:numId w:val="1028"/>
+          <w:numId w:val="1032"/>
           <w:ilvl w:val="1"/>
         </w:numPr>
       </w:pPr>
@@ -14479,7 +14842,7 @@
       <w:pPr>
         <w:pStyle w:val="Compact"/>
         <w:numPr>
-          <w:numId w:val="1028"/>
+          <w:numId w:val="1032"/>
           <w:ilvl w:val="1"/>
         </w:numPr>
       </w:pPr>
@@ -14506,7 +14869,7 @@
       <w:pPr>
         <w:pStyle w:val="Compact"/>
         <w:numPr>
-          <w:numId w:val="1029"/>
+          <w:numId w:val="1033"/>
           <w:ilvl w:val="0"/>
         </w:numPr>
       </w:pPr>
@@ -14518,7 +14881,7 @@
       <w:pPr>
         <w:pStyle w:val="Compact"/>
         <w:numPr>
-          <w:numId w:val="1029"/>
+          <w:numId w:val="1033"/>
           <w:ilvl w:val="0"/>
         </w:numPr>
       </w:pPr>
@@ -14530,7 +14893,7 @@
       <w:pPr>
         <w:pStyle w:val="Compact"/>
         <w:numPr>
-          <w:numId w:val="1029"/>
+          <w:numId w:val="1033"/>
           <w:ilvl w:val="0"/>
         </w:numPr>
       </w:pPr>
@@ -14556,7 +14919,7 @@
     <w:p>
       <w:pPr>
         <w:numPr>
-          <w:numId w:val="1029"/>
+          <w:numId w:val="1033"/>
           <w:ilvl w:val="0"/>
         </w:numPr>
       </w:pPr>
@@ -14627,7 +14990,7 @@
     <w:p>
       <w:pPr>
         <w:numPr>
-          <w:numId w:val="1029"/>
+          <w:numId w:val="1033"/>
           <w:ilvl w:val="0"/>
         </w:numPr>
       </w:pPr>
@@ -14664,7 +15027,7 @@
       <w:pPr>
         <w:pStyle w:val="Compact"/>
         <w:numPr>
-          <w:numId w:val="1030"/>
+          <w:numId w:val="1034"/>
           <w:ilvl w:val="0"/>
         </w:numPr>
       </w:pPr>
@@ -14676,7 +15039,7 @@
       <w:pPr>
         <w:pStyle w:val="Compact"/>
         <w:numPr>
-          <w:numId w:val="1030"/>
+          <w:numId w:val="1034"/>
           <w:ilvl w:val="0"/>
         </w:numPr>
       </w:pPr>
@@ -14688,7 +15051,7 @@
       <w:pPr>
         <w:pStyle w:val="Compact"/>
         <w:numPr>
-          <w:numId w:val="1030"/>
+          <w:numId w:val="1034"/>
           <w:ilvl w:val="0"/>
         </w:numPr>
       </w:pPr>
@@ -14699,7 +15062,7 @@
     <w:p>
       <w:pPr>
         <w:numPr>
-          <w:numId w:val="1030"/>
+          <w:numId w:val="1034"/>
           <w:ilvl w:val="0"/>
         </w:numPr>
       </w:pPr>
@@ -14750,7 +15113,7 @@
       <w:pPr>
         <w:pStyle w:val="Compact"/>
         <w:numPr>
-          <w:numId w:val="1030"/>
+          <w:numId w:val="1034"/>
           <w:ilvl w:val="0"/>
         </w:numPr>
       </w:pPr>
@@ -14762,7 +15125,7 @@
       <w:pPr>
         <w:pStyle w:val="Compact"/>
         <w:numPr>
-          <w:numId w:val="1030"/>
+          <w:numId w:val="1034"/>
           <w:ilvl w:val="0"/>
         </w:numPr>
       </w:pPr>
@@ -14774,7 +15137,7 @@
       <w:pPr>
         <w:pStyle w:val="Compact"/>
         <w:numPr>
-          <w:numId w:val="1030"/>
+          <w:numId w:val="1034"/>
           <w:ilvl w:val="0"/>
         </w:numPr>
       </w:pPr>
@@ -14786,7 +15149,7 @@
       <w:pPr>
         <w:pStyle w:val="Compact"/>
         <w:numPr>
-          <w:numId w:val="1030"/>
+          <w:numId w:val="1034"/>
           <w:ilvl w:val="0"/>
         </w:numPr>
       </w:pPr>
@@ -14821,7 +15184,7 @@
     <w:p>
       <w:pPr>
         <w:numPr>
-          <w:numId w:val="1030"/>
+          <w:numId w:val="1034"/>
           <w:ilvl w:val="0"/>
         </w:numPr>
       </w:pPr>
@@ -14950,7 +15313,7 @@
       <w:pPr>
         <w:pStyle w:val="Compact"/>
         <w:numPr>
-          <w:numId w:val="1030"/>
+          <w:numId w:val="1034"/>
           <w:ilvl w:val="0"/>
         </w:numPr>
       </w:pPr>
@@ -14961,7 +15324,7 @@
     <w:p>
       <w:pPr>
         <w:numPr>
-          <w:numId w:val="1030"/>
+          <w:numId w:val="1034"/>
           <w:ilvl w:val="0"/>
         </w:numPr>
       </w:pPr>
@@ -15191,7 +15554,7 @@
     <w:p>
       <w:pPr>
         <w:numPr>
-          <w:numId w:val="1030"/>
+          <w:numId w:val="1034"/>
           <w:ilvl w:val="0"/>
         </w:numPr>
       </w:pPr>
@@ -15653,7 +16016,7 @@
     </w:lvl>
   </w:abstractNum>
   <w:abstractNum w:abstractNumId="990">
-    <w:nsid w:val="1b1f7be9"/>
+    <w:nsid w:val="32cb1a01"/>
     <w:multiLevelType w:val="multilevel"/>
     <w:lvl w:ilvl="0">
       <w:numFmt w:val="bullet"/>
@@ -15734,7 +16097,7 @@
     </w:lvl>
   </w:abstractNum>
   <w:abstractNum w:abstractNumId="991">
-    <w:nsid w:val="e67d43fc"/>
+    <w:nsid w:val="1b52a2a1"/>
     <w:multiLevelType w:val="multilevel"/>
     <w:lvl w:ilvl="0">
       <w:numFmt w:val="bullet"/>
@@ -15815,7 +16178,7 @@
     </w:lvl>
   </w:abstractNum>
   <w:abstractNum w:abstractNumId="99411">
-    <w:nsid w:val="436522dc"/>
+    <w:nsid w:val="660b0cf7"/>
     <w:multiLevelType w:val="multilevel"/>
     <w:lvl w:ilvl="0">
       <w:start w:val="1"/>
@@ -16014,6 +16377,18 @@
     <w:abstractNumId w:val="991"/>
   </w:num>
   <w:num w:numId="1021">
+    <w:abstractNumId w:val="991"/>
+  </w:num>
+  <w:num w:numId="1022">
+    <w:abstractNumId w:val="991"/>
+  </w:num>
+  <w:num w:numId="1023">
+    <w:abstractNumId w:val="991"/>
+  </w:num>
+  <w:num w:numId="1024">
+    <w:abstractNumId w:val="991"/>
+  </w:num>
+  <w:num w:numId="1025">
     <w:abstractNumId w:val="99411"/>
     <w:lvlOverride w:ilvl="0">
       <w:startOverride w:val="1"/>
@@ -16037,18 +16412,6 @@
       <w:startOverride w:val="1"/>
     </w:lvlOverride>
   </w:num>
-  <w:num w:numId="1022">
-    <w:abstractNumId w:val="991"/>
-  </w:num>
-  <w:num w:numId="1023">
-    <w:abstractNumId w:val="991"/>
-  </w:num>
-  <w:num w:numId="1024">
-    <w:abstractNumId w:val="991"/>
-  </w:num>
-  <w:num w:numId="1025">
-    <w:abstractNumId w:val="991"/>
-  </w:num>
   <w:num w:numId="1026">
     <w:abstractNumId w:val="991"/>
   </w:num>
@@ -16062,6 +16425,18 @@
     <w:abstractNumId w:val="991"/>
   </w:num>
   <w:num w:numId="1030">
+    <w:abstractNumId w:val="991"/>
+  </w:num>
+  <w:num w:numId="1031">
+    <w:abstractNumId w:val="991"/>
+  </w:num>
+  <w:num w:numId="1032">
+    <w:abstractNumId w:val="991"/>
+  </w:num>
+  <w:num w:numId="1033">
+    <w:abstractNumId w:val="991"/>
+  </w:num>
+  <w:num w:numId="1034">
     <w:abstractNumId w:val="991"/>
   </w:num>
 </w:numbering>

</xml_diff>

<commit_message>
add some content for component.
add electron script.
</commit_message>
<xml_diff>
--- a/output/ng2-intro.docx
+++ b/output/ng2-intro.docx
@@ -5092,8 +5092,26 @@
       <w:pPr>
         <w:pStyle w:val="Heading2"/>
       </w:pPr>
-      <w:bookmarkStart w:id="45" w:name="classes"/>
+      <w:bookmarkStart w:id="45" w:name="class-decorators"/>
       <w:bookmarkEnd w:id="45"/>
+      <w:r>
+        <w:t xml:space="preserve">Class Decorators</w:t>
+      </w:r>
+    </w:p>
+    <w:p>
+      <w:pPr>
+        <w:pStyle w:val="FirstParagraph"/>
+      </w:pPr>
+      <w:r>
+        <w:t xml:space="preserve">There are different types of decorators in TypeScript. In this section we are going to focus on Class Decorators.</w:t>
+      </w:r>
+    </w:p>
+    <w:p>
+      <w:pPr>
+        <w:pStyle w:val="Heading2"/>
+      </w:pPr>
+      <w:bookmarkStart w:id="46" w:name="classes"/>
+      <w:bookmarkEnd w:id="46"/>
       <w:r>
         <w:t xml:space="preserve">Classes</w:t>
       </w:r>
@@ -5289,7 +5307,7 @@
       <w:r>
         <w:t xml:space="preserve"> </w:t>
       </w:r>
-      <w:hyperlink r:id="rId46">
+      <w:hyperlink r:id="rId47">
         <w:r>
           <w:rPr>
             <w:rStyle w:val="Hyperlink"/>
@@ -5306,7 +5324,7 @@
       <w:r>
         <w:t xml:space="preserve"> </w:t>
       </w:r>
-      <w:hyperlink r:id="rId47">
+      <w:hyperlink r:id="rId48">
         <w:r>
           <w:rPr>
             <w:rStyle w:val="Hyperlink"/>
@@ -5339,8 +5357,8 @@
       <w:pPr>
         <w:pStyle w:val="Heading3"/>
       </w:pPr>
-      <w:bookmarkStart w:id="48" w:name="adding-an-instance-variable"/>
-      <w:bookmarkEnd w:id="48"/>
+      <w:bookmarkStart w:id="49" w:name="adding-an-instance-variable"/>
+      <w:bookmarkEnd w:id="49"/>
       <w:r>
         <w:t xml:space="preserve">Adding an Instance Variable</w:t>
       </w:r>
@@ -5726,8 +5744,8 @@
       <w:pPr>
         <w:pStyle w:val="Heading3"/>
       </w:pPr>
-      <w:bookmarkStart w:id="49" w:name="adding-a-method"/>
-      <w:bookmarkEnd w:id="49"/>
+      <w:bookmarkStart w:id="50" w:name="adding-a-method"/>
+      <w:bookmarkEnd w:id="50"/>
       <w:r>
         <w:t xml:space="preserve">Adding a Method</w:t>
       </w:r>
@@ -6171,8 +6189,8 @@
       <w:pPr>
         <w:pStyle w:val="Heading3"/>
       </w:pPr>
-      <w:bookmarkStart w:id="50" w:name="using-access-modifiers"/>
-      <w:bookmarkEnd w:id="50"/>
+      <w:bookmarkStart w:id="51" w:name="using-access-modifiers"/>
+      <w:bookmarkEnd w:id="51"/>
       <w:r>
         <w:t xml:space="preserve">Using Access Modifiers</w:t>
       </w:r>
@@ -6501,8 +6519,8 @@
       <w:pPr>
         <w:pStyle w:val="Heading3"/>
       </w:pPr>
-      <w:bookmarkStart w:id="51" w:name="adding-a-constructor"/>
-      <w:bookmarkEnd w:id="51"/>
+      <w:bookmarkStart w:id="52" w:name="adding-a-constructor"/>
+      <w:bookmarkEnd w:id="52"/>
       <w:r>
         <w:t xml:space="preserve">Adding a constructor</w:t>
       </w:r>
@@ -7990,8 +8008,8 @@
       <w:pPr>
         <w:pStyle w:val="Heading3"/>
       </w:pPr>
-      <w:bookmarkStart w:id="52" w:name="setters-and-getters-accessors"/>
-      <w:bookmarkEnd w:id="52"/>
+      <w:bookmarkStart w:id="53" w:name="setters-and-getters-accessors"/>
+      <w:bookmarkEnd w:id="53"/>
       <w:r>
         <w:t xml:space="preserve">Setters and Getters (Accessors)</w:t>
       </w:r>
@@ -8850,7 +8868,7 @@
       <w:r>
         <w:t xml:space="preserve"> </w:t>
       </w:r>
-      <w:hyperlink r:id="rId53">
+      <w:hyperlink r:id="rId54">
         <w:r>
           <w:rPr>
             <w:rStyle w:val="Hyperlink"/>
@@ -9299,8 +9317,8 @@
       <w:pPr>
         <w:pStyle w:val="Heading3"/>
       </w:pPr>
-      <w:bookmarkStart w:id="54" w:name="static-methods-and-properties"/>
-      <w:bookmarkEnd w:id="54"/>
+      <w:bookmarkStart w:id="55" w:name="static-methods-and-properties"/>
+      <w:bookmarkEnd w:id="55"/>
       <w:r>
         <w:t xml:space="preserve">Static Methods and Properties</w:t>
       </w:r>
@@ -9565,7 +9583,7 @@
       <w:r>
         <w:t xml:space="preserve"> </w:t>
       </w:r>
-      <w:hyperlink r:id="rId55">
+      <w:hyperlink r:id="rId56">
         <w:r>
           <w:rPr>
             <w:rStyle w:val="Hyperlink"/>
@@ -10344,8 +10362,8 @@
       <w:pPr>
         <w:pStyle w:val="Heading3"/>
       </w:pPr>
-      <w:bookmarkStart w:id="56" w:name="implementing-an-interface"/>
-      <w:bookmarkEnd w:id="56"/>
+      <w:bookmarkStart w:id="57" w:name="implementing-an-interface"/>
+      <w:bookmarkEnd w:id="57"/>
       <w:r>
         <w:t xml:space="preserve">Implementing an Interface</w:t>
       </w:r>
@@ -10882,8 +10900,8 @@
       <w:pPr>
         <w:pStyle w:val="Heading2"/>
       </w:pPr>
-      <w:bookmarkStart w:id="57" w:name="modules"/>
-      <w:bookmarkEnd w:id="57"/>
+      <w:bookmarkStart w:id="58" w:name="modules"/>
+      <w:bookmarkEnd w:id="58"/>
       <w:r>
         <w:t xml:space="preserve">Modules</w:t>
       </w:r>
@@ -11327,8 +11345,8 @@
       <w:pPr>
         <w:pStyle w:val="Heading1"/>
       </w:pPr>
-      <w:bookmarkStart w:id="58" w:name="angular-basics"/>
-      <w:bookmarkEnd w:id="58"/>
+      <w:bookmarkStart w:id="59" w:name="angular-basics"/>
+      <w:bookmarkEnd w:id="59"/>
       <w:r>
         <w:t xml:space="preserve">Angular Basics</w:t>
       </w:r>
@@ -11353,8 +11371,8 @@
       <w:pPr>
         <w:pStyle w:val="Heading2"/>
       </w:pPr>
-      <w:bookmarkStart w:id="59" w:name="components"/>
-      <w:bookmarkEnd w:id="59"/>
+      <w:bookmarkStart w:id="60" w:name="components"/>
+      <w:bookmarkEnd w:id="60"/>
       <w:r>
         <w:t xml:space="preserve">Components</w:t>
       </w:r>
@@ -11402,8 +11420,8 @@
       <w:pPr>
         <w:pStyle w:val="Heading3"/>
       </w:pPr>
-      <w:bookmarkStart w:id="60" w:name="project-files"/>
-      <w:bookmarkEnd w:id="60"/>
+      <w:bookmarkStart w:id="61" w:name="project-files"/>
+      <w:bookmarkEnd w:id="61"/>
       <w:r>
         <w:t xml:space="preserve">Project Files</w:t>
       </w:r>
@@ -11418,7 +11436,7 @@
       <w:r>
         <w:t xml:space="preserve"> </w:t>
       </w:r>
-      <w:hyperlink r:id="rId61">
+      <w:hyperlink r:id="rId62">
         <w:r>
           <w:rPr>
             <w:rStyle w:val="VerbatimChar"/>
@@ -11482,8 +11500,8 @@
       <w:pPr>
         <w:pStyle w:val="Heading3"/>
       </w:pPr>
-      <w:bookmarkStart w:id="62" w:name="getting-started"/>
-      <w:bookmarkEnd w:id="62"/>
+      <w:bookmarkStart w:id="63" w:name="getting-started"/>
+      <w:bookmarkEnd w:id="63"/>
       <w:r>
         <w:t xml:space="preserve">Getting Started</w:t>
       </w:r>
@@ -12036,8 +12054,8 @@
       <w:pPr>
         <w:pStyle w:val="Heading3"/>
       </w:pPr>
-      <w:bookmarkStart w:id="63" w:name="making-the-component"/>
-      <w:bookmarkEnd w:id="63"/>
+      <w:bookmarkStart w:id="64" w:name="making-the-component"/>
+      <w:bookmarkEnd w:id="64"/>
       <w:r>
         <w:t xml:space="preserve">Making the Component</w:t>
       </w:r>
@@ -12599,8 +12617,8 @@
       <w:pPr>
         <w:pStyle w:val="Heading3"/>
       </w:pPr>
-      <w:bookmarkStart w:id="64" w:name="compiling-the-component"/>
-      <w:bookmarkEnd w:id="64"/>
+      <w:bookmarkStart w:id="65" w:name="compiling-the-component"/>
+      <w:bookmarkEnd w:id="65"/>
       <w:r>
         <w:t xml:space="preserve">Compiling the Component</w:t>
       </w:r>
@@ -13626,8 +13644,8 @@
       <w:pPr>
         <w:pStyle w:val="Heading3"/>
       </w:pPr>
-      <w:bookmarkStart w:id="65" w:name="loading-the-component"/>
-      <w:bookmarkEnd w:id="65"/>
+      <w:bookmarkStart w:id="66" w:name="loading-the-component"/>
+      <w:bookmarkEnd w:id="66"/>
       <w:r>
         <w:t xml:space="preserve">Loading the Component</w:t>
       </w:r>
@@ -14215,7 +14233,7 @@
                     </pic:cNvPicPr>
                   </pic:nvPicPr>
                   <pic:blipFill>
-                    <a:blip r:embed="rId66"/>
+                    <a:blip r:embed="rId67"/>
                     <a:stretch>
                       <a:fillRect/>
                     </a:stretch>
@@ -14254,10 +14272,10 @@
       <w:pPr>
         <w:pStyle w:val="Heading2"/>
       </w:pPr>
-      <w:bookmarkStart w:id="67" w:name="data-architecture"/>
-      <w:bookmarkEnd w:id="67"/>
-      <w:r>
-        <w:t xml:space="preserve">Data Architecture</w:t>
+      <w:bookmarkStart w:id="68" w:name="meta-data"/>
+      <w:bookmarkEnd w:id="68"/>
+      <w:r>
+        <w:t xml:space="preserve">Meta Data</w:t>
       </w:r>
     </w:p>
     <w:p>
@@ -14269,7 +14287,7 @@
         </w:numPr>
       </w:pPr>
       <w:r>
-        <w:t xml:space="preserve">Angular is flexible and doesn't prescribe a recipe for managing data in your apps</w:t>
+        <w:t xml:space="preserve">Angular uses Meta Data or annotations in a lot of places.</w:t>
       </w:r>
     </w:p>
     <w:p>
@@ -14281,31 +14299,33 @@
         </w:numPr>
       </w:pPr>
       <w:r>
-        <w:t xml:space="preserve">Since observables are integrated into Angular, you can take advantage of observables to manage data and state</w:t>
-      </w:r>
-    </w:p>
-    <w:p>
-      <w:pPr>
-        <w:pStyle w:val="Compact"/>
+        <w:t xml:space="preserve">The most notable Meta Data is the</w:t>
+      </w:r>
+      <w:r>
+        <w:t xml:space="preserve"> </w:t>
+      </w:r>
+      <w:r>
+        <w:rPr>
+          <w:rStyle w:val="VerbatimChar"/>
+        </w:rPr>
+        <w:t xml:space="preserve">@component</w:t>
+      </w:r>
+      <w:r>
+        <w:t xml:space="preserve"> </w:t>
+      </w:r>
+      <w:r>
+        <w:t xml:space="preserve">meta data.</w:t>
+      </w:r>
+    </w:p>
+    <w:p>
+      <w:pPr>
         <w:numPr>
           <w:numId w:val="1028"/>
           <w:ilvl w:val="0"/>
         </w:numPr>
       </w:pPr>
       <w:r>
-        <w:t xml:space="preserve">You ca use services to manage streams that emit models</w:t>
-      </w:r>
-    </w:p>
-    <w:p>
-      <w:pPr>
-        <w:pStyle w:val="Compact"/>
-        <w:numPr>
-          <w:numId w:val="1028"/>
-          <w:ilvl w:val="0"/>
-        </w:numPr>
-      </w:pPr>
-      <w:r>
-        <w:t xml:space="preserve">Components can subscribe to the streams maintained by services and render accordingly.</w:t>
+        <w:t xml:space="preserve">Below is a list of Angular's core meta data classes:</w:t>
       </w:r>
     </w:p>
     <w:p>
@@ -14316,180 +14336,7 @@
           <w:ilvl w:val="1"/>
         </w:numPr>
       </w:pPr>
-      <w:r>
-        <w:t xml:space="preserve">For example, you can have a service for a Todo app that contains a stream of todos and a</w:t>
-      </w:r>
-      <w:r>
-        <w:t xml:space="preserve"> </w:t>
-      </w:r>
-      <w:r>
-        <w:rPr>
-          <w:rStyle w:val="VerbatimChar"/>
-        </w:rPr>
-        <w:t xml:space="preserve">ListComponent</w:t>
-      </w:r>
-      <w:r>
-        <w:t xml:space="preserve"> </w:t>
-      </w:r>
-      <w:r>
-        <w:t xml:space="preserve">can listen for todos and render when a new task is added.</w:t>
-      </w:r>
-    </w:p>
-    <w:p>
-      <w:pPr>
-        <w:pStyle w:val="Compact"/>
-        <w:numPr>
-          <w:numId w:val="1029"/>
-          <w:ilvl w:val="1"/>
-        </w:numPr>
-      </w:pPr>
-      <w:r>
-        <w:t xml:space="preserve">You may have another component that listens for the user that has been assigned to a task provided by a service.</w:t>
-      </w:r>
-    </w:p>
-    <w:p>
-      <w:pPr>
-        <w:pStyle w:val="Compact"/>
-        <w:numPr>
-          <w:numId w:val="1028"/>
-          <w:ilvl w:val="0"/>
-        </w:numPr>
-      </w:pPr>
-      <w:r>
-        <w:t xml:space="preserve">The steps for creating different parts of an app can be summarized in three steps:</w:t>
-      </w:r>
-    </w:p>
-    <w:p>
-      <w:pPr>
-        <w:pStyle w:val="Compact"/>
-        <w:numPr>
-          <w:numId w:val="1030"/>
-          <w:ilvl w:val="1"/>
-        </w:numPr>
-      </w:pPr>
-      <w:r>
-        <w:t xml:space="preserve">Defining a Model using a class</w:t>
-      </w:r>
-    </w:p>
-    <w:p>
-      <w:pPr>
-        <w:pStyle w:val="Compact"/>
-        <w:numPr>
-          <w:numId w:val="1030"/>
-          <w:ilvl w:val="1"/>
-        </w:numPr>
-      </w:pPr>
-      <w:r>
-        <w:t xml:space="preserve">Defining the service</w:t>
-      </w:r>
-    </w:p>
-    <w:p>
-      <w:pPr>
-        <w:pStyle w:val="Compact"/>
-        <w:numPr>
-          <w:numId w:val="1030"/>
-          <w:ilvl w:val="1"/>
-        </w:numPr>
-      </w:pPr>
-      <w:r>
-        <w:t xml:space="preserve">Defining the component</w:t>
-      </w:r>
-    </w:p>
-    <w:p>
-      <w:pPr>
-        <w:pStyle w:val="Heading2"/>
-      </w:pPr>
-      <w:bookmarkStart w:id="68" w:name="dependency-injection"/>
-      <w:bookmarkEnd w:id="68"/>
-      <w:r>
-        <w:t xml:space="preserve">Dependency Injection</w:t>
-      </w:r>
-    </w:p>
-    <w:p>
-      <w:pPr>
-        <w:pStyle w:val="FirstParagraph"/>
-      </w:pPr>
-      <w:r>
-        <w:t xml:space="preserve">Dependency Injection is a coding pattern in which a class receives its dependencies from external sources rather than creating them itself. In order to achieve Dependency Injection we need a Dependency InjectionFramework to handle the dependencies for us. Using a DI framework, you simply ask for a class from the injector instead of worrying about the dependencies inside the class itself.</w:t>
-      </w:r>
-    </w:p>
-    <w:p>
-      <w:pPr>
-        <w:pStyle w:val="BodyText"/>
-      </w:pPr>
-      <w:r>
-        <w:t xml:space="preserve">Angular has a standalone module that handles Dependency Injection. This framework can also be used in non-Angular applications to handle Dependency Injection.</w:t>
-      </w:r>
-    </w:p>
-    <w:p>
-      <w:pPr>
-        <w:pStyle w:val="Heading1"/>
-      </w:pPr>
-      <w:bookmarkStart w:id="69" w:name="meta-data"/>
-      <w:bookmarkEnd w:id="69"/>
-      <w:r>
-        <w:t xml:space="preserve">Meta Data</w:t>
-      </w:r>
-    </w:p>
-    <w:p>
-      <w:pPr>
-        <w:pStyle w:val="Compact"/>
-        <w:numPr>
-          <w:numId w:val="1031"/>
-          <w:ilvl w:val="0"/>
-        </w:numPr>
-      </w:pPr>
-      <w:r>
-        <w:t xml:space="preserve">Angular uses Meta Data or annotations in a lot of places.</w:t>
-      </w:r>
-    </w:p>
-    <w:p>
-      <w:pPr>
-        <w:pStyle w:val="Compact"/>
-        <w:numPr>
-          <w:numId w:val="1031"/>
-          <w:ilvl w:val="0"/>
-        </w:numPr>
-      </w:pPr>
-      <w:r>
-        <w:t xml:space="preserve">The most notable Meta Data is the</w:t>
-      </w:r>
-      <w:r>
-        <w:t xml:space="preserve"> </w:t>
-      </w:r>
-      <w:r>
-        <w:rPr>
-          <w:rStyle w:val="VerbatimChar"/>
-        </w:rPr>
-        <w:t xml:space="preserve">@component</w:t>
-      </w:r>
-      <w:r>
-        <w:t xml:space="preserve"> </w:t>
-      </w:r>
-      <w:r>
-        <w:t xml:space="preserve">meta data.</w:t>
-      </w:r>
-    </w:p>
-    <w:p>
-      <w:pPr>
-        <w:numPr>
-          <w:numId w:val="1031"/>
-          <w:ilvl w:val="0"/>
-        </w:numPr>
-      </w:pPr>
-      <w:r>
-        <w:t xml:space="preserve">Below is a list of Angular's core meta data classes:</w:t>
-      </w:r>
-    </w:p>
-    <w:p>
-      <w:pPr>
-        <w:pStyle w:val="Compact"/>
-        <w:numPr>
-          <w:numId w:val="1032"/>
-          <w:ilvl w:val="1"/>
-        </w:numPr>
-      </w:pPr>
-      <w:hyperlink r:id="rId70">
+      <w:hyperlink r:id="rId69">
         <w:r>
           <w:rPr>
             <w:rStyle w:val="Hyperlink"/>
@@ -14502,11 +14349,11 @@
       <w:pPr>
         <w:pStyle w:val="Compact"/>
         <w:numPr>
-          <w:numId w:val="1032"/>
+          <w:numId w:val="1029"/>
           <w:ilvl w:val="1"/>
         </w:numPr>
       </w:pPr>
-      <w:hyperlink r:id="rId71">
+      <w:hyperlink r:id="rId70">
         <w:r>
           <w:rPr>
             <w:rStyle w:val="Hyperlink"/>
@@ -14514,16 +14361,19 @@
           <w:t xml:space="preserve">Component</w:t>
         </w:r>
       </w:hyperlink>
+      <w:r>
+        <w:t xml:space="preserve">: Used to add meta data to a class defining a component.</w:t>
+      </w:r>
     </w:p>
     <w:p>
       <w:pPr>
         <w:pStyle w:val="Compact"/>
         <w:numPr>
-          <w:numId w:val="1032"/>
+          <w:numId w:val="1029"/>
           <w:ilvl w:val="1"/>
         </w:numPr>
       </w:pPr>
-      <w:hyperlink r:id="rId72">
+      <w:hyperlink r:id="rId71">
         <w:r>
           <w:rPr>
             <w:rStyle w:val="Hyperlink"/>
@@ -14536,11 +14386,11 @@
       <w:pPr>
         <w:pStyle w:val="Compact"/>
         <w:numPr>
-          <w:numId w:val="1032"/>
+          <w:numId w:val="1029"/>
           <w:ilvl w:val="1"/>
         </w:numPr>
       </w:pPr>
-      <w:hyperlink r:id="rId73">
+      <w:hyperlink r:id="rId72">
         <w:r>
           <w:rPr>
             <w:rStyle w:val="Hyperlink"/>
@@ -14553,11 +14403,11 @@
       <w:pPr>
         <w:pStyle w:val="Compact"/>
         <w:numPr>
-          <w:numId w:val="1032"/>
+          <w:numId w:val="1029"/>
           <w:ilvl w:val="1"/>
         </w:numPr>
       </w:pPr>
-      <w:hyperlink r:id="rId74">
+      <w:hyperlink r:id="rId73">
         <w:r>
           <w:rPr>
             <w:rStyle w:val="Hyperlink"/>
@@ -14570,11 +14420,11 @@
       <w:pPr>
         <w:pStyle w:val="Compact"/>
         <w:numPr>
-          <w:numId w:val="1032"/>
+          <w:numId w:val="1029"/>
           <w:ilvl w:val="1"/>
         </w:numPr>
       </w:pPr>
-      <w:hyperlink r:id="rId75">
+      <w:hyperlink r:id="rId74">
         <w:r>
           <w:rPr>
             <w:rStyle w:val="Hyperlink"/>
@@ -14587,11 +14437,11 @@
       <w:pPr>
         <w:pStyle w:val="Compact"/>
         <w:numPr>
-          <w:numId w:val="1032"/>
+          <w:numId w:val="1029"/>
           <w:ilvl w:val="1"/>
         </w:numPr>
       </w:pPr>
-      <w:hyperlink r:id="rId76">
+      <w:hyperlink r:id="rId75">
         <w:r>
           <w:rPr>
             <w:rStyle w:val="Hyperlink"/>
@@ -14604,11 +14454,11 @@
       <w:pPr>
         <w:pStyle w:val="Compact"/>
         <w:numPr>
-          <w:numId w:val="1032"/>
+          <w:numId w:val="1029"/>
           <w:ilvl w:val="1"/>
         </w:numPr>
       </w:pPr>
-      <w:hyperlink r:id="rId77">
+      <w:hyperlink r:id="rId76">
         <w:r>
           <w:rPr>
             <w:rStyle w:val="Hyperlink"/>
@@ -14621,11 +14471,11 @@
       <w:pPr>
         <w:pStyle w:val="Compact"/>
         <w:numPr>
-          <w:numId w:val="1032"/>
+          <w:numId w:val="1029"/>
           <w:ilvl w:val="1"/>
         </w:numPr>
       </w:pPr>
-      <w:hyperlink r:id="rId78">
+      <w:hyperlink r:id="rId77">
         <w:r>
           <w:rPr>
             <w:rStyle w:val="Hyperlink"/>
@@ -14638,11 +14488,11 @@
       <w:pPr>
         <w:pStyle w:val="Compact"/>
         <w:numPr>
-          <w:numId w:val="1032"/>
+          <w:numId w:val="1029"/>
           <w:ilvl w:val="1"/>
         </w:numPr>
       </w:pPr>
-      <w:hyperlink r:id="rId79">
+      <w:hyperlink r:id="rId78">
         <w:r>
           <w:rPr>
             <w:rStyle w:val="Hyperlink"/>
@@ -14655,11 +14505,11 @@
       <w:pPr>
         <w:pStyle w:val="Compact"/>
         <w:numPr>
-          <w:numId w:val="1032"/>
+          <w:numId w:val="1029"/>
           <w:ilvl w:val="1"/>
         </w:numPr>
       </w:pPr>
-      <w:hyperlink r:id="rId80">
+      <w:hyperlink r:id="rId79">
         <w:r>
           <w:rPr>
             <w:rStyle w:val="Hyperlink"/>
@@ -14672,11 +14522,11 @@
       <w:pPr>
         <w:pStyle w:val="Compact"/>
         <w:numPr>
-          <w:numId w:val="1032"/>
+          <w:numId w:val="1029"/>
           <w:ilvl w:val="1"/>
         </w:numPr>
       </w:pPr>
-      <w:hyperlink r:id="rId81">
+      <w:hyperlink r:id="rId80">
         <w:r>
           <w:rPr>
             <w:rStyle w:val="Hyperlink"/>
@@ -14689,11 +14539,11 @@
       <w:pPr>
         <w:pStyle w:val="Compact"/>
         <w:numPr>
-          <w:numId w:val="1032"/>
+          <w:numId w:val="1029"/>
           <w:ilvl w:val="1"/>
         </w:numPr>
       </w:pPr>
-      <w:hyperlink r:id="rId82">
+      <w:hyperlink r:id="rId81">
         <w:r>
           <w:rPr>
             <w:rStyle w:val="Hyperlink"/>
@@ -14706,11 +14556,11 @@
       <w:pPr>
         <w:pStyle w:val="Compact"/>
         <w:numPr>
-          <w:numId w:val="1032"/>
+          <w:numId w:val="1029"/>
           <w:ilvl w:val="1"/>
         </w:numPr>
       </w:pPr>
-      <w:hyperlink r:id="rId83">
+      <w:hyperlink r:id="rId82">
         <w:r>
           <w:rPr>
             <w:rStyle w:val="Hyperlink"/>
@@ -14723,11 +14573,11 @@
       <w:pPr>
         <w:pStyle w:val="Compact"/>
         <w:numPr>
-          <w:numId w:val="1032"/>
+          <w:numId w:val="1029"/>
           <w:ilvl w:val="1"/>
         </w:numPr>
       </w:pPr>
-      <w:hyperlink r:id="rId84">
+      <w:hyperlink r:id="rId83">
         <w:r>
           <w:rPr>
             <w:rStyle w:val="Hyperlink"/>
@@ -14740,11 +14590,11 @@
       <w:pPr>
         <w:pStyle w:val="Compact"/>
         <w:numPr>
-          <w:numId w:val="1032"/>
+          <w:numId w:val="1029"/>
           <w:ilvl w:val="1"/>
         </w:numPr>
       </w:pPr>
-      <w:hyperlink r:id="rId85">
+      <w:hyperlink r:id="rId84">
         <w:r>
           <w:rPr>
             <w:rStyle w:val="Hyperlink"/>
@@ -14757,11 +14607,11 @@
       <w:pPr>
         <w:pStyle w:val="Compact"/>
         <w:numPr>
-          <w:numId w:val="1032"/>
+          <w:numId w:val="1029"/>
           <w:ilvl w:val="1"/>
         </w:numPr>
       </w:pPr>
-      <w:hyperlink r:id="rId86">
+      <w:hyperlink r:id="rId85">
         <w:r>
           <w:rPr>
             <w:rStyle w:val="Hyperlink"/>
@@ -14774,11 +14624,11 @@
       <w:pPr>
         <w:pStyle w:val="Compact"/>
         <w:numPr>
-          <w:numId w:val="1032"/>
+          <w:numId w:val="1029"/>
           <w:ilvl w:val="1"/>
         </w:numPr>
       </w:pPr>
-      <w:hyperlink r:id="rId87">
+      <w:hyperlink r:id="rId86">
         <w:r>
           <w:rPr>
             <w:rStyle w:val="Hyperlink"/>
@@ -14791,11 +14641,11 @@
       <w:pPr>
         <w:pStyle w:val="Compact"/>
         <w:numPr>
-          <w:numId w:val="1032"/>
+          <w:numId w:val="1029"/>
           <w:ilvl w:val="1"/>
         </w:numPr>
       </w:pPr>
-      <w:hyperlink r:id="rId88">
+      <w:hyperlink r:id="rId87">
         <w:r>
           <w:rPr>
             <w:rStyle w:val="Hyperlink"/>
@@ -14808,11 +14658,11 @@
       <w:pPr>
         <w:pStyle w:val="Compact"/>
         <w:numPr>
-          <w:numId w:val="1032"/>
+          <w:numId w:val="1029"/>
           <w:ilvl w:val="1"/>
         </w:numPr>
       </w:pPr>
-      <w:hyperlink r:id="rId89">
+      <w:hyperlink r:id="rId88">
         <w:r>
           <w:rPr>
             <w:rStyle w:val="Hyperlink"/>
@@ -14825,11 +14675,11 @@
       <w:pPr>
         <w:pStyle w:val="Compact"/>
         <w:numPr>
-          <w:numId w:val="1032"/>
+          <w:numId w:val="1029"/>
           <w:ilvl w:val="1"/>
         </w:numPr>
       </w:pPr>
-      <w:hyperlink r:id="rId90">
+      <w:hyperlink r:id="rId89">
         <w:r>
           <w:rPr>
             <w:rStyle w:val="Hyperlink"/>
@@ -14842,11 +14692,11 @@
       <w:pPr>
         <w:pStyle w:val="Compact"/>
         <w:numPr>
-          <w:numId w:val="1032"/>
+          <w:numId w:val="1029"/>
           <w:ilvl w:val="1"/>
         </w:numPr>
       </w:pPr>
-      <w:hyperlink r:id="rId91">
+      <w:hyperlink r:id="rId90">
         <w:r>
           <w:rPr>
             <w:rStyle w:val="Hyperlink"/>
@@ -14859,117 +14709,95 @@
       <w:pPr>
         <w:pStyle w:val="Heading2"/>
       </w:pPr>
-      <w:bookmarkStart w:id="92" w:name="observables"/>
+      <w:bookmarkStart w:id="91" w:name="dependency-injection"/>
+      <w:bookmarkEnd w:id="91"/>
+      <w:r>
+        <w:t xml:space="preserve">Dependency Injection</w:t>
+      </w:r>
+    </w:p>
+    <w:p>
+      <w:pPr>
+        <w:pStyle w:val="FirstParagraph"/>
+      </w:pPr>
+      <w:r>
+        <w:t xml:space="preserve">Dependency Injection is a coding pattern in which a class receives its dependencies from external sources rather than creating them itself. In order to achieve Dependency Injection we need a Dependency InjectionFramework to handle the dependencies for us. Using a DI framework, you simply ask for a class from the injector instead of worrying about the dependencies inside the class itself.</w:t>
+      </w:r>
+    </w:p>
+    <w:p>
+      <w:pPr>
+        <w:pStyle w:val="BodyText"/>
+      </w:pPr>
+      <w:r>
+        <w:t xml:space="preserve">Angular has a standalone module that handles Dependency Injection. This framework can also be used in non-Angular applications to handle Dependency Injection.</w:t>
+      </w:r>
+    </w:p>
+    <w:p>
+      <w:pPr>
+        <w:pStyle w:val="Heading2"/>
+      </w:pPr>
+      <w:bookmarkStart w:id="92" w:name="services-and-providers"/>
       <w:bookmarkEnd w:id="92"/>
       <w:r>
-        <w:t xml:space="preserve">Observables</w:t>
+        <w:t xml:space="preserve">Services and Providers</w:t>
       </w:r>
     </w:p>
     <w:p>
       <w:pPr>
         <w:pStyle w:val="Compact"/>
         <w:numPr>
-          <w:numId w:val="1033"/>
+          <w:numId w:val="1030"/>
           <w:ilvl w:val="0"/>
         </w:numPr>
       </w:pPr>
       <w:r>
-        <w:t xml:space="preserve">Angular embraces observables using the RxJS library.</w:t>
+        <w:t xml:space="preserve">A service is nothing more than a class in Angular 2. It remains nothing more than a class until we register it with the Angular injector.</w:t>
       </w:r>
     </w:p>
     <w:p>
       <w:pPr>
         <w:pStyle w:val="Compact"/>
         <w:numPr>
-          <w:numId w:val="1033"/>
+          <w:numId w:val="1030"/>
           <w:ilvl w:val="0"/>
         </w:numPr>
       </w:pPr>
       <w:r>
-        <w:t xml:space="preserve">Observables emit events and observers observe observables.</w:t>
+        <w:t xml:space="preserve">When you bootstrap your app, Angular creates an injector on the fly that can inject services and other dependencies throughout the app.</w:t>
       </w:r>
     </w:p>
     <w:p>
       <w:pPr>
         <w:pStyle w:val="Compact"/>
         <w:numPr>
-          <w:numId w:val="1033"/>
+          <w:numId w:val="1030"/>
           <w:ilvl w:val="0"/>
         </w:numPr>
       </w:pPr>
       <w:r>
-        <w:t xml:space="preserve">An observer</w:t>
-      </w:r>
-      <w:r>
-        <w:t xml:space="preserve"> </w:t>
-      </w:r>
-      <w:r>
-        <w:rPr>
-          <w:i/>
-        </w:rPr>
-        <w:t xml:space="preserve">subscribes</w:t>
-      </w:r>
-      <w:r>
-        <w:t xml:space="preserve"> </w:t>
-      </w:r>
-      <w:r>
-        <w:t xml:space="preserve">to events emitted from an observable.</w:t>
+        <w:t xml:space="preserve">You can register the service or the dependencies during when bootstrapping the app or when defining a component.</w:t>
       </w:r>
     </w:p>
     <w:p>
       <w:pPr>
         <w:numPr>
-          <w:numId w:val="1033"/>
+          <w:numId w:val="1030"/>
           <w:ilvl w:val="0"/>
         </w:numPr>
       </w:pPr>
       <w:r>
-        <w:t xml:space="preserve">RxJS has an object called</w:t>
-      </w:r>
-      <w:r>
-        <w:t xml:space="preserve"> </w:t>
-      </w:r>
-      <w:r>
-        <w:rPr>
-          <w:i/>
-        </w:rPr>
-        <w:t xml:space="preserve">subject</w:t>
-      </w:r>
-      <w:r>
-        <w:t xml:space="preserve"> </w:t>
-      </w:r>
-      <w:r>
-        <w:t xml:space="preserve">that can be used both as an observer or an observable.</w:t>
-      </w:r>
-      <w:r>
-        <w:t xml:space="preserve"> </w:t>
-      </w:r>
-      <w:r>
-        <w:rPr>
-          <w:i/>
-        </w:rPr>
-        <w:t xml:space="preserve">Subject</w:t>
-      </w:r>
-      <w:r>
-        <w:t xml:space="preserve"> </w:t>
-      </w:r>
-      <w:r>
-        <w:t xml:space="preserve">can be imported from</w:t>
-      </w:r>
-      <w:r>
-        <w:t xml:space="preserve"> </w:t>
-      </w:r>
-      <w:r>
-        <w:rPr>
-          <w:rStyle w:val="VerbatimChar"/>
-        </w:rPr>
-        <w:t xml:space="preserve">RxJS</w:t>
-      </w:r>
-      <w:r>
-        <w:t xml:space="preserve"> </w:t>
-      </w:r>
-      <w:r>
-        <w:t xml:space="preserve">very easily:</w:t>
+        <w:t xml:space="preserve">If you have a class called</w:t>
+      </w:r>
+      <w:r>
+        <w:t xml:space="preserve"> </w:t>
+      </w:r>
+      <w:r>
+        <w:rPr>
+          <w:rStyle w:val="VerbatimChar"/>
+        </w:rPr>
+        <w:t xml:space="preserve">MyService</w:t>
+      </w:r>
+      <w:r>
+        <w:t xml:space="preserve">, you can register it with the Injector and then you can inject it everywhere:</w:t>
       </w:r>
     </w:p>
     <w:p>
@@ -14982,45 +14810,776 @@
       </w:pPr>
       <w:r>
         <w:rPr>
+          <w:rStyle w:val="FunctionTok"/>
+        </w:rPr>
+        <w:t xml:space="preserve">bootstrap</w:t>
+      </w:r>
+      <w:r>
+        <w:rPr>
+          <w:rStyle w:val="NormalTok"/>
+        </w:rPr>
+        <w:t xml:space="preserve">(App, [MyService]); </w:t>
+      </w:r>
+      <w:r>
+        <w:rPr>
+          <w:rStyle w:val="CommentTok"/>
+        </w:rPr>
+        <w:t xml:space="preserve">// second param is an array of providers</w:t>
+      </w:r>
+    </w:p>
+    <w:p>
+      <w:pPr>
+        <w:pStyle w:val="Compact"/>
+        <w:numPr>
+          <w:numId w:val="1030"/>
+          <w:ilvl w:val="0"/>
+        </w:numPr>
+      </w:pPr>
+      <w:r>
+        <w:t xml:space="preserve">Providers is a way to specify what services are available inside the component in a hierarchical fashion.</w:t>
+      </w:r>
+    </w:p>
+    <w:p>
+      <w:pPr>
+        <w:pStyle w:val="Compact"/>
+        <w:numPr>
+          <w:numId w:val="1030"/>
+          <w:ilvl w:val="0"/>
+        </w:numPr>
+      </w:pPr>
+      <w:r>
+        <w:t xml:space="preserve">A provider can be a class, a value or a factory.</w:t>
+      </w:r>
+    </w:p>
+    <w:p>
+      <w:pPr>
+        <w:pStyle w:val="Compact"/>
+        <w:numPr>
+          <w:numId w:val="1030"/>
+          <w:ilvl w:val="0"/>
+        </w:numPr>
+      </w:pPr>
+      <w:r>
+        <w:t xml:space="preserve">Providers create the instances of the things that we ask the injector to inject.</w:t>
+      </w:r>
+    </w:p>
+    <w:p>
+      <w:pPr>
+        <w:pStyle w:val="Compact"/>
+        <w:numPr>
+          <w:numId w:val="1030"/>
+          <w:ilvl w:val="0"/>
+        </w:numPr>
+      </w:pPr>
+      <w:r>
+        <w:rPr>
+          <w:rStyle w:val="VerbatimChar"/>
+        </w:rPr>
+        <w:t xml:space="preserve">[SomeService];</w:t>
+      </w:r>
+      <w:r>
+        <w:t xml:space="preserve"> </w:t>
+      </w:r>
+      <w:r>
+        <w:t xml:space="preserve">is short for</w:t>
+      </w:r>
+      <w:r>
+        <w:t xml:space="preserve"> </w:t>
+      </w:r>
+      <w:r>
+        <w:rPr>
+          <w:rStyle w:val="VerbatimChar"/>
+        </w:rPr>
+        <w:t xml:space="preserve">[provide(SomeService, {useClass:SomeService})];</w:t>
+      </w:r>
+      <w:r>
+        <w:t xml:space="preserve"> </w:t>
+      </w:r>
+      <w:r>
+        <w:t xml:space="preserve">where the first param is the token, and the second is the definition object.</w:t>
+      </w:r>
+    </w:p>
+    <w:p>
+      <w:pPr>
+        <w:numPr>
+          <w:numId w:val="1030"/>
+          <w:ilvl w:val="0"/>
+        </w:numPr>
+      </w:pPr>
+      <w:r>
+        <w:t xml:space="preserve">A simple object can be passed to the Injector to create a Value Provider:</w:t>
+      </w:r>
+    </w:p>
+    <w:p>
+      <w:pPr>
+        <w:pStyle w:val="SourceCode"/>
+        <w:numPr>
+          <w:numId w:val="1000"/>
+          <w:ilvl w:val="0"/>
+        </w:numPr>
+      </w:pPr>
+      <w:r>
+        <w:rPr>
+          <w:rStyle w:val="FunctionTok"/>
+        </w:rPr>
+        <w:t xml:space="preserve">beforeEachProviders</w:t>
+      </w:r>
+      <w:r>
+        <w:rPr>
+          <w:rStyle w:val="NormalTok"/>
+        </w:rPr>
+        <w:t xml:space="preserve">(() =&gt; {</w:t>
+      </w:r>
+      <w:r>
+        <w:br w:type="textWrapping"/>
+      </w:r>
+      <w:r>
+        <w:rPr>
+          <w:rStyle w:val="NormalTok"/>
+        </w:rPr>
+        <w:t xml:space="preserve"> </w:t>
+      </w:r>
+      <w:r>
+        <w:rPr>
+          <w:rStyle w:val="NormalTok"/>
+        </w:rPr>
+        <w:t xml:space="preserve"> </w:t>
+      </w:r>
+      <w:r>
+        <w:rPr>
+          <w:rStyle w:val="NormalTok"/>
+        </w:rPr>
+        <w:t xml:space="preserve">let someService = { getData: () =&gt; [] };</w:t>
+      </w:r>
+      <w:r>
+        <w:br w:type="textWrapping"/>
+      </w:r>
+      <w:r>
+        <w:rPr>
+          <w:rStyle w:val="NormalTok"/>
+        </w:rPr>
+        <w:t xml:space="preserve"> </w:t>
+      </w:r>
+      <w:r>
+        <w:rPr>
+          <w:rStyle w:val="NormalTok"/>
+        </w:rPr>
+        <w:t xml:space="preserve"> </w:t>
+      </w:r>
+      <w:r>
+        <w:rPr>
+          <w:rStyle w:val="CommentTok"/>
+        </w:rPr>
+        <w:t xml:space="preserve">// using `useValue` instead of `useClass`</w:t>
+      </w:r>
+      <w:r>
+        <w:br w:type="textWrapping"/>
+      </w:r>
+      <w:r>
+        <w:rPr>
+          <w:rStyle w:val="NormalTok"/>
+        </w:rPr>
+        <w:t xml:space="preserve"> </w:t>
+      </w:r>
+      <w:r>
+        <w:rPr>
+          <w:rStyle w:val="NormalTok"/>
+        </w:rPr>
+        <w:t xml:space="preserve"> </w:t>
+      </w:r>
+      <w:r>
+        <w:rPr>
           <w:rStyle w:val="KeywordTok"/>
         </w:rPr>
-        <w:t xml:space="preserve">import {Subject} from 'rxjs/Subject';</w:t>
-      </w:r>
-    </w:p>
-    <w:p>
-      <w:pPr>
+        <w:t xml:space="preserve">return</w:t>
+      </w:r>
+      <w:r>
+        <w:rPr>
+          <w:rStyle w:val="NormalTok"/>
+        </w:rPr>
+        <w:t xml:space="preserve"> </w:t>
+      </w:r>
+      <w:r>
+        <w:rPr>
+          <w:rStyle w:val="NormalTok"/>
+        </w:rPr>
+        <w:t xml:space="preserve">[ </w:t>
+      </w:r>
+      <w:r>
+        <w:rPr>
+          <w:rStyle w:val="FunctionTok"/>
+        </w:rPr>
+        <w:t xml:space="preserve">provide</w:t>
+      </w:r>
+      <w:r>
+        <w:rPr>
+          <w:rStyle w:val="NormalTok"/>
+        </w:rPr>
+        <w:t xml:space="preserve">(SomeSvc, {useValue: someService}) ];</w:t>
+      </w:r>
+      <w:r>
+        <w:br w:type="textWrapping"/>
+      </w:r>
+      <w:r>
+        <w:rPr>
+          <w:rStyle w:val="NormalTok"/>
+        </w:rPr>
+        <w:t xml:space="preserve">});</w:t>
+      </w:r>
+    </w:p>
+    <w:p>
+      <w:pPr>
+        <w:pStyle w:val="Compact"/>
+        <w:numPr>
+          <w:numId w:val="1030"/>
+          <w:ilvl w:val="0"/>
+        </w:numPr>
+      </w:pPr>
+      <w:r>
+        <w:t xml:space="preserve">You can also use a factory as a provider.</w:t>
+      </w:r>
+    </w:p>
+    <w:p>
+      <w:pPr>
+        <w:numPr>
+          <w:numId w:val="1030"/>
+          <w:ilvl w:val="0"/>
+        </w:numPr>
+      </w:pPr>
+      <w:r>
+        <w:t xml:space="preserve">You can use a factory function that creates a properly configured Service:</w:t>
+      </w:r>
+    </w:p>
+    <w:p>
+      <w:pPr>
+        <w:pStyle w:val="SourceCode"/>
+        <w:numPr>
+          <w:numId w:val="1000"/>
+          <w:ilvl w:val="0"/>
+        </w:numPr>
+      </w:pPr>
+      <w:r>
+        <w:rPr>
+          <w:rStyle w:val="NormalTok"/>
+        </w:rPr>
+        <w:t xml:space="preserve">let myServiceFactory = (dx: DepX, dy: DepY) =&gt; {</w:t>
+      </w:r>
+      <w:r>
+        <w:br w:type="textWrapping"/>
+      </w:r>
+      <w:r>
+        <w:rPr>
+          <w:rStyle w:val="NormalTok"/>
+        </w:rPr>
+        <w:t xml:space="preserve"> </w:t>
+      </w:r>
+      <w:r>
+        <w:rPr>
+          <w:rStyle w:val="NormalTok"/>
+        </w:rPr>
+        <w:t xml:space="preserve"> </w:t>
+      </w:r>
+      <w:r>
+        <w:rPr>
+          <w:rStyle w:val="KeywordTok"/>
+        </w:rPr>
+        <w:t xml:space="preserve">return</w:t>
+      </w:r>
+      <w:r>
+        <w:rPr>
+          <w:rStyle w:val="NormalTok"/>
+        </w:rPr>
+        <w:t xml:space="preserve"> </w:t>
+      </w:r>
+      <w:r>
+        <w:rPr>
+          <w:rStyle w:val="KeywordTok"/>
+        </w:rPr>
+        <w:t xml:space="preserve">new</w:t>
+      </w:r>
+      <w:r>
+        <w:rPr>
+          <w:rStyle w:val="NormalTok"/>
+        </w:rPr>
+        <w:t xml:space="preserve"> </w:t>
+      </w:r>
+      <w:r>
+        <w:rPr>
+          <w:rStyle w:val="FunctionTok"/>
+        </w:rPr>
+        <w:t xml:space="preserve">MyService</w:t>
+      </w:r>
+      <w:r>
+        <w:rPr>
+          <w:rStyle w:val="NormalTok"/>
+        </w:rPr>
+        <w:t xml:space="preserve">(dx, dy.</w:t>
+      </w:r>
+      <w:r>
+        <w:rPr>
+          <w:rStyle w:val="FunctionTok"/>
+        </w:rPr>
+        <w:t xml:space="preserve">value</w:t>
+      </w:r>
+      <w:r>
+        <w:rPr>
+          <w:rStyle w:val="NormalTok"/>
+        </w:rPr>
+        <w:t xml:space="preserve">);</w:t>
+      </w:r>
+      <w:r>
+        <w:br w:type="textWrapping"/>
+      </w:r>
+      <w:r>
+        <w:rPr>
+          <w:rStyle w:val="NormalTok"/>
+        </w:rPr>
+        <w:t xml:space="preserve">}</w:t>
+      </w:r>
+      <w:r>
+        <w:br w:type="textWrapping"/>
+      </w:r>
+      <w:r>
+        <w:br w:type="textWrapping"/>
+      </w:r>
+      <w:r>
+        <w:rPr>
+          <w:rStyle w:val="CommentTok"/>
+        </w:rPr>
+        <w:t xml:space="preserve">// provider definition object.</w:t>
+      </w:r>
+      <w:r>
+        <w:br w:type="textWrapping"/>
+      </w:r>
+      <w:r>
+        <w:rPr>
+          <w:rStyle w:val="NormalTok"/>
+        </w:rPr>
+        <w:t xml:space="preserve">let myServiceDefinition = {</w:t>
+      </w:r>
+      <w:r>
+        <w:br w:type="textWrapping"/>
+      </w:r>
+      <w:r>
+        <w:rPr>
+          <w:rStyle w:val="NormalTok"/>
+        </w:rPr>
+        <w:t xml:space="preserve"> </w:t>
+      </w:r>
+      <w:r>
+        <w:rPr>
+          <w:rStyle w:val="NormalTok"/>
+        </w:rPr>
+        <w:t xml:space="preserve"> </w:t>
+      </w:r>
+      <w:r>
+        <w:rPr>
+          <w:rStyle w:val="NormalTok"/>
+        </w:rPr>
+        <w:t xml:space="preserve"> </w:t>
+      </w:r>
+      <w:r>
+        <w:rPr>
+          <w:rStyle w:val="NormalTok"/>
+        </w:rPr>
+        <w:t xml:space="preserve">useFactory: myServiceFactory,</w:t>
+      </w:r>
+      <w:r>
+        <w:br w:type="textWrapping"/>
+      </w:r>
+      <w:r>
+        <w:rPr>
+          <w:rStyle w:val="NormalTok"/>
+        </w:rPr>
+        <w:t xml:space="preserve"> </w:t>
+      </w:r>
+      <w:r>
+        <w:rPr>
+          <w:rStyle w:val="NormalTok"/>
+        </w:rPr>
+        <w:t xml:space="preserve"> </w:t>
+      </w:r>
+      <w:r>
+        <w:rPr>
+          <w:rStyle w:val="NormalTok"/>
+        </w:rPr>
+        <w:t xml:space="preserve"> </w:t>
+      </w:r>
+      <w:r>
+        <w:rPr>
+          <w:rStyle w:val="NormalTok"/>
+        </w:rPr>
+        <w:t xml:space="preserve">deps: [DepX, DepY]</w:t>
+      </w:r>
+      <w:r>
+        <w:br w:type="textWrapping"/>
+      </w:r>
+      <w:r>
+        <w:rPr>
+          <w:rStyle w:val="NormalTok"/>
+        </w:rPr>
+        <w:t xml:space="preserve">};</w:t>
+      </w:r>
+      <w:r>
+        <w:br w:type="textWrapping"/>
+      </w:r>
+      <w:r>
+        <w:br w:type="textWrapping"/>
+      </w:r>
+      <w:r>
+        <w:rPr>
+          <w:rStyle w:val="CommentTok"/>
+        </w:rPr>
+        <w:t xml:space="preserve">// create provider and bootstrap</w:t>
+      </w:r>
+      <w:r>
+        <w:br w:type="textWrapping"/>
+      </w:r>
+      <w:r>
+        <w:rPr>
+          <w:rStyle w:val="NormalTok"/>
+        </w:rPr>
+        <w:t xml:space="preserve">let myServiceProvider = </w:t>
+      </w:r>
+      <w:r>
+        <w:rPr>
+          <w:rStyle w:val="FunctionTok"/>
+        </w:rPr>
+        <w:t xml:space="preserve">provide</w:t>
+      </w:r>
+      <w:r>
+        <w:rPr>
+          <w:rStyle w:val="NormalTok"/>
+        </w:rPr>
+        <w:t xml:space="preserve">(MyService, myServiceDefinition);</w:t>
+      </w:r>
+      <w:r>
+        <w:br w:type="textWrapping"/>
+      </w:r>
+      <w:r>
+        <w:rPr>
+          <w:rStyle w:val="FunctionTok"/>
+        </w:rPr>
+        <w:t xml:space="preserve">bootstrap</w:t>
+      </w:r>
+      <w:r>
+        <w:rPr>
+          <w:rStyle w:val="NormalTok"/>
+        </w:rPr>
+        <w:t xml:space="preserve">(AppComponent, [myServiceProvider, DepX, DepY]);</w:t>
+      </w:r>
+    </w:p>
+    <w:p>
+      <w:pPr>
+        <w:numPr>
+          <w:numId w:val="1030"/>
+          <w:ilvl w:val="0"/>
+        </w:numPr>
+      </w:pPr>
+      <w:r>
+        <w:t xml:space="preserve">Defining object dependencies is simple. You can make a plain JavaScript object available for injection using a string-based token and the</w:t>
+      </w:r>
+      <w:r>
+        <w:t xml:space="preserve"> </w:t>
+      </w:r>
+      <w:r>
+        <w:rPr>
+          <w:rStyle w:val="VerbatimChar"/>
+        </w:rPr>
+        <w:t xml:space="preserve">@Inject</w:t>
+      </w:r>
+      <w:r>
+        <w:t xml:space="preserve"> </w:t>
+      </w:r>
+      <w:r>
+        <w:t xml:space="preserve">decorator:</w:t>
+      </w:r>
+    </w:p>
+    <w:p>
+      <w:pPr>
+        <w:pStyle w:val="SourceCode"/>
+        <w:numPr>
+          <w:numId w:val="1000"/>
+          <w:ilvl w:val="0"/>
+        </w:numPr>
+      </w:pPr>
+      <w:r>
+        <w:rPr>
+          <w:rStyle w:val="NormalTok"/>
+        </w:rPr>
+        <w:t xml:space="preserve">var myObj = {};</w:t>
+      </w:r>
+      <w:r>
+        <w:br w:type="textWrapping"/>
+      </w:r>
+      <w:r>
+        <w:br w:type="textWrapping"/>
+      </w:r>
+      <w:r>
+        <w:rPr>
+          <w:rStyle w:val="FunctionTok"/>
+        </w:rPr>
+        <w:t xml:space="preserve">bootstrap</w:t>
+      </w:r>
+      <w:r>
+        <w:rPr>
+          <w:rStyle w:val="NormalTok"/>
+        </w:rPr>
+        <w:t xml:space="preserve">(AppComponent, [</w:t>
+      </w:r>
+      <w:r>
+        <w:br w:type="textWrapping"/>
+      </w:r>
+      <w:r>
+        <w:rPr>
+          <w:rStyle w:val="NormalTok"/>
+        </w:rPr>
+        <w:t xml:space="preserve"> </w:t>
+      </w:r>
+      <w:r>
+        <w:rPr>
+          <w:rStyle w:val="NormalTok"/>
+        </w:rPr>
+        <w:t xml:space="preserve"> </w:t>
+      </w:r>
+      <w:r>
+        <w:rPr>
+          <w:rStyle w:val="FunctionTok"/>
+        </w:rPr>
+        <w:t xml:space="preserve">provide</w:t>
+      </w:r>
+      <w:r>
+        <w:rPr>
+          <w:rStyle w:val="NormalTok"/>
+        </w:rPr>
+        <w:t xml:space="preserve">('coolObjToken', {useValue: myObj})</w:t>
+      </w:r>
+      <w:r>
+        <w:br w:type="textWrapping"/>
+      </w:r>
+      <w:r>
+        <w:rPr>
+          <w:rStyle w:val="NormalTok"/>
+        </w:rPr>
+        <w:t xml:space="preserve">]);</w:t>
+      </w:r>
+      <w:r>
+        <w:br w:type="textWrapping"/>
+      </w:r>
+      <w:r>
+        <w:br w:type="textWrapping"/>
+      </w:r>
+      <w:r>
+        <w:rPr>
+          <w:rStyle w:val="CommentTok"/>
+        </w:rPr>
+        <w:t xml:space="preserve">// and you can inject it to a component</w:t>
+      </w:r>
+      <w:r>
+        <w:br w:type="textWrapping"/>
+      </w:r>
+      <w:r>
+        <w:br w:type="textWrapping"/>
+      </w:r>
+      <w:r>
+        <w:rPr>
+          <w:rStyle w:val="KeywordTok"/>
+        </w:rPr>
+        <w:t xml:space="preserve">import</w:t>
+      </w:r>
+      <w:r>
+        <w:rPr>
+          <w:rStyle w:val="NormalTok"/>
+        </w:rPr>
+        <w:t xml:space="preserve"> </w:t>
+      </w:r>
+      <w:r>
+        <w:rPr>
+          <w:rStyle w:val="NormalTok"/>
+        </w:rPr>
+        <w:t xml:space="preserve">{Inject} from 'angular2/core'</w:t>
+      </w:r>
+      <w:r>
+        <w:br w:type="textWrapping"/>
+      </w:r>
+      <w:r>
+        <w:rPr>
+          <w:rStyle w:val="FunctionTok"/>
+        </w:rPr>
+        <w:t xml:space="preserve">constructor</w:t>
+      </w:r>
+      <w:r>
+        <w:rPr>
+          <w:rStyle w:val="NormalTok"/>
+        </w:rPr>
+        <w:t xml:space="preserve">(dx: DepX, </w:t>
+      </w:r>
+      <w:r>
+        <w:rPr>
+          <w:rStyle w:val="FunctionTok"/>
+        </w:rPr>
+        <w:t xml:space="preserve">@Inject</w:t>
+      </w:r>
+      <w:r>
+        <w:rPr>
+          <w:rStyle w:val="NormalTok"/>
+        </w:rPr>
+        <w:t xml:space="preserve">('coolObjToken') config)</w:t>
+      </w:r>
+    </w:p>
+    <w:p>
+      <w:pPr>
+        <w:pStyle w:val="Heading2"/>
+      </w:pPr>
+      <w:bookmarkStart w:id="93" w:name="data-modeling-and-state"/>
+      <w:bookmarkEnd w:id="93"/>
+      <w:r>
+        <w:t xml:space="preserve">Data Modeling and State</w:t>
+      </w:r>
+    </w:p>
+    <w:p>
+      <w:pPr>
+        <w:pStyle w:val="Compact"/>
+        <w:numPr>
+          <w:numId w:val="1031"/>
+          <w:ilvl w:val="0"/>
+        </w:numPr>
+      </w:pPr>
+      <w:r>
+        <w:t xml:space="preserve">Angular is flexible and doesn't prescribe a recipe for managing data in your apps</w:t>
+      </w:r>
+    </w:p>
+    <w:p>
+      <w:pPr>
+        <w:pStyle w:val="Compact"/>
+        <w:numPr>
+          <w:numId w:val="1031"/>
+          <w:ilvl w:val="0"/>
+        </w:numPr>
+      </w:pPr>
+      <w:r>
+        <w:t xml:space="preserve">Since observables are integrated into Angular, you can take advantage of observables to manage data and state</w:t>
+      </w:r>
+    </w:p>
+    <w:p>
+      <w:pPr>
+        <w:pStyle w:val="Compact"/>
+        <w:numPr>
+          <w:numId w:val="1031"/>
+          <w:ilvl w:val="0"/>
+        </w:numPr>
+      </w:pPr>
+      <w:r>
+        <w:t xml:space="preserve">You ca use services to manage streams that emit models</w:t>
+      </w:r>
+    </w:p>
+    <w:p>
+      <w:pPr>
+        <w:pStyle w:val="Compact"/>
+        <w:numPr>
+          <w:numId w:val="1031"/>
+          <w:ilvl w:val="0"/>
+        </w:numPr>
+      </w:pPr>
+      <w:r>
+        <w:t xml:space="preserve">Components can subscribe to the streams maintained by services and render accordingly.</w:t>
+      </w:r>
+    </w:p>
+    <w:p>
+      <w:pPr>
+        <w:pStyle w:val="Compact"/>
+        <w:numPr>
+          <w:numId w:val="1032"/>
+          <w:ilvl w:val="1"/>
+        </w:numPr>
+      </w:pPr>
+      <w:r>
+        <w:t xml:space="preserve">For example, you can have a service for a Todo app that contains a stream of todos and a</w:t>
+      </w:r>
+      <w:r>
+        <w:t xml:space="preserve"> </w:t>
+      </w:r>
+      <w:r>
+        <w:rPr>
+          <w:rStyle w:val="VerbatimChar"/>
+        </w:rPr>
+        <w:t xml:space="preserve">ListComponent</w:t>
+      </w:r>
+      <w:r>
+        <w:t xml:space="preserve"> </w:t>
+      </w:r>
+      <w:r>
+        <w:t xml:space="preserve">can listen for todos and render when a new task is added.</w:t>
+      </w:r>
+    </w:p>
+    <w:p>
+      <w:pPr>
+        <w:pStyle w:val="Compact"/>
+        <w:numPr>
+          <w:numId w:val="1032"/>
+          <w:ilvl w:val="1"/>
+        </w:numPr>
+      </w:pPr>
+      <w:r>
+        <w:t xml:space="preserve">You may have another component that listens for the user that has been assigned to a task provided by a service.</w:t>
+      </w:r>
+    </w:p>
+    <w:p>
+      <w:pPr>
+        <w:pStyle w:val="Compact"/>
+        <w:numPr>
+          <w:numId w:val="1031"/>
+          <w:ilvl w:val="0"/>
+        </w:numPr>
+      </w:pPr>
+      <w:r>
+        <w:t xml:space="preserve">The steps for creating different parts of an app can be summarized in three steps:</w:t>
+      </w:r>
+    </w:p>
+    <w:p>
+      <w:pPr>
+        <w:pStyle w:val="Compact"/>
         <w:numPr>
           <w:numId w:val="1033"/>
-          <w:ilvl w:val="0"/>
+          <w:ilvl w:val="1"/>
         </w:numPr>
       </w:pPr>
       <w:r>
-        <w:t xml:space="preserve">A subscription can be canceled by calling the</w:t>
-      </w:r>
-      <w:r>
-        <w:t xml:space="preserve"> </w:t>
-      </w:r>
-      <w:r>
-        <w:rPr>
-          <w:rStyle w:val="VerbatimChar"/>
-        </w:rPr>
-        <w:t xml:space="preserve">unsubscribe</w:t>
-      </w:r>
-      <w:r>
-        <w:t xml:space="preserve"> </w:t>
-      </w:r>
-      <w:r>
-        <w:t xml:space="preserve">method.</w:t>
+        <w:t xml:space="preserve">Defining a Model using a class</w:t>
+      </w:r>
+    </w:p>
+    <w:p>
+      <w:pPr>
+        <w:pStyle w:val="Compact"/>
+        <w:numPr>
+          <w:numId w:val="1033"/>
+          <w:ilvl w:val="1"/>
+        </w:numPr>
+      </w:pPr>
+      <w:r>
+        <w:t xml:space="preserve">Defining the service</w:t>
+      </w:r>
+    </w:p>
+    <w:p>
+      <w:pPr>
+        <w:pStyle w:val="Compact"/>
+        <w:numPr>
+          <w:numId w:val="1033"/>
+          <w:ilvl w:val="1"/>
+        </w:numPr>
+      </w:pPr>
+      <w:r>
+        <w:t xml:space="preserve">Defining the component</w:t>
       </w:r>
     </w:p>
     <w:p>
       <w:pPr>
         <w:pStyle w:val="Heading2"/>
       </w:pPr>
-      <w:bookmarkStart w:id="93" w:name="services-and-providers"/>
-      <w:bookmarkEnd w:id="93"/>
-      <w:r>
-        <w:t xml:space="preserve">Services and Providers</w:t>
+      <w:bookmarkStart w:id="94" w:name="observables"/>
+      <w:bookmarkEnd w:id="94"/>
+      <w:r>
+        <w:t xml:space="preserve">Observables</w:t>
       </w:r>
     </w:p>
     <w:p>
@@ -15032,7 +15591,7 @@
         </w:numPr>
       </w:pPr>
       <w:r>
-        <w:t xml:space="preserve">A service is nothing more than a class in Angular 2. It remains nothing more than a class until we register it with the Angular injector.</w:t>
+        <w:t xml:space="preserve">Angular embraces observables using the RxJS library.</w:t>
       </w:r>
     </w:p>
     <w:p>
@@ -15044,7 +15603,7 @@
         </w:numPr>
       </w:pPr>
       <w:r>
-        <w:t xml:space="preserve">When you bootstrap your app, Angular creates an injector on the fly that can inject services and other dependencies throughout the app.</w:t>
+        <w:t xml:space="preserve">Observables emit events and observers observe observables.</w:t>
       </w:r>
     </w:p>
     <w:p>
@@ -15056,7 +15615,22 @@
         </w:numPr>
       </w:pPr>
       <w:r>
-        <w:t xml:space="preserve">You can register the service or the dependencies during when bootstrapping the app or when defining a component.</w:t>
+        <w:t xml:space="preserve">An observer</w:t>
+      </w:r>
+      <w:r>
+        <w:t xml:space="preserve"> </w:t>
+      </w:r>
+      <w:r>
+        <w:rPr>
+          <w:i/>
+        </w:rPr>
+        <w:t xml:space="preserve">subscribes</w:t>
+      </w:r>
+      <w:r>
+        <w:t xml:space="preserve"> </w:t>
+      </w:r>
+      <w:r>
+        <w:t xml:space="preserve">to events emitted from an observable.</w:t>
       </w:r>
     </w:p>
     <w:p>
@@ -15067,19 +15641,52 @@
         </w:numPr>
       </w:pPr>
       <w:r>
-        <w:t xml:space="preserve">If you have a class called</w:t>
-      </w:r>
-      <w:r>
-        <w:t xml:space="preserve"> </w:t>
-      </w:r>
-      <w:r>
-        <w:rPr>
-          <w:rStyle w:val="VerbatimChar"/>
-        </w:rPr>
-        <w:t xml:space="preserve">MyService</w:t>
-      </w:r>
-      <w:r>
-        <w:t xml:space="preserve">, you can register it with the Injector and then you can inject it everywhere:</w:t>
+        <w:t xml:space="preserve">RxJS has an object called</w:t>
+      </w:r>
+      <w:r>
+        <w:t xml:space="preserve"> </w:t>
+      </w:r>
+      <w:r>
+        <w:rPr>
+          <w:i/>
+        </w:rPr>
+        <w:t xml:space="preserve">subject</w:t>
+      </w:r>
+      <w:r>
+        <w:t xml:space="preserve"> </w:t>
+      </w:r>
+      <w:r>
+        <w:t xml:space="preserve">that can be used both as an observer or an observable.</w:t>
+      </w:r>
+      <w:r>
+        <w:t xml:space="preserve"> </w:t>
+      </w:r>
+      <w:r>
+        <w:rPr>
+          <w:i/>
+        </w:rPr>
+        <w:t xml:space="preserve">Subject</w:t>
+      </w:r>
+      <w:r>
+        <w:t xml:space="preserve"> </w:t>
+      </w:r>
+      <w:r>
+        <w:t xml:space="preserve">can be imported from</w:t>
+      </w:r>
+      <w:r>
+        <w:t xml:space="preserve"> </w:t>
+      </w:r>
+      <w:r>
+        <w:rPr>
+          <w:rStyle w:val="VerbatimChar"/>
+        </w:rPr>
+        <w:t xml:space="preserve">RxJS</w:t>
+      </w:r>
+      <w:r>
+        <w:t xml:space="preserve"> </w:t>
+      </w:r>
+      <w:r>
+        <w:t xml:space="preserve">very easily:</w:t>
       </w:r>
     </w:p>
     <w:p>
@@ -15092,621 +15699,511 @@
       </w:pPr>
       <w:r>
         <w:rPr>
-          <w:rStyle w:val="FunctionTok"/>
-        </w:rPr>
-        <w:t xml:space="preserve">bootstrap</w:t>
-      </w:r>
-      <w:r>
-        <w:rPr>
-          <w:rStyle w:val="NormalTok"/>
-        </w:rPr>
-        <w:t xml:space="preserve">(App, [MyService]); </w:t>
-      </w:r>
-      <w:r>
-        <w:rPr>
-          <w:rStyle w:val="CommentTok"/>
-        </w:rPr>
-        <w:t xml:space="preserve">// second param is an array of providers</w:t>
-      </w:r>
-    </w:p>
-    <w:p>
-      <w:pPr>
-        <w:pStyle w:val="Compact"/>
+          <w:rStyle w:val="KeywordTok"/>
+        </w:rPr>
+        <w:t xml:space="preserve">import {Subject} from 'rxjs/Subject';</w:t>
+      </w:r>
+    </w:p>
+    <w:p>
+      <w:pPr>
         <w:numPr>
           <w:numId w:val="1034"/>
           <w:ilvl w:val="0"/>
         </w:numPr>
       </w:pPr>
       <w:r>
-        <w:t xml:space="preserve">Providers is a way to specify what services are available inside the component in a hierarchical fashion.</w:t>
+        <w:t xml:space="preserve">A subscription can be canceled by calling the</w:t>
+      </w:r>
+      <w:r>
+        <w:t xml:space="preserve"> </w:t>
+      </w:r>
+      <w:r>
+        <w:rPr>
+          <w:rStyle w:val="VerbatimChar"/>
+        </w:rPr>
+        <w:t xml:space="preserve">unsubscribe</w:t>
+      </w:r>
+      <w:r>
+        <w:t xml:space="preserve"> </w:t>
+      </w:r>
+      <w:r>
+        <w:t xml:space="preserve">method.</w:t>
+      </w:r>
+    </w:p>
+    <w:p>
+      <w:pPr>
+        <w:pStyle w:val="Heading1"/>
+      </w:pPr>
+      <w:bookmarkStart w:id="95" w:name="angular-topics-in-depth"/>
+      <w:bookmarkEnd w:id="95"/>
+      <w:r>
+        <w:t xml:space="preserve">Angular Topics in Depth</w:t>
+      </w:r>
+    </w:p>
+    <w:p>
+      <w:pPr>
+        <w:pStyle w:val="FirstParagraph"/>
+      </w:pPr>
+      <w:r>
+        <w:t xml:space="preserve">Let's deep dive into Angular concepts.</w:t>
+      </w:r>
+    </w:p>
+    <w:p>
+      <w:pPr>
+        <w:pStyle w:val="Heading2"/>
+      </w:pPr>
+      <w:bookmarkStart w:id="96" w:name="components-in-depth"/>
+      <w:bookmarkEnd w:id="96"/>
+      <w:r>
+        <w:t xml:space="preserve">Components in Depth</w:t>
       </w:r>
     </w:p>
     <w:p>
       <w:pPr>
         <w:pStyle w:val="Compact"/>
         <w:numPr>
-          <w:numId w:val="1034"/>
+          <w:numId w:val="1035"/>
           <w:ilvl w:val="0"/>
         </w:numPr>
       </w:pPr>
       <w:r>
-        <w:t xml:space="preserve">A provider can be a class, a value or a factory.</w:t>
+        <w:t xml:space="preserve">A component declares a reusable building block of an app</w:t>
       </w:r>
     </w:p>
     <w:p>
       <w:pPr>
         <w:pStyle w:val="Compact"/>
         <w:numPr>
-          <w:numId w:val="1034"/>
+          <w:numId w:val="1035"/>
           <w:ilvl w:val="0"/>
         </w:numPr>
       </w:pPr>
       <w:r>
-        <w:t xml:space="preserve">Providers create the instances of the things that we ask the injector to inject.</w:t>
+        <w:t xml:space="preserve">A TypeScript class is used to define a component coupled with the</w:t>
+      </w:r>
+      <w:r>
+        <w:t xml:space="preserve"> </w:t>
+      </w:r>
+      <w:r>
+        <w:rPr>
+          <w:rStyle w:val="VerbatimChar"/>
+        </w:rPr>
+        <w:t xml:space="preserve">@component</w:t>
+      </w:r>
+      <w:r>
+        <w:t xml:space="preserve"> </w:t>
+      </w:r>
+      <w:r>
+        <w:t xml:space="preserve">decorator</w:t>
       </w:r>
     </w:p>
     <w:p>
       <w:pPr>
         <w:pStyle w:val="Compact"/>
         <w:numPr>
-          <w:numId w:val="1034"/>
+          <w:numId w:val="1035"/>
           <w:ilvl w:val="0"/>
         </w:numPr>
       </w:pPr>
       <w:r>
-        <w:rPr>
-          <w:rStyle w:val="VerbatimChar"/>
-        </w:rPr>
-        <w:t xml:space="preserve">[SomeService];</w:t>
-      </w:r>
-      <w:r>
-        <w:t xml:space="preserve"> </w:t>
-      </w:r>
-      <w:r>
-        <w:t xml:space="preserve">is short for</w:t>
-      </w:r>
-      <w:r>
-        <w:t xml:space="preserve"> </w:t>
-      </w:r>
-      <w:r>
-        <w:rPr>
-          <w:rStyle w:val="VerbatimChar"/>
-        </w:rPr>
-        <w:t xml:space="preserve">[provide(SomeService, {useClass:SomeService})];</w:t>
-      </w:r>
-      <w:r>
-        <w:t xml:space="preserve"> </w:t>
-      </w:r>
-      <w:r>
-        <w:t xml:space="preserve">where the first param is the token, and the second is the definition object.</w:t>
-      </w:r>
-    </w:p>
-    <w:p>
-      <w:pPr>
-        <w:numPr>
-          <w:numId w:val="1034"/>
-          <w:ilvl w:val="0"/>
-        </w:numPr>
-      </w:pPr>
-      <w:r>
-        <w:t xml:space="preserve">A simple object can be passed to the Injector to create a Value Provider:</w:t>
+        <w:t xml:space="preserve">The</w:t>
+      </w:r>
+      <w:r>
+        <w:t xml:space="preserve"> </w:t>
+      </w:r>
+      <w:r>
+        <w:rPr>
+          <w:rStyle w:val="VerbatimChar"/>
+        </w:rPr>
+        <w:t xml:space="preserve">@component</w:t>
+      </w:r>
+      <w:r>
+        <w:t xml:space="preserve"> </w:t>
+      </w:r>
+      <w:r>
+        <w:t xml:space="preserve">decorator defines the following:</w:t>
+      </w:r>
+    </w:p>
+    <w:p>
+      <w:pPr>
+        <w:pStyle w:val="FirstParagraph"/>
+      </w:pPr>
+      <w:r>
+        <w:t xml:space="preserve">selector:</w:t>
+      </w:r>
+      <w:r>
+        <w:t xml:space="preserve"> </w:t>
+      </w:r>
+      <w:r>
+        <w:rPr>
+          <w:rStyle w:val="VerbatimChar"/>
+        </w:rPr>
+        <w:t xml:space="preserve">string</w:t>
+      </w:r>
+      <w:r>
+        <w:t xml:space="preserve"> </w:t>
+      </w:r>
+      <w:r>
+        <w:t xml:space="preserve">value defining the css selector inputs:</w:t>
+      </w:r>
+      <w:r>
+        <w:t xml:space="preserve"> </w:t>
+      </w:r>
+      <w:r>
+        <w:rPr>
+          <w:rStyle w:val="VerbatimChar"/>
+        </w:rPr>
+        <w:t xml:space="preserve">array of string</w:t>
+      </w:r>
+      <w:r>
+        <w:t xml:space="preserve"> </w:t>
+      </w:r>
+      <w:r>
+        <w:t xml:space="preserve">values defining the inputs to the component outputs:</w:t>
+      </w:r>
+      <w:r>
+        <w:t xml:space="preserve"> </w:t>
+      </w:r>
+      <w:r>
+        <w:rPr>
+          <w:rStyle w:val="VerbatimChar"/>
+        </w:rPr>
+        <w:t xml:space="preserve">array of string</w:t>
+      </w:r>
+      <w:r>
+        <w:t xml:space="preserve"> </w:t>
+      </w:r>
+      <w:r>
+        <w:t xml:space="preserve">values defining the output of the component properties:</w:t>
+      </w:r>
+      <w:r>
+        <w:t xml:space="preserve"> </w:t>
+      </w:r>
+      <w:r>
+        <w:rPr>
+          <w:rStyle w:val="VerbatimChar"/>
+        </w:rPr>
+        <w:t xml:space="preserve">array of string</w:t>
+      </w:r>
+      <w:r>
+        <w:t xml:space="preserve"> </w:t>
+      </w:r>
+      <w:r>
+        <w:t xml:space="preserve">values defining the properties events:</w:t>
+      </w:r>
+      <w:r>
+        <w:t xml:space="preserve"> </w:t>
+      </w:r>
+      <w:r>
+        <w:rPr>
+          <w:rStyle w:val="VerbatimChar"/>
+        </w:rPr>
+        <w:t xml:space="preserve">array of string</w:t>
+      </w:r>
+      <w:r>
+        <w:t xml:space="preserve"> </w:t>
+      </w:r>
+      <w:r>
+        <w:t xml:space="preserve">values defining the events host?: {[key: string]: string}, providers:</w:t>
+      </w:r>
+      <w:r>
+        <w:t xml:space="preserve"> </w:t>
+      </w:r>
+      <w:r>
+        <w:rPr>
+          <w:rStyle w:val="VerbatimChar"/>
+        </w:rPr>
+        <w:t xml:space="preserve">array of objects</w:t>
+      </w:r>
+      <w:r>
+        <w:t xml:space="preserve"> </w:t>
+      </w:r>
+      <w:r>
+        <w:t xml:space="preserve">defining the providers for the component exportAs:</w:t>
+      </w:r>
+      <w:r>
+        <w:t xml:space="preserve"> </w:t>
+      </w:r>
+      <w:r>
+        <w:rPr>
+          <w:rStyle w:val="VerbatimChar"/>
+        </w:rPr>
+        <w:t xml:space="preserve">string</w:t>
+      </w:r>
+      <w:r>
+        <w:t xml:space="preserve"> </w:t>
+      </w:r>
+      <w:r>
+        <w:t xml:space="preserve">value defining the exported value moduleId:</w:t>
+      </w:r>
+      <w:r>
+        <w:t xml:space="preserve"> </w:t>
+      </w:r>
+      <w:r>
+        <w:rPr>
+          <w:rStyle w:val="VerbatimChar"/>
+        </w:rPr>
+        <w:t xml:space="preserve">string</w:t>
+      </w:r>
+      <w:r>
+        <w:t xml:space="preserve"> </w:t>
+      </w:r>
+      <w:r>
+        <w:t xml:space="preserve">value defining the module id viewProviders:</w:t>
+      </w:r>
+      <w:r>
+        <w:t xml:space="preserve"> </w:t>
+      </w:r>
+      <w:r>
+        <w:rPr>
+          <w:rStyle w:val="VerbatimChar"/>
+        </w:rPr>
+        <w:t xml:space="preserve">array of objects</w:t>
+      </w:r>
+      <w:r>
+        <w:t xml:space="preserve"> </w:t>
+      </w:r>
+      <w:r>
+        <w:t xml:space="preserve">defining the providers for the view queries: {[key: string]: any}, changeDetection:</w:t>
+      </w:r>
+      <w:r>
+        <w:t xml:space="preserve"> </w:t>
+      </w:r>
+      <w:r>
+        <w:rPr>
+          <w:rStyle w:val="VerbatimChar"/>
+        </w:rPr>
+        <w:t xml:space="preserve">ChangeDetectionStrategy</w:t>
+      </w:r>
+      <w:r>
+        <w:t xml:space="preserve"> </w:t>
+      </w:r>
+      <w:r>
+        <w:t xml:space="preserve">object defining the strategy for detecting changes:</w:t>
       </w:r>
     </w:p>
     <w:p>
       <w:pPr>
         <w:pStyle w:val="SourceCode"/>
-        <w:numPr>
-          <w:numId w:val="1000"/>
-          <w:ilvl w:val="0"/>
-        </w:numPr>
-      </w:pPr>
-      <w:r>
-        <w:rPr>
-          <w:rStyle w:val="FunctionTok"/>
-        </w:rPr>
-        <w:t xml:space="preserve">beforeEachProviders</w:t>
-      </w:r>
-      <w:r>
-        <w:rPr>
-          <w:rStyle w:val="NormalTok"/>
-        </w:rPr>
-        <w:t xml:space="preserve">(() =&gt; {</w:t>
-      </w:r>
-      <w:r>
-        <w:br w:type="textWrapping"/>
-      </w:r>
-      <w:r>
-        <w:rPr>
-          <w:rStyle w:val="NormalTok"/>
-        </w:rPr>
-        <w:t xml:space="preserve"> </w:t>
-      </w:r>
-      <w:r>
-        <w:rPr>
-          <w:rStyle w:val="NormalTok"/>
-        </w:rPr>
-        <w:t xml:space="preserve"> </w:t>
-      </w:r>
-      <w:r>
-        <w:rPr>
-          <w:rStyle w:val="NormalTok"/>
-        </w:rPr>
-        <w:t xml:space="preserve">let someService = { getData: () =&gt; [] };</w:t>
-      </w:r>
-      <w:r>
-        <w:br w:type="textWrapping"/>
-      </w:r>
-      <w:r>
-        <w:rPr>
-          <w:rStyle w:val="NormalTok"/>
-        </w:rPr>
-        <w:t xml:space="preserve"> </w:t>
-      </w:r>
-      <w:r>
-        <w:rPr>
-          <w:rStyle w:val="NormalTok"/>
-        </w:rPr>
-        <w:t xml:space="preserve"> </w:t>
-      </w:r>
-      <w:r>
-        <w:rPr>
-          <w:rStyle w:val="CommentTok"/>
-        </w:rPr>
-        <w:t xml:space="preserve">// using `useValue` instead of `useClass`</w:t>
-      </w:r>
-      <w:r>
-        <w:br w:type="textWrapping"/>
-      </w:r>
-      <w:r>
-        <w:rPr>
-          <w:rStyle w:val="NormalTok"/>
-        </w:rPr>
-        <w:t xml:space="preserve"> </w:t>
-      </w:r>
-      <w:r>
-        <w:rPr>
-          <w:rStyle w:val="NormalTok"/>
-        </w:rPr>
-        <w:t xml:space="preserve"> </w:t>
-      </w:r>
-      <w:r>
-        <w:rPr>
-          <w:rStyle w:val="KeywordTok"/>
-        </w:rPr>
-        <w:t xml:space="preserve">return</w:t>
-      </w:r>
-      <w:r>
-        <w:rPr>
-          <w:rStyle w:val="NormalTok"/>
-        </w:rPr>
-        <w:t xml:space="preserve"> </w:t>
-      </w:r>
-      <w:r>
-        <w:rPr>
-          <w:rStyle w:val="NormalTok"/>
-        </w:rPr>
-        <w:t xml:space="preserve">[ </w:t>
-      </w:r>
-      <w:r>
-        <w:rPr>
-          <w:rStyle w:val="FunctionTok"/>
-        </w:rPr>
-        <w:t xml:space="preserve">provide</w:t>
-      </w:r>
-      <w:r>
-        <w:rPr>
-          <w:rStyle w:val="NormalTok"/>
-        </w:rPr>
-        <w:t xml:space="preserve">(SomeSvc, {useValue: someService}) ];</w:t>
-      </w:r>
-      <w:r>
-        <w:br w:type="textWrapping"/>
-      </w:r>
-      <w:r>
-        <w:rPr>
-          <w:rStyle w:val="NormalTok"/>
-        </w:rPr>
-        <w:t xml:space="preserve">});</w:t>
-      </w:r>
-    </w:p>
-    <w:p>
-      <w:pPr>
-        <w:pStyle w:val="Compact"/>
-        <w:numPr>
-          <w:numId w:val="1034"/>
-          <w:ilvl w:val="0"/>
-        </w:numPr>
-      </w:pPr>
-      <w:r>
-        <w:t xml:space="preserve">You can also use a factory as a provider.</w:t>
-      </w:r>
-    </w:p>
-    <w:p>
-      <w:pPr>
-        <w:numPr>
-          <w:numId w:val="1034"/>
-          <w:ilvl w:val="0"/>
-        </w:numPr>
-      </w:pPr>
-      <w:r>
-        <w:t xml:space="preserve">You can use a factory function that creates a properly configured Service:</w:t>
+      </w:pPr>
+      <w:r>
+        <w:rPr>
+          <w:rStyle w:val="VerbatimChar"/>
+        </w:rPr>
+        <w:t xml:space="preserve">- `ChangeDetectionStrategy.Default`: sets detector mode to `CheckAlways`</w:t>
+      </w:r>
+      <w:r>
+        <w:br w:type="textWrapping"/>
+      </w:r>
+      <w:r>
+        <w:rPr>
+          <w:rStyle w:val="VerbatimChar"/>
+        </w:rPr>
+        <w:t xml:space="preserve">- `ChangeDetectionStrategy.OnPush`: sets detector mode to `CheckOnce`</w:t>
+      </w:r>
+      <w:r>
+        <w:br w:type="textWrapping"/>
+      </w:r>
+      <w:r>
+        <w:rPr>
+          <w:rStyle w:val="VerbatimChar"/>
+        </w:rPr>
+        <w:t xml:space="preserve">- `ChangeDetectionStrategy.Detached`: change detector sub tree is not a part of the main tree and should be skipped</w:t>
+      </w:r>
+      <w:r>
+        <w:br w:type="textWrapping"/>
+      </w:r>
+      <w:r>
+        <w:rPr>
+          <w:rStyle w:val="VerbatimChar"/>
+        </w:rPr>
+        <w:t xml:space="preserve">- `ChangeDetectionStrategy.CheckAlways`: after calling detectChanges the mode of the change detector will remain `CheckAlways`</w:t>
+      </w:r>
+      <w:r>
+        <w:br w:type="textWrapping"/>
+      </w:r>
+      <w:r>
+        <w:rPr>
+          <w:rStyle w:val="VerbatimChar"/>
+        </w:rPr>
+        <w:t xml:space="preserve">- `ChangeDetectionStrategy.Checked`: change detector should be skipped until its mode changes to `CheckOnce`</w:t>
+      </w:r>
+      <w:r>
+        <w:br w:type="textWrapping"/>
+      </w:r>
+      <w:r>
+        <w:rPr>
+          <w:rStyle w:val="VerbatimChar"/>
+        </w:rPr>
+        <w:t xml:space="preserve">- `ChangeDetectionStrategy.CheckOnce`: after calling detectChanges the mode of the change detector will become `Checked`</w:t>
+      </w:r>
+    </w:p>
+    <w:p>
+      <w:pPr>
+        <w:pStyle w:val="FirstParagraph"/>
+      </w:pPr>
+      <w:r>
+        <w:t xml:space="preserve">templateUrl:</w:t>
+      </w:r>
+      <w:r>
+        <w:t xml:space="preserve"> </w:t>
+      </w:r>
+      <w:r>
+        <w:rPr>
+          <w:rStyle w:val="VerbatimChar"/>
+        </w:rPr>
+        <w:t xml:space="preserve">string</w:t>
+      </w:r>
+      <w:r>
+        <w:t xml:space="preserve"> </w:t>
+      </w:r>
+      <w:r>
+        <w:t xml:space="preserve">value for the url path to the template template:</w:t>
+      </w:r>
+      <w:r>
+        <w:t xml:space="preserve"> </w:t>
+      </w:r>
+      <w:r>
+        <w:rPr>
+          <w:rStyle w:val="VerbatimChar"/>
+        </w:rPr>
+        <w:t xml:space="preserve">string</w:t>
+      </w:r>
+      <w:r>
+        <w:t xml:space="preserve"> </w:t>
+      </w:r>
+      <w:r>
+        <w:t xml:space="preserve">value for the template styleUrls:</w:t>
+      </w:r>
+      <w:r>
+        <w:t xml:space="preserve"> </w:t>
+      </w:r>
+      <w:r>
+        <w:rPr>
+          <w:rStyle w:val="VerbatimChar"/>
+        </w:rPr>
+        <w:t xml:space="preserve">array of string</w:t>
+      </w:r>
+      <w:r>
+        <w:t xml:space="preserve"> </w:t>
+      </w:r>
+      <w:r>
+        <w:t xml:space="preserve">values defining url paths to css files styles:</w:t>
+      </w:r>
+      <w:r>
+        <w:t xml:space="preserve"> </w:t>
+      </w:r>
+      <w:r>
+        <w:rPr>
+          <w:rStyle w:val="VerbatimChar"/>
+        </w:rPr>
+        <w:t xml:space="preserve">array of string</w:t>
+      </w:r>
+      <w:r>
+        <w:t xml:space="preserve"> </w:t>
+      </w:r>
+      <w:r>
+        <w:t xml:space="preserve">values defining css styles:</w:t>
       </w:r>
     </w:p>
     <w:p>
       <w:pPr>
         <w:pStyle w:val="SourceCode"/>
-        <w:numPr>
-          <w:numId w:val="1000"/>
-          <w:ilvl w:val="0"/>
-        </w:numPr>
-      </w:pPr>
-      <w:r>
-        <w:rPr>
-          <w:rStyle w:val="NormalTok"/>
-        </w:rPr>
-        <w:t xml:space="preserve">let myServiceFactory = (dx: DepX, dy: DepY) =&gt; {</w:t>
-      </w:r>
-      <w:r>
-        <w:br w:type="textWrapping"/>
-      </w:r>
-      <w:r>
-        <w:rPr>
-          <w:rStyle w:val="NormalTok"/>
-        </w:rPr>
-        <w:t xml:space="preserve"> </w:t>
-      </w:r>
-      <w:r>
-        <w:rPr>
-          <w:rStyle w:val="NormalTok"/>
-        </w:rPr>
-        <w:t xml:space="preserve"> </w:t>
-      </w:r>
-      <w:r>
-        <w:rPr>
-          <w:rStyle w:val="KeywordTok"/>
-        </w:rPr>
-        <w:t xml:space="preserve">return</w:t>
-      </w:r>
-      <w:r>
-        <w:rPr>
-          <w:rStyle w:val="NormalTok"/>
-        </w:rPr>
-        <w:t xml:space="preserve"> </w:t>
-      </w:r>
-      <w:r>
-        <w:rPr>
-          <w:rStyle w:val="KeywordTok"/>
-        </w:rPr>
-        <w:t xml:space="preserve">new</w:t>
-      </w:r>
-      <w:r>
-        <w:rPr>
-          <w:rStyle w:val="NormalTok"/>
-        </w:rPr>
-        <w:t xml:space="preserve"> </w:t>
-      </w:r>
-      <w:r>
-        <w:rPr>
-          <w:rStyle w:val="FunctionTok"/>
-        </w:rPr>
-        <w:t xml:space="preserve">MyService</w:t>
-      </w:r>
-      <w:r>
-        <w:rPr>
-          <w:rStyle w:val="NormalTok"/>
-        </w:rPr>
-        <w:t xml:space="preserve">(dx, dy.</w:t>
-      </w:r>
-      <w:r>
-        <w:rPr>
-          <w:rStyle w:val="FunctionTok"/>
-        </w:rPr>
-        <w:t xml:space="preserve">value</w:t>
-      </w:r>
-      <w:r>
-        <w:rPr>
-          <w:rStyle w:val="NormalTok"/>
-        </w:rPr>
-        <w:t xml:space="preserve">);</w:t>
-      </w:r>
-      <w:r>
-        <w:br w:type="textWrapping"/>
-      </w:r>
-      <w:r>
-        <w:rPr>
-          <w:rStyle w:val="NormalTok"/>
-        </w:rPr>
-        <w:t xml:space="preserve">}</w:t>
-      </w:r>
-      <w:r>
-        <w:br w:type="textWrapping"/>
-      </w:r>
-      <w:r>
-        <w:br w:type="textWrapping"/>
-      </w:r>
-      <w:r>
-        <w:rPr>
-          <w:rStyle w:val="CommentTok"/>
-        </w:rPr>
-        <w:t xml:space="preserve">// provider definition object.</w:t>
-      </w:r>
-      <w:r>
-        <w:br w:type="textWrapping"/>
-      </w:r>
-      <w:r>
-        <w:rPr>
-          <w:rStyle w:val="NormalTok"/>
-        </w:rPr>
-        <w:t xml:space="preserve">let myServiceDefinition = {</w:t>
-      </w:r>
-      <w:r>
-        <w:br w:type="textWrapping"/>
-      </w:r>
-      <w:r>
-        <w:rPr>
-          <w:rStyle w:val="NormalTok"/>
-        </w:rPr>
-        <w:t xml:space="preserve"> </w:t>
-      </w:r>
-      <w:r>
-        <w:rPr>
-          <w:rStyle w:val="NormalTok"/>
-        </w:rPr>
-        <w:t xml:space="preserve"> </w:t>
-      </w:r>
-      <w:r>
-        <w:rPr>
-          <w:rStyle w:val="NormalTok"/>
-        </w:rPr>
-        <w:t xml:space="preserve"> </w:t>
-      </w:r>
-      <w:r>
-        <w:rPr>
-          <w:rStyle w:val="NormalTok"/>
-        </w:rPr>
-        <w:t xml:space="preserve">useFactory: myServiceFactory,</w:t>
-      </w:r>
-      <w:r>
-        <w:br w:type="textWrapping"/>
-      </w:r>
-      <w:r>
-        <w:rPr>
-          <w:rStyle w:val="NormalTok"/>
-        </w:rPr>
-        <w:t xml:space="preserve"> </w:t>
-      </w:r>
-      <w:r>
-        <w:rPr>
-          <w:rStyle w:val="NormalTok"/>
-        </w:rPr>
-        <w:t xml:space="preserve"> </w:t>
-      </w:r>
-      <w:r>
-        <w:rPr>
-          <w:rStyle w:val="NormalTok"/>
-        </w:rPr>
-        <w:t xml:space="preserve"> </w:t>
-      </w:r>
-      <w:r>
-        <w:rPr>
-          <w:rStyle w:val="NormalTok"/>
-        </w:rPr>
-        <w:t xml:space="preserve">deps: [DepX, DepY]</w:t>
-      </w:r>
-      <w:r>
-        <w:br w:type="textWrapping"/>
-      </w:r>
-      <w:r>
-        <w:rPr>
-          <w:rStyle w:val="NormalTok"/>
-        </w:rPr>
-        <w:t xml:space="preserve">};</w:t>
-      </w:r>
-      <w:r>
-        <w:br w:type="textWrapping"/>
-      </w:r>
-      <w:r>
-        <w:br w:type="textWrapping"/>
-      </w:r>
-      <w:r>
-        <w:rPr>
-          <w:rStyle w:val="CommentTok"/>
-        </w:rPr>
-        <w:t xml:space="preserve">// create provider and bootstrap</w:t>
-      </w:r>
-      <w:r>
-        <w:br w:type="textWrapping"/>
-      </w:r>
-      <w:r>
-        <w:rPr>
-          <w:rStyle w:val="NormalTok"/>
-        </w:rPr>
-        <w:t xml:space="preserve">let myServiceProvider = </w:t>
-      </w:r>
-      <w:r>
-        <w:rPr>
-          <w:rStyle w:val="FunctionTok"/>
-        </w:rPr>
-        <w:t xml:space="preserve">provide</w:t>
-      </w:r>
-      <w:r>
-        <w:rPr>
-          <w:rStyle w:val="NormalTok"/>
-        </w:rPr>
-        <w:t xml:space="preserve">(MyService, myServiceDefinition);</w:t>
-      </w:r>
-      <w:r>
-        <w:br w:type="textWrapping"/>
-      </w:r>
-      <w:r>
-        <w:rPr>
-          <w:rStyle w:val="FunctionTok"/>
-        </w:rPr>
-        <w:t xml:space="preserve">bootstrap</w:t>
-      </w:r>
-      <w:r>
-        <w:rPr>
-          <w:rStyle w:val="NormalTok"/>
-        </w:rPr>
-        <w:t xml:space="preserve">(AppComponent, [myServiceProvider, DepX, DepY]);</w:t>
-      </w:r>
-    </w:p>
-    <w:p>
-      <w:pPr>
-        <w:numPr>
-          <w:numId w:val="1034"/>
-          <w:ilvl w:val="0"/>
-        </w:numPr>
-      </w:pPr>
-      <w:r>
-        <w:t xml:space="preserve">Defining object dependencies is simple. You can make a plain JavaScript object available for injection using a string-based token and the</w:t>
-      </w:r>
-      <w:r>
-        <w:t xml:space="preserve"> </w:t>
-      </w:r>
-      <w:r>
-        <w:rPr>
-          <w:rStyle w:val="VerbatimChar"/>
-        </w:rPr>
-        <w:t xml:space="preserve">@Inject</w:t>
-      </w:r>
-      <w:r>
-        <w:t xml:space="preserve"> </w:t>
-      </w:r>
-      <w:r>
-        <w:t xml:space="preserve">decorator:</w:t>
-      </w:r>
-    </w:p>
-    <w:p>
-      <w:pPr>
-        <w:pStyle w:val="SourceCode"/>
-        <w:numPr>
-          <w:numId w:val="1000"/>
-          <w:ilvl w:val="0"/>
-        </w:numPr>
-      </w:pPr>
-      <w:r>
-        <w:rPr>
-          <w:rStyle w:val="NormalTok"/>
-        </w:rPr>
-        <w:t xml:space="preserve">var myObj = {};</w:t>
-      </w:r>
-      <w:r>
-        <w:br w:type="textWrapping"/>
-      </w:r>
-      <w:r>
-        <w:br w:type="textWrapping"/>
-      </w:r>
-      <w:r>
-        <w:rPr>
-          <w:rStyle w:val="FunctionTok"/>
-        </w:rPr>
-        <w:t xml:space="preserve">bootstrap</w:t>
-      </w:r>
-      <w:r>
-        <w:rPr>
-          <w:rStyle w:val="NormalTok"/>
-        </w:rPr>
-        <w:t xml:space="preserve">(AppComponent, [</w:t>
-      </w:r>
-      <w:r>
-        <w:br w:type="textWrapping"/>
-      </w:r>
-      <w:r>
-        <w:rPr>
-          <w:rStyle w:val="NormalTok"/>
-        </w:rPr>
-        <w:t xml:space="preserve"> </w:t>
-      </w:r>
-      <w:r>
-        <w:rPr>
-          <w:rStyle w:val="NormalTok"/>
-        </w:rPr>
-        <w:t xml:space="preserve"> </w:t>
-      </w:r>
-      <w:r>
-        <w:rPr>
-          <w:rStyle w:val="FunctionTok"/>
-        </w:rPr>
-        <w:t xml:space="preserve">provide</w:t>
-      </w:r>
-      <w:r>
-        <w:rPr>
-          <w:rStyle w:val="NormalTok"/>
-        </w:rPr>
-        <w:t xml:space="preserve">('coolObjToken', {useValue: myObj})</w:t>
-      </w:r>
-      <w:r>
-        <w:br w:type="textWrapping"/>
-      </w:r>
-      <w:r>
-        <w:rPr>
-          <w:rStyle w:val="NormalTok"/>
-        </w:rPr>
-        <w:t xml:space="preserve">]);</w:t>
-      </w:r>
-      <w:r>
-        <w:br w:type="textWrapping"/>
-      </w:r>
-      <w:r>
-        <w:br w:type="textWrapping"/>
-      </w:r>
-      <w:r>
-        <w:rPr>
-          <w:rStyle w:val="CommentTok"/>
-        </w:rPr>
-        <w:t xml:space="preserve">// and you can inject it to a component</w:t>
-      </w:r>
-      <w:r>
-        <w:br w:type="textWrapping"/>
-      </w:r>
-      <w:r>
-        <w:br w:type="textWrapping"/>
-      </w:r>
-      <w:r>
-        <w:rPr>
-          <w:rStyle w:val="KeywordTok"/>
-        </w:rPr>
-        <w:t xml:space="preserve">import</w:t>
-      </w:r>
-      <w:r>
-        <w:rPr>
-          <w:rStyle w:val="NormalTok"/>
-        </w:rPr>
-        <w:t xml:space="preserve"> </w:t>
-      </w:r>
-      <w:r>
-        <w:rPr>
-          <w:rStyle w:val="NormalTok"/>
-        </w:rPr>
-        <w:t xml:space="preserve">{Inject} from 'angular2/core'</w:t>
-      </w:r>
-      <w:r>
-        <w:br w:type="textWrapping"/>
-      </w:r>
-      <w:r>
-        <w:rPr>
-          <w:rStyle w:val="FunctionTok"/>
-        </w:rPr>
-        <w:t xml:space="preserve">constructor</w:t>
-      </w:r>
-      <w:r>
-        <w:rPr>
-          <w:rStyle w:val="NormalTok"/>
-        </w:rPr>
-        <w:t xml:space="preserve">(dx: DepX, </w:t>
-      </w:r>
-      <w:r>
-        <w:rPr>
-          <w:rStyle w:val="FunctionTok"/>
-        </w:rPr>
-        <w:t xml:space="preserve">@Inject</w:t>
-      </w:r>
-      <w:r>
-        <w:rPr>
-          <w:rStyle w:val="NormalTok"/>
-        </w:rPr>
-        <w:t xml:space="preserve">('coolObjToken') config)</w:t>
+      </w:pPr>
+      <w:r>
+        <w:rPr>
+          <w:rStyle w:val="VerbatimChar"/>
+        </w:rPr>
+        <w:t xml:space="preserve">-   styles: ['.myclass { color: #000;}'],</w:t>
+      </w:r>
+    </w:p>
+    <w:p>
+      <w:pPr>
+        <w:pStyle w:val="FirstParagraph"/>
+      </w:pPr>
+      <w:r>
+        <w:t xml:space="preserve">directives:</w:t>
+      </w:r>
+      <w:r>
+        <w:t xml:space="preserve"> </w:t>
+      </w:r>
+      <w:r>
+        <w:rPr>
+          <w:rStyle w:val="VerbatimChar"/>
+        </w:rPr>
+        <w:t xml:space="preserve">array</w:t>
+      </w:r>
+      <w:r>
+        <w:t xml:space="preserve"> </w:t>
+      </w:r>
+      <w:r>
+        <w:t xml:space="preserve">of directives used in the component pipes:</w:t>
+      </w:r>
+      <w:r>
+        <w:t xml:space="preserve"> </w:t>
+      </w:r>
+      <w:r>
+        <w:rPr>
+          <w:rStyle w:val="VerbatimChar"/>
+        </w:rPr>
+        <w:t xml:space="preserve">array</w:t>
+      </w:r>
+      <w:r>
+        <w:t xml:space="preserve"> </w:t>
+      </w:r>
+      <w:r>
+        <w:t xml:space="preserve">of pipes used in the component encapsulation:</w:t>
+      </w:r>
+      <w:r>
+        <w:t xml:space="preserve"> </w:t>
+      </w:r>
+      <w:r>
+        <w:rPr>
+          <w:rStyle w:val="VerbatimChar"/>
+        </w:rPr>
+        <w:t xml:space="preserve">ViewEncapsulation</w:t>
+      </w:r>
+      <w:r>
+        <w:t xml:space="preserve"> </w:t>
+      </w:r>
+      <w:r>
+        <w:t xml:space="preserve">value that defines template and style encapsulation options: -</w:t>
+      </w:r>
+      <w:r>
+        <w:t xml:space="preserve"> </w:t>
+      </w:r>
+      <w:r>
+        <w:rPr>
+          <w:rStyle w:val="VerbatimChar"/>
+        </w:rPr>
+        <w:t xml:space="preserve">ViewEncapsulation.None</w:t>
+      </w:r>
+      <w:r>
+        <w:t xml:space="preserve">: means do not provide any style encapsulation -</w:t>
+      </w:r>
+      <w:r>
+        <w:t xml:space="preserve"> </w:t>
+      </w:r>
+      <w:r>
+        <w:rPr>
+          <w:rStyle w:val="VerbatimChar"/>
+        </w:rPr>
+        <w:t xml:space="preserve">ViewEncapsulation.Emulated</w:t>
+      </w:r>
+      <w:r>
+        <w:t xml:space="preserve">: No Shadow DOM but style encapsulation emulation using extra attributes on the DOM (default method) -</w:t>
+      </w:r>
+      <w:r>
+        <w:t xml:space="preserve"> </w:t>
+      </w:r>
+      <w:r>
+        <w:rPr>
+          <w:rStyle w:val="VerbatimChar"/>
+        </w:rPr>
+        <w:t xml:space="preserve">ViewEncapsulation.Native</w:t>
+      </w:r>
+      <w:r>
+        <w:t xml:space="preserve">: means provide native shadow DOM encapsulation and styles appear in component’s template inside the shadow root.</w:t>
       </w:r>
     </w:p>
     <w:sectPr>
@@ -16016,7 +16513,7 @@
     </w:lvl>
   </w:abstractNum>
   <w:abstractNum w:abstractNumId="990">
-    <w:nsid w:val="32cb1a01"/>
+    <w:nsid w:val="ed530150"/>
     <w:multiLevelType w:val="multilevel"/>
     <w:lvl w:ilvl="0">
       <w:numFmt w:val="bullet"/>
@@ -16097,7 +16594,7 @@
     </w:lvl>
   </w:abstractNum>
   <w:abstractNum w:abstractNumId="991">
-    <w:nsid w:val="1b52a2a1"/>
+    <w:nsid w:val="a0d57678"/>
     <w:multiLevelType w:val="multilevel"/>
     <w:lvl w:ilvl="0">
       <w:numFmt w:val="bullet"/>
@@ -16178,7 +16675,7 @@
     </w:lvl>
   </w:abstractNum>
   <w:abstractNum w:abstractNumId="99411">
-    <w:nsid w:val="660b0cf7"/>
+    <w:nsid w:val="68c5ef50"/>
     <w:multiLevelType w:val="multilevel"/>
     <w:lvl w:ilvl="0">
       <w:start w:val="1"/>
@@ -16437,6 +16934,9 @@
     <w:abstractNumId w:val="991"/>
   </w:num>
   <w:num w:numId="1034">
+    <w:abstractNumId w:val="991"/>
+  </w:num>
+  <w:num w:numId="1035">
     <w:abstractNumId w:val="991"/>
   </w:num>
 </w:numbering>

</xml_diff>

<commit_message>
clean up styles, clean up component formatting.
</commit_message>
<xml_diff>
--- a/output/ng2-intro.docx
+++ b/output/ng2-intro.docx
@@ -375,39 +375,9 @@
       </w:pPr>
       <w:r>
         <w:rPr>
-          <w:rStyle w:val="KeywordTok"/>
-        </w:rPr>
-        <w:t xml:space="preserve">curl</w:t>
-      </w:r>
-      <w:r>
-        <w:rPr>
-          <w:rStyle w:val="NormalTok"/>
-        </w:rPr>
-        <w:t xml:space="preserve"> </w:t>
-      </w:r>
-      <w:r>
-        <w:rPr>
-          <w:rStyle w:val="NormalTok"/>
-        </w:rPr>
-        <w:t xml:space="preserve">-o- https://raw.githubusercontent.com/creationix/nvm/v0.30.1/install.sh </w:t>
-      </w:r>
-      <w:r>
-        <w:rPr>
-          <w:rStyle w:val="KeywordTok"/>
-        </w:rPr>
-        <w:t xml:space="preserve">|</w:t>
-      </w:r>
-      <w:r>
-        <w:rPr>
-          <w:rStyle w:val="NormalTok"/>
-        </w:rPr>
-        <w:t xml:space="preserve"> </w:t>
-      </w:r>
-      <w:r>
-        <w:rPr>
-          <w:rStyle w:val="KeywordTok"/>
-        </w:rPr>
-        <w:t xml:space="preserve">bash</w:t>
+          <w:rStyle w:val="VerbatimChar"/>
+        </w:rPr>
+        <w:t xml:space="preserve">curl -o- https://raw.githubusercontent.com/creationix/nvm/v0.30.1/install.sh | bash</w:t>
       </w:r>
     </w:p>
     <w:p>
@@ -424,21 +394,58 @@
       </w:pPr>
       <w:r>
         <w:rPr>
-          <w:rStyle w:val="KeywordTok"/>
+          <w:rStyle w:val="VerbatimChar"/>
+        </w:rPr>
+        <w:t xml:space="preserve">nvm --help</w:t>
+      </w:r>
+    </w:p>
+    <w:p>
+      <w:pPr>
+        <w:pStyle w:val="FirstParagraph"/>
+      </w:pPr>
+      <w:r>
+        <w:t xml:space="preserve">Now you can use</w:t>
+      </w:r>
+      <w:r>
+        <w:t xml:space="preserve"> </w:t>
+      </w:r>
+      <w:r>
+        <w:rPr>
+          <w:rStyle w:val="VerbatimChar"/>
         </w:rPr>
         <w:t xml:space="preserve">nvm</w:t>
       </w:r>
       <w:r>
-        <w:rPr>
-          <w:rStyle w:val="NormalTok"/>
-        </w:rPr>
-        <w:t xml:space="preserve"> </w:t>
-      </w:r>
-      <w:r>
-        <w:rPr>
-          <w:rStyle w:val="NormalTok"/>
-        </w:rPr>
-        <w:t xml:space="preserve">--help</w:t>
+        <w:t xml:space="preserve"> </w:t>
+      </w:r>
+      <w:r>
+        <w:t xml:space="preserve">to install Node</w:t>
+      </w:r>
+      <w:r>
+        <w:t xml:space="preserve"> </w:t>
+      </w:r>
+      <w:r>
+        <w:rPr>
+          <w:rStyle w:val="VerbatimChar"/>
+        </w:rPr>
+        <w:t xml:space="preserve">0.12.9</w:t>
+      </w:r>
+      <w:r>
+        <w:t xml:space="preserve"> </w:t>
+      </w:r>
+      <w:r>
+        <w:t xml:space="preserve">by running:</w:t>
+      </w:r>
+    </w:p>
+    <w:p>
+      <w:pPr>
+        <w:pStyle w:val="SourceCode"/>
+      </w:pPr>
+      <w:r>
+        <w:rPr>
+          <w:rStyle w:val="VerbatimChar"/>
+        </w:rPr>
+        <w:t xml:space="preserve">nvm install 0.12.9</w:t>
       </w:r>
     </w:p>
     <w:p>
@@ -446,22 +453,49 @@
         <w:pStyle w:val="FirstParagraph"/>
       </w:pPr>
       <w:r>
-        <w:t xml:space="preserve">Now you can use</w:t>
-      </w:r>
-      <w:r>
-        <w:t xml:space="preserve"> </w:t>
-      </w:r>
-      <w:r>
-        <w:rPr>
-          <w:rStyle w:val="VerbatimChar"/>
-        </w:rPr>
-        <w:t xml:space="preserve">nvm</w:t>
-      </w:r>
-      <w:r>
-        <w:t xml:space="preserve"> </w:t>
-      </w:r>
-      <w:r>
-        <w:t xml:space="preserve">to install Node</w:t>
+        <w:t xml:space="preserve">After that, nvm is going to load version 0.12.9 automatically. If it doesn't, you can load it in the current shell, with:</w:t>
+      </w:r>
+    </w:p>
+    <w:p>
+      <w:pPr>
+        <w:pStyle w:val="SourceCode"/>
+      </w:pPr>
+      <w:r>
+        <w:rPr>
+          <w:rStyle w:val="VerbatimChar"/>
+        </w:rPr>
+        <w:t xml:space="preserve">nvm use 0.12.9</w:t>
+      </w:r>
+    </w:p>
+    <w:p>
+      <w:pPr>
+        <w:pStyle w:val="FirstParagraph"/>
+      </w:pPr>
+      <w:r>
+        <w:t xml:space="preserve">Note that you can load any node version in the current shell with</w:t>
+      </w:r>
+      <w:r>
+        <w:t xml:space="preserve"> </w:t>
+      </w:r>
+      <w:r>
+        <w:rPr>
+          <w:rStyle w:val="VerbatimChar"/>
+        </w:rPr>
+        <w:t xml:space="preserve">nvm use 0.x.y</w:t>
+      </w:r>
+      <w:r>
+        <w:t xml:space="preserve"> </w:t>
+      </w:r>
+      <w:r>
+        <w:t xml:space="preserve">after installing that version.</w:t>
+      </w:r>
+    </w:p>
+    <w:p>
+      <w:pPr>
+        <w:pStyle w:val="BodyText"/>
+      </w:pPr>
+      <w:r>
+        <w:t xml:space="preserve">Also note that if you want to make</w:t>
       </w:r>
       <w:r>
         <w:t xml:space="preserve"> </w:t>
@@ -476,7 +510,7 @@
         <w:t xml:space="preserve"> </w:t>
       </w:r>
       <w:r>
-        <w:t xml:space="preserve">by running:</w:t>
+        <w:t xml:space="preserve">the default Node version on your machine, you can do so by running the following:</w:t>
       </w:r>
     </w:p>
     <w:p>
@@ -485,121 +519,9 @@
       </w:pPr>
       <w:r>
         <w:rPr>
-          <w:rStyle w:val="KeywordTok"/>
-        </w:rPr>
-        <w:t xml:space="preserve">nvm</w:t>
-      </w:r>
-      <w:r>
-        <w:rPr>
-          <w:rStyle w:val="NormalTok"/>
-        </w:rPr>
-        <w:t xml:space="preserve"> </w:t>
-      </w:r>
-      <w:r>
-        <w:rPr>
-          <w:rStyle w:val="NormalTok"/>
-        </w:rPr>
-        <w:t xml:space="preserve">install 0.12.9</w:t>
-      </w:r>
-    </w:p>
-    <w:p>
-      <w:pPr>
-        <w:pStyle w:val="FirstParagraph"/>
-      </w:pPr>
-      <w:r>
-        <w:t xml:space="preserve">After that, nvm is going to load version 0.12.9 automatically. If it doesn't, you can load it in the current shell, with:</w:t>
-      </w:r>
-    </w:p>
-    <w:p>
-      <w:pPr>
-        <w:pStyle w:val="SourceCode"/>
-      </w:pPr>
-      <w:r>
-        <w:rPr>
-          <w:rStyle w:val="KeywordTok"/>
-        </w:rPr>
-        <w:t xml:space="preserve">nvm</w:t>
-      </w:r>
-      <w:r>
-        <w:rPr>
-          <w:rStyle w:val="NormalTok"/>
-        </w:rPr>
-        <w:t xml:space="preserve"> </w:t>
-      </w:r>
-      <w:r>
-        <w:rPr>
-          <w:rStyle w:val="NormalTok"/>
-        </w:rPr>
-        <w:t xml:space="preserve">use 0.12.9</w:t>
-      </w:r>
-    </w:p>
-    <w:p>
-      <w:pPr>
-        <w:pStyle w:val="FirstParagraph"/>
-      </w:pPr>
-      <w:r>
-        <w:t xml:space="preserve">Note that you can load any node version in the current shell with</w:t>
-      </w:r>
-      <w:r>
-        <w:t xml:space="preserve"> </w:t>
-      </w:r>
-      <w:r>
-        <w:rPr>
-          <w:rStyle w:val="VerbatimChar"/>
-        </w:rPr>
-        <w:t xml:space="preserve">nvm use 0.x.y</w:t>
-      </w:r>
-      <w:r>
-        <w:t xml:space="preserve"> </w:t>
-      </w:r>
-      <w:r>
-        <w:t xml:space="preserve">after installing that version.</w:t>
-      </w:r>
-    </w:p>
-    <w:p>
-      <w:pPr>
-        <w:pStyle w:val="BodyText"/>
-      </w:pPr>
-      <w:r>
-        <w:t xml:space="preserve">Also note that if you want to make</w:t>
-      </w:r>
-      <w:r>
-        <w:t xml:space="preserve"> </w:t>
-      </w:r>
-      <w:r>
-        <w:rPr>
-          <w:rStyle w:val="VerbatimChar"/>
-        </w:rPr>
-        <w:t xml:space="preserve">0.12.9</w:t>
-      </w:r>
-      <w:r>
-        <w:t xml:space="preserve"> </w:t>
-      </w:r>
-      <w:r>
-        <w:t xml:space="preserve">the default Node version on your machine, you can do so by running the following:</w:t>
-      </w:r>
-    </w:p>
-    <w:p>
-      <w:pPr>
-        <w:pStyle w:val="SourceCode"/>
-      </w:pPr>
-      <w:r>
-        <w:rPr>
-          <w:rStyle w:val="KeywordTok"/>
-        </w:rPr>
-        <w:t xml:space="preserve">nvm</w:t>
-      </w:r>
-      <w:r>
-        <w:rPr>
-          <w:rStyle w:val="NormalTok"/>
-        </w:rPr>
-        <w:t xml:space="preserve"> </w:t>
-      </w:r>
-      <w:r>
-        <w:rPr>
-          <w:rStyle w:val="NormalTok"/>
-        </w:rPr>
-        <w:t xml:space="preserve">alias default 0.12.9</w:t>
+          <w:rStyle w:val="VerbatimChar"/>
+        </w:rPr>
+        <w:t xml:space="preserve">nvm alias default 0.12.9</w:t>
       </w:r>
     </w:p>
     <w:p>
@@ -685,21 +607,9 @@
       </w:pPr>
       <w:r>
         <w:rPr>
-          <w:rStyle w:val="KeywordTok"/>
-        </w:rPr>
-        <w:t xml:space="preserve">Error</w:t>
-      </w:r>
-      <w:r>
-        <w:rPr>
-          <w:rStyle w:val="NormalTok"/>
-        </w:rPr>
-        <w:t xml:space="preserve">: EACCES, mkdir </w:t>
-      </w:r>
-      <w:r>
-        <w:rPr>
-          <w:rStyle w:val="StringTok"/>
-        </w:rPr>
-        <w:t xml:space="preserve">'/usr/local'</w:t>
+          <w:rStyle w:val="VerbatimChar"/>
+        </w:rPr>
+        <w:t xml:space="preserve">Error: EACCES, mkdir '/usr/local'</w:t>
       </w:r>
     </w:p>
     <w:p>
@@ -716,39 +626,9 @@
       </w:pPr>
       <w:r>
         <w:rPr>
-          <w:rStyle w:val="KeywordTok"/>
-        </w:rPr>
-        <w:t xml:space="preserve">sudo</w:t>
-      </w:r>
-      <w:r>
-        <w:rPr>
-          <w:rStyle w:val="NormalTok"/>
-        </w:rPr>
-        <w:t xml:space="preserve"> </w:t>
-      </w:r>
-      <w:r>
-        <w:rPr>
-          <w:rStyle w:val="NormalTok"/>
-        </w:rPr>
-        <w:t xml:space="preserve">chown -R </w:t>
-      </w:r>
-      <w:r>
-        <w:rPr>
-          <w:rStyle w:val="KeywordTok"/>
-        </w:rPr>
-        <w:t xml:space="preserve">`whoami`</w:t>
-      </w:r>
-      <w:r>
-        <w:rPr>
-          <w:rStyle w:val="NormalTok"/>
-        </w:rPr>
-        <w:t xml:space="preserve"> </w:t>
-      </w:r>
-      <w:r>
-        <w:rPr>
-          <w:rStyle w:val="NormalTok"/>
-        </w:rPr>
-        <w:t xml:space="preserve">/usr/local</w:t>
+          <w:rStyle w:val="VerbatimChar"/>
+        </w:rPr>
+        <w:t xml:space="preserve">sudo chown -R `whoami` /usr/local</w:t>
       </w:r>
     </w:p>
     <w:p>
@@ -807,21 +687,9 @@
       </w:pPr>
       <w:r>
         <w:rPr>
-          <w:rStyle w:val="KeywordTok"/>
-        </w:rPr>
-        <w:t xml:space="preserve">npm</w:t>
-      </w:r>
-      <w:r>
-        <w:rPr>
-          <w:rStyle w:val="NormalTok"/>
-        </w:rPr>
-        <w:t xml:space="preserve"> </w:t>
-      </w:r>
-      <w:r>
-        <w:rPr>
-          <w:rStyle w:val="NormalTok"/>
-        </w:rPr>
-        <w:t xml:space="preserve">i -g live-server</w:t>
+          <w:rStyle w:val="VerbatimChar"/>
+        </w:rPr>
+        <w:t xml:space="preserve">npm i -g live-server</w:t>
       </w:r>
     </w:p>
     <w:p>
@@ -853,72 +721,18 @@
       </w:pPr>
       <w:r>
         <w:rPr>
-          <w:rStyle w:val="KeywordTok"/>
-        </w:rPr>
-        <w:t xml:space="preserve">mdkir</w:t>
-      </w:r>
-      <w:r>
-        <w:rPr>
-          <w:rStyle w:val="NormalTok"/>
-        </w:rPr>
-        <w:t xml:space="preserve"> </w:t>
-      </w:r>
-      <w:r>
-        <w:rPr>
-          <w:rStyle w:val="NormalTok"/>
-        </w:rPr>
-        <w:t xml:space="preserve">~/Desktop/sample </w:t>
-      </w:r>
-      <w:r>
-        <w:rPr>
-          <w:rStyle w:val="KeywordTok"/>
-        </w:rPr>
-        <w:t xml:space="preserve">&amp;&amp;</w:t>
-      </w:r>
-      <w:r>
-        <w:rPr>
-          <w:rStyle w:val="NormalTok"/>
-        </w:rPr>
-        <w:t xml:space="preserve"> </w:t>
-      </w:r>
-      <w:r>
-        <w:rPr>
-          <w:rStyle w:val="KeywordTok"/>
-        </w:rPr>
-        <w:t xml:space="preserve">cd</w:t>
-      </w:r>
-      <w:r>
-        <w:rPr>
-          <w:rStyle w:val="NormalTok"/>
-        </w:rPr>
-        <w:t xml:space="preserve"> </w:t>
-      </w:r>
-      <w:r>
-        <w:rPr>
-          <w:rStyle w:val="OtherTok"/>
-        </w:rPr>
-        <w:t xml:space="preserve">$_</w:t>
-      </w:r>
-      <w:r>
-        <w:br w:type="textWrapping"/>
-      </w:r>
-      <w:r>
-        <w:rPr>
-          <w:rStyle w:val="KeywordTok"/>
-        </w:rPr>
-        <w:t xml:space="preserve">live-server</w:t>
-      </w:r>
-      <w:r>
-        <w:rPr>
-          <w:rStyle w:val="NormalTok"/>
-        </w:rPr>
-        <w:t xml:space="preserve"> </w:t>
-      </w:r>
-      <w:r>
-        <w:rPr>
-          <w:rStyle w:val="NormalTok"/>
-        </w:rPr>
-        <w:t xml:space="preserve">.</w:t>
+          <w:rStyle w:val="VerbatimChar"/>
+        </w:rPr>
+        <w:t xml:space="preserve">mdkir ~/Desktop/sample &amp;&amp; cd $_</w:t>
+      </w:r>
+      <w:r>
+        <w:br w:type="textWrapping"/>
+      </w:r>
+      <w:r>
+        <w:rPr>
+          <w:rStyle w:val="VerbatimChar"/>
+        </w:rPr>
+        <w:t xml:space="preserve">live-server .</w:t>
       </w:r>
     </w:p>
     <w:p>
@@ -1280,21 +1094,9 @@
       </w:pPr>
       <w:r>
         <w:rPr>
-          <w:rStyle w:val="KeywordTok"/>
-        </w:rPr>
-        <w:t xml:space="preserve">npm</w:t>
-      </w:r>
-      <w:r>
-        <w:rPr>
-          <w:rStyle w:val="NormalTok"/>
-        </w:rPr>
-        <w:t xml:space="preserve"> </w:t>
-      </w:r>
-      <w:r>
-        <w:rPr>
-          <w:rStyle w:val="NormalTok"/>
-        </w:rPr>
-        <w:t xml:space="preserve">i typescript -g</w:t>
+          <w:rStyle w:val="VerbatimChar"/>
+        </w:rPr>
+        <w:t xml:space="preserve">npm i typescript -g</w:t>
       </w:r>
     </w:p>
     <w:p>
@@ -1345,21 +1147,9 @@
       </w:pPr>
       <w:r>
         <w:rPr>
-          <w:rStyle w:val="KeywordTok"/>
-        </w:rPr>
-        <w:t xml:space="preserve">npm</w:t>
-      </w:r>
-      <w:r>
-        <w:rPr>
-          <w:rStyle w:val="NormalTok"/>
-        </w:rPr>
-        <w:t xml:space="preserve"> </w:t>
-      </w:r>
-      <w:r>
-        <w:rPr>
-          <w:rStyle w:val="NormalTok"/>
-        </w:rPr>
-        <w:t xml:space="preserve">i tsd -g</w:t>
+          <w:rStyle w:val="VerbatimChar"/>
+        </w:rPr>
+        <w:t xml:space="preserve">npm i tsd -g</w:t>
       </w:r>
     </w:p>
     <w:p>
@@ -1391,21 +1181,100 @@
       </w:pPr>
       <w:r>
         <w:rPr>
-          <w:rStyle w:val="KeywordTok"/>
+          <w:rStyle w:val="VerbatimChar"/>
+        </w:rPr>
+        <w:t xml:space="preserve">tsd --version</w:t>
+      </w:r>
+    </w:p>
+    <w:p>
+      <w:pPr>
+        <w:pStyle w:val="FirstParagraph"/>
+      </w:pPr>
+      <w:r>
+        <w:t xml:space="preserve">You should get an output like this:</w:t>
+      </w:r>
+    </w:p>
+    <w:p>
+      <w:pPr>
+        <w:pStyle w:val="SourceCode"/>
+      </w:pPr>
+      <w:r>
+        <w:rPr>
+          <w:rStyle w:val="VerbatimChar"/>
+        </w:rPr>
+        <w:t xml:space="preserve">&gt;&gt; tsd 0.6.5</w:t>
+      </w:r>
+    </w:p>
+    <w:p>
+      <w:pPr>
+        <w:pStyle w:val="FirstParagraph"/>
+      </w:pPr>
+      <w:r>
+        <w:t xml:space="preserve">After</w:t>
+      </w:r>
+      <w:r>
+        <w:t xml:space="preserve"> </w:t>
+      </w:r>
+      <w:r>
+        <w:rPr>
+          <w:rStyle w:val="VerbatimChar"/>
         </w:rPr>
         <w:t xml:space="preserve">tsd</w:t>
       </w:r>
       <w:r>
-        <w:rPr>
-          <w:rStyle w:val="NormalTok"/>
-        </w:rPr>
-        <w:t xml:space="preserve"> </w:t>
-      </w:r>
-      <w:r>
-        <w:rPr>
-          <w:rStyle w:val="NormalTok"/>
-        </w:rPr>
-        <w:t xml:space="preserve">--version</w:t>
+        <w:t xml:space="preserve"> </w:t>
+      </w:r>
+      <w:r>
+        <w:t xml:space="preserve">and</w:t>
+      </w:r>
+      <w:r>
+        <w:t xml:space="preserve"> </w:t>
+      </w:r>
+      <w:r>
+        <w:rPr>
+          <w:rStyle w:val="VerbatimChar"/>
+        </w:rPr>
+        <w:t xml:space="preserve">tsc</w:t>
+      </w:r>
+      <w:r>
+        <w:t xml:space="preserve"> </w:t>
+      </w:r>
+      <w:r>
+        <w:t xml:space="preserve">are installed, we can compile a hello world program:</w:t>
+      </w:r>
+    </w:p>
+    <w:p>
+      <w:pPr>
+        <w:pStyle w:val="BodyText"/>
+      </w:pPr>
+      <w:r>
+        <w:t xml:space="preserve">make a file called</w:t>
+      </w:r>
+      <w:r>
+        <w:t xml:space="preserve"> </w:t>
+      </w:r>
+      <w:r>
+        <w:rPr>
+          <w:rStyle w:val="VerbatimChar"/>
+        </w:rPr>
+        <w:t xml:space="preserve">hello.ts</w:t>
+      </w:r>
+      <w:r>
+        <w:t xml:space="preserve"> </w:t>
+      </w:r>
+      <w:r>
+        <w:t xml:space="preserve">on your desktop:</w:t>
+      </w:r>
+    </w:p>
+    <w:p>
+      <w:pPr>
+        <w:pStyle w:val="SourceCode"/>
+      </w:pPr>
+      <w:r>
+        <w:rPr>
+          <w:rStyle w:val="VerbatimChar"/>
+        </w:rPr>
+        <w:t xml:space="preserve">touch ~/Desktop/hello.ts</w:t>
       </w:r>
     </w:p>
     <w:p>
@@ -1413,7 +1282,7 @@
         <w:pStyle w:val="FirstParagraph"/>
       </w:pPr>
       <w:r>
-        <w:t xml:space="preserve">You should get an output like this:</w:t>
+        <w:t xml:space="preserve">Then, put some TypeScript code in the file:</w:t>
       </w:r>
     </w:p>
     <w:p>
@@ -1424,7 +1293,7 @@
         <w:rPr>
           <w:rStyle w:val="VerbatimChar"/>
         </w:rPr>
-        <w:t xml:space="preserve">&gt;&gt; tsd 0.6.5</w:t>
+        <w:t xml:space="preserve">echo "const adder = (a: number, b: number): number =&gt; a + b;" &gt; ~/Desktop/hello.ts</w:t>
       </w:r>
     </w:p>
     <w:p>
@@ -1432,60 +1301,7 @@
         <w:pStyle w:val="FirstParagraph"/>
       </w:pPr>
       <w:r>
-        <w:t xml:space="preserve">After</w:t>
-      </w:r>
-      <w:r>
-        <w:t xml:space="preserve"> </w:t>
-      </w:r>
-      <w:r>
-        <w:rPr>
-          <w:rStyle w:val="VerbatimChar"/>
-        </w:rPr>
-        <w:t xml:space="preserve">tsd</w:t>
-      </w:r>
-      <w:r>
-        <w:t xml:space="preserve"> </w:t>
-      </w:r>
-      <w:r>
-        <w:t xml:space="preserve">and</w:t>
-      </w:r>
-      <w:r>
-        <w:t xml:space="preserve"> </w:t>
-      </w:r>
-      <w:r>
-        <w:rPr>
-          <w:rStyle w:val="VerbatimChar"/>
-        </w:rPr>
-        <w:t xml:space="preserve">tsc</w:t>
-      </w:r>
-      <w:r>
-        <w:t xml:space="preserve"> </w:t>
-      </w:r>
-      <w:r>
-        <w:t xml:space="preserve">are installed, we can compile a hello world program:</w:t>
-      </w:r>
-    </w:p>
-    <w:p>
-      <w:pPr>
-        <w:pStyle w:val="BodyText"/>
-      </w:pPr>
-      <w:r>
-        <w:t xml:space="preserve">make a file called</w:t>
-      </w:r>
-      <w:r>
-        <w:t xml:space="preserve"> </w:t>
-      </w:r>
-      <w:r>
-        <w:rPr>
-          <w:rStyle w:val="VerbatimChar"/>
-        </w:rPr>
-        <w:t xml:space="preserve">hello.ts</w:t>
-      </w:r>
-      <w:r>
-        <w:t xml:space="preserve"> </w:t>
-      </w:r>
-      <w:r>
-        <w:t xml:space="preserve">on your desktop:</w:t>
+        <w:t xml:space="preserve">Then you can compile the file to JavaScript:</w:t>
       </w:r>
     </w:p>
     <w:p>
@@ -1494,107 +1310,9 @@
       </w:pPr>
       <w:r>
         <w:rPr>
-          <w:rStyle w:val="KeywordTok"/>
-        </w:rPr>
-        <w:t xml:space="preserve">touch</w:t>
-      </w:r>
-      <w:r>
-        <w:rPr>
-          <w:rStyle w:val="NormalTok"/>
-        </w:rPr>
-        <w:t xml:space="preserve"> </w:t>
-      </w:r>
-      <w:r>
-        <w:rPr>
-          <w:rStyle w:val="NormalTok"/>
-        </w:rPr>
-        <w:t xml:space="preserve">~/Desktop/hello.ts</w:t>
-      </w:r>
-    </w:p>
-    <w:p>
-      <w:pPr>
-        <w:pStyle w:val="FirstParagraph"/>
-      </w:pPr>
-      <w:r>
-        <w:t xml:space="preserve">Then, put some TypeScript code in the file:</w:t>
-      </w:r>
-    </w:p>
-    <w:p>
-      <w:pPr>
-        <w:pStyle w:val="SourceCode"/>
-      </w:pPr>
-      <w:r>
-        <w:rPr>
-          <w:rStyle w:val="KeywordTok"/>
-        </w:rPr>
-        <w:t xml:space="preserve">echo</w:t>
-      </w:r>
-      <w:r>
-        <w:rPr>
-          <w:rStyle w:val="NormalTok"/>
-        </w:rPr>
-        <w:t xml:space="preserve"> </w:t>
-      </w:r>
-      <w:r>
-        <w:rPr>
-          <w:rStyle w:val="StringTok"/>
-        </w:rPr>
-        <w:t xml:space="preserve">"const adder = (a: number, b: number): number =&gt; a + b;"</w:t>
-      </w:r>
-      <w:r>
-        <w:rPr>
-          <w:rStyle w:val="NormalTok"/>
-        </w:rPr>
-        <w:t xml:space="preserve"> </w:t>
-      </w:r>
-      <w:r>
-        <w:rPr>
-          <w:rStyle w:val="KeywordTok"/>
-        </w:rPr>
-        <w:t xml:space="preserve">&gt;</w:t>
-      </w:r>
-      <w:r>
-        <w:rPr>
-          <w:rStyle w:val="NormalTok"/>
-        </w:rPr>
-        <w:t xml:space="preserve"> </w:t>
-      </w:r>
-      <w:r>
-        <w:rPr>
-          <w:rStyle w:val="NormalTok"/>
-        </w:rPr>
-        <w:t xml:space="preserve">~/Desktop/hello.ts</w:t>
-      </w:r>
-    </w:p>
-    <w:p>
-      <w:pPr>
-        <w:pStyle w:val="FirstParagraph"/>
-      </w:pPr>
-      <w:r>
-        <w:t xml:space="preserve">Then you can compile the file to JavaScript:</w:t>
-      </w:r>
-    </w:p>
-    <w:p>
-      <w:pPr>
-        <w:pStyle w:val="SourceCode"/>
-      </w:pPr>
-      <w:r>
-        <w:rPr>
-          <w:rStyle w:val="KeywordTok"/>
-        </w:rPr>
-        <w:t xml:space="preserve">tsc</w:t>
-      </w:r>
-      <w:r>
-        <w:rPr>
-          <w:rStyle w:val="NormalTok"/>
-        </w:rPr>
-        <w:t xml:space="preserve"> </w:t>
-      </w:r>
-      <w:r>
-        <w:rPr>
-          <w:rStyle w:val="NormalTok"/>
-        </w:rPr>
-        <w:t xml:space="preserve">~/Desktop/hello.ts</w:t>
+          <w:rStyle w:val="VerbatimChar"/>
+        </w:rPr>
+        <w:t xml:space="preserve">tsc ~/Desktop/hello.ts</w:t>
       </w:r>
     </w:p>
     <w:p>
@@ -11535,51 +11253,9 @@
       </w:pPr>
       <w:r>
         <w:rPr>
-          <w:rStyle w:val="KeywordTok"/>
-        </w:rPr>
-        <w:t xml:space="preserve">mkdir</w:t>
-      </w:r>
-      <w:r>
-        <w:rPr>
-          <w:rStyle w:val="NormalTok"/>
-        </w:rPr>
-        <w:t xml:space="preserve"> </w:t>
-      </w:r>
-      <w:r>
-        <w:rPr>
-          <w:rStyle w:val="NormalTok"/>
-        </w:rPr>
-        <w:t xml:space="preserve">~/Desktop/hello-angular </w:t>
-      </w:r>
-      <w:r>
-        <w:rPr>
-          <w:rStyle w:val="KeywordTok"/>
-        </w:rPr>
-        <w:t xml:space="preserve">&amp;&amp;</w:t>
-      </w:r>
-      <w:r>
-        <w:rPr>
-          <w:rStyle w:val="NormalTok"/>
-        </w:rPr>
-        <w:t xml:space="preserve"> </w:t>
-      </w:r>
-      <w:r>
-        <w:rPr>
-          <w:rStyle w:val="KeywordTok"/>
-        </w:rPr>
-        <w:t xml:space="preserve">cd</w:t>
-      </w:r>
-      <w:r>
-        <w:rPr>
-          <w:rStyle w:val="NormalTok"/>
-        </w:rPr>
-        <w:t xml:space="preserve"> </w:t>
-      </w:r>
-      <w:r>
-        <w:rPr>
-          <w:rStyle w:val="OtherTok"/>
-        </w:rPr>
-        <w:t xml:space="preserve">$_</w:t>
+          <w:rStyle w:val="VerbatimChar"/>
+        </w:rPr>
+        <w:t xml:space="preserve">mkdir ~/Desktop/hello-angular &amp;&amp; cd $_</w:t>
       </w:r>
     </w:p>
     <w:p>
@@ -11619,21 +11295,9 @@
       </w:pPr>
       <w:r>
         <w:rPr>
-          <w:rStyle w:val="KeywordTok"/>
-        </w:rPr>
-        <w:t xml:space="preserve">npm</w:t>
-      </w:r>
-      <w:r>
-        <w:rPr>
-          <w:rStyle w:val="NormalTok"/>
-        </w:rPr>
-        <w:t xml:space="preserve"> </w:t>
-      </w:r>
-      <w:r>
-        <w:rPr>
-          <w:rStyle w:val="NormalTok"/>
-        </w:rPr>
-        <w:t xml:space="preserve">i angular2 rxjs -S</w:t>
+          <w:rStyle w:val="VerbatimChar"/>
+        </w:rPr>
+        <w:t xml:space="preserve">npm i angular2 rxjs -S</w:t>
       </w:r>
     </w:p>
     <w:p>
@@ -11650,21 +11314,9 @@
       </w:pPr>
       <w:r>
         <w:rPr>
-          <w:rStyle w:val="KeywordTok"/>
-        </w:rPr>
-        <w:t xml:space="preserve">npm</w:t>
-      </w:r>
-      <w:r>
-        <w:rPr>
-          <w:rStyle w:val="NormalTok"/>
-        </w:rPr>
-        <w:t xml:space="preserve"> </w:t>
-      </w:r>
-      <w:r>
-        <w:rPr>
-          <w:rStyle w:val="NormalTok"/>
-        </w:rPr>
-        <w:t xml:space="preserve">i systemjs -D</w:t>
+          <w:rStyle w:val="VerbatimChar"/>
+        </w:rPr>
+        <w:t xml:space="preserve">npm i systemjs -D</w:t>
       </w:r>
     </w:p>
     <w:p>
@@ -14188,21 +13840,9 @@
       </w:pPr>
       <w:r>
         <w:rPr>
-          <w:rStyle w:val="KeywordTok"/>
-        </w:rPr>
-        <w:t xml:space="preserve">live-server</w:t>
-      </w:r>
-      <w:r>
-        <w:rPr>
-          <w:rStyle w:val="NormalTok"/>
-        </w:rPr>
-        <w:t xml:space="preserve"> </w:t>
-      </w:r>
-      <w:r>
-        <w:rPr>
-          <w:rStyle w:val="NormalTok"/>
-        </w:rPr>
-        <w:t xml:space="preserve">.</w:t>
+          <w:rStyle w:val="VerbatimChar"/>
+        </w:rPr>
+        <w:t xml:space="preserve">live-server .</w:t>
       </w:r>
     </w:p>
     <w:p>
@@ -15799,36 +15439,46 @@
     </w:p>
     <w:p>
       <w:pPr>
+        <w:pStyle w:val="Heading3"/>
+      </w:pPr>
+      <w:bookmarkStart w:id="97" w:name="components-options"/>
+      <w:bookmarkEnd w:id="97"/>
+      <w:r>
+        <w:t xml:space="preserve">Components Options</w:t>
+      </w:r>
+    </w:p>
+    <w:p>
+      <w:pPr>
+        <w:pStyle w:val="FirstParagraph"/>
+      </w:pPr>
+      <w:r>
+        <w:t xml:space="preserve">The</w:t>
+      </w:r>
+      <w:r>
+        <w:t xml:space="preserve"> </w:t>
+      </w:r>
+      <w:r>
+        <w:rPr>
+          <w:rStyle w:val="VerbatimChar"/>
+        </w:rPr>
+        <w:t xml:space="preserve">@component</w:t>
+      </w:r>
+      <w:r>
+        <w:t xml:space="preserve"> </w:t>
+      </w:r>
+      <w:r>
+        <w:t xml:space="preserve">decorator defines the following:</w:t>
+      </w:r>
+    </w:p>
+    <w:p>
+      <w:pPr>
         <w:pStyle w:val="Compact"/>
         <w:numPr>
-          <w:numId w:val="1035"/>
+          <w:numId w:val="1036"/>
           <w:ilvl w:val="0"/>
         </w:numPr>
       </w:pPr>
       <w:r>
-        <w:t xml:space="preserve">The</w:t>
-      </w:r>
-      <w:r>
-        <w:t xml:space="preserve"> </w:t>
-      </w:r>
-      <w:r>
-        <w:rPr>
-          <w:rStyle w:val="VerbatimChar"/>
-        </w:rPr>
-        <w:t xml:space="preserve">@component</w:t>
-      </w:r>
-      <w:r>
-        <w:t xml:space="preserve"> </w:t>
-      </w:r>
-      <w:r>
-        <w:t xml:space="preserve">decorator defines the following:</w:t>
-      </w:r>
-    </w:p>
-    <w:p>
-      <w:pPr>
-        <w:pStyle w:val="FirstParagraph"/>
-      </w:pPr>
-      <w:r>
         <w:t xml:space="preserve">selector:</w:t>
       </w:r>
       <w:r>
@@ -15844,7 +15494,19 @@
         <w:t xml:space="preserve"> </w:t>
       </w:r>
       <w:r>
-        <w:t xml:space="preserve">value defining the css selector inputs:</w:t>
+        <w:t xml:space="preserve">value defining the css selector targeting an html element</w:t>
+      </w:r>
+    </w:p>
+    <w:p>
+      <w:pPr>
+        <w:pStyle w:val="Compact"/>
+        <w:numPr>
+          <w:numId w:val="1036"/>
+          <w:ilvl w:val="0"/>
+        </w:numPr>
+      </w:pPr>
+      <w:r>
+        <w:t xml:space="preserve">inputs:</w:t>
       </w:r>
       <w:r>
         <w:t xml:space="preserve"> </w:t>
@@ -15859,7 +15521,19 @@
         <w:t xml:space="preserve"> </w:t>
       </w:r>
       <w:r>
-        <w:t xml:space="preserve">values defining the inputs to the component outputs:</w:t>
+        <w:t xml:space="preserve">values defining the inputs to the component</w:t>
+      </w:r>
+    </w:p>
+    <w:p>
+      <w:pPr>
+        <w:pStyle w:val="Compact"/>
+        <w:numPr>
+          <w:numId w:val="1036"/>
+          <w:ilvl w:val="0"/>
+        </w:numPr>
+      </w:pPr>
+      <w:r>
+        <w:t xml:space="preserve">outputs:</w:t>
       </w:r>
       <w:r>
         <w:t xml:space="preserve"> </w:t>
@@ -15874,7 +15548,19 @@
         <w:t xml:space="preserve"> </w:t>
       </w:r>
       <w:r>
-        <w:t xml:space="preserve">values defining the output of the component properties:</w:t>
+        <w:t xml:space="preserve">values defining the output of the component</w:t>
+      </w:r>
+    </w:p>
+    <w:p>
+      <w:pPr>
+        <w:pStyle w:val="Compact"/>
+        <w:numPr>
+          <w:numId w:val="1036"/>
+          <w:ilvl w:val="0"/>
+        </w:numPr>
+      </w:pPr>
+      <w:r>
+        <w:t xml:space="preserve">properties:</w:t>
       </w:r>
       <w:r>
         <w:t xml:space="preserve"> </w:t>
@@ -15889,7 +15575,19 @@
         <w:t xml:space="preserve"> </w:t>
       </w:r>
       <w:r>
-        <w:t xml:space="preserve">values defining the properties events:</w:t>
+        <w:t xml:space="preserve">values defining the properties</w:t>
+      </w:r>
+    </w:p>
+    <w:p>
+      <w:pPr>
+        <w:pStyle w:val="Compact"/>
+        <w:numPr>
+          <w:numId w:val="1036"/>
+          <w:ilvl w:val="0"/>
+        </w:numPr>
+      </w:pPr>
+      <w:r>
+        <w:t xml:space="preserve">events:</w:t>
       </w:r>
       <w:r>
         <w:t xml:space="preserve"> </w:t>
@@ -15904,7 +15602,31 @@
         <w:t xml:space="preserve"> </w:t>
       </w:r>
       <w:r>
-        <w:t xml:space="preserve">values defining the events host?: {[key: string]: string}, providers:</w:t>
+        <w:t xml:space="preserve">values defining the events</w:t>
+      </w:r>
+    </w:p>
+    <w:p>
+      <w:pPr>
+        <w:pStyle w:val="Compact"/>
+        <w:numPr>
+          <w:numId w:val="1036"/>
+          <w:ilvl w:val="0"/>
+        </w:numPr>
+      </w:pPr>
+      <w:r>
+        <w:t xml:space="preserve">host?: {['string']: 'string'},</w:t>
+      </w:r>
+    </w:p>
+    <w:p>
+      <w:pPr>
+        <w:pStyle w:val="Compact"/>
+        <w:numPr>
+          <w:numId w:val="1036"/>
+          <w:ilvl w:val="0"/>
+        </w:numPr>
+      </w:pPr>
+      <w:r>
+        <w:t xml:space="preserve">providers:</w:t>
       </w:r>
       <w:r>
         <w:t xml:space="preserve"> </w:t>
@@ -15919,7 +15641,19 @@
         <w:t xml:space="preserve"> </w:t>
       </w:r>
       <w:r>
-        <w:t xml:space="preserve">defining the providers for the component exportAs:</w:t>
+        <w:t xml:space="preserve">defining the providers for the component</w:t>
+      </w:r>
+    </w:p>
+    <w:p>
+      <w:pPr>
+        <w:pStyle w:val="Compact"/>
+        <w:numPr>
+          <w:numId w:val="1036"/>
+          <w:ilvl w:val="0"/>
+        </w:numPr>
+      </w:pPr>
+      <w:r>
+        <w:t xml:space="preserve">exportAs:</w:t>
       </w:r>
       <w:r>
         <w:t xml:space="preserve"> </w:t>
@@ -15934,7 +15668,19 @@
         <w:t xml:space="preserve"> </w:t>
       </w:r>
       <w:r>
-        <w:t xml:space="preserve">value defining the exported value moduleId:</w:t>
+        <w:t xml:space="preserve">value defining the exported value</w:t>
+      </w:r>
+    </w:p>
+    <w:p>
+      <w:pPr>
+        <w:pStyle w:val="Compact"/>
+        <w:numPr>
+          <w:numId w:val="1036"/>
+          <w:ilvl w:val="0"/>
+        </w:numPr>
+      </w:pPr>
+      <w:r>
+        <w:t xml:space="preserve">moduleId:</w:t>
       </w:r>
       <w:r>
         <w:t xml:space="preserve"> </w:t>
@@ -15949,7 +15695,19 @@
         <w:t xml:space="preserve"> </w:t>
       </w:r>
       <w:r>
-        <w:t xml:space="preserve">value defining the module id viewProviders:</w:t>
+        <w:t xml:space="preserve">value defining the module id</w:t>
+      </w:r>
+    </w:p>
+    <w:p>
+      <w:pPr>
+        <w:pStyle w:val="Compact"/>
+        <w:numPr>
+          <w:numId w:val="1036"/>
+          <w:ilvl w:val="0"/>
+        </w:numPr>
+      </w:pPr>
+      <w:r>
+        <w:t xml:space="preserve">viewProviders:</w:t>
       </w:r>
       <w:r>
         <w:t xml:space="preserve"> </w:t>
@@ -15964,7 +15722,30 @@
         <w:t xml:space="preserve"> </w:t>
       </w:r>
       <w:r>
-        <w:t xml:space="preserve">defining the providers for the view queries: {[key: string]: any}, changeDetection:</w:t>
+        <w:t xml:space="preserve">defining the providers for the view</w:t>
+      </w:r>
+    </w:p>
+    <w:p>
+      <w:pPr>
+        <w:pStyle w:val="Compact"/>
+        <w:numPr>
+          <w:numId w:val="1036"/>
+          <w:ilvl w:val="0"/>
+        </w:numPr>
+      </w:pPr>
+      <w:r>
+        <w:t xml:space="preserve">queries: {[key: string]: any},</w:t>
+      </w:r>
+    </w:p>
+    <w:p>
+      <w:pPr>
+        <w:numPr>
+          <w:numId w:val="1036"/>
+          <w:ilvl w:val="0"/>
+        </w:numPr>
+      </w:pPr>
+      <w:r>
+        <w:t xml:space="preserve">changeDetection:</w:t>
       </w:r>
       <w:r>
         <w:t xml:space="preserve"> </w:t>
@@ -15984,63 +15765,164 @@
     </w:p>
     <w:p>
       <w:pPr>
-        <w:pStyle w:val="SourceCode"/>
-      </w:pPr>
-      <w:r>
-        <w:rPr>
-          <w:rStyle w:val="VerbatimChar"/>
-        </w:rPr>
-        <w:t xml:space="preserve">- `ChangeDetectionStrategy.Default`: sets detector mode to `CheckAlways`</w:t>
-      </w:r>
-      <w:r>
-        <w:br w:type="textWrapping"/>
-      </w:r>
-      <w:r>
-        <w:rPr>
-          <w:rStyle w:val="VerbatimChar"/>
-        </w:rPr>
-        <w:t xml:space="preserve">- `ChangeDetectionStrategy.OnPush`: sets detector mode to `CheckOnce`</w:t>
-      </w:r>
-      <w:r>
-        <w:br w:type="textWrapping"/>
-      </w:r>
-      <w:r>
-        <w:rPr>
-          <w:rStyle w:val="VerbatimChar"/>
-        </w:rPr>
-        <w:t xml:space="preserve">- `ChangeDetectionStrategy.Detached`: change detector sub tree is not a part of the main tree and should be skipped</w:t>
-      </w:r>
-      <w:r>
-        <w:br w:type="textWrapping"/>
-      </w:r>
-      <w:r>
-        <w:rPr>
-          <w:rStyle w:val="VerbatimChar"/>
-        </w:rPr>
-        <w:t xml:space="preserve">- `ChangeDetectionStrategy.CheckAlways`: after calling detectChanges the mode of the change detector will remain `CheckAlways`</w:t>
-      </w:r>
-      <w:r>
-        <w:br w:type="textWrapping"/>
-      </w:r>
-      <w:r>
-        <w:rPr>
-          <w:rStyle w:val="VerbatimChar"/>
-        </w:rPr>
-        <w:t xml:space="preserve">- `ChangeDetectionStrategy.Checked`: change detector should be skipped until its mode changes to `CheckOnce`</w:t>
-      </w:r>
-      <w:r>
-        <w:br w:type="textWrapping"/>
-      </w:r>
-      <w:r>
-        <w:rPr>
-          <w:rStyle w:val="VerbatimChar"/>
-        </w:rPr>
-        <w:t xml:space="preserve">- `ChangeDetectionStrategy.CheckOnce`: after calling detectChanges the mode of the change detector will become `Checked`</w:t>
-      </w:r>
-    </w:p>
-    <w:p>
-      <w:pPr>
-        <w:pStyle w:val="FirstParagraph"/>
+        <w:pStyle w:val="Compact"/>
+        <w:numPr>
+          <w:numId w:val="1037"/>
+          <w:ilvl w:val="1"/>
+        </w:numPr>
+      </w:pPr>
+      <w:r>
+        <w:rPr>
+          <w:rStyle w:val="VerbatimChar"/>
+        </w:rPr>
+        <w:t xml:space="preserve">ChangeDetectionStrategy.Default</w:t>
+      </w:r>
+      <w:r>
+        <w:t xml:space="preserve">: sets detector mode to</w:t>
+      </w:r>
+      <w:r>
+        <w:t xml:space="preserve"> </w:t>
+      </w:r>
+      <w:r>
+        <w:rPr>
+          <w:rStyle w:val="VerbatimChar"/>
+        </w:rPr>
+        <w:t xml:space="preserve">CheckAlways</w:t>
+      </w:r>
+    </w:p>
+    <w:p>
+      <w:pPr>
+        <w:pStyle w:val="Compact"/>
+        <w:numPr>
+          <w:numId w:val="1037"/>
+          <w:ilvl w:val="1"/>
+        </w:numPr>
+      </w:pPr>
+      <w:r>
+        <w:rPr>
+          <w:rStyle w:val="VerbatimChar"/>
+        </w:rPr>
+        <w:t xml:space="preserve">ChangeDetectionStrategy.OnPush</w:t>
+      </w:r>
+      <w:r>
+        <w:t xml:space="preserve">: sets detector mode to</w:t>
+      </w:r>
+      <w:r>
+        <w:t xml:space="preserve"> </w:t>
+      </w:r>
+      <w:r>
+        <w:rPr>
+          <w:rStyle w:val="VerbatimChar"/>
+        </w:rPr>
+        <w:t xml:space="preserve">CheckOnce</w:t>
+      </w:r>
+    </w:p>
+    <w:p>
+      <w:pPr>
+        <w:pStyle w:val="Compact"/>
+        <w:numPr>
+          <w:numId w:val="1037"/>
+          <w:ilvl w:val="1"/>
+        </w:numPr>
+      </w:pPr>
+      <w:r>
+        <w:rPr>
+          <w:rStyle w:val="VerbatimChar"/>
+        </w:rPr>
+        <w:t xml:space="preserve">ChangeDetectionStrategy.Detached</w:t>
+      </w:r>
+      <w:r>
+        <w:t xml:space="preserve">: change detector sub tree is not a part of the main tree and should be skipped</w:t>
+      </w:r>
+    </w:p>
+    <w:p>
+      <w:pPr>
+        <w:pStyle w:val="Compact"/>
+        <w:numPr>
+          <w:numId w:val="1037"/>
+          <w:ilvl w:val="1"/>
+        </w:numPr>
+      </w:pPr>
+      <w:r>
+        <w:rPr>
+          <w:rStyle w:val="VerbatimChar"/>
+        </w:rPr>
+        <w:t xml:space="preserve">ChangeDetectionStrategy.CheckAlways</w:t>
+      </w:r>
+      <w:r>
+        <w:t xml:space="preserve">: after calling detectChanges the mode of the change detector will remain</w:t>
+      </w:r>
+      <w:r>
+        <w:t xml:space="preserve"> </w:t>
+      </w:r>
+      <w:r>
+        <w:rPr>
+          <w:rStyle w:val="VerbatimChar"/>
+        </w:rPr>
+        <w:t xml:space="preserve">CheckAlways</w:t>
+      </w:r>
+    </w:p>
+    <w:p>
+      <w:pPr>
+        <w:pStyle w:val="Compact"/>
+        <w:numPr>
+          <w:numId w:val="1037"/>
+          <w:ilvl w:val="1"/>
+        </w:numPr>
+      </w:pPr>
+      <w:r>
+        <w:rPr>
+          <w:rStyle w:val="VerbatimChar"/>
+        </w:rPr>
+        <w:t xml:space="preserve">ChangeDetectionStrategy.Checked</w:t>
+      </w:r>
+      <w:r>
+        <w:t xml:space="preserve">: change detector should be skipped until its mode changes to</w:t>
+      </w:r>
+      <w:r>
+        <w:t xml:space="preserve"> </w:t>
+      </w:r>
+      <w:r>
+        <w:rPr>
+          <w:rStyle w:val="VerbatimChar"/>
+        </w:rPr>
+        <w:t xml:space="preserve">CheckOnce</w:t>
+      </w:r>
+    </w:p>
+    <w:p>
+      <w:pPr>
+        <w:pStyle w:val="Compact"/>
+        <w:numPr>
+          <w:numId w:val="1037"/>
+          <w:ilvl w:val="1"/>
+        </w:numPr>
+      </w:pPr>
+      <w:r>
+        <w:rPr>
+          <w:rStyle w:val="VerbatimChar"/>
+        </w:rPr>
+        <w:t xml:space="preserve">ChangeDetectionStrategy.CheckOnce</w:t>
+      </w:r>
+      <w:r>
+        <w:t xml:space="preserve">: after calling detectChanges the mode of the change detector will become</w:t>
+      </w:r>
+      <w:r>
+        <w:t xml:space="preserve"> </w:t>
+      </w:r>
+      <w:r>
+        <w:rPr>
+          <w:rStyle w:val="VerbatimChar"/>
+        </w:rPr>
+        <w:t xml:space="preserve">Checked</w:t>
+      </w:r>
+    </w:p>
+    <w:p>
+      <w:pPr>
+        <w:pStyle w:val="Compact"/>
+        <w:numPr>
+          <w:numId w:val="1036"/>
+          <w:ilvl w:val="0"/>
+        </w:numPr>
       </w:pPr>
       <w:r>
         <w:t xml:space="preserve">templateUrl:</w:t>
@@ -16058,7 +15940,19 @@
         <w:t xml:space="preserve"> </w:t>
       </w:r>
       <w:r>
-        <w:t xml:space="preserve">value for the url path to the template template:</w:t>
+        <w:t xml:space="preserve">value for the url path to the template</w:t>
+      </w:r>
+    </w:p>
+    <w:p>
+      <w:pPr>
+        <w:pStyle w:val="Compact"/>
+        <w:numPr>
+          <w:numId w:val="1036"/>
+          <w:ilvl w:val="0"/>
+        </w:numPr>
+      </w:pPr>
+      <w:r>
+        <w:t xml:space="preserve">template:</w:t>
       </w:r>
       <w:r>
         <w:t xml:space="preserve"> </w:t>
@@ -16073,7 +15967,19 @@
         <w:t xml:space="preserve"> </w:t>
       </w:r>
       <w:r>
-        <w:t xml:space="preserve">value for the template styleUrls:</w:t>
+        <w:t xml:space="preserve">value for the template</w:t>
+      </w:r>
+    </w:p>
+    <w:p>
+      <w:pPr>
+        <w:pStyle w:val="Compact"/>
+        <w:numPr>
+          <w:numId w:val="1036"/>
+          <w:ilvl w:val="0"/>
+        </w:numPr>
+      </w:pPr>
+      <w:r>
+        <w:t xml:space="preserve">styleUrls:</w:t>
       </w:r>
       <w:r>
         <w:t xml:space="preserve"> </w:t>
@@ -16088,7 +15994,18 @@
         <w:t xml:space="preserve"> </w:t>
       </w:r>
       <w:r>
-        <w:t xml:space="preserve">values defining url paths to css files styles:</w:t>
+        <w:t xml:space="preserve">values defining url paths to css files</w:t>
+      </w:r>
+    </w:p>
+    <w:p>
+      <w:pPr>
+        <w:numPr>
+          <w:numId w:val="1036"/>
+          <w:ilvl w:val="0"/>
+        </w:numPr>
+      </w:pPr>
+      <w:r>
+        <w:t xml:space="preserve">styles:</w:t>
       </w:r>
       <w:r>
         <w:t xml:space="preserve"> </w:t>
@@ -16108,18 +16025,23 @@
     </w:p>
     <w:p>
       <w:pPr>
-        <w:pStyle w:val="SourceCode"/>
-      </w:pPr>
-      <w:r>
-        <w:rPr>
-          <w:rStyle w:val="VerbatimChar"/>
-        </w:rPr>
-        <w:t xml:space="preserve">-   styles: ['.myclass { color: #000;}'],</w:t>
-      </w:r>
-    </w:p>
-    <w:p>
-      <w:pPr>
-        <w:pStyle w:val="FirstParagraph"/>
+        <w:pStyle w:val="Compact"/>
+        <w:numPr>
+          <w:numId w:val="1038"/>
+          <w:ilvl w:val="1"/>
+        </w:numPr>
+      </w:pPr>
+      <w:r>
+        <w:t xml:space="preserve">styles: ['.myclass { color: #000;}'],</w:t>
+      </w:r>
+    </w:p>
+    <w:p>
+      <w:pPr>
+        <w:pStyle w:val="Compact"/>
+        <w:numPr>
+          <w:numId w:val="1036"/>
+          <w:ilvl w:val="0"/>
+        </w:numPr>
       </w:pPr>
       <w:r>
         <w:t xml:space="preserve">directives:</w:t>
@@ -16137,7 +16059,19 @@
         <w:t xml:space="preserve"> </w:t>
       </w:r>
       <w:r>
-        <w:t xml:space="preserve">of directives used in the component pipes:</w:t>
+        <w:t xml:space="preserve">of directives used in the component</w:t>
+      </w:r>
+    </w:p>
+    <w:p>
+      <w:pPr>
+        <w:pStyle w:val="Compact"/>
+        <w:numPr>
+          <w:numId w:val="1036"/>
+          <w:ilvl w:val="0"/>
+        </w:numPr>
+      </w:pPr>
+      <w:r>
+        <w:t xml:space="preserve">pipes:</w:t>
       </w:r>
       <w:r>
         <w:t xml:space="preserve"> </w:t>
@@ -16152,7 +16086,19 @@
         <w:t xml:space="preserve"> </w:t>
       </w:r>
       <w:r>
-        <w:t xml:space="preserve">of pipes used in the component encapsulation:</w:t>
+        <w:t xml:space="preserve">of pipes used in the component</w:t>
+      </w:r>
+    </w:p>
+    <w:p>
+      <w:pPr>
+        <w:pStyle w:val="Compact"/>
+        <w:numPr>
+          <w:numId w:val="1036"/>
+          <w:ilvl w:val="0"/>
+        </w:numPr>
+      </w:pPr>
+      <w:r>
+        <w:t xml:space="preserve">encapsulation:</w:t>
       </w:r>
       <w:r>
         <w:t xml:space="preserve"> </w:t>
@@ -16167,11 +16113,17 @@
         <w:t xml:space="preserve"> </w:t>
       </w:r>
       <w:r>
-        <w:t xml:space="preserve">value that defines template and style encapsulation options: -</w:t>
-      </w:r>
-      <w:r>
-        <w:t xml:space="preserve"> </w:t>
-      </w:r>
+        <w:t xml:space="preserve">value that defines template and style encapsulation options:</w:t>
+      </w:r>
+    </w:p>
+    <w:p>
+      <w:pPr>
+        <w:pStyle w:val="Compact"/>
+        <w:numPr>
+          <w:numId w:val="1039"/>
+          <w:ilvl w:val="1"/>
+        </w:numPr>
+      </w:pPr>
       <w:r>
         <w:rPr>
           <w:rStyle w:val="VerbatimChar"/>
@@ -16179,11 +16131,17 @@
         <w:t xml:space="preserve">ViewEncapsulation.None</w:t>
       </w:r>
       <w:r>
-        <w:t xml:space="preserve">: means do not provide any style encapsulation -</w:t>
-      </w:r>
-      <w:r>
-        <w:t xml:space="preserve"> </w:t>
-      </w:r>
+        <w:t xml:space="preserve">: means do not provide any style encapsulation</w:t>
+      </w:r>
+    </w:p>
+    <w:p>
+      <w:pPr>
+        <w:pStyle w:val="Compact"/>
+        <w:numPr>
+          <w:numId w:val="1039"/>
+          <w:ilvl w:val="1"/>
+        </w:numPr>
+      </w:pPr>
       <w:r>
         <w:rPr>
           <w:rStyle w:val="VerbatimChar"/>
@@ -16191,11 +16149,17 @@
         <w:t xml:space="preserve">ViewEncapsulation.Emulated</w:t>
       </w:r>
       <w:r>
-        <w:t xml:space="preserve">: No Shadow DOM but style encapsulation emulation using extra attributes on the DOM (default method) -</w:t>
-      </w:r>
-      <w:r>
-        <w:t xml:space="preserve"> </w:t>
-      </w:r>
+        <w:t xml:space="preserve">: No Shadow DOM but style encapsulation emulation using extra attributes on the DOM (default method)</w:t>
+      </w:r>
+    </w:p>
+    <w:p>
+      <w:pPr>
+        <w:pStyle w:val="Compact"/>
+        <w:numPr>
+          <w:numId w:val="1039"/>
+          <w:ilvl w:val="1"/>
+        </w:numPr>
+      </w:pPr>
       <w:r>
         <w:rPr>
           <w:rStyle w:val="VerbatimChar"/>
@@ -16513,7 +16477,7 @@
     </w:lvl>
   </w:abstractNum>
   <w:abstractNum w:abstractNumId="990">
-    <w:nsid w:val="ed530150"/>
+    <w:nsid w:val="9d4c357d"/>
     <w:multiLevelType w:val="multilevel"/>
     <w:lvl w:ilvl="0">
       <w:numFmt w:val="bullet"/>
@@ -16594,7 +16558,7 @@
     </w:lvl>
   </w:abstractNum>
   <w:abstractNum w:abstractNumId="991">
-    <w:nsid w:val="a0d57678"/>
+    <w:nsid w:val="8f921f99"/>
     <w:multiLevelType w:val="multilevel"/>
     <w:lvl w:ilvl="0">
       <w:numFmt w:val="bullet"/>
@@ -16675,7 +16639,7 @@
     </w:lvl>
   </w:abstractNum>
   <w:abstractNum w:abstractNumId="99411">
-    <w:nsid w:val="68c5ef50"/>
+    <w:nsid w:val="26335a20"/>
     <w:multiLevelType w:val="multilevel"/>
     <w:lvl w:ilvl="0">
       <w:start w:val="1"/>
@@ -16937,6 +16901,18 @@
     <w:abstractNumId w:val="991"/>
   </w:num>
   <w:num w:numId="1035">
+    <w:abstractNumId w:val="991"/>
+  </w:num>
+  <w:num w:numId="1036">
+    <w:abstractNumId w:val="991"/>
+  </w:num>
+  <w:num w:numId="1037">
+    <w:abstractNumId w:val="991"/>
+  </w:num>
+  <w:num w:numId="1038">
+    <w:abstractNumId w:val="991"/>
+  </w:num>
+  <w:num w:numId="1039">
     <w:abstractNumId w:val="991"/>
   </w:num>
 </w:numbering>

</xml_diff>

<commit_message>
add date built-in pipe.
</commit_message>
<xml_diff>
--- a/output/ng2-intro.docx
+++ b/output/ng2-intro.docx
@@ -18613,12 +18613,12 @@
       <w:r>
         <w:t xml:space="preserve"> </w:t>
       </w:r>
-      <w:hyperlink w:anchor="using-angular-project-files">
+      <w:hyperlink w:anchor="running-the-project-files">
         <w:r>
           <w:rPr>
             <w:rStyle w:val="Hyperlink"/>
           </w:rPr>
-          <w:t xml:space="preserve">Using Angular Project Files</w:t>
+          <w:t xml:space="preserve">Running the Project Files</w:t>
         </w:r>
       </w:hyperlink>
       <w:r>
@@ -26027,12 +26027,12 @@
     </w:p>
     <w:p>
       <w:pPr>
-        <w:pStyle w:val="Heading2"/>
-      </w:pPr>
-      <w:bookmarkStart w:id="99" w:name="dependency-injection"/>
+        <w:pStyle w:val="Heading3"/>
+      </w:pPr>
+      <w:bookmarkStart w:id="99" w:name="built-in-pipes"/>
       <w:bookmarkEnd w:id="99"/>
       <w:r>
-        <w:t xml:space="preserve">Dependency Injection</w:t>
+        <w:t xml:space="preserve">Built-in Pipes</w:t>
       </w:r>
     </w:p>
     <w:p>
@@ -26040,36 +26040,7 @@
         <w:pStyle w:val="FirstParagraph"/>
       </w:pPr>
       <w:r>
-        <w:t xml:space="preserve">Dependency Injection is a coding pattern in which a class receives its dependencies from external sources rather than creating them itself. In order to achieve Dependency Injection we need a Dependency InjectionFramework to handle the dependencies for us. Using a DI framework, you simply ask for a class from the injector instead of worrying about the dependencies inside the class itself.</w:t>
-      </w:r>
-    </w:p>
-    <w:p>
-      <w:pPr>
-        <w:pStyle w:val="BodyText"/>
-      </w:pPr>
-      <w:r>
-        <w:t xml:space="preserve">Angular has a standalone module that handles Dependency Injection. This framework can also be used in non-Angular applications to handle Dependency Injection.</w:t>
-      </w:r>
-    </w:p>
-    <w:p>
-      <w:pPr>
-        <w:pStyle w:val="BodyText"/>
-      </w:pPr>
-      <w:r>
-        <w:rPr>
-          <w:b/>
-        </w:rPr>
-        <w:t xml:space="preserve">TODO</w:t>
-      </w:r>
-    </w:p>
-    <w:p>
-      <w:pPr>
-        <w:pStyle w:val="Heading2"/>
-      </w:pPr>
-      <w:bookmarkStart w:id="100" w:name="services-and-providers"/>
-      <w:bookmarkEnd w:id="100"/>
-      <w:r>
-        <w:t xml:space="preserve">Services and Providers</w:t>
+        <w:t xml:space="preserve">In this section we are going to look at the pipes that Angular provides out of the box.</w:t>
       </w:r>
     </w:p>
     <w:p>
@@ -26080,8 +26051,16 @@
           <w:ilvl w:val="0"/>
         </w:numPr>
       </w:pPr>
-      <w:r>
-        <w:t xml:space="preserve">A service is nothing more than a class in Angular 2. It remains nothing more than a class until we register it with the Angular injector.</w:t>
+      <w:hyperlink r:id="rId100">
+        <w:r>
+          <w:rPr>
+            <w:rStyle w:val="Hyperlink"/>
+          </w:rPr>
+          <w:t xml:space="preserve">AsyncPipe</w:t>
+        </w:r>
+      </w:hyperlink>
+      <w:r>
+        <w:t xml:space="preserve">: used to work with asynchronous values</w:t>
       </w:r>
     </w:p>
     <w:p>
@@ -26092,8 +26071,16 @@
           <w:ilvl w:val="0"/>
         </w:numPr>
       </w:pPr>
-      <w:r>
-        <w:t xml:space="preserve">When you bootstrap your app, Angular creates an injector on the fly that can inject services and other dependencies throughout the app.</w:t>
+      <w:hyperlink r:id="rId101">
+        <w:r>
+          <w:rPr>
+            <w:rStyle w:val="Hyperlink"/>
+          </w:rPr>
+          <w:t xml:space="preserve">CurrencyPipe</w:t>
+        </w:r>
+      </w:hyperlink>
+      <w:r>
+        <w:t xml:space="preserve">: used to format a number as a local currency</w:t>
       </w:r>
     </w:p>
     <w:p>
@@ -26104,14 +26091,1588 @@
           <w:ilvl w:val="0"/>
         </w:numPr>
       </w:pPr>
-      <w:r>
-        <w:t xml:space="preserve">You can register the service or the dependencies during when bootstrapping the app or when defining a component.</w:t>
-      </w:r>
-    </w:p>
-    <w:p>
-      <w:pPr>
+      <w:hyperlink r:id="rId102">
+        <w:r>
+          <w:rPr>
+            <w:rStyle w:val="Hyperlink"/>
+          </w:rPr>
+          <w:t xml:space="preserve">DatePipe</w:t>
+        </w:r>
+      </w:hyperlink>
+      <w:r>
+        <w:t xml:space="preserve">: used to format a date object to a readable string</w:t>
+      </w:r>
+    </w:p>
+    <w:p>
+      <w:pPr>
+        <w:pStyle w:val="Compact"/>
         <w:numPr>
           <w:numId w:val="1051"/>
+          <w:ilvl w:val="0"/>
+        </w:numPr>
+      </w:pPr>
+      <w:hyperlink r:id="rId103">
+        <w:r>
+          <w:rPr>
+            <w:rStyle w:val="Hyperlink"/>
+          </w:rPr>
+          <w:t xml:space="preserve">DecimalPipe</w:t>
+        </w:r>
+      </w:hyperlink>
+      <w:r>
+        <w:t xml:space="preserve">: used to format numbers</w:t>
+      </w:r>
+    </w:p>
+    <w:p>
+      <w:pPr>
+        <w:pStyle w:val="Compact"/>
+        <w:numPr>
+          <w:numId w:val="1051"/>
+          <w:ilvl w:val="0"/>
+        </w:numPr>
+      </w:pPr>
+      <w:hyperlink r:id="rId104">
+        <w:r>
+          <w:rPr>
+            <w:rStyle w:val="Hyperlink"/>
+          </w:rPr>
+          <w:t xml:space="preserve">JsonPipe</w:t>
+        </w:r>
+      </w:hyperlink>
+      <w:r>
+        <w:t xml:space="preserve">: calls</w:t>
+      </w:r>
+      <w:r>
+        <w:t xml:space="preserve"> </w:t>
+      </w:r>
+      <w:r>
+        <w:rPr>
+          <w:rStyle w:val="VerbatimChar"/>
+        </w:rPr>
+        <w:t xml:space="preserve">JSON.stringify</w:t>
+      </w:r>
+      <w:r>
+        <w:t xml:space="preserve"> </w:t>
+      </w:r>
+      <w:r>
+        <w:t xml:space="preserve">on the input and useful for debugging</w:t>
+      </w:r>
+    </w:p>
+    <w:p>
+      <w:pPr>
+        <w:pStyle w:val="Compact"/>
+        <w:numPr>
+          <w:numId w:val="1051"/>
+          <w:ilvl w:val="0"/>
+        </w:numPr>
+      </w:pPr>
+      <w:hyperlink r:id="rId105">
+        <w:r>
+          <w:rPr>
+            <w:rStyle w:val="Hyperlink"/>
+          </w:rPr>
+          <w:t xml:space="preserve">LowerCasePipe</w:t>
+        </w:r>
+      </w:hyperlink>
+      <w:r>
+        <w:t xml:space="preserve">: used to convert a string to lowercase letters</w:t>
+      </w:r>
+    </w:p>
+    <w:p>
+      <w:pPr>
+        <w:pStyle w:val="Compact"/>
+        <w:numPr>
+          <w:numId w:val="1051"/>
+          <w:ilvl w:val="0"/>
+        </w:numPr>
+      </w:pPr>
+      <w:hyperlink r:id="rId106">
+        <w:r>
+          <w:rPr>
+            <w:rStyle w:val="Hyperlink"/>
+          </w:rPr>
+          <w:t xml:space="preserve">PercentPipe</w:t>
+        </w:r>
+      </w:hyperlink>
+      <w:r>
+        <w:t xml:space="preserve">: used to format a number as percentage</w:t>
+      </w:r>
+    </w:p>
+    <w:p>
+      <w:pPr>
+        <w:pStyle w:val="Compact"/>
+        <w:numPr>
+          <w:numId w:val="1051"/>
+          <w:ilvl w:val="0"/>
+        </w:numPr>
+      </w:pPr>
+      <w:hyperlink r:id="rId107">
+        <w:r>
+          <w:rPr>
+            <w:rStyle w:val="Hyperlink"/>
+          </w:rPr>
+          <w:t xml:space="preserve">SlicePipe</w:t>
+        </w:r>
+      </w:hyperlink>
+      <w:r>
+        <w:t xml:space="preserve">: used to create a subset of list or string</w:t>
+      </w:r>
+    </w:p>
+    <w:p>
+      <w:pPr>
+        <w:pStyle w:val="Compact"/>
+        <w:numPr>
+          <w:numId w:val="1051"/>
+          <w:ilvl w:val="0"/>
+        </w:numPr>
+      </w:pPr>
+      <w:hyperlink r:id="rId108">
+        <w:r>
+          <w:rPr>
+            <w:rStyle w:val="Hyperlink"/>
+          </w:rPr>
+          <w:t xml:space="preserve">UpperCasePipe</w:t>
+        </w:r>
+      </w:hyperlink>
+      <w:r>
+        <w:t xml:space="preserve">: used to transform a text to upper case</w:t>
+      </w:r>
+    </w:p>
+    <w:p>
+      <w:pPr>
+        <w:pStyle w:val="Heading4"/>
+      </w:pPr>
+      <w:bookmarkStart w:id="109" w:name="date"/>
+      <w:bookmarkEnd w:id="109"/>
+      <w:r>
+        <w:t xml:space="preserve">Date</w:t>
+      </w:r>
+    </w:p>
+    <w:p>
+      <w:pPr>
+        <w:pStyle w:val="SourceCode"/>
+      </w:pPr>
+      <w:r>
+        <w:rPr>
+          <w:rStyle w:val="NormalTok"/>
+        </w:rPr>
+        <w:t xml:space="preserve">{{ input | date:optionalFormat}}</w:t>
+      </w:r>
+    </w:p>
+    <w:p>
+      <w:pPr>
+        <w:pStyle w:val="Compact"/>
+        <w:numPr>
+          <w:numId w:val="1052"/>
+          <w:ilvl w:val="0"/>
+        </w:numPr>
+      </w:pPr>
+      <w:r>
+        <w:rPr>
+          <w:rStyle w:val="VerbatimChar"/>
+        </w:rPr>
+        <w:t xml:space="preserve">input</w:t>
+      </w:r>
+      <w:r>
+        <w:t xml:space="preserve">: a date object or a number (milliseconds since UTC epoch)</w:t>
+      </w:r>
+    </w:p>
+    <w:p>
+      <w:pPr>
+        <w:pStyle w:val="Compact"/>
+        <w:numPr>
+          <w:numId w:val="1052"/>
+          <w:ilvl w:val="0"/>
+        </w:numPr>
+      </w:pPr>
+      <w:r>
+        <w:rPr>
+          <w:rStyle w:val="VerbatimChar"/>
+        </w:rPr>
+        <w:t xml:space="preserve">optionalFormat</w:t>
+      </w:r>
+      <w:r>
+        <w:t xml:space="preserve">: a string used to format the output. It specifies which components of date and time to include in the output</w:t>
+      </w:r>
+    </w:p>
+    <w:p>
+      <w:pPr>
+        <w:pStyle w:val="FirstParagraph"/>
+      </w:pPr>
+      <w:r>
+        <w:rPr>
+          <w:b/>
+        </w:rPr>
+        <w:t xml:space="preserve">Using predefined formats</w:t>
+      </w:r>
+    </w:p>
+    <w:p>
+      <w:pPr>
+        <w:pStyle w:val="BodyText"/>
+      </w:pPr>
+      <w:r>
+        <w:t xml:space="preserve">Usage Example:</w:t>
+      </w:r>
+      <w:r>
+        <w:t xml:space="preserve"> </w:t>
+      </w:r>
+      <w:r>
+        <w:rPr>
+          <w:rStyle w:val="VerbatimChar"/>
+        </w:rPr>
+        <w:t xml:space="preserve">{{ input | date:'short'}}</w:t>
+      </w:r>
+    </w:p>
+    <w:tbl>
+      <w:tblPr>
+        <w:tblStyle w:val="TableNormal"/>
+        <w:tblW w:type="pct" w:w="2986.111111111111"/>
+        <w:tblLook w:firstRow="1"/>
+      </w:tblPr>
+      <w:tblGrid>
+        <w:gridCol w:w="1650"/>
+        <w:gridCol w:w="3080"/>
+      </w:tblGrid>
+      <w:tr>
+        <w:trPr>
+          <w:cnfStyle w:firstRow="1"/>
+        </w:trPr>
+        <w:tc>
+          <w:tcPr>
+            <w:tcBorders>
+              <w:bottom w:val="single"/>
+            </w:tcBorders>
+            <w:vAlign w:val="bottom"/>
+          </w:tcPr>
+          <w:p>
+            <w:pPr>
+              <w:pStyle w:val="Compact"/>
+              <w:jc w:val="left"/>
+            </w:pPr>
+            <w:r>
+              <w:t xml:space="preserve">Name</w:t>
+            </w:r>
+          </w:p>
+        </w:tc>
+        <w:tc>
+          <w:tcPr>
+            <w:tcBorders>
+              <w:bottom w:val="single"/>
+            </w:tcBorders>
+            <w:vAlign w:val="bottom"/>
+          </w:tcPr>
+          <w:p>
+            <w:pPr>
+              <w:pStyle w:val="Compact"/>
+              <w:jc w:val="left"/>
+            </w:pPr>
+            <w:r>
+              <w:t xml:space="preserve">Example</w:t>
+            </w:r>
+          </w:p>
+        </w:tc>
+      </w:tr>
+      <w:tr>
+        <w:tc>
+          <w:p>
+            <w:pPr>
+              <w:jc w:val="left"/>
+            </w:pPr>
+            <w:r>
+              <w:rPr>
+                <w:rStyle w:val="VerbatimChar"/>
+              </w:rPr>
+              <w:t xml:space="preserve">short</w:t>
+            </w:r>
+          </w:p>
+        </w:tc>
+        <w:tc>
+          <w:p>
+            <w:pPr>
+              <w:jc w:val="left"/>
+            </w:pPr>
+            <w:r>
+              <w:t xml:space="preserve">9/3/2010, 12:05 PM</w:t>
+            </w:r>
+          </w:p>
+        </w:tc>
+      </w:tr>
+      <w:tr>
+        <w:tc>
+          <w:p>
+            <w:pPr>
+              <w:jc w:val="left"/>
+            </w:pPr>
+            <w:r>
+              <w:rPr>
+                <w:rStyle w:val="VerbatimChar"/>
+              </w:rPr>
+              <w:t xml:space="preserve">shortDate</w:t>
+            </w:r>
+          </w:p>
+        </w:tc>
+        <w:tc>
+          <w:p>
+            <w:pPr>
+              <w:jc w:val="left"/>
+            </w:pPr>
+            <w:r>
+              <w:t xml:space="preserve">9/3/2010</w:t>
+            </w:r>
+          </w:p>
+        </w:tc>
+      </w:tr>
+      <w:tr>
+        <w:tc>
+          <w:p>
+            <w:pPr>
+              <w:jc w:val="left"/>
+            </w:pPr>
+            <w:r>
+              <w:rPr>
+                <w:rStyle w:val="VerbatimChar"/>
+              </w:rPr>
+              <w:t xml:space="preserve">medium</w:t>
+            </w:r>
+          </w:p>
+        </w:tc>
+        <w:tc>
+          <w:p>
+            <w:pPr>
+              <w:jc w:val="left"/>
+            </w:pPr>
+            <w:r>
+              <w:t xml:space="preserve">Sep 3, 2010, 12:05:08 PM</w:t>
+            </w:r>
+          </w:p>
+        </w:tc>
+      </w:tr>
+      <w:tr>
+        <w:tc>
+          <w:p>
+            <w:pPr>
+              <w:jc w:val="left"/>
+            </w:pPr>
+            <w:r>
+              <w:rPr>
+                <w:rStyle w:val="VerbatimChar"/>
+              </w:rPr>
+              <w:t xml:space="preserve">mediumDate</w:t>
+            </w:r>
+          </w:p>
+        </w:tc>
+        <w:tc>
+          <w:p>
+            <w:pPr>
+              <w:jc w:val="left"/>
+            </w:pPr>
+            <w:r>
+              <w:t xml:space="preserve">Sep 3, 2010</w:t>
+            </w:r>
+          </w:p>
+        </w:tc>
+      </w:tr>
+      <w:tr>
+        <w:tc>
+          <w:p>
+            <w:pPr>
+              <w:jc w:val="left"/>
+            </w:pPr>
+            <w:r>
+              <w:rPr>
+                <w:rStyle w:val="VerbatimChar"/>
+              </w:rPr>
+              <w:t xml:space="preserve">longDate</w:t>
+            </w:r>
+          </w:p>
+        </w:tc>
+        <w:tc>
+          <w:p>
+            <w:pPr>
+              <w:jc w:val="left"/>
+            </w:pPr>
+            <w:r>
+              <w:t xml:space="preserve">September 3, 2010</w:t>
+            </w:r>
+          </w:p>
+        </w:tc>
+      </w:tr>
+      <w:tr>
+        <w:tc>
+          <w:p>
+            <w:pPr>
+              <w:jc w:val="left"/>
+            </w:pPr>
+            <w:r>
+              <w:rPr>
+                <w:rStyle w:val="VerbatimChar"/>
+              </w:rPr>
+              <w:t xml:space="preserve">fullDate</w:t>
+            </w:r>
+          </w:p>
+        </w:tc>
+        <w:tc>
+          <w:p>
+            <w:pPr>
+              <w:jc w:val="left"/>
+            </w:pPr>
+            <w:r>
+              <w:t xml:space="preserve">Friday, September 3, 2010</w:t>
+            </w:r>
+          </w:p>
+        </w:tc>
+      </w:tr>
+      <w:tr>
+        <w:tc>
+          <w:p>
+            <w:pPr>
+              <w:jc w:val="left"/>
+            </w:pPr>
+            <w:r>
+              <w:rPr>
+                <w:rStyle w:val="VerbatimChar"/>
+              </w:rPr>
+              <w:t xml:space="preserve">shortTime</w:t>
+            </w:r>
+          </w:p>
+        </w:tc>
+        <w:tc>
+          <w:p>
+            <w:pPr>
+              <w:jc w:val="left"/>
+            </w:pPr>
+            <w:r>
+              <w:t xml:space="preserve">12:05 PM</w:t>
+            </w:r>
+          </w:p>
+        </w:tc>
+      </w:tr>
+      <w:tr>
+        <w:tc>
+          <w:p>
+            <w:pPr>
+              <w:jc w:val="left"/>
+            </w:pPr>
+            <w:r>
+              <w:rPr>
+                <w:rStyle w:val="VerbatimChar"/>
+              </w:rPr>
+              <w:t xml:space="preserve">mediumTime</w:t>
+            </w:r>
+          </w:p>
+        </w:tc>
+        <w:tc>
+          <w:p>
+            <w:pPr>
+              <w:jc w:val="left"/>
+            </w:pPr>
+            <w:r>
+              <w:t xml:space="preserve">12:05:08 PM</w:t>
+            </w:r>
+          </w:p>
+        </w:tc>
+      </w:tr>
+    </w:tbl>
+    <w:p>
+      <w:pPr>
+        <w:pStyle w:val="BodyText"/>
+      </w:pPr>
+      <w:r>
+        <w:rPr>
+          <w:b/>
+        </w:rPr>
+        <w:t xml:space="preserve">Using Custom Formats</w:t>
+      </w:r>
+    </w:p>
+    <w:p>
+      <w:pPr>
+        <w:pStyle w:val="Compact"/>
+        <w:numPr>
+          <w:numId w:val="1053"/>
+          <w:ilvl w:val="0"/>
+        </w:numPr>
+      </w:pPr>
+      <w:r>
+        <w:t xml:space="preserve">Generally speaking every date object has a year, month, day, hour, minute, and second.</w:t>
+      </w:r>
+    </w:p>
+    <w:p>
+      <w:pPr>
+        <w:pStyle w:val="Compact"/>
+        <w:numPr>
+          <w:numId w:val="1053"/>
+          <w:ilvl w:val="0"/>
+        </w:numPr>
+      </w:pPr>
+      <w:r>
+        <w:t xml:space="preserve">Using a custom string, you can specify which component you would like to include in the output.</w:t>
+      </w:r>
+    </w:p>
+    <w:tbl>
+      <w:tblPr>
+        <w:tblStyle w:val="TableNormal"/>
+        <w:tblW w:type="pct" w:w="5000.0"/>
+        <w:tblLook w:firstRow="1"/>
+      </w:tblPr>
+      <w:tblGrid>
+        <w:gridCol w:w="729"/>
+        <w:gridCol w:w="1875"/>
+        <w:gridCol w:w="625"/>
+        <w:gridCol w:w="1458"/>
+        <w:gridCol w:w="1354"/>
+        <w:gridCol w:w="937"/>
+        <w:gridCol w:w="937"/>
+      </w:tblGrid>
+      <w:tr>
+        <w:trPr>
+          <w:cnfStyle w:firstRow="1"/>
+        </w:trPr>
+        <w:tc>
+          <w:tcPr>
+            <w:tcBorders>
+              <w:bottom w:val="single"/>
+            </w:tcBorders>
+            <w:vAlign w:val="bottom"/>
+          </w:tcPr>
+          <w:p>
+            <w:pPr>
+              <w:pStyle w:val="Compact"/>
+              <w:jc w:val="left"/>
+            </w:pPr>
+            <w:r>
+              <w:t xml:space="preserve">Year</w:t>
+            </w:r>
+          </w:p>
+        </w:tc>
+        <w:tc>
+          <w:tcPr>
+            <w:tcBorders>
+              <w:bottom w:val="single"/>
+            </w:tcBorders>
+            <w:vAlign w:val="bottom"/>
+          </w:tcPr>
+          <w:p>
+            <w:pPr>
+              <w:pStyle w:val="Compact"/>
+              <w:jc w:val="left"/>
+            </w:pPr>
+            <w:r>
+              <w:t xml:space="preserve">Month</w:t>
+            </w:r>
+          </w:p>
+        </w:tc>
+        <w:tc>
+          <w:tcPr>
+            <w:tcBorders>
+              <w:bottom w:val="single"/>
+            </w:tcBorders>
+            <w:vAlign w:val="bottom"/>
+          </w:tcPr>
+          <w:p>
+            <w:pPr>
+              <w:pStyle w:val="Compact"/>
+              <w:jc w:val="left"/>
+            </w:pPr>
+            <w:r>
+              <w:t xml:space="preserve">Day</w:t>
+            </w:r>
+          </w:p>
+        </w:tc>
+        <w:tc>
+          <w:tcPr>
+            <w:tcBorders>
+              <w:bottom w:val="single"/>
+            </w:tcBorders>
+            <w:vAlign w:val="bottom"/>
+          </w:tcPr>
+          <w:p>
+            <w:pPr>
+              <w:pStyle w:val="Compact"/>
+              <w:jc w:val="left"/>
+            </w:pPr>
+            <w:r>
+              <w:t xml:space="preserve">Weekday</w:t>
+            </w:r>
+          </w:p>
+        </w:tc>
+        <w:tc>
+          <w:tcPr>
+            <w:tcBorders>
+              <w:bottom w:val="single"/>
+            </w:tcBorders>
+            <w:vAlign w:val="bottom"/>
+          </w:tcPr>
+          <w:p>
+            <w:pPr>
+              <w:pStyle w:val="Compact"/>
+              <w:jc w:val="left"/>
+            </w:pPr>
+            <w:r>
+              <w:t xml:space="preserve">Hour</w:t>
+            </w:r>
+          </w:p>
+        </w:tc>
+        <w:tc>
+          <w:tcPr>
+            <w:tcBorders>
+              <w:bottom w:val="single"/>
+            </w:tcBorders>
+            <w:vAlign w:val="bottom"/>
+          </w:tcPr>
+          <w:p>
+            <w:pPr>
+              <w:pStyle w:val="Compact"/>
+              <w:jc w:val="left"/>
+            </w:pPr>
+            <w:r>
+              <w:t xml:space="preserve">Minute</w:t>
+            </w:r>
+          </w:p>
+        </w:tc>
+        <w:tc>
+          <w:tcPr>
+            <w:tcBorders>
+              <w:bottom w:val="single"/>
+            </w:tcBorders>
+            <w:vAlign w:val="bottom"/>
+          </w:tcPr>
+          <w:p>
+            <w:pPr>
+              <w:pStyle w:val="Compact"/>
+              <w:jc w:val="left"/>
+            </w:pPr>
+            <w:r>
+              <w:t xml:space="preserve">Second</w:t>
+            </w:r>
+          </w:p>
+        </w:tc>
+      </w:tr>
+      <w:tr>
+        <w:tc>
+          <w:p>
+            <w:pPr>
+              <w:jc w:val="left"/>
+            </w:pPr>
+            <w:r>
+              <w:t xml:space="preserve">y</w:t>
+            </w:r>
+          </w:p>
+        </w:tc>
+        <w:tc>
+          <w:p>
+            <w:pPr>
+              <w:jc w:val="left"/>
+            </w:pPr>
+            <w:r>
+              <w:t xml:space="preserve">M, MMM, MMMM</w:t>
+            </w:r>
+          </w:p>
+        </w:tc>
+        <w:tc>
+          <w:p>
+            <w:pPr>
+              <w:jc w:val="left"/>
+            </w:pPr>
+            <w:r>
+              <w:t xml:space="preserve">d</w:t>
+            </w:r>
+          </w:p>
+        </w:tc>
+        <w:tc>
+          <w:p>
+            <w:pPr>
+              <w:jc w:val="left"/>
+            </w:pPr>
+            <w:r>
+              <w:t xml:space="preserve">EEE, EEEE</w:t>
+            </w:r>
+          </w:p>
+        </w:tc>
+        <w:tc>
+          <w:p>
+            <w:pPr>
+              <w:jc w:val="left"/>
+            </w:pPr>
+            <w:r>
+              <w:t xml:space="preserve">j, h, H</w:t>
+            </w:r>
+          </w:p>
+        </w:tc>
+        <w:tc>
+          <w:p>
+            <w:pPr>
+              <w:jc w:val="left"/>
+            </w:pPr>
+            <w:r>
+              <w:t xml:space="preserve">m</w:t>
+            </w:r>
+          </w:p>
+        </w:tc>
+        <w:tc>
+          <w:p>
+            <w:pPr>
+              <w:jc w:val="left"/>
+            </w:pPr>
+            <w:r>
+              <w:t xml:space="preserve">s</w:t>
+            </w:r>
+          </w:p>
+        </w:tc>
+      </w:tr>
+      <w:tr>
+        <w:tc>
+          <w:p>
+            <w:pPr>
+              <w:jc w:val="left"/>
+            </w:pPr>
+            <w:r>
+              <w:t xml:space="preserve">2016</w:t>
+            </w:r>
+          </w:p>
+        </w:tc>
+        <w:tc>
+          <w:p>
+            <w:pPr>
+              <w:jc w:val="left"/>
+            </w:pPr>
+            <w:r>
+              <w:t xml:space="preserve">1, Jan, January</w:t>
+            </w:r>
+          </w:p>
+        </w:tc>
+        <w:tc>
+          <w:p>
+            <w:pPr>
+              <w:jc w:val="left"/>
+            </w:pPr>
+            <w:r>
+              <w:t xml:space="preserve">1</w:t>
+            </w:r>
+          </w:p>
+        </w:tc>
+        <w:tc>
+          <w:p>
+            <w:pPr>
+              <w:jc w:val="left"/>
+            </w:pPr>
+            <w:r>
+              <w:t xml:space="preserve">Sun, Sunday</w:t>
+            </w:r>
+          </w:p>
+        </w:tc>
+        <w:tc>
+          <w:p>
+            <w:pPr>
+              <w:jc w:val="left"/>
+            </w:pPr>
+            <w:r>
+              <w:t xml:space="preserve">1, 1 AM, 1</w:t>
+            </w:r>
+          </w:p>
+        </w:tc>
+        <w:tc>
+          <w:p>
+            <w:pPr>
+              <w:jc w:val="left"/>
+            </w:pPr>
+            <w:r>
+              <w:t xml:space="preserve">1</w:t>
+            </w:r>
+          </w:p>
+        </w:tc>
+        <w:tc>
+          <w:p>
+            <w:pPr>
+              <w:jc w:val="left"/>
+            </w:pPr>
+            <w:r>
+              <w:t xml:space="preserve">1</w:t>
+            </w:r>
+          </w:p>
+        </w:tc>
+      </w:tr>
+    </w:tbl>
+    <w:p>
+      <w:pPr>
+        <w:pStyle w:val="BodyText"/>
+      </w:pPr>
+      <w:r>
+        <w:t xml:space="preserve">Note that every single letter identifier can be used twice to denote a double digit numeric value. For example,</w:t>
+      </w:r>
+      <w:r>
+        <w:t xml:space="preserve"> </w:t>
+      </w:r>
+      <w:r>
+        <w:rPr>
+          <w:rStyle w:val="VerbatimChar"/>
+        </w:rPr>
+        <w:t xml:space="preserve">yy</w:t>
+      </w:r>
+      <w:r>
+        <w:t xml:space="preserve"> </w:t>
+      </w:r>
+      <w:r>
+        <w:t xml:space="preserve">will result in</w:t>
+      </w:r>
+      <w:r>
+        <w:t xml:space="preserve"> </w:t>
+      </w:r>
+      <w:r>
+        <w:rPr>
+          <w:rStyle w:val="VerbatimChar"/>
+        </w:rPr>
+        <w:t xml:space="preserve">15</w:t>
+      </w:r>
+      <w:r>
+        <w:t xml:space="preserve"> </w:t>
+      </w:r>
+      <w:r>
+        <w:t xml:space="preserve">for the year value. Below is a table just to be thorough:</w:t>
+      </w:r>
+    </w:p>
+    <w:p>
+      <w:pPr>
+        <w:pStyle w:val="BodyText"/>
+      </w:pPr>
+      <w:r>
+        <w:rPr>
+          <w:b/>
+        </w:rPr>
+        <w:t xml:space="preserve">Double Digit</w:t>
+      </w:r>
+    </w:p>
+    <w:tbl>
+      <w:tblPr>
+        <w:tblStyle w:val="TableNormal"/>
+        <w:tblW w:type="pct" w:w="3888.8888888888882"/>
+        <w:tblLook w:firstRow="1"/>
+      </w:tblPr>
+      <w:tblGrid>
+        <w:gridCol w:w="770"/>
+        <w:gridCol w:w="880"/>
+        <w:gridCol w:w="660"/>
+        <w:gridCol w:w="1870"/>
+        <w:gridCol w:w="990"/>
+        <w:gridCol w:w="990"/>
+      </w:tblGrid>
+      <w:tr>
+        <w:trPr>
+          <w:cnfStyle w:firstRow="1"/>
+        </w:trPr>
+        <w:tc>
+          <w:tcPr>
+            <w:tcBorders>
+              <w:bottom w:val="single"/>
+            </w:tcBorders>
+            <w:vAlign w:val="bottom"/>
+          </w:tcPr>
+          <w:p>
+            <w:pPr>
+              <w:pStyle w:val="Compact"/>
+              <w:jc w:val="left"/>
+            </w:pPr>
+            <w:r>
+              <w:t xml:space="preserve">Year</w:t>
+            </w:r>
+          </w:p>
+        </w:tc>
+        <w:tc>
+          <w:tcPr>
+            <w:tcBorders>
+              <w:bottom w:val="single"/>
+            </w:tcBorders>
+            <w:vAlign w:val="bottom"/>
+          </w:tcPr>
+          <w:p>
+            <w:pPr>
+              <w:pStyle w:val="Compact"/>
+              <w:jc w:val="left"/>
+            </w:pPr>
+            <w:r>
+              <w:t xml:space="preserve">Month</w:t>
+            </w:r>
+          </w:p>
+        </w:tc>
+        <w:tc>
+          <w:tcPr>
+            <w:tcBorders>
+              <w:bottom w:val="single"/>
+            </w:tcBorders>
+            <w:vAlign w:val="bottom"/>
+          </w:tcPr>
+          <w:p>
+            <w:pPr>
+              <w:pStyle w:val="Compact"/>
+              <w:jc w:val="left"/>
+            </w:pPr>
+            <w:r>
+              <w:t xml:space="preserve">Day</w:t>
+            </w:r>
+          </w:p>
+        </w:tc>
+        <w:tc>
+          <w:tcPr>
+            <w:tcBorders>
+              <w:bottom w:val="single"/>
+            </w:tcBorders>
+            <w:vAlign w:val="bottom"/>
+          </w:tcPr>
+          <w:p>
+            <w:pPr>
+              <w:pStyle w:val="Compact"/>
+              <w:jc w:val="left"/>
+            </w:pPr>
+            <w:r>
+              <w:t xml:space="preserve">Hour</w:t>
+            </w:r>
+          </w:p>
+        </w:tc>
+        <w:tc>
+          <w:tcPr>
+            <w:tcBorders>
+              <w:bottom w:val="single"/>
+            </w:tcBorders>
+            <w:vAlign w:val="bottom"/>
+          </w:tcPr>
+          <w:p>
+            <w:pPr>
+              <w:pStyle w:val="Compact"/>
+              <w:jc w:val="left"/>
+            </w:pPr>
+            <w:r>
+              <w:t xml:space="preserve">Minute</w:t>
+            </w:r>
+          </w:p>
+        </w:tc>
+        <w:tc>
+          <w:tcPr>
+            <w:tcBorders>
+              <w:bottom w:val="single"/>
+            </w:tcBorders>
+            <w:vAlign w:val="bottom"/>
+          </w:tcPr>
+          <w:p>
+            <w:pPr>
+              <w:pStyle w:val="Compact"/>
+              <w:jc w:val="left"/>
+            </w:pPr>
+            <w:r>
+              <w:t xml:space="preserve">Second</w:t>
+            </w:r>
+          </w:p>
+        </w:tc>
+      </w:tr>
+      <w:tr>
+        <w:tc>
+          <w:p>
+            <w:pPr>
+              <w:jc w:val="left"/>
+            </w:pPr>
+            <w:r>
+              <w:t xml:space="preserve">yy</w:t>
+            </w:r>
+          </w:p>
+        </w:tc>
+        <w:tc>
+          <w:p>
+            <w:pPr>
+              <w:jc w:val="left"/>
+            </w:pPr>
+            <w:r>
+              <w:t xml:space="preserve">MM</w:t>
+            </w:r>
+          </w:p>
+        </w:tc>
+        <w:tc>
+          <w:p>
+            <w:pPr>
+              <w:jc w:val="left"/>
+            </w:pPr>
+            <w:r>
+              <w:t xml:space="preserve">dd</w:t>
+            </w:r>
+          </w:p>
+        </w:tc>
+        <w:tc>
+          <w:p>
+            <w:pPr>
+              <w:jc w:val="left"/>
+            </w:pPr>
+            <w:r>
+              <w:t xml:space="preserve">jj, hh, HH</w:t>
+            </w:r>
+          </w:p>
+        </w:tc>
+        <w:tc>
+          <w:p>
+            <w:pPr>
+              <w:jc w:val="left"/>
+            </w:pPr>
+            <w:r>
+              <w:t xml:space="preserve">mm</w:t>
+            </w:r>
+          </w:p>
+        </w:tc>
+        <w:tc>
+          <w:p>
+            <w:pPr>
+              <w:jc w:val="left"/>
+            </w:pPr>
+            <w:r>
+              <w:t xml:space="preserve">ss</w:t>
+            </w:r>
+          </w:p>
+        </w:tc>
+      </w:tr>
+      <w:tr>
+        <w:tc>
+          <w:p>
+            <w:pPr>
+              <w:jc w:val="left"/>
+            </w:pPr>
+            <w:r>
+              <w:t xml:space="preserve">16</w:t>
+            </w:r>
+          </w:p>
+        </w:tc>
+        <w:tc>
+          <w:p>
+            <w:pPr>
+              <w:jc w:val="left"/>
+            </w:pPr>
+            <w:r>
+              <w:t xml:space="preserve">01</w:t>
+            </w:r>
+          </w:p>
+        </w:tc>
+        <w:tc>
+          <w:p>
+            <w:pPr>
+              <w:jc w:val="left"/>
+            </w:pPr>
+            <w:r>
+              <w:t xml:space="preserve">01</w:t>
+            </w:r>
+          </w:p>
+        </w:tc>
+        <w:tc>
+          <w:p>
+            <w:pPr>
+              <w:jc w:val="left"/>
+            </w:pPr>
+            <w:r>
+              <w:t xml:space="preserve">01, 01 AM, 01</w:t>
+            </w:r>
+          </w:p>
+        </w:tc>
+        <w:tc>
+          <w:p>
+            <w:pPr>
+              <w:jc w:val="left"/>
+            </w:pPr>
+            <w:r>
+              <w:t xml:space="preserve">01</w:t>
+            </w:r>
+          </w:p>
+        </w:tc>
+        <w:tc>
+          <w:p>
+            <w:pPr>
+              <w:jc w:val="left"/>
+            </w:pPr>
+            <w:r>
+              <w:t xml:space="preserve">01</w:t>
+            </w:r>
+          </w:p>
+        </w:tc>
+      </w:tr>
+    </w:tbl>
+    <w:p>
+      <w:pPr>
+        <w:pStyle w:val="BodyText"/>
+      </w:pPr>
+      <w:r>
+        <w:t xml:space="preserve">Details for Month/Weekday/Hour are summarized in the tables below:</w:t>
+      </w:r>
+    </w:p>
+    <w:p>
+      <w:pPr>
+        <w:pStyle w:val="BodyText"/>
+      </w:pPr>
+      <w:r>
+        <w:rPr>
+          <w:b/>
+        </w:rPr>
+        <w:t xml:space="preserve">Month Details</w:t>
+      </w:r>
+    </w:p>
+    <w:tbl>
+      <w:tblPr>
+        <w:tblStyle w:val="TableNormal"/>
+        <w:tblW w:type="pct" w:w="2222.222222222222"/>
+        <w:tblLook w:firstRow="1"/>
+      </w:tblPr>
+      <w:tblGrid>
+        <w:gridCol w:w="880"/>
+        <w:gridCol w:w="1320"/>
+        <w:gridCol w:w="1320"/>
+      </w:tblGrid>
+      <w:tr>
+        <w:trPr>
+          <w:cnfStyle w:firstRow="1"/>
+        </w:trPr>
+        <w:tc>
+          <w:tcPr>
+            <w:tcBorders>
+              <w:bottom w:val="single"/>
+            </w:tcBorders>
+            <w:vAlign w:val="bottom"/>
+          </w:tcPr>
+          <w:p>
+            <w:pPr>
+              <w:pStyle w:val="Compact"/>
+              <w:jc w:val="left"/>
+            </w:pPr>
+            <w:r>
+              <w:t xml:space="preserve">M</w:t>
+            </w:r>
+          </w:p>
+        </w:tc>
+        <w:tc>
+          <w:tcPr>
+            <w:tcBorders>
+              <w:bottom w:val="single"/>
+            </w:tcBorders>
+            <w:vAlign w:val="bottom"/>
+          </w:tcPr>
+          <w:p>
+            <w:pPr>
+              <w:pStyle w:val="Compact"/>
+              <w:jc w:val="left"/>
+            </w:pPr>
+            <w:r>
+              <w:t xml:space="preserve">MMM</w:t>
+            </w:r>
+          </w:p>
+        </w:tc>
+        <w:tc>
+          <w:tcPr>
+            <w:tcBorders>
+              <w:bottom w:val="single"/>
+            </w:tcBorders>
+            <w:vAlign w:val="bottom"/>
+          </w:tcPr>
+          <w:p>
+            <w:pPr>
+              <w:pStyle w:val="Compact"/>
+              <w:jc w:val="left"/>
+            </w:pPr>
+            <w:r>
+              <w:t xml:space="preserve">MMMM</w:t>
+            </w:r>
+          </w:p>
+        </w:tc>
+      </w:tr>
+      <w:tr>
+        <w:tc>
+          <w:p>
+            <w:pPr>
+              <w:jc w:val="left"/>
+            </w:pPr>
+            <w:r>
+              <w:t xml:space="preserve">Digit</w:t>
+            </w:r>
+          </w:p>
+        </w:tc>
+        <w:tc>
+          <w:p>
+            <w:pPr>
+              <w:jc w:val="left"/>
+            </w:pPr>
+            <w:r>
+              <w:t xml:space="preserve">Abbr Name</w:t>
+            </w:r>
+          </w:p>
+        </w:tc>
+        <w:tc>
+          <w:p>
+            <w:pPr>
+              <w:jc w:val="left"/>
+            </w:pPr>
+            <w:r>
+              <w:t xml:space="preserve">Full Name</w:t>
+            </w:r>
+          </w:p>
+        </w:tc>
+      </w:tr>
+      <w:tr>
+        <w:tc>
+          <w:p>
+            <w:pPr>
+              <w:jc w:val="left"/>
+            </w:pPr>
+            <w:r>
+              <w:t xml:space="preserve">1</w:t>
+            </w:r>
+          </w:p>
+        </w:tc>
+        <w:tc>
+          <w:p>
+            <w:pPr>
+              <w:jc w:val="left"/>
+            </w:pPr>
+            <w:r>
+              <w:t xml:space="preserve">Jan</w:t>
+            </w:r>
+          </w:p>
+        </w:tc>
+        <w:tc>
+          <w:p>
+            <w:pPr>
+              <w:jc w:val="left"/>
+            </w:pPr>
+            <w:r>
+              <w:t xml:space="preserve">January</w:t>
+            </w:r>
+          </w:p>
+        </w:tc>
+      </w:tr>
+    </w:tbl>
+    <w:p>
+      <w:pPr>
+        <w:pStyle w:val="BodyText"/>
+      </w:pPr>
+      <w:r>
+        <w:rPr>
+          <w:b/>
+        </w:rPr>
+        <w:t xml:space="preserve">Weekday Details</w:t>
+      </w:r>
+    </w:p>
+    <w:tbl>
+      <w:tblPr>
+        <w:tblStyle w:val="TableNormal"/>
+        <w:tblW w:type="pct" w:w="1666.6666666666665"/>
+        <w:tblLook w:firstRow="1"/>
+      </w:tblPr>
+      <w:tblGrid>
+        <w:gridCol w:w="1320"/>
+        <w:gridCol w:w="1320"/>
+      </w:tblGrid>
+      <w:tr>
+        <w:trPr>
+          <w:cnfStyle w:firstRow="1"/>
+        </w:trPr>
+        <w:tc>
+          <w:tcPr>
+            <w:tcBorders>
+              <w:bottom w:val="single"/>
+            </w:tcBorders>
+            <w:vAlign w:val="bottom"/>
+          </w:tcPr>
+          <w:p>
+            <w:pPr>
+              <w:pStyle w:val="Compact"/>
+              <w:jc w:val="left"/>
+            </w:pPr>
+            <w:r>
+              <w:t xml:space="preserve">EEE</w:t>
+            </w:r>
+          </w:p>
+        </w:tc>
+        <w:tc>
+          <w:tcPr>
+            <w:tcBorders>
+              <w:bottom w:val="single"/>
+            </w:tcBorders>
+            <w:vAlign w:val="bottom"/>
+          </w:tcPr>
+          <w:p>
+            <w:pPr>
+              <w:pStyle w:val="Compact"/>
+              <w:jc w:val="left"/>
+            </w:pPr>
+            <w:r>
+              <w:t xml:space="preserve">EEEE</w:t>
+            </w:r>
+          </w:p>
+        </w:tc>
+      </w:tr>
+      <w:tr>
+        <w:tc>
+          <w:p>
+            <w:pPr>
+              <w:jc w:val="left"/>
+            </w:pPr>
+            <w:r>
+              <w:t xml:space="preserve">Abbr Name</w:t>
+            </w:r>
+          </w:p>
+        </w:tc>
+        <w:tc>
+          <w:p>
+            <w:pPr>
+              <w:jc w:val="left"/>
+            </w:pPr>
+            <w:r>
+              <w:t xml:space="preserve">Full Name</w:t>
+            </w:r>
+          </w:p>
+        </w:tc>
+      </w:tr>
+      <w:tr>
+        <w:tc>
+          <w:p>
+            <w:pPr>
+              <w:jc w:val="left"/>
+            </w:pPr>
+            <w:r>
+              <w:t xml:space="preserve">Sun</w:t>
+            </w:r>
+          </w:p>
+        </w:tc>
+        <w:tc>
+          <w:p>
+            <w:pPr>
+              <w:jc w:val="left"/>
+            </w:pPr>
+            <w:r>
+              <w:t xml:space="preserve">Sunday</w:t>
+            </w:r>
+          </w:p>
+        </w:tc>
+      </w:tr>
+    </w:tbl>
+    <w:p>
+      <w:pPr>
+        <w:pStyle w:val="BodyText"/>
+      </w:pPr>
+      <w:r>
+        <w:rPr>
+          <w:b/>
+        </w:rPr>
+        <w:t xml:space="preserve">Hour Details</w:t>
+      </w:r>
+    </w:p>
+    <w:tbl>
+      <w:tblPr>
+        <w:tblStyle w:val="TableNormal"/>
+        <w:tblW w:type="pct" w:w="2361.111111111111"/>
+        <w:tblLook w:firstRow="1"/>
+      </w:tblPr>
+      <w:tblGrid>
+        <w:gridCol w:w="880"/>
+        <w:gridCol w:w="1650"/>
+        <w:gridCol w:w="1210"/>
+      </w:tblGrid>
+      <w:tr>
+        <w:trPr>
+          <w:cnfStyle w:firstRow="1"/>
+        </w:trPr>
+        <w:tc>
+          <w:tcPr>
+            <w:tcBorders>
+              <w:bottom w:val="single"/>
+            </w:tcBorders>
+            <w:vAlign w:val="bottom"/>
+          </w:tcPr>
+          <w:p>
+            <w:pPr>
+              <w:pStyle w:val="Compact"/>
+              <w:jc w:val="left"/>
+            </w:pPr>
+            <w:r>
+              <w:t xml:space="preserve">j</w:t>
+            </w:r>
+          </w:p>
+        </w:tc>
+        <w:tc>
+          <w:tcPr>
+            <w:tcBorders>
+              <w:bottom w:val="single"/>
+            </w:tcBorders>
+            <w:vAlign w:val="bottom"/>
+          </w:tcPr>
+          <w:p>
+            <w:pPr>
+              <w:pStyle w:val="Compact"/>
+              <w:jc w:val="left"/>
+            </w:pPr>
+            <w:r>
+              <w:t xml:space="preserve">h</w:t>
+            </w:r>
+          </w:p>
+        </w:tc>
+        <w:tc>
+          <w:tcPr>
+            <w:tcBorders>
+              <w:bottom w:val="single"/>
+            </w:tcBorders>
+            <w:vAlign w:val="bottom"/>
+          </w:tcPr>
+          <w:p>
+            <w:pPr>
+              <w:pStyle w:val="Compact"/>
+              <w:jc w:val="left"/>
+            </w:pPr>
+            <w:r>
+              <w:t xml:space="preserve">H</w:t>
+            </w:r>
+          </w:p>
+        </w:tc>
+      </w:tr>
+      <w:tr>
+        <w:tc>
+          <w:p>
+            <w:pPr>
+              <w:jc w:val="left"/>
+            </w:pPr>
+            <w:r>
+              <w:t xml:space="preserve">Digit</w:t>
+            </w:r>
+          </w:p>
+        </w:tc>
+        <w:tc>
+          <w:p>
+            <w:pPr>
+              <w:jc w:val="left"/>
+            </w:pPr>
+            <w:r>
+              <w:t xml:space="preserve">Hour12 AM/PM</w:t>
+            </w:r>
+          </w:p>
+        </w:tc>
+        <w:tc>
+          <w:p>
+            <w:pPr>
+              <w:jc w:val="left"/>
+            </w:pPr>
+            <w:r>
+              <w:t xml:space="preserve">Military</w:t>
+            </w:r>
+          </w:p>
+        </w:tc>
+      </w:tr>
+      <w:tr>
+        <w:tc>
+          <w:p>
+            <w:pPr>
+              <w:jc w:val="left"/>
+            </w:pPr>
+            <w:r>
+              <w:t xml:space="preserve">13</w:t>
+            </w:r>
+          </w:p>
+        </w:tc>
+        <w:tc>
+          <w:p>
+            <w:pPr>
+              <w:jc w:val="left"/>
+            </w:pPr>
+            <w:r>
+              <w:t xml:space="preserve">1 PM</w:t>
+            </w:r>
+          </w:p>
+        </w:tc>
+        <w:tc>
+          <w:p>
+            <w:pPr>
+              <w:jc w:val="left"/>
+            </w:pPr>
+            <w:r>
+              <w:t xml:space="preserve">13</w:t>
+            </w:r>
+          </w:p>
+        </w:tc>
+      </w:tr>
+    </w:tbl>
+    <w:p>
+      <w:pPr>
+        <w:pStyle w:val="Heading2"/>
+      </w:pPr>
+      <w:bookmarkStart w:id="110" w:name="dependency-injection"/>
+      <w:bookmarkEnd w:id="110"/>
+      <w:r>
+        <w:t xml:space="preserve">Dependency Injection</w:t>
+      </w:r>
+    </w:p>
+    <w:p>
+      <w:pPr>
+        <w:pStyle w:val="FirstParagraph"/>
+      </w:pPr>
+      <w:r>
+        <w:t xml:space="preserve">Dependency Injection is a coding pattern in which a class receives its dependencies from external sources rather than creating them itself. In order to achieve Dependency Injection we need a Dependency InjectionFramework to handle the dependencies for us. Using a DI framework, you simply ask for a class from the injector instead of worrying about the dependencies inside the class itself.</w:t>
+      </w:r>
+    </w:p>
+    <w:p>
+      <w:pPr>
+        <w:pStyle w:val="BodyText"/>
+      </w:pPr>
+      <w:r>
+        <w:t xml:space="preserve">Angular has a standalone module that handles Dependency Injection. This framework can also be used in non-Angular applications to handle Dependency Injection.</w:t>
+      </w:r>
+    </w:p>
+    <w:p>
+      <w:pPr>
+        <w:pStyle w:val="BodyText"/>
+      </w:pPr>
+      <w:r>
+        <w:rPr>
+          <w:b/>
+        </w:rPr>
+        <w:t xml:space="preserve">TODO</w:t>
+      </w:r>
+    </w:p>
+    <w:p>
+      <w:pPr>
+        <w:pStyle w:val="Heading2"/>
+      </w:pPr>
+      <w:bookmarkStart w:id="111" w:name="services-and-providers"/>
+      <w:bookmarkEnd w:id="111"/>
+      <w:r>
+        <w:t xml:space="preserve">Services and Providers</w:t>
+      </w:r>
+    </w:p>
+    <w:p>
+      <w:pPr>
+        <w:pStyle w:val="Compact"/>
+        <w:numPr>
+          <w:numId w:val="1054"/>
+          <w:ilvl w:val="0"/>
+        </w:numPr>
+      </w:pPr>
+      <w:r>
+        <w:t xml:space="preserve">A service is nothing more than a class in Angular 2. It remains nothing more than a class until we register it with the Angular injector.</w:t>
+      </w:r>
+    </w:p>
+    <w:p>
+      <w:pPr>
+        <w:pStyle w:val="Compact"/>
+        <w:numPr>
+          <w:numId w:val="1054"/>
+          <w:ilvl w:val="0"/>
+        </w:numPr>
+      </w:pPr>
+      <w:r>
+        <w:t xml:space="preserve">When you bootstrap your app, Angular creates an injector on the fly that can inject services and other dependencies throughout the app.</w:t>
+      </w:r>
+    </w:p>
+    <w:p>
+      <w:pPr>
+        <w:pStyle w:val="Compact"/>
+        <w:numPr>
+          <w:numId w:val="1054"/>
+          <w:ilvl w:val="0"/>
+        </w:numPr>
+      </w:pPr>
+      <w:r>
+        <w:t xml:space="preserve">You can register the service or the dependencies during when bootstrapping the app or when defining a component.</w:t>
+      </w:r>
+    </w:p>
+    <w:p>
+      <w:pPr>
+        <w:numPr>
+          <w:numId w:val="1054"/>
           <w:ilvl w:val="0"/>
         </w:numPr>
       </w:pPr>
@@ -26162,7 +27723,7 @@
       <w:pPr>
         <w:pStyle w:val="Compact"/>
         <w:numPr>
-          <w:numId w:val="1051"/>
+          <w:numId w:val="1054"/>
           <w:ilvl w:val="0"/>
         </w:numPr>
       </w:pPr>
@@ -26174,7 +27735,7 @@
       <w:pPr>
         <w:pStyle w:val="Compact"/>
         <w:numPr>
-          <w:numId w:val="1051"/>
+          <w:numId w:val="1054"/>
           <w:ilvl w:val="0"/>
         </w:numPr>
       </w:pPr>
@@ -26186,7 +27747,7 @@
       <w:pPr>
         <w:pStyle w:val="Compact"/>
         <w:numPr>
-          <w:numId w:val="1051"/>
+          <w:numId w:val="1054"/>
           <w:ilvl w:val="0"/>
         </w:numPr>
       </w:pPr>
@@ -26198,7 +27759,7 @@
       <w:pPr>
         <w:pStyle w:val="Compact"/>
         <w:numPr>
-          <w:numId w:val="1051"/>
+          <w:numId w:val="1054"/>
           <w:ilvl w:val="0"/>
         </w:numPr>
       </w:pPr>
@@ -26233,7 +27794,7 @@
     <w:p>
       <w:pPr>
         <w:numPr>
-          <w:numId w:val="1051"/>
+          <w:numId w:val="1054"/>
           <w:ilvl w:val="0"/>
         </w:numPr>
       </w:pPr>
@@ -26362,7 +27923,7 @@
       <w:pPr>
         <w:pStyle w:val="Compact"/>
         <w:numPr>
-          <w:numId w:val="1051"/>
+          <w:numId w:val="1054"/>
           <w:ilvl w:val="0"/>
         </w:numPr>
       </w:pPr>
@@ -26373,7 +27934,7 @@
     <w:p>
       <w:pPr>
         <w:numPr>
-          <w:numId w:val="1051"/>
+          <w:numId w:val="1054"/>
           <w:ilvl w:val="0"/>
         </w:numPr>
       </w:pPr>
@@ -26603,7 +28164,7 @@
     <w:p>
       <w:pPr>
         <w:numPr>
-          <w:numId w:val="1051"/>
+          <w:numId w:val="1054"/>
           <w:ilvl w:val="0"/>
         </w:numPr>
       </w:pPr>
@@ -26776,155 +28337,10 @@
       <w:pPr>
         <w:pStyle w:val="Heading2"/>
       </w:pPr>
-      <w:bookmarkStart w:id="101" w:name="data-and-state-management"/>
-      <w:bookmarkEnd w:id="101"/>
+      <w:bookmarkStart w:id="112" w:name="data-and-state-management"/>
+      <w:bookmarkEnd w:id="112"/>
       <w:r>
         <w:t xml:space="preserve">Data and State Management</w:t>
-      </w:r>
-    </w:p>
-    <w:p>
-      <w:pPr>
-        <w:pStyle w:val="Compact"/>
-        <w:numPr>
-          <w:numId w:val="1052"/>
-          <w:ilvl w:val="0"/>
-        </w:numPr>
-      </w:pPr>
-      <w:r>
-        <w:t xml:space="preserve">Angular is flexible and doesn't prescribe a recipe for managing data in your apps</w:t>
-      </w:r>
-    </w:p>
-    <w:p>
-      <w:pPr>
-        <w:pStyle w:val="Compact"/>
-        <w:numPr>
-          <w:numId w:val="1052"/>
-          <w:ilvl w:val="0"/>
-        </w:numPr>
-      </w:pPr>
-      <w:r>
-        <w:t xml:space="preserve">Since observables are integrated into Angular, you can take advantage of observables to manage data and state</w:t>
-      </w:r>
-    </w:p>
-    <w:p>
-      <w:pPr>
-        <w:pStyle w:val="Compact"/>
-        <w:numPr>
-          <w:numId w:val="1052"/>
-          <w:ilvl w:val="0"/>
-        </w:numPr>
-      </w:pPr>
-      <w:r>
-        <w:t xml:space="preserve">You ca use services to manage streams that emit models</w:t>
-      </w:r>
-    </w:p>
-    <w:p>
-      <w:pPr>
-        <w:pStyle w:val="Compact"/>
-        <w:numPr>
-          <w:numId w:val="1052"/>
-          <w:ilvl w:val="0"/>
-        </w:numPr>
-      </w:pPr>
-      <w:r>
-        <w:t xml:space="preserve">Components can subscribe to the streams maintained by services and render accordingly.</w:t>
-      </w:r>
-    </w:p>
-    <w:p>
-      <w:pPr>
-        <w:pStyle w:val="Compact"/>
-        <w:numPr>
-          <w:numId w:val="1053"/>
-          <w:ilvl w:val="1"/>
-        </w:numPr>
-      </w:pPr>
-      <w:r>
-        <w:t xml:space="preserve">For example, you can have a service for a Todo app that contains a stream of todos and a</w:t>
-      </w:r>
-      <w:r>
-        <w:t xml:space="preserve"> </w:t>
-      </w:r>
-      <w:r>
-        <w:rPr>
-          <w:rStyle w:val="VerbatimChar"/>
-        </w:rPr>
-        <w:t xml:space="preserve">ListComponent</w:t>
-      </w:r>
-      <w:r>
-        <w:t xml:space="preserve"> </w:t>
-      </w:r>
-      <w:r>
-        <w:t xml:space="preserve">can listen for todos and render when a new task is added.</w:t>
-      </w:r>
-    </w:p>
-    <w:p>
-      <w:pPr>
-        <w:pStyle w:val="Compact"/>
-        <w:numPr>
-          <w:numId w:val="1053"/>
-          <w:ilvl w:val="1"/>
-        </w:numPr>
-      </w:pPr>
-      <w:r>
-        <w:t xml:space="preserve">You may have another component that listens for the user that has been assigned to a task provided by a service.</w:t>
-      </w:r>
-    </w:p>
-    <w:p>
-      <w:pPr>
-        <w:pStyle w:val="Compact"/>
-        <w:numPr>
-          <w:numId w:val="1052"/>
-          <w:ilvl w:val="0"/>
-        </w:numPr>
-      </w:pPr>
-      <w:r>
-        <w:t xml:space="preserve">The steps for creating different parts of an app can be summarized in three steps:</w:t>
-      </w:r>
-    </w:p>
-    <w:p>
-      <w:pPr>
-        <w:pStyle w:val="Compact"/>
-        <w:numPr>
-          <w:numId w:val="1054"/>
-          <w:ilvl w:val="1"/>
-        </w:numPr>
-      </w:pPr>
-      <w:r>
-        <w:t xml:space="preserve">Defining a Model using a class</w:t>
-      </w:r>
-    </w:p>
-    <w:p>
-      <w:pPr>
-        <w:pStyle w:val="Compact"/>
-        <w:numPr>
-          <w:numId w:val="1054"/>
-          <w:ilvl w:val="1"/>
-        </w:numPr>
-      </w:pPr>
-      <w:r>
-        <w:t xml:space="preserve">Defining the service</w:t>
-      </w:r>
-    </w:p>
-    <w:p>
-      <w:pPr>
-        <w:pStyle w:val="Compact"/>
-        <w:numPr>
-          <w:numId w:val="1054"/>
-          <w:ilvl w:val="1"/>
-        </w:numPr>
-      </w:pPr>
-      <w:r>
-        <w:t xml:space="preserve">Defining the component</w:t>
-      </w:r>
-    </w:p>
-    <w:p>
-      <w:pPr>
-        <w:pStyle w:val="Heading2"/>
-      </w:pPr>
-      <w:bookmarkStart w:id="102" w:name="observables"/>
-      <w:bookmarkEnd w:id="102"/>
-      <w:r>
-        <w:t xml:space="preserve">Observables</w:t>
       </w:r>
     </w:p>
     <w:p>
@@ -26936,7 +28352,7 @@
         </w:numPr>
       </w:pPr>
       <w:r>
-        <w:t xml:space="preserve">Angular embraces observables using the RxJS library.</w:t>
+        <w:t xml:space="preserve">Angular is flexible and doesn't prescribe a recipe for managing data in your apps</w:t>
       </w:r>
     </w:p>
     <w:p>
@@ -26948,7 +28364,7 @@
         </w:numPr>
       </w:pPr>
       <w:r>
-        <w:t xml:space="preserve">Observables emit events and observers observe observables.</w:t>
+        <w:t xml:space="preserve">Since observables are integrated into Angular, you can take advantage of observables to manage data and state</w:t>
       </w:r>
     </w:p>
     <w:p>
@@ -26960,28 +28376,173 @@
         </w:numPr>
       </w:pPr>
       <w:r>
-        <w:t xml:space="preserve">An observer</w:t>
-      </w:r>
-      <w:r>
-        <w:t xml:space="preserve"> </w:t>
-      </w:r>
-      <w:r>
-        <w:rPr>
-          <w:i/>
-        </w:rPr>
-        <w:t xml:space="preserve">subscribes</w:t>
-      </w:r>
-      <w:r>
-        <w:t xml:space="preserve"> </w:t>
-      </w:r>
-      <w:r>
-        <w:t xml:space="preserve">to events emitted from an observable.</w:t>
-      </w:r>
-    </w:p>
-    <w:p>
-      <w:pPr>
+        <w:t xml:space="preserve">You ca use services to manage streams that emit models</w:t>
+      </w:r>
+    </w:p>
+    <w:p>
+      <w:pPr>
+        <w:pStyle w:val="Compact"/>
         <w:numPr>
           <w:numId w:val="1055"/>
+          <w:ilvl w:val="0"/>
+        </w:numPr>
+      </w:pPr>
+      <w:r>
+        <w:t xml:space="preserve">Components can subscribe to the streams maintained by services and render accordingly.</w:t>
+      </w:r>
+    </w:p>
+    <w:p>
+      <w:pPr>
+        <w:pStyle w:val="Compact"/>
+        <w:numPr>
+          <w:numId w:val="1056"/>
+          <w:ilvl w:val="1"/>
+        </w:numPr>
+      </w:pPr>
+      <w:r>
+        <w:t xml:space="preserve">For example, you can have a service for a Todo app that contains a stream of todos and a</w:t>
+      </w:r>
+      <w:r>
+        <w:t xml:space="preserve"> </w:t>
+      </w:r>
+      <w:r>
+        <w:rPr>
+          <w:rStyle w:val="VerbatimChar"/>
+        </w:rPr>
+        <w:t xml:space="preserve">ListComponent</w:t>
+      </w:r>
+      <w:r>
+        <w:t xml:space="preserve"> </w:t>
+      </w:r>
+      <w:r>
+        <w:t xml:space="preserve">can listen for todos and render when a new task is added.</w:t>
+      </w:r>
+    </w:p>
+    <w:p>
+      <w:pPr>
+        <w:pStyle w:val="Compact"/>
+        <w:numPr>
+          <w:numId w:val="1056"/>
+          <w:ilvl w:val="1"/>
+        </w:numPr>
+      </w:pPr>
+      <w:r>
+        <w:t xml:space="preserve">You may have another component that listens for the user that has been assigned to a task provided by a service.</w:t>
+      </w:r>
+    </w:p>
+    <w:p>
+      <w:pPr>
+        <w:pStyle w:val="Compact"/>
+        <w:numPr>
+          <w:numId w:val="1055"/>
+          <w:ilvl w:val="0"/>
+        </w:numPr>
+      </w:pPr>
+      <w:r>
+        <w:t xml:space="preserve">The steps for creating different parts of an app can be summarized in three steps:</w:t>
+      </w:r>
+    </w:p>
+    <w:p>
+      <w:pPr>
+        <w:pStyle w:val="Compact"/>
+        <w:numPr>
+          <w:numId w:val="1057"/>
+          <w:ilvl w:val="1"/>
+        </w:numPr>
+      </w:pPr>
+      <w:r>
+        <w:t xml:space="preserve">Defining a Model using a class</w:t>
+      </w:r>
+    </w:p>
+    <w:p>
+      <w:pPr>
+        <w:pStyle w:val="Compact"/>
+        <w:numPr>
+          <w:numId w:val="1057"/>
+          <w:ilvl w:val="1"/>
+        </w:numPr>
+      </w:pPr>
+      <w:r>
+        <w:t xml:space="preserve">Defining the service</w:t>
+      </w:r>
+    </w:p>
+    <w:p>
+      <w:pPr>
+        <w:pStyle w:val="Compact"/>
+        <w:numPr>
+          <w:numId w:val="1057"/>
+          <w:ilvl w:val="1"/>
+        </w:numPr>
+      </w:pPr>
+      <w:r>
+        <w:t xml:space="preserve">Defining the component</w:t>
+      </w:r>
+    </w:p>
+    <w:p>
+      <w:pPr>
+        <w:pStyle w:val="Heading2"/>
+      </w:pPr>
+      <w:bookmarkStart w:id="113" w:name="observables"/>
+      <w:bookmarkEnd w:id="113"/>
+      <w:r>
+        <w:t xml:space="preserve">Observables</w:t>
+      </w:r>
+    </w:p>
+    <w:p>
+      <w:pPr>
+        <w:pStyle w:val="Compact"/>
+        <w:numPr>
+          <w:numId w:val="1058"/>
+          <w:ilvl w:val="0"/>
+        </w:numPr>
+      </w:pPr>
+      <w:r>
+        <w:t xml:space="preserve">Angular embraces observables using the RxJS library.</w:t>
+      </w:r>
+    </w:p>
+    <w:p>
+      <w:pPr>
+        <w:pStyle w:val="Compact"/>
+        <w:numPr>
+          <w:numId w:val="1058"/>
+          <w:ilvl w:val="0"/>
+        </w:numPr>
+      </w:pPr>
+      <w:r>
+        <w:t xml:space="preserve">Observables emit events and observers observe observables.</w:t>
+      </w:r>
+    </w:p>
+    <w:p>
+      <w:pPr>
+        <w:pStyle w:val="Compact"/>
+        <w:numPr>
+          <w:numId w:val="1058"/>
+          <w:ilvl w:val="0"/>
+        </w:numPr>
+      </w:pPr>
+      <w:r>
+        <w:t xml:space="preserve">An observer</w:t>
+      </w:r>
+      <w:r>
+        <w:t xml:space="preserve"> </w:t>
+      </w:r>
+      <w:r>
+        <w:rPr>
+          <w:i/>
+        </w:rPr>
+        <w:t xml:space="preserve">subscribes</w:t>
+      </w:r>
+      <w:r>
+        <w:t xml:space="preserve"> </w:t>
+      </w:r>
+      <w:r>
+        <w:t xml:space="preserve">to events emitted from an observable.</w:t>
+      </w:r>
+    </w:p>
+    <w:p>
+      <w:pPr>
+        <w:numPr>
+          <w:numId w:val="1058"/>
           <w:ilvl w:val="0"/>
         </w:numPr>
       </w:pPr>
@@ -27052,7 +28613,7 @@
     <w:p>
       <w:pPr>
         <w:numPr>
-          <w:numId w:val="1055"/>
+          <w:numId w:val="1058"/>
           <w:ilvl w:val="0"/>
         </w:numPr>
       </w:pPr>
@@ -27090,8 +28651,8 @@
       <w:pPr>
         <w:pStyle w:val="Heading2"/>
       </w:pPr>
-      <w:bookmarkStart w:id="103" w:name="metadata-classes"/>
-      <w:bookmarkEnd w:id="103"/>
+      <w:bookmarkStart w:id="114" w:name="metadata-classes"/>
+      <w:bookmarkEnd w:id="114"/>
       <w:r>
         <w:t xml:space="preserve">Metadata Classes</w:t>
       </w:r>
@@ -27100,7 +28661,7 @@
       <w:pPr>
         <w:pStyle w:val="Compact"/>
         <w:numPr>
-          <w:numId w:val="1056"/>
+          <w:numId w:val="1059"/>
           <w:ilvl w:val="0"/>
         </w:numPr>
       </w:pPr>
@@ -27112,7 +28673,7 @@
       <w:pPr>
         <w:pStyle w:val="Compact"/>
         <w:numPr>
-          <w:numId w:val="1056"/>
+          <w:numId w:val="1059"/>
           <w:ilvl w:val="0"/>
         </w:numPr>
       </w:pPr>
@@ -27139,7 +28700,7 @@
       <w:pPr>
         <w:pStyle w:val="Compact"/>
         <w:numPr>
-          <w:numId w:val="1056"/>
+          <w:numId w:val="1059"/>
           <w:ilvl w:val="0"/>
         </w:numPr>
       </w:pPr>
@@ -27169,11 +28730,11 @@
     <w:p>
       <w:pPr>
         <w:numPr>
-          <w:numId w:val="1057"/>
+          <w:numId w:val="1060"/>
           <w:ilvl w:val="0"/>
         </w:numPr>
       </w:pPr>
-      <w:hyperlink r:id="rId104">
+      <w:hyperlink r:id="rId115">
         <w:r>
           <w:rPr>
             <w:rStyle w:val="Hyperlink"/>
@@ -27189,11 +28750,11 @@
       <w:pPr>
         <w:pStyle w:val="Compact"/>
         <w:numPr>
-          <w:numId w:val="1058"/>
+          <w:numId w:val="1061"/>
           <w:ilvl w:val="1"/>
         </w:numPr>
       </w:pPr>
-      <w:hyperlink r:id="rId105">
+      <w:hyperlink r:id="rId116">
         <w:r>
           <w:rPr>
             <w:rStyle w:val="Hyperlink"/>
@@ -27209,11 +28770,11 @@
       <w:pPr>
         <w:pStyle w:val="Compact"/>
         <w:numPr>
-          <w:numId w:val="1058"/>
+          <w:numId w:val="1061"/>
           <w:ilvl w:val="1"/>
         </w:numPr>
       </w:pPr>
-      <w:hyperlink r:id="rId106">
+      <w:hyperlink r:id="rId117">
         <w:r>
           <w:rPr>
             <w:rStyle w:val="Hyperlink"/>
@@ -27229,11 +28790,11 @@
       <w:pPr>
         <w:pStyle w:val="Compact"/>
         <w:numPr>
-          <w:numId w:val="1058"/>
+          <w:numId w:val="1061"/>
           <w:ilvl w:val="1"/>
         </w:numPr>
       </w:pPr>
-      <w:hyperlink r:id="rId107">
+      <w:hyperlink r:id="rId118">
         <w:r>
           <w:rPr>
             <w:rStyle w:val="Hyperlink"/>
@@ -27248,11 +28809,11 @@
     <w:p>
       <w:pPr>
         <w:numPr>
-          <w:numId w:val="1057"/>
+          <w:numId w:val="1060"/>
           <w:ilvl w:val="0"/>
         </w:numPr>
       </w:pPr>
-      <w:hyperlink r:id="rId108">
+      <w:hyperlink r:id="rId119">
         <w:r>
           <w:rPr>
             <w:rStyle w:val="Hyperlink"/>
@@ -27268,11 +28829,11 @@
       <w:pPr>
         <w:pStyle w:val="Compact"/>
         <w:numPr>
-          <w:numId w:val="1059"/>
+          <w:numId w:val="1062"/>
           <w:ilvl w:val="1"/>
         </w:numPr>
       </w:pPr>
-      <w:hyperlink r:id="rId109">
+      <w:hyperlink r:id="rId120">
         <w:r>
           <w:rPr>
             <w:rStyle w:val="Hyperlink"/>
@@ -27291,11 +28852,11 @@
       <w:pPr>
         <w:pStyle w:val="Compact"/>
         <w:numPr>
-          <w:numId w:val="1059"/>
+          <w:numId w:val="1062"/>
           <w:ilvl w:val="1"/>
         </w:numPr>
       </w:pPr>
-      <w:hyperlink r:id="rId110">
+      <w:hyperlink r:id="rId121">
         <w:r>
           <w:rPr>
             <w:rStyle w:val="Hyperlink"/>
@@ -27311,11 +28872,11 @@
       <w:pPr>
         <w:pStyle w:val="Compact"/>
         <w:numPr>
-          <w:numId w:val="1059"/>
+          <w:numId w:val="1062"/>
           <w:ilvl w:val="1"/>
         </w:numPr>
       </w:pPr>
-      <w:hyperlink r:id="rId111">
+      <w:hyperlink r:id="rId122">
         <w:r>
           <w:rPr>
             <w:rStyle w:val="Hyperlink"/>
@@ -27331,11 +28892,11 @@
       <w:pPr>
         <w:pStyle w:val="Compact"/>
         <w:numPr>
-          <w:numId w:val="1059"/>
+          <w:numId w:val="1062"/>
           <w:ilvl w:val="1"/>
         </w:numPr>
       </w:pPr>
-      <w:hyperlink r:id="rId112">
+      <w:hyperlink r:id="rId123">
         <w:r>
           <w:rPr>
             <w:rStyle w:val="Hyperlink"/>
@@ -27351,11 +28912,11 @@
       <w:pPr>
         <w:pStyle w:val="Compact"/>
         <w:numPr>
-          <w:numId w:val="1059"/>
+          <w:numId w:val="1062"/>
           <w:ilvl w:val="1"/>
         </w:numPr>
       </w:pPr>
-      <w:hyperlink r:id="rId113">
+      <w:hyperlink r:id="rId124">
         <w:r>
           <w:rPr>
             <w:rStyle w:val="Hyperlink"/>
@@ -27371,11 +28932,11 @@
       <w:pPr>
         <w:pStyle w:val="Compact"/>
         <w:numPr>
-          <w:numId w:val="1059"/>
+          <w:numId w:val="1062"/>
           <w:ilvl w:val="1"/>
         </w:numPr>
       </w:pPr>
-      <w:hyperlink r:id="rId114">
+      <w:hyperlink r:id="rId125">
         <w:r>
           <w:rPr>
             <w:rStyle w:val="Hyperlink"/>
@@ -27391,11 +28952,11 @@
       <w:pPr>
         <w:pStyle w:val="Compact"/>
         <w:numPr>
-          <w:numId w:val="1059"/>
+          <w:numId w:val="1062"/>
           <w:ilvl w:val="1"/>
         </w:numPr>
       </w:pPr>
-      <w:hyperlink r:id="rId115">
+      <w:hyperlink r:id="rId126">
         <w:r>
           <w:rPr>
             <w:rStyle w:val="Hyperlink"/>
@@ -27422,11 +28983,11 @@
       <w:pPr>
         <w:pStyle w:val="Compact"/>
         <w:numPr>
-          <w:numId w:val="1060"/>
+          <w:numId w:val="1063"/>
           <w:ilvl w:val="0"/>
         </w:numPr>
       </w:pPr>
-      <w:hyperlink r:id="rId116">
+      <w:hyperlink r:id="rId127">
         <w:r>
           <w:rPr>
             <w:rStyle w:val="Hyperlink"/>
@@ -27453,11 +29014,11 @@
       <w:pPr>
         <w:pStyle w:val="Compact"/>
         <w:numPr>
-          <w:numId w:val="1061"/>
+          <w:numId w:val="1064"/>
           <w:ilvl w:val="0"/>
         </w:numPr>
       </w:pPr>
-      <w:hyperlink r:id="rId117">
+      <w:hyperlink r:id="rId128">
         <w:r>
           <w:rPr>
             <w:rStyle w:val="Hyperlink"/>
@@ -27473,11 +29034,11 @@
       <w:pPr>
         <w:pStyle w:val="Compact"/>
         <w:numPr>
-          <w:numId w:val="1061"/>
+          <w:numId w:val="1064"/>
           <w:ilvl w:val="0"/>
         </w:numPr>
       </w:pPr>
-      <w:hyperlink r:id="rId118">
+      <w:hyperlink r:id="rId129">
         <w:r>
           <w:rPr>
             <w:rStyle w:val="Hyperlink"/>
@@ -27493,11 +29054,11 @@
       <w:pPr>
         <w:pStyle w:val="Compact"/>
         <w:numPr>
-          <w:numId w:val="1061"/>
+          <w:numId w:val="1064"/>
           <w:ilvl w:val="0"/>
         </w:numPr>
       </w:pPr>
-      <w:hyperlink r:id="rId119">
+      <w:hyperlink r:id="rId130">
         <w:r>
           <w:rPr>
             <w:rStyle w:val="Hyperlink"/>
@@ -27513,11 +29074,11 @@
       <w:pPr>
         <w:pStyle w:val="Compact"/>
         <w:numPr>
-          <w:numId w:val="1061"/>
+          <w:numId w:val="1064"/>
           <w:ilvl w:val="0"/>
         </w:numPr>
       </w:pPr>
-      <w:hyperlink r:id="rId120">
+      <w:hyperlink r:id="rId131">
         <w:r>
           <w:rPr>
             <w:rStyle w:val="Hyperlink"/>
@@ -27533,11 +29094,11 @@
       <w:pPr>
         <w:pStyle w:val="Compact"/>
         <w:numPr>
-          <w:numId w:val="1061"/>
+          <w:numId w:val="1064"/>
           <w:ilvl w:val="0"/>
         </w:numPr>
       </w:pPr>
-      <w:hyperlink r:id="rId121">
+      <w:hyperlink r:id="rId132">
         <w:r>
           <w:rPr>
             <w:rStyle w:val="Hyperlink"/>
@@ -27553,11 +29114,11 @@
       <w:pPr>
         <w:pStyle w:val="Compact"/>
         <w:numPr>
-          <w:numId w:val="1061"/>
+          <w:numId w:val="1064"/>
           <w:ilvl w:val="0"/>
         </w:numPr>
       </w:pPr>
-      <w:hyperlink r:id="rId122">
+      <w:hyperlink r:id="rId133">
         <w:r>
           <w:rPr>
             <w:rStyle w:val="Hyperlink"/>
@@ -27573,11 +29134,11 @@
       <w:pPr>
         <w:pStyle w:val="Compact"/>
         <w:numPr>
-          <w:numId w:val="1061"/>
+          <w:numId w:val="1064"/>
           <w:ilvl w:val="0"/>
         </w:numPr>
       </w:pPr>
-      <w:hyperlink r:id="rId123">
+      <w:hyperlink r:id="rId134">
         <w:r>
           <w:rPr>
             <w:rStyle w:val="Hyperlink"/>
@@ -27593,11 +29154,11 @@
       <w:pPr>
         <w:pStyle w:val="Compact"/>
         <w:numPr>
-          <w:numId w:val="1061"/>
+          <w:numId w:val="1064"/>
           <w:ilvl w:val="0"/>
         </w:numPr>
       </w:pPr>
-      <w:hyperlink r:id="rId124">
+      <w:hyperlink r:id="rId135">
         <w:r>
           <w:rPr>
             <w:rStyle w:val="Hyperlink"/>
@@ -27636,8 +29197,8 @@
       <w:pPr>
         <w:pStyle w:val="Heading2"/>
       </w:pPr>
-      <w:bookmarkStart w:id="125" w:name="angular-router"/>
-      <w:bookmarkEnd w:id="125"/>
+      <w:bookmarkStart w:id="136" w:name="angular-router"/>
+      <w:bookmarkEnd w:id="136"/>
       <w:r>
         <w:t xml:space="preserve">Angular Router</w:t>
       </w:r>
@@ -27665,8 +29226,8 @@
       <w:pPr>
         <w:pStyle w:val="Heading1"/>
       </w:pPr>
-      <w:bookmarkStart w:id="126" w:name="deep-dive"/>
-      <w:bookmarkEnd w:id="126"/>
+      <w:bookmarkStart w:id="137" w:name="deep-dive"/>
+      <w:bookmarkEnd w:id="137"/>
       <w:r>
         <w:t xml:space="preserve">Deep Dive</w:t>
       </w:r>
@@ -27683,625 +29244,10 @@
       <w:pPr>
         <w:pStyle w:val="Heading2"/>
       </w:pPr>
-      <w:bookmarkStart w:id="127" w:name="components-in-depth"/>
-      <w:bookmarkEnd w:id="127"/>
+      <w:bookmarkStart w:id="138" w:name="components-in-depth"/>
+      <w:bookmarkEnd w:id="138"/>
       <w:r>
         <w:t xml:space="preserve">Components in Depth</w:t>
-      </w:r>
-    </w:p>
-    <w:p>
-      <w:pPr>
-        <w:pStyle w:val="Compact"/>
-        <w:numPr>
-          <w:numId w:val="1062"/>
-          <w:ilvl w:val="0"/>
-        </w:numPr>
-      </w:pPr>
-      <w:r>
-        <w:t xml:space="preserve">A component declares a reusable building block of an app</w:t>
-      </w:r>
-    </w:p>
-    <w:p>
-      <w:pPr>
-        <w:pStyle w:val="Compact"/>
-        <w:numPr>
-          <w:numId w:val="1062"/>
-          <w:ilvl w:val="0"/>
-        </w:numPr>
-      </w:pPr>
-      <w:r>
-        <w:t xml:space="preserve">A TypeScript class is used to define a component coupled with the</w:t>
-      </w:r>
-      <w:r>
-        <w:t xml:space="preserve"> </w:t>
-      </w:r>
-      <w:r>
-        <w:rPr>
-          <w:rStyle w:val="VerbatimChar"/>
-        </w:rPr>
-        <w:t xml:space="preserve">@component</w:t>
-      </w:r>
-      <w:r>
-        <w:t xml:space="preserve"> </w:t>
-      </w:r>
-      <w:r>
-        <w:t xml:space="preserve">decorator</w:t>
-      </w:r>
-    </w:p>
-    <w:p>
-      <w:pPr>
-        <w:pStyle w:val="FirstParagraph"/>
-      </w:pPr>
-      <w:r>
-        <w:t xml:space="preserve">The</w:t>
-      </w:r>
-      <w:r>
-        <w:t xml:space="preserve"> </w:t>
-      </w:r>
-      <w:r>
-        <w:rPr>
-          <w:rStyle w:val="VerbatimChar"/>
-        </w:rPr>
-        <w:t xml:space="preserve">@component</w:t>
-      </w:r>
-      <w:r>
-        <w:t xml:space="preserve"> </w:t>
-      </w:r>
-      <w:r>
-        <w:t xml:space="preserve">decorator defines the following:</w:t>
-      </w:r>
-    </w:p>
-    <w:p>
-      <w:pPr>
-        <w:pStyle w:val="Compact"/>
-        <w:numPr>
-          <w:numId w:val="1063"/>
-          <w:ilvl w:val="0"/>
-        </w:numPr>
-      </w:pPr>
-      <w:r>
-        <w:t xml:space="preserve">selector:</w:t>
-      </w:r>
-      <w:r>
-        <w:t xml:space="preserve"> </w:t>
-      </w:r>
-      <w:r>
-        <w:rPr>
-          <w:rStyle w:val="VerbatimChar"/>
-        </w:rPr>
-        <w:t xml:space="preserve">string</w:t>
-      </w:r>
-      <w:r>
-        <w:t xml:space="preserve"> </w:t>
-      </w:r>
-      <w:r>
-        <w:t xml:space="preserve">value defining the css selector targeting an html element</w:t>
-      </w:r>
-    </w:p>
-    <w:p>
-      <w:pPr>
-        <w:pStyle w:val="Compact"/>
-        <w:numPr>
-          <w:numId w:val="1063"/>
-          <w:ilvl w:val="0"/>
-        </w:numPr>
-      </w:pPr>
-      <w:r>
-        <w:t xml:space="preserve">inputs:</w:t>
-      </w:r>
-      <w:r>
-        <w:t xml:space="preserve"> </w:t>
-      </w:r>
-      <w:r>
-        <w:rPr>
-          <w:rStyle w:val="VerbatimChar"/>
-        </w:rPr>
-        <w:t xml:space="preserve">array of string</w:t>
-      </w:r>
-      <w:r>
-        <w:t xml:space="preserve"> </w:t>
-      </w:r>
-      <w:r>
-        <w:t xml:space="preserve">values defining the inputs to the component</w:t>
-      </w:r>
-    </w:p>
-    <w:p>
-      <w:pPr>
-        <w:pStyle w:val="Compact"/>
-        <w:numPr>
-          <w:numId w:val="1063"/>
-          <w:ilvl w:val="0"/>
-        </w:numPr>
-      </w:pPr>
-      <w:r>
-        <w:t xml:space="preserve">outputs:</w:t>
-      </w:r>
-      <w:r>
-        <w:t xml:space="preserve"> </w:t>
-      </w:r>
-      <w:r>
-        <w:rPr>
-          <w:rStyle w:val="VerbatimChar"/>
-        </w:rPr>
-        <w:t xml:space="preserve">array of string</w:t>
-      </w:r>
-      <w:r>
-        <w:t xml:space="preserve"> </w:t>
-      </w:r>
-      <w:r>
-        <w:t xml:space="preserve">values defining the output of the component</w:t>
-      </w:r>
-    </w:p>
-    <w:p>
-      <w:pPr>
-        <w:pStyle w:val="Compact"/>
-        <w:numPr>
-          <w:numId w:val="1063"/>
-          <w:ilvl w:val="0"/>
-        </w:numPr>
-      </w:pPr>
-      <w:r>
-        <w:t xml:space="preserve">properties:</w:t>
-      </w:r>
-      <w:r>
-        <w:t xml:space="preserve"> </w:t>
-      </w:r>
-      <w:r>
-        <w:rPr>
-          <w:rStyle w:val="VerbatimChar"/>
-        </w:rPr>
-        <w:t xml:space="preserve">array of string</w:t>
-      </w:r>
-      <w:r>
-        <w:t xml:space="preserve"> </w:t>
-      </w:r>
-      <w:r>
-        <w:t xml:space="preserve">values defining the properties</w:t>
-      </w:r>
-    </w:p>
-    <w:p>
-      <w:pPr>
-        <w:pStyle w:val="Compact"/>
-        <w:numPr>
-          <w:numId w:val="1063"/>
-          <w:ilvl w:val="0"/>
-        </w:numPr>
-      </w:pPr>
-      <w:r>
-        <w:t xml:space="preserve">events:</w:t>
-      </w:r>
-      <w:r>
-        <w:t xml:space="preserve"> </w:t>
-      </w:r>
-      <w:r>
-        <w:rPr>
-          <w:rStyle w:val="VerbatimChar"/>
-        </w:rPr>
-        <w:t xml:space="preserve">array of string</w:t>
-      </w:r>
-      <w:r>
-        <w:t xml:space="preserve"> </w:t>
-      </w:r>
-      <w:r>
-        <w:t xml:space="preserve">values defining the events</w:t>
-      </w:r>
-    </w:p>
-    <w:p>
-      <w:pPr>
-        <w:pStyle w:val="Compact"/>
-        <w:numPr>
-          <w:numId w:val="1063"/>
-          <w:ilvl w:val="0"/>
-        </w:numPr>
-      </w:pPr>
-      <w:r>
-        <w:t xml:space="preserve">host?: {['string']: 'string'},</w:t>
-      </w:r>
-    </w:p>
-    <w:p>
-      <w:pPr>
-        <w:pStyle w:val="Compact"/>
-        <w:numPr>
-          <w:numId w:val="1063"/>
-          <w:ilvl w:val="0"/>
-        </w:numPr>
-      </w:pPr>
-      <w:r>
-        <w:t xml:space="preserve">providers:</w:t>
-      </w:r>
-      <w:r>
-        <w:t xml:space="preserve"> </w:t>
-      </w:r>
-      <w:r>
-        <w:rPr>
-          <w:rStyle w:val="VerbatimChar"/>
-        </w:rPr>
-        <w:t xml:space="preserve">array of objects</w:t>
-      </w:r>
-      <w:r>
-        <w:t xml:space="preserve"> </w:t>
-      </w:r>
-      <w:r>
-        <w:t xml:space="preserve">defining the providers for the component</w:t>
-      </w:r>
-    </w:p>
-    <w:p>
-      <w:pPr>
-        <w:pStyle w:val="Compact"/>
-        <w:numPr>
-          <w:numId w:val="1063"/>
-          <w:ilvl w:val="0"/>
-        </w:numPr>
-      </w:pPr>
-      <w:r>
-        <w:t xml:space="preserve">exportAs:</w:t>
-      </w:r>
-      <w:r>
-        <w:t xml:space="preserve"> </w:t>
-      </w:r>
-      <w:r>
-        <w:rPr>
-          <w:rStyle w:val="VerbatimChar"/>
-        </w:rPr>
-        <w:t xml:space="preserve">string</w:t>
-      </w:r>
-      <w:r>
-        <w:t xml:space="preserve"> </w:t>
-      </w:r>
-      <w:r>
-        <w:t xml:space="preserve">value defining the exported value</w:t>
-      </w:r>
-    </w:p>
-    <w:p>
-      <w:pPr>
-        <w:pStyle w:val="Compact"/>
-        <w:numPr>
-          <w:numId w:val="1063"/>
-          <w:ilvl w:val="0"/>
-        </w:numPr>
-      </w:pPr>
-      <w:r>
-        <w:t xml:space="preserve">moduleId:</w:t>
-      </w:r>
-      <w:r>
-        <w:t xml:space="preserve"> </w:t>
-      </w:r>
-      <w:r>
-        <w:rPr>
-          <w:rStyle w:val="VerbatimChar"/>
-        </w:rPr>
-        <w:t xml:space="preserve">string</w:t>
-      </w:r>
-      <w:r>
-        <w:t xml:space="preserve"> </w:t>
-      </w:r>
-      <w:r>
-        <w:t xml:space="preserve">value defining the module id</w:t>
-      </w:r>
-    </w:p>
-    <w:p>
-      <w:pPr>
-        <w:pStyle w:val="Compact"/>
-        <w:numPr>
-          <w:numId w:val="1063"/>
-          <w:ilvl w:val="0"/>
-        </w:numPr>
-      </w:pPr>
-      <w:r>
-        <w:t xml:space="preserve">viewProviders:</w:t>
-      </w:r>
-      <w:r>
-        <w:t xml:space="preserve"> </w:t>
-      </w:r>
-      <w:r>
-        <w:rPr>
-          <w:rStyle w:val="VerbatimChar"/>
-        </w:rPr>
-        <w:t xml:space="preserve">array of objects</w:t>
-      </w:r>
-      <w:r>
-        <w:t xml:space="preserve"> </w:t>
-      </w:r>
-      <w:r>
-        <w:t xml:space="preserve">defining the providers for the view</w:t>
-      </w:r>
-    </w:p>
-    <w:p>
-      <w:pPr>
-        <w:pStyle w:val="Compact"/>
-        <w:numPr>
-          <w:numId w:val="1063"/>
-          <w:ilvl w:val="0"/>
-        </w:numPr>
-      </w:pPr>
-      <w:r>
-        <w:t xml:space="preserve">queries: {[key: string]: any},</w:t>
-      </w:r>
-    </w:p>
-    <w:p>
-      <w:pPr>
-        <w:numPr>
-          <w:numId w:val="1063"/>
-          <w:ilvl w:val="0"/>
-        </w:numPr>
-      </w:pPr>
-      <w:r>
-        <w:t xml:space="preserve">changeDetection:</w:t>
-      </w:r>
-      <w:r>
-        <w:t xml:space="preserve"> </w:t>
-      </w:r>
-      <w:r>
-        <w:rPr>
-          <w:rStyle w:val="VerbatimChar"/>
-        </w:rPr>
-        <w:t xml:space="preserve">ChangeDetectionStrategy</w:t>
-      </w:r>
-      <w:r>
-        <w:t xml:space="preserve"> </w:t>
-      </w:r>
-      <w:r>
-        <w:t xml:space="preserve">object defining the strategy for detecting changes:</w:t>
-      </w:r>
-    </w:p>
-    <w:p>
-      <w:pPr>
-        <w:pStyle w:val="Compact"/>
-        <w:numPr>
-          <w:numId w:val="1064"/>
-          <w:ilvl w:val="1"/>
-        </w:numPr>
-      </w:pPr>
-      <w:r>
-        <w:rPr>
-          <w:rStyle w:val="VerbatimChar"/>
-        </w:rPr>
-        <w:t xml:space="preserve">ChangeDetectionStrategy.Default</w:t>
-      </w:r>
-      <w:r>
-        <w:t xml:space="preserve">: sets detector mode to</w:t>
-      </w:r>
-      <w:r>
-        <w:t xml:space="preserve"> </w:t>
-      </w:r>
-      <w:r>
-        <w:rPr>
-          <w:rStyle w:val="VerbatimChar"/>
-        </w:rPr>
-        <w:t xml:space="preserve">CheckAlways</w:t>
-      </w:r>
-    </w:p>
-    <w:p>
-      <w:pPr>
-        <w:pStyle w:val="Compact"/>
-        <w:numPr>
-          <w:numId w:val="1064"/>
-          <w:ilvl w:val="1"/>
-        </w:numPr>
-      </w:pPr>
-      <w:r>
-        <w:rPr>
-          <w:rStyle w:val="VerbatimChar"/>
-        </w:rPr>
-        <w:t xml:space="preserve">ChangeDetectionStrategy.OnPush</w:t>
-      </w:r>
-      <w:r>
-        <w:t xml:space="preserve">: sets detector mode to</w:t>
-      </w:r>
-      <w:r>
-        <w:t xml:space="preserve"> </w:t>
-      </w:r>
-      <w:r>
-        <w:rPr>
-          <w:rStyle w:val="VerbatimChar"/>
-        </w:rPr>
-        <w:t xml:space="preserve">CheckOnce</w:t>
-      </w:r>
-    </w:p>
-    <w:p>
-      <w:pPr>
-        <w:pStyle w:val="Compact"/>
-        <w:numPr>
-          <w:numId w:val="1064"/>
-          <w:ilvl w:val="1"/>
-        </w:numPr>
-      </w:pPr>
-      <w:r>
-        <w:rPr>
-          <w:rStyle w:val="VerbatimChar"/>
-        </w:rPr>
-        <w:t xml:space="preserve">ChangeDetectionStrategy.Detached</w:t>
-      </w:r>
-      <w:r>
-        <w:t xml:space="preserve">: change detector sub tree is not a part of the main tree and should be skipped</w:t>
-      </w:r>
-    </w:p>
-    <w:p>
-      <w:pPr>
-        <w:pStyle w:val="Compact"/>
-        <w:numPr>
-          <w:numId w:val="1064"/>
-          <w:ilvl w:val="1"/>
-        </w:numPr>
-      </w:pPr>
-      <w:r>
-        <w:rPr>
-          <w:rStyle w:val="VerbatimChar"/>
-        </w:rPr>
-        <w:t xml:space="preserve">ChangeDetectionStrategy.CheckAlways</w:t>
-      </w:r>
-      <w:r>
-        <w:t xml:space="preserve">: after calling detectChanges the mode of the change detector will remain</w:t>
-      </w:r>
-      <w:r>
-        <w:t xml:space="preserve"> </w:t>
-      </w:r>
-      <w:r>
-        <w:rPr>
-          <w:rStyle w:val="VerbatimChar"/>
-        </w:rPr>
-        <w:t xml:space="preserve">CheckAlways</w:t>
-      </w:r>
-    </w:p>
-    <w:p>
-      <w:pPr>
-        <w:pStyle w:val="Compact"/>
-        <w:numPr>
-          <w:numId w:val="1064"/>
-          <w:ilvl w:val="1"/>
-        </w:numPr>
-      </w:pPr>
-      <w:r>
-        <w:rPr>
-          <w:rStyle w:val="VerbatimChar"/>
-        </w:rPr>
-        <w:t xml:space="preserve">ChangeDetectionStrategy.Checked</w:t>
-      </w:r>
-      <w:r>
-        <w:t xml:space="preserve">: change detector should be skipped until its mode changes to</w:t>
-      </w:r>
-      <w:r>
-        <w:t xml:space="preserve"> </w:t>
-      </w:r>
-      <w:r>
-        <w:rPr>
-          <w:rStyle w:val="VerbatimChar"/>
-        </w:rPr>
-        <w:t xml:space="preserve">CheckOnce</w:t>
-      </w:r>
-    </w:p>
-    <w:p>
-      <w:pPr>
-        <w:pStyle w:val="Compact"/>
-        <w:numPr>
-          <w:numId w:val="1064"/>
-          <w:ilvl w:val="1"/>
-        </w:numPr>
-      </w:pPr>
-      <w:r>
-        <w:rPr>
-          <w:rStyle w:val="VerbatimChar"/>
-        </w:rPr>
-        <w:t xml:space="preserve">ChangeDetectionStrategy.CheckOnce</w:t>
-      </w:r>
-      <w:r>
-        <w:t xml:space="preserve">: after calling detectChanges the mode of the change detector will become</w:t>
-      </w:r>
-      <w:r>
-        <w:t xml:space="preserve"> </w:t>
-      </w:r>
-      <w:r>
-        <w:rPr>
-          <w:rStyle w:val="VerbatimChar"/>
-        </w:rPr>
-        <w:t xml:space="preserve">Checked</w:t>
-      </w:r>
-    </w:p>
-    <w:p>
-      <w:pPr>
-        <w:pStyle w:val="Compact"/>
-        <w:numPr>
-          <w:numId w:val="1063"/>
-          <w:ilvl w:val="0"/>
-        </w:numPr>
-      </w:pPr>
-      <w:r>
-        <w:t xml:space="preserve">templateUrl:</w:t>
-      </w:r>
-      <w:r>
-        <w:t xml:space="preserve"> </w:t>
-      </w:r>
-      <w:r>
-        <w:rPr>
-          <w:rStyle w:val="VerbatimChar"/>
-        </w:rPr>
-        <w:t xml:space="preserve">string</w:t>
-      </w:r>
-      <w:r>
-        <w:t xml:space="preserve"> </w:t>
-      </w:r>
-      <w:r>
-        <w:t xml:space="preserve">value for the url path to the template</w:t>
-      </w:r>
-    </w:p>
-    <w:p>
-      <w:pPr>
-        <w:pStyle w:val="Compact"/>
-        <w:numPr>
-          <w:numId w:val="1063"/>
-          <w:ilvl w:val="0"/>
-        </w:numPr>
-      </w:pPr>
-      <w:r>
-        <w:t xml:space="preserve">template:</w:t>
-      </w:r>
-      <w:r>
-        <w:t xml:space="preserve"> </w:t>
-      </w:r>
-      <w:r>
-        <w:rPr>
-          <w:rStyle w:val="VerbatimChar"/>
-        </w:rPr>
-        <w:t xml:space="preserve">string</w:t>
-      </w:r>
-      <w:r>
-        <w:t xml:space="preserve"> </w:t>
-      </w:r>
-      <w:r>
-        <w:t xml:space="preserve">value for the template</w:t>
-      </w:r>
-    </w:p>
-    <w:p>
-      <w:pPr>
-        <w:pStyle w:val="Compact"/>
-        <w:numPr>
-          <w:numId w:val="1063"/>
-          <w:ilvl w:val="0"/>
-        </w:numPr>
-      </w:pPr>
-      <w:r>
-        <w:t xml:space="preserve">styleUrls:</w:t>
-      </w:r>
-      <w:r>
-        <w:t xml:space="preserve"> </w:t>
-      </w:r>
-      <w:r>
-        <w:rPr>
-          <w:rStyle w:val="VerbatimChar"/>
-        </w:rPr>
-        <w:t xml:space="preserve">array of string</w:t>
-      </w:r>
-      <w:r>
-        <w:t xml:space="preserve"> </w:t>
-      </w:r>
-      <w:r>
-        <w:t xml:space="preserve">values defining url paths to css files</w:t>
-      </w:r>
-    </w:p>
-    <w:p>
-      <w:pPr>
-        <w:numPr>
-          <w:numId w:val="1063"/>
-          <w:ilvl w:val="0"/>
-        </w:numPr>
-      </w:pPr>
-      <w:r>
-        <w:t xml:space="preserve">styles:</w:t>
-      </w:r>
-      <w:r>
-        <w:t xml:space="preserve"> </w:t>
-      </w:r>
-      <w:r>
-        <w:rPr>
-          <w:rStyle w:val="VerbatimChar"/>
-        </w:rPr>
-        <w:t xml:space="preserve">array of string</w:t>
-      </w:r>
-      <w:r>
-        <w:t xml:space="preserve"> </w:t>
-      </w:r>
-      <w:r>
-        <w:t xml:space="preserve">values defining css styles:</w:t>
       </w:r>
     </w:p>
     <w:p>
@@ -28309,92 +29255,61 @@
         <w:pStyle w:val="Compact"/>
         <w:numPr>
           <w:numId w:val="1065"/>
-          <w:ilvl w:val="1"/>
+          <w:ilvl w:val="0"/>
         </w:numPr>
       </w:pPr>
       <w:r>
-        <w:t xml:space="preserve">styles: ['.myclass { color: #000;}'],</w:t>
+        <w:t xml:space="preserve">A component declares a reusable building block of an app</w:t>
       </w:r>
     </w:p>
     <w:p>
       <w:pPr>
         <w:pStyle w:val="Compact"/>
         <w:numPr>
-          <w:numId w:val="1063"/>
+          <w:numId w:val="1065"/>
           <w:ilvl w:val="0"/>
         </w:numPr>
       </w:pPr>
       <w:r>
-        <w:t xml:space="preserve">directives:</w:t>
-      </w:r>
-      <w:r>
-        <w:t xml:space="preserve"> </w:t>
-      </w:r>
-      <w:r>
-        <w:rPr>
-          <w:rStyle w:val="VerbatimChar"/>
-        </w:rPr>
-        <w:t xml:space="preserve">array</w:t>
-      </w:r>
-      <w:r>
-        <w:t xml:space="preserve"> </w:t>
-      </w:r>
-      <w:r>
-        <w:t xml:space="preserve">of directives used in the component</w:t>
-      </w:r>
-    </w:p>
-    <w:p>
-      <w:pPr>
-        <w:pStyle w:val="Compact"/>
-        <w:numPr>
-          <w:numId w:val="1063"/>
-          <w:ilvl w:val="0"/>
-        </w:numPr>
-      </w:pPr>
-      <w:r>
-        <w:t xml:space="preserve">pipes:</w:t>
-      </w:r>
-      <w:r>
-        <w:t xml:space="preserve"> </w:t>
-      </w:r>
-      <w:r>
-        <w:rPr>
-          <w:rStyle w:val="VerbatimChar"/>
-        </w:rPr>
-        <w:t xml:space="preserve">array</w:t>
-      </w:r>
-      <w:r>
-        <w:t xml:space="preserve"> </w:t>
-      </w:r>
-      <w:r>
-        <w:t xml:space="preserve">of pipes used in the component</w:t>
-      </w:r>
-    </w:p>
-    <w:p>
-      <w:pPr>
-        <w:pStyle w:val="Compact"/>
-        <w:numPr>
-          <w:numId w:val="1063"/>
-          <w:ilvl w:val="0"/>
-        </w:numPr>
-      </w:pPr>
-      <w:r>
-        <w:t xml:space="preserve">encapsulation:</w:t>
-      </w:r>
-      <w:r>
-        <w:t xml:space="preserve"> </w:t>
-      </w:r>
-      <w:r>
-        <w:rPr>
-          <w:rStyle w:val="VerbatimChar"/>
-        </w:rPr>
-        <w:t xml:space="preserve">ViewEncapsulation</w:t>
-      </w:r>
-      <w:r>
-        <w:t xml:space="preserve"> </w:t>
-      </w:r>
-      <w:r>
-        <w:t xml:space="preserve">value that defines template and style encapsulation options:</w:t>
+        <w:t xml:space="preserve">A TypeScript class is used to define a component coupled with the</w:t>
+      </w:r>
+      <w:r>
+        <w:t xml:space="preserve"> </w:t>
+      </w:r>
+      <w:r>
+        <w:rPr>
+          <w:rStyle w:val="VerbatimChar"/>
+        </w:rPr>
+        <w:t xml:space="preserve">@component</w:t>
+      </w:r>
+      <w:r>
+        <w:t xml:space="preserve"> </w:t>
+      </w:r>
+      <w:r>
+        <w:t xml:space="preserve">decorator</w:t>
+      </w:r>
+    </w:p>
+    <w:p>
+      <w:pPr>
+        <w:pStyle w:val="FirstParagraph"/>
+      </w:pPr>
+      <w:r>
+        <w:t xml:space="preserve">The</w:t>
+      </w:r>
+      <w:r>
+        <w:t xml:space="preserve"> </w:t>
+      </w:r>
+      <w:r>
+        <w:rPr>
+          <w:rStyle w:val="VerbatimChar"/>
+        </w:rPr>
+        <w:t xml:space="preserve">@component</w:t>
+      </w:r>
+      <w:r>
+        <w:t xml:space="preserve"> </w:t>
+      </w:r>
+      <w:r>
+        <w:t xml:space="preserve">decorator defines the following:</w:t>
       </w:r>
     </w:p>
     <w:p>
@@ -28402,17 +29317,26 @@
         <w:pStyle w:val="Compact"/>
         <w:numPr>
           <w:numId w:val="1066"/>
-          <w:ilvl w:val="1"/>
+          <w:ilvl w:val="0"/>
         </w:numPr>
       </w:pPr>
       <w:r>
-        <w:rPr>
-          <w:rStyle w:val="VerbatimChar"/>
-        </w:rPr>
-        <w:t xml:space="preserve">ViewEncapsulation.None</w:t>
-      </w:r>
-      <w:r>
-        <w:t xml:space="preserve">: means do not provide any style encapsulation</w:t>
+        <w:t xml:space="preserve">selector:</w:t>
+      </w:r>
+      <w:r>
+        <w:t xml:space="preserve"> </w:t>
+      </w:r>
+      <w:r>
+        <w:rPr>
+          <w:rStyle w:val="VerbatimChar"/>
+        </w:rPr>
+        <w:t xml:space="preserve">string</w:t>
+      </w:r>
+      <w:r>
+        <w:t xml:space="preserve"> </w:t>
+      </w:r>
+      <w:r>
+        <w:t xml:space="preserve">value defining the css selector targeting an html element</w:t>
       </w:r>
     </w:p>
     <w:p>
@@ -28420,17 +29344,26 @@
         <w:pStyle w:val="Compact"/>
         <w:numPr>
           <w:numId w:val="1066"/>
-          <w:ilvl w:val="1"/>
+          <w:ilvl w:val="0"/>
         </w:numPr>
       </w:pPr>
       <w:r>
-        <w:rPr>
-          <w:rStyle w:val="VerbatimChar"/>
-        </w:rPr>
-        <w:t xml:space="preserve">ViewEncapsulation.Emulated</w:t>
-      </w:r>
-      <w:r>
-        <w:t xml:space="preserve">: No Shadow DOM but style encapsulation emulation using extra attributes on the DOM (default method)</w:t>
+        <w:t xml:space="preserve">inputs:</w:t>
+      </w:r>
+      <w:r>
+        <w:t xml:space="preserve"> </w:t>
+      </w:r>
+      <w:r>
+        <w:rPr>
+          <w:rStyle w:val="VerbatimChar"/>
+        </w:rPr>
+        <w:t xml:space="preserve">array of string</w:t>
+      </w:r>
+      <w:r>
+        <w:t xml:space="preserve"> </w:t>
+      </w:r>
+      <w:r>
+        <w:t xml:space="preserve">values defining the inputs to the component</w:t>
       </w:r>
     </w:p>
     <w:p>
@@ -28438,38 +29371,238 @@
         <w:pStyle w:val="Compact"/>
         <w:numPr>
           <w:numId w:val="1066"/>
-          <w:ilvl w:val="1"/>
+          <w:ilvl w:val="0"/>
         </w:numPr>
       </w:pPr>
       <w:r>
-        <w:rPr>
-          <w:rStyle w:val="VerbatimChar"/>
-        </w:rPr>
-        <w:t xml:space="preserve">ViewEncapsulation.Native</w:t>
-      </w:r>
-      <w:r>
-        <w:t xml:space="preserve">: means provide native shadow DOM encapsulation and styles appear in component’s template inside the shadow root.</w:t>
-      </w:r>
-    </w:p>
-    <w:p>
-      <w:pPr>
-        <w:pStyle w:val="FirstParagraph"/>
-      </w:pPr>
-      <w:r>
-        <w:rPr>
-          <w:b/>
-        </w:rPr>
-        <w:t xml:space="preserve">TODO</w:t>
-      </w:r>
-    </w:p>
-    <w:p>
-      <w:pPr>
-        <w:pStyle w:val="Heading1"/>
-      </w:pPr>
-      <w:bookmarkStart w:id="128" w:name="rxjs"/>
-      <w:bookmarkEnd w:id="128"/>
-      <w:r>
-        <w:t xml:space="preserve">RxJS</w:t>
+        <w:t xml:space="preserve">outputs:</w:t>
+      </w:r>
+      <w:r>
+        <w:t xml:space="preserve"> </w:t>
+      </w:r>
+      <w:r>
+        <w:rPr>
+          <w:rStyle w:val="VerbatimChar"/>
+        </w:rPr>
+        <w:t xml:space="preserve">array of string</w:t>
+      </w:r>
+      <w:r>
+        <w:t xml:space="preserve"> </w:t>
+      </w:r>
+      <w:r>
+        <w:t xml:space="preserve">values defining the output of the component</w:t>
+      </w:r>
+    </w:p>
+    <w:p>
+      <w:pPr>
+        <w:pStyle w:val="Compact"/>
+        <w:numPr>
+          <w:numId w:val="1066"/>
+          <w:ilvl w:val="0"/>
+        </w:numPr>
+      </w:pPr>
+      <w:r>
+        <w:t xml:space="preserve">properties:</w:t>
+      </w:r>
+      <w:r>
+        <w:t xml:space="preserve"> </w:t>
+      </w:r>
+      <w:r>
+        <w:rPr>
+          <w:rStyle w:val="VerbatimChar"/>
+        </w:rPr>
+        <w:t xml:space="preserve">array of string</w:t>
+      </w:r>
+      <w:r>
+        <w:t xml:space="preserve"> </w:t>
+      </w:r>
+      <w:r>
+        <w:t xml:space="preserve">values defining the properties</w:t>
+      </w:r>
+    </w:p>
+    <w:p>
+      <w:pPr>
+        <w:pStyle w:val="Compact"/>
+        <w:numPr>
+          <w:numId w:val="1066"/>
+          <w:ilvl w:val="0"/>
+        </w:numPr>
+      </w:pPr>
+      <w:r>
+        <w:t xml:space="preserve">events:</w:t>
+      </w:r>
+      <w:r>
+        <w:t xml:space="preserve"> </w:t>
+      </w:r>
+      <w:r>
+        <w:rPr>
+          <w:rStyle w:val="VerbatimChar"/>
+        </w:rPr>
+        <w:t xml:space="preserve">array of string</w:t>
+      </w:r>
+      <w:r>
+        <w:t xml:space="preserve"> </w:t>
+      </w:r>
+      <w:r>
+        <w:t xml:space="preserve">values defining the events</w:t>
+      </w:r>
+    </w:p>
+    <w:p>
+      <w:pPr>
+        <w:pStyle w:val="Compact"/>
+        <w:numPr>
+          <w:numId w:val="1066"/>
+          <w:ilvl w:val="0"/>
+        </w:numPr>
+      </w:pPr>
+      <w:r>
+        <w:t xml:space="preserve">host?: {['string']: 'string'},</w:t>
+      </w:r>
+    </w:p>
+    <w:p>
+      <w:pPr>
+        <w:pStyle w:val="Compact"/>
+        <w:numPr>
+          <w:numId w:val="1066"/>
+          <w:ilvl w:val="0"/>
+        </w:numPr>
+      </w:pPr>
+      <w:r>
+        <w:t xml:space="preserve">providers:</w:t>
+      </w:r>
+      <w:r>
+        <w:t xml:space="preserve"> </w:t>
+      </w:r>
+      <w:r>
+        <w:rPr>
+          <w:rStyle w:val="VerbatimChar"/>
+        </w:rPr>
+        <w:t xml:space="preserve">array of objects</w:t>
+      </w:r>
+      <w:r>
+        <w:t xml:space="preserve"> </w:t>
+      </w:r>
+      <w:r>
+        <w:t xml:space="preserve">defining the providers for the component</w:t>
+      </w:r>
+    </w:p>
+    <w:p>
+      <w:pPr>
+        <w:pStyle w:val="Compact"/>
+        <w:numPr>
+          <w:numId w:val="1066"/>
+          <w:ilvl w:val="0"/>
+        </w:numPr>
+      </w:pPr>
+      <w:r>
+        <w:t xml:space="preserve">exportAs:</w:t>
+      </w:r>
+      <w:r>
+        <w:t xml:space="preserve"> </w:t>
+      </w:r>
+      <w:r>
+        <w:rPr>
+          <w:rStyle w:val="VerbatimChar"/>
+        </w:rPr>
+        <w:t xml:space="preserve">string</w:t>
+      </w:r>
+      <w:r>
+        <w:t xml:space="preserve"> </w:t>
+      </w:r>
+      <w:r>
+        <w:t xml:space="preserve">value defining the exported value</w:t>
+      </w:r>
+    </w:p>
+    <w:p>
+      <w:pPr>
+        <w:pStyle w:val="Compact"/>
+        <w:numPr>
+          <w:numId w:val="1066"/>
+          <w:ilvl w:val="0"/>
+        </w:numPr>
+      </w:pPr>
+      <w:r>
+        <w:t xml:space="preserve">moduleId:</w:t>
+      </w:r>
+      <w:r>
+        <w:t xml:space="preserve"> </w:t>
+      </w:r>
+      <w:r>
+        <w:rPr>
+          <w:rStyle w:val="VerbatimChar"/>
+        </w:rPr>
+        <w:t xml:space="preserve">string</w:t>
+      </w:r>
+      <w:r>
+        <w:t xml:space="preserve"> </w:t>
+      </w:r>
+      <w:r>
+        <w:t xml:space="preserve">value defining the module id</w:t>
+      </w:r>
+    </w:p>
+    <w:p>
+      <w:pPr>
+        <w:pStyle w:val="Compact"/>
+        <w:numPr>
+          <w:numId w:val="1066"/>
+          <w:ilvl w:val="0"/>
+        </w:numPr>
+      </w:pPr>
+      <w:r>
+        <w:t xml:space="preserve">viewProviders:</w:t>
+      </w:r>
+      <w:r>
+        <w:t xml:space="preserve"> </w:t>
+      </w:r>
+      <w:r>
+        <w:rPr>
+          <w:rStyle w:val="VerbatimChar"/>
+        </w:rPr>
+        <w:t xml:space="preserve">array of objects</w:t>
+      </w:r>
+      <w:r>
+        <w:t xml:space="preserve"> </w:t>
+      </w:r>
+      <w:r>
+        <w:t xml:space="preserve">defining the providers for the view</w:t>
+      </w:r>
+    </w:p>
+    <w:p>
+      <w:pPr>
+        <w:pStyle w:val="Compact"/>
+        <w:numPr>
+          <w:numId w:val="1066"/>
+          <w:ilvl w:val="0"/>
+        </w:numPr>
+      </w:pPr>
+      <w:r>
+        <w:t xml:space="preserve">queries: {[key: string]: any},</w:t>
+      </w:r>
+    </w:p>
+    <w:p>
+      <w:pPr>
+        <w:numPr>
+          <w:numId w:val="1066"/>
+          <w:ilvl w:val="0"/>
+        </w:numPr>
+      </w:pPr>
+      <w:r>
+        <w:t xml:space="preserve">changeDetection:</w:t>
+      </w:r>
+      <w:r>
+        <w:t xml:space="preserve"> </w:t>
+      </w:r>
+      <w:r>
+        <w:rPr>
+          <w:rStyle w:val="VerbatimChar"/>
+        </w:rPr>
+        <w:t xml:space="preserve">ChangeDetectionStrategy</w:t>
+      </w:r>
+      <w:r>
+        <w:t xml:space="preserve"> </w:t>
+      </w:r>
+      <w:r>
+        <w:t xml:space="preserve">object defining the strategy for detecting changes:</w:t>
       </w:r>
     </w:p>
     <w:p>
@@ -28477,11 +29610,26 @@
         <w:pStyle w:val="Compact"/>
         <w:numPr>
           <w:numId w:val="1067"/>
-          <w:ilvl w:val="0"/>
+          <w:ilvl w:val="1"/>
         </w:numPr>
       </w:pPr>
       <w:r>
-        <w:t xml:space="preserve">RxJS is a great library for composing event streams</w:t>
+        <w:rPr>
+          <w:rStyle w:val="VerbatimChar"/>
+        </w:rPr>
+        <w:t xml:space="preserve">ChangeDetectionStrategy.Default</w:t>
+      </w:r>
+      <w:r>
+        <w:t xml:space="preserve">: sets detector mode to</w:t>
+      </w:r>
+      <w:r>
+        <w:t xml:space="preserve"> </w:t>
+      </w:r>
+      <w:r>
+        <w:rPr>
+          <w:rStyle w:val="VerbatimChar"/>
+        </w:rPr>
+        <w:t xml:space="preserve">CheckAlways</w:t>
       </w:r>
     </w:p>
     <w:p>
@@ -28489,6 +29637,419 @@
         <w:pStyle w:val="Compact"/>
         <w:numPr>
           <w:numId w:val="1067"/>
+          <w:ilvl w:val="1"/>
+        </w:numPr>
+      </w:pPr>
+      <w:r>
+        <w:rPr>
+          <w:rStyle w:val="VerbatimChar"/>
+        </w:rPr>
+        <w:t xml:space="preserve">ChangeDetectionStrategy.OnPush</w:t>
+      </w:r>
+      <w:r>
+        <w:t xml:space="preserve">: sets detector mode to</w:t>
+      </w:r>
+      <w:r>
+        <w:t xml:space="preserve"> </w:t>
+      </w:r>
+      <w:r>
+        <w:rPr>
+          <w:rStyle w:val="VerbatimChar"/>
+        </w:rPr>
+        <w:t xml:space="preserve">CheckOnce</w:t>
+      </w:r>
+    </w:p>
+    <w:p>
+      <w:pPr>
+        <w:pStyle w:val="Compact"/>
+        <w:numPr>
+          <w:numId w:val="1067"/>
+          <w:ilvl w:val="1"/>
+        </w:numPr>
+      </w:pPr>
+      <w:r>
+        <w:rPr>
+          <w:rStyle w:val="VerbatimChar"/>
+        </w:rPr>
+        <w:t xml:space="preserve">ChangeDetectionStrategy.Detached</w:t>
+      </w:r>
+      <w:r>
+        <w:t xml:space="preserve">: change detector sub tree is not a part of the main tree and should be skipped</w:t>
+      </w:r>
+    </w:p>
+    <w:p>
+      <w:pPr>
+        <w:pStyle w:val="Compact"/>
+        <w:numPr>
+          <w:numId w:val="1067"/>
+          <w:ilvl w:val="1"/>
+        </w:numPr>
+      </w:pPr>
+      <w:r>
+        <w:rPr>
+          <w:rStyle w:val="VerbatimChar"/>
+        </w:rPr>
+        <w:t xml:space="preserve">ChangeDetectionStrategy.CheckAlways</w:t>
+      </w:r>
+      <w:r>
+        <w:t xml:space="preserve">: after calling detectChanges the mode of the change detector will remain</w:t>
+      </w:r>
+      <w:r>
+        <w:t xml:space="preserve"> </w:t>
+      </w:r>
+      <w:r>
+        <w:rPr>
+          <w:rStyle w:val="VerbatimChar"/>
+        </w:rPr>
+        <w:t xml:space="preserve">CheckAlways</w:t>
+      </w:r>
+    </w:p>
+    <w:p>
+      <w:pPr>
+        <w:pStyle w:val="Compact"/>
+        <w:numPr>
+          <w:numId w:val="1067"/>
+          <w:ilvl w:val="1"/>
+        </w:numPr>
+      </w:pPr>
+      <w:r>
+        <w:rPr>
+          <w:rStyle w:val="VerbatimChar"/>
+        </w:rPr>
+        <w:t xml:space="preserve">ChangeDetectionStrategy.Checked</w:t>
+      </w:r>
+      <w:r>
+        <w:t xml:space="preserve">: change detector should be skipped until its mode changes to</w:t>
+      </w:r>
+      <w:r>
+        <w:t xml:space="preserve"> </w:t>
+      </w:r>
+      <w:r>
+        <w:rPr>
+          <w:rStyle w:val="VerbatimChar"/>
+        </w:rPr>
+        <w:t xml:space="preserve">CheckOnce</w:t>
+      </w:r>
+    </w:p>
+    <w:p>
+      <w:pPr>
+        <w:pStyle w:val="Compact"/>
+        <w:numPr>
+          <w:numId w:val="1067"/>
+          <w:ilvl w:val="1"/>
+        </w:numPr>
+      </w:pPr>
+      <w:r>
+        <w:rPr>
+          <w:rStyle w:val="VerbatimChar"/>
+        </w:rPr>
+        <w:t xml:space="preserve">ChangeDetectionStrategy.CheckOnce</w:t>
+      </w:r>
+      <w:r>
+        <w:t xml:space="preserve">: after calling detectChanges the mode of the change detector will become</w:t>
+      </w:r>
+      <w:r>
+        <w:t xml:space="preserve"> </w:t>
+      </w:r>
+      <w:r>
+        <w:rPr>
+          <w:rStyle w:val="VerbatimChar"/>
+        </w:rPr>
+        <w:t xml:space="preserve">Checked</w:t>
+      </w:r>
+    </w:p>
+    <w:p>
+      <w:pPr>
+        <w:pStyle w:val="Compact"/>
+        <w:numPr>
+          <w:numId w:val="1066"/>
+          <w:ilvl w:val="0"/>
+        </w:numPr>
+      </w:pPr>
+      <w:r>
+        <w:t xml:space="preserve">templateUrl:</w:t>
+      </w:r>
+      <w:r>
+        <w:t xml:space="preserve"> </w:t>
+      </w:r>
+      <w:r>
+        <w:rPr>
+          <w:rStyle w:val="VerbatimChar"/>
+        </w:rPr>
+        <w:t xml:space="preserve">string</w:t>
+      </w:r>
+      <w:r>
+        <w:t xml:space="preserve"> </w:t>
+      </w:r>
+      <w:r>
+        <w:t xml:space="preserve">value for the url path to the template</w:t>
+      </w:r>
+    </w:p>
+    <w:p>
+      <w:pPr>
+        <w:pStyle w:val="Compact"/>
+        <w:numPr>
+          <w:numId w:val="1066"/>
+          <w:ilvl w:val="0"/>
+        </w:numPr>
+      </w:pPr>
+      <w:r>
+        <w:t xml:space="preserve">template:</w:t>
+      </w:r>
+      <w:r>
+        <w:t xml:space="preserve"> </w:t>
+      </w:r>
+      <w:r>
+        <w:rPr>
+          <w:rStyle w:val="VerbatimChar"/>
+        </w:rPr>
+        <w:t xml:space="preserve">string</w:t>
+      </w:r>
+      <w:r>
+        <w:t xml:space="preserve"> </w:t>
+      </w:r>
+      <w:r>
+        <w:t xml:space="preserve">value for the template</w:t>
+      </w:r>
+    </w:p>
+    <w:p>
+      <w:pPr>
+        <w:pStyle w:val="Compact"/>
+        <w:numPr>
+          <w:numId w:val="1066"/>
+          <w:ilvl w:val="0"/>
+        </w:numPr>
+      </w:pPr>
+      <w:r>
+        <w:t xml:space="preserve">styleUrls:</w:t>
+      </w:r>
+      <w:r>
+        <w:t xml:space="preserve"> </w:t>
+      </w:r>
+      <w:r>
+        <w:rPr>
+          <w:rStyle w:val="VerbatimChar"/>
+        </w:rPr>
+        <w:t xml:space="preserve">array of string</w:t>
+      </w:r>
+      <w:r>
+        <w:t xml:space="preserve"> </w:t>
+      </w:r>
+      <w:r>
+        <w:t xml:space="preserve">values defining url paths to css files</w:t>
+      </w:r>
+    </w:p>
+    <w:p>
+      <w:pPr>
+        <w:numPr>
+          <w:numId w:val="1066"/>
+          <w:ilvl w:val="0"/>
+        </w:numPr>
+      </w:pPr>
+      <w:r>
+        <w:t xml:space="preserve">styles:</w:t>
+      </w:r>
+      <w:r>
+        <w:t xml:space="preserve"> </w:t>
+      </w:r>
+      <w:r>
+        <w:rPr>
+          <w:rStyle w:val="VerbatimChar"/>
+        </w:rPr>
+        <w:t xml:space="preserve">array of string</w:t>
+      </w:r>
+      <w:r>
+        <w:t xml:space="preserve"> </w:t>
+      </w:r>
+      <w:r>
+        <w:t xml:space="preserve">values defining css styles:</w:t>
+      </w:r>
+    </w:p>
+    <w:p>
+      <w:pPr>
+        <w:pStyle w:val="Compact"/>
+        <w:numPr>
+          <w:numId w:val="1068"/>
+          <w:ilvl w:val="1"/>
+        </w:numPr>
+      </w:pPr>
+      <w:r>
+        <w:t xml:space="preserve">styles: ['.myclass { color: #000;}'],</w:t>
+      </w:r>
+    </w:p>
+    <w:p>
+      <w:pPr>
+        <w:pStyle w:val="Compact"/>
+        <w:numPr>
+          <w:numId w:val="1066"/>
+          <w:ilvl w:val="0"/>
+        </w:numPr>
+      </w:pPr>
+      <w:r>
+        <w:t xml:space="preserve">directives:</w:t>
+      </w:r>
+      <w:r>
+        <w:t xml:space="preserve"> </w:t>
+      </w:r>
+      <w:r>
+        <w:rPr>
+          <w:rStyle w:val="VerbatimChar"/>
+        </w:rPr>
+        <w:t xml:space="preserve">array</w:t>
+      </w:r>
+      <w:r>
+        <w:t xml:space="preserve"> </w:t>
+      </w:r>
+      <w:r>
+        <w:t xml:space="preserve">of directives used in the component</w:t>
+      </w:r>
+    </w:p>
+    <w:p>
+      <w:pPr>
+        <w:pStyle w:val="Compact"/>
+        <w:numPr>
+          <w:numId w:val="1066"/>
+          <w:ilvl w:val="0"/>
+        </w:numPr>
+      </w:pPr>
+      <w:r>
+        <w:t xml:space="preserve">pipes:</w:t>
+      </w:r>
+      <w:r>
+        <w:t xml:space="preserve"> </w:t>
+      </w:r>
+      <w:r>
+        <w:rPr>
+          <w:rStyle w:val="VerbatimChar"/>
+        </w:rPr>
+        <w:t xml:space="preserve">array</w:t>
+      </w:r>
+      <w:r>
+        <w:t xml:space="preserve"> </w:t>
+      </w:r>
+      <w:r>
+        <w:t xml:space="preserve">of pipes used in the component</w:t>
+      </w:r>
+    </w:p>
+    <w:p>
+      <w:pPr>
+        <w:pStyle w:val="Compact"/>
+        <w:numPr>
+          <w:numId w:val="1066"/>
+          <w:ilvl w:val="0"/>
+        </w:numPr>
+      </w:pPr>
+      <w:r>
+        <w:t xml:space="preserve">encapsulation:</w:t>
+      </w:r>
+      <w:r>
+        <w:t xml:space="preserve"> </w:t>
+      </w:r>
+      <w:r>
+        <w:rPr>
+          <w:rStyle w:val="VerbatimChar"/>
+        </w:rPr>
+        <w:t xml:space="preserve">ViewEncapsulation</w:t>
+      </w:r>
+      <w:r>
+        <w:t xml:space="preserve"> </w:t>
+      </w:r>
+      <w:r>
+        <w:t xml:space="preserve">value that defines template and style encapsulation options:</w:t>
+      </w:r>
+    </w:p>
+    <w:p>
+      <w:pPr>
+        <w:pStyle w:val="Compact"/>
+        <w:numPr>
+          <w:numId w:val="1069"/>
+          <w:ilvl w:val="1"/>
+        </w:numPr>
+      </w:pPr>
+      <w:r>
+        <w:rPr>
+          <w:rStyle w:val="VerbatimChar"/>
+        </w:rPr>
+        <w:t xml:space="preserve">ViewEncapsulation.None</w:t>
+      </w:r>
+      <w:r>
+        <w:t xml:space="preserve">: means do not provide any style encapsulation</w:t>
+      </w:r>
+    </w:p>
+    <w:p>
+      <w:pPr>
+        <w:pStyle w:val="Compact"/>
+        <w:numPr>
+          <w:numId w:val="1069"/>
+          <w:ilvl w:val="1"/>
+        </w:numPr>
+      </w:pPr>
+      <w:r>
+        <w:rPr>
+          <w:rStyle w:val="VerbatimChar"/>
+        </w:rPr>
+        <w:t xml:space="preserve">ViewEncapsulation.Emulated</w:t>
+      </w:r>
+      <w:r>
+        <w:t xml:space="preserve">: No Shadow DOM but style encapsulation emulation using extra attributes on the DOM (default method)</w:t>
+      </w:r>
+    </w:p>
+    <w:p>
+      <w:pPr>
+        <w:pStyle w:val="Compact"/>
+        <w:numPr>
+          <w:numId w:val="1069"/>
+          <w:ilvl w:val="1"/>
+        </w:numPr>
+      </w:pPr>
+      <w:r>
+        <w:rPr>
+          <w:rStyle w:val="VerbatimChar"/>
+        </w:rPr>
+        <w:t xml:space="preserve">ViewEncapsulation.Native</w:t>
+      </w:r>
+      <w:r>
+        <w:t xml:space="preserve">: means provide native shadow DOM encapsulation and styles appear in component’s template inside the shadow root.</w:t>
+      </w:r>
+    </w:p>
+    <w:p>
+      <w:pPr>
+        <w:pStyle w:val="FirstParagraph"/>
+      </w:pPr>
+      <w:r>
+        <w:rPr>
+          <w:b/>
+        </w:rPr>
+        <w:t xml:space="preserve">TODO</w:t>
+      </w:r>
+    </w:p>
+    <w:p>
+      <w:pPr>
+        <w:pStyle w:val="Heading1"/>
+      </w:pPr>
+      <w:bookmarkStart w:id="139" w:name="rxjs"/>
+      <w:bookmarkEnd w:id="139"/>
+      <w:r>
+        <w:t xml:space="preserve">RxJS</w:t>
+      </w:r>
+    </w:p>
+    <w:p>
+      <w:pPr>
+        <w:pStyle w:val="Compact"/>
+        <w:numPr>
+          <w:numId w:val="1070"/>
+          <w:ilvl w:val="0"/>
+        </w:numPr>
+      </w:pPr>
+      <w:r>
+        <w:t xml:space="preserve">RxJS is a great library for composing event streams</w:t>
+      </w:r>
+    </w:p>
+    <w:p>
+      <w:pPr>
+        <w:pStyle w:val="Compact"/>
+        <w:numPr>
+          <w:numId w:val="1070"/>
           <w:ilvl w:val="0"/>
         </w:numPr>
       </w:pPr>
@@ -28814,7 +30375,7 @@
     </w:lvl>
   </w:abstractNum>
   <w:abstractNum w:abstractNumId="990">
-    <w:nsid w:val="ace550f7"/>
+    <w:nsid w:val="a5d9d43f"/>
     <w:multiLevelType w:val="multilevel"/>
     <w:lvl w:ilvl="0">
       <w:numFmt w:val="bullet"/>
@@ -28895,7 +30456,7 @@
     </w:lvl>
   </w:abstractNum>
   <w:abstractNum w:abstractNumId="991">
-    <w:nsid w:val="6b2acfef"/>
+    <w:nsid w:val="345bda03"/>
     <w:multiLevelType w:val="multilevel"/>
     <w:lvl w:ilvl="0">
       <w:numFmt w:val="bullet"/>
@@ -28976,7 +30537,7 @@
     </w:lvl>
   </w:abstractNum>
   <w:abstractNum w:abstractNumId="99411">
-    <w:nsid w:val="83365669"/>
+    <w:nsid w:val="142871f4"/>
     <w:multiLevelType w:val="multilevel"/>
     <w:lvl w:ilvl="0">
       <w:start w:val="1"/>
@@ -29334,6 +30895,15 @@
     <w:abstractNumId w:val="991"/>
   </w:num>
   <w:num w:numId="1067">
+    <w:abstractNumId w:val="991"/>
+  </w:num>
+  <w:num w:numId="1068">
+    <w:abstractNumId w:val="991"/>
+  </w:num>
+  <w:num w:numId="1069">
+    <w:abstractNumId w:val="991"/>
+  </w:num>
+  <w:num w:numId="1070">
     <w:abstractNumId w:val="991"/>
   </w:num>
 </w:numbering>

</xml_diff>

<commit_message>
add chapter for simple service.
</commit_message>
<xml_diff>
--- a/output/ng2-intro.docx
+++ b/output/ng2-intro.docx
@@ -34046,74 +34046,1621 @@
     </w:p>
     <w:p>
       <w:pPr>
-        <w:numPr>
-          <w:numId w:val="1000"/>
-          <w:ilvl w:val="0"/>
-        </w:numPr>
+        <w:pStyle w:val="Heading3"/>
+      </w:pPr>
+      <w:bookmarkStart w:id="121" w:name="simple-service"/>
+      <w:bookmarkEnd w:id="121"/>
+      <w:r>
+        <w:t xml:space="preserve">Simple Service</w:t>
+      </w:r>
+    </w:p>
+    <w:p>
+      <w:pPr>
+        <w:pStyle w:val="FirstParagraph"/>
+      </w:pPr>
+      <w:r>
+        <w:t xml:space="preserve">In this section we are going to make a simple service and use it in our root component.</w:t>
+      </w:r>
+    </w:p>
+    <w:p>
+      <w:pPr>
+        <w:pStyle w:val="BodyText"/>
       </w:pPr>
       <w:r>
         <w:rPr>
           <w:b/>
         </w:rPr>
-        <w:t xml:space="preserve">TODO</w:t>
-      </w:r>
-    </w:p>
-    <w:p>
-      <w:pPr>
-        <w:pStyle w:val="Heading2"/>
-      </w:pPr>
-      <w:bookmarkStart w:id="121" w:name="data-and-state-management"/>
-      <w:bookmarkEnd w:id="121"/>
-      <w:r>
-        <w:t xml:space="preserve">Data and State Management</w:t>
-      </w:r>
-    </w:p>
-    <w:p>
-      <w:pPr>
-        <w:pStyle w:val="Compact"/>
+        <w:t xml:space="preserve">Project Files</w:t>
+      </w:r>
+    </w:p>
+    <w:p>
+      <w:pPr>
+        <w:pStyle w:val="BodyText"/>
+      </w:pPr>
+      <w:r>
+        <w:t xml:space="preserve">The project files for this section are in</w:t>
+      </w:r>
+      <w:r>
+        <w:t xml:space="preserve"> </w:t>
+      </w:r>
+      <w:hyperlink r:id="rId122">
+        <w:r>
+          <w:rPr>
+            <w:rStyle w:val="Hyperlink"/>
+          </w:rPr>
+          <w:t xml:space="preserve">angular2-intro/project-files/angular-examples/services/simple-service</w:t>
+        </w:r>
+      </w:hyperlink>
+      <w:r>
+        <w:t xml:space="preserve">;</w:t>
+      </w:r>
+    </w:p>
+    <w:p>
+      <w:pPr>
+        <w:pStyle w:val="BodyText"/>
+      </w:pPr>
+      <w:r>
+        <w:rPr>
+          <w:b/>
+        </w:rPr>
+        <w:t xml:space="preserve">Getting Started</w:t>
+      </w:r>
+    </w:p>
+    <w:p>
+      <w:pPr>
+        <w:pStyle w:val="BodyText"/>
+      </w:pPr>
+      <w:r>
+        <w:t xml:space="preserve">Let's get started by creating a class, called</w:t>
+      </w:r>
+      <w:r>
+        <w:t xml:space="preserve"> </w:t>
+      </w:r>
+      <w:r>
+        <w:rPr>
+          <w:rStyle w:val="VerbatimChar"/>
+        </w:rPr>
+        <w:t xml:space="preserve">StudentSvc</w:t>
+      </w:r>
+      <w:r>
+        <w:t xml:space="preserve"> </w:t>
+      </w:r>
+      <w:r>
+        <w:t xml:space="preserve">that represents our service:</w:t>
+      </w:r>
+    </w:p>
+    <w:p>
+      <w:pPr>
+        <w:pStyle w:val="SourceCode"/>
+      </w:pPr>
+      <w:r>
+        <w:rPr>
+          <w:rStyle w:val="KeywordTok"/>
+        </w:rPr>
+        <w:t xml:space="preserve">class</w:t>
+      </w:r>
+      <w:r>
+        <w:rPr>
+          <w:rStyle w:val="NormalTok"/>
+        </w:rPr>
+        <w:t xml:space="preserve"> </w:t>
+      </w:r>
+      <w:r>
+        <w:rPr>
+          <w:rStyle w:val="NormalTok"/>
+        </w:rPr>
+        <w:t xml:space="preserve">StudentSvc {</w:t>
+      </w:r>
+      <w:r>
+        <w:br w:type="textWrapping"/>
+      </w:r>
+      <w:r>
+        <w:rPr>
+          <w:rStyle w:val="NormalTok"/>
+        </w:rPr>
+        <w:t xml:space="preserve"> </w:t>
+      </w:r>
+      <w:r>
+        <w:rPr>
+          <w:rStyle w:val="NormalTok"/>
+        </w:rPr>
+        <w:t xml:space="preserve"> </w:t>
+      </w:r>
+      <w:r>
+        <w:rPr>
+          <w:rStyle w:val="KeywordTok"/>
+        </w:rPr>
+        <w:t xml:space="preserve">private</w:t>
+      </w:r>
+      <w:r>
+        <w:rPr>
+          <w:rStyle w:val="NormalTok"/>
+        </w:rPr>
+        <w:t xml:space="preserve"> </w:t>
+      </w:r>
+      <w:r>
+        <w:rPr>
+          <w:rStyle w:val="NormalTok"/>
+        </w:rPr>
+        <w:t xml:space="preserve">students: any[];</w:t>
+      </w:r>
+      <w:r>
+        <w:br w:type="textWrapping"/>
+      </w:r>
+      <w:r>
+        <w:rPr>
+          <w:rStyle w:val="NormalTok"/>
+        </w:rPr>
+        <w:t xml:space="preserve"> </w:t>
+      </w:r>
+      <w:r>
+        <w:rPr>
+          <w:rStyle w:val="NormalTok"/>
+        </w:rPr>
+        <w:t xml:space="preserve"> </w:t>
+      </w:r>
+      <w:r>
+        <w:rPr>
+          <w:rStyle w:val="FunctionTok"/>
+        </w:rPr>
+        <w:t xml:space="preserve">constructor</w:t>
+      </w:r>
+      <w:r>
+        <w:rPr>
+          <w:rStyle w:val="NormalTok"/>
+        </w:rPr>
+        <w:t xml:space="preserve">() {</w:t>
+      </w:r>
+      <w:r>
+        <w:br w:type="textWrapping"/>
+      </w:r>
+      <w:r>
+        <w:rPr>
+          <w:rStyle w:val="NormalTok"/>
+        </w:rPr>
+        <w:t xml:space="preserve"> </w:t>
+      </w:r>
+      <w:r>
+        <w:rPr>
+          <w:rStyle w:val="NormalTok"/>
+        </w:rPr>
+        <w:t xml:space="preserve"> </w:t>
+      </w:r>
+      <w:r>
+        <w:rPr>
+          <w:rStyle w:val="NormalTok"/>
+        </w:rPr>
+        <w:t xml:space="preserve"> </w:t>
+      </w:r>
+      <w:r>
+        <w:rPr>
+          <w:rStyle w:val="NormalTok"/>
+        </w:rPr>
+        <w:t xml:space="preserve"> </w:t>
+      </w:r>
+      <w:r>
+        <w:rPr>
+          <w:rStyle w:val="KeywordTok"/>
+        </w:rPr>
+        <w:t xml:space="preserve">this</w:t>
+      </w:r>
+      <w:r>
+        <w:rPr>
+          <w:rStyle w:val="NormalTok"/>
+        </w:rPr>
+        <w:t xml:space="preserve">.</w:t>
+      </w:r>
+      <w:r>
+        <w:rPr>
+          <w:rStyle w:val="FunctionTok"/>
+        </w:rPr>
+        <w:t xml:space="preserve">students</w:t>
+      </w:r>
+      <w:r>
+        <w:rPr>
+          <w:rStyle w:val="NormalTok"/>
+        </w:rPr>
+        <w:t xml:space="preserve"> </w:t>
+      </w:r>
+      <w:r>
+        <w:rPr>
+          <w:rStyle w:val="NormalTok"/>
+        </w:rPr>
+        <w:t xml:space="preserve">= [</w:t>
+      </w:r>
+      <w:r>
+        <w:br w:type="textWrapping"/>
+      </w:r>
+      <w:r>
+        <w:rPr>
+          <w:rStyle w:val="NormalTok"/>
+        </w:rPr>
+        <w:t xml:space="preserve"> </w:t>
+      </w:r>
+      <w:r>
+        <w:rPr>
+          <w:rStyle w:val="NormalTok"/>
+        </w:rPr>
+        <w:t xml:space="preserve"> </w:t>
+      </w:r>
+      <w:r>
+        <w:rPr>
+          <w:rStyle w:val="NormalTok"/>
+        </w:rPr>
+        <w:t xml:space="preserve"> </w:t>
+      </w:r>
+      <w:r>
+        <w:rPr>
+          <w:rStyle w:val="NormalTok"/>
+        </w:rPr>
+        <w:t xml:space="preserve"> </w:t>
+      </w:r>
+      <w:r>
+        <w:rPr>
+          <w:rStyle w:val="NormalTok"/>
+        </w:rPr>
+        <w:t xml:space="preserve"> </w:t>
+      </w:r>
+      <w:r>
+        <w:rPr>
+          <w:rStyle w:val="NormalTok"/>
+        </w:rPr>
+        <w:t xml:space="preserve"> </w:t>
+      </w:r>
+      <w:r>
+        <w:rPr>
+          <w:rStyle w:val="NormalTok"/>
+        </w:rPr>
+        <w:t xml:space="preserve">{name: 'Tom', id: </w:t>
+      </w:r>
+      <w:r>
+        <w:rPr>
+          <w:rStyle w:val="DecValTok"/>
+        </w:rPr>
+        <w:t xml:space="preserve">1</w:t>
+      </w:r>
+      <w:r>
+        <w:rPr>
+          <w:rStyle w:val="NormalTok"/>
+        </w:rPr>
+        <w:t xml:space="preserve">},</w:t>
+      </w:r>
+      <w:r>
+        <w:br w:type="textWrapping"/>
+      </w:r>
+      <w:r>
+        <w:rPr>
+          <w:rStyle w:val="NormalTok"/>
+        </w:rPr>
+        <w:t xml:space="preserve"> </w:t>
+      </w:r>
+      <w:r>
+        <w:rPr>
+          <w:rStyle w:val="NormalTok"/>
+        </w:rPr>
+        <w:t xml:space="preserve"> </w:t>
+      </w:r>
+      <w:r>
+        <w:rPr>
+          <w:rStyle w:val="NormalTok"/>
+        </w:rPr>
+        <w:t xml:space="preserve"> </w:t>
+      </w:r>
+      <w:r>
+        <w:rPr>
+          <w:rStyle w:val="NormalTok"/>
+        </w:rPr>
+        <w:t xml:space="preserve"> </w:t>
+      </w:r>
+      <w:r>
+        <w:rPr>
+          <w:rStyle w:val="NormalTok"/>
+        </w:rPr>
+        <w:t xml:space="preserve"> </w:t>
+      </w:r>
+      <w:r>
+        <w:rPr>
+          <w:rStyle w:val="NormalTok"/>
+        </w:rPr>
+        <w:t xml:space="preserve"> </w:t>
+      </w:r>
+      <w:r>
+        <w:rPr>
+          <w:rStyle w:val="NormalTok"/>
+        </w:rPr>
+        <w:t xml:space="preserve">{name: 'John', id: </w:t>
+      </w:r>
+      <w:r>
+        <w:rPr>
+          <w:rStyle w:val="DecValTok"/>
+        </w:rPr>
+        <w:t xml:space="preserve">2</w:t>
+      </w:r>
+      <w:r>
+        <w:rPr>
+          <w:rStyle w:val="NormalTok"/>
+        </w:rPr>
+        <w:t xml:space="preserve">},</w:t>
+      </w:r>
+      <w:r>
+        <w:br w:type="textWrapping"/>
+      </w:r>
+      <w:r>
+        <w:rPr>
+          <w:rStyle w:val="NormalTok"/>
+        </w:rPr>
+        <w:t xml:space="preserve"> </w:t>
+      </w:r>
+      <w:r>
+        <w:rPr>
+          <w:rStyle w:val="NormalTok"/>
+        </w:rPr>
+        <w:t xml:space="preserve"> </w:t>
+      </w:r>
+      <w:r>
+        <w:rPr>
+          <w:rStyle w:val="NormalTok"/>
+        </w:rPr>
+        <w:t xml:space="preserve"> </w:t>
+      </w:r>
+      <w:r>
+        <w:rPr>
+          <w:rStyle w:val="NormalTok"/>
+        </w:rPr>
+        <w:t xml:space="preserve"> </w:t>
+      </w:r>
+      <w:r>
+        <w:rPr>
+          <w:rStyle w:val="NormalTok"/>
+        </w:rPr>
+        <w:t xml:space="preserve"> </w:t>
+      </w:r>
+      <w:r>
+        <w:rPr>
+          <w:rStyle w:val="NormalTok"/>
+        </w:rPr>
+        <w:t xml:space="preserve"> </w:t>
+      </w:r>
+      <w:r>
+        <w:rPr>
+          <w:rStyle w:val="NormalTok"/>
+        </w:rPr>
+        <w:t xml:space="preserve">{name: 'Kim', id: </w:t>
+      </w:r>
+      <w:r>
+        <w:rPr>
+          <w:rStyle w:val="DecValTok"/>
+        </w:rPr>
+        <w:t xml:space="preserve">3</w:t>
+      </w:r>
+      <w:r>
+        <w:rPr>
+          <w:rStyle w:val="NormalTok"/>
+        </w:rPr>
+        <w:t xml:space="preserve">},</w:t>
+      </w:r>
+      <w:r>
+        <w:br w:type="textWrapping"/>
+      </w:r>
+      <w:r>
+        <w:rPr>
+          <w:rStyle w:val="NormalTok"/>
+        </w:rPr>
+        <w:t xml:space="preserve"> </w:t>
+      </w:r>
+      <w:r>
+        <w:rPr>
+          <w:rStyle w:val="NormalTok"/>
+        </w:rPr>
+        <w:t xml:space="preserve"> </w:t>
+      </w:r>
+      <w:r>
+        <w:rPr>
+          <w:rStyle w:val="NormalTok"/>
+        </w:rPr>
+        <w:t xml:space="preserve"> </w:t>
+      </w:r>
+      <w:r>
+        <w:rPr>
+          <w:rStyle w:val="NormalTok"/>
+        </w:rPr>
+        <w:t xml:space="preserve"> </w:t>
+      </w:r>
+      <w:r>
+        <w:rPr>
+          <w:rStyle w:val="NormalTok"/>
+        </w:rPr>
+        <w:t xml:space="preserve"> </w:t>
+      </w:r>
+      <w:r>
+        <w:rPr>
+          <w:rStyle w:val="NormalTok"/>
+        </w:rPr>
+        <w:t xml:space="preserve"> </w:t>
+      </w:r>
+      <w:r>
+        <w:rPr>
+          <w:rStyle w:val="NormalTok"/>
+        </w:rPr>
+        <w:t xml:space="preserve">{name: 'Liz', id: </w:t>
+      </w:r>
+      <w:r>
+        <w:rPr>
+          <w:rStyle w:val="DecValTok"/>
+        </w:rPr>
+        <w:t xml:space="preserve">4</w:t>
+      </w:r>
+      <w:r>
+        <w:rPr>
+          <w:rStyle w:val="NormalTok"/>
+        </w:rPr>
+        <w:t xml:space="preserve">}</w:t>
+      </w:r>
+      <w:r>
+        <w:br w:type="textWrapping"/>
+      </w:r>
+      <w:r>
+        <w:rPr>
+          <w:rStyle w:val="NormalTok"/>
+        </w:rPr>
+        <w:t xml:space="preserve"> </w:t>
+      </w:r>
+      <w:r>
+        <w:rPr>
+          <w:rStyle w:val="NormalTok"/>
+        </w:rPr>
+        <w:t xml:space="preserve"> </w:t>
+      </w:r>
+      <w:r>
+        <w:rPr>
+          <w:rStyle w:val="NormalTok"/>
+        </w:rPr>
+        <w:t xml:space="preserve"> </w:t>
+      </w:r>
+      <w:r>
+        <w:rPr>
+          <w:rStyle w:val="NormalTok"/>
+        </w:rPr>
+        <w:t xml:space="preserve"> </w:t>
+      </w:r>
+      <w:r>
+        <w:rPr>
+          <w:rStyle w:val="NormalTok"/>
+        </w:rPr>
+        <w:t xml:space="preserve">];</w:t>
+      </w:r>
+      <w:r>
+        <w:br w:type="textWrapping"/>
+      </w:r>
+      <w:r>
+        <w:rPr>
+          <w:rStyle w:val="NormalTok"/>
+        </w:rPr>
+        <w:t xml:space="preserve"> </w:t>
+      </w:r>
+      <w:r>
+        <w:rPr>
+          <w:rStyle w:val="NormalTok"/>
+        </w:rPr>
+        <w:t xml:space="preserve"> </w:t>
+      </w:r>
+      <w:r>
+        <w:rPr>
+          <w:rStyle w:val="NormalTok"/>
+        </w:rPr>
+        <w:t xml:space="preserve">}</w:t>
+      </w:r>
+      <w:r>
+        <w:br w:type="textWrapping"/>
+      </w:r>
+      <w:r>
+        <w:rPr>
+          <w:rStyle w:val="NormalTok"/>
+        </w:rPr>
+        <w:t xml:space="preserve"> </w:t>
+      </w:r>
+      <w:r>
+        <w:rPr>
+          <w:rStyle w:val="NormalTok"/>
+        </w:rPr>
+        <w:t xml:space="preserve"> </w:t>
+      </w:r>
+      <w:r>
+        <w:rPr>
+          <w:rStyle w:val="FunctionTok"/>
+        </w:rPr>
+        <w:t xml:space="preserve">getAll</w:t>
+      </w:r>
+      <w:r>
+        <w:rPr>
+          <w:rStyle w:val="NormalTok"/>
+        </w:rPr>
+        <w:t xml:space="preserve">() {</w:t>
+      </w:r>
+      <w:r>
+        <w:br w:type="textWrapping"/>
+      </w:r>
+      <w:r>
+        <w:rPr>
+          <w:rStyle w:val="NormalTok"/>
+        </w:rPr>
+        <w:t xml:space="preserve"> </w:t>
+      </w:r>
+      <w:r>
+        <w:rPr>
+          <w:rStyle w:val="NormalTok"/>
+        </w:rPr>
+        <w:t xml:space="preserve"> </w:t>
+      </w:r>
+      <w:r>
+        <w:rPr>
+          <w:rStyle w:val="NormalTok"/>
+        </w:rPr>
+        <w:t xml:space="preserve"> </w:t>
+      </w:r>
+      <w:r>
+        <w:rPr>
+          <w:rStyle w:val="NormalTok"/>
+        </w:rPr>
+        <w:t xml:space="preserve"> </w:t>
+      </w:r>
+      <w:r>
+        <w:rPr>
+          <w:rStyle w:val="KeywordTok"/>
+        </w:rPr>
+        <w:t xml:space="preserve">return</w:t>
+      </w:r>
+      <w:r>
+        <w:rPr>
+          <w:rStyle w:val="NormalTok"/>
+        </w:rPr>
+        <w:t xml:space="preserve"> </w:t>
+      </w:r>
+      <w:r>
+        <w:rPr>
+          <w:rStyle w:val="KeywordTok"/>
+        </w:rPr>
+        <w:t xml:space="preserve">this</w:t>
+      </w:r>
+      <w:r>
+        <w:rPr>
+          <w:rStyle w:val="NormalTok"/>
+        </w:rPr>
+        <w:t xml:space="preserve">.</w:t>
+      </w:r>
+      <w:r>
+        <w:rPr>
+          <w:rStyle w:val="FunctionTok"/>
+        </w:rPr>
+        <w:t xml:space="preserve">students</w:t>
+      </w:r>
+      <w:r>
+        <w:rPr>
+          <w:rStyle w:val="NormalTok"/>
+        </w:rPr>
+        <w:t xml:space="preserve">;</w:t>
+      </w:r>
+      <w:r>
+        <w:br w:type="textWrapping"/>
+      </w:r>
+      <w:r>
+        <w:rPr>
+          <w:rStyle w:val="NormalTok"/>
+        </w:rPr>
+        <w:t xml:space="preserve"> </w:t>
+      </w:r>
+      <w:r>
+        <w:rPr>
+          <w:rStyle w:val="NormalTok"/>
+        </w:rPr>
+        <w:t xml:space="preserve"> </w:t>
+      </w:r>
+      <w:r>
+        <w:rPr>
+          <w:rStyle w:val="NormalTok"/>
+        </w:rPr>
+        <w:t xml:space="preserve">}</w:t>
+      </w:r>
+      <w:r>
+        <w:br w:type="textWrapping"/>
+      </w:r>
+      <w:r>
+        <w:rPr>
+          <w:rStyle w:val="NormalTok"/>
+        </w:rPr>
+        <w:t xml:space="preserve">}</w:t>
+      </w:r>
+    </w:p>
+    <w:p>
+      <w:pPr>
+        <w:pStyle w:val="FirstParagraph"/>
+      </w:pPr>
+      <w:r>
+        <w:t xml:space="preserve">There is nothing special about this class. It's just a class the has a method to return the list of all students. Now, we are going to make it special by decorating it with the</w:t>
+      </w:r>
+      <w:r>
+        <w:t xml:space="preserve"> </w:t>
+      </w:r>
+      <w:r>
+        <w:rPr>
+          <w:rStyle w:val="VerbatimChar"/>
+        </w:rPr>
+        <w:t xml:space="preserve">Injectable</w:t>
+      </w:r>
+      <w:r>
+        <w:t xml:space="preserve"> </w:t>
+      </w:r>
+      <w:r>
+        <w:t xml:space="preserve">decorator. But, first we need to import</w:t>
+      </w:r>
+      <w:r>
+        <w:t xml:space="preserve"> </w:t>
+      </w:r>
+      <w:r>
+        <w:rPr>
+          <w:rStyle w:val="VerbatimChar"/>
+        </w:rPr>
+        <w:t xml:space="preserve">Injectable</w:t>
+      </w:r>
+      <w:r>
+        <w:t xml:space="preserve"> </w:t>
+      </w:r>
+      <w:r>
+        <w:t xml:space="preserve">from Angular:</w:t>
+      </w:r>
+    </w:p>
+    <w:p>
+      <w:pPr>
+        <w:pStyle w:val="SourceCode"/>
+      </w:pPr>
+      <w:r>
+        <w:rPr>
+          <w:rStyle w:val="KeywordTok"/>
+        </w:rPr>
+        <w:t xml:space="preserve">import {Injectable} from 'angular2/core';</w:t>
+      </w:r>
+    </w:p>
+    <w:p>
+      <w:pPr>
+        <w:pStyle w:val="FirstParagraph"/>
+      </w:pPr>
+      <w:r>
+        <w:t xml:space="preserve">After importing the</w:t>
+      </w:r>
+      <w:r>
+        <w:t xml:space="preserve"> </w:t>
+      </w:r>
+      <w:r>
+        <w:rPr>
+          <w:rStyle w:val="VerbatimChar"/>
+        </w:rPr>
+        <w:t xml:space="preserve">Injectable</w:t>
+      </w:r>
+      <w:r>
+        <w:t xml:space="preserve"> </w:t>
+      </w:r>
+      <w:r>
+        <w:t xml:space="preserve">metadata class, we can decorate our class:</w:t>
+      </w:r>
+    </w:p>
+    <w:p>
+      <w:pPr>
+        <w:pStyle w:val="SourceCode"/>
+      </w:pPr>
+      <w:r>
+        <w:rPr>
+          <w:rStyle w:val="CommentTok"/>
+        </w:rPr>
+        <w:t xml:space="preserve">/**</w:t>
+      </w:r>
+      <w:r>
+        <w:br w:type="textWrapping"/>
+      </w:r>
+      <w:r>
+        <w:rPr>
+          <w:rStyle w:val="CommentTok"/>
+        </w:rPr>
+        <w:t xml:space="preserve"> * Student service</w:t>
+      </w:r>
+      <w:r>
+        <w:br w:type="textWrapping"/>
+      </w:r>
+      <w:r>
+        <w:rPr>
+          <w:rStyle w:val="CommentTok"/>
+        </w:rPr>
+        <w:t xml:space="preserve"> */</w:t>
+      </w:r>
+      <w:r>
+        <w:br w:type="textWrapping"/>
+      </w:r>
+      <w:r>
+        <w:rPr>
+          <w:rStyle w:val="FunctionTok"/>
+        </w:rPr>
+        <w:t xml:space="preserve">@Injectable</w:t>
+      </w:r>
+      <w:r>
+        <w:rPr>
+          <w:rStyle w:val="NormalTok"/>
+        </w:rPr>
+        <w:t xml:space="preserve">() </w:t>
+      </w:r>
+      <w:r>
+        <w:rPr>
+          <w:rStyle w:val="CommentTok"/>
+        </w:rPr>
+        <w:t xml:space="preserve">// &lt;- decorating with `Injectable`</w:t>
+      </w:r>
+      <w:r>
+        <w:br w:type="textWrapping"/>
+      </w:r>
+      <w:r>
+        <w:rPr>
+          <w:rStyle w:val="KeywordTok"/>
+        </w:rPr>
+        <w:t xml:space="preserve">class</w:t>
+      </w:r>
+      <w:r>
+        <w:rPr>
+          <w:rStyle w:val="NormalTok"/>
+        </w:rPr>
+        <w:t xml:space="preserve"> </w:t>
+      </w:r>
+      <w:r>
+        <w:rPr>
+          <w:rStyle w:val="NormalTok"/>
+        </w:rPr>
+        <w:t xml:space="preserve">StudentSvc {</w:t>
+      </w:r>
+      <w:r>
+        <w:br w:type="textWrapping"/>
+      </w:r>
+      <w:r>
+        <w:rPr>
+          <w:rStyle w:val="NormalTok"/>
+        </w:rPr>
+        <w:t xml:space="preserve"> </w:t>
+      </w:r>
+      <w:r>
+        <w:rPr>
+          <w:rStyle w:val="NormalTok"/>
+        </w:rPr>
+        <w:t xml:space="preserve"> </w:t>
+      </w:r>
+      <w:r>
+        <w:rPr>
+          <w:rStyle w:val="KeywordTok"/>
+        </w:rPr>
+        <w:t xml:space="preserve">private</w:t>
+      </w:r>
+      <w:r>
+        <w:rPr>
+          <w:rStyle w:val="NormalTok"/>
+        </w:rPr>
+        <w:t xml:space="preserve"> </w:t>
+      </w:r>
+      <w:r>
+        <w:rPr>
+          <w:rStyle w:val="NormalTok"/>
+        </w:rPr>
+        <w:t xml:space="preserve">students: any[];</w:t>
+      </w:r>
+      <w:r>
+        <w:br w:type="textWrapping"/>
+      </w:r>
+      <w:r>
+        <w:rPr>
+          <w:rStyle w:val="NormalTok"/>
+        </w:rPr>
+        <w:t xml:space="preserve"> </w:t>
+      </w:r>
+      <w:r>
+        <w:rPr>
+          <w:rStyle w:val="NormalTok"/>
+        </w:rPr>
+        <w:t xml:space="preserve"> </w:t>
+      </w:r>
+      <w:r>
+        <w:rPr>
+          <w:rStyle w:val="FunctionTok"/>
+        </w:rPr>
+        <w:t xml:space="preserve">constructor</w:t>
+      </w:r>
+      <w:r>
+        <w:rPr>
+          <w:rStyle w:val="NormalTok"/>
+        </w:rPr>
+        <w:t xml:space="preserve">() {</w:t>
+      </w:r>
+      <w:r>
+        <w:br w:type="textWrapping"/>
+      </w:r>
+      <w:r>
+        <w:rPr>
+          <w:rStyle w:val="NormalTok"/>
+        </w:rPr>
+        <w:t xml:space="preserve"> </w:t>
+      </w:r>
+      <w:r>
+        <w:rPr>
+          <w:rStyle w:val="NormalTok"/>
+        </w:rPr>
+        <w:t xml:space="preserve"> </w:t>
+      </w:r>
+      <w:r>
+        <w:rPr>
+          <w:rStyle w:val="NormalTok"/>
+        </w:rPr>
+        <w:t xml:space="preserve"> </w:t>
+      </w:r>
+      <w:r>
+        <w:rPr>
+          <w:rStyle w:val="CommentTok"/>
+        </w:rPr>
+        <w:t xml:space="preserve">// ...</w:t>
+      </w:r>
+      <w:r>
+        <w:br w:type="textWrapping"/>
+      </w:r>
+      <w:r>
+        <w:rPr>
+          <w:rStyle w:val="NormalTok"/>
+        </w:rPr>
+        <w:t xml:space="preserve"> </w:t>
+      </w:r>
+      <w:r>
+        <w:rPr>
+          <w:rStyle w:val="NormalTok"/>
+        </w:rPr>
+        <w:t xml:space="preserve"> </w:t>
+      </w:r>
+      <w:r>
+        <w:rPr>
+          <w:rStyle w:val="NormalTok"/>
+        </w:rPr>
+        <w:t xml:space="preserve">}</w:t>
+      </w:r>
+      <w:r>
+        <w:br w:type="textWrapping"/>
+      </w:r>
+      <w:r>
+        <w:rPr>
+          <w:rStyle w:val="NormalTok"/>
+        </w:rPr>
+        <w:t xml:space="preserve"> </w:t>
+      </w:r>
+      <w:r>
+        <w:rPr>
+          <w:rStyle w:val="NormalTok"/>
+        </w:rPr>
+        <w:t xml:space="preserve"> </w:t>
+      </w:r>
+      <w:r>
+        <w:rPr>
+          <w:rStyle w:val="CommentTok"/>
+        </w:rPr>
+        <w:t xml:space="preserve">// ...</w:t>
+      </w:r>
+      <w:r>
+        <w:br w:type="textWrapping"/>
+      </w:r>
+      <w:r>
+        <w:rPr>
+          <w:rStyle w:val="NormalTok"/>
+        </w:rPr>
+        <w:t xml:space="preserve">}</w:t>
+      </w:r>
+    </w:p>
+    <w:p>
+      <w:pPr>
+        <w:pStyle w:val="FirstParagraph"/>
+      </w:pPr>
+      <w:r>
+        <w:t xml:space="preserve">Now we have an injectable class and the injector would know how to create an instance of it when we need to inject it. And that's what we are going to do next. We are going to add</w:t>
+      </w:r>
+      <w:r>
+        <w:t xml:space="preserve"> </w:t>
+      </w:r>
+      <w:r>
+        <w:rPr>
+          <w:rStyle w:val="VerbatimChar"/>
+        </w:rPr>
+        <w:t xml:space="preserve">StudentSvc</w:t>
+      </w:r>
+      <w:r>
+        <w:t xml:space="preserve"> </w:t>
+      </w:r>
+      <w:r>
+        <w:t xml:space="preserve">in the list of</w:t>
+      </w:r>
+      <w:r>
+        <w:t xml:space="preserve"> </w:t>
+      </w:r>
+      <w:r>
+        <w:rPr>
+          <w:rStyle w:val="VerbatimChar"/>
+        </w:rPr>
+        <w:t xml:space="preserve">viewProviders</w:t>
+      </w:r>
+      <w:r>
+        <w:t xml:space="preserve"> </w:t>
+      </w:r>
+      <w:r>
+        <w:t xml:space="preserve">of the root component:</w:t>
+      </w:r>
+    </w:p>
+    <w:p>
+      <w:pPr>
+        <w:pStyle w:val="SourceCode"/>
+      </w:pPr>
+      <w:r>
+        <w:rPr>
+          <w:rStyle w:val="FunctionTok"/>
+        </w:rPr>
+        <w:t xml:space="preserve">@Component</w:t>
+      </w:r>
+      <w:r>
+        <w:rPr>
+          <w:rStyle w:val="NormalTok"/>
+        </w:rPr>
+        <w:t xml:space="preserve">({</w:t>
+      </w:r>
+      <w:r>
+        <w:br w:type="textWrapping"/>
+      </w:r>
+      <w:r>
+        <w:rPr>
+          <w:rStyle w:val="NormalTok"/>
+        </w:rPr>
+        <w:t xml:space="preserve"> </w:t>
+      </w:r>
+      <w:r>
+        <w:rPr>
+          <w:rStyle w:val="NormalTok"/>
+        </w:rPr>
+        <w:t xml:space="preserve"> </w:t>
+      </w:r>
+      <w:r>
+        <w:rPr>
+          <w:rStyle w:val="NormalTok"/>
+        </w:rPr>
+        <w:t xml:space="preserve">selector: 'app',</w:t>
+      </w:r>
+      <w:r>
+        <w:br w:type="textWrapping"/>
+      </w:r>
+      <w:r>
+        <w:rPr>
+          <w:rStyle w:val="NormalTok"/>
+        </w:rPr>
+        <w:t xml:space="preserve"> </w:t>
+      </w:r>
+      <w:r>
+        <w:rPr>
+          <w:rStyle w:val="NormalTok"/>
+        </w:rPr>
+        <w:t xml:space="preserve"> </w:t>
+      </w:r>
+      <w:r>
+        <w:rPr>
+          <w:rStyle w:val="NormalTok"/>
+        </w:rPr>
+        <w:t xml:space="preserve">templateUrl : 'templates/app.</w:t>
+      </w:r>
+      <w:r>
+        <w:rPr>
+          <w:rStyle w:val="FunctionTok"/>
+        </w:rPr>
+        <w:t xml:space="preserve">tpl</w:t>
+      </w:r>
+      <w:r>
+        <w:rPr>
+          <w:rStyle w:val="NormalTok"/>
+        </w:rPr>
+        <w:t xml:space="preserve">.</w:t>
+      </w:r>
+      <w:r>
+        <w:rPr>
+          <w:rStyle w:val="FunctionTok"/>
+        </w:rPr>
+        <w:t xml:space="preserve">html</w:t>
+      </w:r>
+      <w:r>
+        <w:rPr>
+          <w:rStyle w:val="NormalTok"/>
+        </w:rPr>
+        <w:t xml:space="preserve">',</w:t>
+      </w:r>
+      <w:r>
+        <w:br w:type="textWrapping"/>
+      </w:r>
+      <w:r>
+        <w:rPr>
+          <w:rStyle w:val="NormalTok"/>
+        </w:rPr>
+        <w:t xml:space="preserve"> </w:t>
+      </w:r>
+      <w:r>
+        <w:rPr>
+          <w:rStyle w:val="NormalTok"/>
+        </w:rPr>
+        <w:t xml:space="preserve"> </w:t>
+      </w:r>
+      <w:r>
+        <w:rPr>
+          <w:rStyle w:val="NormalTok"/>
+        </w:rPr>
+        <w:t xml:space="preserve">viewProviders: [StudentSvc] </w:t>
+      </w:r>
+      <w:r>
+        <w:rPr>
+          <w:rStyle w:val="CommentTok"/>
+        </w:rPr>
+        <w:t xml:space="preserve">// &lt;- registering the service</w:t>
+      </w:r>
+      <w:r>
+        <w:br w:type="textWrapping"/>
+      </w:r>
+      <w:r>
+        <w:rPr>
+          <w:rStyle w:val="NormalTok"/>
+        </w:rPr>
+        <w:t xml:space="preserve">})</w:t>
+      </w:r>
+    </w:p>
+    <w:p>
+      <w:pPr>
+        <w:pStyle w:val="FirstParagraph"/>
+      </w:pPr>
+      <w:r>
+        <w:t xml:space="preserve">The last thing we need to do is to inject the service in the constructor of our root component:</w:t>
+      </w:r>
+    </w:p>
+    <w:p>
+      <w:pPr>
+        <w:pStyle w:val="SourceCode"/>
+      </w:pPr>
+      <w:r>
+        <w:rPr>
+          <w:rStyle w:val="KeywordTok"/>
+        </w:rPr>
+        <w:t xml:space="preserve">class</w:t>
+      </w:r>
+      <w:r>
+        <w:rPr>
+          <w:rStyle w:val="NormalTok"/>
+        </w:rPr>
+        <w:t xml:space="preserve"> </w:t>
+      </w:r>
+      <w:r>
+        <w:rPr>
+          <w:rStyle w:val="NormalTok"/>
+        </w:rPr>
+        <w:t xml:space="preserve">Root  {</w:t>
+      </w:r>
+      <w:r>
+        <w:br w:type="textWrapping"/>
+      </w:r>
+      <w:r>
+        <w:rPr>
+          <w:rStyle w:val="NormalTok"/>
+        </w:rPr>
+        <w:t xml:space="preserve"> </w:t>
+      </w:r>
+      <w:r>
+        <w:rPr>
+          <w:rStyle w:val="NormalTok"/>
+        </w:rPr>
+        <w:t xml:space="preserve"> </w:t>
+      </w:r>
+      <w:r>
+        <w:rPr>
+          <w:rStyle w:val="KeywordTok"/>
+        </w:rPr>
+        <w:t xml:space="preserve">private</w:t>
+      </w:r>
+      <w:r>
+        <w:rPr>
+          <w:rStyle w:val="NormalTok"/>
+        </w:rPr>
+        <w:t xml:space="preserve"> </w:t>
+      </w:r>
+      <w:r>
+        <w:rPr>
+          <w:rStyle w:val="NormalTok"/>
+        </w:rPr>
+        <w:t xml:space="preserve">name: string;</w:t>
+      </w:r>
+      <w:r>
+        <w:br w:type="textWrapping"/>
+      </w:r>
+      <w:r>
+        <w:rPr>
+          <w:rStyle w:val="NormalTok"/>
+        </w:rPr>
+        <w:t xml:space="preserve"> </w:t>
+      </w:r>
+      <w:r>
+        <w:rPr>
+          <w:rStyle w:val="NormalTok"/>
+        </w:rPr>
+        <w:t xml:space="preserve"> </w:t>
+      </w:r>
+      <w:r>
+        <w:rPr>
+          <w:rStyle w:val="KeywordTok"/>
+        </w:rPr>
+        <w:t xml:space="preserve">private</w:t>
+      </w:r>
+      <w:r>
+        <w:rPr>
+          <w:rStyle w:val="NormalTok"/>
+        </w:rPr>
+        <w:t xml:space="preserve"> </w:t>
+      </w:r>
+      <w:r>
+        <w:rPr>
+          <w:rStyle w:val="NormalTok"/>
+        </w:rPr>
+        <w:t xml:space="preserve">students: any[];</w:t>
+      </w:r>
+      <w:r>
+        <w:br w:type="textWrapping"/>
+      </w:r>
+      <w:r>
+        <w:rPr>
+          <w:rStyle w:val="NormalTok"/>
+        </w:rPr>
+        <w:t xml:space="preserve"> </w:t>
+      </w:r>
+      <w:r>
+        <w:rPr>
+          <w:rStyle w:val="NormalTok"/>
+        </w:rPr>
+        <w:t xml:space="preserve"> </w:t>
+      </w:r>
+      <w:r>
+        <w:rPr>
+          <w:rStyle w:val="FunctionTok"/>
+        </w:rPr>
+        <w:t xml:space="preserve">constructor</w:t>
+      </w:r>
+      <w:r>
+        <w:rPr>
+          <w:rStyle w:val="NormalTok"/>
+        </w:rPr>
+        <w:t xml:space="preserve"> </w:t>
+      </w:r>
+      <w:r>
+        <w:rPr>
+          <w:rStyle w:val="NormalTok"/>
+        </w:rPr>
+        <w:t xml:space="preserve">(studentSvc: StudentSvc) { </w:t>
+      </w:r>
+      <w:r>
+        <w:rPr>
+          <w:rStyle w:val="CommentTok"/>
+        </w:rPr>
+        <w:t xml:space="preserve">// &lt;- injecting the service</w:t>
+      </w:r>
+      <w:r>
+        <w:br w:type="textWrapping"/>
+      </w:r>
+      <w:r>
+        <w:rPr>
+          <w:rStyle w:val="NormalTok"/>
+        </w:rPr>
+        <w:t xml:space="preserve"> </w:t>
+      </w:r>
+      <w:r>
+        <w:rPr>
+          <w:rStyle w:val="NormalTok"/>
+        </w:rPr>
+        <w:t xml:space="preserve"> </w:t>
+      </w:r>
+      <w:r>
+        <w:rPr>
+          <w:rStyle w:val="NormalTok"/>
+        </w:rPr>
+        <w:t xml:space="preserve"> </w:t>
+      </w:r>
+      <w:r>
+        <w:rPr>
+          <w:rStyle w:val="NormalTok"/>
+        </w:rPr>
+        <w:t xml:space="preserve"> </w:t>
+      </w:r>
+      <w:r>
+        <w:rPr>
+          <w:rStyle w:val="KeywordTok"/>
+        </w:rPr>
+        <w:t xml:space="preserve">this</w:t>
+      </w:r>
+      <w:r>
+        <w:rPr>
+          <w:rStyle w:val="NormalTok"/>
+        </w:rPr>
+        <w:t xml:space="preserve">.</w:t>
+      </w:r>
+      <w:r>
+        <w:rPr>
+          <w:rStyle w:val="FunctionTok"/>
+        </w:rPr>
+        <w:t xml:space="preserve">name</w:t>
+      </w:r>
+      <w:r>
+        <w:rPr>
+          <w:rStyle w:val="NormalTok"/>
+        </w:rPr>
+        <w:t xml:space="preserve"> </w:t>
+      </w:r>
+      <w:r>
+        <w:rPr>
+          <w:rStyle w:val="NormalTok"/>
+        </w:rPr>
+        <w:t xml:space="preserve">= 'Simple Service Demo';</w:t>
+      </w:r>
+      <w:r>
+        <w:br w:type="textWrapping"/>
+      </w:r>
+      <w:r>
+        <w:rPr>
+          <w:rStyle w:val="NormalTok"/>
+        </w:rPr>
+        <w:t xml:space="preserve"> </w:t>
+      </w:r>
+      <w:r>
+        <w:rPr>
+          <w:rStyle w:val="NormalTok"/>
+        </w:rPr>
+        <w:t xml:space="preserve"> </w:t>
+      </w:r>
+      <w:r>
+        <w:rPr>
+          <w:rStyle w:val="NormalTok"/>
+        </w:rPr>
+        <w:t xml:space="preserve"> </w:t>
+      </w:r>
+      <w:r>
+        <w:rPr>
+          <w:rStyle w:val="NormalTok"/>
+        </w:rPr>
+        <w:t xml:space="preserve"> </w:t>
+      </w:r>
+      <w:r>
+        <w:rPr>
+          <w:rStyle w:val="KeywordTok"/>
+        </w:rPr>
+        <w:t xml:space="preserve">this</w:t>
+      </w:r>
+      <w:r>
+        <w:rPr>
+          <w:rStyle w:val="NormalTok"/>
+        </w:rPr>
+        <w:t xml:space="preserve">.</w:t>
+      </w:r>
+      <w:r>
+        <w:rPr>
+          <w:rStyle w:val="FunctionTok"/>
+        </w:rPr>
+        <w:t xml:space="preserve">students</w:t>
+      </w:r>
+      <w:r>
+        <w:rPr>
+          <w:rStyle w:val="NormalTok"/>
+        </w:rPr>
+        <w:t xml:space="preserve"> </w:t>
+      </w:r>
+      <w:r>
+        <w:rPr>
+          <w:rStyle w:val="NormalTok"/>
+        </w:rPr>
+        <w:t xml:space="preserve">= studentSvc.</w:t>
+      </w:r>
+      <w:r>
+        <w:rPr>
+          <w:rStyle w:val="FunctionTok"/>
+        </w:rPr>
+        <w:t xml:space="preserve">getAll</w:t>
+      </w:r>
+      <w:r>
+        <w:rPr>
+          <w:rStyle w:val="NormalTok"/>
+        </w:rPr>
+        <w:t xml:space="preserve">(); </w:t>
+      </w:r>
+      <w:r>
+        <w:rPr>
+          <w:rStyle w:val="CommentTok"/>
+        </w:rPr>
+        <w:t xml:space="preserve">// &lt;- calling the `getAll` method</w:t>
+      </w:r>
+      <w:r>
+        <w:br w:type="textWrapping"/>
+      </w:r>
+      <w:r>
+        <w:rPr>
+          <w:rStyle w:val="NormalTok"/>
+        </w:rPr>
+        <w:t xml:space="preserve"> </w:t>
+      </w:r>
+      <w:r>
+        <w:rPr>
+          <w:rStyle w:val="NormalTok"/>
+        </w:rPr>
+        <w:t xml:space="preserve"> </w:t>
+      </w:r>
+      <w:r>
+        <w:rPr>
+          <w:rStyle w:val="NormalTok"/>
+        </w:rPr>
+        <w:t xml:space="preserve">}</w:t>
+      </w:r>
+      <w:r>
+        <w:br w:type="textWrapping"/>
+      </w:r>
+      <w:r>
+        <w:rPr>
+          <w:rStyle w:val="NormalTok"/>
+        </w:rPr>
+        <w:t xml:space="preserve">}</w:t>
+      </w:r>
+    </w:p>
+    <w:p>
+      <w:pPr>
         <w:numPr>
           <w:numId w:val="1067"/>
           <w:ilvl w:val="0"/>
         </w:numPr>
       </w:pPr>
       <w:r>
-        <w:t xml:space="preserve">Angular is flexible and doesn't prescribe a recipe for managing data in your apps</w:t>
-      </w:r>
-    </w:p>
-    <w:p>
-      <w:pPr>
-        <w:pStyle w:val="Compact"/>
+        <w:t xml:space="preserve">In the constructor, we are defining a variable to be of type</w:t>
+      </w:r>
+      <w:r>
+        <w:t xml:space="preserve"> </w:t>
+      </w:r>
+      <w:r>
+        <w:rPr>
+          <w:rStyle w:val="VerbatimChar"/>
+        </w:rPr>
+        <w:t xml:space="preserve">StudentSvc</w:t>
+      </w:r>
+      <w:r>
+        <w:t xml:space="preserve">. By doing that the injector will create an instance from the</w:t>
+      </w:r>
+      <w:r>
+        <w:t xml:space="preserve"> </w:t>
+      </w:r>
+      <w:r>
+        <w:rPr>
+          <w:rStyle w:val="VerbatimChar"/>
+        </w:rPr>
+        <w:t xml:space="preserve">StudentSvc</w:t>
+      </w:r>
+      <w:r>
+        <w:t xml:space="preserve"> </w:t>
+      </w:r>
+      <w:r>
+        <w:t xml:space="preserve">to be used</w:t>
+      </w:r>
+    </w:p>
+    <w:p>
+      <w:pPr>
         <w:numPr>
           <w:numId w:val="1067"/>
           <w:ilvl w:val="0"/>
         </w:numPr>
       </w:pPr>
       <w:r>
-        <w:t xml:space="preserve">Since observables are integrated into Angular, you can take advantage of observables to manage data and state</w:t>
-      </w:r>
-    </w:p>
-    <w:p>
-      <w:pPr>
-        <w:pStyle w:val="Compact"/>
-        <w:numPr>
-          <w:numId w:val="1067"/>
-          <w:ilvl w:val="0"/>
-        </w:numPr>
-      </w:pPr>
-      <w:r>
-        <w:t xml:space="preserve">You ca use services to manage streams that emit models</w:t>
-      </w:r>
-    </w:p>
-    <w:p>
-      <w:pPr>
-        <w:pStyle w:val="Compact"/>
-        <w:numPr>
-          <w:numId w:val="1067"/>
-          <w:ilvl w:val="0"/>
-        </w:numPr>
-      </w:pPr>
-      <w:r>
-        <w:t xml:space="preserve">Components can subscribe to the streams maintained by services and render accordingly.</w:t>
+        <w:t xml:space="preserve">And on line 6 we are calling the</w:t>
+      </w:r>
+      <w:r>
+        <w:t xml:space="preserve"> </w:t>
+      </w:r>
+      <w:r>
+        <w:rPr>
+          <w:rStyle w:val="VerbatimChar"/>
+        </w:rPr>
+        <w:t xml:space="preserve">getAll</w:t>
+      </w:r>
+      <w:r>
+        <w:t xml:space="preserve"> </w:t>
+      </w:r>
+      <w:r>
+        <w:t xml:space="preserve">method from the service to get a list of all students.</w:t>
+      </w:r>
+    </w:p>
+    <w:p>
+      <w:pPr>
+        <w:pStyle w:val="FirstParagraph"/>
+      </w:pPr>
+      <w:r>
+        <w:t xml:space="preserve">Finally, we can verify that the</w:t>
+      </w:r>
+      <w:r>
+        <w:t xml:space="preserve"> </w:t>
+      </w:r>
+      <w:r>
+        <w:rPr>
+          <w:rStyle w:val="VerbatimChar"/>
+        </w:rPr>
+        <w:t xml:space="preserve">getAll</w:t>
+      </w:r>
+      <w:r>
+        <w:t xml:space="preserve"> </w:t>
+      </w:r>
+      <w:r>
+        <w:t xml:space="preserve">method is actually called by printing the students in the template:</w:t>
+      </w:r>
+    </w:p>
+    <w:p>
+      <w:pPr>
+        <w:pStyle w:val="BodyText"/>
+      </w:pPr>
+      <w:r>
+        <w:rPr>
+          <w:rStyle w:val="VerbatimChar"/>
+          <w:b/>
+        </w:rPr>
+        <w:t xml:space="preserve">app.tpl.html</w:t>
+      </w:r>
+    </w:p>
+    <w:p>
+      <w:pPr>
+        <w:pStyle w:val="SourceCode"/>
+      </w:pPr>
+      <w:r>
+        <w:rPr>
+          <w:rStyle w:val="KeywordTok"/>
+        </w:rPr>
+        <w:t xml:space="preserve">&lt;h1&gt;</w:t>
+      </w:r>
+      <w:r>
+        <w:rPr>
+          <w:rStyle w:val="NormalTok"/>
+        </w:rPr>
+        <w:t xml:space="preserve">{{ name }}</w:t>
+      </w:r>
+      <w:r>
+        <w:rPr>
+          <w:rStyle w:val="KeywordTok"/>
+        </w:rPr>
+        <w:t xml:space="preserve">&lt;/h1&gt;</w:t>
+      </w:r>
+      <w:r>
+        <w:br w:type="textWrapping"/>
+      </w:r>
+      <w:r>
+        <w:br w:type="textWrapping"/>
+      </w:r>
+      <w:r>
+        <w:rPr>
+          <w:rStyle w:val="KeywordTok"/>
+        </w:rPr>
+        <w:t xml:space="preserve">&lt;ul&gt;</w:t>
+      </w:r>
+      <w:r>
+        <w:br w:type="textWrapping"/>
+      </w:r>
+      <w:r>
+        <w:rPr>
+          <w:rStyle w:val="NormalTok"/>
+        </w:rPr>
+        <w:t xml:space="preserve">  </w:t>
+      </w:r>
+      <w:r>
+        <w:rPr>
+          <w:rStyle w:val="KeywordTok"/>
+        </w:rPr>
+        <w:t xml:space="preserve">&lt;li</w:t>
+      </w:r>
+      <w:r>
+        <w:rPr>
+          <w:rStyle w:val="NormalTok"/>
+        </w:rPr>
+        <w:t xml:space="preserve"> </w:t>
+      </w:r>
+      <w:r>
+        <w:rPr>
+          <w:rStyle w:val="ErrorTok"/>
+        </w:rPr>
+        <w:t xml:space="preserve">*ngFor</w:t>
+      </w:r>
+      <w:r>
+        <w:rPr>
+          <w:rStyle w:val="OtherTok"/>
+        </w:rPr>
+        <w:t xml:space="preserve">=</w:t>
+      </w:r>
+      <w:r>
+        <w:rPr>
+          <w:rStyle w:val="StringTok"/>
+        </w:rPr>
+        <w:t xml:space="preserve">"#student of students"</w:t>
+      </w:r>
+      <w:r>
+        <w:rPr>
+          <w:rStyle w:val="KeywordTok"/>
+        </w:rPr>
+        <w:t xml:space="preserve">&gt;</w:t>
+      </w:r>
+      <w:r>
+        <w:rPr>
+          <w:rStyle w:val="NormalTok"/>
+        </w:rPr>
+        <w:t xml:space="preserve">Name: {{ student.name }}, id: {{ student.id }}</w:t>
+      </w:r>
+      <w:r>
+        <w:rPr>
+          <w:rStyle w:val="KeywordTok"/>
+        </w:rPr>
+        <w:t xml:space="preserve">&lt;/li&gt;</w:t>
+      </w:r>
+      <w:r>
+        <w:br w:type="textWrapping"/>
+      </w:r>
+      <w:r>
+        <w:rPr>
+          <w:rStyle w:val="KeywordTok"/>
+        </w:rPr>
+        <w:t xml:space="preserve">&lt;/ul&gt;</w:t>
+      </w:r>
+    </w:p>
+    <w:p>
+      <w:pPr>
+        <w:pStyle w:val="FirstParagraph"/>
+      </w:pPr>
+      <w:r>
+        <w:t xml:space="preserve">and it would output:</w:t>
+      </w:r>
+    </w:p>
+    <w:p>
+      <w:pPr>
+        <w:pStyle w:val="SourceCode"/>
+      </w:pPr>
+      <w:r>
+        <w:rPr>
+          <w:rStyle w:val="VerbatimChar"/>
+        </w:rPr>
+        <w:t xml:space="preserve">Name: Tom, id: 1</w:t>
+      </w:r>
+      <w:r>
+        <w:br w:type="textWrapping"/>
+      </w:r>
+      <w:r>
+        <w:rPr>
+          <w:rStyle w:val="VerbatimChar"/>
+        </w:rPr>
+        <w:t xml:space="preserve">Name: John, id: 2</w:t>
+      </w:r>
+      <w:r>
+        <w:br w:type="textWrapping"/>
+      </w:r>
+      <w:r>
+        <w:rPr>
+          <w:rStyle w:val="VerbatimChar"/>
+        </w:rPr>
+        <w:t xml:space="preserve">Name: Kim, id: 3</w:t>
+      </w:r>
+      <w:r>
+        <w:br w:type="textWrapping"/>
+      </w:r>
+      <w:r>
+        <w:rPr>
+          <w:rStyle w:val="VerbatimChar"/>
+        </w:rPr>
+        <w:t xml:space="preserve">Name: Liz, id: 4</w:t>
+      </w:r>
+    </w:p>
+    <w:p>
+      <w:pPr>
+        <w:pStyle w:val="Heading2"/>
+      </w:pPr>
+      <w:bookmarkStart w:id="123" w:name="data-and-state-management"/>
+      <w:bookmarkEnd w:id="123"/>
+      <w:r>
+        <w:t xml:space="preserve">Data and State Management</w:t>
       </w:r>
     </w:p>
     <w:p>
@@ -34121,26 +35668,11 @@
         <w:pStyle w:val="Compact"/>
         <w:numPr>
           <w:numId w:val="1068"/>
-          <w:ilvl w:val="1"/>
+          <w:ilvl w:val="0"/>
         </w:numPr>
       </w:pPr>
       <w:r>
-        <w:t xml:space="preserve">For example, you can have a service for a Todo app that contains a stream of todos and a</w:t>
-      </w:r>
-      <w:r>
-        <w:t xml:space="preserve"> </w:t>
-      </w:r>
-      <w:r>
-        <w:rPr>
-          <w:rStyle w:val="VerbatimChar"/>
-        </w:rPr>
-        <w:t xml:space="preserve">ListComponent</w:t>
-      </w:r>
-      <w:r>
-        <w:t xml:space="preserve"> </w:t>
-      </w:r>
-      <w:r>
-        <w:t xml:space="preserve">can listen for todos and render when a new task is added.</w:t>
+        <w:t xml:space="preserve">Angular is flexible and doesn't prescribe a recipe for managing data in your apps</w:t>
       </w:r>
     </w:p>
     <w:p>
@@ -34148,23 +35680,35 @@
         <w:pStyle w:val="Compact"/>
         <w:numPr>
           <w:numId w:val="1068"/>
-          <w:ilvl w:val="1"/>
+          <w:ilvl w:val="0"/>
         </w:numPr>
       </w:pPr>
       <w:r>
-        <w:t xml:space="preserve">You may have another component that listens for the user that has been assigned to a task provided by a service.</w:t>
+        <w:t xml:space="preserve">Since observables are integrated into Angular, you can take advantage of observables to manage data and state</w:t>
       </w:r>
     </w:p>
     <w:p>
       <w:pPr>
         <w:pStyle w:val="Compact"/>
         <w:numPr>
-          <w:numId w:val="1067"/>
+          <w:numId w:val="1068"/>
           <w:ilvl w:val="0"/>
         </w:numPr>
       </w:pPr>
       <w:r>
-        <w:t xml:space="preserve">The steps for creating different parts of an app can be summarized in three steps:</w:t>
+        <w:t xml:space="preserve">You ca use services to manage streams that emit models</w:t>
+      </w:r>
+    </w:p>
+    <w:p>
+      <w:pPr>
+        <w:pStyle w:val="Compact"/>
+        <w:numPr>
+          <w:numId w:val="1068"/>
+          <w:ilvl w:val="0"/>
+        </w:numPr>
+      </w:pPr>
+      <w:r>
+        <w:t xml:space="preserve">Components can subscribe to the streams maintained by services and render accordingly.</w:t>
       </w:r>
     </w:p>
     <w:p>
@@ -34176,7 +35720,22 @@
         </w:numPr>
       </w:pPr>
       <w:r>
-        <w:t xml:space="preserve">Defining a Model using a class</w:t>
+        <w:t xml:space="preserve">For example, you can have a service for a Todo app that contains a stream of todos and a</w:t>
+      </w:r>
+      <w:r>
+        <w:t xml:space="preserve"> </w:t>
+      </w:r>
+      <w:r>
+        <w:rPr>
+          <w:rStyle w:val="VerbatimChar"/>
+        </w:rPr>
+        <w:t xml:space="preserve">ListComponent</w:t>
+      </w:r>
+      <w:r>
+        <w:t xml:space="preserve"> </w:t>
+      </w:r>
+      <w:r>
+        <w:t xml:space="preserve">can listen for todos and render when a new task is added.</w:t>
       </w:r>
     </w:p>
     <w:p>
@@ -34188,29 +35747,19 @@
         </w:numPr>
       </w:pPr>
       <w:r>
-        <w:t xml:space="preserve">Defining the service</w:t>
+        <w:t xml:space="preserve">You may have another component that listens for the user that has been assigned to a task provided by a service.</w:t>
       </w:r>
     </w:p>
     <w:p>
       <w:pPr>
         <w:pStyle w:val="Compact"/>
         <w:numPr>
-          <w:numId w:val="1069"/>
-          <w:ilvl w:val="1"/>
+          <w:numId w:val="1068"/>
+          <w:ilvl w:val="0"/>
         </w:numPr>
       </w:pPr>
       <w:r>
-        <w:t xml:space="preserve">Defining the component</w:t>
-      </w:r>
-    </w:p>
-    <w:p>
-      <w:pPr>
-        <w:pStyle w:val="Heading2"/>
-      </w:pPr>
-      <w:bookmarkStart w:id="122" w:name="observables"/>
-      <w:bookmarkEnd w:id="122"/>
-      <w:r>
-        <w:t xml:space="preserve">Observables</w:t>
+        <w:t xml:space="preserve">The steps for creating different parts of an app can be summarized in three steps:</w:t>
       </w:r>
     </w:p>
     <w:p>
@@ -34218,11 +35767,11 @@
         <w:pStyle w:val="Compact"/>
         <w:numPr>
           <w:numId w:val="1070"/>
-          <w:ilvl w:val="0"/>
+          <w:ilvl w:val="1"/>
         </w:numPr>
       </w:pPr>
       <w:r>
-        <w:t xml:space="preserve">Angular embraces observables using the RxJS library.</w:t>
+        <w:t xml:space="preserve">Defining a Model using a class</w:t>
       </w:r>
     </w:p>
     <w:p>
@@ -34230,11 +35779,11 @@
         <w:pStyle w:val="Compact"/>
         <w:numPr>
           <w:numId w:val="1070"/>
-          <w:ilvl w:val="0"/>
+          <w:ilvl w:val="1"/>
         </w:numPr>
       </w:pPr>
       <w:r>
-        <w:t xml:space="preserve">Observables emit events and observers observe observables.</w:t>
+        <w:t xml:space="preserve">Defining the service</w:t>
       </w:r>
     </w:p>
     <w:p>
@@ -34242,10 +35791,56 @@
         <w:pStyle w:val="Compact"/>
         <w:numPr>
           <w:numId w:val="1070"/>
+          <w:ilvl w:val="1"/>
+        </w:numPr>
+      </w:pPr>
+      <w:r>
+        <w:t xml:space="preserve">Defining the component</w:t>
+      </w:r>
+    </w:p>
+    <w:p>
+      <w:pPr>
+        <w:pStyle w:val="Heading2"/>
+      </w:pPr>
+      <w:bookmarkStart w:id="124" w:name="observables"/>
+      <w:bookmarkEnd w:id="124"/>
+      <w:r>
+        <w:t xml:space="preserve">Observables</w:t>
+      </w:r>
+    </w:p>
+    <w:p>
+      <w:pPr>
+        <w:pStyle w:val="Compact"/>
+        <w:numPr>
+          <w:numId w:val="1071"/>
           <w:ilvl w:val="0"/>
         </w:numPr>
       </w:pPr>
       <w:r>
+        <w:t xml:space="preserve">Angular embraces observables using the RxJS library.</w:t>
+      </w:r>
+    </w:p>
+    <w:p>
+      <w:pPr>
+        <w:pStyle w:val="Compact"/>
+        <w:numPr>
+          <w:numId w:val="1071"/>
+          <w:ilvl w:val="0"/>
+        </w:numPr>
+      </w:pPr>
+      <w:r>
+        <w:t xml:space="preserve">Observables emit events and observers observe observables.</w:t>
+      </w:r>
+    </w:p>
+    <w:p>
+      <w:pPr>
+        <w:pStyle w:val="Compact"/>
+        <w:numPr>
+          <w:numId w:val="1071"/>
+          <w:ilvl w:val="0"/>
+        </w:numPr>
+      </w:pPr>
+      <w:r>
         <w:t xml:space="preserve">An observer</w:t>
       </w:r>
       <w:r>
@@ -34267,7 +35862,7 @@
     <w:p>
       <w:pPr>
         <w:numPr>
-          <w:numId w:val="1070"/>
+          <w:numId w:val="1071"/>
           <w:ilvl w:val="0"/>
         </w:numPr>
       </w:pPr>
@@ -34338,128 +35933,128 @@
     <w:p>
       <w:pPr>
         <w:numPr>
-          <w:numId w:val="1070"/>
-          <w:ilvl w:val="0"/>
-        </w:numPr>
-      </w:pPr>
-      <w:r>
-        <w:t xml:space="preserve">A subscription can be canceled by calling the</w:t>
-      </w:r>
-      <w:r>
-        <w:t xml:space="preserve"> </w:t>
-      </w:r>
-      <w:r>
-        <w:rPr>
-          <w:rStyle w:val="VerbatimChar"/>
-        </w:rPr>
-        <w:t xml:space="preserve">unsubscribe</w:t>
-      </w:r>
-      <w:r>
-        <w:t xml:space="preserve"> </w:t>
-      </w:r>
-      <w:r>
-        <w:t xml:space="preserve">method.</w:t>
-      </w:r>
-    </w:p>
-    <w:p>
-      <w:pPr>
-        <w:pStyle w:val="FirstParagraph"/>
-      </w:pPr>
-      <w:r>
-        <w:rPr>
-          <w:b/>
-        </w:rPr>
-        <w:t xml:space="preserve">TODO</w:t>
-      </w:r>
-    </w:p>
-    <w:p>
-      <w:pPr>
-        <w:pStyle w:val="Heading2"/>
-      </w:pPr>
-      <w:bookmarkStart w:id="123" w:name="metadata-classes"/>
-      <w:bookmarkEnd w:id="123"/>
-      <w:r>
-        <w:t xml:space="preserve">Metadata Classes</w:t>
-      </w:r>
-    </w:p>
-    <w:p>
-      <w:pPr>
-        <w:pStyle w:val="Compact"/>
-        <w:numPr>
           <w:numId w:val="1071"/>
           <w:ilvl w:val="0"/>
         </w:numPr>
       </w:pPr>
       <w:r>
-        <w:t xml:space="preserve">Angular uses Metadata to decorate classes, methods and properties.</w:t>
+        <w:t xml:space="preserve">A subscription can be canceled by calling the</w:t>
+      </w:r>
+      <w:r>
+        <w:t xml:space="preserve"> </w:t>
+      </w:r>
+      <w:r>
+        <w:rPr>
+          <w:rStyle w:val="VerbatimChar"/>
+        </w:rPr>
+        <w:t xml:space="preserve">unsubscribe</w:t>
+      </w:r>
+      <w:r>
+        <w:t xml:space="preserve"> </w:t>
+      </w:r>
+      <w:r>
+        <w:t xml:space="preserve">method.</w:t>
+      </w:r>
+    </w:p>
+    <w:p>
+      <w:pPr>
+        <w:pStyle w:val="FirstParagraph"/>
+      </w:pPr>
+      <w:r>
+        <w:rPr>
+          <w:b/>
+        </w:rPr>
+        <w:t xml:space="preserve">TODO</w:t>
+      </w:r>
+    </w:p>
+    <w:p>
+      <w:pPr>
+        <w:pStyle w:val="Heading2"/>
+      </w:pPr>
+      <w:bookmarkStart w:id="125" w:name="metadata-classes"/>
+      <w:bookmarkEnd w:id="125"/>
+      <w:r>
+        <w:t xml:space="preserve">Metadata Classes</w:t>
       </w:r>
     </w:p>
     <w:p>
       <w:pPr>
         <w:pStyle w:val="Compact"/>
-        <w:numPr>
-          <w:numId w:val="1071"/>
-          <w:ilvl w:val="0"/>
-        </w:numPr>
-      </w:pPr>
-      <w:r>
-        <w:t xml:space="preserve">The most notable Metadata is the</w:t>
-      </w:r>
-      <w:r>
-        <w:t xml:space="preserve"> </w:t>
-      </w:r>
-      <w:r>
-        <w:rPr>
-          <w:rStyle w:val="VerbatimChar"/>
-        </w:rPr>
-        <w:t xml:space="preserve">@component</w:t>
-      </w:r>
-      <w:r>
-        <w:t xml:space="preserve"> </w:t>
-      </w:r>
-      <w:r>
-        <w:t xml:space="preserve">Metadata.</w:t>
-      </w:r>
-    </w:p>
-    <w:p>
-      <w:pPr>
-        <w:pStyle w:val="Compact"/>
-        <w:numPr>
-          <w:numId w:val="1071"/>
-          <w:ilvl w:val="0"/>
-        </w:numPr>
-      </w:pPr>
-      <w:r>
-        <w:t xml:space="preserve">Metadta classes are very convenient and they make it easy to work with components, services and the dependency injection system</w:t>
-      </w:r>
-    </w:p>
-    <w:p>
-      <w:pPr>
-        <w:pStyle w:val="FirstParagraph"/>
-      </w:pPr>
-      <w:r>
-        <w:t xml:space="preserve">Below is a list of Angular's core Metadata classes categorized under directives/components, pipes and di.</w:t>
-      </w:r>
-    </w:p>
-    <w:p>
-      <w:pPr>
-        <w:pStyle w:val="BodyText"/>
-      </w:pPr>
-      <w:r>
-        <w:rPr>
-          <w:b/>
-        </w:rPr>
-        <w:t xml:space="preserve">Directive/component Meta-data</w:t>
-      </w:r>
-    </w:p>
-    <w:p>
-      <w:pPr>
         <w:numPr>
           <w:numId w:val="1072"/>
           <w:ilvl w:val="0"/>
         </w:numPr>
       </w:pPr>
-      <w:hyperlink r:id="rId124">
+      <w:r>
+        <w:t xml:space="preserve">Angular uses Metadata to decorate classes, methods and properties.</w:t>
+      </w:r>
+    </w:p>
+    <w:p>
+      <w:pPr>
+        <w:pStyle w:val="Compact"/>
+        <w:numPr>
+          <w:numId w:val="1072"/>
+          <w:ilvl w:val="0"/>
+        </w:numPr>
+      </w:pPr>
+      <w:r>
+        <w:t xml:space="preserve">The most notable Metadata is the</w:t>
+      </w:r>
+      <w:r>
+        <w:t xml:space="preserve"> </w:t>
+      </w:r>
+      <w:r>
+        <w:rPr>
+          <w:rStyle w:val="VerbatimChar"/>
+        </w:rPr>
+        <w:t xml:space="preserve">@component</w:t>
+      </w:r>
+      <w:r>
+        <w:t xml:space="preserve"> </w:t>
+      </w:r>
+      <w:r>
+        <w:t xml:space="preserve">Metadata.</w:t>
+      </w:r>
+    </w:p>
+    <w:p>
+      <w:pPr>
+        <w:pStyle w:val="Compact"/>
+        <w:numPr>
+          <w:numId w:val="1072"/>
+          <w:ilvl w:val="0"/>
+        </w:numPr>
+      </w:pPr>
+      <w:r>
+        <w:t xml:space="preserve">Metadta classes are very convenient and they make it easy to work with components, services and the dependency injection system</w:t>
+      </w:r>
+    </w:p>
+    <w:p>
+      <w:pPr>
+        <w:pStyle w:val="FirstParagraph"/>
+      </w:pPr>
+      <w:r>
+        <w:t xml:space="preserve">Below is a list of Angular's core Metadata classes categorized under directives/components, pipes and di.</w:t>
+      </w:r>
+    </w:p>
+    <w:p>
+      <w:pPr>
+        <w:pStyle w:val="BodyText"/>
+      </w:pPr>
+      <w:r>
+        <w:rPr>
+          <w:b/>
+        </w:rPr>
+        <w:t xml:space="preserve">Directive/component Meta-data</w:t>
+      </w:r>
+    </w:p>
+    <w:p>
+      <w:pPr>
+        <w:numPr>
+          <w:numId w:val="1073"/>
+          <w:ilvl w:val="0"/>
+        </w:numPr>
+      </w:pPr>
+      <w:hyperlink r:id="rId126">
         <w:r>
           <w:rPr>
             <w:rStyle w:val="Hyperlink"/>
@@ -34475,11 +36070,11 @@
       <w:pPr>
         <w:pStyle w:val="Compact"/>
         <w:numPr>
-          <w:numId w:val="1073"/>
+          <w:numId w:val="1074"/>
           <w:ilvl w:val="1"/>
         </w:numPr>
       </w:pPr>
-      <w:hyperlink r:id="rId125">
+      <w:hyperlink r:id="rId127">
         <w:r>
           <w:rPr>
             <w:rStyle w:val="Hyperlink"/>
@@ -34495,11 +36090,11 @@
       <w:pPr>
         <w:pStyle w:val="Compact"/>
         <w:numPr>
-          <w:numId w:val="1073"/>
+          <w:numId w:val="1074"/>
           <w:ilvl w:val="1"/>
         </w:numPr>
       </w:pPr>
-      <w:hyperlink r:id="rId126">
+      <w:hyperlink r:id="rId128">
         <w:r>
           <w:rPr>
             <w:rStyle w:val="Hyperlink"/>
@@ -34515,11 +36110,11 @@
       <w:pPr>
         <w:pStyle w:val="Compact"/>
         <w:numPr>
-          <w:numId w:val="1073"/>
+          <w:numId w:val="1074"/>
           <w:ilvl w:val="1"/>
         </w:numPr>
       </w:pPr>
-      <w:hyperlink r:id="rId127">
+      <w:hyperlink r:id="rId129">
         <w:r>
           <w:rPr>
             <w:rStyle w:val="Hyperlink"/>
@@ -34534,11 +36129,11 @@
     <w:p>
       <w:pPr>
         <w:numPr>
-          <w:numId w:val="1072"/>
+          <w:numId w:val="1073"/>
           <w:ilvl w:val="0"/>
         </w:numPr>
       </w:pPr>
-      <w:hyperlink r:id="rId128">
+      <w:hyperlink r:id="rId130">
         <w:r>
           <w:rPr>
             <w:rStyle w:val="Hyperlink"/>
@@ -34554,11 +36149,11 @@
       <w:pPr>
         <w:pStyle w:val="Compact"/>
         <w:numPr>
-          <w:numId w:val="1074"/>
+          <w:numId w:val="1075"/>
           <w:ilvl w:val="1"/>
         </w:numPr>
       </w:pPr>
-      <w:hyperlink r:id="rId129">
+      <w:hyperlink r:id="rId131">
         <w:r>
           <w:rPr>
             <w:rStyle w:val="Hyperlink"/>
@@ -34577,11 +36172,11 @@
       <w:pPr>
         <w:pStyle w:val="Compact"/>
         <w:numPr>
-          <w:numId w:val="1074"/>
+          <w:numId w:val="1075"/>
           <w:ilvl w:val="1"/>
         </w:numPr>
       </w:pPr>
-      <w:hyperlink r:id="rId130">
+      <w:hyperlink r:id="rId132">
         <w:r>
           <w:rPr>
             <w:rStyle w:val="Hyperlink"/>
@@ -34597,11 +36192,11 @@
       <w:pPr>
         <w:pStyle w:val="Compact"/>
         <w:numPr>
-          <w:numId w:val="1074"/>
+          <w:numId w:val="1075"/>
           <w:ilvl w:val="1"/>
         </w:numPr>
       </w:pPr>
-      <w:hyperlink r:id="rId131">
+      <w:hyperlink r:id="rId133">
         <w:r>
           <w:rPr>
             <w:rStyle w:val="Hyperlink"/>
@@ -34617,11 +36212,11 @@
       <w:pPr>
         <w:pStyle w:val="Compact"/>
         <w:numPr>
-          <w:numId w:val="1074"/>
+          <w:numId w:val="1075"/>
           <w:ilvl w:val="1"/>
         </w:numPr>
       </w:pPr>
-      <w:hyperlink r:id="rId132">
+      <w:hyperlink r:id="rId134">
         <w:r>
           <w:rPr>
             <w:rStyle w:val="Hyperlink"/>
@@ -34637,11 +36232,11 @@
       <w:pPr>
         <w:pStyle w:val="Compact"/>
         <w:numPr>
-          <w:numId w:val="1074"/>
+          <w:numId w:val="1075"/>
           <w:ilvl w:val="1"/>
         </w:numPr>
       </w:pPr>
-      <w:hyperlink r:id="rId133">
+      <w:hyperlink r:id="rId135">
         <w:r>
           <w:rPr>
             <w:rStyle w:val="Hyperlink"/>
@@ -34657,11 +36252,11 @@
       <w:pPr>
         <w:pStyle w:val="Compact"/>
         <w:numPr>
-          <w:numId w:val="1074"/>
+          <w:numId w:val="1075"/>
           <w:ilvl w:val="1"/>
         </w:numPr>
       </w:pPr>
-      <w:hyperlink r:id="rId134">
+      <w:hyperlink r:id="rId136">
         <w:r>
           <w:rPr>
             <w:rStyle w:val="Hyperlink"/>
@@ -34677,11 +36272,11 @@
       <w:pPr>
         <w:pStyle w:val="Compact"/>
         <w:numPr>
-          <w:numId w:val="1074"/>
+          <w:numId w:val="1075"/>
           <w:ilvl w:val="1"/>
         </w:numPr>
       </w:pPr>
-      <w:hyperlink r:id="rId135">
+      <w:hyperlink r:id="rId137">
         <w:r>
           <w:rPr>
             <w:rStyle w:val="Hyperlink"/>
@@ -34708,11 +36303,11 @@
       <w:pPr>
         <w:pStyle w:val="Compact"/>
         <w:numPr>
-          <w:numId w:val="1075"/>
+          <w:numId w:val="1076"/>
           <w:ilvl w:val="0"/>
         </w:numPr>
       </w:pPr>
-      <w:hyperlink r:id="rId136">
+      <w:hyperlink r:id="rId138">
         <w:r>
           <w:rPr>
             <w:rStyle w:val="Hyperlink"/>
@@ -34739,11 +36334,11 @@
       <w:pPr>
         <w:pStyle w:val="Compact"/>
         <w:numPr>
-          <w:numId w:val="1076"/>
+          <w:numId w:val="1077"/>
           <w:ilvl w:val="0"/>
         </w:numPr>
       </w:pPr>
-      <w:hyperlink r:id="rId137">
+      <w:hyperlink r:id="rId139">
         <w:r>
           <w:rPr>
             <w:rStyle w:val="Hyperlink"/>
@@ -34759,11 +36354,11 @@
       <w:pPr>
         <w:pStyle w:val="Compact"/>
         <w:numPr>
-          <w:numId w:val="1076"/>
+          <w:numId w:val="1077"/>
           <w:ilvl w:val="0"/>
         </w:numPr>
       </w:pPr>
-      <w:hyperlink r:id="rId138">
+      <w:hyperlink r:id="rId140">
         <w:r>
           <w:rPr>
             <w:rStyle w:val="Hyperlink"/>
@@ -34779,11 +36374,11 @@
       <w:pPr>
         <w:pStyle w:val="Compact"/>
         <w:numPr>
-          <w:numId w:val="1076"/>
+          <w:numId w:val="1077"/>
           <w:ilvl w:val="0"/>
         </w:numPr>
       </w:pPr>
-      <w:hyperlink r:id="rId139">
+      <w:hyperlink r:id="rId141">
         <w:r>
           <w:rPr>
             <w:rStyle w:val="Hyperlink"/>
@@ -34799,11 +36394,11 @@
       <w:pPr>
         <w:pStyle w:val="Compact"/>
         <w:numPr>
-          <w:numId w:val="1076"/>
+          <w:numId w:val="1077"/>
           <w:ilvl w:val="0"/>
         </w:numPr>
       </w:pPr>
-      <w:hyperlink r:id="rId140">
+      <w:hyperlink r:id="rId142">
         <w:r>
           <w:rPr>
             <w:rStyle w:val="Hyperlink"/>
@@ -34819,11 +36414,11 @@
       <w:pPr>
         <w:pStyle w:val="Compact"/>
         <w:numPr>
-          <w:numId w:val="1076"/>
+          <w:numId w:val="1077"/>
           <w:ilvl w:val="0"/>
         </w:numPr>
       </w:pPr>
-      <w:hyperlink r:id="rId141">
+      <w:hyperlink r:id="rId143">
         <w:r>
           <w:rPr>
             <w:rStyle w:val="Hyperlink"/>
@@ -34839,11 +36434,11 @@
       <w:pPr>
         <w:pStyle w:val="Compact"/>
         <w:numPr>
-          <w:numId w:val="1076"/>
+          <w:numId w:val="1077"/>
           <w:ilvl w:val="0"/>
         </w:numPr>
       </w:pPr>
-      <w:hyperlink r:id="rId142">
+      <w:hyperlink r:id="rId144">
         <w:r>
           <w:rPr>
             <w:rStyle w:val="Hyperlink"/>
@@ -34859,11 +36454,11 @@
       <w:pPr>
         <w:pStyle w:val="Compact"/>
         <w:numPr>
-          <w:numId w:val="1076"/>
+          <w:numId w:val="1077"/>
           <w:ilvl w:val="0"/>
         </w:numPr>
       </w:pPr>
-      <w:hyperlink r:id="rId143">
+      <w:hyperlink r:id="rId145">
         <w:r>
           <w:rPr>
             <w:rStyle w:val="Hyperlink"/>
@@ -34879,11 +36474,11 @@
       <w:pPr>
         <w:pStyle w:val="Compact"/>
         <w:numPr>
-          <w:numId w:val="1076"/>
+          <w:numId w:val="1077"/>
           <w:ilvl w:val="0"/>
         </w:numPr>
       </w:pPr>
-      <w:hyperlink r:id="rId144">
+      <w:hyperlink r:id="rId146">
         <w:r>
           <w:rPr>
             <w:rStyle w:val="Hyperlink"/>
@@ -34922,8 +36517,8 @@
       <w:pPr>
         <w:pStyle w:val="Heading2"/>
       </w:pPr>
-      <w:bookmarkStart w:id="145" w:name="angular-router"/>
-      <w:bookmarkEnd w:id="145"/>
+      <w:bookmarkStart w:id="147" w:name="angular-router"/>
+      <w:bookmarkEnd w:id="147"/>
       <w:r>
         <w:t xml:space="preserve">Angular Router</w:t>
       </w:r>
@@ -34951,8 +36546,8 @@
       <w:pPr>
         <w:pStyle w:val="Heading1"/>
       </w:pPr>
-      <w:bookmarkStart w:id="146" w:name="deep-dive"/>
-      <w:bookmarkEnd w:id="146"/>
+      <w:bookmarkStart w:id="148" w:name="deep-dive"/>
+      <w:bookmarkEnd w:id="148"/>
       <w:r>
         <w:t xml:space="preserve">Deep Dive</w:t>
       </w:r>
@@ -34969,72 +36564,10 @@
       <w:pPr>
         <w:pStyle w:val="Heading2"/>
       </w:pPr>
-      <w:bookmarkStart w:id="147" w:name="components-in-depth"/>
-      <w:bookmarkEnd w:id="147"/>
+      <w:bookmarkStart w:id="149" w:name="components-in-depth"/>
+      <w:bookmarkEnd w:id="149"/>
       <w:r>
         <w:t xml:space="preserve">Components in Depth</w:t>
-      </w:r>
-    </w:p>
-    <w:p>
-      <w:pPr>
-        <w:pStyle w:val="Compact"/>
-        <w:numPr>
-          <w:numId w:val="1077"/>
-          <w:ilvl w:val="0"/>
-        </w:numPr>
-      </w:pPr>
-      <w:r>
-        <w:t xml:space="preserve">A component declares a reusable building block of an app</w:t>
-      </w:r>
-    </w:p>
-    <w:p>
-      <w:pPr>
-        <w:pStyle w:val="Compact"/>
-        <w:numPr>
-          <w:numId w:val="1077"/>
-          <w:ilvl w:val="0"/>
-        </w:numPr>
-      </w:pPr>
-      <w:r>
-        <w:t xml:space="preserve">A TypeScript class is used to define a component coupled with the</w:t>
-      </w:r>
-      <w:r>
-        <w:t xml:space="preserve"> </w:t>
-      </w:r>
-      <w:r>
-        <w:rPr>
-          <w:rStyle w:val="VerbatimChar"/>
-        </w:rPr>
-        <w:t xml:space="preserve">@component</w:t>
-      </w:r>
-      <w:r>
-        <w:t xml:space="preserve"> </w:t>
-      </w:r>
-      <w:r>
-        <w:t xml:space="preserve">decorator</w:t>
-      </w:r>
-    </w:p>
-    <w:p>
-      <w:pPr>
-        <w:pStyle w:val="FirstParagraph"/>
-      </w:pPr>
-      <w:r>
-        <w:t xml:space="preserve">The</w:t>
-      </w:r>
-      <w:r>
-        <w:t xml:space="preserve"> </w:t>
-      </w:r>
-      <w:r>
-        <w:rPr>
-          <w:rStyle w:val="VerbatimChar"/>
-        </w:rPr>
-        <w:t xml:space="preserve">@component</w:t>
-      </w:r>
-      <w:r>
-        <w:t xml:space="preserve"> </w:t>
-      </w:r>
-      <w:r>
-        <w:t xml:space="preserve">decorator defines the following:</w:t>
       </w:r>
     </w:p>
     <w:p>
@@ -35046,22 +36579,7 @@
         </w:numPr>
       </w:pPr>
       <w:r>
-        <w:t xml:space="preserve">selector:</w:t>
-      </w:r>
-      <w:r>
-        <w:t xml:space="preserve"> </w:t>
-      </w:r>
-      <w:r>
-        <w:rPr>
-          <w:rStyle w:val="VerbatimChar"/>
-        </w:rPr>
-        <w:t xml:space="preserve">string</w:t>
-      </w:r>
-      <w:r>
-        <w:t xml:space="preserve"> </w:t>
-      </w:r>
-      <w:r>
-        <w:t xml:space="preserve">value defining the css selector targeting an html element</w:t>
+        <w:t xml:space="preserve">A component declares a reusable building block of an app</w:t>
       </w:r>
     </w:p>
     <w:p>
@@ -35073,261 +36591,45 @@
         </w:numPr>
       </w:pPr>
       <w:r>
-        <w:t xml:space="preserve">inputs:</w:t>
-      </w:r>
-      <w:r>
-        <w:t xml:space="preserve"> </w:t>
-      </w:r>
-      <w:r>
-        <w:rPr>
-          <w:rStyle w:val="VerbatimChar"/>
-        </w:rPr>
-        <w:t xml:space="preserve">array of string</w:t>
-      </w:r>
-      <w:r>
-        <w:t xml:space="preserve"> </w:t>
-      </w:r>
-      <w:r>
-        <w:t xml:space="preserve">values defining the inputs to the component</w:t>
-      </w:r>
-    </w:p>
-    <w:p>
-      <w:pPr>
-        <w:pStyle w:val="Compact"/>
-        <w:numPr>
-          <w:numId w:val="1078"/>
-          <w:ilvl w:val="0"/>
-        </w:numPr>
-      </w:pPr>
-      <w:r>
-        <w:t xml:space="preserve">outputs:</w:t>
-      </w:r>
-      <w:r>
-        <w:t xml:space="preserve"> </w:t>
-      </w:r>
-      <w:r>
-        <w:rPr>
-          <w:rStyle w:val="VerbatimChar"/>
-        </w:rPr>
-        <w:t xml:space="preserve">array of string</w:t>
-      </w:r>
-      <w:r>
-        <w:t xml:space="preserve"> </w:t>
-      </w:r>
-      <w:r>
-        <w:t xml:space="preserve">values defining the output of the component</w:t>
-      </w:r>
-    </w:p>
-    <w:p>
-      <w:pPr>
-        <w:pStyle w:val="Compact"/>
-        <w:numPr>
-          <w:numId w:val="1078"/>
-          <w:ilvl w:val="0"/>
-        </w:numPr>
-      </w:pPr>
-      <w:r>
-        <w:t xml:space="preserve">properties:</w:t>
-      </w:r>
-      <w:r>
-        <w:t xml:space="preserve"> </w:t>
-      </w:r>
-      <w:r>
-        <w:rPr>
-          <w:rStyle w:val="VerbatimChar"/>
-        </w:rPr>
-        <w:t xml:space="preserve">array of string</w:t>
-      </w:r>
-      <w:r>
-        <w:t xml:space="preserve"> </w:t>
-      </w:r>
-      <w:r>
-        <w:t xml:space="preserve">values defining the properties</w:t>
-      </w:r>
-    </w:p>
-    <w:p>
-      <w:pPr>
-        <w:pStyle w:val="Compact"/>
-        <w:numPr>
-          <w:numId w:val="1078"/>
-          <w:ilvl w:val="0"/>
-        </w:numPr>
-      </w:pPr>
-      <w:r>
-        <w:t xml:space="preserve">events:</w:t>
-      </w:r>
-      <w:r>
-        <w:t xml:space="preserve"> </w:t>
-      </w:r>
-      <w:r>
-        <w:rPr>
-          <w:rStyle w:val="VerbatimChar"/>
-        </w:rPr>
-        <w:t xml:space="preserve">array of string</w:t>
-      </w:r>
-      <w:r>
-        <w:t xml:space="preserve"> </w:t>
-      </w:r>
-      <w:r>
-        <w:t xml:space="preserve">values defining the events</w:t>
-      </w:r>
-    </w:p>
-    <w:p>
-      <w:pPr>
-        <w:pStyle w:val="Compact"/>
-        <w:numPr>
-          <w:numId w:val="1078"/>
-          <w:ilvl w:val="0"/>
-        </w:numPr>
-      </w:pPr>
-      <w:r>
-        <w:t xml:space="preserve">host?: {['string']: 'string'},</w:t>
-      </w:r>
-    </w:p>
-    <w:p>
-      <w:pPr>
-        <w:pStyle w:val="Compact"/>
-        <w:numPr>
-          <w:numId w:val="1078"/>
-          <w:ilvl w:val="0"/>
-        </w:numPr>
-      </w:pPr>
-      <w:r>
-        <w:t xml:space="preserve">providers:</w:t>
-      </w:r>
-      <w:r>
-        <w:t xml:space="preserve"> </w:t>
-      </w:r>
-      <w:r>
-        <w:rPr>
-          <w:rStyle w:val="VerbatimChar"/>
-        </w:rPr>
-        <w:t xml:space="preserve">array of objects</w:t>
-      </w:r>
-      <w:r>
-        <w:t xml:space="preserve"> </w:t>
-      </w:r>
-      <w:r>
-        <w:t xml:space="preserve">defining the providers for the component</w:t>
-      </w:r>
-    </w:p>
-    <w:p>
-      <w:pPr>
-        <w:pStyle w:val="Compact"/>
-        <w:numPr>
-          <w:numId w:val="1078"/>
-          <w:ilvl w:val="0"/>
-        </w:numPr>
-      </w:pPr>
-      <w:r>
-        <w:t xml:space="preserve">exportAs:</w:t>
-      </w:r>
-      <w:r>
-        <w:t xml:space="preserve"> </w:t>
-      </w:r>
-      <w:r>
-        <w:rPr>
-          <w:rStyle w:val="VerbatimChar"/>
-        </w:rPr>
-        <w:t xml:space="preserve">string</w:t>
-      </w:r>
-      <w:r>
-        <w:t xml:space="preserve"> </w:t>
-      </w:r>
-      <w:r>
-        <w:t xml:space="preserve">value defining the exported value</w:t>
-      </w:r>
-    </w:p>
-    <w:p>
-      <w:pPr>
-        <w:pStyle w:val="Compact"/>
-        <w:numPr>
-          <w:numId w:val="1078"/>
-          <w:ilvl w:val="0"/>
-        </w:numPr>
-      </w:pPr>
-      <w:r>
-        <w:t xml:space="preserve">moduleId:</w:t>
-      </w:r>
-      <w:r>
-        <w:t xml:space="preserve"> </w:t>
-      </w:r>
-      <w:r>
-        <w:rPr>
-          <w:rStyle w:val="VerbatimChar"/>
-        </w:rPr>
-        <w:t xml:space="preserve">string</w:t>
-      </w:r>
-      <w:r>
-        <w:t xml:space="preserve"> </w:t>
-      </w:r>
-      <w:r>
-        <w:t xml:space="preserve">value defining the module id</w:t>
-      </w:r>
-    </w:p>
-    <w:p>
-      <w:pPr>
-        <w:pStyle w:val="Compact"/>
-        <w:numPr>
-          <w:numId w:val="1078"/>
-          <w:ilvl w:val="0"/>
-        </w:numPr>
-      </w:pPr>
-      <w:r>
-        <w:t xml:space="preserve">viewProviders:</w:t>
-      </w:r>
-      <w:r>
-        <w:t xml:space="preserve"> </w:t>
-      </w:r>
-      <w:r>
-        <w:rPr>
-          <w:rStyle w:val="VerbatimChar"/>
-        </w:rPr>
-        <w:t xml:space="preserve">array of objects</w:t>
-      </w:r>
-      <w:r>
-        <w:t xml:space="preserve"> </w:t>
-      </w:r>
-      <w:r>
-        <w:t xml:space="preserve">defining the providers for the view</w:t>
-      </w:r>
-    </w:p>
-    <w:p>
-      <w:pPr>
-        <w:pStyle w:val="Compact"/>
-        <w:numPr>
-          <w:numId w:val="1078"/>
-          <w:ilvl w:val="0"/>
-        </w:numPr>
-      </w:pPr>
-      <w:r>
-        <w:t xml:space="preserve">queries: {[key: string]: any},</w:t>
-      </w:r>
-    </w:p>
-    <w:p>
-      <w:pPr>
-        <w:numPr>
-          <w:numId w:val="1078"/>
-          <w:ilvl w:val="0"/>
-        </w:numPr>
-      </w:pPr>
-      <w:r>
-        <w:t xml:space="preserve">changeDetection:</w:t>
-      </w:r>
-      <w:r>
-        <w:t xml:space="preserve"> </w:t>
-      </w:r>
-      <w:r>
-        <w:rPr>
-          <w:rStyle w:val="VerbatimChar"/>
-        </w:rPr>
-        <w:t xml:space="preserve">ChangeDetectionStrategy</w:t>
-      </w:r>
-      <w:r>
-        <w:t xml:space="preserve"> </w:t>
-      </w:r>
-      <w:r>
-        <w:t xml:space="preserve">object defining the strategy for detecting changes:</w:t>
+        <w:t xml:space="preserve">A TypeScript class is used to define a component coupled with the</w:t>
+      </w:r>
+      <w:r>
+        <w:t xml:space="preserve"> </w:t>
+      </w:r>
+      <w:r>
+        <w:rPr>
+          <w:rStyle w:val="VerbatimChar"/>
+        </w:rPr>
+        <w:t xml:space="preserve">@component</w:t>
+      </w:r>
+      <w:r>
+        <w:t xml:space="preserve"> </w:t>
+      </w:r>
+      <w:r>
+        <w:t xml:space="preserve">decorator</w:t>
+      </w:r>
+    </w:p>
+    <w:p>
+      <w:pPr>
+        <w:pStyle w:val="FirstParagraph"/>
+      </w:pPr>
+      <w:r>
+        <w:t xml:space="preserve">The</w:t>
+      </w:r>
+      <w:r>
+        <w:t xml:space="preserve"> </w:t>
+      </w:r>
+      <w:r>
+        <w:rPr>
+          <w:rStyle w:val="VerbatimChar"/>
+        </w:rPr>
+        <w:t xml:space="preserve">@component</w:t>
+      </w:r>
+      <w:r>
+        <w:t xml:space="preserve"> </w:t>
+      </w:r>
+      <w:r>
+        <w:t xml:space="preserve">decorator defines the following:</w:t>
       </w:r>
     </w:p>
     <w:p>
@@ -35335,26 +36637,26 @@
         <w:pStyle w:val="Compact"/>
         <w:numPr>
           <w:numId w:val="1079"/>
-          <w:ilvl w:val="1"/>
+          <w:ilvl w:val="0"/>
         </w:numPr>
       </w:pPr>
       <w:r>
-        <w:rPr>
-          <w:rStyle w:val="VerbatimChar"/>
-        </w:rPr>
-        <w:t xml:space="preserve">ChangeDetectionStrategy.Default</w:t>
-      </w:r>
-      <w:r>
-        <w:t xml:space="preserve">: sets detector mode to</w:t>
-      </w:r>
-      <w:r>
-        <w:t xml:space="preserve"> </w:t>
-      </w:r>
-      <w:r>
-        <w:rPr>
-          <w:rStyle w:val="VerbatimChar"/>
-        </w:rPr>
-        <w:t xml:space="preserve">CheckAlways</w:t>
+        <w:t xml:space="preserve">selector:</w:t>
+      </w:r>
+      <w:r>
+        <w:t xml:space="preserve"> </w:t>
+      </w:r>
+      <w:r>
+        <w:rPr>
+          <w:rStyle w:val="VerbatimChar"/>
+        </w:rPr>
+        <w:t xml:space="preserve">string</w:t>
+      </w:r>
+      <w:r>
+        <w:t xml:space="preserve"> </w:t>
+      </w:r>
+      <w:r>
+        <w:t xml:space="preserve">value defining the css selector targeting an html element</w:t>
       </w:r>
     </w:p>
     <w:p>
@@ -35362,26 +36664,26 @@
         <w:pStyle w:val="Compact"/>
         <w:numPr>
           <w:numId w:val="1079"/>
-          <w:ilvl w:val="1"/>
+          <w:ilvl w:val="0"/>
         </w:numPr>
       </w:pPr>
       <w:r>
-        <w:rPr>
-          <w:rStyle w:val="VerbatimChar"/>
-        </w:rPr>
-        <w:t xml:space="preserve">ChangeDetectionStrategy.OnPush</w:t>
-      </w:r>
-      <w:r>
-        <w:t xml:space="preserve">: sets detector mode to</w:t>
-      </w:r>
-      <w:r>
-        <w:t xml:space="preserve"> </w:t>
-      </w:r>
-      <w:r>
-        <w:rPr>
-          <w:rStyle w:val="VerbatimChar"/>
-        </w:rPr>
-        <w:t xml:space="preserve">CheckOnce</w:t>
+        <w:t xml:space="preserve">inputs:</w:t>
+      </w:r>
+      <w:r>
+        <w:t xml:space="preserve"> </w:t>
+      </w:r>
+      <w:r>
+        <w:rPr>
+          <w:rStyle w:val="VerbatimChar"/>
+        </w:rPr>
+        <w:t xml:space="preserve">array of string</w:t>
+      </w:r>
+      <w:r>
+        <w:t xml:space="preserve"> </w:t>
+      </w:r>
+      <w:r>
+        <w:t xml:space="preserve">values defining the inputs to the component</w:t>
       </w:r>
     </w:p>
     <w:p>
@@ -35389,17 +36691,26 @@
         <w:pStyle w:val="Compact"/>
         <w:numPr>
           <w:numId w:val="1079"/>
-          <w:ilvl w:val="1"/>
+          <w:ilvl w:val="0"/>
         </w:numPr>
       </w:pPr>
       <w:r>
-        <w:rPr>
-          <w:rStyle w:val="VerbatimChar"/>
-        </w:rPr>
-        <w:t xml:space="preserve">ChangeDetectionStrategy.Detached</w:t>
-      </w:r>
-      <w:r>
-        <w:t xml:space="preserve">: change detector sub tree is not a part of the main tree and should be skipped</w:t>
+        <w:t xml:space="preserve">outputs:</w:t>
+      </w:r>
+      <w:r>
+        <w:t xml:space="preserve"> </w:t>
+      </w:r>
+      <w:r>
+        <w:rPr>
+          <w:rStyle w:val="VerbatimChar"/>
+        </w:rPr>
+        <w:t xml:space="preserve">array of string</w:t>
+      </w:r>
+      <w:r>
+        <w:t xml:space="preserve"> </w:t>
+      </w:r>
+      <w:r>
+        <w:t xml:space="preserve">values defining the output of the component</w:t>
       </w:r>
     </w:p>
     <w:p>
@@ -35407,26 +36718,26 @@
         <w:pStyle w:val="Compact"/>
         <w:numPr>
           <w:numId w:val="1079"/>
-          <w:ilvl w:val="1"/>
+          <w:ilvl w:val="0"/>
         </w:numPr>
       </w:pPr>
       <w:r>
-        <w:rPr>
-          <w:rStyle w:val="VerbatimChar"/>
-        </w:rPr>
-        <w:t xml:space="preserve">ChangeDetectionStrategy.CheckAlways</w:t>
-      </w:r>
-      <w:r>
-        <w:t xml:space="preserve">: after calling detectChanges the mode of the change detector will remain</w:t>
-      </w:r>
-      <w:r>
-        <w:t xml:space="preserve"> </w:t>
-      </w:r>
-      <w:r>
-        <w:rPr>
-          <w:rStyle w:val="VerbatimChar"/>
-        </w:rPr>
-        <w:t xml:space="preserve">CheckAlways</w:t>
+        <w:t xml:space="preserve">properties:</w:t>
+      </w:r>
+      <w:r>
+        <w:t xml:space="preserve"> </w:t>
+      </w:r>
+      <w:r>
+        <w:rPr>
+          <w:rStyle w:val="VerbatimChar"/>
+        </w:rPr>
+        <w:t xml:space="preserve">array of string</w:t>
+      </w:r>
+      <w:r>
+        <w:t xml:space="preserve"> </w:t>
+      </w:r>
+      <w:r>
+        <w:t xml:space="preserve">values defining the properties</w:t>
       </w:r>
     </w:p>
     <w:p>
@@ -35434,26 +36745,26 @@
         <w:pStyle w:val="Compact"/>
         <w:numPr>
           <w:numId w:val="1079"/>
-          <w:ilvl w:val="1"/>
+          <w:ilvl w:val="0"/>
         </w:numPr>
       </w:pPr>
       <w:r>
-        <w:rPr>
-          <w:rStyle w:val="VerbatimChar"/>
-        </w:rPr>
-        <w:t xml:space="preserve">ChangeDetectionStrategy.Checked</w:t>
-      </w:r>
-      <w:r>
-        <w:t xml:space="preserve">: change detector should be skipped until its mode changes to</w:t>
-      </w:r>
-      <w:r>
-        <w:t xml:space="preserve"> </w:t>
-      </w:r>
-      <w:r>
-        <w:rPr>
-          <w:rStyle w:val="VerbatimChar"/>
-        </w:rPr>
-        <w:t xml:space="preserve">CheckOnce</w:t>
+        <w:t xml:space="preserve">events:</w:t>
+      </w:r>
+      <w:r>
+        <w:t xml:space="preserve"> </w:t>
+      </w:r>
+      <w:r>
+        <w:rPr>
+          <w:rStyle w:val="VerbatimChar"/>
+        </w:rPr>
+        <w:t xml:space="preserve">array of string</w:t>
+      </w:r>
+      <w:r>
+        <w:t xml:space="preserve"> </w:t>
+      </w:r>
+      <w:r>
+        <w:t xml:space="preserve">values defining the events</w:t>
       </w:r>
     </w:p>
     <w:p>
@@ -35461,65 +36772,50 @@
         <w:pStyle w:val="Compact"/>
         <w:numPr>
           <w:numId w:val="1079"/>
-          <w:ilvl w:val="1"/>
+          <w:ilvl w:val="0"/>
         </w:numPr>
       </w:pPr>
       <w:r>
-        <w:rPr>
-          <w:rStyle w:val="VerbatimChar"/>
-        </w:rPr>
-        <w:t xml:space="preserve">ChangeDetectionStrategy.CheckOnce</w:t>
-      </w:r>
-      <w:r>
-        <w:t xml:space="preserve">: after calling detectChanges the mode of the change detector will become</w:t>
-      </w:r>
-      <w:r>
-        <w:t xml:space="preserve"> </w:t>
-      </w:r>
-      <w:r>
-        <w:rPr>
-          <w:rStyle w:val="VerbatimChar"/>
-        </w:rPr>
-        <w:t xml:space="preserve">Checked</w:t>
+        <w:t xml:space="preserve">host?: {['string']: 'string'},</w:t>
       </w:r>
     </w:p>
     <w:p>
       <w:pPr>
         <w:pStyle w:val="Compact"/>
         <w:numPr>
-          <w:numId w:val="1078"/>
+          <w:numId w:val="1079"/>
           <w:ilvl w:val="0"/>
         </w:numPr>
       </w:pPr>
       <w:r>
-        <w:t xml:space="preserve">templateUrl:</w:t>
-      </w:r>
-      <w:r>
-        <w:t xml:space="preserve"> </w:t>
-      </w:r>
-      <w:r>
-        <w:rPr>
-          <w:rStyle w:val="VerbatimChar"/>
-        </w:rPr>
-        <w:t xml:space="preserve">string</w:t>
-      </w:r>
-      <w:r>
-        <w:t xml:space="preserve"> </w:t>
-      </w:r>
-      <w:r>
-        <w:t xml:space="preserve">value for the url path to the template</w:t>
+        <w:t xml:space="preserve">providers:</w:t>
+      </w:r>
+      <w:r>
+        <w:t xml:space="preserve"> </w:t>
+      </w:r>
+      <w:r>
+        <w:rPr>
+          <w:rStyle w:val="VerbatimChar"/>
+        </w:rPr>
+        <w:t xml:space="preserve">array of objects</w:t>
+      </w:r>
+      <w:r>
+        <w:t xml:space="preserve"> </w:t>
+      </w:r>
+      <w:r>
+        <w:t xml:space="preserve">defining the providers for the component</w:t>
       </w:r>
     </w:p>
     <w:p>
       <w:pPr>
         <w:pStyle w:val="Compact"/>
         <w:numPr>
-          <w:numId w:val="1078"/>
+          <w:numId w:val="1079"/>
           <w:ilvl w:val="0"/>
         </w:numPr>
       </w:pPr>
       <w:r>
-        <w:t xml:space="preserve">template:</w:t>
+        <w:t xml:space="preserve">exportAs:</w:t>
       </w:r>
       <w:r>
         <w:t xml:space="preserve"> </w:t>
@@ -35534,60 +36830,99 @@
         <w:t xml:space="preserve"> </w:t>
       </w:r>
       <w:r>
-        <w:t xml:space="preserve">value for the template</w:t>
+        <w:t xml:space="preserve">value defining the exported value</w:t>
       </w:r>
     </w:p>
     <w:p>
       <w:pPr>
         <w:pStyle w:val="Compact"/>
         <w:numPr>
-          <w:numId w:val="1078"/>
+          <w:numId w:val="1079"/>
           <w:ilvl w:val="0"/>
         </w:numPr>
       </w:pPr>
       <w:r>
-        <w:t xml:space="preserve">styleUrls:</w:t>
-      </w:r>
-      <w:r>
-        <w:t xml:space="preserve"> </w:t>
-      </w:r>
-      <w:r>
-        <w:rPr>
-          <w:rStyle w:val="VerbatimChar"/>
-        </w:rPr>
-        <w:t xml:space="preserve">array of string</w:t>
-      </w:r>
-      <w:r>
-        <w:t xml:space="preserve"> </w:t>
-      </w:r>
-      <w:r>
-        <w:t xml:space="preserve">values defining url paths to css files</w:t>
-      </w:r>
-    </w:p>
-    <w:p>
-      <w:pPr>
+        <w:t xml:space="preserve">moduleId:</w:t>
+      </w:r>
+      <w:r>
+        <w:t xml:space="preserve"> </w:t>
+      </w:r>
+      <w:r>
+        <w:rPr>
+          <w:rStyle w:val="VerbatimChar"/>
+        </w:rPr>
+        <w:t xml:space="preserve">string</w:t>
+      </w:r>
+      <w:r>
+        <w:t xml:space="preserve"> </w:t>
+      </w:r>
+      <w:r>
+        <w:t xml:space="preserve">value defining the module id</w:t>
+      </w:r>
+    </w:p>
+    <w:p>
+      <w:pPr>
+        <w:pStyle w:val="Compact"/>
         <w:numPr>
-          <w:numId w:val="1078"/>
+          <w:numId w:val="1079"/>
           <w:ilvl w:val="0"/>
         </w:numPr>
       </w:pPr>
       <w:r>
-        <w:t xml:space="preserve">styles:</w:t>
-      </w:r>
-      <w:r>
-        <w:t xml:space="preserve"> </w:t>
-      </w:r>
-      <w:r>
-        <w:rPr>
-          <w:rStyle w:val="VerbatimChar"/>
-        </w:rPr>
-        <w:t xml:space="preserve">array of string</w:t>
-      </w:r>
-      <w:r>
-        <w:t xml:space="preserve"> </w:t>
-      </w:r>
-      <w:r>
-        <w:t xml:space="preserve">values defining css styles:</w:t>
+        <w:t xml:space="preserve">viewProviders:</w:t>
+      </w:r>
+      <w:r>
+        <w:t xml:space="preserve"> </w:t>
+      </w:r>
+      <w:r>
+        <w:rPr>
+          <w:rStyle w:val="VerbatimChar"/>
+        </w:rPr>
+        <w:t xml:space="preserve">array of objects</w:t>
+      </w:r>
+      <w:r>
+        <w:t xml:space="preserve"> </w:t>
+      </w:r>
+      <w:r>
+        <w:t xml:space="preserve">defining the providers for the view</w:t>
+      </w:r>
+    </w:p>
+    <w:p>
+      <w:pPr>
+        <w:pStyle w:val="Compact"/>
+        <w:numPr>
+          <w:numId w:val="1079"/>
+          <w:ilvl w:val="0"/>
+        </w:numPr>
+      </w:pPr>
+      <w:r>
+        <w:t xml:space="preserve">queries: {[key: string]: any},</w:t>
+      </w:r>
+    </w:p>
+    <w:p>
+      <w:pPr>
+        <w:numPr>
+          <w:numId w:val="1079"/>
+          <w:ilvl w:val="0"/>
+        </w:numPr>
+      </w:pPr>
+      <w:r>
+        <w:t xml:space="preserve">changeDetection:</w:t>
+      </w:r>
+      <w:r>
+        <w:t xml:space="preserve"> </w:t>
+      </w:r>
+      <w:r>
+        <w:rPr>
+          <w:rStyle w:val="VerbatimChar"/>
+        </w:rPr>
+        <w:t xml:space="preserve">ChangeDetectionStrategy</w:t>
+      </w:r>
+      <w:r>
+        <w:t xml:space="preserve"> </w:t>
+      </w:r>
+      <w:r>
+        <w:t xml:space="preserve">object defining the strategy for detecting changes:</w:t>
       </w:r>
     </w:p>
     <w:p>
@@ -35599,88 +36934,255 @@
         </w:numPr>
       </w:pPr>
       <w:r>
-        <w:t xml:space="preserve">styles: ['.myclass { color: #000;}'],</w:t>
+        <w:rPr>
+          <w:rStyle w:val="VerbatimChar"/>
+        </w:rPr>
+        <w:t xml:space="preserve">ChangeDetectionStrategy.Default</w:t>
+      </w:r>
+      <w:r>
+        <w:t xml:space="preserve">: sets detector mode to</w:t>
+      </w:r>
+      <w:r>
+        <w:t xml:space="preserve"> </w:t>
+      </w:r>
+      <w:r>
+        <w:rPr>
+          <w:rStyle w:val="VerbatimChar"/>
+        </w:rPr>
+        <w:t xml:space="preserve">CheckAlways</w:t>
       </w:r>
     </w:p>
     <w:p>
       <w:pPr>
         <w:pStyle w:val="Compact"/>
         <w:numPr>
-          <w:numId w:val="1078"/>
+          <w:numId w:val="1080"/>
+          <w:ilvl w:val="1"/>
+        </w:numPr>
+      </w:pPr>
+      <w:r>
+        <w:rPr>
+          <w:rStyle w:val="VerbatimChar"/>
+        </w:rPr>
+        <w:t xml:space="preserve">ChangeDetectionStrategy.OnPush</w:t>
+      </w:r>
+      <w:r>
+        <w:t xml:space="preserve">: sets detector mode to</w:t>
+      </w:r>
+      <w:r>
+        <w:t xml:space="preserve"> </w:t>
+      </w:r>
+      <w:r>
+        <w:rPr>
+          <w:rStyle w:val="VerbatimChar"/>
+        </w:rPr>
+        <w:t xml:space="preserve">CheckOnce</w:t>
+      </w:r>
+    </w:p>
+    <w:p>
+      <w:pPr>
+        <w:pStyle w:val="Compact"/>
+        <w:numPr>
+          <w:numId w:val="1080"/>
+          <w:ilvl w:val="1"/>
+        </w:numPr>
+      </w:pPr>
+      <w:r>
+        <w:rPr>
+          <w:rStyle w:val="VerbatimChar"/>
+        </w:rPr>
+        <w:t xml:space="preserve">ChangeDetectionStrategy.Detached</w:t>
+      </w:r>
+      <w:r>
+        <w:t xml:space="preserve">: change detector sub tree is not a part of the main tree and should be skipped</w:t>
+      </w:r>
+    </w:p>
+    <w:p>
+      <w:pPr>
+        <w:pStyle w:val="Compact"/>
+        <w:numPr>
+          <w:numId w:val="1080"/>
+          <w:ilvl w:val="1"/>
+        </w:numPr>
+      </w:pPr>
+      <w:r>
+        <w:rPr>
+          <w:rStyle w:val="VerbatimChar"/>
+        </w:rPr>
+        <w:t xml:space="preserve">ChangeDetectionStrategy.CheckAlways</w:t>
+      </w:r>
+      <w:r>
+        <w:t xml:space="preserve">: after calling detectChanges the mode of the change detector will remain</w:t>
+      </w:r>
+      <w:r>
+        <w:t xml:space="preserve"> </w:t>
+      </w:r>
+      <w:r>
+        <w:rPr>
+          <w:rStyle w:val="VerbatimChar"/>
+        </w:rPr>
+        <w:t xml:space="preserve">CheckAlways</w:t>
+      </w:r>
+    </w:p>
+    <w:p>
+      <w:pPr>
+        <w:pStyle w:val="Compact"/>
+        <w:numPr>
+          <w:numId w:val="1080"/>
+          <w:ilvl w:val="1"/>
+        </w:numPr>
+      </w:pPr>
+      <w:r>
+        <w:rPr>
+          <w:rStyle w:val="VerbatimChar"/>
+        </w:rPr>
+        <w:t xml:space="preserve">ChangeDetectionStrategy.Checked</w:t>
+      </w:r>
+      <w:r>
+        <w:t xml:space="preserve">: change detector should be skipped until its mode changes to</w:t>
+      </w:r>
+      <w:r>
+        <w:t xml:space="preserve"> </w:t>
+      </w:r>
+      <w:r>
+        <w:rPr>
+          <w:rStyle w:val="VerbatimChar"/>
+        </w:rPr>
+        <w:t xml:space="preserve">CheckOnce</w:t>
+      </w:r>
+    </w:p>
+    <w:p>
+      <w:pPr>
+        <w:pStyle w:val="Compact"/>
+        <w:numPr>
+          <w:numId w:val="1080"/>
+          <w:ilvl w:val="1"/>
+        </w:numPr>
+      </w:pPr>
+      <w:r>
+        <w:rPr>
+          <w:rStyle w:val="VerbatimChar"/>
+        </w:rPr>
+        <w:t xml:space="preserve">ChangeDetectionStrategy.CheckOnce</w:t>
+      </w:r>
+      <w:r>
+        <w:t xml:space="preserve">: after calling detectChanges the mode of the change detector will become</w:t>
+      </w:r>
+      <w:r>
+        <w:t xml:space="preserve"> </w:t>
+      </w:r>
+      <w:r>
+        <w:rPr>
+          <w:rStyle w:val="VerbatimChar"/>
+        </w:rPr>
+        <w:t xml:space="preserve">Checked</w:t>
+      </w:r>
+    </w:p>
+    <w:p>
+      <w:pPr>
+        <w:pStyle w:val="Compact"/>
+        <w:numPr>
+          <w:numId w:val="1079"/>
           <w:ilvl w:val="0"/>
         </w:numPr>
       </w:pPr>
       <w:r>
-        <w:t xml:space="preserve">directives:</w:t>
-      </w:r>
-      <w:r>
-        <w:t xml:space="preserve"> </w:t>
-      </w:r>
-      <w:r>
-        <w:rPr>
-          <w:rStyle w:val="VerbatimChar"/>
-        </w:rPr>
-        <w:t xml:space="preserve">array</w:t>
-      </w:r>
-      <w:r>
-        <w:t xml:space="preserve"> </w:t>
-      </w:r>
-      <w:r>
-        <w:t xml:space="preserve">of directives used in the component</w:t>
+        <w:t xml:space="preserve">templateUrl:</w:t>
+      </w:r>
+      <w:r>
+        <w:t xml:space="preserve"> </w:t>
+      </w:r>
+      <w:r>
+        <w:rPr>
+          <w:rStyle w:val="VerbatimChar"/>
+        </w:rPr>
+        <w:t xml:space="preserve">string</w:t>
+      </w:r>
+      <w:r>
+        <w:t xml:space="preserve"> </w:t>
+      </w:r>
+      <w:r>
+        <w:t xml:space="preserve">value for the url path to the template</w:t>
       </w:r>
     </w:p>
     <w:p>
       <w:pPr>
         <w:pStyle w:val="Compact"/>
         <w:numPr>
-          <w:numId w:val="1078"/>
+          <w:numId w:val="1079"/>
           <w:ilvl w:val="0"/>
         </w:numPr>
       </w:pPr>
       <w:r>
-        <w:t xml:space="preserve">pipes:</w:t>
-      </w:r>
-      <w:r>
-        <w:t xml:space="preserve"> </w:t>
-      </w:r>
-      <w:r>
-        <w:rPr>
-          <w:rStyle w:val="VerbatimChar"/>
-        </w:rPr>
-        <w:t xml:space="preserve">array</w:t>
-      </w:r>
-      <w:r>
-        <w:t xml:space="preserve"> </w:t>
-      </w:r>
-      <w:r>
-        <w:t xml:space="preserve">of pipes used in the component</w:t>
+        <w:t xml:space="preserve">template:</w:t>
+      </w:r>
+      <w:r>
+        <w:t xml:space="preserve"> </w:t>
+      </w:r>
+      <w:r>
+        <w:rPr>
+          <w:rStyle w:val="VerbatimChar"/>
+        </w:rPr>
+        <w:t xml:space="preserve">string</w:t>
+      </w:r>
+      <w:r>
+        <w:t xml:space="preserve"> </w:t>
+      </w:r>
+      <w:r>
+        <w:t xml:space="preserve">value for the template</w:t>
       </w:r>
     </w:p>
     <w:p>
       <w:pPr>
         <w:pStyle w:val="Compact"/>
         <w:numPr>
-          <w:numId w:val="1078"/>
+          <w:numId w:val="1079"/>
           <w:ilvl w:val="0"/>
         </w:numPr>
       </w:pPr>
       <w:r>
-        <w:t xml:space="preserve">encapsulation:</w:t>
-      </w:r>
-      <w:r>
-        <w:t xml:space="preserve"> </w:t>
-      </w:r>
-      <w:r>
-        <w:rPr>
-          <w:rStyle w:val="VerbatimChar"/>
-        </w:rPr>
-        <w:t xml:space="preserve">ViewEncapsulation</w:t>
-      </w:r>
-      <w:r>
-        <w:t xml:space="preserve"> </w:t>
-      </w:r>
-      <w:r>
-        <w:t xml:space="preserve">value that defines template and style encapsulation options:</w:t>
+        <w:t xml:space="preserve">styleUrls:</w:t>
+      </w:r>
+      <w:r>
+        <w:t xml:space="preserve"> </w:t>
+      </w:r>
+      <w:r>
+        <w:rPr>
+          <w:rStyle w:val="VerbatimChar"/>
+        </w:rPr>
+        <w:t xml:space="preserve">array of string</w:t>
+      </w:r>
+      <w:r>
+        <w:t xml:space="preserve"> </w:t>
+      </w:r>
+      <w:r>
+        <w:t xml:space="preserve">values defining url paths to css files</w:t>
+      </w:r>
+    </w:p>
+    <w:p>
+      <w:pPr>
+        <w:numPr>
+          <w:numId w:val="1079"/>
+          <w:ilvl w:val="0"/>
+        </w:numPr>
+      </w:pPr>
+      <w:r>
+        <w:t xml:space="preserve">styles:</w:t>
+      </w:r>
+      <w:r>
+        <w:t xml:space="preserve"> </w:t>
+      </w:r>
+      <w:r>
+        <w:rPr>
+          <w:rStyle w:val="VerbatimChar"/>
+        </w:rPr>
+        <w:t xml:space="preserve">array of string</w:t>
+      </w:r>
+      <w:r>
+        <w:t xml:space="preserve"> </w:t>
+      </w:r>
+      <w:r>
+        <w:t xml:space="preserve">values defining css styles:</w:t>
       </w:r>
     </w:p>
     <w:p>
@@ -35692,70 +37194,88 @@
         </w:numPr>
       </w:pPr>
       <w:r>
-        <w:rPr>
-          <w:rStyle w:val="VerbatimChar"/>
-        </w:rPr>
-        <w:t xml:space="preserve">ViewEncapsulation.None</w:t>
-      </w:r>
-      <w:r>
-        <w:t xml:space="preserve">: means do not provide any style encapsulation</w:t>
+        <w:t xml:space="preserve">styles: ['.myclass { color: #000;}'],</w:t>
       </w:r>
     </w:p>
     <w:p>
       <w:pPr>
         <w:pStyle w:val="Compact"/>
         <w:numPr>
-          <w:numId w:val="1081"/>
-          <w:ilvl w:val="1"/>
+          <w:numId w:val="1079"/>
+          <w:ilvl w:val="0"/>
         </w:numPr>
       </w:pPr>
       <w:r>
-        <w:rPr>
-          <w:rStyle w:val="VerbatimChar"/>
-        </w:rPr>
-        <w:t xml:space="preserve">ViewEncapsulation.Emulated</w:t>
-      </w:r>
-      <w:r>
-        <w:t xml:space="preserve">: No Shadow DOM but style encapsulation emulation using extra attributes on the DOM (default method)</w:t>
+        <w:t xml:space="preserve">directives:</w:t>
+      </w:r>
+      <w:r>
+        <w:t xml:space="preserve"> </w:t>
+      </w:r>
+      <w:r>
+        <w:rPr>
+          <w:rStyle w:val="VerbatimChar"/>
+        </w:rPr>
+        <w:t xml:space="preserve">array</w:t>
+      </w:r>
+      <w:r>
+        <w:t xml:space="preserve"> </w:t>
+      </w:r>
+      <w:r>
+        <w:t xml:space="preserve">of directives used in the component</w:t>
       </w:r>
     </w:p>
     <w:p>
       <w:pPr>
         <w:pStyle w:val="Compact"/>
         <w:numPr>
-          <w:numId w:val="1081"/>
-          <w:ilvl w:val="1"/>
+          <w:numId w:val="1079"/>
+          <w:ilvl w:val="0"/>
         </w:numPr>
       </w:pPr>
       <w:r>
-        <w:rPr>
-          <w:rStyle w:val="VerbatimChar"/>
-        </w:rPr>
-        <w:t xml:space="preserve">ViewEncapsulation.Native</w:t>
-      </w:r>
-      <w:r>
-        <w:t xml:space="preserve">: means provide native shadow DOM encapsulation and styles appear in component’s template inside the shadow root.</w:t>
-      </w:r>
-    </w:p>
-    <w:p>
-      <w:pPr>
-        <w:pStyle w:val="FirstParagraph"/>
-      </w:pPr>
-      <w:r>
-        <w:rPr>
-          <w:b/>
-        </w:rPr>
-        <w:t xml:space="preserve">TODO</w:t>
-      </w:r>
-    </w:p>
-    <w:p>
-      <w:pPr>
-        <w:pStyle w:val="Heading1"/>
-      </w:pPr>
-      <w:bookmarkStart w:id="148" w:name="rxjs"/>
-      <w:bookmarkEnd w:id="148"/>
-      <w:r>
-        <w:t xml:space="preserve">RxJS</w:t>
+        <w:t xml:space="preserve">pipes:</w:t>
+      </w:r>
+      <w:r>
+        <w:t xml:space="preserve"> </w:t>
+      </w:r>
+      <w:r>
+        <w:rPr>
+          <w:rStyle w:val="VerbatimChar"/>
+        </w:rPr>
+        <w:t xml:space="preserve">array</w:t>
+      </w:r>
+      <w:r>
+        <w:t xml:space="preserve"> </w:t>
+      </w:r>
+      <w:r>
+        <w:t xml:space="preserve">of pipes used in the component</w:t>
+      </w:r>
+    </w:p>
+    <w:p>
+      <w:pPr>
+        <w:pStyle w:val="Compact"/>
+        <w:numPr>
+          <w:numId w:val="1079"/>
+          <w:ilvl w:val="0"/>
+        </w:numPr>
+      </w:pPr>
+      <w:r>
+        <w:t xml:space="preserve">encapsulation:</w:t>
+      </w:r>
+      <w:r>
+        <w:t xml:space="preserve"> </w:t>
+      </w:r>
+      <w:r>
+        <w:rPr>
+          <w:rStyle w:val="VerbatimChar"/>
+        </w:rPr>
+        <w:t xml:space="preserve">ViewEncapsulation</w:t>
+      </w:r>
+      <w:r>
+        <w:t xml:space="preserve"> </w:t>
+      </w:r>
+      <w:r>
+        <w:t xml:space="preserve">value that defines template and style encapsulation options:</w:t>
       </w:r>
     </w:p>
     <w:p>
@@ -35763,11 +37283,17 @@
         <w:pStyle w:val="Compact"/>
         <w:numPr>
           <w:numId w:val="1082"/>
-          <w:ilvl w:val="0"/>
+          <w:ilvl w:val="1"/>
         </w:numPr>
       </w:pPr>
       <w:r>
-        <w:t xml:space="preserve">RxJS is a library for reactive programming</w:t>
+        <w:rPr>
+          <w:rStyle w:val="VerbatimChar"/>
+        </w:rPr>
+        <w:t xml:space="preserve">ViewEncapsulation.None</w:t>
+      </w:r>
+      <w:r>
+        <w:t xml:space="preserve">: means do not provide any style encapsulation</w:t>
       </w:r>
     </w:p>
     <w:p>
@@ -35775,11 +37301,17 @@
         <w:pStyle w:val="Compact"/>
         <w:numPr>
           <w:numId w:val="1082"/>
-          <w:ilvl w:val="0"/>
+          <w:ilvl w:val="1"/>
         </w:numPr>
       </w:pPr>
       <w:r>
-        <w:t xml:space="preserve">Reactive programming is a natural way of thinking about asynchronous code which concerns itself with operations on event streams</w:t>
+        <w:rPr>
+          <w:rStyle w:val="VerbatimChar"/>
+        </w:rPr>
+        <w:t xml:space="preserve">ViewEncapsulation.Emulated</w:t>
+      </w:r>
+      <w:r>
+        <w:t xml:space="preserve">: No Shadow DOM but style encapsulation emulation using extra attributes on the DOM (default method)</w:t>
       </w:r>
     </w:p>
     <w:p>
@@ -35787,47 +37319,17 @@
         <w:pStyle w:val="Compact"/>
         <w:numPr>
           <w:numId w:val="1082"/>
-          <w:ilvl w:val="0"/>
+          <w:ilvl w:val="1"/>
         </w:numPr>
       </w:pPr>
       <w:r>
-        <w:t xml:space="preserve">RxJS is used in this paradigm to compose asynchronous data/event streams</w:t>
-      </w:r>
-    </w:p>
-    <w:p>
-      <w:pPr>
-        <w:pStyle w:val="Compact"/>
-        <w:numPr>
-          <w:numId w:val="1082"/>
-          <w:ilvl w:val="0"/>
-        </w:numPr>
-      </w:pPr>
-      <w:r>
-        <w:t xml:space="preserve">Using the reactive paradigm, you can perform operations on streams using a consistent interface regardless of the data source</w:t>
-      </w:r>
-    </w:p>
-    <w:p>
-      <w:pPr>
-        <w:pStyle w:val="Compact"/>
-        <w:numPr>
-          <w:numId w:val="1082"/>
-          <w:ilvl w:val="0"/>
-        </w:numPr>
-      </w:pPr>
-      <w:r>
-        <w:t xml:space="preserve">Streams of events/data are known as Observables, i.e. a data/event stream = observable</w:t>
-      </w:r>
-    </w:p>
-    <w:p>
-      <w:pPr>
-        <w:pStyle w:val="Compact"/>
-        <w:numPr>
-          <w:numId w:val="1082"/>
-          <w:ilvl w:val="0"/>
-        </w:numPr>
-      </w:pPr>
-      <w:r>
-        <w:t xml:space="preserve">A program can be just composed of different data streams (observables)</w:t>
+        <w:rPr>
+          <w:rStyle w:val="VerbatimChar"/>
+        </w:rPr>
+        <w:t xml:space="preserve">ViewEncapsulation.Native</w:t>
+      </w:r>
+      <w:r>
+        <w:t xml:space="preserve">: means provide native shadow DOM encapsulation and styles appear in component’s template inside the shadow root.</w:t>
       </w:r>
     </w:p>
     <w:p>
@@ -35839,6 +37341,16 @@
           <w:b/>
         </w:rPr>
         <w:t xml:space="preserve">TODO</w:t>
+      </w:r>
+    </w:p>
+    <w:p>
+      <w:pPr>
+        <w:pStyle w:val="Heading1"/>
+      </w:pPr>
+      <w:bookmarkStart w:id="150" w:name="rxjs"/>
+      <w:bookmarkEnd w:id="150"/>
+      <w:r>
+        <w:t xml:space="preserve">RxJS</w:t>
       </w:r>
     </w:p>
     <w:p>
@@ -35849,7 +37361,90 @@
           <w:ilvl w:val="0"/>
         </w:numPr>
       </w:pPr>
-      <w:hyperlink r:id="rId149">
+      <w:r>
+        <w:t xml:space="preserve">RxJS is a library for reactive programming</w:t>
+      </w:r>
+    </w:p>
+    <w:p>
+      <w:pPr>
+        <w:pStyle w:val="Compact"/>
+        <w:numPr>
+          <w:numId w:val="1083"/>
+          <w:ilvl w:val="0"/>
+        </w:numPr>
+      </w:pPr>
+      <w:r>
+        <w:t xml:space="preserve">Reactive programming is a natural way of thinking about asynchronous code which concerns itself with operations on event streams</w:t>
+      </w:r>
+    </w:p>
+    <w:p>
+      <w:pPr>
+        <w:pStyle w:val="Compact"/>
+        <w:numPr>
+          <w:numId w:val="1083"/>
+          <w:ilvl w:val="0"/>
+        </w:numPr>
+      </w:pPr>
+      <w:r>
+        <w:t xml:space="preserve">RxJS is used in this paradigm to compose asynchronous data/event streams</w:t>
+      </w:r>
+    </w:p>
+    <w:p>
+      <w:pPr>
+        <w:pStyle w:val="Compact"/>
+        <w:numPr>
+          <w:numId w:val="1083"/>
+          <w:ilvl w:val="0"/>
+        </w:numPr>
+      </w:pPr>
+      <w:r>
+        <w:t xml:space="preserve">Using the reactive paradigm, you can perform operations on streams using a consistent interface regardless of the data source</w:t>
+      </w:r>
+    </w:p>
+    <w:p>
+      <w:pPr>
+        <w:pStyle w:val="Compact"/>
+        <w:numPr>
+          <w:numId w:val="1083"/>
+          <w:ilvl w:val="0"/>
+        </w:numPr>
+      </w:pPr>
+      <w:r>
+        <w:t xml:space="preserve">Streams of events/data are known as Observables, i.e. a data/event stream = observable</w:t>
+      </w:r>
+    </w:p>
+    <w:p>
+      <w:pPr>
+        <w:pStyle w:val="Compact"/>
+        <w:numPr>
+          <w:numId w:val="1083"/>
+          <w:ilvl w:val="0"/>
+        </w:numPr>
+      </w:pPr>
+      <w:r>
+        <w:t xml:space="preserve">A program can be just composed of different data streams (observables)</w:t>
+      </w:r>
+    </w:p>
+    <w:p>
+      <w:pPr>
+        <w:pStyle w:val="FirstParagraph"/>
+      </w:pPr>
+      <w:r>
+        <w:rPr>
+          <w:b/>
+        </w:rPr>
+        <w:t xml:space="preserve">TODO</w:t>
+      </w:r>
+    </w:p>
+    <w:p>
+      <w:pPr>
+        <w:pStyle w:val="Compact"/>
+        <w:numPr>
+          <w:numId w:val="1084"/>
+          <w:ilvl w:val="0"/>
+        </w:numPr>
+      </w:pPr>
+      <w:hyperlink r:id="rId151">
         <w:r>
           <w:rPr>
             <w:rStyle w:val="Hyperlink"/>
@@ -36165,7 +37760,7 @@
     </w:lvl>
   </w:abstractNum>
   <w:abstractNum w:abstractNumId="990">
-    <w:nsid w:val="87d3f24c"/>
+    <w:nsid w:val="ce87bc92"/>
     <w:multiLevelType w:val="multilevel"/>
     <w:lvl w:ilvl="0">
       <w:numFmt w:val="bullet"/>
@@ -36246,7 +37841,7 @@
     </w:lvl>
   </w:abstractNum>
   <w:abstractNum w:abstractNumId="991">
-    <w:nsid w:val="3fa63fbf"/>
+    <w:nsid w:val="791fef5b"/>
     <w:multiLevelType w:val="multilevel"/>
     <w:lvl w:ilvl="0">
       <w:numFmt w:val="bullet"/>
@@ -36327,7 +37922,7 @@
     </w:lvl>
   </w:abstractNum>
   <w:abstractNum w:abstractNumId="99411">
-    <w:nsid w:val="d69a984f"/>
+    <w:nsid w:val="a5799ab2"/>
     <w:multiLevelType w:val="multilevel"/>
     <w:lvl w:ilvl="0">
       <w:start w:val="1"/>
@@ -36733,6 +38328,9 @@
     <w:abstractNumId w:val="991"/>
   </w:num>
   <w:num w:numId="1083">
+    <w:abstractNumId w:val="991"/>
+  </w:num>
+  <w:num w:numId="1084">
     <w:abstractNumId w:val="991"/>
   </w:num>
 </w:numbering>

</xml_diff>

<commit_message>
remove transition for toc.
</commit_message>
<xml_diff>
--- a/output/ng2-intro.docx
+++ b/output/ng2-intro.docx
@@ -46236,7 +46236,7 @@
     </w:lvl>
   </w:abstractNum>
   <w:abstractNum w:abstractNumId="990">
-    <w:nsid w:val="94a9cd06"/>
+    <w:nsid w:val="282836a0"/>
     <w:multiLevelType w:val="multilevel"/>
     <w:lvl w:ilvl="0">
       <w:numFmt w:val="bullet"/>
@@ -46317,7 +46317,7 @@
     </w:lvl>
   </w:abstractNum>
   <w:abstractNum w:abstractNumId="991">
-    <w:nsid w:val="500e70d5"/>
+    <w:nsid w:val="bcc9a644"/>
     <w:multiLevelType w:val="multilevel"/>
     <w:lvl w:ilvl="0">
       <w:numFmt w:val="bullet"/>
@@ -46398,7 +46398,7 @@
     </w:lvl>
   </w:abstractNum>
   <w:abstractNum w:abstractNumId="99411">
-    <w:nsid w:val="b8b299da"/>
+    <w:nsid w:val="5d6364fc"/>
     <w:multiLevelType w:val="multilevel"/>
     <w:lvl w:ilvl="0">
       <w:start w:val="1"/>

</xml_diff>